<commit_message>
Implémentation du login + Changement de page dynamique
Le login est fonctionnel.
Le changement de page dynamique n'est pas complet cependant il est initié.
</commit_message>
<xml_diff>
--- a/Documentation/Documentation Word/TPI-Documentation-EaaswaralingamKaarththigan-2022.docx
+++ b/Documentation/Documentation Word/TPI-Documentation-EaaswaralingamKaarththigan-2022.docx
@@ -2086,7 +2086,25 @@
           <w:i/>
           <w:sz w:val="20"/>
         </w:rPr>
-        <w:t xml:space="preserve">De plus, en fonction du type de projet,  il est tout à fait possible que certains chapitres ou paragraphes n’aient aucun sens. Dans ce cas il est recommandé de les retirer du document pour éviter de l’alourdir inutilement.  </w:t>
+        <w:t xml:space="preserve">De plus, en fonction du type de </w:t>
+      </w:r>
+      <w:proofErr w:type="gramStart"/>
+      <w:r>
+        <w:rPr>
+          <w:bCs/>
+          <w:i/>
+          <w:sz w:val="20"/>
+        </w:rPr>
+        <w:t>projet,  il</w:t>
+      </w:r>
+      <w:proofErr w:type="gramEnd"/>
+      <w:r>
+        <w:rPr>
+          <w:bCs/>
+          <w:i/>
+          <w:sz w:val="20"/>
+        </w:rPr>
+        <w:t xml:space="preserve"> est tout à fait possible que certains chapitres ou paragraphes n’aient aucun sens. Dans ce cas il est recommandé de les retirer du document pour éviter de l’alourdir inutilement.  </w:t>
       </w:r>
     </w:p>
     <w:p>
@@ -2278,26 +2296,40 @@
         <w:rPr>
           <w:szCs w:val="24"/>
         </w:rPr>
-        <w:t>Mon chef de projet est M. Benzonana.</w:t>
-      </w:r>
-    </w:p>
-    <w:p>
-      <w:pPr>
+        <w:t xml:space="preserve">Mon chef de projet est M. </w:t>
+      </w:r>
+      <w:proofErr w:type="spellStart"/>
+      <w:r>
         <w:rPr>
           <w:szCs w:val="24"/>
         </w:rPr>
-      </w:pPr>
-    </w:p>
-    <w:p>
-      <w:pPr>
+        <w:t>Benzonana</w:t>
+      </w:r>
+      <w:proofErr w:type="spellEnd"/>
+      <w:r>
         <w:rPr>
           <w:szCs w:val="24"/>
         </w:rPr>
-      </w:pPr>
-      <w:r>
+        <w:t>.</w:t>
+      </w:r>
+    </w:p>
+    <w:p>
+      <w:pPr>
         <w:rPr>
           <w:szCs w:val="24"/>
         </w:rPr>
+      </w:pPr>
+    </w:p>
+    <w:p>
+      <w:pPr>
+        <w:rPr>
+          <w:szCs w:val="24"/>
+        </w:rPr>
+      </w:pPr>
+      <w:r>
+        <w:rPr>
+          <w:szCs w:val="24"/>
+        </w:rPr>
         <w:t>Le projet va être réalisé dans la méthode agile.</w:t>
       </w:r>
     </w:p>
@@ -2338,7 +2370,21 @@
         <w:rPr>
           <w:szCs w:val="14"/>
         </w:rPr>
-        <w:t>Un projet en entreprise lorsque j’étais en stage chez Valtronic a été réalisé dans le domaine du C# en travaillant avec une base de données. Cela va être d’une grande aide pour le TPI.</w:t>
+        <w:t xml:space="preserve">Un projet en entreprise lorsque j’étais en stage chez </w:t>
+      </w:r>
+      <w:proofErr w:type="spellStart"/>
+      <w:r>
+        <w:rPr>
+          <w:szCs w:val="14"/>
+        </w:rPr>
+        <w:t>Valtronic</w:t>
+      </w:r>
+      <w:proofErr w:type="spellEnd"/>
+      <w:r>
+        <w:rPr>
+          <w:szCs w:val="14"/>
+        </w:rPr>
+        <w:t xml:space="preserve"> a été réalisé dans le domaine du C# en travaillant avec une base de données. Cela va être d’une grande aide pour le TPI.</w:t>
       </w:r>
     </w:p>
     <w:p>
@@ -2471,8 +2517,17 @@
           <w:i/>
           <w:iCs/>
         </w:rPr>
-        <w:t>Le personnage:</w:t>
-      </w:r>
+        <w:t xml:space="preserve">Le </w:t>
+      </w:r>
+      <w:proofErr w:type="gramStart"/>
+      <w:r>
+        <w:rPr>
+          <w:i/>
+          <w:iCs/>
+        </w:rPr>
+        <w:t>personnage:</w:t>
+      </w:r>
+      <w:proofErr w:type="gramEnd"/>
     </w:p>
     <w:p>
       <w:pPr>
@@ -2493,7 +2548,23 @@
           <w:i/>
           <w:iCs/>
         </w:rPr>
-        <w:t xml:space="preserve"> se déplacer dans toutes les directions à l’aide de WASD</w:t>
+        <w:t xml:space="preserve"> </w:t>
+      </w:r>
+      <w:proofErr w:type="gramStart"/>
+      <w:r>
+        <w:rPr>
+          <w:i/>
+          <w:iCs/>
+        </w:rPr>
+        <w:t>se</w:t>
+      </w:r>
+      <w:proofErr w:type="gramEnd"/>
+      <w:r>
+        <w:rPr>
+          <w:i/>
+          <w:iCs/>
+        </w:rPr>
+        <w:t xml:space="preserve"> déplacer dans toutes les directions à l’aide de WASD</w:t>
       </w:r>
     </w:p>
     <w:p>
@@ -2516,7 +2587,25 @@
           <w:iCs/>
           <w:szCs w:val="24"/>
         </w:rPr>
-        <w:t>Le personnage peut attaquer la ou le curseur se trouve à l’aide d’un clic</w:t>
+        <w:t xml:space="preserve">Le personnage peut attaquer </w:t>
+      </w:r>
+      <w:proofErr w:type="spellStart"/>
+      <w:r>
+        <w:rPr>
+          <w:i/>
+          <w:iCs/>
+          <w:szCs w:val="24"/>
+        </w:rPr>
+        <w:t>la</w:t>
+      </w:r>
+      <w:proofErr w:type="spellEnd"/>
+      <w:r>
+        <w:rPr>
+          <w:i/>
+          <w:iCs/>
+          <w:szCs w:val="24"/>
+        </w:rPr>
+        <w:t xml:space="preserve"> ou le curseur se trouve à l’aide d’un clic</w:t>
       </w:r>
     </w:p>
     <w:p>
@@ -2725,12 +2814,21 @@
           <w:szCs w:val="14"/>
         </w:rPr>
       </w:pPr>
-      <w:r>
-        <w:rPr>
-          <w:iCs/>
-          <w:szCs w:val="14"/>
-        </w:rPr>
-        <w:t>Plannification initiale</w:t>
+      <w:proofErr w:type="spellStart"/>
+      <w:r>
+        <w:rPr>
+          <w:iCs/>
+          <w:szCs w:val="14"/>
+        </w:rPr>
+        <w:t>Plannification</w:t>
+      </w:r>
+      <w:proofErr w:type="spellEnd"/>
+      <w:r>
+        <w:rPr>
+          <w:iCs/>
+          <w:szCs w:val="14"/>
+        </w:rPr>
+        <w:t xml:space="preserve"> initiale</w:t>
       </w:r>
       <w:r>
         <w:rPr>
@@ -2775,6 +2873,7 @@
           <w:szCs w:val="14"/>
         </w:rPr>
       </w:pPr>
+      <w:proofErr w:type="spellStart"/>
       <w:r>
         <w:rPr>
           <w:iCs/>
@@ -2787,7 +2886,15 @@
           <w:iCs/>
           <w:szCs w:val="14"/>
         </w:rPr>
-        <w:t>ceScrum :</w:t>
+        <w:t>ceScrum</w:t>
+      </w:r>
+      <w:proofErr w:type="spellEnd"/>
+      <w:r>
+        <w:rPr>
+          <w:iCs/>
+          <w:szCs w:val="14"/>
+        </w:rPr>
+        <w:t> :</w:t>
       </w:r>
     </w:p>
     <w:p>
@@ -2802,12 +2909,21 @@
           <w:szCs w:val="14"/>
         </w:rPr>
       </w:pPr>
-      <w:r>
-        <w:rPr>
-          <w:iCs/>
-          <w:szCs w:val="14"/>
-        </w:rPr>
-        <w:t>Plannification initiale</w:t>
+      <w:proofErr w:type="spellStart"/>
+      <w:r>
+        <w:rPr>
+          <w:iCs/>
+          <w:szCs w:val="14"/>
+        </w:rPr>
+        <w:t>Plannification</w:t>
+      </w:r>
+      <w:proofErr w:type="spellEnd"/>
+      <w:r>
+        <w:rPr>
+          <w:iCs/>
+          <w:szCs w:val="14"/>
+        </w:rPr>
+        <w:t xml:space="preserve"> initiale</w:t>
       </w:r>
     </w:p>
     <w:p>
@@ -3095,6 +3211,7 @@
         </w:rPr>
         <w:t xml:space="preserve">Création du </w:t>
       </w:r>
+      <w:proofErr w:type="spellStart"/>
       <w:r>
         <w:rPr>
           <w:iCs/>
@@ -3109,6 +3226,7 @@
         </w:rPr>
         <w:t>ceScrum</w:t>
       </w:r>
+      <w:proofErr w:type="spellEnd"/>
       <w:r>
         <w:rPr>
           <w:rStyle w:val="Appelnotedebasdep"/>
@@ -3789,8 +3907,17 @@
           <w:iCs/>
           <w:szCs w:val="14"/>
         </w:rPr>
-        <w:t>Rendre l’application user-friendly</w:t>
-      </w:r>
+        <w:t>Rendre l’application user-</w:t>
+      </w:r>
+      <w:proofErr w:type="spellStart"/>
+      <w:r>
+        <w:rPr>
+          <w:iCs/>
+          <w:szCs w:val="14"/>
+        </w:rPr>
+        <w:t>friendly</w:t>
+      </w:r>
+      <w:proofErr w:type="spellEnd"/>
     </w:p>
     <w:p>
       <w:pPr>
@@ -3896,8 +4023,13 @@
           <w:numId w:val="15"/>
         </w:numPr>
       </w:pPr>
-      <w:r>
-        <w:t>Build du système d’exploitation :</w:t>
+      <w:proofErr w:type="spellStart"/>
+      <w:r>
+        <w:t>Build</w:t>
+      </w:r>
+      <w:proofErr w:type="spellEnd"/>
+      <w:r>
+        <w:t xml:space="preserve"> du système d’exploitation :</w:t>
       </w:r>
       <w:r>
         <w:t xml:space="preserve"> </w:t>
@@ -3909,7 +4041,15 @@
     <w:p/>
     <w:p>
       <w:r>
-        <w:t>Les logiciels qui seront mis à dipositions :</w:t>
+        <w:t xml:space="preserve">Les logiciels qui seront mis à </w:t>
+      </w:r>
+      <w:proofErr w:type="spellStart"/>
+      <w:r>
+        <w:t>dipositions</w:t>
+      </w:r>
+      <w:proofErr w:type="spellEnd"/>
+      <w:r>
+        <w:t> :</w:t>
       </w:r>
     </w:p>
     <w:p>
@@ -3935,8 +4075,13 @@
           <w:numId w:val="15"/>
         </w:numPr>
       </w:pPr>
-      <w:r>
-        <w:t>MockFlow (version internet)</w:t>
+      <w:proofErr w:type="spellStart"/>
+      <w:r>
+        <w:t>MockFlow</w:t>
+      </w:r>
+      <w:proofErr w:type="spellEnd"/>
+      <w:r>
+        <w:t xml:space="preserve"> (version internet)</w:t>
       </w:r>
     </w:p>
     <w:p>
@@ -4099,7 +4244,6 @@
                 <v:path gradientshapeok="t" o:connecttype="rect"/>
               </v:shapetype>
               <v:shape id="Zone de texte 7" o:spid="_x0000_s1026" type="#_x0000_t202" style="position:absolute;margin-left:283.1pt;margin-top:143.7pt;width:21.75pt;height:19.5pt;z-index:251671552;visibility:visible;mso-wrap-style:square;mso-width-percent:0;mso-height-percent:0;mso-wrap-distance-left:9pt;mso-wrap-distance-top:0;mso-wrap-distance-right:9pt;mso-wrap-distance-bottom:0;mso-position-horizontal:absolute;mso-position-horizontal-relative:margin;mso-position-vertical:absolute;mso-position-vertical-relative:text;mso-width-percent:0;mso-height-percent:0;mso-width-relative:margin;mso-height-relative:margin;v-text-anchor:top" o:gfxdata="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" filled="f" stroked="f">
-                <v:fill o:detectmouseclick="t"/>
                 <v:textbox>
                   <w:txbxContent>
                     <w:p>
@@ -4257,7 +4401,6 @@
           <mc:Fallback>
             <w:pict>
               <v:shape w14:anchorId="27C7DDC6" id="Zone de texte 8" o:spid="_x0000_s1027" type="#_x0000_t202" style="position:absolute;margin-left:370.1pt;margin-top:159.45pt;width:21.75pt;height:19.5pt;z-index:251673600;visibility:visible;mso-wrap-style:square;mso-width-percent:0;mso-height-percent:0;mso-wrap-distance-left:9pt;mso-wrap-distance-top:0;mso-wrap-distance-right:9pt;mso-wrap-distance-bottom:0;mso-position-horizontal:absolute;mso-position-horizontal-relative:margin;mso-position-vertical:absolute;mso-position-vertical-relative:text;mso-width-percent:0;mso-height-percent:0;mso-width-relative:margin;mso-height-relative:margin;v-text-anchor:top" o:gfxdata="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" filled="f" stroked="f">
-                <v:fill o:detectmouseclick="t"/>
                 <v:textbox>
                   <w:txbxContent>
                     <w:p>
@@ -4415,7 +4558,6 @@
           <mc:Fallback>
             <w:pict>
               <v:shape w14:anchorId="25D2D1B0" id="Zone de texte 4" o:spid="_x0000_s1028" type="#_x0000_t202" style="position:absolute;margin-left:196.85pt;margin-top:53.4pt;width:21.75pt;height:19.5pt;z-index:251665408;visibility:visible;mso-wrap-style:square;mso-width-percent:0;mso-height-percent:0;mso-wrap-distance-left:9pt;mso-wrap-distance-top:0;mso-wrap-distance-right:9pt;mso-wrap-distance-bottom:0;mso-position-horizontal:absolute;mso-position-horizontal-relative:margin;mso-position-vertical:absolute;mso-position-vertical-relative:text;mso-width-percent:0;mso-height-percent:0;mso-width-relative:margin;mso-height-relative:margin;v-text-anchor:top" o:gfxdata="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" filled="f" stroked="f">
-                <v:fill o:detectmouseclick="t"/>
                 <v:textbox>
                   <w:txbxContent>
                     <w:p>
@@ -4573,7 +4715,6 @@
           <mc:Fallback>
             <w:pict>
               <v:shape w14:anchorId="5701AE21" id="Zone de texte 6" o:spid="_x0000_s1029" type="#_x0000_t202" style="position:absolute;margin-left:17.6pt;margin-top:325.65pt;width:21.75pt;height:19.5pt;z-index:251669504;visibility:visible;mso-wrap-style:square;mso-width-percent:0;mso-height-percent:0;mso-wrap-distance-left:9pt;mso-wrap-distance-top:0;mso-wrap-distance-right:9pt;mso-wrap-distance-bottom:0;mso-position-horizontal:absolute;mso-position-horizontal-relative:margin;mso-position-vertical:absolute;mso-position-vertical-relative:text;mso-width-percent:0;mso-height-percent:0;mso-width-relative:margin;mso-height-relative:margin;v-text-anchor:top" o:gfxdata="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" filled="f" stroked="f">
-                <v:fill o:detectmouseclick="t"/>
                 <v:textbox>
                   <w:txbxContent>
                     <w:p>
@@ -4731,7 +4872,6 @@
           <mc:Fallback>
             <w:pict>
               <v:shape w14:anchorId="4DA10D08" id="Zone de texte 5" o:spid="_x0000_s1030" type="#_x0000_t202" style="position:absolute;margin-left:118.1pt;margin-top:294.9pt;width:21.75pt;height:19.5pt;z-index:251667456;visibility:visible;mso-wrap-style:square;mso-width-percent:0;mso-height-percent:0;mso-wrap-distance-left:9pt;mso-wrap-distance-top:0;mso-wrap-distance-right:9pt;mso-wrap-distance-bottom:0;mso-position-horizontal:absolute;mso-position-horizontal-relative:margin;mso-position-vertical:absolute;mso-position-vertical-relative:text;mso-width-percent:0;mso-height-percent:0;mso-width-relative:margin;mso-height-relative:margin;v-text-anchor:top" o:gfxdata="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" filled="f" stroked="f">
-                <v:fill o:detectmouseclick="t"/>
                 <v:textbox>
                   <w:txbxContent>
                     <w:p>
@@ -4889,7 +5029,6 @@
           <mc:Fallback>
             <w:pict>
               <v:shape w14:anchorId="6C7674E9" id="Zone de texte 1" o:spid="_x0000_s1031" type="#_x0000_t202" style="position:absolute;margin-left:14.25pt;margin-top:23.4pt;width:22.5pt;height:19.5pt;z-index:251659264;visibility:visible;mso-wrap-style:square;mso-width-percent:0;mso-height-percent:0;mso-wrap-distance-left:9pt;mso-wrap-distance-top:0;mso-wrap-distance-right:9pt;mso-wrap-distance-bottom:0;mso-position-horizontal:absolute;mso-position-horizontal-relative:margin;mso-position-vertical:absolute;mso-position-vertical-relative:text;mso-width-percent:0;mso-height-percent:0;mso-width-relative:margin;mso-height-relative:margin;v-text-anchor:top" o:gfxdata="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" filled="f" stroked="f">
-                <v:fill o:detectmouseclick="t"/>
                 <v:textbox>
                   <w:txbxContent>
                     <w:p>
@@ -5047,7 +5186,6 @@
           <mc:Fallback>
             <w:pict>
               <v:shape w14:anchorId="1FEAC269" id="Zone de texte 3" o:spid="_x0000_s1032" type="#_x0000_t202" style="position:absolute;margin-left:109.1pt;margin-top:37.65pt;width:21.75pt;height:19.5pt;z-index:251663360;visibility:visible;mso-wrap-style:square;mso-width-percent:0;mso-height-percent:0;mso-wrap-distance-left:9pt;mso-wrap-distance-top:0;mso-wrap-distance-right:9pt;mso-wrap-distance-bottom:0;mso-position-horizontal:absolute;mso-position-horizontal-relative:margin;mso-position-vertical:absolute;mso-position-vertical-relative:text;mso-width-percent:0;mso-height-percent:0;mso-width-relative:margin;mso-height-relative:margin;v-text-anchor:top" o:gfxdata="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" filled="f" stroked="f">
-                <v:fill o:detectmouseclick="t"/>
                 <v:textbox>
                   <w:txbxContent>
                     <w:p>
@@ -5205,7 +5343,6 @@
           <mc:Fallback>
             <w:pict>
               <v:shape w14:anchorId="09E40C80" id="Zone de texte 2" o:spid="_x0000_s1033" type="#_x0000_t202" style="position:absolute;margin-left:253.85pt;margin-top:.9pt;width:22.5pt;height:19.5pt;z-index:251661312;visibility:visible;mso-wrap-style:square;mso-width-percent:0;mso-height-percent:0;mso-wrap-distance-left:9pt;mso-wrap-distance-top:0;mso-wrap-distance-right:9pt;mso-wrap-distance-bottom:0;mso-position-horizontal:absolute;mso-position-horizontal-relative:margin;mso-position-vertical:absolute;mso-position-vertical-relative:text;mso-width-percent:0;mso-height-percent:0;mso-width-relative:margin;mso-height-relative:margin;v-text-anchor:top" o:gfxdata="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" filled="f" stroked="f">
-                <v:fill o:detectmouseclick="t"/>
                 <v:textbox>
                   <w:txbxContent>
                     <w:p>
@@ -5450,11 +5587,7 @@
           </mc:Choice>
           <mc:Fallback>
             <w:pict>
-              <v:shapetype w14:anchorId="3D6EF629" id="_x0000_t202" coordsize="21600,21600" o:spt="202" path="m,l,21600r21600,l21600,xe">
-                <v:stroke joinstyle="miter"/>
-                <v:path gradientshapeok="t" o:connecttype="rect"/>
-              </v:shapetype>
-              <v:shape id="Zone de texte 16" o:spid="_x0000_s1034" type="#_x0000_t202" style="position:absolute;margin-left:17.6pt;margin-top:325.5pt;width:21.75pt;height:19.5pt;z-index:251689984;visibility:visible;mso-wrap-style:square;mso-width-percent:0;mso-height-percent:0;mso-wrap-distance-left:9pt;mso-wrap-distance-top:0;mso-wrap-distance-right:9pt;mso-wrap-distance-bottom:0;mso-position-horizontal:absolute;mso-position-horizontal-relative:margin;mso-position-vertical:absolute;mso-position-vertical-relative:text;mso-width-percent:0;mso-height-percent:0;mso-width-relative:margin;mso-height-relative:margin;v-text-anchor:top" o:gfxdata="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" filled="f" stroked="f">
+              <v:shape w14:anchorId="3D6EF629" id="Zone de texte 16" o:spid="_x0000_s1034" type="#_x0000_t202" style="position:absolute;margin-left:17.6pt;margin-top:325.5pt;width:21.75pt;height:19.5pt;z-index:251689984;visibility:visible;mso-wrap-style:square;mso-width-percent:0;mso-height-percent:0;mso-wrap-distance-left:9pt;mso-wrap-distance-top:0;mso-wrap-distance-right:9pt;mso-wrap-distance-bottom:0;mso-position-horizontal:absolute;mso-position-horizontal-relative:margin;mso-position-vertical:absolute;mso-position-vertical-relative:text;mso-width-percent:0;mso-height-percent:0;mso-width-relative:margin;mso-height-relative:margin;v-text-anchor:top" o:gfxdata="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" filled="f" stroked="f">
                 <v:textbox>
                   <w:txbxContent>
                     <w:p>
@@ -6782,7 +6915,2361 @@
           <w:ilvl w:val="0"/>
           <w:numId w:val="0"/>
         </w:numPr>
-        <w:ind w:left="360"/>
+        <w:rPr>
+          <w:rFonts w:ascii="Arial" w:hAnsi="Arial"/>
+          <w:sz w:val="24"/>
+          <w:szCs w:val="14"/>
+          <w:lang w:eastAsia="fr-FR"/>
+        </w:rPr>
+      </w:pPr>
+      <w:r>
+        <w:rPr>
+          <w:rFonts w:ascii="Arial" w:hAnsi="Arial"/>
+          <w:sz w:val="24"/>
+          <w:szCs w:val="14"/>
+          <w:lang w:eastAsia="fr-FR"/>
+        </w:rPr>
+        <w:lastRenderedPageBreak/>
+        <w:t>Ensuite, nous allons voir les différentes informations concernant les employées et leur compte.</w:t>
+      </w:r>
+    </w:p>
+    <w:p>
+      <w:pPr>
+        <w:pStyle w:val="Retraitnormal1"/>
+        <w:numPr>
+          <w:ilvl w:val="0"/>
+          <w:numId w:val="0"/>
+        </w:numPr>
+        <w:rPr>
+          <w:rFonts w:ascii="Arial" w:hAnsi="Arial"/>
+          <w:sz w:val="24"/>
+          <w:szCs w:val="14"/>
+          <w:lang w:eastAsia="fr-FR"/>
+        </w:rPr>
+      </w:pPr>
+    </w:p>
+    <w:p>
+      <w:pPr>
+        <w:pStyle w:val="Retraitnormal1"/>
+        <w:numPr>
+          <w:ilvl w:val="0"/>
+          <w:numId w:val="0"/>
+        </w:numPr>
+        <w:rPr>
+          <w:rFonts w:ascii="Arial" w:hAnsi="Arial"/>
+          <w:sz w:val="24"/>
+          <w:szCs w:val="14"/>
+          <w:lang w:eastAsia="fr-FR"/>
+        </w:rPr>
+      </w:pPr>
+      <w:r>
+        <w:rPr>
+          <w:rFonts w:ascii="Arial" w:hAnsi="Arial"/>
+          <w:sz w:val="24"/>
+          <w:szCs w:val="14"/>
+          <w:lang w:eastAsia="fr-FR"/>
+        </w:rPr>
+        <w:t>Voici la liste des employées créés :</w:t>
+      </w:r>
+    </w:p>
+    <w:p>
+      <w:pPr>
+        <w:pStyle w:val="Retraitnormal1"/>
+        <w:tabs>
+          <w:tab w:val="clear" w:pos="360"/>
+          <w:tab w:val="num" w:pos="720"/>
+        </w:tabs>
+        <w:ind w:left="720"/>
+        <w:rPr>
+          <w:rFonts w:ascii="Arial" w:hAnsi="Arial"/>
+          <w:sz w:val="24"/>
+          <w:szCs w:val="14"/>
+          <w:lang w:eastAsia="fr-FR"/>
+        </w:rPr>
+      </w:pPr>
+      <w:r>
+        <w:rPr>
+          <w:rFonts w:ascii="Arial" w:hAnsi="Arial"/>
+          <w:sz w:val="24"/>
+          <w:szCs w:val="14"/>
+          <w:lang w:eastAsia="fr-FR"/>
+        </w:rPr>
+        <w:t>Faustin Bergeron</w:t>
+      </w:r>
+    </w:p>
+    <w:p>
+      <w:pPr>
+        <w:pStyle w:val="Retraitnormal1"/>
+        <w:tabs>
+          <w:tab w:val="clear" w:pos="360"/>
+          <w:tab w:val="num" w:pos="720"/>
+        </w:tabs>
+        <w:ind w:left="720"/>
+        <w:rPr>
+          <w:rFonts w:ascii="Arial" w:hAnsi="Arial"/>
+          <w:sz w:val="24"/>
+          <w:szCs w:val="14"/>
+          <w:lang w:eastAsia="fr-FR"/>
+        </w:rPr>
+      </w:pPr>
+      <w:r>
+        <w:rPr>
+          <w:rFonts w:ascii="Arial" w:hAnsi="Arial"/>
+          <w:sz w:val="24"/>
+          <w:szCs w:val="14"/>
+          <w:lang w:eastAsia="fr-FR"/>
+        </w:rPr>
+        <w:t xml:space="preserve">Eliot </w:t>
+      </w:r>
+      <w:proofErr w:type="spellStart"/>
+      <w:r>
+        <w:rPr>
+          <w:rFonts w:ascii="Arial" w:hAnsi="Arial"/>
+          <w:sz w:val="24"/>
+          <w:szCs w:val="14"/>
+          <w:lang w:eastAsia="fr-FR"/>
+        </w:rPr>
+        <w:t>Primeau</w:t>
+      </w:r>
+      <w:proofErr w:type="spellEnd"/>
+    </w:p>
+    <w:p>
+      <w:pPr>
+        <w:pStyle w:val="Retraitnormal1"/>
+        <w:tabs>
+          <w:tab w:val="clear" w:pos="360"/>
+          <w:tab w:val="num" w:pos="720"/>
+        </w:tabs>
+        <w:ind w:left="720"/>
+        <w:rPr>
+          <w:rFonts w:ascii="Arial" w:hAnsi="Arial"/>
+          <w:sz w:val="24"/>
+          <w:szCs w:val="14"/>
+          <w:lang w:eastAsia="fr-FR"/>
+        </w:rPr>
+      </w:pPr>
+      <w:r>
+        <w:rPr>
+          <w:rFonts w:ascii="Arial" w:hAnsi="Arial"/>
+          <w:sz w:val="24"/>
+          <w:szCs w:val="14"/>
+          <w:lang w:eastAsia="fr-FR"/>
+        </w:rPr>
+        <w:t>Eugène Alexandre</w:t>
+      </w:r>
+    </w:p>
+    <w:p>
+      <w:pPr>
+        <w:pStyle w:val="Retraitnormal1"/>
+        <w:tabs>
+          <w:tab w:val="clear" w:pos="360"/>
+          <w:tab w:val="num" w:pos="720"/>
+        </w:tabs>
+        <w:ind w:left="720"/>
+        <w:rPr>
+          <w:rFonts w:ascii="Arial" w:hAnsi="Arial"/>
+          <w:sz w:val="24"/>
+          <w:szCs w:val="14"/>
+          <w:lang w:eastAsia="fr-FR"/>
+        </w:rPr>
+      </w:pPr>
+      <w:proofErr w:type="spellStart"/>
+      <w:r>
+        <w:rPr>
+          <w:rFonts w:ascii="Arial" w:hAnsi="Arial"/>
+          <w:sz w:val="24"/>
+          <w:szCs w:val="14"/>
+          <w:lang w:eastAsia="fr-FR"/>
+        </w:rPr>
+        <w:t>Auriville</w:t>
+      </w:r>
+      <w:proofErr w:type="spellEnd"/>
+      <w:r>
+        <w:rPr>
+          <w:rFonts w:ascii="Arial" w:hAnsi="Arial"/>
+          <w:sz w:val="24"/>
+          <w:szCs w:val="14"/>
+          <w:lang w:eastAsia="fr-FR"/>
+        </w:rPr>
+        <w:t xml:space="preserve"> Lebrun</w:t>
+      </w:r>
+    </w:p>
+    <w:p>
+      <w:pPr>
+        <w:pStyle w:val="Retraitnormal1"/>
+        <w:tabs>
+          <w:tab w:val="clear" w:pos="360"/>
+          <w:tab w:val="num" w:pos="720"/>
+        </w:tabs>
+        <w:ind w:left="720"/>
+        <w:rPr>
+          <w:rFonts w:ascii="Arial" w:hAnsi="Arial"/>
+          <w:sz w:val="24"/>
+          <w:szCs w:val="14"/>
+          <w:lang w:eastAsia="fr-FR"/>
+        </w:rPr>
+      </w:pPr>
+      <w:proofErr w:type="spellStart"/>
+      <w:r>
+        <w:rPr>
+          <w:rFonts w:ascii="Arial" w:hAnsi="Arial"/>
+          <w:sz w:val="24"/>
+          <w:szCs w:val="14"/>
+          <w:lang w:eastAsia="fr-FR"/>
+        </w:rPr>
+        <w:t>Senapus</w:t>
+      </w:r>
+      <w:proofErr w:type="spellEnd"/>
+      <w:r>
+        <w:rPr>
+          <w:rFonts w:ascii="Arial" w:hAnsi="Arial"/>
+          <w:sz w:val="24"/>
+          <w:szCs w:val="14"/>
+          <w:lang w:eastAsia="fr-FR"/>
+        </w:rPr>
+        <w:t xml:space="preserve"> Brunelle</w:t>
+      </w:r>
+    </w:p>
+    <w:p>
+      <w:pPr>
+        <w:pStyle w:val="Retraitnormal1"/>
+        <w:tabs>
+          <w:tab w:val="clear" w:pos="360"/>
+          <w:tab w:val="num" w:pos="720"/>
+        </w:tabs>
+        <w:ind w:left="720"/>
+        <w:rPr>
+          <w:rFonts w:ascii="Arial" w:hAnsi="Arial"/>
+          <w:sz w:val="24"/>
+          <w:szCs w:val="14"/>
+          <w:lang w:eastAsia="fr-FR"/>
+        </w:rPr>
+      </w:pPr>
+      <w:r>
+        <w:rPr>
+          <w:rFonts w:ascii="Arial" w:hAnsi="Arial"/>
+          <w:sz w:val="24"/>
+          <w:szCs w:val="14"/>
+          <w:lang w:eastAsia="fr-FR"/>
+        </w:rPr>
+        <w:t>Mercer Veilleux</w:t>
+      </w:r>
+    </w:p>
+    <w:p>
+      <w:pPr>
+        <w:pStyle w:val="Retraitnormal1"/>
+        <w:tabs>
+          <w:tab w:val="clear" w:pos="360"/>
+          <w:tab w:val="num" w:pos="720"/>
+        </w:tabs>
+        <w:ind w:left="720"/>
+        <w:rPr>
+          <w:rFonts w:ascii="Arial" w:hAnsi="Arial"/>
+          <w:sz w:val="24"/>
+          <w:szCs w:val="14"/>
+          <w:lang w:eastAsia="fr-FR"/>
+        </w:rPr>
+      </w:pPr>
+      <w:r>
+        <w:rPr>
+          <w:rFonts w:ascii="Arial" w:hAnsi="Arial"/>
+          <w:sz w:val="24"/>
+          <w:szCs w:val="14"/>
+          <w:lang w:eastAsia="fr-FR"/>
+        </w:rPr>
+        <w:t>Charles Ferland</w:t>
+      </w:r>
+    </w:p>
+    <w:p>
+      <w:pPr>
+        <w:pStyle w:val="Retraitnormal1"/>
+        <w:tabs>
+          <w:tab w:val="clear" w:pos="360"/>
+          <w:tab w:val="num" w:pos="720"/>
+        </w:tabs>
+        <w:ind w:left="720"/>
+        <w:rPr>
+          <w:rFonts w:ascii="Arial" w:hAnsi="Arial"/>
+          <w:sz w:val="24"/>
+          <w:szCs w:val="14"/>
+          <w:lang w:eastAsia="fr-FR"/>
+        </w:rPr>
+      </w:pPr>
+      <w:r>
+        <w:rPr>
+          <w:rFonts w:ascii="Arial" w:hAnsi="Arial"/>
+          <w:sz w:val="24"/>
+          <w:szCs w:val="14"/>
+          <w:lang w:eastAsia="fr-FR"/>
+        </w:rPr>
+        <w:t>Victorine Chabot</w:t>
+      </w:r>
+    </w:p>
+    <w:p>
+      <w:pPr>
+        <w:pStyle w:val="Retraitnormal1"/>
+        <w:tabs>
+          <w:tab w:val="clear" w:pos="360"/>
+          <w:tab w:val="num" w:pos="720"/>
+        </w:tabs>
+        <w:ind w:left="720"/>
+        <w:rPr>
+          <w:rFonts w:ascii="Arial" w:hAnsi="Arial"/>
+          <w:sz w:val="24"/>
+          <w:szCs w:val="14"/>
+          <w:lang w:eastAsia="fr-FR"/>
+        </w:rPr>
+      </w:pPr>
+      <w:r>
+        <w:rPr>
+          <w:rFonts w:ascii="Arial" w:hAnsi="Arial"/>
+          <w:sz w:val="24"/>
+          <w:szCs w:val="14"/>
+          <w:lang w:eastAsia="fr-FR"/>
+        </w:rPr>
+        <w:t>Fabrice Blais</w:t>
+      </w:r>
+    </w:p>
+    <w:p>
+      <w:pPr>
+        <w:pStyle w:val="Retraitnormal1"/>
+        <w:tabs>
+          <w:tab w:val="clear" w:pos="360"/>
+          <w:tab w:val="num" w:pos="720"/>
+        </w:tabs>
+        <w:ind w:left="720"/>
+        <w:rPr>
+          <w:rFonts w:ascii="Arial" w:hAnsi="Arial"/>
+          <w:sz w:val="24"/>
+          <w:szCs w:val="14"/>
+          <w:lang w:eastAsia="fr-FR"/>
+        </w:rPr>
+      </w:pPr>
+      <w:proofErr w:type="spellStart"/>
+      <w:r>
+        <w:rPr>
+          <w:rFonts w:ascii="Arial" w:hAnsi="Arial"/>
+          <w:sz w:val="24"/>
+          <w:szCs w:val="14"/>
+          <w:lang w:eastAsia="fr-FR"/>
+        </w:rPr>
+        <w:t>Arianne</w:t>
+      </w:r>
+      <w:proofErr w:type="spellEnd"/>
+      <w:r>
+        <w:rPr>
+          <w:rFonts w:ascii="Arial" w:hAnsi="Arial"/>
+          <w:sz w:val="24"/>
+          <w:szCs w:val="14"/>
+          <w:lang w:eastAsia="fr-FR"/>
+        </w:rPr>
+        <w:t xml:space="preserve"> </w:t>
+      </w:r>
+      <w:proofErr w:type="spellStart"/>
+      <w:r>
+        <w:rPr>
+          <w:rFonts w:ascii="Arial" w:hAnsi="Arial"/>
+          <w:sz w:val="24"/>
+          <w:szCs w:val="14"/>
+          <w:lang w:eastAsia="fr-FR"/>
+        </w:rPr>
+        <w:t>Bizier</w:t>
+      </w:r>
+      <w:proofErr w:type="spellEnd"/>
+    </w:p>
+    <w:p>
+      <w:pPr>
+        <w:pStyle w:val="Retraitnormal1"/>
+        <w:tabs>
+          <w:tab w:val="clear" w:pos="360"/>
+          <w:tab w:val="num" w:pos="720"/>
+        </w:tabs>
+        <w:ind w:left="720"/>
+        <w:rPr>
+          <w:rFonts w:ascii="Arial" w:hAnsi="Arial"/>
+          <w:sz w:val="24"/>
+          <w:szCs w:val="14"/>
+          <w:lang w:eastAsia="fr-FR"/>
+        </w:rPr>
+      </w:pPr>
+      <w:r>
+        <w:rPr>
+          <w:rFonts w:ascii="Arial" w:hAnsi="Arial"/>
+          <w:sz w:val="24"/>
+          <w:szCs w:val="14"/>
+          <w:lang w:eastAsia="fr-FR"/>
+        </w:rPr>
+        <w:t>Marine Gauvin</w:t>
+      </w:r>
+    </w:p>
+    <w:p>
+      <w:pPr>
+        <w:pStyle w:val="Retraitnormal1"/>
+        <w:tabs>
+          <w:tab w:val="clear" w:pos="360"/>
+          <w:tab w:val="num" w:pos="720"/>
+        </w:tabs>
+        <w:ind w:left="720"/>
+        <w:rPr>
+          <w:rFonts w:ascii="Arial" w:hAnsi="Arial"/>
+          <w:sz w:val="24"/>
+          <w:szCs w:val="14"/>
+          <w:lang w:eastAsia="fr-FR"/>
+        </w:rPr>
+      </w:pPr>
+      <w:r>
+        <w:rPr>
+          <w:rFonts w:ascii="Arial" w:hAnsi="Arial"/>
+          <w:sz w:val="24"/>
+          <w:szCs w:val="14"/>
+          <w:lang w:eastAsia="fr-FR"/>
+        </w:rPr>
+        <w:t>Caroline Parmentier</w:t>
+      </w:r>
+    </w:p>
+    <w:p>
+      <w:pPr>
+        <w:pStyle w:val="Retraitnormal1"/>
+        <w:tabs>
+          <w:tab w:val="clear" w:pos="360"/>
+          <w:tab w:val="num" w:pos="720"/>
+        </w:tabs>
+        <w:ind w:left="720"/>
+        <w:rPr>
+          <w:rFonts w:ascii="Arial" w:hAnsi="Arial"/>
+          <w:sz w:val="24"/>
+          <w:szCs w:val="14"/>
+          <w:lang w:eastAsia="fr-FR"/>
+        </w:rPr>
+      </w:pPr>
+      <w:proofErr w:type="spellStart"/>
+      <w:r>
+        <w:rPr>
+          <w:rFonts w:ascii="Arial" w:hAnsi="Arial"/>
+          <w:sz w:val="24"/>
+          <w:szCs w:val="14"/>
+          <w:lang w:eastAsia="fr-FR"/>
+        </w:rPr>
+        <w:t>Brunella</w:t>
+      </w:r>
+      <w:proofErr w:type="spellEnd"/>
+      <w:r>
+        <w:rPr>
+          <w:rFonts w:ascii="Arial" w:hAnsi="Arial"/>
+          <w:sz w:val="24"/>
+          <w:szCs w:val="14"/>
+          <w:lang w:eastAsia="fr-FR"/>
+        </w:rPr>
+        <w:t xml:space="preserve"> Poisson</w:t>
+      </w:r>
+    </w:p>
+    <w:p>
+      <w:pPr>
+        <w:pStyle w:val="Retraitnormal1"/>
+        <w:tabs>
+          <w:tab w:val="clear" w:pos="360"/>
+          <w:tab w:val="num" w:pos="720"/>
+        </w:tabs>
+        <w:ind w:left="720"/>
+        <w:rPr>
+          <w:rFonts w:ascii="Arial" w:hAnsi="Arial"/>
+          <w:sz w:val="24"/>
+          <w:szCs w:val="14"/>
+          <w:lang w:eastAsia="fr-FR"/>
+        </w:rPr>
+      </w:pPr>
+      <w:r>
+        <w:rPr>
+          <w:rFonts w:ascii="Arial" w:hAnsi="Arial"/>
+          <w:sz w:val="24"/>
+          <w:szCs w:val="14"/>
+          <w:lang w:eastAsia="fr-FR"/>
+        </w:rPr>
+        <w:t xml:space="preserve">Gauthier </w:t>
+      </w:r>
+      <w:proofErr w:type="spellStart"/>
+      <w:r>
+        <w:rPr>
+          <w:rFonts w:ascii="Arial" w:hAnsi="Arial"/>
+          <w:sz w:val="24"/>
+          <w:szCs w:val="14"/>
+          <w:lang w:eastAsia="fr-FR"/>
+        </w:rPr>
+        <w:t>Desnoyer</w:t>
+      </w:r>
+      <w:proofErr w:type="spellEnd"/>
+    </w:p>
+    <w:p>
+      <w:pPr>
+        <w:pStyle w:val="Retraitnormal1"/>
+        <w:tabs>
+          <w:tab w:val="clear" w:pos="360"/>
+          <w:tab w:val="num" w:pos="720"/>
+        </w:tabs>
+        <w:ind w:left="720"/>
+        <w:rPr>
+          <w:rFonts w:ascii="Arial" w:hAnsi="Arial"/>
+          <w:sz w:val="24"/>
+          <w:szCs w:val="14"/>
+          <w:lang w:eastAsia="fr-FR"/>
+        </w:rPr>
+      </w:pPr>
+      <w:proofErr w:type="spellStart"/>
+      <w:r>
+        <w:rPr>
+          <w:rFonts w:ascii="Arial" w:hAnsi="Arial"/>
+          <w:sz w:val="24"/>
+          <w:szCs w:val="14"/>
+          <w:lang w:eastAsia="fr-FR"/>
+        </w:rPr>
+        <w:t>Noelle</w:t>
+      </w:r>
+      <w:proofErr w:type="spellEnd"/>
+      <w:r>
+        <w:rPr>
+          <w:rFonts w:ascii="Arial" w:hAnsi="Arial"/>
+          <w:sz w:val="24"/>
+          <w:szCs w:val="14"/>
+          <w:lang w:eastAsia="fr-FR"/>
+        </w:rPr>
+        <w:t xml:space="preserve"> </w:t>
+      </w:r>
+      <w:proofErr w:type="spellStart"/>
+      <w:r>
+        <w:rPr>
+          <w:rFonts w:ascii="Arial" w:hAnsi="Arial"/>
+          <w:sz w:val="24"/>
+          <w:szCs w:val="14"/>
+          <w:lang w:eastAsia="fr-FR"/>
+        </w:rPr>
+        <w:t>Laboissonnière</w:t>
+      </w:r>
+      <w:proofErr w:type="spellEnd"/>
+    </w:p>
+    <w:p>
+      <w:pPr>
+        <w:pStyle w:val="Retraitnormal1"/>
+        <w:numPr>
+          <w:ilvl w:val="0"/>
+          <w:numId w:val="0"/>
+        </w:numPr>
+        <w:ind w:left="360" w:hanging="360"/>
+        <w:rPr>
+          <w:rFonts w:ascii="Arial" w:hAnsi="Arial"/>
+          <w:sz w:val="24"/>
+          <w:szCs w:val="14"/>
+          <w:lang w:eastAsia="fr-FR"/>
+        </w:rPr>
+      </w:pPr>
+    </w:p>
+    <w:p>
+      <w:pPr>
+        <w:pStyle w:val="Retraitnormal1"/>
+        <w:numPr>
+          <w:ilvl w:val="0"/>
+          <w:numId w:val="0"/>
+        </w:numPr>
+        <w:ind w:left="360" w:hanging="360"/>
+        <w:rPr>
+          <w:rFonts w:ascii="Arial" w:hAnsi="Arial"/>
+          <w:sz w:val="24"/>
+          <w:szCs w:val="14"/>
+          <w:lang w:eastAsia="fr-FR"/>
+        </w:rPr>
+      </w:pPr>
+      <w:r>
+        <w:rPr>
+          <w:rFonts w:ascii="Arial" w:hAnsi="Arial"/>
+          <w:sz w:val="24"/>
+          <w:szCs w:val="14"/>
+          <w:lang w:eastAsia="fr-FR"/>
+        </w:rPr>
+        <w:t>Chacun d’eux a un compte et un type de compte.</w:t>
+      </w:r>
+    </w:p>
+    <w:p>
+      <w:pPr>
+        <w:pStyle w:val="Retraitnormal1"/>
+        <w:numPr>
+          <w:ilvl w:val="0"/>
+          <w:numId w:val="0"/>
+        </w:numPr>
+        <w:ind w:left="360" w:hanging="360"/>
+        <w:rPr>
+          <w:rFonts w:ascii="Arial" w:hAnsi="Arial"/>
+          <w:sz w:val="24"/>
+          <w:szCs w:val="14"/>
+          <w:lang w:eastAsia="fr-FR"/>
+        </w:rPr>
+      </w:pPr>
+    </w:p>
+    <w:p>
+      <w:pPr>
+        <w:pStyle w:val="Retraitnormal1"/>
+        <w:numPr>
+          <w:ilvl w:val="0"/>
+          <w:numId w:val="0"/>
+        </w:numPr>
+        <w:ind w:left="360" w:hanging="360"/>
+        <w:rPr>
+          <w:rFonts w:ascii="Arial" w:hAnsi="Arial"/>
+          <w:sz w:val="24"/>
+          <w:szCs w:val="14"/>
+          <w:lang w:eastAsia="fr-FR"/>
+        </w:rPr>
+      </w:pPr>
+      <w:r>
+        <w:rPr>
+          <w:rFonts w:ascii="Arial" w:hAnsi="Arial"/>
+          <w:sz w:val="24"/>
+          <w:szCs w:val="14"/>
+          <w:lang w:eastAsia="fr-FR"/>
+        </w:rPr>
+        <w:t>Voici les types de comptes :</w:t>
+      </w:r>
+    </w:p>
+    <w:p>
+      <w:pPr>
+        <w:pStyle w:val="Retraitnormal1"/>
+        <w:numPr>
+          <w:ilvl w:val="0"/>
+          <w:numId w:val="18"/>
+        </w:numPr>
+        <w:rPr>
+          <w:rFonts w:ascii="Arial" w:hAnsi="Arial"/>
+          <w:sz w:val="24"/>
+          <w:szCs w:val="14"/>
+          <w:lang w:eastAsia="fr-FR"/>
+        </w:rPr>
+      </w:pPr>
+      <w:r>
+        <w:rPr>
+          <w:rFonts w:ascii="Arial" w:hAnsi="Arial"/>
+          <w:sz w:val="24"/>
+          <w:szCs w:val="14"/>
+          <w:lang w:eastAsia="fr-FR"/>
+        </w:rPr>
+        <w:t>Standard</w:t>
+      </w:r>
+    </w:p>
+    <w:p>
+      <w:pPr>
+        <w:pStyle w:val="Retraitnormal1"/>
+        <w:numPr>
+          <w:ilvl w:val="0"/>
+          <w:numId w:val="18"/>
+        </w:numPr>
+        <w:rPr>
+          <w:rFonts w:ascii="Arial" w:hAnsi="Arial"/>
+          <w:sz w:val="24"/>
+          <w:szCs w:val="14"/>
+          <w:lang w:eastAsia="fr-FR"/>
+        </w:rPr>
+      </w:pPr>
+      <w:r>
+        <w:rPr>
+          <w:rFonts w:ascii="Arial" w:hAnsi="Arial"/>
+          <w:sz w:val="24"/>
+          <w:szCs w:val="14"/>
+          <w:lang w:eastAsia="fr-FR"/>
+        </w:rPr>
+        <w:t>Modérateur</w:t>
+      </w:r>
+    </w:p>
+    <w:p>
+      <w:pPr>
+        <w:pStyle w:val="Retraitnormal1"/>
+        <w:numPr>
+          <w:ilvl w:val="0"/>
+          <w:numId w:val="18"/>
+        </w:numPr>
+        <w:rPr>
+          <w:rFonts w:ascii="Arial" w:hAnsi="Arial"/>
+          <w:sz w:val="24"/>
+          <w:szCs w:val="14"/>
+          <w:lang w:eastAsia="fr-FR"/>
+        </w:rPr>
+      </w:pPr>
+      <w:r>
+        <w:rPr>
+          <w:rFonts w:ascii="Arial" w:hAnsi="Arial"/>
+          <w:sz w:val="24"/>
+          <w:szCs w:val="14"/>
+          <w:lang w:eastAsia="fr-FR"/>
+        </w:rPr>
+        <w:t>Administrateur</w:t>
+      </w:r>
+    </w:p>
+    <w:p>
+      <w:pPr>
+        <w:pStyle w:val="Retraitnormal1"/>
+        <w:numPr>
+          <w:ilvl w:val="0"/>
+          <w:numId w:val="0"/>
+        </w:numPr>
+        <w:ind w:left="360" w:hanging="360"/>
+        <w:rPr>
+          <w:rFonts w:ascii="Arial" w:hAnsi="Arial"/>
+          <w:sz w:val="24"/>
+          <w:szCs w:val="14"/>
+          <w:lang w:eastAsia="fr-FR"/>
+        </w:rPr>
+      </w:pPr>
+    </w:p>
+    <w:p>
+      <w:pPr>
+        <w:pStyle w:val="Retraitnormal1"/>
+        <w:numPr>
+          <w:ilvl w:val="0"/>
+          <w:numId w:val="0"/>
+        </w:numPr>
+        <w:ind w:left="360" w:hanging="360"/>
+        <w:rPr>
+          <w:rFonts w:ascii="Arial" w:hAnsi="Arial"/>
+          <w:sz w:val="24"/>
+          <w:szCs w:val="14"/>
+          <w:lang w:eastAsia="fr-FR"/>
+        </w:rPr>
+      </w:pPr>
+      <w:r>
+        <w:rPr>
+          <w:rFonts w:ascii="Arial" w:hAnsi="Arial"/>
+          <w:sz w:val="24"/>
+          <w:szCs w:val="14"/>
+          <w:lang w:eastAsia="fr-FR"/>
+        </w:rPr>
+        <w:t>Il y a 2 administrateurs et 2 modérateurs.</w:t>
+      </w:r>
+    </w:p>
+    <w:p>
+      <w:pPr>
+        <w:pStyle w:val="Retraitnormal1"/>
+        <w:numPr>
+          <w:ilvl w:val="0"/>
+          <w:numId w:val="0"/>
+        </w:numPr>
+        <w:ind w:left="360" w:hanging="360"/>
+        <w:rPr>
+          <w:rFonts w:ascii="Arial" w:hAnsi="Arial"/>
+          <w:sz w:val="24"/>
+          <w:szCs w:val="14"/>
+          <w:lang w:eastAsia="fr-FR"/>
+        </w:rPr>
+      </w:pPr>
+      <w:r>
+        <w:rPr>
+          <w:rFonts w:ascii="Arial" w:hAnsi="Arial"/>
+          <w:sz w:val="24"/>
+          <w:szCs w:val="14"/>
+          <w:lang w:eastAsia="fr-FR"/>
+        </w:rPr>
+        <w:t xml:space="preserve">Le reste </w:t>
+      </w:r>
+      <w:r>
+        <w:rPr>
+          <w:rFonts w:ascii="Arial" w:hAnsi="Arial"/>
+          <w:sz w:val="24"/>
+          <w:szCs w:val="14"/>
+          <w:lang w:eastAsia="fr-FR"/>
+        </w:rPr>
+        <w:t xml:space="preserve">des utilisateurs </w:t>
+      </w:r>
+      <w:r>
+        <w:rPr>
+          <w:rFonts w:ascii="Arial" w:hAnsi="Arial"/>
+          <w:sz w:val="24"/>
+          <w:szCs w:val="14"/>
+          <w:lang w:eastAsia="fr-FR"/>
+        </w:rPr>
+        <w:t>sont standards.</w:t>
+      </w:r>
+    </w:p>
+    <w:p>
+      <w:pPr>
+        <w:pStyle w:val="Retraitnormal1"/>
+        <w:numPr>
+          <w:ilvl w:val="0"/>
+          <w:numId w:val="0"/>
+        </w:numPr>
+        <w:ind w:left="360" w:hanging="360"/>
+        <w:rPr>
+          <w:rFonts w:ascii="Arial" w:hAnsi="Arial"/>
+          <w:sz w:val="24"/>
+          <w:szCs w:val="14"/>
+          <w:lang w:eastAsia="fr-FR"/>
+        </w:rPr>
+      </w:pPr>
+    </w:p>
+    <w:p>
+      <w:pPr>
+        <w:pStyle w:val="Retraitnormal1"/>
+        <w:numPr>
+          <w:ilvl w:val="0"/>
+          <w:numId w:val="0"/>
+        </w:numPr>
+        <w:ind w:left="360" w:hanging="360"/>
+        <w:rPr>
+          <w:rFonts w:ascii="Arial" w:hAnsi="Arial"/>
+          <w:sz w:val="24"/>
+          <w:szCs w:val="14"/>
+          <w:lang w:eastAsia="fr-FR"/>
+        </w:rPr>
+      </w:pPr>
+      <w:r>
+        <w:rPr>
+          <w:rFonts w:ascii="Arial" w:hAnsi="Arial"/>
+          <w:sz w:val="24"/>
+          <w:szCs w:val="14"/>
+          <w:lang w:eastAsia="fr-FR"/>
+        </w:rPr>
+        <w:t>Les administrateurs :</w:t>
+      </w:r>
+    </w:p>
+    <w:p>
+      <w:pPr>
+        <w:pStyle w:val="Retraitnormal1"/>
+        <w:numPr>
+          <w:ilvl w:val="0"/>
+          <w:numId w:val="19"/>
+        </w:numPr>
+        <w:rPr>
+          <w:rFonts w:ascii="Arial" w:hAnsi="Arial"/>
+          <w:sz w:val="24"/>
+          <w:szCs w:val="14"/>
+          <w:lang w:eastAsia="fr-FR"/>
+        </w:rPr>
+      </w:pPr>
+      <w:r>
+        <w:rPr>
+          <w:rFonts w:ascii="Arial" w:hAnsi="Arial"/>
+          <w:sz w:val="24"/>
+          <w:szCs w:val="14"/>
+          <w:lang w:eastAsia="fr-FR"/>
+        </w:rPr>
+        <w:t>Eugène Alexandr</w:t>
+      </w:r>
+      <w:bookmarkStart w:id="6" w:name="_GoBack"/>
+      <w:bookmarkEnd w:id="6"/>
+      <w:r>
+        <w:rPr>
+          <w:rFonts w:ascii="Arial" w:hAnsi="Arial"/>
+          <w:sz w:val="24"/>
+          <w:szCs w:val="14"/>
+          <w:lang w:eastAsia="fr-FR"/>
+        </w:rPr>
+        <w:t>e</w:t>
+      </w:r>
+    </w:p>
+    <w:p>
+      <w:pPr>
+        <w:pStyle w:val="Retraitnormal1"/>
+        <w:numPr>
+          <w:ilvl w:val="0"/>
+          <w:numId w:val="19"/>
+        </w:numPr>
+        <w:rPr>
+          <w:rFonts w:ascii="Arial" w:hAnsi="Arial"/>
+          <w:sz w:val="24"/>
+          <w:szCs w:val="14"/>
+          <w:lang w:eastAsia="fr-FR"/>
+        </w:rPr>
+      </w:pPr>
+      <w:proofErr w:type="spellStart"/>
+      <w:r>
+        <w:rPr>
+          <w:rFonts w:ascii="Arial" w:hAnsi="Arial"/>
+          <w:sz w:val="24"/>
+          <w:szCs w:val="14"/>
+          <w:lang w:eastAsia="fr-FR"/>
+        </w:rPr>
+        <w:t>Auriville</w:t>
+      </w:r>
+      <w:proofErr w:type="spellEnd"/>
+      <w:r>
+        <w:rPr>
+          <w:rFonts w:ascii="Arial" w:hAnsi="Arial"/>
+          <w:sz w:val="24"/>
+          <w:szCs w:val="14"/>
+          <w:lang w:eastAsia="fr-FR"/>
+        </w:rPr>
+        <w:t xml:space="preserve"> Lebrun</w:t>
+      </w:r>
+    </w:p>
+    <w:p>
+      <w:pPr>
+        <w:pStyle w:val="Retraitnormal1"/>
+        <w:numPr>
+          <w:ilvl w:val="0"/>
+          <w:numId w:val="0"/>
+        </w:numPr>
+        <w:ind w:left="360" w:hanging="360"/>
+        <w:rPr>
+          <w:rFonts w:ascii="Arial" w:hAnsi="Arial"/>
+          <w:sz w:val="24"/>
+          <w:szCs w:val="14"/>
+          <w:lang w:eastAsia="fr-FR"/>
+        </w:rPr>
+      </w:pPr>
+    </w:p>
+    <w:p>
+      <w:pPr>
+        <w:pStyle w:val="Retraitnormal1"/>
+        <w:numPr>
+          <w:ilvl w:val="0"/>
+          <w:numId w:val="0"/>
+        </w:numPr>
+        <w:ind w:left="360" w:hanging="360"/>
+        <w:rPr>
+          <w:rFonts w:ascii="Arial" w:hAnsi="Arial"/>
+          <w:sz w:val="24"/>
+          <w:szCs w:val="14"/>
+          <w:lang w:eastAsia="fr-FR"/>
+        </w:rPr>
+      </w:pPr>
+      <w:r>
+        <w:rPr>
+          <w:rFonts w:ascii="Arial" w:hAnsi="Arial"/>
+          <w:sz w:val="24"/>
+          <w:szCs w:val="14"/>
+          <w:lang w:eastAsia="fr-FR"/>
+        </w:rPr>
+        <w:t>Les modérateurs :</w:t>
+      </w:r>
+    </w:p>
+    <w:p>
+      <w:pPr>
+        <w:pStyle w:val="Retraitnormal1"/>
+        <w:numPr>
+          <w:ilvl w:val="0"/>
+          <w:numId w:val="20"/>
+        </w:numPr>
+        <w:rPr>
+          <w:rFonts w:ascii="Arial" w:hAnsi="Arial"/>
+          <w:sz w:val="24"/>
+          <w:szCs w:val="14"/>
+          <w:lang w:eastAsia="fr-FR"/>
+        </w:rPr>
+      </w:pPr>
+      <w:r>
+        <w:rPr>
+          <w:rFonts w:ascii="Arial" w:hAnsi="Arial"/>
+          <w:sz w:val="24"/>
+          <w:szCs w:val="14"/>
+          <w:lang w:eastAsia="fr-FR"/>
+        </w:rPr>
+        <w:t>Faustin Bergeron</w:t>
+      </w:r>
+    </w:p>
+    <w:p>
+      <w:pPr>
+        <w:pStyle w:val="Retraitnormal1"/>
+        <w:numPr>
+          <w:ilvl w:val="0"/>
+          <w:numId w:val="20"/>
+        </w:numPr>
+        <w:rPr>
+          <w:rFonts w:ascii="Arial" w:hAnsi="Arial"/>
+          <w:sz w:val="24"/>
+          <w:szCs w:val="14"/>
+          <w:lang w:eastAsia="fr-FR"/>
+        </w:rPr>
+      </w:pPr>
+      <w:r>
+        <w:rPr>
+          <w:rFonts w:ascii="Arial" w:hAnsi="Arial"/>
+          <w:sz w:val="24"/>
+          <w:szCs w:val="14"/>
+          <w:lang w:eastAsia="fr-FR"/>
+        </w:rPr>
+        <w:t>Fabrice Blais</w:t>
+      </w:r>
+    </w:p>
+    <w:p>
+      <w:pPr>
+        <w:pStyle w:val="Retraitnormal1"/>
+        <w:numPr>
+          <w:ilvl w:val="0"/>
+          <w:numId w:val="0"/>
+        </w:numPr>
+        <w:ind w:left="360" w:hanging="360"/>
+        <w:rPr>
+          <w:rFonts w:ascii="Arial" w:hAnsi="Arial"/>
+          <w:sz w:val="24"/>
+          <w:szCs w:val="14"/>
+          <w:lang w:eastAsia="fr-FR"/>
+        </w:rPr>
+      </w:pPr>
+    </w:p>
+    <w:p>
+      <w:pPr>
+        <w:pStyle w:val="Retraitnormal1"/>
+        <w:numPr>
+          <w:ilvl w:val="0"/>
+          <w:numId w:val="0"/>
+        </w:numPr>
+        <w:ind w:left="360" w:hanging="360"/>
+        <w:rPr>
+          <w:rFonts w:ascii="Arial" w:hAnsi="Arial"/>
+          <w:sz w:val="24"/>
+          <w:szCs w:val="14"/>
+          <w:lang w:eastAsia="fr-FR"/>
+        </w:rPr>
+      </w:pPr>
+    </w:p>
+    <w:p>
+      <w:pPr>
+        <w:pStyle w:val="Retraitnormal1"/>
+        <w:numPr>
+          <w:ilvl w:val="0"/>
+          <w:numId w:val="0"/>
+        </w:numPr>
+        <w:ind w:left="360" w:hanging="360"/>
+        <w:rPr>
+          <w:rFonts w:ascii="Arial" w:hAnsi="Arial"/>
+          <w:sz w:val="24"/>
+          <w:szCs w:val="14"/>
+          <w:lang w:eastAsia="fr-FR"/>
+        </w:rPr>
+      </w:pPr>
+    </w:p>
+    <w:p>
+      <w:pPr>
+        <w:pStyle w:val="Retraitnormal1"/>
+        <w:numPr>
+          <w:ilvl w:val="0"/>
+          <w:numId w:val="0"/>
+        </w:numPr>
+        <w:ind w:left="360" w:hanging="360"/>
+        <w:rPr>
+          <w:rFonts w:ascii="Arial" w:hAnsi="Arial"/>
+          <w:sz w:val="24"/>
+          <w:szCs w:val="14"/>
+          <w:lang w:eastAsia="fr-FR"/>
+        </w:rPr>
+      </w:pPr>
+    </w:p>
+    <w:p>
+      <w:pPr>
+        <w:pStyle w:val="Retraitnormal1"/>
+        <w:numPr>
+          <w:ilvl w:val="0"/>
+          <w:numId w:val="0"/>
+        </w:numPr>
+        <w:ind w:left="360" w:hanging="360"/>
+        <w:rPr>
+          <w:rFonts w:ascii="Arial" w:hAnsi="Arial"/>
+          <w:sz w:val="24"/>
+          <w:szCs w:val="14"/>
+          <w:lang w:eastAsia="fr-FR"/>
+        </w:rPr>
+      </w:pPr>
+    </w:p>
+    <w:p>
+      <w:pPr>
+        <w:pStyle w:val="Retraitnormal1"/>
+        <w:numPr>
+          <w:ilvl w:val="0"/>
+          <w:numId w:val="0"/>
+        </w:numPr>
+        <w:ind w:left="360" w:hanging="360"/>
+        <w:rPr>
+          <w:rFonts w:ascii="Arial" w:hAnsi="Arial"/>
+          <w:sz w:val="24"/>
+          <w:szCs w:val="14"/>
+          <w:lang w:eastAsia="fr-FR"/>
+        </w:rPr>
+      </w:pPr>
+    </w:p>
+    <w:p>
+      <w:pPr>
+        <w:pStyle w:val="Retraitnormal1"/>
+        <w:numPr>
+          <w:ilvl w:val="0"/>
+          <w:numId w:val="0"/>
+        </w:numPr>
+        <w:ind w:left="360" w:hanging="360"/>
+        <w:rPr>
+          <w:rFonts w:ascii="Arial" w:hAnsi="Arial"/>
+          <w:sz w:val="24"/>
+          <w:szCs w:val="14"/>
+          <w:lang w:eastAsia="fr-FR"/>
+        </w:rPr>
+      </w:pPr>
+    </w:p>
+    <w:p>
+      <w:pPr>
+        <w:pStyle w:val="Retraitnormal1"/>
+        <w:numPr>
+          <w:ilvl w:val="0"/>
+          <w:numId w:val="0"/>
+        </w:numPr>
+        <w:ind w:left="360" w:hanging="360"/>
+        <w:rPr>
+          <w:rFonts w:ascii="Arial" w:hAnsi="Arial"/>
+          <w:sz w:val="24"/>
+          <w:szCs w:val="14"/>
+          <w:lang w:eastAsia="fr-FR"/>
+        </w:rPr>
+      </w:pPr>
+    </w:p>
+    <w:p>
+      <w:pPr>
+        <w:pStyle w:val="Retraitnormal1"/>
+        <w:numPr>
+          <w:ilvl w:val="0"/>
+          <w:numId w:val="0"/>
+        </w:numPr>
+        <w:ind w:left="360" w:hanging="360"/>
+        <w:rPr>
+          <w:rFonts w:ascii="Arial" w:hAnsi="Arial"/>
+          <w:sz w:val="24"/>
+          <w:szCs w:val="14"/>
+          <w:lang w:eastAsia="fr-FR"/>
+        </w:rPr>
+      </w:pPr>
+    </w:p>
+    <w:p>
+      <w:pPr>
+        <w:pStyle w:val="Retraitnormal1"/>
+        <w:numPr>
+          <w:ilvl w:val="0"/>
+          <w:numId w:val="0"/>
+        </w:numPr>
+        <w:ind w:left="360" w:hanging="360"/>
+        <w:rPr>
+          <w:rFonts w:ascii="Arial" w:hAnsi="Arial"/>
+          <w:sz w:val="24"/>
+          <w:szCs w:val="14"/>
+          <w:lang w:eastAsia="fr-FR"/>
+        </w:rPr>
+      </w:pPr>
+    </w:p>
+    <w:p>
+      <w:pPr>
+        <w:pStyle w:val="Retraitnormal1"/>
+        <w:numPr>
+          <w:ilvl w:val="0"/>
+          <w:numId w:val="0"/>
+        </w:numPr>
+        <w:rPr>
+          <w:rFonts w:ascii="Arial" w:hAnsi="Arial"/>
+          <w:sz w:val="24"/>
+          <w:szCs w:val="14"/>
+          <w:lang w:eastAsia="fr-FR"/>
+        </w:rPr>
+      </w:pPr>
+      <w:r>
+        <w:rPr>
+          <w:rFonts w:ascii="Arial" w:hAnsi="Arial"/>
+          <w:sz w:val="24"/>
+          <w:szCs w:val="14"/>
+          <w:lang w:eastAsia="fr-FR"/>
+        </w:rPr>
+        <w:lastRenderedPageBreak/>
+        <w:t xml:space="preserve">Les utilisateurs </w:t>
+      </w:r>
+      <w:r>
+        <w:rPr>
+          <w:rFonts w:ascii="Arial" w:hAnsi="Arial"/>
+          <w:sz w:val="24"/>
+          <w:szCs w:val="14"/>
+          <w:lang w:eastAsia="fr-FR"/>
+        </w:rPr>
+        <w:t xml:space="preserve">standards </w:t>
+      </w:r>
+      <w:r>
+        <w:rPr>
+          <w:rFonts w:ascii="Arial" w:hAnsi="Arial"/>
+          <w:sz w:val="24"/>
+          <w:szCs w:val="14"/>
+          <w:lang w:eastAsia="fr-FR"/>
+        </w:rPr>
+        <w:t>peuvent seulement e</w:t>
+      </w:r>
+      <w:r>
+        <w:rPr>
+          <w:rFonts w:ascii="Arial" w:hAnsi="Arial"/>
+          <w:sz w:val="24"/>
+          <w:szCs w:val="14"/>
+          <w:lang w:eastAsia="fr-FR"/>
+        </w:rPr>
+        <w:t>nvoyer des messages, suppri</w:t>
+      </w:r>
+      <w:r>
+        <w:rPr>
+          <w:rFonts w:ascii="Arial" w:hAnsi="Arial"/>
+          <w:sz w:val="24"/>
+          <w:szCs w:val="14"/>
+          <w:lang w:eastAsia="fr-FR"/>
+        </w:rPr>
+        <w:t xml:space="preserve">mer </w:t>
+      </w:r>
+      <w:r>
+        <w:rPr>
+          <w:rFonts w:ascii="Arial" w:hAnsi="Arial"/>
+          <w:sz w:val="24"/>
+          <w:szCs w:val="14"/>
+          <w:lang w:eastAsia="fr-FR"/>
+        </w:rPr>
+        <w:t>leurs propres</w:t>
+      </w:r>
+      <w:r>
+        <w:rPr>
+          <w:rFonts w:ascii="Arial" w:hAnsi="Arial"/>
+          <w:sz w:val="24"/>
+          <w:szCs w:val="14"/>
+          <w:lang w:eastAsia="fr-FR"/>
+        </w:rPr>
+        <w:t xml:space="preserve"> </w:t>
+      </w:r>
+      <w:r>
+        <w:rPr>
+          <w:rFonts w:ascii="Arial" w:hAnsi="Arial"/>
+          <w:sz w:val="24"/>
+          <w:szCs w:val="14"/>
+          <w:lang w:eastAsia="fr-FR"/>
+        </w:rPr>
+        <w:t>messages, voir les</w:t>
+      </w:r>
+      <w:r>
+        <w:rPr>
+          <w:rFonts w:ascii="Arial" w:hAnsi="Arial"/>
+          <w:sz w:val="24"/>
+          <w:szCs w:val="14"/>
+          <w:lang w:eastAsia="fr-FR"/>
+        </w:rPr>
+        <w:t xml:space="preserve"> messages et créer des fils de discussions privées.</w:t>
+      </w:r>
+    </w:p>
+    <w:p>
+      <w:pPr>
+        <w:pStyle w:val="Retraitnormal1"/>
+        <w:numPr>
+          <w:ilvl w:val="0"/>
+          <w:numId w:val="0"/>
+        </w:numPr>
+        <w:ind w:left="360" w:hanging="360"/>
+        <w:rPr>
+          <w:rFonts w:ascii="Arial" w:hAnsi="Arial"/>
+          <w:sz w:val="24"/>
+          <w:szCs w:val="14"/>
+          <w:lang w:eastAsia="fr-FR"/>
+        </w:rPr>
+      </w:pPr>
+    </w:p>
+    <w:p>
+      <w:pPr>
+        <w:pStyle w:val="Retraitnormal1"/>
+        <w:numPr>
+          <w:ilvl w:val="0"/>
+          <w:numId w:val="0"/>
+        </w:numPr>
+        <w:rPr>
+          <w:rFonts w:ascii="Arial" w:hAnsi="Arial"/>
+          <w:sz w:val="24"/>
+          <w:szCs w:val="14"/>
+          <w:lang w:eastAsia="fr-FR"/>
+        </w:rPr>
+      </w:pPr>
+      <w:r>
+        <w:rPr>
+          <w:rFonts w:ascii="Arial" w:hAnsi="Arial"/>
+          <w:sz w:val="24"/>
+          <w:szCs w:val="14"/>
+          <w:lang w:eastAsia="fr-FR"/>
+        </w:rPr>
+        <w:t>Les utilisateurs qui sont modérateurs ont toutes les fonctionnalités des utilisateurs standards et peuvent aussi supprimer les messages d’autrui. Cela leur permet de pouvoir modérer leurs discussions et ainsi avoir une bonne cohésion</w:t>
+      </w:r>
+    </w:p>
+    <w:p>
+      <w:pPr>
+        <w:pStyle w:val="Retraitnormal1"/>
+        <w:numPr>
+          <w:ilvl w:val="0"/>
+          <w:numId w:val="0"/>
+        </w:numPr>
+        <w:rPr>
+          <w:rFonts w:ascii="Arial" w:hAnsi="Arial"/>
+          <w:sz w:val="24"/>
+          <w:szCs w:val="14"/>
+          <w:lang w:eastAsia="fr-FR"/>
+        </w:rPr>
+      </w:pPr>
+    </w:p>
+    <w:p>
+      <w:pPr>
+        <w:pStyle w:val="Retraitnormal1"/>
+        <w:numPr>
+          <w:ilvl w:val="0"/>
+          <w:numId w:val="0"/>
+        </w:numPr>
+        <w:rPr>
+          <w:rFonts w:ascii="Arial" w:hAnsi="Arial"/>
+          <w:sz w:val="24"/>
+          <w:szCs w:val="14"/>
+          <w:lang w:eastAsia="fr-FR"/>
+        </w:rPr>
+      </w:pPr>
+      <w:r>
+        <w:rPr>
+          <w:rFonts w:ascii="Arial" w:hAnsi="Arial"/>
+          <w:sz w:val="24"/>
+          <w:szCs w:val="14"/>
+          <w:lang w:eastAsia="fr-FR"/>
+        </w:rPr>
+        <w:t>Les utilisateurs qui sont administrateurs ont toutes les fonctionnalités de utilisateurs standards et modérateurs et peuvent aussi gérer les collaborateurs. Ils peuvent ajouter, supprimer et modifier la liste des collaborateurs qui ont accès au chat.</w:t>
+      </w:r>
+      <w:r>
+        <w:rPr>
+          <w:rFonts w:ascii="Arial" w:hAnsi="Arial"/>
+          <w:sz w:val="24"/>
+          <w:szCs w:val="14"/>
+          <w:lang w:eastAsia="fr-FR"/>
+        </w:rPr>
+        <w:t xml:space="preserve"> Ils peuvent aussi gérer les droits des utilisateurs.</w:t>
+      </w:r>
+    </w:p>
+    <w:p>
+      <w:pPr>
+        <w:pStyle w:val="Retraitnormal1"/>
+        <w:numPr>
+          <w:ilvl w:val="0"/>
+          <w:numId w:val="0"/>
+        </w:numPr>
+        <w:rPr>
+          <w:rFonts w:ascii="Arial" w:hAnsi="Arial"/>
+          <w:sz w:val="24"/>
+          <w:szCs w:val="14"/>
+          <w:lang w:eastAsia="fr-FR"/>
+        </w:rPr>
+      </w:pPr>
+    </w:p>
+    <w:p>
+      <w:pPr>
+        <w:pStyle w:val="Retraitnormal1"/>
+        <w:numPr>
+          <w:ilvl w:val="0"/>
+          <w:numId w:val="0"/>
+        </w:numPr>
+        <w:ind w:left="360" w:hanging="360"/>
+        <w:rPr>
+          <w:rFonts w:ascii="Arial" w:hAnsi="Arial"/>
+          <w:sz w:val="24"/>
+          <w:szCs w:val="14"/>
+          <w:lang w:eastAsia="fr-FR"/>
+        </w:rPr>
+      </w:pPr>
+    </w:p>
+    <w:p>
+      <w:pPr>
+        <w:pStyle w:val="Retraitnormal1"/>
+        <w:numPr>
+          <w:ilvl w:val="0"/>
+          <w:numId w:val="0"/>
+        </w:numPr>
+        <w:ind w:left="360" w:hanging="360"/>
+        <w:rPr>
+          <w:rFonts w:ascii="Arial" w:hAnsi="Arial"/>
+          <w:sz w:val="24"/>
+          <w:szCs w:val="14"/>
+          <w:lang w:eastAsia="fr-FR"/>
+        </w:rPr>
+      </w:pPr>
+      <w:r>
+        <w:rPr>
+          <w:rFonts w:ascii="Arial" w:hAnsi="Arial"/>
+          <w:sz w:val="24"/>
+          <w:szCs w:val="14"/>
+          <w:lang w:eastAsia="fr-FR"/>
+        </w:rPr>
+        <w:t>Pour les comptes, les pseudonymes sont générés de 3 lettres. Ce sera l’acronyme</w:t>
+      </w:r>
+      <w:r>
+        <w:rPr>
+          <w:rFonts w:ascii="Arial" w:hAnsi="Arial"/>
+          <w:sz w:val="24"/>
+          <w:szCs w:val="14"/>
+          <w:lang w:eastAsia="fr-FR"/>
+        </w:rPr>
+        <w:t xml:space="preserve"> </w:t>
+      </w:r>
+    </w:p>
+    <w:p>
+      <w:pPr>
+        <w:pStyle w:val="Retraitnormal1"/>
+        <w:numPr>
+          <w:ilvl w:val="0"/>
+          <w:numId w:val="0"/>
+        </w:numPr>
+        <w:rPr>
+          <w:rFonts w:ascii="Arial" w:hAnsi="Arial"/>
+          <w:sz w:val="24"/>
+          <w:szCs w:val="14"/>
+          <w:lang w:eastAsia="fr-FR"/>
+        </w:rPr>
+      </w:pPr>
+      <w:r>
+        <w:rPr>
+          <w:rFonts w:ascii="Arial" w:hAnsi="Arial"/>
+          <w:sz w:val="24"/>
+          <w:szCs w:val="14"/>
+          <w:lang w:eastAsia="fr-FR"/>
+        </w:rPr>
+        <w:t>de l’employé.</w:t>
+      </w:r>
+      <w:r>
+        <w:rPr>
+          <w:rFonts w:ascii="Arial" w:hAnsi="Arial"/>
+          <w:sz w:val="24"/>
+          <w:szCs w:val="14"/>
+          <w:lang w:eastAsia="fr-FR"/>
+        </w:rPr>
+        <w:t xml:space="preserve"> Pour les acronymes, nous prenons la première lettre du prénom, puis</w:t>
+      </w:r>
+      <w:r>
+        <w:rPr>
+          <w:rFonts w:ascii="Arial" w:hAnsi="Arial"/>
+          <w:sz w:val="24"/>
+          <w:szCs w:val="14"/>
+          <w:lang w:eastAsia="fr-FR"/>
+        </w:rPr>
+        <w:t xml:space="preserve"> </w:t>
+      </w:r>
+      <w:r>
+        <w:rPr>
+          <w:rFonts w:ascii="Arial" w:hAnsi="Arial"/>
+          <w:sz w:val="24"/>
+          <w:szCs w:val="14"/>
+          <w:lang w:eastAsia="fr-FR"/>
+        </w:rPr>
+        <w:t>la première et dernière lettre du nom de famille.</w:t>
+      </w:r>
+    </w:p>
+    <w:p>
+      <w:pPr>
+        <w:rPr>
+          <w:szCs w:val="14"/>
+        </w:rPr>
+      </w:pPr>
+    </w:p>
+    <w:p>
+      <w:pPr>
+        <w:pStyle w:val="Retraitnormal1"/>
+        <w:numPr>
+          <w:ilvl w:val="0"/>
+          <w:numId w:val="0"/>
+        </w:numPr>
+        <w:ind w:left="360" w:hanging="360"/>
+        <w:rPr>
+          <w:rFonts w:ascii="Arial" w:hAnsi="Arial"/>
+          <w:sz w:val="24"/>
+          <w:szCs w:val="14"/>
+          <w:lang w:eastAsia="fr-FR"/>
+        </w:rPr>
+      </w:pPr>
+      <w:r>
+        <w:rPr>
+          <w:rFonts w:ascii="Arial" w:hAnsi="Arial"/>
+          <w:sz w:val="24"/>
+          <w:szCs w:val="14"/>
+          <w:lang w:eastAsia="fr-FR"/>
+        </w:rPr>
+        <w:t>Voici les pseudonymes :</w:t>
+      </w:r>
+    </w:p>
+    <w:p>
+      <w:pPr>
+        <w:pStyle w:val="Retraitnormal1"/>
+        <w:tabs>
+          <w:tab w:val="clear" w:pos="360"/>
+          <w:tab w:val="num" w:pos="720"/>
+        </w:tabs>
+        <w:ind w:left="720"/>
+        <w:rPr>
+          <w:rFonts w:ascii="Arial" w:hAnsi="Arial"/>
+          <w:sz w:val="24"/>
+          <w:szCs w:val="14"/>
+          <w:lang w:eastAsia="fr-FR"/>
+        </w:rPr>
+      </w:pPr>
+      <w:r>
+        <w:rPr>
+          <w:rFonts w:ascii="Arial" w:hAnsi="Arial"/>
+          <w:sz w:val="24"/>
+          <w:szCs w:val="14"/>
+          <w:lang w:eastAsia="fr-FR"/>
+        </w:rPr>
+        <w:t>Faustin Bergeron</w:t>
+      </w:r>
+      <w:r>
+        <w:rPr>
+          <w:rFonts w:ascii="Arial" w:hAnsi="Arial"/>
+          <w:sz w:val="24"/>
+          <w:szCs w:val="14"/>
+          <w:lang w:eastAsia="fr-FR"/>
+        </w:rPr>
+        <w:tab/>
+      </w:r>
+      <w:r>
+        <w:rPr>
+          <w:rFonts w:ascii="Arial" w:hAnsi="Arial"/>
+          <w:sz w:val="24"/>
+          <w:szCs w:val="14"/>
+          <w:lang w:eastAsia="fr-FR"/>
+        </w:rPr>
+        <w:tab/>
+      </w:r>
+      <w:r>
+        <w:rPr>
+          <w:rFonts w:ascii="Arial" w:hAnsi="Arial"/>
+          <w:sz w:val="24"/>
+          <w:szCs w:val="14"/>
+          <w:lang w:eastAsia="fr-FR"/>
+        </w:rPr>
+        <w:tab/>
+        <w:t>- FBN</w:t>
+      </w:r>
+    </w:p>
+    <w:p>
+      <w:pPr>
+        <w:pStyle w:val="Retraitnormal1"/>
+        <w:tabs>
+          <w:tab w:val="clear" w:pos="360"/>
+          <w:tab w:val="num" w:pos="720"/>
+        </w:tabs>
+        <w:ind w:left="720"/>
+        <w:rPr>
+          <w:rFonts w:ascii="Arial" w:hAnsi="Arial"/>
+          <w:sz w:val="24"/>
+          <w:szCs w:val="14"/>
+          <w:lang w:eastAsia="fr-FR"/>
+        </w:rPr>
+      </w:pPr>
+      <w:r>
+        <w:rPr>
+          <w:rFonts w:ascii="Arial" w:hAnsi="Arial"/>
+          <w:sz w:val="24"/>
+          <w:szCs w:val="14"/>
+          <w:lang w:eastAsia="fr-FR"/>
+        </w:rPr>
+        <w:t xml:space="preserve">Eliot </w:t>
+      </w:r>
+      <w:proofErr w:type="spellStart"/>
+      <w:r>
+        <w:rPr>
+          <w:rFonts w:ascii="Arial" w:hAnsi="Arial"/>
+          <w:sz w:val="24"/>
+          <w:szCs w:val="14"/>
+          <w:lang w:eastAsia="fr-FR"/>
+        </w:rPr>
+        <w:t>Primeau</w:t>
+      </w:r>
+      <w:proofErr w:type="spellEnd"/>
+      <w:r>
+        <w:rPr>
+          <w:rFonts w:ascii="Arial" w:hAnsi="Arial"/>
+          <w:sz w:val="24"/>
+          <w:szCs w:val="14"/>
+          <w:lang w:eastAsia="fr-FR"/>
+        </w:rPr>
+        <w:tab/>
+      </w:r>
+      <w:r>
+        <w:rPr>
+          <w:rFonts w:ascii="Arial" w:hAnsi="Arial"/>
+          <w:sz w:val="24"/>
+          <w:szCs w:val="14"/>
+          <w:lang w:eastAsia="fr-FR"/>
+        </w:rPr>
+        <w:tab/>
+      </w:r>
+      <w:r>
+        <w:rPr>
+          <w:rFonts w:ascii="Arial" w:hAnsi="Arial"/>
+          <w:sz w:val="24"/>
+          <w:szCs w:val="14"/>
+          <w:lang w:eastAsia="fr-FR"/>
+        </w:rPr>
+        <w:tab/>
+        <w:t>- EPU</w:t>
+      </w:r>
+    </w:p>
+    <w:p>
+      <w:pPr>
+        <w:pStyle w:val="Retraitnormal1"/>
+        <w:tabs>
+          <w:tab w:val="clear" w:pos="360"/>
+          <w:tab w:val="num" w:pos="720"/>
+        </w:tabs>
+        <w:ind w:left="720"/>
+        <w:rPr>
+          <w:rFonts w:ascii="Arial" w:hAnsi="Arial"/>
+          <w:sz w:val="24"/>
+          <w:szCs w:val="14"/>
+          <w:lang w:eastAsia="fr-FR"/>
+        </w:rPr>
+      </w:pPr>
+      <w:r>
+        <w:rPr>
+          <w:rFonts w:ascii="Arial" w:hAnsi="Arial"/>
+          <w:sz w:val="24"/>
+          <w:szCs w:val="14"/>
+          <w:lang w:eastAsia="fr-FR"/>
+        </w:rPr>
+        <w:t>Eugène Alexandre</w:t>
+      </w:r>
+      <w:r>
+        <w:rPr>
+          <w:rFonts w:ascii="Arial" w:hAnsi="Arial"/>
+          <w:sz w:val="24"/>
+          <w:szCs w:val="14"/>
+          <w:lang w:eastAsia="fr-FR"/>
+        </w:rPr>
+        <w:tab/>
+      </w:r>
+      <w:r>
+        <w:rPr>
+          <w:rFonts w:ascii="Arial" w:hAnsi="Arial"/>
+          <w:sz w:val="24"/>
+          <w:szCs w:val="14"/>
+          <w:lang w:eastAsia="fr-FR"/>
+        </w:rPr>
+        <w:tab/>
+      </w:r>
+      <w:r>
+        <w:rPr>
+          <w:rFonts w:ascii="Arial" w:hAnsi="Arial"/>
+          <w:sz w:val="24"/>
+          <w:szCs w:val="14"/>
+          <w:lang w:eastAsia="fr-FR"/>
+        </w:rPr>
+        <w:tab/>
+        <w:t>- EAE</w:t>
+      </w:r>
+    </w:p>
+    <w:p>
+      <w:pPr>
+        <w:pStyle w:val="Retraitnormal1"/>
+        <w:tabs>
+          <w:tab w:val="clear" w:pos="360"/>
+          <w:tab w:val="num" w:pos="720"/>
+        </w:tabs>
+        <w:ind w:left="720"/>
+        <w:rPr>
+          <w:rFonts w:ascii="Arial" w:hAnsi="Arial"/>
+          <w:sz w:val="24"/>
+          <w:szCs w:val="14"/>
+          <w:lang w:eastAsia="fr-FR"/>
+        </w:rPr>
+      </w:pPr>
+      <w:proofErr w:type="spellStart"/>
+      <w:r>
+        <w:rPr>
+          <w:rFonts w:ascii="Arial" w:hAnsi="Arial"/>
+          <w:sz w:val="24"/>
+          <w:szCs w:val="14"/>
+          <w:lang w:eastAsia="fr-FR"/>
+        </w:rPr>
+        <w:t>Auriville</w:t>
+      </w:r>
+      <w:proofErr w:type="spellEnd"/>
+      <w:r>
+        <w:rPr>
+          <w:rFonts w:ascii="Arial" w:hAnsi="Arial"/>
+          <w:sz w:val="24"/>
+          <w:szCs w:val="14"/>
+          <w:lang w:eastAsia="fr-FR"/>
+        </w:rPr>
+        <w:t xml:space="preserve"> Lebrun</w:t>
+      </w:r>
+      <w:r>
+        <w:rPr>
+          <w:rFonts w:ascii="Arial" w:hAnsi="Arial"/>
+          <w:sz w:val="24"/>
+          <w:szCs w:val="14"/>
+          <w:lang w:eastAsia="fr-FR"/>
+        </w:rPr>
+        <w:tab/>
+      </w:r>
+      <w:r>
+        <w:rPr>
+          <w:rFonts w:ascii="Arial" w:hAnsi="Arial"/>
+          <w:sz w:val="24"/>
+          <w:szCs w:val="14"/>
+          <w:lang w:eastAsia="fr-FR"/>
+        </w:rPr>
+        <w:tab/>
+      </w:r>
+      <w:r>
+        <w:rPr>
+          <w:rFonts w:ascii="Arial" w:hAnsi="Arial"/>
+          <w:sz w:val="24"/>
+          <w:szCs w:val="14"/>
+          <w:lang w:eastAsia="fr-FR"/>
+        </w:rPr>
+        <w:tab/>
+        <w:t>- ALN</w:t>
+      </w:r>
+    </w:p>
+    <w:p>
+      <w:pPr>
+        <w:pStyle w:val="Retraitnormal1"/>
+        <w:tabs>
+          <w:tab w:val="clear" w:pos="360"/>
+          <w:tab w:val="num" w:pos="720"/>
+        </w:tabs>
+        <w:ind w:left="720"/>
+        <w:rPr>
+          <w:rFonts w:ascii="Arial" w:hAnsi="Arial"/>
+          <w:sz w:val="24"/>
+          <w:szCs w:val="14"/>
+          <w:lang w:eastAsia="fr-FR"/>
+        </w:rPr>
+      </w:pPr>
+      <w:proofErr w:type="spellStart"/>
+      <w:r>
+        <w:rPr>
+          <w:rFonts w:ascii="Arial" w:hAnsi="Arial"/>
+          <w:sz w:val="24"/>
+          <w:szCs w:val="14"/>
+          <w:lang w:eastAsia="fr-FR"/>
+        </w:rPr>
+        <w:t>Senapus</w:t>
+      </w:r>
+      <w:proofErr w:type="spellEnd"/>
+      <w:r>
+        <w:rPr>
+          <w:rFonts w:ascii="Arial" w:hAnsi="Arial"/>
+          <w:sz w:val="24"/>
+          <w:szCs w:val="14"/>
+          <w:lang w:eastAsia="fr-FR"/>
+        </w:rPr>
+        <w:t xml:space="preserve"> Brunelle</w:t>
+      </w:r>
+      <w:r>
+        <w:rPr>
+          <w:rFonts w:ascii="Arial" w:hAnsi="Arial"/>
+          <w:sz w:val="24"/>
+          <w:szCs w:val="14"/>
+          <w:lang w:eastAsia="fr-FR"/>
+        </w:rPr>
+        <w:tab/>
+      </w:r>
+      <w:r>
+        <w:rPr>
+          <w:rFonts w:ascii="Arial" w:hAnsi="Arial"/>
+          <w:sz w:val="24"/>
+          <w:szCs w:val="14"/>
+          <w:lang w:eastAsia="fr-FR"/>
+        </w:rPr>
+        <w:tab/>
+      </w:r>
+      <w:r>
+        <w:rPr>
+          <w:rFonts w:ascii="Arial" w:hAnsi="Arial"/>
+          <w:sz w:val="24"/>
+          <w:szCs w:val="14"/>
+          <w:lang w:eastAsia="fr-FR"/>
+        </w:rPr>
+        <w:tab/>
+        <w:t>- SBE</w:t>
+      </w:r>
+    </w:p>
+    <w:p>
+      <w:pPr>
+        <w:pStyle w:val="Retraitnormal1"/>
+        <w:tabs>
+          <w:tab w:val="clear" w:pos="360"/>
+          <w:tab w:val="num" w:pos="720"/>
+        </w:tabs>
+        <w:ind w:left="720"/>
+        <w:rPr>
+          <w:rFonts w:ascii="Arial" w:hAnsi="Arial"/>
+          <w:sz w:val="24"/>
+          <w:szCs w:val="14"/>
+          <w:lang w:eastAsia="fr-FR"/>
+        </w:rPr>
+      </w:pPr>
+      <w:r>
+        <w:rPr>
+          <w:rFonts w:ascii="Arial" w:hAnsi="Arial"/>
+          <w:sz w:val="24"/>
+          <w:szCs w:val="14"/>
+          <w:lang w:eastAsia="fr-FR"/>
+        </w:rPr>
+        <w:t>Mercer Veilleux</w:t>
+      </w:r>
+      <w:r>
+        <w:rPr>
+          <w:rFonts w:ascii="Arial" w:hAnsi="Arial"/>
+          <w:sz w:val="24"/>
+          <w:szCs w:val="14"/>
+          <w:lang w:eastAsia="fr-FR"/>
+        </w:rPr>
+        <w:tab/>
+      </w:r>
+      <w:r>
+        <w:rPr>
+          <w:rFonts w:ascii="Arial" w:hAnsi="Arial"/>
+          <w:sz w:val="24"/>
+          <w:szCs w:val="14"/>
+          <w:lang w:eastAsia="fr-FR"/>
+        </w:rPr>
+        <w:tab/>
+      </w:r>
+      <w:r>
+        <w:rPr>
+          <w:rFonts w:ascii="Arial" w:hAnsi="Arial"/>
+          <w:sz w:val="24"/>
+          <w:szCs w:val="14"/>
+          <w:lang w:eastAsia="fr-FR"/>
+        </w:rPr>
+        <w:tab/>
+        <w:t>- MVX</w:t>
+      </w:r>
+    </w:p>
+    <w:p>
+      <w:pPr>
+        <w:pStyle w:val="Retraitnormal1"/>
+        <w:tabs>
+          <w:tab w:val="clear" w:pos="360"/>
+          <w:tab w:val="num" w:pos="720"/>
+        </w:tabs>
+        <w:ind w:left="720"/>
+        <w:rPr>
+          <w:rFonts w:ascii="Arial" w:hAnsi="Arial"/>
+          <w:sz w:val="24"/>
+          <w:szCs w:val="14"/>
+          <w:lang w:eastAsia="fr-FR"/>
+        </w:rPr>
+      </w:pPr>
+      <w:r>
+        <w:rPr>
+          <w:rFonts w:ascii="Arial" w:hAnsi="Arial"/>
+          <w:sz w:val="24"/>
+          <w:szCs w:val="14"/>
+          <w:lang w:eastAsia="fr-FR"/>
+        </w:rPr>
+        <w:t>Charles Ferland</w:t>
+      </w:r>
+      <w:r>
+        <w:rPr>
+          <w:rFonts w:ascii="Arial" w:hAnsi="Arial"/>
+          <w:sz w:val="24"/>
+          <w:szCs w:val="14"/>
+          <w:lang w:eastAsia="fr-FR"/>
+        </w:rPr>
+        <w:tab/>
+      </w:r>
+      <w:r>
+        <w:rPr>
+          <w:rFonts w:ascii="Arial" w:hAnsi="Arial"/>
+          <w:sz w:val="24"/>
+          <w:szCs w:val="14"/>
+          <w:lang w:eastAsia="fr-FR"/>
+        </w:rPr>
+        <w:tab/>
+      </w:r>
+      <w:r>
+        <w:rPr>
+          <w:rFonts w:ascii="Arial" w:hAnsi="Arial"/>
+          <w:sz w:val="24"/>
+          <w:szCs w:val="14"/>
+          <w:lang w:eastAsia="fr-FR"/>
+        </w:rPr>
+        <w:tab/>
+        <w:t>- CFD</w:t>
+      </w:r>
+    </w:p>
+    <w:p>
+      <w:pPr>
+        <w:pStyle w:val="Retraitnormal1"/>
+        <w:tabs>
+          <w:tab w:val="clear" w:pos="360"/>
+          <w:tab w:val="num" w:pos="720"/>
+        </w:tabs>
+        <w:ind w:left="720"/>
+        <w:rPr>
+          <w:rFonts w:ascii="Arial" w:hAnsi="Arial"/>
+          <w:sz w:val="24"/>
+          <w:szCs w:val="14"/>
+          <w:lang w:eastAsia="fr-FR"/>
+        </w:rPr>
+      </w:pPr>
+      <w:r>
+        <w:rPr>
+          <w:rFonts w:ascii="Arial" w:hAnsi="Arial"/>
+          <w:sz w:val="24"/>
+          <w:szCs w:val="14"/>
+          <w:lang w:eastAsia="fr-FR"/>
+        </w:rPr>
+        <w:t>Victorine Chabot</w:t>
+      </w:r>
+      <w:r>
+        <w:rPr>
+          <w:rFonts w:ascii="Arial" w:hAnsi="Arial"/>
+          <w:sz w:val="24"/>
+          <w:szCs w:val="14"/>
+          <w:lang w:eastAsia="fr-FR"/>
+        </w:rPr>
+        <w:tab/>
+      </w:r>
+      <w:r>
+        <w:rPr>
+          <w:rFonts w:ascii="Arial" w:hAnsi="Arial"/>
+          <w:sz w:val="24"/>
+          <w:szCs w:val="14"/>
+          <w:lang w:eastAsia="fr-FR"/>
+        </w:rPr>
+        <w:tab/>
+      </w:r>
+      <w:r>
+        <w:rPr>
+          <w:rFonts w:ascii="Arial" w:hAnsi="Arial"/>
+          <w:sz w:val="24"/>
+          <w:szCs w:val="14"/>
+          <w:lang w:eastAsia="fr-FR"/>
+        </w:rPr>
+        <w:tab/>
+        <w:t>- VCT</w:t>
+      </w:r>
+    </w:p>
+    <w:p>
+      <w:pPr>
+        <w:pStyle w:val="Retraitnormal1"/>
+        <w:tabs>
+          <w:tab w:val="clear" w:pos="360"/>
+          <w:tab w:val="num" w:pos="720"/>
+        </w:tabs>
+        <w:ind w:left="720"/>
+        <w:rPr>
+          <w:rFonts w:ascii="Arial" w:hAnsi="Arial"/>
+          <w:sz w:val="24"/>
+          <w:szCs w:val="14"/>
+          <w:lang w:eastAsia="fr-FR"/>
+        </w:rPr>
+      </w:pPr>
+      <w:r>
+        <w:rPr>
+          <w:rFonts w:ascii="Arial" w:hAnsi="Arial"/>
+          <w:sz w:val="24"/>
+          <w:szCs w:val="14"/>
+          <w:lang w:eastAsia="fr-FR"/>
+        </w:rPr>
+        <w:t>Fabrice Blais</w:t>
+      </w:r>
+      <w:r>
+        <w:rPr>
+          <w:rFonts w:ascii="Arial" w:hAnsi="Arial"/>
+          <w:sz w:val="24"/>
+          <w:szCs w:val="14"/>
+          <w:lang w:eastAsia="fr-FR"/>
+        </w:rPr>
+        <w:tab/>
+      </w:r>
+      <w:r>
+        <w:rPr>
+          <w:rFonts w:ascii="Arial" w:hAnsi="Arial"/>
+          <w:sz w:val="24"/>
+          <w:szCs w:val="14"/>
+          <w:lang w:eastAsia="fr-FR"/>
+        </w:rPr>
+        <w:tab/>
+      </w:r>
+      <w:r>
+        <w:rPr>
+          <w:rFonts w:ascii="Arial" w:hAnsi="Arial"/>
+          <w:sz w:val="24"/>
+          <w:szCs w:val="14"/>
+          <w:lang w:eastAsia="fr-FR"/>
+        </w:rPr>
+        <w:tab/>
+      </w:r>
+      <w:r>
+        <w:rPr>
+          <w:rFonts w:ascii="Arial" w:hAnsi="Arial"/>
+          <w:sz w:val="24"/>
+          <w:szCs w:val="14"/>
+          <w:lang w:eastAsia="fr-FR"/>
+        </w:rPr>
+        <w:tab/>
+        <w:t>- FBS</w:t>
+      </w:r>
+    </w:p>
+    <w:p>
+      <w:pPr>
+        <w:pStyle w:val="Retraitnormal1"/>
+        <w:tabs>
+          <w:tab w:val="clear" w:pos="360"/>
+          <w:tab w:val="num" w:pos="720"/>
+        </w:tabs>
+        <w:ind w:left="720"/>
+        <w:rPr>
+          <w:rFonts w:ascii="Arial" w:hAnsi="Arial"/>
+          <w:sz w:val="24"/>
+          <w:szCs w:val="14"/>
+          <w:lang w:eastAsia="fr-FR"/>
+        </w:rPr>
+      </w:pPr>
+      <w:proofErr w:type="spellStart"/>
+      <w:r>
+        <w:rPr>
+          <w:rFonts w:ascii="Arial" w:hAnsi="Arial"/>
+          <w:sz w:val="24"/>
+          <w:szCs w:val="14"/>
+          <w:lang w:eastAsia="fr-FR"/>
+        </w:rPr>
+        <w:t>Arianne</w:t>
+      </w:r>
+      <w:proofErr w:type="spellEnd"/>
+      <w:r>
+        <w:rPr>
+          <w:rFonts w:ascii="Arial" w:hAnsi="Arial"/>
+          <w:sz w:val="24"/>
+          <w:szCs w:val="14"/>
+          <w:lang w:eastAsia="fr-FR"/>
+        </w:rPr>
+        <w:t xml:space="preserve"> </w:t>
+      </w:r>
+      <w:proofErr w:type="spellStart"/>
+      <w:r>
+        <w:rPr>
+          <w:rFonts w:ascii="Arial" w:hAnsi="Arial"/>
+          <w:sz w:val="24"/>
+          <w:szCs w:val="14"/>
+          <w:lang w:eastAsia="fr-FR"/>
+        </w:rPr>
+        <w:t>Bizier</w:t>
+      </w:r>
+      <w:proofErr w:type="spellEnd"/>
+      <w:r>
+        <w:rPr>
+          <w:rFonts w:ascii="Arial" w:hAnsi="Arial"/>
+          <w:sz w:val="24"/>
+          <w:szCs w:val="14"/>
+          <w:lang w:eastAsia="fr-FR"/>
+        </w:rPr>
+        <w:tab/>
+      </w:r>
+      <w:r>
+        <w:rPr>
+          <w:rFonts w:ascii="Arial" w:hAnsi="Arial"/>
+          <w:sz w:val="24"/>
+          <w:szCs w:val="14"/>
+          <w:lang w:eastAsia="fr-FR"/>
+        </w:rPr>
+        <w:tab/>
+      </w:r>
+      <w:r>
+        <w:rPr>
+          <w:rFonts w:ascii="Arial" w:hAnsi="Arial"/>
+          <w:sz w:val="24"/>
+          <w:szCs w:val="14"/>
+          <w:lang w:eastAsia="fr-FR"/>
+        </w:rPr>
+        <w:tab/>
+        <w:t>- ABR</w:t>
+      </w:r>
+    </w:p>
+    <w:p>
+      <w:pPr>
+        <w:pStyle w:val="Retraitnormal1"/>
+        <w:tabs>
+          <w:tab w:val="clear" w:pos="360"/>
+          <w:tab w:val="num" w:pos="720"/>
+        </w:tabs>
+        <w:ind w:left="720"/>
+        <w:rPr>
+          <w:rFonts w:ascii="Arial" w:hAnsi="Arial"/>
+          <w:sz w:val="24"/>
+          <w:szCs w:val="14"/>
+          <w:lang w:eastAsia="fr-FR"/>
+        </w:rPr>
+      </w:pPr>
+      <w:r>
+        <w:rPr>
+          <w:rFonts w:ascii="Arial" w:hAnsi="Arial"/>
+          <w:sz w:val="24"/>
+          <w:szCs w:val="14"/>
+          <w:lang w:eastAsia="fr-FR"/>
+        </w:rPr>
+        <w:t>Marine Gauvin</w:t>
+      </w:r>
+      <w:r>
+        <w:rPr>
+          <w:rFonts w:ascii="Arial" w:hAnsi="Arial"/>
+          <w:sz w:val="24"/>
+          <w:szCs w:val="14"/>
+          <w:lang w:eastAsia="fr-FR"/>
+        </w:rPr>
+        <w:tab/>
+      </w:r>
+      <w:r>
+        <w:rPr>
+          <w:rFonts w:ascii="Arial" w:hAnsi="Arial"/>
+          <w:sz w:val="24"/>
+          <w:szCs w:val="14"/>
+          <w:lang w:eastAsia="fr-FR"/>
+        </w:rPr>
+        <w:tab/>
+      </w:r>
+      <w:r>
+        <w:rPr>
+          <w:rFonts w:ascii="Arial" w:hAnsi="Arial"/>
+          <w:sz w:val="24"/>
+          <w:szCs w:val="14"/>
+          <w:lang w:eastAsia="fr-FR"/>
+        </w:rPr>
+        <w:tab/>
+        <w:t>- MGN</w:t>
+      </w:r>
+    </w:p>
+    <w:p>
+      <w:pPr>
+        <w:pStyle w:val="Retraitnormal1"/>
+        <w:tabs>
+          <w:tab w:val="clear" w:pos="360"/>
+          <w:tab w:val="num" w:pos="720"/>
+        </w:tabs>
+        <w:ind w:left="720"/>
+        <w:rPr>
+          <w:rFonts w:ascii="Arial" w:hAnsi="Arial"/>
+          <w:sz w:val="24"/>
+          <w:szCs w:val="14"/>
+          <w:lang w:eastAsia="fr-FR"/>
+        </w:rPr>
+      </w:pPr>
+      <w:r>
+        <w:rPr>
+          <w:rFonts w:ascii="Arial" w:hAnsi="Arial"/>
+          <w:sz w:val="24"/>
+          <w:szCs w:val="14"/>
+          <w:lang w:eastAsia="fr-FR"/>
+        </w:rPr>
+        <w:t>Caroline Parmentier</w:t>
+      </w:r>
+      <w:r>
+        <w:rPr>
+          <w:rFonts w:ascii="Arial" w:hAnsi="Arial"/>
+          <w:sz w:val="24"/>
+          <w:szCs w:val="14"/>
+          <w:lang w:eastAsia="fr-FR"/>
+        </w:rPr>
+        <w:tab/>
+      </w:r>
+      <w:r>
+        <w:rPr>
+          <w:rFonts w:ascii="Arial" w:hAnsi="Arial"/>
+          <w:sz w:val="24"/>
+          <w:szCs w:val="14"/>
+          <w:lang w:eastAsia="fr-FR"/>
+        </w:rPr>
+        <w:tab/>
+        <w:t>- CPR</w:t>
+      </w:r>
+    </w:p>
+    <w:p>
+      <w:pPr>
+        <w:pStyle w:val="Retraitnormal1"/>
+        <w:tabs>
+          <w:tab w:val="clear" w:pos="360"/>
+          <w:tab w:val="num" w:pos="720"/>
+        </w:tabs>
+        <w:ind w:left="720"/>
+        <w:rPr>
+          <w:rFonts w:ascii="Arial" w:hAnsi="Arial"/>
+          <w:sz w:val="24"/>
+          <w:szCs w:val="14"/>
+          <w:lang w:eastAsia="fr-FR"/>
+        </w:rPr>
+      </w:pPr>
+      <w:proofErr w:type="spellStart"/>
+      <w:r>
+        <w:rPr>
+          <w:rFonts w:ascii="Arial" w:hAnsi="Arial"/>
+          <w:sz w:val="24"/>
+          <w:szCs w:val="14"/>
+          <w:lang w:eastAsia="fr-FR"/>
+        </w:rPr>
+        <w:t>Brunella</w:t>
+      </w:r>
+      <w:proofErr w:type="spellEnd"/>
+      <w:r>
+        <w:rPr>
+          <w:rFonts w:ascii="Arial" w:hAnsi="Arial"/>
+          <w:sz w:val="24"/>
+          <w:szCs w:val="14"/>
+          <w:lang w:eastAsia="fr-FR"/>
+        </w:rPr>
+        <w:t xml:space="preserve"> Poisson</w:t>
+      </w:r>
+      <w:r>
+        <w:rPr>
+          <w:rFonts w:ascii="Arial" w:hAnsi="Arial"/>
+          <w:sz w:val="24"/>
+          <w:szCs w:val="14"/>
+          <w:lang w:eastAsia="fr-FR"/>
+        </w:rPr>
+        <w:tab/>
+      </w:r>
+      <w:r>
+        <w:rPr>
+          <w:rFonts w:ascii="Arial" w:hAnsi="Arial"/>
+          <w:sz w:val="24"/>
+          <w:szCs w:val="14"/>
+          <w:lang w:eastAsia="fr-FR"/>
+        </w:rPr>
+        <w:tab/>
+      </w:r>
+      <w:r>
+        <w:rPr>
+          <w:rFonts w:ascii="Arial" w:hAnsi="Arial"/>
+          <w:sz w:val="24"/>
+          <w:szCs w:val="14"/>
+          <w:lang w:eastAsia="fr-FR"/>
+        </w:rPr>
+        <w:tab/>
+        <w:t>- BPN</w:t>
+      </w:r>
+    </w:p>
+    <w:p>
+      <w:pPr>
+        <w:pStyle w:val="Retraitnormal1"/>
+        <w:tabs>
+          <w:tab w:val="clear" w:pos="360"/>
+          <w:tab w:val="num" w:pos="720"/>
+        </w:tabs>
+        <w:ind w:left="720"/>
+        <w:rPr>
+          <w:rFonts w:ascii="Arial" w:hAnsi="Arial"/>
+          <w:sz w:val="24"/>
+          <w:szCs w:val="14"/>
+          <w:lang w:eastAsia="fr-FR"/>
+        </w:rPr>
+      </w:pPr>
+      <w:r>
+        <w:rPr>
+          <w:rFonts w:ascii="Arial" w:hAnsi="Arial"/>
+          <w:sz w:val="24"/>
+          <w:szCs w:val="14"/>
+          <w:lang w:eastAsia="fr-FR"/>
+        </w:rPr>
+        <w:t xml:space="preserve">Gauthier </w:t>
+      </w:r>
+      <w:proofErr w:type="spellStart"/>
+      <w:r>
+        <w:rPr>
+          <w:rFonts w:ascii="Arial" w:hAnsi="Arial"/>
+          <w:sz w:val="24"/>
+          <w:szCs w:val="14"/>
+          <w:lang w:eastAsia="fr-FR"/>
+        </w:rPr>
+        <w:t>Desnoyer</w:t>
+      </w:r>
+      <w:proofErr w:type="spellEnd"/>
+      <w:r>
+        <w:rPr>
+          <w:rFonts w:ascii="Arial" w:hAnsi="Arial"/>
+          <w:sz w:val="24"/>
+          <w:szCs w:val="14"/>
+          <w:lang w:eastAsia="fr-FR"/>
+        </w:rPr>
+        <w:tab/>
+      </w:r>
+      <w:r>
+        <w:rPr>
+          <w:rFonts w:ascii="Arial" w:hAnsi="Arial"/>
+          <w:sz w:val="24"/>
+          <w:szCs w:val="14"/>
+          <w:lang w:eastAsia="fr-FR"/>
+        </w:rPr>
+        <w:tab/>
+      </w:r>
+      <w:r>
+        <w:rPr>
+          <w:rFonts w:ascii="Arial" w:hAnsi="Arial"/>
+          <w:sz w:val="24"/>
+          <w:szCs w:val="14"/>
+          <w:lang w:eastAsia="fr-FR"/>
+        </w:rPr>
+        <w:tab/>
+        <w:t>- GDR</w:t>
+      </w:r>
+    </w:p>
+    <w:p>
+      <w:pPr>
+        <w:pStyle w:val="Retraitnormal1"/>
+        <w:tabs>
+          <w:tab w:val="clear" w:pos="360"/>
+          <w:tab w:val="num" w:pos="720"/>
+        </w:tabs>
+        <w:ind w:left="720"/>
+        <w:rPr>
+          <w:rFonts w:ascii="Arial" w:hAnsi="Arial"/>
+          <w:sz w:val="24"/>
+          <w:szCs w:val="14"/>
+          <w:lang w:eastAsia="fr-FR"/>
+        </w:rPr>
+      </w:pPr>
+      <w:proofErr w:type="spellStart"/>
+      <w:r>
+        <w:rPr>
+          <w:rFonts w:ascii="Arial" w:hAnsi="Arial"/>
+          <w:sz w:val="24"/>
+          <w:szCs w:val="14"/>
+          <w:lang w:eastAsia="fr-FR"/>
+        </w:rPr>
+        <w:t>Noelle</w:t>
+      </w:r>
+      <w:proofErr w:type="spellEnd"/>
+      <w:r>
+        <w:rPr>
+          <w:rFonts w:ascii="Arial" w:hAnsi="Arial"/>
+          <w:sz w:val="24"/>
+          <w:szCs w:val="14"/>
+          <w:lang w:eastAsia="fr-FR"/>
+        </w:rPr>
+        <w:t xml:space="preserve"> </w:t>
+      </w:r>
+      <w:proofErr w:type="spellStart"/>
+      <w:r>
+        <w:rPr>
+          <w:rFonts w:ascii="Arial" w:hAnsi="Arial"/>
+          <w:sz w:val="24"/>
+          <w:szCs w:val="14"/>
+          <w:lang w:eastAsia="fr-FR"/>
+        </w:rPr>
+        <w:t>Laboissonnière</w:t>
+      </w:r>
+      <w:proofErr w:type="spellEnd"/>
+      <w:r>
+        <w:rPr>
+          <w:rFonts w:ascii="Arial" w:hAnsi="Arial"/>
+          <w:sz w:val="24"/>
+          <w:szCs w:val="14"/>
+          <w:lang w:eastAsia="fr-FR"/>
+        </w:rPr>
+        <w:tab/>
+      </w:r>
+      <w:r>
+        <w:rPr>
+          <w:rFonts w:ascii="Arial" w:hAnsi="Arial"/>
+          <w:sz w:val="24"/>
+          <w:szCs w:val="14"/>
+          <w:lang w:eastAsia="fr-FR"/>
+        </w:rPr>
+        <w:tab/>
+        <w:t>- NLE</w:t>
+      </w:r>
+    </w:p>
+    <w:p>
+      <w:pPr>
+        <w:pStyle w:val="Retraitnormal1"/>
+        <w:numPr>
+          <w:ilvl w:val="0"/>
+          <w:numId w:val="0"/>
+        </w:numPr>
+        <w:ind w:left="360" w:hanging="360"/>
         <w:rPr>
           <w:rFonts w:ascii="Arial" w:hAnsi="Arial"/>
           <w:sz w:val="24"/>
@@ -6801,46 +9288,11 @@
         <w:ind w:left="360"/>
         <w:rPr>
           <w:rFonts w:ascii="Arial" w:hAnsi="Arial"/>
-          <w:i/>
-          <w:iCs/>
-          <w:sz w:val="24"/>
-          <w:szCs w:val="24"/>
-          <w:lang w:eastAsia="fr-FR"/>
-        </w:rPr>
-      </w:pPr>
-      <w:r>
-        <w:rPr>
-          <w:rFonts w:ascii="Arial" w:hAnsi="Arial"/>
-          <w:i/>
-          <w:iCs/>
-          <w:sz w:val="24"/>
-          <w:szCs w:val="24"/>
-          <w:lang w:eastAsia="fr-FR"/>
-        </w:rPr>
-        <w:t>Le concept</w:t>
-      </w:r>
-      <w:r>
-        <w:rPr>
-          <w:rFonts w:ascii="Arial" w:hAnsi="Arial"/>
-          <w:i/>
-          <w:iCs/>
-          <w:sz w:val="24"/>
-          <w:szCs w:val="24"/>
-          <w:lang w:eastAsia="fr-FR"/>
-        </w:rPr>
-        <w:t xml:space="preserve"> complet avec toutes ses </w:t>
-      </w:r>
-      <w:r>
-        <w:rPr>
-          <w:rFonts w:ascii="Arial" w:hAnsi="Arial"/>
-          <w:i/>
-          <w:iCs/>
-          <w:sz w:val="24"/>
-          <w:szCs w:val="24"/>
-          <w:lang w:eastAsia="fr-FR"/>
-        </w:rPr>
-        <w:t>annexes :</w:t>
-      </w:r>
+          <w:sz w:val="24"/>
+          <w:szCs w:val="14"/>
+          <w:lang w:eastAsia="fr-FR"/>
+        </w:rPr>
+      </w:pPr>
     </w:p>
     <w:p>
       <w:pPr>
@@ -6852,8 +9304,6 @@
         <w:ind w:left="360"/>
         <w:rPr>
           <w:rFonts w:ascii="Arial" w:hAnsi="Arial"/>
-          <w:i/>
-          <w:iCs/>
           <w:sz w:val="24"/>
           <w:szCs w:val="14"/>
           <w:lang w:eastAsia="fr-FR"/>
@@ -6873,6 +9323,75 @@
           <w:i/>
           <w:iCs/>
           <w:sz w:val="24"/>
+          <w:szCs w:val="24"/>
+          <w:lang w:eastAsia="fr-FR"/>
+        </w:rPr>
+      </w:pPr>
+      <w:r>
+        <w:rPr>
+          <w:rFonts w:ascii="Arial" w:hAnsi="Arial"/>
+          <w:i/>
+          <w:iCs/>
+          <w:sz w:val="24"/>
+          <w:szCs w:val="24"/>
+          <w:lang w:eastAsia="fr-FR"/>
+        </w:rPr>
+        <w:t>Le concept</w:t>
+      </w:r>
+      <w:r>
+        <w:rPr>
+          <w:rFonts w:ascii="Arial" w:hAnsi="Arial"/>
+          <w:i/>
+          <w:iCs/>
+          <w:sz w:val="24"/>
+          <w:szCs w:val="24"/>
+          <w:lang w:eastAsia="fr-FR"/>
+        </w:rPr>
+        <w:t xml:space="preserve"> complet avec toutes ses </w:t>
+      </w:r>
+      <w:r>
+        <w:rPr>
+          <w:rFonts w:ascii="Arial" w:hAnsi="Arial"/>
+          <w:i/>
+          <w:iCs/>
+          <w:sz w:val="24"/>
+          <w:szCs w:val="24"/>
+          <w:lang w:eastAsia="fr-FR"/>
+        </w:rPr>
+        <w:t>annexes :</w:t>
+      </w:r>
+    </w:p>
+    <w:p>
+      <w:pPr>
+        <w:pStyle w:val="Retraitnormal1"/>
+        <w:numPr>
+          <w:ilvl w:val="0"/>
+          <w:numId w:val="0"/>
+        </w:numPr>
+        <w:ind w:left="360"/>
+        <w:rPr>
+          <w:rFonts w:ascii="Arial" w:hAnsi="Arial"/>
+          <w:i/>
+          <w:iCs/>
+          <w:sz w:val="24"/>
+          <w:szCs w:val="14"/>
+          <w:lang w:eastAsia="fr-FR"/>
+        </w:rPr>
+      </w:pPr>
+    </w:p>
+    <w:p>
+      <w:pPr>
+        <w:pStyle w:val="Retraitnormal1"/>
+        <w:numPr>
+          <w:ilvl w:val="0"/>
+          <w:numId w:val="0"/>
+        </w:numPr>
+        <w:ind w:left="360"/>
+        <w:rPr>
+          <w:rFonts w:ascii="Arial" w:hAnsi="Arial"/>
+          <w:i/>
+          <w:iCs/>
+          <w:sz w:val="24"/>
           <w:szCs w:val="14"/>
           <w:lang w:eastAsia="fr-FR"/>
         </w:rPr>
@@ -6905,6 +9424,7 @@
           <w:lang w:eastAsia="fr-FR"/>
         </w:rPr>
       </w:pPr>
+      <w:proofErr w:type="gramStart"/>
       <w:r>
         <w:rPr>
           <w:rFonts w:ascii="Arial" w:hAnsi="Arial"/>
@@ -6925,7 +9445,43 @@
           <w:szCs w:val="14"/>
           <w:lang w:eastAsia="fr-FR"/>
         </w:rPr>
-        <w:t>ultimédia: carte de site, maquettes papier, story board préliminaire, …</w:t>
+        <w:t>ultimédia:</w:t>
+      </w:r>
+      <w:proofErr w:type="gramEnd"/>
+      <w:r>
+        <w:rPr>
+          <w:rFonts w:ascii="Arial" w:hAnsi="Arial"/>
+          <w:i/>
+          <w:iCs/>
+          <w:sz w:val="24"/>
+          <w:szCs w:val="14"/>
+          <w:lang w:eastAsia="fr-FR"/>
+        </w:rPr>
+        <w:t xml:space="preserve"> carte de site, maquettes papier, story </w:t>
+      </w:r>
+      <w:proofErr w:type="spellStart"/>
+      <w:r>
+        <w:rPr>
+          <w:rFonts w:ascii="Arial" w:hAnsi="Arial"/>
+          <w:i/>
+          <w:iCs/>
+          <w:sz w:val="24"/>
+          <w:szCs w:val="14"/>
+          <w:lang w:eastAsia="fr-FR"/>
+        </w:rPr>
+        <w:t>board</w:t>
+      </w:r>
+      <w:proofErr w:type="spellEnd"/>
+      <w:r>
+        <w:rPr>
+          <w:rFonts w:ascii="Arial" w:hAnsi="Arial"/>
+          <w:i/>
+          <w:iCs/>
+          <w:sz w:val="24"/>
+          <w:szCs w:val="14"/>
+          <w:lang w:eastAsia="fr-FR"/>
+        </w:rPr>
+        <w:t xml:space="preserve"> préliminaire, …</w:t>
       </w:r>
     </w:p>
     <w:p>
@@ -6964,7 +9520,31 @@
           <w:szCs w:val="14"/>
           <w:lang w:eastAsia="fr-FR"/>
         </w:rPr>
-        <w:t>ases de données: interfaces graphiques, modèle conceptuel</w:t>
+        <w:t xml:space="preserve">ases de </w:t>
+      </w:r>
+      <w:proofErr w:type="gramStart"/>
+      <w:r>
+        <w:rPr>
+          <w:rFonts w:ascii="Arial" w:hAnsi="Arial"/>
+          <w:i/>
+          <w:iCs/>
+          <w:sz w:val="24"/>
+          <w:szCs w:val="14"/>
+          <w:lang w:eastAsia="fr-FR"/>
+        </w:rPr>
+        <w:t>données:</w:t>
+      </w:r>
+      <w:proofErr w:type="gramEnd"/>
+      <w:r>
+        <w:rPr>
+          <w:rFonts w:ascii="Arial" w:hAnsi="Arial"/>
+          <w:i/>
+          <w:iCs/>
+          <w:sz w:val="24"/>
+          <w:szCs w:val="14"/>
+          <w:lang w:eastAsia="fr-FR"/>
+        </w:rPr>
+        <w:t xml:space="preserve"> interfaces graphiques, modèle conceptuel</w:t>
       </w:r>
       <w:r>
         <w:rPr>
@@ -6994,6 +9574,7 @@
           <w:lang w:eastAsia="fr-FR"/>
         </w:rPr>
       </w:pPr>
+      <w:proofErr w:type="gramStart"/>
       <w:r>
         <w:rPr>
           <w:rFonts w:ascii="Arial" w:hAnsi="Arial"/>
@@ -7014,7 +9595,19 @@
           <w:szCs w:val="14"/>
           <w:lang w:eastAsia="fr-FR"/>
         </w:rPr>
-        <w:t>rogrammation: interfaces graphiques, maquettes, analyse fonctionnelle…</w:t>
+        <w:t>rogrammation:</w:t>
+      </w:r>
+      <w:proofErr w:type="gramEnd"/>
+      <w:r>
+        <w:rPr>
+          <w:rFonts w:ascii="Arial" w:hAnsi="Arial"/>
+          <w:i/>
+          <w:iCs/>
+          <w:sz w:val="24"/>
+          <w:szCs w:val="14"/>
+          <w:lang w:eastAsia="fr-FR"/>
+        </w:rPr>
+        <w:t xml:space="preserve"> interfaces graphiques, maquettes, analyse fonctionnelle…</w:t>
       </w:r>
     </w:p>
     <w:p>
@@ -7069,8 +9662,8 @@
           <w:iCs/>
         </w:rPr>
       </w:pPr>
-      <w:bookmarkStart w:id="6" w:name="_Toc71691012"/>
-      <w:bookmarkStart w:id="7" w:name="_Toc102564855"/>
+      <w:bookmarkStart w:id="7" w:name="_Toc71691012"/>
+      <w:bookmarkStart w:id="8" w:name="_Toc102564855"/>
       <w:r>
         <w:rPr>
           <w:i w:val="0"/>
@@ -7078,12 +9671,13 @@
         </w:rPr>
         <w:t>Stratégie de test</w:t>
       </w:r>
-      <w:bookmarkEnd w:id="6"/>
       <w:bookmarkEnd w:id="7"/>
+      <w:bookmarkEnd w:id="8"/>
     </w:p>
     <w:p/>
     <w:p>
       <w:r>
+        <w:lastRenderedPageBreak/>
         <w:t>Test concernant le login :</w:t>
       </w:r>
     </w:p>
@@ -7194,8 +9788,6 @@
       <w:r>
         <w:t>Test avec un compte non existant</w:t>
       </w:r>
-      <w:bookmarkStart w:id="8" w:name="_GoBack"/>
-      <w:bookmarkEnd w:id="8"/>
     </w:p>
     <w:p>
       <w:pPr>
@@ -7219,7 +9811,25 @@
           <w:iCs/>
           <w:szCs w:val="14"/>
         </w:rPr>
-        <w:t xml:space="preserve">Décrire la stratégie globale de test: </w:t>
+        <w:t xml:space="preserve">Décrire la stratégie globale de </w:t>
+      </w:r>
+      <w:proofErr w:type="gramStart"/>
+      <w:r>
+        <w:rPr>
+          <w:i/>
+          <w:iCs/>
+          <w:szCs w:val="14"/>
+        </w:rPr>
+        <w:t>test:</w:t>
+      </w:r>
+      <w:proofErr w:type="gramEnd"/>
+      <w:r>
+        <w:rPr>
+          <w:i/>
+          <w:iCs/>
+          <w:szCs w:val="14"/>
+        </w:rPr>
+        <w:t xml:space="preserve"> </w:t>
       </w:r>
     </w:p>
     <w:p>
@@ -7250,6 +9860,7 @@
           <w:szCs w:val="14"/>
         </w:rPr>
       </w:pPr>
+      <w:proofErr w:type="gramStart"/>
       <w:r>
         <w:rPr>
           <w:i/>
@@ -7264,7 +9875,16 @@
           <w:iCs/>
           <w:szCs w:val="14"/>
         </w:rPr>
-        <w:t>ypes de des tests et ordre dans lequel ils seront effectués.</w:t>
+        <w:t>ypes</w:t>
+      </w:r>
+      <w:proofErr w:type="gramEnd"/>
+      <w:r>
+        <w:rPr>
+          <w:i/>
+          <w:iCs/>
+          <w:szCs w:val="14"/>
+        </w:rPr>
+        <w:t xml:space="preserve"> de des tests et ordre dans lequel ils seront effectués.</w:t>
       </w:r>
     </w:p>
     <w:p>
@@ -7284,6 +9904,7 @@
           <w:szCs w:val="14"/>
         </w:rPr>
       </w:pPr>
+      <w:proofErr w:type="gramStart"/>
       <w:r>
         <w:rPr>
           <w:i/>
@@ -7298,7 +9919,16 @@
           <w:iCs/>
           <w:szCs w:val="14"/>
         </w:rPr>
-        <w:t>es moyens à mettre en œuvre</w:t>
+        <w:t>es</w:t>
+      </w:r>
+      <w:proofErr w:type="gramEnd"/>
+      <w:r>
+        <w:rPr>
+          <w:i/>
+          <w:iCs/>
+          <w:szCs w:val="14"/>
+        </w:rPr>
+        <w:t xml:space="preserve"> moyens à mettre en œuvre</w:t>
       </w:r>
       <w:r>
         <w:rPr>
@@ -7326,6 +9956,7 @@
           <w:szCs w:val="14"/>
         </w:rPr>
       </w:pPr>
+      <w:proofErr w:type="gramStart"/>
       <w:r>
         <w:rPr>
           <w:i/>
@@ -7340,7 +9971,16 @@
           <w:iCs/>
           <w:szCs w:val="14"/>
         </w:rPr>
-        <w:t>ouverture des tests (tests exhaustifs ou non, si non, pourquoi ?)</w:t>
+        <w:t>ouverture</w:t>
+      </w:r>
+      <w:proofErr w:type="gramEnd"/>
+      <w:r>
+        <w:rPr>
+          <w:i/>
+          <w:iCs/>
+          <w:szCs w:val="14"/>
+        </w:rPr>
+        <w:t xml:space="preserve"> des tests (tests exhaustifs ou non, si non, pourquoi ?)</w:t>
       </w:r>
       <w:r>
         <w:rPr>
@@ -7368,6 +10008,7 @@
           <w:szCs w:val="14"/>
         </w:rPr>
       </w:pPr>
+      <w:proofErr w:type="gramStart"/>
       <w:r>
         <w:rPr>
           <w:i/>
@@ -7382,7 +10023,16 @@
           <w:iCs/>
           <w:szCs w:val="14"/>
         </w:rPr>
-        <w:t>onnées de test à prévoir (données réelles ?)</w:t>
+        <w:t>onnées</w:t>
+      </w:r>
+      <w:proofErr w:type="gramEnd"/>
+      <w:r>
+        <w:rPr>
+          <w:i/>
+          <w:iCs/>
+          <w:szCs w:val="14"/>
+        </w:rPr>
+        <w:t xml:space="preserve"> de test à prévoir (données réelles ?)</w:t>
       </w:r>
       <w:r>
         <w:rPr>
@@ -7410,13 +10060,23 @@
           <w:szCs w:val="14"/>
         </w:rPr>
       </w:pPr>
-      <w:r>
-        <w:rPr>
-          <w:i/>
-          <w:iCs/>
-          <w:szCs w:val="14"/>
-        </w:rPr>
-        <w:t>les testeurs extérieurs éventuels.</w:t>
+      <w:proofErr w:type="gramStart"/>
+      <w:r>
+        <w:rPr>
+          <w:i/>
+          <w:iCs/>
+          <w:szCs w:val="14"/>
+        </w:rPr>
+        <w:t>les</w:t>
+      </w:r>
+      <w:proofErr w:type="gramEnd"/>
+      <w:r>
+        <w:rPr>
+          <w:i/>
+          <w:iCs/>
+          <w:szCs w:val="14"/>
+        </w:rPr>
+        <w:t xml:space="preserve"> testeurs extérieurs éventuels.</w:t>
       </w:r>
     </w:p>
     <w:p>
@@ -7503,13 +10163,23 @@
           <w:sz w:val="24"/>
         </w:rPr>
       </w:pPr>
+      <w:proofErr w:type="gramStart"/>
       <w:r>
         <w:rPr>
           <w:rFonts w:ascii="Arial" w:hAnsi="Arial" w:cs="Arial"/>
           <w:i/>
           <w:sz w:val="24"/>
         </w:rPr>
-        <w:t>risques techniques (complexité, manque de compétences, …)</w:t>
+        <w:t>risques</w:t>
+      </w:r>
+      <w:proofErr w:type="gramEnd"/>
+      <w:r>
+        <w:rPr>
+          <w:rFonts w:ascii="Arial" w:hAnsi="Arial" w:cs="Arial"/>
+          <w:i/>
+          <w:sz w:val="24"/>
+        </w:rPr>
+        <w:t xml:space="preserve"> techniques (complexité, manque de compétences, …)</w:t>
       </w:r>
       <w:r>
         <w:rPr>
@@ -7663,16 +10333,29 @@
           <w:lang w:eastAsia="fr-FR"/>
         </w:rPr>
       </w:pPr>
-      <w:r>
-        <w:rPr>
-          <w:rFonts w:ascii="Arial" w:hAnsi="Arial"/>
-          <w:i/>
-          <w:iCs/>
-          <w:sz w:val="24"/>
-          <w:szCs w:val="14"/>
-          <w:lang w:eastAsia="fr-FR"/>
-        </w:rPr>
-        <w:t xml:space="preserve">planning indiquant les dates de début et de fin du projet ainsi que le découpage connu des diverses phases. </w:t>
+      <w:proofErr w:type="gramStart"/>
+      <w:r>
+        <w:rPr>
+          <w:rFonts w:ascii="Arial" w:hAnsi="Arial"/>
+          <w:i/>
+          <w:iCs/>
+          <w:sz w:val="24"/>
+          <w:szCs w:val="14"/>
+          <w:lang w:eastAsia="fr-FR"/>
+        </w:rPr>
+        <w:t>planning</w:t>
+      </w:r>
+      <w:proofErr w:type="gramEnd"/>
+      <w:r>
+        <w:rPr>
+          <w:rFonts w:ascii="Arial" w:hAnsi="Arial"/>
+          <w:i/>
+          <w:iCs/>
+          <w:sz w:val="24"/>
+          <w:szCs w:val="14"/>
+          <w:lang w:eastAsia="fr-FR"/>
+        </w:rPr>
+        <w:t xml:space="preserve"> indiquant les dates de début et de fin du projet ainsi que le découpage connu des diverses phases. </w:t>
       </w:r>
     </w:p>
     <w:p>
@@ -7691,16 +10374,29 @@
           <w:lang w:eastAsia="fr-FR"/>
         </w:rPr>
       </w:pPr>
-      <w:r>
-        <w:rPr>
-          <w:rFonts w:ascii="Arial" w:hAnsi="Arial"/>
-          <w:i/>
-          <w:iCs/>
-          <w:sz w:val="24"/>
-          <w:szCs w:val="14"/>
-          <w:lang w:eastAsia="fr-FR"/>
-        </w:rPr>
-        <w:t>partage des tâches en cas de travail à plusieurs.</w:t>
+      <w:proofErr w:type="gramStart"/>
+      <w:r>
+        <w:rPr>
+          <w:rFonts w:ascii="Arial" w:hAnsi="Arial"/>
+          <w:i/>
+          <w:iCs/>
+          <w:sz w:val="24"/>
+          <w:szCs w:val="14"/>
+          <w:lang w:eastAsia="fr-FR"/>
+        </w:rPr>
+        <w:t>partage</w:t>
+      </w:r>
+      <w:proofErr w:type="gramEnd"/>
+      <w:r>
+        <w:rPr>
+          <w:rFonts w:ascii="Arial" w:hAnsi="Arial"/>
+          <w:i/>
+          <w:iCs/>
+          <w:sz w:val="24"/>
+          <w:szCs w:val="14"/>
+          <w:lang w:eastAsia="fr-FR"/>
+        </w:rPr>
+        <w:t xml:space="preserve"> des tâches en cas de travail à plusieurs.</w:t>
       </w:r>
     </w:p>
     <w:p>
@@ -7808,6 +10504,7 @@
           <w:i w:val="0"/>
           <w:iCs/>
         </w:rPr>
+        <w:lastRenderedPageBreak/>
         <w:t>Dossier de conception</w:t>
       </w:r>
       <w:bookmarkEnd w:id="13"/>
@@ -7848,8 +10545,18 @@
           <w:i/>
           <w:sz w:val="24"/>
         </w:rPr>
-        <w:t>Fournir tous les document de conception:</w:t>
-      </w:r>
+        <w:t xml:space="preserve">Fournir tous les document de </w:t>
+      </w:r>
+      <w:proofErr w:type="gramStart"/>
+      <w:r>
+        <w:rPr>
+          <w:rFonts w:ascii="Arial" w:hAnsi="Arial" w:cs="Arial"/>
+          <w:i/>
+          <w:sz w:val="24"/>
+        </w:rPr>
+        <w:t>conception:</w:t>
+      </w:r>
+      <w:proofErr w:type="gramEnd"/>
     </w:p>
     <w:p>
       <w:pPr>
@@ -7879,13 +10586,23 @@
           <w:sz w:val="24"/>
         </w:rPr>
       </w:pPr>
+      <w:proofErr w:type="gramStart"/>
       <w:r>
         <w:rPr>
           <w:rFonts w:ascii="Arial" w:hAnsi="Arial" w:cs="Arial"/>
           <w:i/>
           <w:sz w:val="24"/>
         </w:rPr>
-        <w:t>le choix du matériel HW</w:t>
+        <w:t>le</w:t>
+      </w:r>
+      <w:proofErr w:type="gramEnd"/>
+      <w:r>
+        <w:rPr>
+          <w:rFonts w:ascii="Arial" w:hAnsi="Arial" w:cs="Arial"/>
+          <w:i/>
+          <w:sz w:val="24"/>
+        </w:rPr>
+        <w:t xml:space="preserve"> choix du matériel HW</w:t>
       </w:r>
     </w:p>
     <w:p>
@@ -7901,13 +10618,23 @@
           <w:sz w:val="24"/>
         </w:rPr>
       </w:pPr>
+      <w:proofErr w:type="gramStart"/>
       <w:r>
         <w:rPr>
           <w:rFonts w:ascii="Arial" w:hAnsi="Arial" w:cs="Arial"/>
           <w:i/>
           <w:sz w:val="24"/>
         </w:rPr>
-        <w:t xml:space="preserve">le choix des systèmes d'exploitation pour la réalisation </w:t>
+        <w:t>le</w:t>
+      </w:r>
+      <w:proofErr w:type="gramEnd"/>
+      <w:r>
+        <w:rPr>
+          <w:rFonts w:ascii="Arial" w:hAnsi="Arial" w:cs="Arial"/>
+          <w:i/>
+          <w:sz w:val="24"/>
+        </w:rPr>
+        <w:t xml:space="preserve"> choix des systèmes d'exploitation pour la réalisation </w:t>
       </w:r>
       <w:r>
         <w:rPr>
@@ -7940,13 +10667,23 @@
           <w:sz w:val="24"/>
         </w:rPr>
       </w:pPr>
+      <w:proofErr w:type="gramStart"/>
       <w:r>
         <w:rPr>
           <w:rFonts w:ascii="Arial" w:hAnsi="Arial" w:cs="Arial"/>
           <w:i/>
           <w:sz w:val="24"/>
         </w:rPr>
-        <w:t xml:space="preserve">le choix des outils logiciels pour la réalisation </w:t>
+        <w:t>le</w:t>
+      </w:r>
+      <w:proofErr w:type="gramEnd"/>
+      <w:r>
+        <w:rPr>
+          <w:rFonts w:ascii="Arial" w:hAnsi="Arial" w:cs="Arial"/>
+          <w:i/>
+          <w:sz w:val="24"/>
+        </w:rPr>
+        <w:t xml:space="preserve"> choix des outils logiciels pour la réalisation </w:t>
       </w:r>
       <w:r>
         <w:rPr>
@@ -7979,13 +10716,23 @@
           <w:sz w:val="24"/>
         </w:rPr>
       </w:pPr>
+      <w:proofErr w:type="gramStart"/>
       <w:r>
         <w:rPr>
           <w:rFonts w:ascii="Arial" w:hAnsi="Arial" w:cs="Arial"/>
           <w:i/>
           <w:sz w:val="24"/>
         </w:rPr>
-        <w:t xml:space="preserve">site web: </w:t>
+        <w:t>site</w:t>
+      </w:r>
+      <w:proofErr w:type="gramEnd"/>
+      <w:r>
+        <w:rPr>
+          <w:rFonts w:ascii="Arial" w:hAnsi="Arial" w:cs="Arial"/>
+          <w:i/>
+          <w:sz w:val="24"/>
+        </w:rPr>
+        <w:t xml:space="preserve"> web: </w:t>
       </w:r>
       <w:r>
         <w:rPr>
@@ -8009,13 +10756,23 @@
           <w:sz w:val="24"/>
         </w:rPr>
       </w:pPr>
+      <w:proofErr w:type="gramStart"/>
       <w:r>
         <w:rPr>
           <w:rFonts w:ascii="Arial" w:hAnsi="Arial" w:cs="Arial"/>
           <w:i/>
           <w:sz w:val="24"/>
         </w:rPr>
-        <w:t>bases de données: décrire le modèle relationnel, le contenu détaillé des tables (caractéristiques de chaque champs) et les requêtes.</w:t>
+        <w:t>bases</w:t>
+      </w:r>
+      <w:proofErr w:type="gramEnd"/>
+      <w:r>
+        <w:rPr>
+          <w:rFonts w:ascii="Arial" w:hAnsi="Arial" w:cs="Arial"/>
+          <w:i/>
+          <w:sz w:val="24"/>
+        </w:rPr>
+        <w:t xml:space="preserve"> de données: décrire le modèle relationnel, le contenu détaillé des tables (caractéristiques de chaque champs) et les requêtes.</w:t>
       </w:r>
     </w:p>
     <w:p>
@@ -8031,20 +10788,40 @@
           <w:sz w:val="24"/>
         </w:rPr>
       </w:pPr>
+      <w:proofErr w:type="gramStart"/>
       <w:r>
         <w:rPr>
           <w:rFonts w:ascii="Arial" w:hAnsi="Arial" w:cs="Arial"/>
           <w:i/>
           <w:sz w:val="24"/>
         </w:rPr>
-        <w:t>programmation et scripts: organigramme, architecture du programme, découpage modulaire, entrées-sorties des modules, pseudo-code</w:t>
-      </w:r>
+        <w:t>programmation</w:t>
+      </w:r>
+      <w:proofErr w:type="gramEnd"/>
       <w:r>
         <w:rPr>
           <w:rFonts w:ascii="Arial" w:hAnsi="Arial" w:cs="Arial"/>
           <w:i/>
           <w:sz w:val="24"/>
         </w:rPr>
+        <w:t xml:space="preserve"> et scripts: organigramme, architecture du programme, découpage modulaire, entrées-sorties des modules, </w:t>
+      </w:r>
+      <w:proofErr w:type="spellStart"/>
+      <w:r>
+        <w:rPr>
+          <w:rFonts w:ascii="Arial" w:hAnsi="Arial" w:cs="Arial"/>
+          <w:i/>
+          <w:sz w:val="24"/>
+        </w:rPr>
+        <w:t>pseudo-code</w:t>
+      </w:r>
+      <w:proofErr w:type="spellEnd"/>
+      <w:r>
+        <w:rPr>
+          <w:rFonts w:ascii="Arial" w:hAnsi="Arial" w:cs="Arial"/>
+          <w:i/>
+          <w:sz w:val="24"/>
+        </w:rPr>
         <w:t xml:space="preserve"> </w:t>
       </w:r>
       <w:r>
@@ -8063,13 +10840,23 @@
         </w:rPr>
         <w:t xml:space="preserve"> </w:t>
       </w:r>
+      <w:proofErr w:type="spellStart"/>
       <w:r>
         <w:rPr>
           <w:rFonts w:ascii="Arial" w:hAnsi="Arial" w:cs="Arial"/>
           <w:i/>
           <w:sz w:val="24"/>
         </w:rPr>
-        <w:t>structogramme…</w:t>
+        <w:t>structogramme</w:t>
+      </w:r>
+      <w:proofErr w:type="spellEnd"/>
+      <w:r>
+        <w:rPr>
+          <w:rFonts w:ascii="Arial" w:hAnsi="Arial" w:cs="Arial"/>
+          <w:i/>
+          <w:sz w:val="24"/>
+        </w:rPr>
+        <w:t>…</w:t>
       </w:r>
     </w:p>
     <w:p>
@@ -8423,7 +11210,6 @@
           <w:i/>
           <w:iCs/>
         </w:rPr>
-        <w:lastRenderedPageBreak/>
         <w:t xml:space="preserve">NOTE : </w:t>
       </w:r>
       <w:r>
@@ -8572,6 +11358,7 @@
           <w:i w:val="0"/>
           <w:iCs/>
         </w:rPr>
+        <w:lastRenderedPageBreak/>
         <w:t xml:space="preserve">Erreurs </w:t>
       </w:r>
       <w:bookmarkEnd w:id="25"/>
@@ -9378,12 +12165,21 @@
         <w:szCs w:val="16"/>
       </w:rPr>
     </w:pPr>
+    <w:proofErr w:type="spellStart"/>
     <w:r>
       <w:rPr>
         <w:sz w:val="16"/>
         <w:szCs w:val="16"/>
       </w:rPr>
-      <w:t>Eaaswaralingam Kaarththigan</w:t>
+      <w:t>Eaaswaralingam</w:t>
+    </w:r>
+    <w:proofErr w:type="spellEnd"/>
+    <w:r>
+      <w:rPr>
+        <w:sz w:val="16"/>
+        <w:szCs w:val="16"/>
+      </w:rPr>
+      <w:t xml:space="preserve"> Kaarththigan</w:t>
     </w:r>
     <w:r>
       <w:rPr>
@@ -9472,7 +12268,7 @@
         <w:sz w:val="16"/>
         <w:szCs w:val="16"/>
       </w:rPr>
-      <w:t>09/05/2022</w:t>
+      <w:t>10/05/2022</w:t>
     </w:r>
     <w:r>
       <w:rPr>
@@ -9544,8 +12340,23 @@
       <w:r>
         <w:t xml:space="preserve"> </w:t>
       </w:r>
-      <w:r>
-        <w:t>iceScrum est un outil de gestion de projets basé sur les principes Agiles et la méthode Scrum.</w:t>
+      <w:proofErr w:type="spellStart"/>
+      <w:proofErr w:type="gramStart"/>
+      <w:r>
+        <w:t>iceScrum</w:t>
+      </w:r>
+      <w:proofErr w:type="spellEnd"/>
+      <w:proofErr w:type="gramEnd"/>
+      <w:r>
+        <w:t xml:space="preserve"> est un outil de gestion de projets basé sur les principes Agiles et la méthode </w:t>
+      </w:r>
+      <w:proofErr w:type="spellStart"/>
+      <w:r>
+        <w:t>Scrum</w:t>
+      </w:r>
+      <w:proofErr w:type="spellEnd"/>
+      <w:r>
+        <w:t>.</w:t>
       </w:r>
     </w:p>
   </w:footnote>
@@ -9564,10 +12375,7 @@
         <w:footnoteRef/>
       </w:r>
       <w:r>
-        <w:t xml:space="preserve"> </w:t>
-      </w:r>
-      <w:r>
-        <w:t>Visual Studio est une suite de logiciels de développement</w:t>
+        <w:t xml:space="preserve"> Visual Studio est une suite de logiciels de développement</w:t>
       </w:r>
     </w:p>
   </w:footnote>
@@ -10592,6 +13400,345 @@
     </w:lvl>
   </w:abstractNum>
   <w:abstractNum w:abstractNumId="8" w15:restartNumberingAfterBreak="0">
+    <w:nsid w:val="45382D20"/>
+    <w:multiLevelType w:val="hybridMultilevel"/>
+    <w:tmpl w:val="BA40B324"/>
+    <w:lvl w:ilvl="0" w:tplc="100C0001">
+      <w:start w:val="1"/>
+      <w:numFmt w:val="bullet"/>
+      <w:lvlText w:val=""/>
+      <w:lvlJc w:val="left"/>
+      <w:pPr>
+        <w:ind w:left="720" w:hanging="360"/>
+      </w:pPr>
+      <w:rPr>
+        <w:rFonts w:ascii="Symbol" w:hAnsi="Symbol" w:hint="default"/>
+      </w:rPr>
+    </w:lvl>
+    <w:lvl w:ilvl="1" w:tplc="100C0003" w:tentative="1">
+      <w:start w:val="1"/>
+      <w:numFmt w:val="bullet"/>
+      <w:lvlText w:val="o"/>
+      <w:lvlJc w:val="left"/>
+      <w:pPr>
+        <w:ind w:left="1440" w:hanging="360"/>
+      </w:pPr>
+      <w:rPr>
+        <w:rFonts w:ascii="Courier New" w:hAnsi="Courier New" w:cs="Courier New" w:hint="default"/>
+      </w:rPr>
+    </w:lvl>
+    <w:lvl w:ilvl="2" w:tplc="100C0005" w:tentative="1">
+      <w:start w:val="1"/>
+      <w:numFmt w:val="bullet"/>
+      <w:lvlText w:val=""/>
+      <w:lvlJc w:val="left"/>
+      <w:pPr>
+        <w:ind w:left="2160" w:hanging="360"/>
+      </w:pPr>
+      <w:rPr>
+        <w:rFonts w:ascii="Wingdings" w:hAnsi="Wingdings" w:hint="default"/>
+      </w:rPr>
+    </w:lvl>
+    <w:lvl w:ilvl="3" w:tplc="100C0001" w:tentative="1">
+      <w:start w:val="1"/>
+      <w:numFmt w:val="bullet"/>
+      <w:lvlText w:val=""/>
+      <w:lvlJc w:val="left"/>
+      <w:pPr>
+        <w:ind w:left="2880" w:hanging="360"/>
+      </w:pPr>
+      <w:rPr>
+        <w:rFonts w:ascii="Symbol" w:hAnsi="Symbol" w:hint="default"/>
+      </w:rPr>
+    </w:lvl>
+    <w:lvl w:ilvl="4" w:tplc="100C0003" w:tentative="1">
+      <w:start w:val="1"/>
+      <w:numFmt w:val="bullet"/>
+      <w:lvlText w:val="o"/>
+      <w:lvlJc w:val="left"/>
+      <w:pPr>
+        <w:ind w:left="3600" w:hanging="360"/>
+      </w:pPr>
+      <w:rPr>
+        <w:rFonts w:ascii="Courier New" w:hAnsi="Courier New" w:cs="Courier New" w:hint="default"/>
+      </w:rPr>
+    </w:lvl>
+    <w:lvl w:ilvl="5" w:tplc="100C0005" w:tentative="1">
+      <w:start w:val="1"/>
+      <w:numFmt w:val="bullet"/>
+      <w:lvlText w:val=""/>
+      <w:lvlJc w:val="left"/>
+      <w:pPr>
+        <w:ind w:left="4320" w:hanging="360"/>
+      </w:pPr>
+      <w:rPr>
+        <w:rFonts w:ascii="Wingdings" w:hAnsi="Wingdings" w:hint="default"/>
+      </w:rPr>
+    </w:lvl>
+    <w:lvl w:ilvl="6" w:tplc="100C0001" w:tentative="1">
+      <w:start w:val="1"/>
+      <w:numFmt w:val="bullet"/>
+      <w:lvlText w:val=""/>
+      <w:lvlJc w:val="left"/>
+      <w:pPr>
+        <w:ind w:left="5040" w:hanging="360"/>
+      </w:pPr>
+      <w:rPr>
+        <w:rFonts w:ascii="Symbol" w:hAnsi="Symbol" w:hint="default"/>
+      </w:rPr>
+    </w:lvl>
+    <w:lvl w:ilvl="7" w:tplc="100C0003" w:tentative="1">
+      <w:start w:val="1"/>
+      <w:numFmt w:val="bullet"/>
+      <w:lvlText w:val="o"/>
+      <w:lvlJc w:val="left"/>
+      <w:pPr>
+        <w:ind w:left="5760" w:hanging="360"/>
+      </w:pPr>
+      <w:rPr>
+        <w:rFonts w:ascii="Courier New" w:hAnsi="Courier New" w:cs="Courier New" w:hint="default"/>
+      </w:rPr>
+    </w:lvl>
+    <w:lvl w:ilvl="8" w:tplc="100C0005" w:tentative="1">
+      <w:start w:val="1"/>
+      <w:numFmt w:val="bullet"/>
+      <w:lvlText w:val=""/>
+      <w:lvlJc w:val="left"/>
+      <w:pPr>
+        <w:ind w:left="6480" w:hanging="360"/>
+      </w:pPr>
+      <w:rPr>
+        <w:rFonts w:ascii="Wingdings" w:hAnsi="Wingdings" w:hint="default"/>
+      </w:rPr>
+    </w:lvl>
+  </w:abstractNum>
+  <w:abstractNum w:abstractNumId="9" w15:restartNumberingAfterBreak="0">
+    <w:nsid w:val="4D947639"/>
+    <w:multiLevelType w:val="hybridMultilevel"/>
+    <w:tmpl w:val="930A87D4"/>
+    <w:lvl w:ilvl="0" w:tplc="100C0001">
+      <w:start w:val="1"/>
+      <w:numFmt w:val="bullet"/>
+      <w:lvlText w:val=""/>
+      <w:lvlJc w:val="left"/>
+      <w:pPr>
+        <w:ind w:left="720" w:hanging="360"/>
+      </w:pPr>
+      <w:rPr>
+        <w:rFonts w:ascii="Symbol" w:hAnsi="Symbol" w:hint="default"/>
+      </w:rPr>
+    </w:lvl>
+    <w:lvl w:ilvl="1" w:tplc="100C0003" w:tentative="1">
+      <w:start w:val="1"/>
+      <w:numFmt w:val="bullet"/>
+      <w:lvlText w:val="o"/>
+      <w:lvlJc w:val="left"/>
+      <w:pPr>
+        <w:ind w:left="1440" w:hanging="360"/>
+      </w:pPr>
+      <w:rPr>
+        <w:rFonts w:ascii="Courier New" w:hAnsi="Courier New" w:cs="Courier New" w:hint="default"/>
+      </w:rPr>
+    </w:lvl>
+    <w:lvl w:ilvl="2" w:tplc="100C0005" w:tentative="1">
+      <w:start w:val="1"/>
+      <w:numFmt w:val="bullet"/>
+      <w:lvlText w:val=""/>
+      <w:lvlJc w:val="left"/>
+      <w:pPr>
+        <w:ind w:left="2160" w:hanging="360"/>
+      </w:pPr>
+      <w:rPr>
+        <w:rFonts w:ascii="Wingdings" w:hAnsi="Wingdings" w:hint="default"/>
+      </w:rPr>
+    </w:lvl>
+    <w:lvl w:ilvl="3" w:tplc="100C0001" w:tentative="1">
+      <w:start w:val="1"/>
+      <w:numFmt w:val="bullet"/>
+      <w:lvlText w:val=""/>
+      <w:lvlJc w:val="left"/>
+      <w:pPr>
+        <w:ind w:left="2880" w:hanging="360"/>
+      </w:pPr>
+      <w:rPr>
+        <w:rFonts w:ascii="Symbol" w:hAnsi="Symbol" w:hint="default"/>
+      </w:rPr>
+    </w:lvl>
+    <w:lvl w:ilvl="4" w:tplc="100C0003" w:tentative="1">
+      <w:start w:val="1"/>
+      <w:numFmt w:val="bullet"/>
+      <w:lvlText w:val="o"/>
+      <w:lvlJc w:val="left"/>
+      <w:pPr>
+        <w:ind w:left="3600" w:hanging="360"/>
+      </w:pPr>
+      <w:rPr>
+        <w:rFonts w:ascii="Courier New" w:hAnsi="Courier New" w:cs="Courier New" w:hint="default"/>
+      </w:rPr>
+    </w:lvl>
+    <w:lvl w:ilvl="5" w:tplc="100C0005" w:tentative="1">
+      <w:start w:val="1"/>
+      <w:numFmt w:val="bullet"/>
+      <w:lvlText w:val=""/>
+      <w:lvlJc w:val="left"/>
+      <w:pPr>
+        <w:ind w:left="4320" w:hanging="360"/>
+      </w:pPr>
+      <w:rPr>
+        <w:rFonts w:ascii="Wingdings" w:hAnsi="Wingdings" w:hint="default"/>
+      </w:rPr>
+    </w:lvl>
+    <w:lvl w:ilvl="6" w:tplc="100C0001" w:tentative="1">
+      <w:start w:val="1"/>
+      <w:numFmt w:val="bullet"/>
+      <w:lvlText w:val=""/>
+      <w:lvlJc w:val="left"/>
+      <w:pPr>
+        <w:ind w:left="5040" w:hanging="360"/>
+      </w:pPr>
+      <w:rPr>
+        <w:rFonts w:ascii="Symbol" w:hAnsi="Symbol" w:hint="default"/>
+      </w:rPr>
+    </w:lvl>
+    <w:lvl w:ilvl="7" w:tplc="100C0003" w:tentative="1">
+      <w:start w:val="1"/>
+      <w:numFmt w:val="bullet"/>
+      <w:lvlText w:val="o"/>
+      <w:lvlJc w:val="left"/>
+      <w:pPr>
+        <w:ind w:left="5760" w:hanging="360"/>
+      </w:pPr>
+      <w:rPr>
+        <w:rFonts w:ascii="Courier New" w:hAnsi="Courier New" w:cs="Courier New" w:hint="default"/>
+      </w:rPr>
+    </w:lvl>
+    <w:lvl w:ilvl="8" w:tplc="100C0005" w:tentative="1">
+      <w:start w:val="1"/>
+      <w:numFmt w:val="bullet"/>
+      <w:lvlText w:val=""/>
+      <w:lvlJc w:val="left"/>
+      <w:pPr>
+        <w:ind w:left="6480" w:hanging="360"/>
+      </w:pPr>
+      <w:rPr>
+        <w:rFonts w:ascii="Wingdings" w:hAnsi="Wingdings" w:hint="default"/>
+      </w:rPr>
+    </w:lvl>
+  </w:abstractNum>
+  <w:abstractNum w:abstractNumId="10" w15:restartNumberingAfterBreak="0">
+    <w:nsid w:val="4DD230F5"/>
+    <w:multiLevelType w:val="hybridMultilevel"/>
+    <w:tmpl w:val="BF060058"/>
+    <w:lvl w:ilvl="0" w:tplc="100C0001">
+      <w:start w:val="1"/>
+      <w:numFmt w:val="bullet"/>
+      <w:lvlText w:val=""/>
+      <w:lvlJc w:val="left"/>
+      <w:pPr>
+        <w:ind w:left="720" w:hanging="360"/>
+      </w:pPr>
+      <w:rPr>
+        <w:rFonts w:ascii="Symbol" w:hAnsi="Symbol" w:hint="default"/>
+      </w:rPr>
+    </w:lvl>
+    <w:lvl w:ilvl="1" w:tplc="100C0003" w:tentative="1">
+      <w:start w:val="1"/>
+      <w:numFmt w:val="bullet"/>
+      <w:lvlText w:val="o"/>
+      <w:lvlJc w:val="left"/>
+      <w:pPr>
+        <w:ind w:left="1440" w:hanging="360"/>
+      </w:pPr>
+      <w:rPr>
+        <w:rFonts w:ascii="Courier New" w:hAnsi="Courier New" w:cs="Courier New" w:hint="default"/>
+      </w:rPr>
+    </w:lvl>
+    <w:lvl w:ilvl="2" w:tplc="100C0005" w:tentative="1">
+      <w:start w:val="1"/>
+      <w:numFmt w:val="bullet"/>
+      <w:lvlText w:val=""/>
+      <w:lvlJc w:val="left"/>
+      <w:pPr>
+        <w:ind w:left="2160" w:hanging="360"/>
+      </w:pPr>
+      <w:rPr>
+        <w:rFonts w:ascii="Wingdings" w:hAnsi="Wingdings" w:hint="default"/>
+      </w:rPr>
+    </w:lvl>
+    <w:lvl w:ilvl="3" w:tplc="100C0001" w:tentative="1">
+      <w:start w:val="1"/>
+      <w:numFmt w:val="bullet"/>
+      <w:lvlText w:val=""/>
+      <w:lvlJc w:val="left"/>
+      <w:pPr>
+        <w:ind w:left="2880" w:hanging="360"/>
+      </w:pPr>
+      <w:rPr>
+        <w:rFonts w:ascii="Symbol" w:hAnsi="Symbol" w:hint="default"/>
+      </w:rPr>
+    </w:lvl>
+    <w:lvl w:ilvl="4" w:tplc="100C0003" w:tentative="1">
+      <w:start w:val="1"/>
+      <w:numFmt w:val="bullet"/>
+      <w:lvlText w:val="o"/>
+      <w:lvlJc w:val="left"/>
+      <w:pPr>
+        <w:ind w:left="3600" w:hanging="360"/>
+      </w:pPr>
+      <w:rPr>
+        <w:rFonts w:ascii="Courier New" w:hAnsi="Courier New" w:cs="Courier New" w:hint="default"/>
+      </w:rPr>
+    </w:lvl>
+    <w:lvl w:ilvl="5" w:tplc="100C0005" w:tentative="1">
+      <w:start w:val="1"/>
+      <w:numFmt w:val="bullet"/>
+      <w:lvlText w:val=""/>
+      <w:lvlJc w:val="left"/>
+      <w:pPr>
+        <w:ind w:left="4320" w:hanging="360"/>
+      </w:pPr>
+      <w:rPr>
+        <w:rFonts w:ascii="Wingdings" w:hAnsi="Wingdings" w:hint="default"/>
+      </w:rPr>
+    </w:lvl>
+    <w:lvl w:ilvl="6" w:tplc="100C0001" w:tentative="1">
+      <w:start w:val="1"/>
+      <w:numFmt w:val="bullet"/>
+      <w:lvlText w:val=""/>
+      <w:lvlJc w:val="left"/>
+      <w:pPr>
+        <w:ind w:left="5040" w:hanging="360"/>
+      </w:pPr>
+      <w:rPr>
+        <w:rFonts w:ascii="Symbol" w:hAnsi="Symbol" w:hint="default"/>
+      </w:rPr>
+    </w:lvl>
+    <w:lvl w:ilvl="7" w:tplc="100C0003" w:tentative="1">
+      <w:start w:val="1"/>
+      <w:numFmt w:val="bullet"/>
+      <w:lvlText w:val="o"/>
+      <w:lvlJc w:val="left"/>
+      <w:pPr>
+        <w:ind w:left="5760" w:hanging="360"/>
+      </w:pPr>
+      <w:rPr>
+        <w:rFonts w:ascii="Courier New" w:hAnsi="Courier New" w:cs="Courier New" w:hint="default"/>
+      </w:rPr>
+    </w:lvl>
+    <w:lvl w:ilvl="8" w:tplc="100C0005" w:tentative="1">
+      <w:start w:val="1"/>
+      <w:numFmt w:val="bullet"/>
+      <w:lvlText w:val=""/>
+      <w:lvlJc w:val="left"/>
+      <w:pPr>
+        <w:ind w:left="6480" w:hanging="360"/>
+      </w:pPr>
+      <w:rPr>
+        <w:rFonts w:ascii="Wingdings" w:hAnsi="Wingdings" w:hint="default"/>
+      </w:rPr>
+    </w:lvl>
+  </w:abstractNum>
+  <w:abstractNum w:abstractNumId="11" w15:restartNumberingAfterBreak="0">
     <w:nsid w:val="5082572C"/>
     <w:multiLevelType w:val="hybridMultilevel"/>
     <w:tmpl w:val="ED4ACFA4"/>
@@ -10731,7 +13878,7 @@
       </w:rPr>
     </w:lvl>
   </w:abstractNum>
-  <w:abstractNum w:abstractNumId="9" w15:restartNumberingAfterBreak="0">
+  <w:abstractNum w:abstractNumId="12" w15:restartNumberingAfterBreak="0">
     <w:nsid w:val="52B247CA"/>
     <w:multiLevelType w:val="hybridMultilevel"/>
     <w:tmpl w:val="B7D4D45A"/>
@@ -10871,7 +14018,119 @@
       </w:rPr>
     </w:lvl>
   </w:abstractNum>
-  <w:abstractNum w:abstractNumId="10" w15:restartNumberingAfterBreak="0">
+  <w:abstractNum w:abstractNumId="13" w15:restartNumberingAfterBreak="0">
+    <w:nsid w:val="5591681C"/>
+    <w:multiLevelType w:val="hybridMultilevel"/>
+    <w:tmpl w:val="9916579E"/>
+    <w:lvl w:ilvl="0" w:tplc="E18421C2">
+      <w:numFmt w:val="bullet"/>
+      <w:lvlText w:val="-"/>
+      <w:lvlJc w:val="left"/>
+      <w:pPr>
+        <w:ind w:left="720" w:hanging="360"/>
+      </w:pPr>
+      <w:rPr>
+        <w:rFonts w:ascii="Arial" w:eastAsia="Times New Roman" w:hAnsi="Arial" w:cs="Arial" w:hint="default"/>
+      </w:rPr>
+    </w:lvl>
+    <w:lvl w:ilvl="1" w:tplc="100C0003" w:tentative="1">
+      <w:start w:val="1"/>
+      <w:numFmt w:val="bullet"/>
+      <w:lvlText w:val="o"/>
+      <w:lvlJc w:val="left"/>
+      <w:pPr>
+        <w:ind w:left="1440" w:hanging="360"/>
+      </w:pPr>
+      <w:rPr>
+        <w:rFonts w:ascii="Courier New" w:hAnsi="Courier New" w:cs="Courier New" w:hint="default"/>
+      </w:rPr>
+    </w:lvl>
+    <w:lvl w:ilvl="2" w:tplc="100C0005" w:tentative="1">
+      <w:start w:val="1"/>
+      <w:numFmt w:val="bullet"/>
+      <w:lvlText w:val=""/>
+      <w:lvlJc w:val="left"/>
+      <w:pPr>
+        <w:ind w:left="2160" w:hanging="360"/>
+      </w:pPr>
+      <w:rPr>
+        <w:rFonts w:ascii="Wingdings" w:hAnsi="Wingdings" w:hint="default"/>
+      </w:rPr>
+    </w:lvl>
+    <w:lvl w:ilvl="3" w:tplc="100C0001" w:tentative="1">
+      <w:start w:val="1"/>
+      <w:numFmt w:val="bullet"/>
+      <w:lvlText w:val=""/>
+      <w:lvlJc w:val="left"/>
+      <w:pPr>
+        <w:ind w:left="2880" w:hanging="360"/>
+      </w:pPr>
+      <w:rPr>
+        <w:rFonts w:ascii="Symbol" w:hAnsi="Symbol" w:hint="default"/>
+      </w:rPr>
+    </w:lvl>
+    <w:lvl w:ilvl="4" w:tplc="100C0003" w:tentative="1">
+      <w:start w:val="1"/>
+      <w:numFmt w:val="bullet"/>
+      <w:lvlText w:val="o"/>
+      <w:lvlJc w:val="left"/>
+      <w:pPr>
+        <w:ind w:left="3600" w:hanging="360"/>
+      </w:pPr>
+      <w:rPr>
+        <w:rFonts w:ascii="Courier New" w:hAnsi="Courier New" w:cs="Courier New" w:hint="default"/>
+      </w:rPr>
+    </w:lvl>
+    <w:lvl w:ilvl="5" w:tplc="100C0005" w:tentative="1">
+      <w:start w:val="1"/>
+      <w:numFmt w:val="bullet"/>
+      <w:lvlText w:val=""/>
+      <w:lvlJc w:val="left"/>
+      <w:pPr>
+        <w:ind w:left="4320" w:hanging="360"/>
+      </w:pPr>
+      <w:rPr>
+        <w:rFonts w:ascii="Wingdings" w:hAnsi="Wingdings" w:hint="default"/>
+      </w:rPr>
+    </w:lvl>
+    <w:lvl w:ilvl="6" w:tplc="100C0001" w:tentative="1">
+      <w:start w:val="1"/>
+      <w:numFmt w:val="bullet"/>
+      <w:lvlText w:val=""/>
+      <w:lvlJc w:val="left"/>
+      <w:pPr>
+        <w:ind w:left="5040" w:hanging="360"/>
+      </w:pPr>
+      <w:rPr>
+        <w:rFonts w:ascii="Symbol" w:hAnsi="Symbol" w:hint="default"/>
+      </w:rPr>
+    </w:lvl>
+    <w:lvl w:ilvl="7" w:tplc="100C0003" w:tentative="1">
+      <w:start w:val="1"/>
+      <w:numFmt w:val="bullet"/>
+      <w:lvlText w:val="o"/>
+      <w:lvlJc w:val="left"/>
+      <w:pPr>
+        <w:ind w:left="5760" w:hanging="360"/>
+      </w:pPr>
+      <w:rPr>
+        <w:rFonts w:ascii="Courier New" w:hAnsi="Courier New" w:cs="Courier New" w:hint="default"/>
+      </w:rPr>
+    </w:lvl>
+    <w:lvl w:ilvl="8" w:tplc="100C0005" w:tentative="1">
+      <w:start w:val="1"/>
+      <w:numFmt w:val="bullet"/>
+      <w:lvlText w:val=""/>
+      <w:lvlJc w:val="left"/>
+      <w:pPr>
+        <w:ind w:left="6480" w:hanging="360"/>
+      </w:pPr>
+      <w:rPr>
+        <w:rFonts w:ascii="Wingdings" w:hAnsi="Wingdings" w:hint="default"/>
+      </w:rPr>
+    </w:lvl>
+  </w:abstractNum>
+  <w:abstractNum w:abstractNumId="14" w15:restartNumberingAfterBreak="0">
     <w:nsid w:val="594C1361"/>
     <w:multiLevelType w:val="hybridMultilevel"/>
     <w:tmpl w:val="5C243628"/>
@@ -11011,7 +14270,7 @@
       </w:rPr>
     </w:lvl>
   </w:abstractNum>
-  <w:abstractNum w:abstractNumId="11" w15:restartNumberingAfterBreak="0">
+  <w:abstractNum w:abstractNumId="15" w15:restartNumberingAfterBreak="0">
     <w:nsid w:val="61A25213"/>
     <w:multiLevelType w:val="hybridMultilevel"/>
     <w:tmpl w:val="8F680E1A"/>
@@ -11123,7 +14382,7 @@
       </w:rPr>
     </w:lvl>
   </w:abstractNum>
-  <w:abstractNum w:abstractNumId="12" w15:restartNumberingAfterBreak="0">
+  <w:abstractNum w:abstractNumId="16" w15:restartNumberingAfterBreak="0">
     <w:nsid w:val="71E06583"/>
     <w:multiLevelType w:val="hybridMultilevel"/>
     <w:tmpl w:val="26C81FCE"/>
@@ -11263,7 +14522,7 @@
       </w:rPr>
     </w:lvl>
   </w:abstractNum>
-  <w:abstractNum w:abstractNumId="13" w15:restartNumberingAfterBreak="0">
+  <w:abstractNum w:abstractNumId="17" w15:restartNumberingAfterBreak="0">
     <w:nsid w:val="75A3529B"/>
     <w:multiLevelType w:val="hybridMultilevel"/>
     <w:tmpl w:val="819EEA64"/>
@@ -11403,7 +14662,7 @@
       </w:rPr>
     </w:lvl>
   </w:abstractNum>
-  <w:abstractNum w:abstractNumId="14" w15:restartNumberingAfterBreak="0">
+  <w:abstractNum w:abstractNumId="18" w15:restartNumberingAfterBreak="0">
     <w:nsid w:val="7B193736"/>
     <w:multiLevelType w:val="multilevel"/>
     <w:tmpl w:val="8080344E"/>
@@ -11525,7 +14784,7 @@
       </w:pPr>
     </w:lvl>
   </w:abstractNum>
-  <w:abstractNum w:abstractNumId="15" w15:restartNumberingAfterBreak="0">
+  <w:abstractNum w:abstractNumId="19" w15:restartNumberingAfterBreak="0">
     <w:nsid w:val="7DD245F2"/>
     <w:multiLevelType w:val="hybridMultilevel"/>
     <w:tmpl w:val="3100450C"/>
@@ -11669,7 +14928,7 @@
     <w:abstractNumId w:val="0"/>
   </w:num>
   <w:num w:numId="2">
-    <w:abstractNumId w:val="14"/>
+    <w:abstractNumId w:val="18"/>
   </w:num>
   <w:num w:numId="3">
     <w:abstractNumId w:val="1"/>
@@ -11678,19 +14937,19 @@
     <w:abstractNumId w:val="4"/>
   </w:num>
   <w:num w:numId="5">
-    <w:abstractNumId w:val="13"/>
+    <w:abstractNumId w:val="17"/>
   </w:num>
   <w:num w:numId="6">
-    <w:abstractNumId w:val="9"/>
+    <w:abstractNumId w:val="12"/>
   </w:num>
   <w:num w:numId="7">
     <w:abstractNumId w:val="5"/>
   </w:num>
   <w:num w:numId="8">
-    <w:abstractNumId w:val="10"/>
+    <w:abstractNumId w:val="14"/>
   </w:num>
   <w:num w:numId="9">
-    <w:abstractNumId w:val="15"/>
+    <w:abstractNumId w:val="19"/>
   </w:num>
   <w:num w:numId="10">
     <w:abstractNumId w:val="3"/>
@@ -11699,19 +14958,31 @@
     <w:abstractNumId w:val="6"/>
   </w:num>
   <w:num w:numId="12">
-    <w:abstractNumId w:val="8"/>
+    <w:abstractNumId w:val="11"/>
   </w:num>
   <w:num w:numId="13">
     <w:abstractNumId w:val="7"/>
   </w:num>
   <w:num w:numId="14">
-    <w:abstractNumId w:val="12"/>
+    <w:abstractNumId w:val="16"/>
   </w:num>
   <w:num w:numId="15">
     <w:abstractNumId w:val="2"/>
   </w:num>
   <w:num w:numId="16">
-    <w:abstractNumId w:val="11"/>
+    <w:abstractNumId w:val="15"/>
+  </w:num>
+  <w:num w:numId="17">
+    <w:abstractNumId w:val="13"/>
+  </w:num>
+  <w:num w:numId="18">
+    <w:abstractNumId w:val="8"/>
+  </w:num>
+  <w:num w:numId="19">
+    <w:abstractNumId w:val="10"/>
+  </w:num>
+  <w:num w:numId="20">
+    <w:abstractNumId w:val="9"/>
   </w:num>
   <w:numIdMacAtCleanup w:val="13"/>
 </w:numbering>
@@ -12918,18 +16189,18 @@
 </file>
 
 <file path=customXml/item1.xml><?xml version="1.0" encoding="utf-8"?>
-<p:properties xmlns:p="http://schemas.microsoft.com/office/2006/metadata/properties" xmlns:xsi="http://www.w3.org/2001/XMLSchema-instance" xmlns:pc="http://schemas.microsoft.com/office/infopath/2007/PartnerControls">
-  <documentManagement/>
-</p:properties>
-</file>
-
-<file path=customXml/item2.xml><?xml version="1.0" encoding="utf-8"?>
 <?mso-contentType ?>
 <FormTemplates xmlns="http://schemas.microsoft.com/sharepoint/v3/contenttype/forms">
   <Display>DocumentLibraryForm</Display>
   <Edit>DocumentLibraryForm</Edit>
   <New>DocumentLibraryForm</New>
 </FormTemplates>
+</file>
+
+<file path=customXml/item2.xml><?xml version="1.0" encoding="utf-8"?>
+<p:properties xmlns:p="http://schemas.microsoft.com/office/2006/metadata/properties" xmlns:xsi="http://www.w3.org/2001/XMLSchema-instance" xmlns:pc="http://schemas.microsoft.com/office/infopath/2007/PartnerControls">
+  <documentManagement/>
+</p:properties>
 </file>
 
 <file path=customXml/item3.xml><?xml version="1.0" encoding="utf-8"?>
@@ -13120,18 +16391,18 @@
 </file>
 
 <file path=customXml/itemProps1.xml><?xml version="1.0" encoding="utf-8"?>
-<ds:datastoreItem xmlns:ds="http://schemas.openxmlformats.org/officeDocument/2006/customXml" ds:itemID="{B1DFFEE4-49B1-4AF1-9FFD-BDCB1D4C88F0}">
+<ds:datastoreItem xmlns:ds="http://schemas.openxmlformats.org/officeDocument/2006/customXml" ds:itemID="{C3C0D82A-5D77-4930-8043-FB93232D4EC3}">
   <ds:schemaRefs>
-    <ds:schemaRef ds:uri="http://schemas.microsoft.com/office/2006/metadata/properties"/>
-    <ds:schemaRef ds:uri="http://schemas.microsoft.com/office/infopath/2007/PartnerControls"/>
+    <ds:schemaRef ds:uri="http://schemas.microsoft.com/sharepoint/v3/contenttype/forms"/>
   </ds:schemaRefs>
 </ds:datastoreItem>
 </file>
 
 <file path=customXml/itemProps2.xml><?xml version="1.0" encoding="utf-8"?>
-<ds:datastoreItem xmlns:ds="http://schemas.openxmlformats.org/officeDocument/2006/customXml" ds:itemID="{C3C0D82A-5D77-4930-8043-FB93232D4EC3}">
+<ds:datastoreItem xmlns:ds="http://schemas.openxmlformats.org/officeDocument/2006/customXml" ds:itemID="{B1DFFEE4-49B1-4AF1-9FFD-BDCB1D4C88F0}">
   <ds:schemaRefs>
-    <ds:schemaRef ds:uri="http://schemas.microsoft.com/sharepoint/v3/contenttype/forms"/>
+    <ds:schemaRef ds:uri="http://schemas.microsoft.com/office/2006/metadata/properties"/>
+    <ds:schemaRef ds:uri="http://schemas.microsoft.com/office/infopath/2007/PartnerControls"/>
   </ds:schemaRefs>
 </ds:datastoreItem>
 </file>
@@ -13156,7 +16427,7 @@
 </file>
 
 <file path=customXml/itemProps4.xml><?xml version="1.0" encoding="utf-8"?>
-<ds:datastoreItem xmlns:ds="http://schemas.openxmlformats.org/officeDocument/2006/customXml" ds:itemID="{FE45CDCB-6CB9-4C60-AB82-7FDECDFEE91F}">
+<ds:datastoreItem xmlns:ds="http://schemas.openxmlformats.org/officeDocument/2006/customXml" ds:itemID="{54464739-549C-427D-8DAC-FB7FF1E0AF3D}">
   <ds:schemaRefs>
     <ds:schemaRef ds:uri="http://schemas.openxmlformats.org/officeDocument/2006/bibliography"/>
   </ds:schemaRefs>

</xml_diff>

<commit_message>
Documentation : Test effectuées, dossier de réalisation
</commit_message>
<xml_diff>
--- a/Documentation/Documentation Word/TPI-Documentation-EaaswaralingamKaarththigan-2022.docx
+++ b/Documentation/Documentation Word/TPI-Documentation-EaaswaralingamKaarththigan-2022.docx
@@ -2086,25 +2086,7 @@
           <w:i/>
           <w:sz w:val="20"/>
         </w:rPr>
-        <w:t xml:space="preserve">De plus, en fonction du type de </w:t>
-      </w:r>
-      <w:proofErr w:type="gramStart"/>
-      <w:r>
-        <w:rPr>
-          <w:bCs/>
-          <w:i/>
-          <w:sz w:val="20"/>
-        </w:rPr>
-        <w:t>projet,  il</w:t>
-      </w:r>
-      <w:proofErr w:type="gramEnd"/>
-      <w:r>
-        <w:rPr>
-          <w:bCs/>
-          <w:i/>
-          <w:sz w:val="20"/>
-        </w:rPr>
-        <w:t xml:space="preserve"> est tout à fait possible que certains chapitres ou paragraphes n’aient aucun sens. Dans ce cas il est recommandé de les retirer du document pour éviter de l’alourdir inutilement.  </w:t>
+        <w:t xml:space="preserve">De plus, en fonction du type de projet,  il est tout à fait possible que certains chapitres ou paragraphes n’aient aucun sens. Dans ce cas il est recommandé de les retirer du document pour éviter de l’alourdir inutilement.  </w:t>
       </w:r>
     </w:p>
     <w:p>
@@ -2132,25 +2114,13 @@
     <w:p>
       <w:pPr>
         <w:pStyle w:val="Titre2"/>
-        <w:rPr>
-          <w:i w:val="0"/>
-          <w:iCs/>
-        </w:rPr>
       </w:pPr>
       <w:bookmarkStart w:id="1" w:name="_Toc102564850"/>
       <w:r>
-        <w:rPr>
-          <w:i w:val="0"/>
-          <w:iCs/>
-        </w:rPr>
         <w:t>Introduction</w:t>
       </w:r>
       <w:bookmarkEnd w:id="1"/>
       <w:r>
-        <w:rPr>
-          <w:i w:val="0"/>
-          <w:iCs/>
-        </w:rPr>
         <w:t xml:space="preserve"> </w:t>
       </w:r>
     </w:p>
@@ -2296,40 +2266,26 @@
         <w:rPr>
           <w:szCs w:val="24"/>
         </w:rPr>
-        <w:t xml:space="preserve">Mon chef de projet est M. </w:t>
-      </w:r>
-      <w:proofErr w:type="spellStart"/>
-      <w:r>
+        <w:t>Mon chef de projet est M. Benzonana.</w:t>
+      </w:r>
+    </w:p>
+    <w:p>
+      <w:pPr>
         <w:rPr>
           <w:szCs w:val="24"/>
         </w:rPr>
-        <w:t>Benzonana</w:t>
-      </w:r>
-      <w:proofErr w:type="spellEnd"/>
-      <w:r>
+      </w:pPr>
+    </w:p>
+    <w:p>
+      <w:pPr>
         <w:rPr>
           <w:szCs w:val="24"/>
         </w:rPr>
-        <w:t>.</w:t>
-      </w:r>
-    </w:p>
-    <w:p>
-      <w:pPr>
+      </w:pPr>
+      <w:r>
         <w:rPr>
           <w:szCs w:val="24"/>
         </w:rPr>
-      </w:pPr>
-    </w:p>
-    <w:p>
-      <w:pPr>
-        <w:rPr>
-          <w:szCs w:val="24"/>
-        </w:rPr>
-      </w:pPr>
-      <w:r>
-        <w:rPr>
-          <w:szCs w:val="24"/>
-        </w:rPr>
         <w:t>Le projet va être réalisé dans la méthode agile.</w:t>
       </w:r>
     </w:p>
@@ -2370,37 +2326,15 @@
         <w:rPr>
           <w:szCs w:val="14"/>
         </w:rPr>
-        <w:t xml:space="preserve">Un projet en entreprise lorsque j’étais en stage chez </w:t>
-      </w:r>
-      <w:proofErr w:type="spellStart"/>
-      <w:r>
-        <w:rPr>
-          <w:szCs w:val="14"/>
-        </w:rPr>
-        <w:t>Valtronic</w:t>
-      </w:r>
-      <w:proofErr w:type="spellEnd"/>
-      <w:r>
-        <w:rPr>
-          <w:szCs w:val="14"/>
-        </w:rPr>
-        <w:t xml:space="preserve"> a été réalisé dans le domaine du C# en travaillant avec une base de données. Cela va être d’une grande aide pour le TPI.</w:t>
+        <w:t>Un projet en entreprise lorsque j’étais en stage chez Valtronic a été réalisé dans le domaine du C# en travaillant avec une base de données. Cela va être d’une grande aide pour le TPI.</w:t>
       </w:r>
     </w:p>
     <w:p>
       <w:pPr>
         <w:pStyle w:val="Titre2"/>
-        <w:rPr>
-          <w:i w:val="0"/>
-          <w:iCs/>
-        </w:rPr>
       </w:pPr>
       <w:bookmarkStart w:id="2" w:name="_Toc102564851"/>
       <w:r>
-        <w:rPr>
-          <w:i w:val="0"/>
-          <w:iCs/>
-        </w:rPr>
         <w:t>Objectifs</w:t>
       </w:r>
       <w:bookmarkEnd w:id="2"/>
@@ -2507,10 +2441,6 @@
     <w:p>
       <w:pPr>
         <w:pStyle w:val="Titre2"/>
-        <w:rPr>
-          <w:i w:val="0"/>
-          <w:iCs/>
-        </w:rPr>
       </w:pPr>
       <w:r>
         <w:rPr>
@@ -2520,18 +2450,10 @@
       </w:r>
       <w:bookmarkStart w:id="3" w:name="_Toc102564852"/>
       <w:r>
-        <w:rPr>
-          <w:i w:val="0"/>
-          <w:iCs/>
-        </w:rPr>
         <w:lastRenderedPageBreak/>
         <w:t>Planification</w:t>
       </w:r>
       <w:r>
-        <w:rPr>
-          <w:i w:val="0"/>
-          <w:iCs/>
-        </w:rPr>
         <w:t xml:space="preserve"> initiale</w:t>
       </w:r>
       <w:bookmarkEnd w:id="3"/>
@@ -2806,23 +2728,13 @@
           <w:szCs w:val="14"/>
         </w:rPr>
       </w:pPr>
-      <w:proofErr w:type="spellStart"/>
       <w:r>
         <w:rPr>
           <w:iCs/>
           <w:sz w:val="22"/>
           <w:szCs w:val="14"/>
         </w:rPr>
-        <w:t>Plannification</w:t>
-      </w:r>
-      <w:proofErr w:type="spellEnd"/>
-      <w:r>
-        <w:rPr>
-          <w:iCs/>
-          <w:sz w:val="22"/>
-          <w:szCs w:val="14"/>
-        </w:rPr>
-        <w:t xml:space="preserve"> initiale</w:t>
+        <w:t>Plannification initiale</w:t>
       </w:r>
       <w:r>
         <w:rPr>
@@ -2872,7 +2784,6 @@
           <w:szCs w:val="14"/>
         </w:rPr>
       </w:pPr>
-      <w:proofErr w:type="spellStart"/>
       <w:r>
         <w:rPr>
           <w:iCs/>
@@ -2887,16 +2798,7 @@
           <w:sz w:val="22"/>
           <w:szCs w:val="14"/>
         </w:rPr>
-        <w:t>ceScrum</w:t>
-      </w:r>
-      <w:proofErr w:type="spellEnd"/>
-      <w:r>
-        <w:rPr>
-          <w:iCs/>
-          <w:sz w:val="22"/>
-          <w:szCs w:val="14"/>
-        </w:rPr>
-        <w:t> :</w:t>
+        <w:t>ceScrum :</w:t>
       </w:r>
     </w:p>
     <w:p>
@@ -2912,23 +2814,13 @@
           <w:szCs w:val="14"/>
         </w:rPr>
       </w:pPr>
-      <w:proofErr w:type="spellStart"/>
       <w:r>
         <w:rPr>
           <w:iCs/>
           <w:sz w:val="22"/>
           <w:szCs w:val="14"/>
         </w:rPr>
-        <w:t>Plannification</w:t>
-      </w:r>
-      <w:proofErr w:type="spellEnd"/>
-      <w:r>
-        <w:rPr>
-          <w:iCs/>
-          <w:sz w:val="22"/>
-          <w:szCs w:val="14"/>
-        </w:rPr>
-        <w:t xml:space="preserve"> initiale</w:t>
+        <w:t>Plannification initiale</w:t>
       </w:r>
     </w:p>
     <w:p>
@@ -3248,7 +3140,6 @@
         </w:rPr>
         <w:t xml:space="preserve">Création du </w:t>
       </w:r>
-      <w:proofErr w:type="spellStart"/>
       <w:r>
         <w:rPr>
           <w:iCs/>
@@ -3265,7 +3156,6 @@
         </w:rPr>
         <w:t>ceScrum</w:t>
       </w:r>
-      <w:proofErr w:type="spellEnd"/>
       <w:r>
         <w:rPr>
           <w:rStyle w:val="Appelnotedebasdep"/>
@@ -4012,18 +3902,8 @@
           <w:sz w:val="22"/>
           <w:szCs w:val="14"/>
         </w:rPr>
-        <w:t>Rendre l’application user-</w:t>
-      </w:r>
-      <w:proofErr w:type="spellStart"/>
-      <w:r>
-        <w:rPr>
-          <w:iCs/>
-          <w:sz w:val="22"/>
-          <w:szCs w:val="14"/>
-        </w:rPr>
-        <w:t>friendly</w:t>
-      </w:r>
-      <w:proofErr w:type="spellEnd"/>
+        <w:t>Rendre l’application user-friendly</w:t>
+      </w:r>
     </w:p>
     <w:p>
       <w:pPr>
@@ -4057,17 +3937,9 @@
     <w:p>
       <w:pPr>
         <w:pStyle w:val="Titre2"/>
-        <w:rPr>
-          <w:i w:val="0"/>
-          <w:iCs/>
-        </w:rPr>
       </w:pPr>
       <w:bookmarkStart w:id="5" w:name="_Toc102564854"/>
       <w:r>
-        <w:rPr>
-          <w:i w:val="0"/>
-          <w:iCs/>
-        </w:rPr>
         <w:t>Concept</w:t>
       </w:r>
       <w:bookmarkEnd w:id="5"/>
@@ -4125,13 +3997,8 @@
           <w:numId w:val="15"/>
         </w:numPr>
       </w:pPr>
-      <w:proofErr w:type="spellStart"/>
-      <w:r>
-        <w:t>Build</w:t>
-      </w:r>
-      <w:proofErr w:type="spellEnd"/>
-      <w:r>
-        <w:t xml:space="preserve"> du système d’exploitation :</w:t>
+      <w:r>
+        <w:t>Build du système d’exploitation :</w:t>
       </w:r>
       <w:r>
         <w:t xml:space="preserve"> </w:t>
@@ -4143,15 +4010,7 @@
     <w:p/>
     <w:p>
       <w:r>
-        <w:t xml:space="preserve">Les logiciels qui seront mis à </w:t>
-      </w:r>
-      <w:proofErr w:type="spellStart"/>
-      <w:r>
-        <w:t>dipositions</w:t>
-      </w:r>
-      <w:proofErr w:type="spellEnd"/>
-      <w:r>
-        <w:t> :</w:t>
+        <w:t>Les logiciels qui seront mis à dipositions :</w:t>
       </w:r>
     </w:p>
     <w:p>
@@ -4177,13 +4036,8 @@
           <w:numId w:val="15"/>
         </w:numPr>
       </w:pPr>
-      <w:proofErr w:type="spellStart"/>
-      <w:r>
-        <w:t>MockFlow</w:t>
-      </w:r>
-      <w:proofErr w:type="spellEnd"/>
-      <w:r>
-        <w:t xml:space="preserve"> (version internet)</w:t>
+      <w:r>
+        <w:t>MockFlow (version internet)</w:t>
       </w:r>
     </w:p>
     <w:p>
@@ -5513,7 +5367,7 @@
             <v:path o:extrusionok="f" gradientshapeok="t" o:connecttype="rect"/>
             <o:lock v:ext="edit" aspectratio="t"/>
           </v:shapetype>
-          <v:shape id="_x0000_i1025" type="#_x0000_t75" style="width:452.7pt;height:405.2pt">
+          <v:shape id="_x0000_i1134" type="#_x0000_t75" style="width:452.7pt;height:405.2pt">
             <v:imagedata r:id="rId21" o:title="ChatPublic_Maquette"/>
           </v:shape>
         </w:pict>
@@ -6838,7 +6692,7 @@
       </w:r>
       <w:r>
         <w:pict w14:anchorId="76ABB558">
-          <v:shape id="_x0000_i1026" type="#_x0000_t75" style="width:452.7pt;height:405.2pt">
+          <v:shape id="_x0000_i1135" type="#_x0000_t75" style="width:452.7pt;height:405.2pt">
             <v:imagedata r:id="rId22" o:title="ChatPrivé_Maquette"/>
           </v:shape>
         </w:pict>
@@ -8312,7 +8166,7 @@
       </w:r>
       <w:r>
         <w:pict w14:anchorId="592788EC">
-          <v:shape id="_x0000_i1032" type="#_x0000_t75" style="width:453.45pt;height:371.5pt">
+          <v:shape id="_x0000_i1136" type="#_x0000_t75" style="width:453.45pt;height:371.5pt">
             <v:imagedata r:id="rId23" o:title="Option_UtilStandard"/>
           </v:shape>
         </w:pict>
@@ -8362,18 +8216,12 @@
     </w:p>
     <w:p>
       <w:r>
-        <w:t>8</w:t>
-      </w:r>
-      <w:r>
-        <w:t> : Cette section sert à écrire votre message.</w:t>
-      </w:r>
-    </w:p>
-    <w:p>
-      <w:r>
-        <w:t>9</w:t>
-      </w:r>
-      <w:r>
-        <w:t> : Cette section est le menu de l’application.</w:t>
+        <w:t>8 : Cette section sert à écrire votre message.</w:t>
+      </w:r>
+    </w:p>
+    <w:p>
+      <w:r>
+        <w:t>9 : Cette section est le menu de l’application.</w:t>
       </w:r>
     </w:p>
     <w:p/>
@@ -10870,29 +10718,7 @@
                 <w:szCs w:val="22"/>
                 <w:lang w:val="fr-CH" w:eastAsia="fr-CH"/>
               </w:rPr>
-              <w:t>Le message s'</w:t>
-            </w:r>
-            <w:proofErr w:type="spellStart"/>
-            <w:r>
-              <w:rPr>
-                <w:rFonts w:ascii="Calibri" w:hAnsi="Calibri" w:cs="Calibri"/>
-                <w:color w:val="000000"/>
-                <w:sz w:val="22"/>
-                <w:szCs w:val="22"/>
-                <w:lang w:val="fr-CH" w:eastAsia="fr-CH"/>
-              </w:rPr>
-              <w:t>envoit</w:t>
-            </w:r>
-            <w:proofErr w:type="spellEnd"/>
-            <w:r>
-              <w:rPr>
-                <w:rFonts w:ascii="Calibri" w:hAnsi="Calibri" w:cs="Calibri"/>
-                <w:color w:val="000000"/>
-                <w:sz w:val="22"/>
-                <w:szCs w:val="22"/>
-                <w:lang w:val="fr-CH" w:eastAsia="fr-CH"/>
-              </w:rPr>
-              <w:t xml:space="preserve"> dans la base de données</w:t>
+              <w:t>Le message s'envoit dans la base de données</w:t>
             </w:r>
           </w:p>
         </w:tc>
@@ -11734,7 +11560,7 @@
     <w:p>
       <w:r>
         <w:pict w14:anchorId="5922B898">
-          <v:shape id="_x0000_i1027" type="#_x0000_t75" style="width:496.35pt;height:370.7pt">
+          <v:shape id="_x0000_i1137" type="#_x0000_t75" style="width:496.35pt;height:370.7pt">
             <v:imagedata r:id="rId24" o:title="DiagrammeLancementProgramme"/>
           </v:shape>
         </w:pict>
@@ -11756,7 +11582,7 @@
     <w:p>
       <w:r>
         <w:pict w14:anchorId="484BC221">
-          <v:shape id="_x0000_i1028" type="#_x0000_t75" style="width:216.75pt;height:207.55pt">
+          <v:shape id="_x0000_i1138" type="#_x0000_t75" style="width:216.75pt;height:207.55pt">
             <v:imagedata r:id="rId25" o:title="DiagrammeSuppressionDeSonMessage"/>
           </v:shape>
         </w:pict>
@@ -11911,19 +11737,8 @@
           <w:szCs w:val="14"/>
           <w:lang w:eastAsia="fr-FR"/>
         </w:rPr>
-        <w:t xml:space="preserve">Eliot </w:t>
-      </w:r>
-      <w:proofErr w:type="spellStart"/>
-      <w:r>
-        <w:rPr>
-          <w:rFonts w:ascii="Arial" w:hAnsi="Arial"/>
-          <w:sz w:val="24"/>
-          <w:szCs w:val="14"/>
-          <w:lang w:eastAsia="fr-FR"/>
-        </w:rPr>
-        <w:t>Primeau</w:t>
-      </w:r>
-      <w:proofErr w:type="spellEnd"/>
+        <w:t>Eliot Primeau</w:t>
+      </w:r>
     </w:p>
     <w:p>
       <w:pPr>
@@ -11965,7 +11780,6 @@
           <w:lang w:eastAsia="fr-FR"/>
         </w:rPr>
       </w:pPr>
-      <w:proofErr w:type="spellStart"/>
       <w:r>
         <w:rPr>
           <w:rFonts w:ascii="Arial" w:hAnsi="Arial"/>
@@ -11973,17 +11787,7 @@
           <w:szCs w:val="14"/>
           <w:lang w:eastAsia="fr-FR"/>
         </w:rPr>
-        <w:t>Auriville</w:t>
-      </w:r>
-      <w:proofErr w:type="spellEnd"/>
-      <w:r>
-        <w:rPr>
-          <w:rFonts w:ascii="Arial" w:hAnsi="Arial"/>
-          <w:sz w:val="24"/>
-          <w:szCs w:val="14"/>
-          <w:lang w:eastAsia="fr-FR"/>
-        </w:rPr>
-        <w:t xml:space="preserve"> Lebrun</w:t>
+        <w:t>Auriville Lebrun</w:t>
       </w:r>
     </w:p>
     <w:p>
@@ -12001,7 +11805,6 @@
           <w:lang w:eastAsia="fr-FR"/>
         </w:rPr>
       </w:pPr>
-      <w:proofErr w:type="spellStart"/>
       <w:r>
         <w:rPr>
           <w:rFonts w:ascii="Arial" w:hAnsi="Arial"/>
@@ -12009,17 +11812,7 @@
           <w:szCs w:val="14"/>
           <w:lang w:eastAsia="fr-FR"/>
         </w:rPr>
-        <w:t>Senapus</w:t>
-      </w:r>
-      <w:proofErr w:type="spellEnd"/>
-      <w:r>
-        <w:rPr>
-          <w:rFonts w:ascii="Arial" w:hAnsi="Arial"/>
-          <w:sz w:val="24"/>
-          <w:szCs w:val="14"/>
-          <w:lang w:eastAsia="fr-FR"/>
-        </w:rPr>
-        <w:t xml:space="preserve"> Brunelle</w:t>
+        <w:t>Senapus Brunelle</w:t>
       </w:r>
     </w:p>
     <w:p>
@@ -12137,7 +11930,6 @@
           <w:lang w:eastAsia="fr-FR"/>
         </w:rPr>
       </w:pPr>
-      <w:proofErr w:type="spellStart"/>
       <w:r>
         <w:rPr>
           <w:rFonts w:ascii="Arial" w:hAnsi="Arial"/>
@@ -12145,29 +11937,8 @@
           <w:szCs w:val="14"/>
           <w:lang w:eastAsia="fr-FR"/>
         </w:rPr>
-        <w:t>Arianne</w:t>
-      </w:r>
-      <w:proofErr w:type="spellEnd"/>
-      <w:r>
-        <w:rPr>
-          <w:rFonts w:ascii="Arial" w:hAnsi="Arial"/>
-          <w:sz w:val="24"/>
-          <w:szCs w:val="14"/>
-          <w:lang w:eastAsia="fr-FR"/>
-        </w:rPr>
-        <w:t xml:space="preserve"> </w:t>
-      </w:r>
-      <w:proofErr w:type="spellStart"/>
-      <w:r>
-        <w:rPr>
-          <w:rFonts w:ascii="Arial" w:hAnsi="Arial"/>
-          <w:sz w:val="24"/>
-          <w:szCs w:val="14"/>
-          <w:lang w:eastAsia="fr-FR"/>
-        </w:rPr>
-        <w:t>Bizier</w:t>
-      </w:r>
-      <w:proofErr w:type="spellEnd"/>
+        <w:t>Arianne Bizier</w:t>
+      </w:r>
     </w:p>
     <w:p>
       <w:pPr>
@@ -12234,7 +12005,6 @@
           <w:lang w:eastAsia="fr-FR"/>
         </w:rPr>
       </w:pPr>
-      <w:proofErr w:type="spellStart"/>
       <w:r>
         <w:rPr>
           <w:rFonts w:ascii="Arial" w:hAnsi="Arial"/>
@@ -12242,17 +12012,7 @@
           <w:szCs w:val="14"/>
           <w:lang w:eastAsia="fr-FR"/>
         </w:rPr>
-        <w:t>Brunella</w:t>
-      </w:r>
-      <w:proofErr w:type="spellEnd"/>
-      <w:r>
-        <w:rPr>
-          <w:rFonts w:ascii="Arial" w:hAnsi="Arial"/>
-          <w:sz w:val="24"/>
-          <w:szCs w:val="14"/>
-          <w:lang w:eastAsia="fr-FR"/>
-        </w:rPr>
-        <w:t xml:space="preserve"> Poisson</w:t>
+        <w:t>Brunella Poisson</w:t>
       </w:r>
     </w:p>
     <w:p>
@@ -12277,19 +12037,8 @@
           <w:szCs w:val="14"/>
           <w:lang w:eastAsia="fr-FR"/>
         </w:rPr>
-        <w:t xml:space="preserve">Gauthier </w:t>
-      </w:r>
-      <w:proofErr w:type="spellStart"/>
-      <w:r>
-        <w:rPr>
-          <w:rFonts w:ascii="Arial" w:hAnsi="Arial"/>
-          <w:sz w:val="24"/>
-          <w:szCs w:val="14"/>
-          <w:lang w:eastAsia="fr-FR"/>
-        </w:rPr>
-        <w:t>Desnoyer</w:t>
-      </w:r>
-      <w:proofErr w:type="spellEnd"/>
+        <w:t>Gauthier Desnoyer</w:t>
+      </w:r>
     </w:p>
     <w:p>
       <w:pPr>
@@ -12306,7 +12055,6 @@
           <w:lang w:eastAsia="fr-FR"/>
         </w:rPr>
       </w:pPr>
-      <w:proofErr w:type="spellStart"/>
       <w:r>
         <w:rPr>
           <w:rFonts w:ascii="Arial" w:hAnsi="Arial"/>
@@ -12314,29 +12062,8 @@
           <w:szCs w:val="14"/>
           <w:lang w:eastAsia="fr-FR"/>
         </w:rPr>
-        <w:t>Noelle</w:t>
-      </w:r>
-      <w:proofErr w:type="spellEnd"/>
-      <w:r>
-        <w:rPr>
-          <w:rFonts w:ascii="Arial" w:hAnsi="Arial"/>
-          <w:sz w:val="24"/>
-          <w:szCs w:val="14"/>
-          <w:lang w:eastAsia="fr-FR"/>
-        </w:rPr>
-        <w:t xml:space="preserve"> </w:t>
-      </w:r>
-      <w:proofErr w:type="spellStart"/>
-      <w:r>
-        <w:rPr>
-          <w:rFonts w:ascii="Arial" w:hAnsi="Arial"/>
-          <w:sz w:val="24"/>
-          <w:szCs w:val="14"/>
-          <w:lang w:eastAsia="fr-FR"/>
-        </w:rPr>
-        <w:t>Laboissonnière</w:t>
-      </w:r>
-      <w:proofErr w:type="spellEnd"/>
+        <w:t>Noelle Laboissonnière</w:t>
+      </w:r>
     </w:p>
     <w:p>
       <w:pPr>
@@ -12655,7 +12382,6 @@
           <w:lang w:eastAsia="fr-FR"/>
         </w:rPr>
       </w:pPr>
-      <w:proofErr w:type="spellStart"/>
       <w:r>
         <w:rPr>
           <w:rFonts w:ascii="Arial" w:hAnsi="Arial"/>
@@ -12663,17 +12389,7 @@
           <w:szCs w:val="14"/>
           <w:lang w:eastAsia="fr-FR"/>
         </w:rPr>
-        <w:t>Auriville</w:t>
-      </w:r>
-      <w:proofErr w:type="spellEnd"/>
-      <w:r>
-        <w:rPr>
-          <w:rFonts w:ascii="Arial" w:hAnsi="Arial"/>
-          <w:sz w:val="24"/>
-          <w:szCs w:val="14"/>
-          <w:lang w:eastAsia="fr-FR"/>
-        </w:rPr>
-        <w:t xml:space="preserve"> Lebrun</w:t>
+        <w:t>Auriville Lebrun</w:t>
       </w:r>
     </w:p>
     <w:p>
@@ -13132,8 +12848,6 @@
           <w:lang w:eastAsia="fr-FR"/>
         </w:rPr>
       </w:pPr>
-      <w:bookmarkStart w:id="6" w:name="_GoBack"/>
-      <w:bookmarkEnd w:id="6"/>
     </w:p>
     <w:p>
       <w:pPr>
@@ -13199,7 +12913,6 @@
           <w:lang w:eastAsia="fr-FR"/>
         </w:rPr>
       </w:pPr>
-      <w:proofErr w:type="gramStart"/>
       <w:r>
         <w:rPr>
           <w:rFonts w:ascii="Arial" w:hAnsi="Arial"/>
@@ -13207,17 +12920,7 @@
           <w:szCs w:val="14"/>
           <w:lang w:eastAsia="fr-FR"/>
         </w:rPr>
-        <w:t>de</w:t>
-      </w:r>
-      <w:proofErr w:type="gramEnd"/>
-      <w:r>
-        <w:rPr>
-          <w:rFonts w:ascii="Arial" w:hAnsi="Arial"/>
-          <w:sz w:val="24"/>
-          <w:szCs w:val="14"/>
-          <w:lang w:eastAsia="fr-FR"/>
-        </w:rPr>
-        <w:t xml:space="preserve"> l’employé.</w:t>
+        <w:t>de l’employé.</w:t>
       </w:r>
       <w:r>
         <w:rPr>
@@ -13390,19 +13093,8 @@
           <w:szCs w:val="14"/>
           <w:lang w:eastAsia="fr-FR"/>
         </w:rPr>
-        <w:t xml:space="preserve">Eliot </w:t>
-      </w:r>
-      <w:proofErr w:type="spellStart"/>
-      <w:r>
-        <w:rPr>
-          <w:rFonts w:ascii="Arial" w:hAnsi="Arial"/>
-          <w:sz w:val="24"/>
-          <w:szCs w:val="14"/>
-          <w:lang w:eastAsia="fr-FR"/>
-        </w:rPr>
-        <w:t>Primeau</w:t>
-      </w:r>
-      <w:proofErr w:type="spellEnd"/>
+        <w:t>Eliot Primeau</w:t>
+      </w:r>
       <w:r>
         <w:rPr>
           <w:rFonts w:ascii="Arial" w:hAnsi="Arial"/>
@@ -13572,7 +13264,6 @@
           <w:lang w:eastAsia="fr-FR"/>
         </w:rPr>
       </w:pPr>
-      <w:proofErr w:type="spellStart"/>
       <w:r>
         <w:rPr>
           <w:rFonts w:ascii="Arial" w:hAnsi="Arial"/>
@@ -13580,17 +13271,7 @@
           <w:szCs w:val="14"/>
           <w:lang w:eastAsia="fr-FR"/>
         </w:rPr>
-        <w:t>Auriville</w:t>
-      </w:r>
-      <w:proofErr w:type="spellEnd"/>
-      <w:r>
-        <w:rPr>
-          <w:rFonts w:ascii="Arial" w:hAnsi="Arial"/>
-          <w:sz w:val="24"/>
-          <w:szCs w:val="14"/>
-          <w:lang w:eastAsia="fr-FR"/>
-        </w:rPr>
-        <w:t xml:space="preserve"> Lebrun</w:t>
+        <w:t>Auriville Lebrun</w:t>
       </w:r>
       <w:r>
         <w:rPr>
@@ -13672,7 +13353,6 @@
           <w:lang w:eastAsia="fr-FR"/>
         </w:rPr>
       </w:pPr>
-      <w:proofErr w:type="spellStart"/>
       <w:r>
         <w:rPr>
           <w:rFonts w:ascii="Arial" w:hAnsi="Arial"/>
@@ -13680,17 +13360,7 @@
           <w:szCs w:val="14"/>
           <w:lang w:eastAsia="fr-FR"/>
         </w:rPr>
-        <w:t>Senapus</w:t>
-      </w:r>
-      <w:proofErr w:type="spellEnd"/>
-      <w:r>
-        <w:rPr>
-          <w:rFonts w:ascii="Arial" w:hAnsi="Arial"/>
-          <w:sz w:val="24"/>
-          <w:szCs w:val="14"/>
-          <w:lang w:eastAsia="fr-FR"/>
-        </w:rPr>
-        <w:t xml:space="preserve"> Brunelle</w:t>
+        <w:t>Senapus Brunelle</w:t>
       </w:r>
       <w:r>
         <w:rPr>
@@ -14137,7 +13807,6 @@
           <w:lang w:eastAsia="fr-FR"/>
         </w:rPr>
       </w:pPr>
-      <w:proofErr w:type="spellStart"/>
       <w:r>
         <w:rPr>
           <w:rFonts w:ascii="Arial" w:hAnsi="Arial"/>
@@ -14145,29 +13814,8 @@
           <w:szCs w:val="14"/>
           <w:lang w:eastAsia="fr-FR"/>
         </w:rPr>
-        <w:t>Arianne</w:t>
-      </w:r>
-      <w:proofErr w:type="spellEnd"/>
-      <w:r>
-        <w:rPr>
-          <w:rFonts w:ascii="Arial" w:hAnsi="Arial"/>
-          <w:sz w:val="24"/>
-          <w:szCs w:val="14"/>
-          <w:lang w:eastAsia="fr-FR"/>
-        </w:rPr>
-        <w:t xml:space="preserve"> </w:t>
-      </w:r>
-      <w:proofErr w:type="spellStart"/>
-      <w:r>
-        <w:rPr>
-          <w:rFonts w:ascii="Arial" w:hAnsi="Arial"/>
-          <w:sz w:val="24"/>
-          <w:szCs w:val="14"/>
-          <w:lang w:eastAsia="fr-FR"/>
-        </w:rPr>
-        <w:t>Bizier</w:t>
-      </w:r>
-      <w:proofErr w:type="spellEnd"/>
+        <w:t>Arianne Bizier</w:t>
+      </w:r>
       <w:r>
         <w:rPr>
           <w:rFonts w:ascii="Arial" w:hAnsi="Arial"/>
@@ -14417,7 +14065,6 @@
           <w:lang w:eastAsia="fr-FR"/>
         </w:rPr>
       </w:pPr>
-      <w:proofErr w:type="spellStart"/>
       <w:r>
         <w:rPr>
           <w:rFonts w:ascii="Arial" w:hAnsi="Arial"/>
@@ -14425,17 +14072,7 @@
           <w:szCs w:val="14"/>
           <w:lang w:eastAsia="fr-FR"/>
         </w:rPr>
-        <w:t>Brunella</w:t>
-      </w:r>
-      <w:proofErr w:type="spellEnd"/>
-      <w:r>
-        <w:rPr>
-          <w:rFonts w:ascii="Arial" w:hAnsi="Arial"/>
-          <w:sz w:val="24"/>
-          <w:szCs w:val="14"/>
-          <w:lang w:eastAsia="fr-FR"/>
-        </w:rPr>
-        <w:t xml:space="preserve"> Poisson</w:t>
+        <w:t>Brunella Poisson</w:t>
       </w:r>
       <w:r>
         <w:rPr>
@@ -14524,19 +14161,8 @@
           <w:szCs w:val="14"/>
           <w:lang w:eastAsia="fr-FR"/>
         </w:rPr>
-        <w:t xml:space="preserve">Gauthier </w:t>
-      </w:r>
-      <w:proofErr w:type="spellStart"/>
-      <w:r>
-        <w:rPr>
-          <w:rFonts w:ascii="Arial" w:hAnsi="Arial"/>
-          <w:sz w:val="24"/>
-          <w:szCs w:val="14"/>
-          <w:lang w:eastAsia="fr-FR"/>
-        </w:rPr>
-        <w:t>Desnoyer</w:t>
-      </w:r>
-      <w:proofErr w:type="spellEnd"/>
+        <w:t>Gauthier Desnoyer</w:t>
+      </w:r>
       <w:r>
         <w:rPr>
           <w:rFonts w:ascii="Arial" w:hAnsi="Arial"/>
@@ -14617,7 +14243,6 @@
           <w:lang w:eastAsia="fr-FR"/>
         </w:rPr>
       </w:pPr>
-      <w:proofErr w:type="spellStart"/>
       <w:r>
         <w:rPr>
           <w:rFonts w:ascii="Arial" w:hAnsi="Arial"/>
@@ -14625,29 +14250,8 @@
           <w:szCs w:val="14"/>
           <w:lang w:eastAsia="fr-FR"/>
         </w:rPr>
-        <w:t>Noelle</w:t>
-      </w:r>
-      <w:proofErr w:type="spellEnd"/>
-      <w:r>
-        <w:rPr>
-          <w:rFonts w:ascii="Arial" w:hAnsi="Arial"/>
-          <w:sz w:val="24"/>
-          <w:szCs w:val="14"/>
-          <w:lang w:eastAsia="fr-FR"/>
-        </w:rPr>
-        <w:t xml:space="preserve"> </w:t>
-      </w:r>
-      <w:proofErr w:type="spellStart"/>
-      <w:r>
-        <w:rPr>
-          <w:rFonts w:ascii="Arial" w:hAnsi="Arial"/>
-          <w:sz w:val="24"/>
-          <w:szCs w:val="14"/>
-          <w:lang w:eastAsia="fr-FR"/>
-        </w:rPr>
-        <w:t>Laboissonnière</w:t>
-      </w:r>
-      <w:proofErr w:type="spellEnd"/>
+        <w:t>Noelle Laboissonnière</w:t>
+      </w:r>
       <w:r>
         <w:rPr>
           <w:rFonts w:ascii="Arial" w:hAnsi="Arial"/>
@@ -15097,19 +14701,8 @@
           <w:szCs w:val="14"/>
           <w:lang w:eastAsia="fr-FR"/>
         </w:rPr>
-        <w:t xml:space="preserve"> : </w:t>
-      </w:r>
-      <w:proofErr w:type="spellStart"/>
-      <w:r>
-        <w:rPr>
-          <w:rFonts w:ascii="Arial" w:hAnsi="Arial"/>
-          <w:sz w:val="24"/>
-          <w:szCs w:val="14"/>
-          <w:lang w:eastAsia="fr-FR"/>
-        </w:rPr>
-        <w:t>btnNomDuBouton</w:t>
-      </w:r>
-      <w:proofErr w:type="spellEnd"/>
+        <w:t> : btnNomDuBouton</w:t>
+      </w:r>
     </w:p>
     <w:p>
       <w:pPr>
@@ -15125,7 +14718,6 @@
           <w:lang w:eastAsia="fr-FR"/>
         </w:rPr>
       </w:pPr>
-      <w:proofErr w:type="spellStart"/>
       <w:r>
         <w:rPr>
           <w:rFonts w:ascii="Arial" w:hAnsi="Arial"/>
@@ -15133,29 +14725,8 @@
           <w:szCs w:val="14"/>
           <w:lang w:eastAsia="fr-FR"/>
         </w:rPr>
-        <w:t>TextBox</w:t>
-      </w:r>
-      <w:proofErr w:type="spellEnd"/>
-      <w:r>
-        <w:rPr>
-          <w:rFonts w:ascii="Arial" w:hAnsi="Arial"/>
-          <w:sz w:val="24"/>
-          <w:szCs w:val="14"/>
-          <w:lang w:eastAsia="fr-FR"/>
-        </w:rPr>
-        <w:t xml:space="preserve"> : </w:t>
-      </w:r>
-      <w:proofErr w:type="spellStart"/>
-      <w:r>
-        <w:rPr>
-          <w:rFonts w:ascii="Arial" w:hAnsi="Arial"/>
-          <w:sz w:val="24"/>
-          <w:szCs w:val="14"/>
-          <w:lang w:eastAsia="fr-FR"/>
-        </w:rPr>
-        <w:t>txtNomDuTextBox</w:t>
-      </w:r>
-      <w:proofErr w:type="spellEnd"/>
+        <w:t>TextBox : txtNomDuTextBox</w:t>
+      </w:r>
     </w:p>
     <w:p>
       <w:pPr>
@@ -15178,19 +14749,8 @@
           <w:szCs w:val="14"/>
           <w:lang w:eastAsia="fr-FR"/>
         </w:rPr>
-        <w:t xml:space="preserve">Labels : </w:t>
-      </w:r>
-      <w:proofErr w:type="spellStart"/>
-      <w:r>
-        <w:rPr>
-          <w:rFonts w:ascii="Arial" w:hAnsi="Arial"/>
-          <w:sz w:val="24"/>
-          <w:szCs w:val="14"/>
-          <w:lang w:eastAsia="fr-FR"/>
-        </w:rPr>
-        <w:t>lblNomDuLabel</w:t>
-      </w:r>
-      <w:proofErr w:type="spellEnd"/>
+        <w:t>Labels : lblNomDuLabel</w:t>
+      </w:r>
     </w:p>
     <w:p>
       <w:pPr>
@@ -15338,7 +14898,6 @@
           <w:lang w:eastAsia="fr-FR"/>
         </w:rPr>
       </w:pPr>
-      <w:proofErr w:type="gramStart"/>
       <w:r>
         <w:rPr>
           <w:rFonts w:ascii="Arial" w:hAnsi="Arial"/>
@@ -15359,43 +14918,7 @@
           <w:szCs w:val="14"/>
           <w:lang w:eastAsia="fr-FR"/>
         </w:rPr>
-        <w:t>ultimédia:</w:t>
-      </w:r>
-      <w:proofErr w:type="gramEnd"/>
-      <w:r>
-        <w:rPr>
-          <w:rFonts w:ascii="Arial" w:hAnsi="Arial"/>
-          <w:i/>
-          <w:iCs/>
-          <w:sz w:val="24"/>
-          <w:szCs w:val="14"/>
-          <w:lang w:eastAsia="fr-FR"/>
-        </w:rPr>
-        <w:t xml:space="preserve"> carte de site, maquettes papier, story </w:t>
-      </w:r>
-      <w:proofErr w:type="spellStart"/>
-      <w:r>
-        <w:rPr>
-          <w:rFonts w:ascii="Arial" w:hAnsi="Arial"/>
-          <w:i/>
-          <w:iCs/>
-          <w:sz w:val="24"/>
-          <w:szCs w:val="14"/>
-          <w:lang w:eastAsia="fr-FR"/>
-        </w:rPr>
-        <w:t>board</w:t>
-      </w:r>
-      <w:proofErr w:type="spellEnd"/>
-      <w:r>
-        <w:rPr>
-          <w:rFonts w:ascii="Arial" w:hAnsi="Arial"/>
-          <w:i/>
-          <w:iCs/>
-          <w:sz w:val="24"/>
-          <w:szCs w:val="14"/>
-          <w:lang w:eastAsia="fr-FR"/>
-        </w:rPr>
-        <w:t xml:space="preserve"> préliminaire, …</w:t>
+        <w:t>ultimédia: carte de site, maquettes papier, story board préliminaire, …</w:t>
       </w:r>
     </w:p>
     <w:p>
@@ -15434,31 +14957,7 @@
           <w:szCs w:val="14"/>
           <w:lang w:eastAsia="fr-FR"/>
         </w:rPr>
-        <w:t xml:space="preserve">ases de </w:t>
-      </w:r>
-      <w:proofErr w:type="gramStart"/>
-      <w:r>
-        <w:rPr>
-          <w:rFonts w:ascii="Arial" w:hAnsi="Arial"/>
-          <w:i/>
-          <w:iCs/>
-          <w:sz w:val="24"/>
-          <w:szCs w:val="14"/>
-          <w:lang w:eastAsia="fr-FR"/>
-        </w:rPr>
-        <w:t>données:</w:t>
-      </w:r>
-      <w:proofErr w:type="gramEnd"/>
-      <w:r>
-        <w:rPr>
-          <w:rFonts w:ascii="Arial" w:hAnsi="Arial"/>
-          <w:i/>
-          <w:iCs/>
-          <w:sz w:val="24"/>
-          <w:szCs w:val="14"/>
-          <w:lang w:eastAsia="fr-FR"/>
-        </w:rPr>
-        <w:t xml:space="preserve"> interfaces graphiques, modèle conceptuel</w:t>
+        <w:t>ases de données: interfaces graphiques, modèle conceptuel</w:t>
       </w:r>
       <w:r>
         <w:rPr>
@@ -15488,7 +14987,6 @@
           <w:lang w:eastAsia="fr-FR"/>
         </w:rPr>
       </w:pPr>
-      <w:proofErr w:type="gramStart"/>
       <w:r>
         <w:rPr>
           <w:rFonts w:ascii="Arial" w:hAnsi="Arial"/>
@@ -15509,19 +15007,7 @@
           <w:szCs w:val="14"/>
           <w:lang w:eastAsia="fr-FR"/>
         </w:rPr>
-        <w:t>rogrammation:</w:t>
-      </w:r>
-      <w:proofErr w:type="gramEnd"/>
-      <w:r>
-        <w:rPr>
-          <w:rFonts w:ascii="Arial" w:hAnsi="Arial"/>
-          <w:i/>
-          <w:iCs/>
-          <w:sz w:val="24"/>
-          <w:szCs w:val="14"/>
-          <w:lang w:eastAsia="fr-FR"/>
-        </w:rPr>
-        <w:t xml:space="preserve"> interfaces graphiques, maquettes, analyse fonctionnelle…</w:t>
+        <w:t>rogrammation: interfaces graphiques, maquettes, analyse fonctionnelle…</w:t>
       </w:r>
     </w:p>
     <w:p>
@@ -15576,8 +15062,8 @@
           <w:u w:val="single"/>
         </w:rPr>
       </w:pPr>
-      <w:bookmarkStart w:id="7" w:name="_Toc71691012"/>
-      <w:bookmarkStart w:id="8" w:name="_Toc102564855"/>
+      <w:bookmarkStart w:id="6" w:name="_Toc71691012"/>
+      <w:bookmarkStart w:id="7" w:name="_Toc102564855"/>
       <w:r>
         <w:rPr>
           <w:i/>
@@ -15589,21 +15075,13 @@
     <w:p>
       <w:pPr>
         <w:pStyle w:val="Titre2"/>
-        <w:rPr>
-          <w:i w:val="0"/>
-          <w:iCs/>
-        </w:rPr>
-      </w:pPr>
-      <w:r>
-        <w:rPr>
-          <w:i w:val="0"/>
-          <w:iCs/>
-        </w:rPr>
+      </w:pPr>
+      <w:r>
         <w:lastRenderedPageBreak/>
         <w:t>Stratégie de test</w:t>
       </w:r>
+      <w:bookmarkEnd w:id="6"/>
       <w:bookmarkEnd w:id="7"/>
-      <w:bookmarkEnd w:id="8"/>
     </w:p>
     <w:p/>
     <w:p>
@@ -15968,25 +15446,7 @@
           <w:iCs/>
           <w:szCs w:val="14"/>
         </w:rPr>
-        <w:t xml:space="preserve">Décrire la stratégie globale de </w:t>
-      </w:r>
-      <w:proofErr w:type="gramStart"/>
-      <w:r>
-        <w:rPr>
-          <w:i/>
-          <w:iCs/>
-          <w:szCs w:val="14"/>
-        </w:rPr>
-        <w:t>test:</w:t>
-      </w:r>
-      <w:proofErr w:type="gramEnd"/>
-      <w:r>
-        <w:rPr>
-          <w:i/>
-          <w:iCs/>
-          <w:szCs w:val="14"/>
-        </w:rPr>
-        <w:t xml:space="preserve"> </w:t>
+        <w:t xml:space="preserve">Décrire la stratégie globale de test: </w:t>
       </w:r>
     </w:p>
     <w:p>
@@ -16017,7 +15477,6 @@
           <w:szCs w:val="14"/>
         </w:rPr>
       </w:pPr>
-      <w:proofErr w:type="gramStart"/>
       <w:r>
         <w:rPr>
           <w:i/>
@@ -16032,16 +15491,7 @@
           <w:iCs/>
           <w:szCs w:val="14"/>
         </w:rPr>
-        <w:t>ypes</w:t>
-      </w:r>
-      <w:proofErr w:type="gramEnd"/>
-      <w:r>
-        <w:rPr>
-          <w:i/>
-          <w:iCs/>
-          <w:szCs w:val="14"/>
-        </w:rPr>
-        <w:t xml:space="preserve"> de des tests et ordre dans lequel ils seront effectués.</w:t>
+        <w:t>ypes de des tests et ordre dans lequel ils seront effectués.</w:t>
       </w:r>
     </w:p>
     <w:p>
@@ -16061,7 +15511,6 @@
           <w:szCs w:val="14"/>
         </w:rPr>
       </w:pPr>
-      <w:proofErr w:type="gramStart"/>
       <w:r>
         <w:rPr>
           <w:i/>
@@ -16076,16 +15525,7 @@
           <w:iCs/>
           <w:szCs w:val="14"/>
         </w:rPr>
-        <w:t>es</w:t>
-      </w:r>
-      <w:proofErr w:type="gramEnd"/>
-      <w:r>
-        <w:rPr>
-          <w:i/>
-          <w:iCs/>
-          <w:szCs w:val="14"/>
-        </w:rPr>
-        <w:t xml:space="preserve"> moyens à mettre en œuvre</w:t>
+        <w:t>es moyens à mettre en œuvre</w:t>
       </w:r>
       <w:r>
         <w:rPr>
@@ -16113,7 +15553,6 @@
           <w:szCs w:val="14"/>
         </w:rPr>
       </w:pPr>
-      <w:proofErr w:type="gramStart"/>
       <w:r>
         <w:rPr>
           <w:i/>
@@ -16129,16 +15568,7 @@
           <w:iCs/>
           <w:szCs w:val="14"/>
         </w:rPr>
-        <w:t>ouverture</w:t>
-      </w:r>
-      <w:proofErr w:type="gramEnd"/>
-      <w:r>
-        <w:rPr>
-          <w:i/>
-          <w:iCs/>
-          <w:szCs w:val="14"/>
-        </w:rPr>
-        <w:t xml:space="preserve"> des tests (tests exhaustifs ou non, si non, pourquoi ?)</w:t>
+        <w:t>ouverture des tests (tests exhaustifs ou non, si non, pourquoi ?)</w:t>
       </w:r>
       <w:r>
         <w:rPr>
@@ -16166,7 +15596,6 @@
           <w:szCs w:val="14"/>
         </w:rPr>
       </w:pPr>
-      <w:proofErr w:type="gramStart"/>
       <w:r>
         <w:rPr>
           <w:i/>
@@ -16181,16 +15610,7 @@
           <w:iCs/>
           <w:szCs w:val="14"/>
         </w:rPr>
-        <w:t>onnées</w:t>
-      </w:r>
-      <w:proofErr w:type="gramEnd"/>
-      <w:r>
-        <w:rPr>
-          <w:i/>
-          <w:iCs/>
-          <w:szCs w:val="14"/>
-        </w:rPr>
-        <w:t xml:space="preserve"> de test à prévoir (données réelles ?)</w:t>
+        <w:t>onnées de test à prévoir (données réelles ?)</w:t>
       </w:r>
       <w:r>
         <w:rPr>
@@ -16218,23 +15638,13 @@
           <w:szCs w:val="14"/>
         </w:rPr>
       </w:pPr>
-      <w:proofErr w:type="gramStart"/>
       <w:r>
         <w:rPr>
           <w:i/>
           <w:iCs/>
           <w:szCs w:val="14"/>
         </w:rPr>
-        <w:t>les</w:t>
-      </w:r>
-      <w:proofErr w:type="gramEnd"/>
-      <w:r>
-        <w:rPr>
-          <w:i/>
-          <w:iCs/>
-          <w:szCs w:val="14"/>
-        </w:rPr>
-        <w:t xml:space="preserve"> testeurs extérieurs éventuels.</w:t>
+        <w:t>les testeurs extérieurs éventuels.</w:t>
       </w:r>
     </w:p>
     <w:p>
@@ -16270,28 +15680,26 @@
       <w:pPr>
         <w:pStyle w:val="Titre2"/>
         <w:rPr>
-          <w:i w:val="0"/>
-          <w:iCs/>
-        </w:rPr>
-      </w:pPr>
-      <w:bookmarkStart w:id="9" w:name="_Toc25553310"/>
-      <w:bookmarkStart w:id="10" w:name="_Toc71691015"/>
-      <w:bookmarkStart w:id="11" w:name="_Toc102564856"/>
-      <w:r>
-        <w:rPr>
-          <w:rFonts w:cs="Arial"/>
-        </w:rPr>
+          <w:i/>
+        </w:rPr>
+      </w:pPr>
+      <w:bookmarkStart w:id="8" w:name="_Toc25553310"/>
+      <w:bookmarkStart w:id="9" w:name="_Toc71691015"/>
+      <w:bookmarkStart w:id="10" w:name="_Toc102564856"/>
+      <w:r>
         <w:t>R</w:t>
       </w:r>
       <w:r>
-        <w:rPr>
-          <w:rFonts w:cs="Arial"/>
-        </w:rPr>
-        <w:t>isques techniques</w:t>
-      </w:r>
+        <w:t>isques tec</w:t>
+      </w:r>
+      <w:bookmarkStart w:id="11" w:name="_GoBack"/>
+      <w:bookmarkEnd w:id="11"/>
+      <w:r>
+        <w:t>hniques</w:t>
+      </w:r>
+      <w:bookmarkEnd w:id="8"/>
       <w:bookmarkEnd w:id="9"/>
       <w:bookmarkEnd w:id="10"/>
-      <w:bookmarkEnd w:id="11"/>
     </w:p>
     <w:p>
       <w:pPr>
@@ -16321,23 +15729,13 @@
           <w:sz w:val="24"/>
         </w:rPr>
       </w:pPr>
-      <w:proofErr w:type="gramStart"/>
       <w:r>
         <w:rPr>
           <w:rFonts w:ascii="Arial" w:hAnsi="Arial" w:cs="Arial"/>
           <w:i/>
           <w:sz w:val="24"/>
         </w:rPr>
-        <w:t>risques</w:t>
-      </w:r>
-      <w:proofErr w:type="gramEnd"/>
-      <w:r>
-        <w:rPr>
-          <w:rFonts w:ascii="Arial" w:hAnsi="Arial" w:cs="Arial"/>
-          <w:i/>
-          <w:sz w:val="24"/>
-        </w:rPr>
-        <w:t xml:space="preserve"> techniques (complexité, manque de compétences, …)</w:t>
+        <w:t>risques techniques (complexité, manque de compétences, …)</w:t>
       </w:r>
       <w:r>
         <w:rPr>
@@ -16412,17 +15810,9 @@
     <w:p>
       <w:pPr>
         <w:pStyle w:val="Titre2"/>
-        <w:rPr>
-          <w:i w:val="0"/>
-          <w:iCs/>
-        </w:rPr>
       </w:pPr>
       <w:bookmarkStart w:id="12" w:name="_Toc102564857"/>
       <w:r>
-        <w:rPr>
-          <w:i w:val="0"/>
-          <w:iCs/>
-        </w:rPr>
         <w:t>Planification</w:t>
       </w:r>
       <w:bookmarkEnd w:id="12"/>
@@ -16491,7 +15881,6 @@
           <w:lang w:eastAsia="fr-FR"/>
         </w:rPr>
       </w:pPr>
-      <w:proofErr w:type="gramStart"/>
       <w:r>
         <w:rPr>
           <w:rFonts w:ascii="Arial" w:hAnsi="Arial"/>
@@ -16501,19 +15890,7 @@
           <w:szCs w:val="14"/>
           <w:lang w:eastAsia="fr-FR"/>
         </w:rPr>
-        <w:t>planning</w:t>
-      </w:r>
-      <w:proofErr w:type="gramEnd"/>
-      <w:r>
-        <w:rPr>
-          <w:rFonts w:ascii="Arial" w:hAnsi="Arial"/>
-          <w:i/>
-          <w:iCs/>
-          <w:sz w:val="24"/>
-          <w:szCs w:val="14"/>
-          <w:lang w:eastAsia="fr-FR"/>
-        </w:rPr>
-        <w:t xml:space="preserve"> indiquant les dates de début et de fin du projet ainsi que le découpage connu des diverses phases. </w:t>
+        <w:t xml:space="preserve">planning indiquant les dates de début et de fin du projet ainsi que le découpage connu des diverses phases. </w:t>
       </w:r>
     </w:p>
     <w:p>
@@ -16532,7 +15909,6 @@
           <w:lang w:eastAsia="fr-FR"/>
         </w:rPr>
       </w:pPr>
-      <w:proofErr w:type="gramStart"/>
       <w:r>
         <w:rPr>
           <w:rFonts w:ascii="Arial" w:hAnsi="Arial"/>
@@ -16542,19 +15918,7 @@
           <w:szCs w:val="14"/>
           <w:lang w:eastAsia="fr-FR"/>
         </w:rPr>
-        <w:t>partage</w:t>
-      </w:r>
-      <w:proofErr w:type="gramEnd"/>
-      <w:r>
-        <w:rPr>
-          <w:rFonts w:ascii="Arial" w:hAnsi="Arial"/>
-          <w:i/>
-          <w:iCs/>
-          <w:sz w:val="24"/>
-          <w:szCs w:val="14"/>
-          <w:lang w:eastAsia="fr-FR"/>
-        </w:rPr>
-        <w:t xml:space="preserve"> des tâches en cas de travail à plusieurs.</w:t>
+        <w:t>partage des tâches en cas de travail à plusieurs.</w:t>
       </w:r>
     </w:p>
     <w:p>
@@ -16649,19 +16013,11 @@
     <w:p>
       <w:pPr>
         <w:pStyle w:val="Titre2"/>
-        <w:rPr>
-          <w:i w:val="0"/>
-          <w:iCs/>
-        </w:rPr>
       </w:pPr>
       <w:bookmarkStart w:id="13" w:name="_Toc25553314"/>
       <w:bookmarkStart w:id="14" w:name="_Toc71691019"/>
       <w:bookmarkStart w:id="15" w:name="_Toc102564858"/>
       <w:r>
-        <w:rPr>
-          <w:i w:val="0"/>
-          <w:iCs/>
-        </w:rPr>
         <w:t>Dossier de conception</w:t>
       </w:r>
       <w:bookmarkEnd w:id="13"/>
@@ -16702,18 +16058,8 @@
           <w:i/>
           <w:sz w:val="24"/>
         </w:rPr>
-        <w:t xml:space="preserve">Fournir tous les document de </w:t>
-      </w:r>
-      <w:proofErr w:type="gramStart"/>
-      <w:r>
-        <w:rPr>
-          <w:rFonts w:ascii="Arial" w:hAnsi="Arial" w:cs="Arial"/>
-          <w:i/>
-          <w:sz w:val="24"/>
-        </w:rPr>
-        <w:t>conception:</w:t>
-      </w:r>
-      <w:proofErr w:type="gramEnd"/>
+        <w:t>Fournir tous les document de conception:</w:t>
+      </w:r>
     </w:p>
     <w:p>
       <w:pPr>
@@ -16743,23 +16089,13 @@
           <w:sz w:val="24"/>
         </w:rPr>
       </w:pPr>
-      <w:proofErr w:type="gramStart"/>
       <w:r>
         <w:rPr>
           <w:rFonts w:ascii="Arial" w:hAnsi="Arial" w:cs="Arial"/>
           <w:i/>
           <w:sz w:val="24"/>
         </w:rPr>
-        <w:t>le</w:t>
-      </w:r>
-      <w:proofErr w:type="gramEnd"/>
-      <w:r>
-        <w:rPr>
-          <w:rFonts w:ascii="Arial" w:hAnsi="Arial" w:cs="Arial"/>
-          <w:i/>
-          <w:sz w:val="24"/>
-        </w:rPr>
-        <w:t xml:space="preserve"> choix du matériel HW</w:t>
+        <w:t>le choix du matériel HW</w:t>
       </w:r>
     </w:p>
     <w:p>
@@ -16775,23 +16111,13 @@
           <w:sz w:val="24"/>
         </w:rPr>
       </w:pPr>
-      <w:proofErr w:type="gramStart"/>
       <w:r>
         <w:rPr>
           <w:rFonts w:ascii="Arial" w:hAnsi="Arial" w:cs="Arial"/>
           <w:i/>
           <w:sz w:val="24"/>
         </w:rPr>
-        <w:t>le</w:t>
-      </w:r>
-      <w:proofErr w:type="gramEnd"/>
-      <w:r>
-        <w:rPr>
-          <w:rFonts w:ascii="Arial" w:hAnsi="Arial" w:cs="Arial"/>
-          <w:i/>
-          <w:sz w:val="24"/>
-        </w:rPr>
-        <w:t xml:space="preserve"> choix des systèmes d'exploitation pour la réalisation </w:t>
+        <w:t xml:space="preserve">le choix des systèmes d'exploitation pour la réalisation </w:t>
       </w:r>
       <w:r>
         <w:rPr>
@@ -16824,23 +16150,13 @@
           <w:sz w:val="24"/>
         </w:rPr>
       </w:pPr>
-      <w:proofErr w:type="gramStart"/>
       <w:r>
         <w:rPr>
           <w:rFonts w:ascii="Arial" w:hAnsi="Arial" w:cs="Arial"/>
           <w:i/>
           <w:sz w:val="24"/>
         </w:rPr>
-        <w:t>le</w:t>
-      </w:r>
-      <w:proofErr w:type="gramEnd"/>
-      <w:r>
-        <w:rPr>
-          <w:rFonts w:ascii="Arial" w:hAnsi="Arial" w:cs="Arial"/>
-          <w:i/>
-          <w:sz w:val="24"/>
-        </w:rPr>
-        <w:t xml:space="preserve"> choix des outils logiciels pour la réalisation </w:t>
+        <w:t xml:space="preserve">le choix des outils logiciels pour la réalisation </w:t>
       </w:r>
       <w:r>
         <w:rPr>
@@ -16873,23 +16189,13 @@
           <w:sz w:val="24"/>
         </w:rPr>
       </w:pPr>
-      <w:proofErr w:type="gramStart"/>
       <w:r>
         <w:rPr>
           <w:rFonts w:ascii="Arial" w:hAnsi="Arial" w:cs="Arial"/>
           <w:i/>
           <w:sz w:val="24"/>
         </w:rPr>
-        <w:t>site</w:t>
-      </w:r>
-      <w:proofErr w:type="gramEnd"/>
-      <w:r>
-        <w:rPr>
-          <w:rFonts w:ascii="Arial" w:hAnsi="Arial" w:cs="Arial"/>
-          <w:i/>
-          <w:sz w:val="24"/>
-        </w:rPr>
-        <w:t xml:space="preserve"> web: </w:t>
+        <w:t xml:space="preserve">site web: </w:t>
       </w:r>
       <w:r>
         <w:rPr>
@@ -16913,23 +16219,13 @@
           <w:sz w:val="24"/>
         </w:rPr>
       </w:pPr>
-      <w:proofErr w:type="gramStart"/>
       <w:r>
         <w:rPr>
           <w:rFonts w:ascii="Arial" w:hAnsi="Arial" w:cs="Arial"/>
           <w:i/>
           <w:sz w:val="24"/>
         </w:rPr>
-        <w:t>bases</w:t>
-      </w:r>
-      <w:proofErr w:type="gramEnd"/>
-      <w:r>
-        <w:rPr>
-          <w:rFonts w:ascii="Arial" w:hAnsi="Arial" w:cs="Arial"/>
-          <w:i/>
-          <w:sz w:val="24"/>
-        </w:rPr>
-        <w:t xml:space="preserve"> de données: décrire le modèle relationnel, le contenu détaillé des tables (caractéristiques de chaque champs) et les requêtes.</w:t>
+        <w:t>bases de données: décrire le modèle relationnel, le contenu détaillé des tables (caractéristiques de chaque champs) et les requêtes.</w:t>
       </w:r>
     </w:p>
     <w:p>
@@ -16945,34 +16241,30 @@
           <w:sz w:val="24"/>
         </w:rPr>
       </w:pPr>
-      <w:proofErr w:type="gramStart"/>
       <w:r>
         <w:rPr>
           <w:rFonts w:ascii="Arial" w:hAnsi="Arial" w:cs="Arial"/>
           <w:i/>
           <w:sz w:val="24"/>
         </w:rPr>
-        <w:t>programmation</w:t>
-      </w:r>
-      <w:proofErr w:type="gramEnd"/>
+        <w:t>programmation et scripts: organigramme, architecture du programme, découpage modulaire, entrées-sorties des modules, pseudo-code</w:t>
+      </w:r>
       <w:r>
         <w:rPr>
           <w:rFonts w:ascii="Arial" w:hAnsi="Arial" w:cs="Arial"/>
           <w:i/>
           <w:sz w:val="24"/>
         </w:rPr>
-        <w:t xml:space="preserve"> et scripts: organigramme, architecture du programme, découpage modulaire, entrées-sorties des modules, </w:t>
-      </w:r>
-      <w:proofErr w:type="spellStart"/>
+        <w:t xml:space="preserve"> </w:t>
+      </w:r>
       <w:r>
         <w:rPr>
           <w:rFonts w:ascii="Arial" w:hAnsi="Arial" w:cs="Arial"/>
           <w:i/>
           <w:sz w:val="24"/>
         </w:rPr>
-        <w:t>pseudo-code</w:t>
-      </w:r>
-      <w:proofErr w:type="spellEnd"/>
+        <w:t>/</w:t>
+      </w:r>
       <w:r>
         <w:rPr>
           <w:rFonts w:ascii="Arial" w:hAnsi="Arial" w:cs="Arial"/>
@@ -16987,33 +16279,7 @@
           <w:i/>
           <w:sz w:val="24"/>
         </w:rPr>
-        <w:t>/</w:t>
-      </w:r>
-      <w:r>
-        <w:rPr>
-          <w:rFonts w:ascii="Arial" w:hAnsi="Arial" w:cs="Arial"/>
-          <w:i/>
-          <w:sz w:val="24"/>
-        </w:rPr>
-        <w:t xml:space="preserve"> </w:t>
-      </w:r>
-      <w:proofErr w:type="spellStart"/>
-      <w:r>
-        <w:rPr>
-          <w:rFonts w:ascii="Arial" w:hAnsi="Arial" w:cs="Arial"/>
-          <w:i/>
-          <w:sz w:val="24"/>
-        </w:rPr>
-        <w:t>structogramme</w:t>
-      </w:r>
-      <w:proofErr w:type="spellEnd"/>
-      <w:r>
-        <w:rPr>
-          <w:rFonts w:ascii="Arial" w:hAnsi="Arial" w:cs="Arial"/>
-          <w:i/>
-          <w:sz w:val="24"/>
-        </w:rPr>
-        <w:t>…</w:t>
+        <w:t>structogramme…</w:t>
       </w:r>
     </w:p>
     <w:p>
@@ -17103,19 +16369,11 @@
     <w:p>
       <w:pPr>
         <w:pStyle w:val="Titre2"/>
-        <w:rPr>
-          <w:i w:val="0"/>
-          <w:iCs/>
-        </w:rPr>
       </w:pPr>
       <w:bookmarkStart w:id="18" w:name="_Toc25553317"/>
       <w:bookmarkStart w:id="19" w:name="_Toc71691022"/>
       <w:bookmarkStart w:id="20" w:name="_Toc102564860"/>
       <w:r>
-        <w:rPr>
-          <w:i w:val="0"/>
-          <w:iCs/>
-        </w:rPr>
         <w:t>Dossier de réalisation</w:t>
       </w:r>
       <w:bookmarkStart w:id="21" w:name="_Toc25553318"/>
@@ -17124,6 +16382,55 @@
       <w:bookmarkEnd w:id="20"/>
     </w:p>
     <w:bookmarkEnd w:id="21"/>
+    <w:p>
+      <w:pPr>
+        <w:ind w:firstLine="360"/>
+        <w:rPr>
+          <w:i/>
+          <w:iCs/>
+        </w:rPr>
+      </w:pPr>
+    </w:p>
+    <w:p>
+      <w:pPr>
+        <w:ind w:firstLine="360"/>
+        <w:rPr>
+          <w:iCs/>
+        </w:rPr>
+      </w:pPr>
+      <w:r>
+        <w:rPr>
+          <w:iCs/>
+        </w:rPr>
+        <w:t>Voici les différents dossier que l’on peut trouver sur GitHub :</w:t>
+      </w:r>
+    </w:p>
+    <w:p>
+      <w:pPr>
+        <w:ind w:firstLine="360"/>
+        <w:rPr>
+          <w:iCs/>
+        </w:rPr>
+      </w:pPr>
+    </w:p>
+    <w:p>
+      <w:pPr>
+        <w:ind w:firstLine="360"/>
+        <w:rPr>
+          <w:iCs/>
+        </w:rPr>
+      </w:pPr>
+      <w:r>
+        <w:rPr>
+          <w:iCs/>
+        </w:rPr>
+        <w:pict w14:anchorId="387D71BD">
+          <v:shape id="_x0000_i1133" type="#_x0000_t75" style="width:406.7pt;height:346.2pt">
+            <v:imagedata r:id="rId27" o:title="DossierHierarchie"/>
+          </v:shape>
+        </w:pict>
+      </w:r>
+    </w:p>
     <w:p>
       <w:pPr>
         <w:ind w:firstLine="360"/>
@@ -17389,31 +16696,832 @@
     <w:p>
       <w:pPr>
         <w:pStyle w:val="Titre2"/>
-        <w:rPr>
-          <w:i w:val="0"/>
-          <w:iCs/>
-        </w:rPr>
       </w:pPr>
       <w:bookmarkStart w:id="22" w:name="_Toc25553321"/>
       <w:bookmarkStart w:id="23" w:name="_Toc71691025"/>
       <w:bookmarkStart w:id="24" w:name="_Toc102564861"/>
       <w:r>
-        <w:rPr>
-          <w:i w:val="0"/>
-          <w:iCs/>
-        </w:rPr>
+        <w:lastRenderedPageBreak/>
         <w:t>Description des test</w:t>
       </w:r>
       <w:bookmarkEnd w:id="22"/>
       <w:r>
-        <w:rPr>
-          <w:i w:val="0"/>
-          <w:iCs/>
-        </w:rPr>
         <w:t>s effectués</w:t>
       </w:r>
       <w:bookmarkEnd w:id="23"/>
       <w:bookmarkEnd w:id="24"/>
+    </w:p>
+    <w:p>
+      <w:pPr>
+        <w:pStyle w:val="En-tte"/>
+        <w:ind w:left="357"/>
+        <w:rPr>
+          <w:i/>
+        </w:rPr>
+      </w:pPr>
+    </w:p>
+    <w:p>
+      <w:pPr>
+        <w:pStyle w:val="En-tte"/>
+        <w:ind w:left="357"/>
+      </w:pPr>
+      <w:r>
+        <w:t>Test concernant le login effectué le 16.05.2022 :</w:t>
+      </w:r>
+    </w:p>
+    <w:p>
+      <w:pPr>
+        <w:pStyle w:val="En-tte"/>
+        <w:ind w:left="357"/>
+      </w:pPr>
+    </w:p>
+    <w:tbl>
+      <w:tblPr>
+        <w:tblW w:w="9253" w:type="dxa"/>
+        <w:tblCellMar>
+          <w:left w:w="70" w:type="dxa"/>
+          <w:right w:w="70" w:type="dxa"/>
+        </w:tblCellMar>
+        <w:tblLook w:val="04A0" w:firstRow="1" w:lastRow="0" w:firstColumn="1" w:lastColumn="0" w:noHBand="0" w:noVBand="1"/>
+      </w:tblPr>
+      <w:tblGrid>
+        <w:gridCol w:w="4061"/>
+        <w:gridCol w:w="1131"/>
+        <w:gridCol w:w="4061"/>
+      </w:tblGrid>
+      <w:tr>
+        <w:trPr>
+          <w:trHeight w:val="223"/>
+        </w:trPr>
+        <w:tc>
+          <w:tcPr>
+            <w:tcW w:w="4061" w:type="dxa"/>
+            <w:tcBorders>
+              <w:top w:val="single" w:sz="8" w:space="0" w:color="auto"/>
+              <w:left w:val="single" w:sz="8" w:space="0" w:color="auto"/>
+              <w:bottom w:val="single" w:sz="8" w:space="0" w:color="auto"/>
+              <w:right w:val="single" w:sz="4" w:space="0" w:color="auto"/>
+            </w:tcBorders>
+            <w:shd w:val="clear" w:color="000000" w:fill="2F75B5"/>
+            <w:noWrap/>
+            <w:vAlign w:val="bottom"/>
+            <w:hideMark/>
+          </w:tcPr>
+          <w:p>
+            <w:pPr>
+              <w:rPr>
+                <w:rFonts w:ascii="Calibri" w:hAnsi="Calibri" w:cs="Calibri"/>
+                <w:color w:val="000000"/>
+                <w:sz w:val="22"/>
+                <w:szCs w:val="22"/>
+                <w:lang w:val="fr-CH" w:eastAsia="fr-CH"/>
+              </w:rPr>
+            </w:pPr>
+            <w:r>
+              <w:rPr>
+                <w:rFonts w:ascii="Calibri" w:hAnsi="Calibri" w:cs="Calibri"/>
+                <w:color w:val="000000"/>
+                <w:sz w:val="22"/>
+                <w:szCs w:val="22"/>
+                <w:lang w:val="fr-CH" w:eastAsia="fr-CH"/>
+              </w:rPr>
+              <w:t>Identifiant</w:t>
+            </w:r>
+          </w:p>
+        </w:tc>
+        <w:tc>
+          <w:tcPr>
+            <w:tcW w:w="1131" w:type="dxa"/>
+            <w:tcBorders>
+              <w:top w:val="single" w:sz="8" w:space="0" w:color="auto"/>
+              <w:left w:val="nil"/>
+              <w:bottom w:val="single" w:sz="8" w:space="0" w:color="auto"/>
+              <w:right w:val="single" w:sz="8" w:space="0" w:color="auto"/>
+            </w:tcBorders>
+            <w:shd w:val="clear" w:color="000000" w:fill="BDD7EE"/>
+            <w:noWrap/>
+            <w:vAlign w:val="bottom"/>
+            <w:hideMark/>
+          </w:tcPr>
+          <w:p>
+            <w:pPr>
+              <w:rPr>
+                <w:rFonts w:ascii="Calibri" w:hAnsi="Calibri" w:cs="Calibri"/>
+                <w:color w:val="000000"/>
+                <w:sz w:val="22"/>
+                <w:szCs w:val="22"/>
+                <w:lang w:val="fr-CH" w:eastAsia="fr-CH"/>
+              </w:rPr>
+            </w:pPr>
+            <w:r>
+              <w:rPr>
+                <w:rFonts w:ascii="Calibri" w:hAnsi="Calibri" w:cs="Calibri"/>
+                <w:color w:val="000000"/>
+                <w:sz w:val="22"/>
+                <w:szCs w:val="22"/>
+                <w:lang w:val="fr-CH" w:eastAsia="fr-CH"/>
+              </w:rPr>
+              <w:t>Login</w:t>
+            </w:r>
+          </w:p>
+        </w:tc>
+        <w:tc>
+          <w:tcPr>
+            <w:tcW w:w="4061" w:type="dxa"/>
+            <w:tcBorders>
+              <w:top w:val="nil"/>
+              <w:left w:val="nil"/>
+              <w:bottom w:val="nil"/>
+              <w:right w:val="nil"/>
+            </w:tcBorders>
+            <w:shd w:val="clear" w:color="auto" w:fill="auto"/>
+            <w:noWrap/>
+            <w:vAlign w:val="bottom"/>
+            <w:hideMark/>
+          </w:tcPr>
+          <w:p>
+            <w:pPr>
+              <w:rPr>
+                <w:rFonts w:ascii="Calibri" w:hAnsi="Calibri" w:cs="Calibri"/>
+                <w:color w:val="000000"/>
+                <w:sz w:val="22"/>
+                <w:szCs w:val="22"/>
+                <w:lang w:val="fr-CH" w:eastAsia="fr-CH"/>
+              </w:rPr>
+            </w:pPr>
+          </w:p>
+        </w:tc>
+      </w:tr>
+      <w:tr>
+        <w:trPr>
+          <w:trHeight w:val="421"/>
+        </w:trPr>
+        <w:tc>
+          <w:tcPr>
+            <w:tcW w:w="4061" w:type="dxa"/>
+            <w:tcBorders>
+              <w:top w:val="nil"/>
+              <w:left w:val="nil"/>
+              <w:bottom w:val="nil"/>
+              <w:right w:val="nil"/>
+            </w:tcBorders>
+            <w:shd w:val="clear" w:color="auto" w:fill="auto"/>
+            <w:noWrap/>
+            <w:vAlign w:val="bottom"/>
+            <w:hideMark/>
+          </w:tcPr>
+          <w:p>
+            <w:pPr>
+              <w:rPr>
+                <w:rFonts w:ascii="Times New Roman" w:hAnsi="Times New Roman"/>
+                <w:sz w:val="20"/>
+                <w:lang w:val="fr-CH" w:eastAsia="fr-CH"/>
+              </w:rPr>
+            </w:pPr>
+          </w:p>
+        </w:tc>
+        <w:tc>
+          <w:tcPr>
+            <w:tcW w:w="1131" w:type="dxa"/>
+            <w:tcBorders>
+              <w:top w:val="nil"/>
+              <w:left w:val="nil"/>
+              <w:bottom w:val="nil"/>
+              <w:right w:val="nil"/>
+            </w:tcBorders>
+            <w:shd w:val="clear" w:color="auto" w:fill="auto"/>
+            <w:noWrap/>
+            <w:vAlign w:val="bottom"/>
+            <w:hideMark/>
+          </w:tcPr>
+          <w:p>
+            <w:pPr>
+              <w:rPr>
+                <w:rFonts w:ascii="Times New Roman" w:hAnsi="Times New Roman"/>
+                <w:sz w:val="20"/>
+                <w:lang w:val="fr-CH" w:eastAsia="fr-CH"/>
+              </w:rPr>
+            </w:pPr>
+          </w:p>
+        </w:tc>
+        <w:tc>
+          <w:tcPr>
+            <w:tcW w:w="4061" w:type="dxa"/>
+            <w:tcBorders>
+              <w:top w:val="nil"/>
+              <w:left w:val="nil"/>
+              <w:bottom w:val="nil"/>
+              <w:right w:val="nil"/>
+            </w:tcBorders>
+            <w:shd w:val="clear" w:color="auto" w:fill="auto"/>
+            <w:noWrap/>
+            <w:vAlign w:val="bottom"/>
+            <w:hideMark/>
+          </w:tcPr>
+          <w:p>
+            <w:pPr>
+              <w:rPr>
+                <w:rFonts w:ascii="Times New Roman" w:hAnsi="Times New Roman"/>
+                <w:sz w:val="20"/>
+                <w:lang w:val="fr-CH" w:eastAsia="fr-CH"/>
+              </w:rPr>
+            </w:pPr>
+          </w:p>
+        </w:tc>
+      </w:tr>
+      <w:tr>
+        <w:trPr>
+          <w:trHeight w:val="421"/>
+        </w:trPr>
+        <w:tc>
+          <w:tcPr>
+            <w:tcW w:w="4061" w:type="dxa"/>
+            <w:tcBorders>
+              <w:top w:val="single" w:sz="8" w:space="0" w:color="auto"/>
+              <w:left w:val="single" w:sz="8" w:space="0" w:color="auto"/>
+              <w:bottom w:val="single" w:sz="8" w:space="0" w:color="auto"/>
+              <w:right w:val="single" w:sz="4" w:space="0" w:color="auto"/>
+            </w:tcBorders>
+            <w:shd w:val="clear" w:color="000000" w:fill="00B0F0"/>
+            <w:noWrap/>
+            <w:vAlign w:val="center"/>
+            <w:hideMark/>
+          </w:tcPr>
+          <w:p>
+            <w:pPr>
+              <w:jc w:val="center"/>
+              <w:rPr>
+                <w:rFonts w:ascii="Calibri" w:hAnsi="Calibri" w:cs="Calibri"/>
+                <w:b/>
+                <w:bCs/>
+                <w:color w:val="000000"/>
+                <w:sz w:val="22"/>
+                <w:szCs w:val="22"/>
+                <w:lang w:val="fr-CH" w:eastAsia="fr-CH"/>
+              </w:rPr>
+            </w:pPr>
+            <w:r>
+              <w:rPr>
+                <w:rFonts w:ascii="Calibri" w:hAnsi="Calibri" w:cs="Calibri"/>
+                <w:b/>
+                <w:bCs/>
+                <w:color w:val="000000"/>
+                <w:sz w:val="22"/>
+                <w:szCs w:val="22"/>
+                <w:lang w:val="fr-CH" w:eastAsia="fr-CH"/>
+              </w:rPr>
+              <w:t>Action</w:t>
+            </w:r>
+          </w:p>
+        </w:tc>
+        <w:tc>
+          <w:tcPr>
+            <w:tcW w:w="1131" w:type="dxa"/>
+            <w:tcBorders>
+              <w:top w:val="single" w:sz="8" w:space="0" w:color="auto"/>
+              <w:left w:val="nil"/>
+              <w:bottom w:val="single" w:sz="8" w:space="0" w:color="auto"/>
+              <w:right w:val="single" w:sz="4" w:space="0" w:color="auto"/>
+            </w:tcBorders>
+            <w:shd w:val="clear" w:color="000000" w:fill="00B0F0"/>
+            <w:noWrap/>
+            <w:vAlign w:val="center"/>
+            <w:hideMark/>
+          </w:tcPr>
+          <w:p>
+            <w:pPr>
+              <w:jc w:val="center"/>
+              <w:rPr>
+                <w:rFonts w:ascii="Calibri" w:hAnsi="Calibri" w:cs="Calibri"/>
+                <w:b/>
+                <w:bCs/>
+                <w:color w:val="000000"/>
+                <w:sz w:val="22"/>
+                <w:szCs w:val="22"/>
+                <w:lang w:val="fr-CH" w:eastAsia="fr-CH"/>
+              </w:rPr>
+            </w:pPr>
+            <w:r>
+              <w:rPr>
+                <w:rFonts w:ascii="Calibri" w:hAnsi="Calibri" w:cs="Calibri"/>
+                <w:b/>
+                <w:bCs/>
+                <w:color w:val="000000"/>
+                <w:sz w:val="22"/>
+                <w:szCs w:val="22"/>
+                <w:lang w:val="fr-CH" w:eastAsia="fr-CH"/>
+              </w:rPr>
+              <w:t>Réussi ?</w:t>
+            </w:r>
+          </w:p>
+        </w:tc>
+        <w:tc>
+          <w:tcPr>
+            <w:tcW w:w="4061" w:type="dxa"/>
+            <w:tcBorders>
+              <w:top w:val="single" w:sz="8" w:space="0" w:color="auto"/>
+              <w:left w:val="nil"/>
+              <w:bottom w:val="single" w:sz="8" w:space="0" w:color="auto"/>
+              <w:right w:val="single" w:sz="8" w:space="0" w:color="auto"/>
+            </w:tcBorders>
+            <w:shd w:val="clear" w:color="000000" w:fill="00B0F0"/>
+            <w:noWrap/>
+            <w:vAlign w:val="center"/>
+            <w:hideMark/>
+          </w:tcPr>
+          <w:p>
+            <w:pPr>
+              <w:jc w:val="center"/>
+              <w:rPr>
+                <w:rFonts w:ascii="Calibri" w:hAnsi="Calibri" w:cs="Calibri"/>
+                <w:b/>
+                <w:bCs/>
+                <w:color w:val="000000"/>
+                <w:sz w:val="22"/>
+                <w:szCs w:val="22"/>
+                <w:lang w:val="fr-CH" w:eastAsia="fr-CH"/>
+              </w:rPr>
+            </w:pPr>
+            <w:r>
+              <w:rPr>
+                <w:rFonts w:ascii="Calibri" w:hAnsi="Calibri" w:cs="Calibri"/>
+                <w:b/>
+                <w:bCs/>
+                <w:color w:val="000000"/>
+                <w:sz w:val="22"/>
+                <w:szCs w:val="22"/>
+                <w:lang w:val="fr-CH" w:eastAsia="fr-CH"/>
+              </w:rPr>
+              <w:t>Remarques</w:t>
+            </w:r>
+          </w:p>
+        </w:tc>
+      </w:tr>
+      <w:tr>
+        <w:trPr>
+          <w:trHeight w:val="401"/>
+        </w:trPr>
+        <w:tc>
+          <w:tcPr>
+            <w:tcW w:w="4061" w:type="dxa"/>
+            <w:tcBorders>
+              <w:top w:val="nil"/>
+              <w:left w:val="single" w:sz="8" w:space="0" w:color="auto"/>
+              <w:bottom w:val="single" w:sz="4" w:space="0" w:color="auto"/>
+              <w:right w:val="single" w:sz="4" w:space="0" w:color="auto"/>
+            </w:tcBorders>
+            <w:shd w:val="clear" w:color="auto" w:fill="auto"/>
+            <w:vAlign w:val="center"/>
+            <w:hideMark/>
+          </w:tcPr>
+          <w:p>
+            <w:pPr>
+              <w:jc w:val="center"/>
+              <w:rPr>
+                <w:rFonts w:ascii="Calibri" w:hAnsi="Calibri" w:cs="Calibri"/>
+                <w:color w:val="000000"/>
+                <w:sz w:val="22"/>
+                <w:szCs w:val="22"/>
+                <w:lang w:val="fr-CH" w:eastAsia="fr-CH"/>
+              </w:rPr>
+            </w:pPr>
+            <w:r>
+              <w:rPr>
+                <w:rFonts w:ascii="Calibri" w:hAnsi="Calibri" w:cs="Calibri"/>
+                <w:color w:val="000000"/>
+                <w:sz w:val="22"/>
+                <w:szCs w:val="22"/>
+                <w:lang w:val="fr-CH" w:eastAsia="fr-CH"/>
+              </w:rPr>
+              <w:t>Se connecter avec un compte standard</w:t>
+            </w:r>
+          </w:p>
+        </w:tc>
+        <w:tc>
+          <w:tcPr>
+            <w:tcW w:w="1131" w:type="dxa"/>
+            <w:tcBorders>
+              <w:top w:val="nil"/>
+              <w:left w:val="single" w:sz="4" w:space="0" w:color="auto"/>
+              <w:bottom w:val="single" w:sz="4" w:space="0" w:color="auto"/>
+              <w:right w:val="single" w:sz="4" w:space="0" w:color="auto"/>
+            </w:tcBorders>
+            <w:shd w:val="clear" w:color="000000" w:fill="92D050"/>
+            <w:noWrap/>
+            <w:vAlign w:val="center"/>
+            <w:hideMark/>
+          </w:tcPr>
+          <w:p>
+            <w:pPr>
+              <w:jc w:val="center"/>
+              <w:rPr>
+                <w:rFonts w:ascii="Calibri" w:hAnsi="Calibri" w:cs="Calibri"/>
+                <w:color w:val="000000"/>
+                <w:sz w:val="22"/>
+                <w:szCs w:val="22"/>
+                <w:lang w:val="fr-CH" w:eastAsia="fr-CH"/>
+              </w:rPr>
+            </w:pPr>
+            <w:r>
+              <w:rPr>
+                <w:rFonts w:ascii="Calibri" w:hAnsi="Calibri" w:cs="Calibri"/>
+                <w:color w:val="000000"/>
+                <w:sz w:val="22"/>
+                <w:szCs w:val="22"/>
+                <w:lang w:val="fr-CH" w:eastAsia="fr-CH"/>
+              </w:rPr>
+              <w:t>Réussi</w:t>
+            </w:r>
+          </w:p>
+        </w:tc>
+        <w:tc>
+          <w:tcPr>
+            <w:tcW w:w="4061" w:type="dxa"/>
+            <w:tcBorders>
+              <w:top w:val="nil"/>
+              <w:left w:val="nil"/>
+              <w:bottom w:val="single" w:sz="4" w:space="0" w:color="auto"/>
+              <w:right w:val="single" w:sz="8" w:space="0" w:color="auto"/>
+            </w:tcBorders>
+            <w:shd w:val="clear" w:color="auto" w:fill="auto"/>
+            <w:vAlign w:val="center"/>
+            <w:hideMark/>
+          </w:tcPr>
+          <w:p>
+            <w:pPr>
+              <w:jc w:val="center"/>
+              <w:rPr>
+                <w:rFonts w:ascii="Calibri" w:hAnsi="Calibri" w:cs="Calibri"/>
+                <w:color w:val="000000"/>
+                <w:sz w:val="22"/>
+                <w:szCs w:val="22"/>
+                <w:lang w:val="fr-CH" w:eastAsia="fr-CH"/>
+              </w:rPr>
+            </w:pPr>
+            <w:r>
+              <w:rPr>
+                <w:rFonts w:ascii="Calibri" w:hAnsi="Calibri" w:cs="Calibri"/>
+                <w:color w:val="000000"/>
+                <w:sz w:val="22"/>
+                <w:szCs w:val="22"/>
+                <w:lang w:val="fr-CH" w:eastAsia="fr-CH"/>
+              </w:rPr>
+              <w:t> </w:t>
+            </w:r>
+          </w:p>
+        </w:tc>
+      </w:tr>
+      <w:tr>
+        <w:trPr>
+          <w:trHeight w:val="401"/>
+        </w:trPr>
+        <w:tc>
+          <w:tcPr>
+            <w:tcW w:w="4061" w:type="dxa"/>
+            <w:tcBorders>
+              <w:top w:val="nil"/>
+              <w:left w:val="single" w:sz="8" w:space="0" w:color="auto"/>
+              <w:bottom w:val="single" w:sz="4" w:space="0" w:color="auto"/>
+              <w:right w:val="single" w:sz="4" w:space="0" w:color="auto"/>
+            </w:tcBorders>
+            <w:shd w:val="clear" w:color="auto" w:fill="auto"/>
+            <w:vAlign w:val="center"/>
+            <w:hideMark/>
+          </w:tcPr>
+          <w:p>
+            <w:pPr>
+              <w:jc w:val="center"/>
+              <w:rPr>
+                <w:rFonts w:ascii="Calibri" w:hAnsi="Calibri" w:cs="Calibri"/>
+                <w:color w:val="000000"/>
+                <w:sz w:val="22"/>
+                <w:szCs w:val="22"/>
+                <w:lang w:val="fr-CH" w:eastAsia="fr-CH"/>
+              </w:rPr>
+            </w:pPr>
+            <w:r>
+              <w:rPr>
+                <w:rFonts w:ascii="Calibri" w:hAnsi="Calibri" w:cs="Calibri"/>
+                <w:color w:val="000000"/>
+                <w:sz w:val="22"/>
+                <w:szCs w:val="22"/>
+                <w:lang w:val="fr-CH" w:eastAsia="fr-CH"/>
+              </w:rPr>
+              <w:t>Se connecter avec un compte Modérateur</w:t>
+            </w:r>
+          </w:p>
+        </w:tc>
+        <w:tc>
+          <w:tcPr>
+            <w:tcW w:w="1131" w:type="dxa"/>
+            <w:tcBorders>
+              <w:top w:val="single" w:sz="4" w:space="0" w:color="auto"/>
+              <w:left w:val="single" w:sz="4" w:space="0" w:color="auto"/>
+              <w:bottom w:val="single" w:sz="4" w:space="0" w:color="auto"/>
+              <w:right w:val="single" w:sz="4" w:space="0" w:color="auto"/>
+            </w:tcBorders>
+            <w:shd w:val="clear" w:color="000000" w:fill="92D050"/>
+            <w:noWrap/>
+            <w:vAlign w:val="center"/>
+            <w:hideMark/>
+          </w:tcPr>
+          <w:p>
+            <w:pPr>
+              <w:jc w:val="center"/>
+              <w:rPr>
+                <w:rFonts w:ascii="Calibri" w:hAnsi="Calibri" w:cs="Calibri"/>
+                <w:color w:val="000000"/>
+                <w:sz w:val="22"/>
+                <w:szCs w:val="22"/>
+                <w:lang w:val="fr-CH" w:eastAsia="fr-CH"/>
+              </w:rPr>
+            </w:pPr>
+            <w:r>
+              <w:rPr>
+                <w:rFonts w:ascii="Calibri" w:hAnsi="Calibri" w:cs="Calibri"/>
+                <w:color w:val="000000"/>
+                <w:sz w:val="22"/>
+                <w:szCs w:val="22"/>
+                <w:lang w:val="fr-CH" w:eastAsia="fr-CH"/>
+              </w:rPr>
+              <w:t>Réussi</w:t>
+            </w:r>
+          </w:p>
+        </w:tc>
+        <w:tc>
+          <w:tcPr>
+            <w:tcW w:w="4061" w:type="dxa"/>
+            <w:tcBorders>
+              <w:top w:val="nil"/>
+              <w:left w:val="nil"/>
+              <w:bottom w:val="single" w:sz="4" w:space="0" w:color="auto"/>
+              <w:right w:val="single" w:sz="8" w:space="0" w:color="auto"/>
+            </w:tcBorders>
+            <w:shd w:val="clear" w:color="auto" w:fill="auto"/>
+            <w:vAlign w:val="center"/>
+            <w:hideMark/>
+          </w:tcPr>
+          <w:p>
+            <w:pPr>
+              <w:jc w:val="center"/>
+              <w:rPr>
+                <w:rFonts w:ascii="Calibri" w:hAnsi="Calibri" w:cs="Calibri"/>
+                <w:color w:val="000000"/>
+                <w:sz w:val="22"/>
+                <w:szCs w:val="22"/>
+                <w:lang w:val="fr-CH" w:eastAsia="fr-CH"/>
+              </w:rPr>
+            </w:pPr>
+            <w:r>
+              <w:rPr>
+                <w:rFonts w:ascii="Calibri" w:hAnsi="Calibri" w:cs="Calibri"/>
+                <w:color w:val="000000"/>
+                <w:sz w:val="22"/>
+                <w:szCs w:val="22"/>
+                <w:lang w:val="fr-CH" w:eastAsia="fr-CH"/>
+              </w:rPr>
+              <w:t> </w:t>
+            </w:r>
+          </w:p>
+        </w:tc>
+      </w:tr>
+      <w:tr>
+        <w:trPr>
+          <w:trHeight w:val="401"/>
+        </w:trPr>
+        <w:tc>
+          <w:tcPr>
+            <w:tcW w:w="4061" w:type="dxa"/>
+            <w:tcBorders>
+              <w:top w:val="nil"/>
+              <w:left w:val="single" w:sz="8" w:space="0" w:color="auto"/>
+              <w:bottom w:val="single" w:sz="4" w:space="0" w:color="auto"/>
+              <w:right w:val="single" w:sz="4" w:space="0" w:color="auto"/>
+            </w:tcBorders>
+            <w:shd w:val="clear" w:color="auto" w:fill="auto"/>
+            <w:vAlign w:val="center"/>
+            <w:hideMark/>
+          </w:tcPr>
+          <w:p>
+            <w:pPr>
+              <w:jc w:val="center"/>
+              <w:rPr>
+                <w:rFonts w:ascii="Calibri" w:hAnsi="Calibri" w:cs="Calibri"/>
+                <w:color w:val="000000"/>
+                <w:sz w:val="22"/>
+                <w:szCs w:val="22"/>
+                <w:lang w:val="fr-CH" w:eastAsia="fr-CH"/>
+              </w:rPr>
+            </w:pPr>
+            <w:r>
+              <w:rPr>
+                <w:rFonts w:ascii="Calibri" w:hAnsi="Calibri" w:cs="Calibri"/>
+                <w:color w:val="000000"/>
+                <w:sz w:val="22"/>
+                <w:szCs w:val="22"/>
+                <w:lang w:val="fr-CH" w:eastAsia="fr-CH"/>
+              </w:rPr>
+              <w:t>Se connecter avec un compte Administrateur</w:t>
+            </w:r>
+          </w:p>
+        </w:tc>
+        <w:tc>
+          <w:tcPr>
+            <w:tcW w:w="1131" w:type="dxa"/>
+            <w:tcBorders>
+              <w:top w:val="single" w:sz="4" w:space="0" w:color="auto"/>
+              <w:left w:val="single" w:sz="4" w:space="0" w:color="auto"/>
+              <w:bottom w:val="single" w:sz="4" w:space="0" w:color="auto"/>
+              <w:right w:val="single" w:sz="4" w:space="0" w:color="auto"/>
+            </w:tcBorders>
+            <w:shd w:val="clear" w:color="000000" w:fill="92D050"/>
+            <w:noWrap/>
+            <w:vAlign w:val="center"/>
+            <w:hideMark/>
+          </w:tcPr>
+          <w:p>
+            <w:pPr>
+              <w:jc w:val="center"/>
+              <w:rPr>
+                <w:rFonts w:ascii="Calibri" w:hAnsi="Calibri" w:cs="Calibri"/>
+                <w:color w:val="000000"/>
+                <w:sz w:val="22"/>
+                <w:szCs w:val="22"/>
+                <w:lang w:val="fr-CH" w:eastAsia="fr-CH"/>
+              </w:rPr>
+            </w:pPr>
+            <w:r>
+              <w:rPr>
+                <w:rFonts w:ascii="Calibri" w:hAnsi="Calibri" w:cs="Calibri"/>
+                <w:color w:val="000000"/>
+                <w:sz w:val="22"/>
+                <w:szCs w:val="22"/>
+                <w:lang w:val="fr-CH" w:eastAsia="fr-CH"/>
+              </w:rPr>
+              <w:t>Réussi</w:t>
+            </w:r>
+          </w:p>
+        </w:tc>
+        <w:tc>
+          <w:tcPr>
+            <w:tcW w:w="4061" w:type="dxa"/>
+            <w:tcBorders>
+              <w:top w:val="nil"/>
+              <w:left w:val="nil"/>
+              <w:bottom w:val="single" w:sz="4" w:space="0" w:color="auto"/>
+              <w:right w:val="single" w:sz="8" w:space="0" w:color="auto"/>
+            </w:tcBorders>
+            <w:shd w:val="clear" w:color="auto" w:fill="auto"/>
+            <w:vAlign w:val="center"/>
+            <w:hideMark/>
+          </w:tcPr>
+          <w:p>
+            <w:pPr>
+              <w:jc w:val="center"/>
+              <w:rPr>
+                <w:rFonts w:ascii="Calibri" w:hAnsi="Calibri" w:cs="Calibri"/>
+                <w:color w:val="000000"/>
+                <w:sz w:val="22"/>
+                <w:szCs w:val="22"/>
+                <w:lang w:val="fr-CH" w:eastAsia="fr-CH"/>
+              </w:rPr>
+            </w:pPr>
+            <w:r>
+              <w:rPr>
+                <w:rFonts w:ascii="Calibri" w:hAnsi="Calibri" w:cs="Calibri"/>
+                <w:color w:val="000000"/>
+                <w:sz w:val="22"/>
+                <w:szCs w:val="22"/>
+                <w:lang w:val="fr-CH" w:eastAsia="fr-CH"/>
+              </w:rPr>
+              <w:t> </w:t>
+            </w:r>
+          </w:p>
+        </w:tc>
+      </w:tr>
+      <w:tr>
+        <w:trPr>
+          <w:trHeight w:val="803"/>
+        </w:trPr>
+        <w:tc>
+          <w:tcPr>
+            <w:tcW w:w="4061" w:type="dxa"/>
+            <w:tcBorders>
+              <w:top w:val="nil"/>
+              <w:left w:val="single" w:sz="8" w:space="0" w:color="auto"/>
+              <w:bottom w:val="single" w:sz="4" w:space="0" w:color="auto"/>
+              <w:right w:val="single" w:sz="4" w:space="0" w:color="auto"/>
+            </w:tcBorders>
+            <w:shd w:val="clear" w:color="auto" w:fill="auto"/>
+            <w:vAlign w:val="bottom"/>
+            <w:hideMark/>
+          </w:tcPr>
+          <w:p>
+            <w:pPr>
+              <w:jc w:val="center"/>
+              <w:rPr>
+                <w:rFonts w:ascii="Calibri" w:hAnsi="Calibri" w:cs="Calibri"/>
+                <w:color w:val="000000"/>
+                <w:sz w:val="22"/>
+                <w:szCs w:val="22"/>
+                <w:lang w:val="fr-CH" w:eastAsia="fr-CH"/>
+              </w:rPr>
+            </w:pPr>
+            <w:r>
+              <w:rPr>
+                <w:rFonts w:ascii="Calibri" w:hAnsi="Calibri" w:cs="Calibri"/>
+                <w:color w:val="000000"/>
+                <w:sz w:val="22"/>
+                <w:szCs w:val="22"/>
+                <w:lang w:val="fr-CH" w:eastAsia="fr-CH"/>
+              </w:rPr>
+              <w:t>Lorsque l'admin se connecte, l'interface est différente des autres types de comptes</w:t>
+            </w:r>
+          </w:p>
+        </w:tc>
+        <w:tc>
+          <w:tcPr>
+            <w:tcW w:w="1131" w:type="dxa"/>
+            <w:tcBorders>
+              <w:top w:val="single" w:sz="4" w:space="0" w:color="auto"/>
+              <w:left w:val="single" w:sz="4" w:space="0" w:color="auto"/>
+              <w:bottom w:val="single" w:sz="4" w:space="0" w:color="auto"/>
+              <w:right w:val="single" w:sz="4" w:space="0" w:color="auto"/>
+            </w:tcBorders>
+            <w:shd w:val="clear" w:color="000000" w:fill="FF0000"/>
+            <w:noWrap/>
+            <w:vAlign w:val="center"/>
+            <w:hideMark/>
+          </w:tcPr>
+          <w:p>
+            <w:pPr>
+              <w:jc w:val="center"/>
+              <w:rPr>
+                <w:rFonts w:ascii="Calibri" w:hAnsi="Calibri" w:cs="Calibri"/>
+                <w:color w:val="000000"/>
+                <w:sz w:val="22"/>
+                <w:szCs w:val="22"/>
+                <w:lang w:val="fr-CH" w:eastAsia="fr-CH"/>
+              </w:rPr>
+            </w:pPr>
+            <w:r>
+              <w:rPr>
+                <w:rFonts w:ascii="Calibri" w:hAnsi="Calibri" w:cs="Calibri"/>
+                <w:color w:val="000000"/>
+                <w:sz w:val="22"/>
+                <w:szCs w:val="22"/>
+                <w:lang w:val="fr-CH" w:eastAsia="fr-CH"/>
+              </w:rPr>
+              <w:t>Échec</w:t>
+            </w:r>
+          </w:p>
+        </w:tc>
+        <w:tc>
+          <w:tcPr>
+            <w:tcW w:w="4061" w:type="dxa"/>
+            <w:tcBorders>
+              <w:top w:val="nil"/>
+              <w:left w:val="nil"/>
+              <w:bottom w:val="single" w:sz="4" w:space="0" w:color="auto"/>
+              <w:right w:val="single" w:sz="8" w:space="0" w:color="auto"/>
+            </w:tcBorders>
+            <w:shd w:val="clear" w:color="auto" w:fill="auto"/>
+            <w:vAlign w:val="center"/>
+            <w:hideMark/>
+          </w:tcPr>
+          <w:p>
+            <w:pPr>
+              <w:jc w:val="center"/>
+              <w:rPr>
+                <w:rFonts w:ascii="Calibri" w:hAnsi="Calibri" w:cs="Calibri"/>
+                <w:color w:val="000000"/>
+                <w:sz w:val="22"/>
+                <w:szCs w:val="22"/>
+                <w:lang w:val="fr-CH" w:eastAsia="fr-CH"/>
+              </w:rPr>
+            </w:pPr>
+            <w:r>
+              <w:rPr>
+                <w:rFonts w:ascii="Calibri" w:hAnsi="Calibri" w:cs="Calibri"/>
+                <w:color w:val="000000"/>
+                <w:sz w:val="22"/>
+                <w:szCs w:val="22"/>
+                <w:lang w:val="fr-CH" w:eastAsia="fr-CH"/>
+              </w:rPr>
+              <w:t>L'interface est la même que pour les autres types de comptes. L'administrateur doit avoir un menu en plus.</w:t>
+            </w:r>
+          </w:p>
+        </w:tc>
+      </w:tr>
+    </w:tbl>
+    <w:p>
+      <w:pPr>
+        <w:pStyle w:val="En-tte"/>
+        <w:ind w:left="357"/>
+        <w:rPr>
+          <w:lang w:val="fr-CH"/>
+        </w:rPr>
+      </w:pPr>
     </w:p>
     <w:p>
       <w:pPr>
@@ -17503,36 +17611,20 @@
     <w:p>
       <w:pPr>
         <w:pStyle w:val="Titre2"/>
-        <w:rPr>
-          <w:i w:val="0"/>
-          <w:iCs/>
-        </w:rPr>
       </w:pPr>
       <w:bookmarkStart w:id="25" w:name="_Toc25553322"/>
       <w:bookmarkStart w:id="26" w:name="_Toc71691026"/>
       <w:bookmarkStart w:id="27" w:name="_Toc102564862"/>
       <w:r>
-        <w:rPr>
-          <w:i w:val="0"/>
-          <w:iCs/>
-        </w:rPr>
         <w:t xml:space="preserve">Erreurs </w:t>
       </w:r>
       <w:bookmarkEnd w:id="25"/>
       <w:r>
-        <w:rPr>
-          <w:i w:val="0"/>
-          <w:iCs/>
-        </w:rPr>
         <w:t>restantes</w:t>
       </w:r>
       <w:bookmarkEnd w:id="26"/>
       <w:bookmarkEnd w:id="27"/>
       <w:r>
-        <w:rPr>
-          <w:i w:val="0"/>
-          <w:iCs/>
-        </w:rPr>
         <w:t xml:space="preserve">  </w:t>
       </w:r>
     </w:p>
@@ -17631,27 +17723,15 @@
     <w:p>
       <w:pPr>
         <w:pStyle w:val="Titre2"/>
-        <w:rPr>
-          <w:i w:val="0"/>
-          <w:iCs/>
-        </w:rPr>
       </w:pPr>
       <w:bookmarkStart w:id="29" w:name="_Toc25553326"/>
       <w:bookmarkStart w:id="30" w:name="_Toc71691029"/>
       <w:bookmarkStart w:id="31" w:name="_Toc102564863"/>
       <w:r>
-        <w:rPr>
-          <w:i w:val="0"/>
-          <w:iCs/>
-        </w:rPr>
         <w:t>Liste des documents</w:t>
       </w:r>
       <w:bookmarkEnd w:id="29"/>
       <w:r>
-        <w:rPr>
-          <w:i w:val="0"/>
-          <w:iCs/>
-        </w:rPr>
         <w:t xml:space="preserve"> fournis</w:t>
       </w:r>
       <w:bookmarkEnd w:id="30"/>
@@ -17794,7 +17874,6 @@
       <w:bookmarkStart w:id="33" w:name="_Toc71703263"/>
       <w:bookmarkStart w:id="34" w:name="_Toc102564864"/>
       <w:r>
-        <w:lastRenderedPageBreak/>
         <w:t>C</w:t>
       </w:r>
       <w:bookmarkEnd w:id="32"/>
@@ -17967,17 +18046,9 @@
     <w:p>
       <w:pPr>
         <w:pStyle w:val="Titre2"/>
-        <w:rPr>
-          <w:i w:val="0"/>
-          <w:iCs/>
-        </w:rPr>
       </w:pPr>
       <w:bookmarkStart w:id="37" w:name="_Toc102564866"/>
       <w:r>
-        <w:rPr>
-          <w:i w:val="0"/>
-          <w:iCs/>
-        </w:rPr>
         <w:t>Résumé du rapport du TPI / version succincte de la documentation</w:t>
       </w:r>
       <w:bookmarkEnd w:id="37"/>
@@ -17986,18 +18057,10 @@
     <w:p>
       <w:pPr>
         <w:pStyle w:val="Titre2"/>
-        <w:rPr>
-          <w:i w:val="0"/>
-          <w:iCs/>
-        </w:rPr>
       </w:pPr>
       <w:bookmarkStart w:id="38" w:name="_Toc71703265"/>
       <w:bookmarkStart w:id="39" w:name="_Toc102564867"/>
       <w:r>
-        <w:rPr>
-          <w:i w:val="0"/>
-          <w:iCs/>
-        </w:rPr>
         <w:t>Sources – Bibliographie</w:t>
       </w:r>
       <w:bookmarkEnd w:id="38"/>
@@ -18040,28 +18103,16 @@
     <w:p>
       <w:pPr>
         <w:pStyle w:val="Titre2"/>
-        <w:rPr>
-          <w:i w:val="0"/>
-          <w:iCs/>
-        </w:rPr>
       </w:pPr>
       <w:bookmarkStart w:id="40" w:name="_Toc25553330"/>
       <w:bookmarkStart w:id="41" w:name="_Toc71703266"/>
       <w:bookmarkStart w:id="42" w:name="_Toc102564868"/>
       <w:r>
-        <w:rPr>
-          <w:i w:val="0"/>
-          <w:iCs/>
-        </w:rPr>
         <w:t xml:space="preserve">Journal de </w:t>
       </w:r>
       <w:bookmarkEnd w:id="40"/>
       <w:bookmarkEnd w:id="41"/>
       <w:r>
-        <w:rPr>
-          <w:i w:val="0"/>
-          <w:iCs/>
-        </w:rPr>
         <w:t>travail</w:t>
       </w:r>
       <w:bookmarkEnd w:id="42"/>
@@ -18221,31 +18272,19 @@
     <w:p>
       <w:pPr>
         <w:pStyle w:val="Titre2"/>
-        <w:rPr>
-          <w:i w:val="0"/>
-        </w:rPr>
       </w:pPr>
       <w:bookmarkStart w:id="44" w:name="_Toc71703270"/>
       <w:bookmarkStart w:id="45" w:name="_Toc102564869"/>
       <w:bookmarkStart w:id="46" w:name="_Toc25553334"/>
       <w:r>
-        <w:rPr>
-          <w:i w:val="0"/>
-        </w:rPr>
         <w:t>A</w:t>
       </w:r>
       <w:r>
-        <w:rPr>
-          <w:i w:val="0"/>
-        </w:rPr>
         <w:t>rchives du projet</w:t>
       </w:r>
       <w:bookmarkEnd w:id="44"/>
       <w:bookmarkEnd w:id="45"/>
       <w:r>
-        <w:rPr>
-          <w:i w:val="0"/>
-        </w:rPr>
         <w:t xml:space="preserve"> </w:t>
       </w:r>
       <w:bookmarkEnd w:id="46"/>
@@ -18280,8 +18319,8 @@
       </w:pPr>
     </w:p>
     <w:sectPr>
-      <w:headerReference w:type="default" r:id="rId27"/>
-      <w:footerReference w:type="default" r:id="rId28"/>
+      <w:headerReference w:type="default" r:id="rId28"/>
+      <w:footerReference w:type="default" r:id="rId29"/>
       <w:pgSz w:w="11906" w:h="16838" w:code="9"/>
       <w:pgMar w:top="1418" w:right="1418" w:bottom="1418" w:left="1418" w:header="720" w:footer="720" w:gutter="0"/>
       <w:cols w:space="720"/>
@@ -18323,21 +18362,12 @@
         <w:szCs w:val="16"/>
       </w:rPr>
     </w:pPr>
-    <w:proofErr w:type="spellStart"/>
     <w:r>
       <w:rPr>
         <w:sz w:val="16"/>
         <w:szCs w:val="16"/>
       </w:rPr>
-      <w:t>Eaaswaralingam</w:t>
-    </w:r>
-    <w:proofErr w:type="spellEnd"/>
-    <w:r>
-      <w:rPr>
-        <w:sz w:val="16"/>
-        <w:szCs w:val="16"/>
-      </w:rPr>
-      <w:t xml:space="preserve"> Kaarththigan</w:t>
+      <w:t>Eaaswaralingam Kaarththigan</w:t>
     </w:r>
     <w:r>
       <w:rPr>
@@ -18377,7 +18407,7 @@
         <w:sz w:val="16"/>
         <w:szCs w:val="16"/>
       </w:rPr>
-      <w:t>21</w:t>
+      <w:t>22</w:t>
     </w:r>
     <w:r>
       <w:rPr>
@@ -18426,7 +18456,7 @@
         <w:sz w:val="16"/>
         <w:szCs w:val="16"/>
       </w:rPr>
-      <w:t>16/05/2022</w:t>
+      <w:t>17/05/2022</w:t>
     </w:r>
     <w:r>
       <w:rPr>
@@ -18498,23 +18528,8 @@
       <w:r>
         <w:t xml:space="preserve"> </w:t>
       </w:r>
-      <w:proofErr w:type="spellStart"/>
-      <w:proofErr w:type="gramStart"/>
-      <w:r>
-        <w:t>iceScrum</w:t>
-      </w:r>
-      <w:proofErr w:type="spellEnd"/>
-      <w:proofErr w:type="gramEnd"/>
-      <w:r>
-        <w:t xml:space="preserve"> est un outil de gestion de projets basé sur les principes Agiles et la méthode </w:t>
-      </w:r>
-      <w:proofErr w:type="spellStart"/>
-      <w:r>
-        <w:t>Scrum</w:t>
-      </w:r>
-      <w:proofErr w:type="spellEnd"/>
-      <w:r>
-        <w:t>.</w:t>
+      <w:r>
+        <w:t>iceScrum est un outil de gestion de projets basé sur les principes Agiles et la méthode Scrum.</w:t>
       </w:r>
     </w:p>
   </w:footnote>
@@ -20823,7 +20838,7 @@
   <w:abstractNum w:abstractNumId="18" w15:restartNumberingAfterBreak="0">
     <w:nsid w:val="7B193736"/>
     <w:multiLevelType w:val="multilevel"/>
-    <w:tmpl w:val="8080344E"/>
+    <w:tmpl w:val="EAF40FCC"/>
     <w:lvl w:ilvl="0">
       <w:start w:val="1"/>
       <w:numFmt w:val="decimal"/>
@@ -20849,6 +20864,54 @@
         </w:tabs>
         <w:ind w:left="576" w:hanging="576"/>
       </w:pPr>
+      <w:rPr>
+        <w:b w:val="0"/>
+        <w:bCs w:val="0"/>
+        <w:i w:val="0"/>
+        <w:iCs w:val="0"/>
+        <w:caps w:val="0"/>
+        <w:smallCaps w:val="0"/>
+        <w:strike w:val="0"/>
+        <w:dstrike w:val="0"/>
+        <w:outline w:val="0"/>
+        <w:shadow w:val="0"/>
+        <w:emboss w:val="0"/>
+        <w:imprint w:val="0"/>
+        <w:noProof w:val="0"/>
+        <w:vanish w:val="0"/>
+        <w:spacing w:val="0"/>
+        <w:kern w:val="0"/>
+        <w:position w:val="0"/>
+        <w:u w:val="none"/>
+        <w:effect w:val="none"/>
+        <w:vertAlign w:val="baseline"/>
+        <w:em w:val="none"/>
+        <w:specVanish w:val="0"/>
+        <w14:glow w14:rad="0">
+          <w14:srgbClr w14:val="000000"/>
+        </w14:glow>
+        <w14:shadow w14:blurRad="0" w14:dist="0" w14:dir="0" w14:sx="0" w14:sy="0" w14:kx="0" w14:ky="0" w14:algn="none">
+          <w14:srgbClr w14:val="000000"/>
+        </w14:shadow>
+        <w14:reflection w14:blurRad="0" w14:stA="0" w14:stPos="0" w14:endA="0" w14:endPos="0" w14:dist="0" w14:dir="0" w14:fadeDir="0" w14:sx="0" w14:sy="0" w14:kx="0" w14:ky="0" w14:algn="none"/>
+        <w14:textOutline w14:w="0" w14:cap="rnd" w14:cmpd="sng" w14:algn="ctr">
+          <w14:noFill/>
+          <w14:prstDash w14:val="solid"/>
+          <w14:bevel/>
+        </w14:textOutline>
+        <w14:scene3d>
+          <w14:camera w14:prst="orthographicFront"/>
+          <w14:lightRig w14:rig="threePt" w14:dir="t">
+            <w14:rot w14:lat="0" w14:lon="0" w14:rev="0"/>
+          </w14:lightRig>
+        </w14:scene3d>
+        <w14:props3d w14:extrusionH="0" w14:contourW="0" w14:prstMaterial="none"/>
+        <w14:ligatures w14:val="none"/>
+        <w14:numForm w14:val="default"/>
+        <w14:numSpacing w14:val="default"/>
+        <w14:stylisticSets/>
+        <w14:cntxtAlts w14:val="0"/>
+      </w:rPr>
     </w:lvl>
     <w:lvl w:ilvl="2">
       <w:start w:val="1"/>
@@ -21473,6 +21536,7 @@
     <w:basedOn w:val="Normal"/>
     <w:next w:val="Normal"/>
     <w:qFormat/>
+    <w:rsid w:val="00CE784E"/>
     <w:pPr>
       <w:keepNext/>
       <w:numPr>
@@ -21484,7 +21548,7 @@
     </w:pPr>
     <w:rPr>
       <w:b/>
-      <w:i/>
+      <w:iCs/>
       <w:u w:val="single"/>
     </w:rPr>
   </w:style>
@@ -33035,6 +33099,21 @@
 </file>
 
 <file path=customXml/item1.xml><?xml version="1.0" encoding="utf-8"?>
+<?mso-contentType ?>
+<FormTemplates xmlns="http://schemas.microsoft.com/sharepoint/v3/contenttype/forms">
+  <Display>DocumentLibraryForm</Display>
+  <Edit>DocumentLibraryForm</Edit>
+  <New>DocumentLibraryForm</New>
+</FormTemplates>
+</file>
+
+<file path=customXml/item2.xml><?xml version="1.0" encoding="utf-8"?>
+<p:properties xmlns:p="http://schemas.microsoft.com/office/2006/metadata/properties" xmlns:xsi="http://www.w3.org/2001/XMLSchema-instance" xmlns:pc="http://schemas.microsoft.com/office/infopath/2007/PartnerControls">
+  <documentManagement/>
+</p:properties>
+</file>
+
+<file path=customXml/item3.xml><?xml version="1.0" encoding="utf-8"?>
 <ct:contentTypeSchema xmlns:ct="http://schemas.microsoft.com/office/2006/metadata/contentType" xmlns:ma="http://schemas.microsoft.com/office/2006/metadata/properties/metaAttributes" ct:_="" ma:_="" ma:contentTypeName="Document" ma:contentTypeID="0x0101000B38552FA7D4254E8845977232CFE53B" ma:contentTypeVersion="7" ma:contentTypeDescription="Crée un document." ma:contentTypeScope="" ma:versionID="03e14c2536b56bc7dd47f79481c7176c">
   <xsd:schema xmlns:xsd="http://www.w3.org/2001/XMLSchema" xmlns:xs="http://www.w3.org/2001/XMLSchema" xmlns:p="http://schemas.microsoft.com/office/2006/metadata/properties" xmlns:ns2="0119da2b-60ce-4773-88fa-ebab2cde1f55" xmlns:ns3="c00db93e-a012-41a1-8dae-1f2fb8b40d56" targetNamespace="http://schemas.microsoft.com/office/2006/metadata/properties" ma:root="true" ma:fieldsID="5b7050275a68257b53998f6363dd12a8" ns2:_="" ns3:_="">
     <xsd:import namespace="0119da2b-60ce-4773-88fa-ebab2cde1f55"/>
@@ -33217,26 +33296,28 @@
 </ct:contentTypeSchema>
 </file>
 
-<file path=customXml/item2.xml><?xml version="1.0" encoding="utf-8"?>
-<p:properties xmlns:p="http://schemas.microsoft.com/office/2006/metadata/properties" xmlns:xsi="http://www.w3.org/2001/XMLSchema-instance" xmlns:pc="http://schemas.microsoft.com/office/infopath/2007/PartnerControls">
-  <documentManagement/>
-</p:properties>
-</file>
-
-<file path=customXml/item3.xml><?xml version="1.0" encoding="utf-8"?>
-<?mso-contentType ?>
-<FormTemplates xmlns="http://schemas.microsoft.com/sharepoint/v3/contenttype/forms">
-  <Display>DocumentLibraryForm</Display>
-  <Edit>DocumentLibraryForm</Edit>
-  <New>DocumentLibraryForm</New>
-</FormTemplates>
-</file>
-
 <file path=customXml/item4.xml><?xml version="1.0" encoding="utf-8"?>
 <b:Sources xmlns:b="http://schemas.openxmlformats.org/officeDocument/2006/bibliography" xmlns="http://schemas.openxmlformats.org/officeDocument/2006/bibliography" SelectedStyle="\APASixthEditionOfficeOnline.xsl" StyleName="APA" Version="6"/>
 </file>
 
 <file path=customXml/itemProps1.xml><?xml version="1.0" encoding="utf-8"?>
+<ds:datastoreItem xmlns:ds="http://schemas.openxmlformats.org/officeDocument/2006/customXml" ds:itemID="{C3C0D82A-5D77-4930-8043-FB93232D4EC3}">
+  <ds:schemaRefs>
+    <ds:schemaRef ds:uri="http://schemas.microsoft.com/sharepoint/v3/contenttype/forms"/>
+  </ds:schemaRefs>
+</ds:datastoreItem>
+</file>
+
+<file path=customXml/itemProps2.xml><?xml version="1.0" encoding="utf-8"?>
+<ds:datastoreItem xmlns:ds="http://schemas.openxmlformats.org/officeDocument/2006/customXml" ds:itemID="{B1DFFEE4-49B1-4AF1-9FFD-BDCB1D4C88F0}">
+  <ds:schemaRefs>
+    <ds:schemaRef ds:uri="http://schemas.microsoft.com/office/2006/metadata/properties"/>
+    <ds:schemaRef ds:uri="http://schemas.microsoft.com/office/infopath/2007/PartnerControls"/>
+  </ds:schemaRefs>
+</ds:datastoreItem>
+</file>
+
+<file path=customXml/itemProps3.xml><?xml version="1.0" encoding="utf-8"?>
 <ds:datastoreItem xmlns:ds="http://schemas.openxmlformats.org/officeDocument/2006/customXml" ds:itemID="{20E4FF95-0622-4398-8C8D-926BEF890A1D}">
   <ds:schemaRefs>
     <ds:schemaRef ds:uri="http://schemas.microsoft.com/office/2006/metadata/contentType"/>
@@ -33255,25 +33336,8 @@
 </ds:datastoreItem>
 </file>
 
-<file path=customXml/itemProps2.xml><?xml version="1.0" encoding="utf-8"?>
-<ds:datastoreItem xmlns:ds="http://schemas.openxmlformats.org/officeDocument/2006/customXml" ds:itemID="{B1DFFEE4-49B1-4AF1-9FFD-BDCB1D4C88F0}">
-  <ds:schemaRefs>
-    <ds:schemaRef ds:uri="http://schemas.microsoft.com/office/2006/metadata/properties"/>
-    <ds:schemaRef ds:uri="http://schemas.microsoft.com/office/infopath/2007/PartnerControls"/>
-  </ds:schemaRefs>
-</ds:datastoreItem>
-</file>
-
-<file path=customXml/itemProps3.xml><?xml version="1.0" encoding="utf-8"?>
-<ds:datastoreItem xmlns:ds="http://schemas.openxmlformats.org/officeDocument/2006/customXml" ds:itemID="{C3C0D82A-5D77-4930-8043-FB93232D4EC3}">
-  <ds:schemaRefs>
-    <ds:schemaRef ds:uri="http://schemas.microsoft.com/sharepoint/v3/contenttype/forms"/>
-  </ds:schemaRefs>
-</ds:datastoreItem>
-</file>
-
 <file path=customXml/itemProps4.xml><?xml version="1.0" encoding="utf-8"?>
-<ds:datastoreItem xmlns:ds="http://schemas.openxmlformats.org/officeDocument/2006/customXml" ds:itemID="{1897542D-322F-469B-BC0D-9CB3EE37C944}">
+<ds:datastoreItem xmlns:ds="http://schemas.openxmlformats.org/officeDocument/2006/customXml" ds:itemID="{09C8D5D3-600B-42A5-A5BB-327D392663AC}">
   <ds:schemaRefs>
     <ds:schemaRef ds:uri="http://schemas.openxmlformats.org/officeDocument/2006/bibliography"/>
   </ds:schemaRefs>

</xml_diff>

<commit_message>
Fin de sprint 2
Maquettes des fonctionnalités admin, journal de travail, Implémentation de la fonction "Envoi de son message"
</commit_message>
<xml_diff>
--- a/Documentation/Documentation Word/TPI-Documentation-EaaswaralingamKaarththigan-2022.docx
+++ b/Documentation/Documentation Word/TPI-Documentation-EaaswaralingamKaarththigan-2022.docx
@@ -2086,7 +2086,25 @@
           <w:i/>
           <w:sz w:val="20"/>
         </w:rPr>
-        <w:t xml:space="preserve">De plus, en fonction du type de projet,  il est tout à fait possible que certains chapitres ou paragraphes n’aient aucun sens. Dans ce cas il est recommandé de les retirer du document pour éviter de l’alourdir inutilement.  </w:t>
+        <w:t xml:space="preserve">De plus, en fonction du type de </w:t>
+      </w:r>
+      <w:proofErr w:type="gramStart"/>
+      <w:r>
+        <w:rPr>
+          <w:bCs/>
+          <w:i/>
+          <w:sz w:val="20"/>
+        </w:rPr>
+        <w:t>projet,  il</w:t>
+      </w:r>
+      <w:proofErr w:type="gramEnd"/>
+      <w:r>
+        <w:rPr>
+          <w:bCs/>
+          <w:i/>
+          <w:sz w:val="20"/>
+        </w:rPr>
+        <w:t xml:space="preserve"> est tout à fait possible que certains chapitres ou paragraphes n’aient aucun sens. Dans ce cas il est recommandé de les retirer du document pour éviter de l’alourdir inutilement.  </w:t>
       </w:r>
     </w:p>
     <w:p>
@@ -2266,26 +2284,40 @@
         <w:rPr>
           <w:szCs w:val="24"/>
         </w:rPr>
-        <w:t>Mon chef de projet est M. Benzonana.</w:t>
-      </w:r>
-    </w:p>
-    <w:p>
-      <w:pPr>
+        <w:t xml:space="preserve">Mon chef de projet est M. </w:t>
+      </w:r>
+      <w:proofErr w:type="spellStart"/>
+      <w:r>
         <w:rPr>
           <w:szCs w:val="24"/>
         </w:rPr>
-      </w:pPr>
-    </w:p>
-    <w:p>
-      <w:pPr>
+        <w:t>Benzonana</w:t>
+      </w:r>
+      <w:proofErr w:type="spellEnd"/>
+      <w:r>
         <w:rPr>
           <w:szCs w:val="24"/>
         </w:rPr>
-      </w:pPr>
-      <w:r>
+        <w:t>.</w:t>
+      </w:r>
+    </w:p>
+    <w:p>
+      <w:pPr>
         <w:rPr>
           <w:szCs w:val="24"/>
         </w:rPr>
+      </w:pPr>
+    </w:p>
+    <w:p>
+      <w:pPr>
+        <w:rPr>
+          <w:szCs w:val="24"/>
+        </w:rPr>
+      </w:pPr>
+      <w:r>
+        <w:rPr>
+          <w:szCs w:val="24"/>
+        </w:rPr>
         <w:t>Le projet va être réalisé dans la méthode agile.</w:t>
       </w:r>
     </w:p>
@@ -2326,7 +2358,21 @@
         <w:rPr>
           <w:szCs w:val="14"/>
         </w:rPr>
-        <w:t>Un projet en entreprise lorsque j’étais en stage chez Valtronic a été réalisé dans le domaine du C# en travaillant avec une base de données. Cela va être d’une grande aide pour le TPI.</w:t>
+        <w:t xml:space="preserve">Un projet en entreprise lorsque j’étais en stage chez </w:t>
+      </w:r>
+      <w:proofErr w:type="spellStart"/>
+      <w:r>
+        <w:rPr>
+          <w:szCs w:val="14"/>
+        </w:rPr>
+        <w:t>Valtronic</w:t>
+      </w:r>
+      <w:proofErr w:type="spellEnd"/>
+      <w:r>
+        <w:rPr>
+          <w:szCs w:val="14"/>
+        </w:rPr>
+        <w:t xml:space="preserve"> a été réalisé dans le domaine du C# en travaillant avec une base de données. Cela va être d’une grande aide pour le TPI.</w:t>
       </w:r>
     </w:p>
     <w:p>
@@ -2627,6 +2673,444 @@
           <w:szCs w:val="14"/>
         </w:rPr>
         <w:lastRenderedPageBreak/>
+        <w:t xml:space="preserve">Planification </w:t>
+      </w:r>
+      <w:proofErr w:type="spellStart"/>
+      <w:r>
+        <w:rPr>
+          <w:b/>
+          <w:iCs/>
+          <w:szCs w:val="14"/>
+        </w:rPr>
+        <w:t>iceScrum</w:t>
+      </w:r>
+      <w:proofErr w:type="spellEnd"/>
+      <w:r>
+        <w:rPr>
+          <w:b/>
+          <w:iCs/>
+          <w:szCs w:val="14"/>
+        </w:rPr>
+        <w:t> :</w:t>
+      </w:r>
+    </w:p>
+    <w:p>
+      <w:pPr>
+        <w:rPr>
+          <w:b/>
+          <w:iCs/>
+          <w:szCs w:val="14"/>
+        </w:rPr>
+      </w:pPr>
+    </w:p>
+    <w:p>
+      <w:pPr>
+        <w:rPr>
+          <w:b/>
+          <w:iCs/>
+          <w:szCs w:val="14"/>
+        </w:rPr>
+      </w:pPr>
+      <w:r>
+        <w:rPr>
+          <w:noProof/>
+          <w:lang w:val="fr-CH" w:eastAsia="fr-CH"/>
+        </w:rPr>
+        <w:drawing>
+          <wp:inline distT="0" distB="0" distL="0" distR="0" wp14:anchorId="268C195D" wp14:editId="593D4EDF">
+            <wp:extent cx="2405329" cy="4182893"/>
+            <wp:effectExtent l="0" t="0" r="0" b="8255"/>
+            <wp:docPr id="42" name="Image 42"/>
+            <wp:cNvGraphicFramePr>
+              <a:graphicFrameLocks xmlns:a="http://schemas.openxmlformats.org/drawingml/2006/main" noChangeAspect="1"/>
+            </wp:cNvGraphicFramePr>
+            <a:graphic xmlns:a="http://schemas.openxmlformats.org/drawingml/2006/main">
+              <a:graphicData uri="http://schemas.openxmlformats.org/drawingml/2006/picture">
+                <pic:pic xmlns:pic="http://schemas.openxmlformats.org/drawingml/2006/picture">
+                  <pic:nvPicPr>
+                    <pic:cNvPr id="1" name=""/>
+                    <pic:cNvPicPr/>
+                  </pic:nvPicPr>
+                  <pic:blipFill>
+                    <a:blip r:embed="rId21"/>
+                    <a:stretch>
+                      <a:fillRect/>
+                    </a:stretch>
+                  </pic:blipFill>
+                  <pic:spPr>
+                    <a:xfrm>
+                      <a:off x="0" y="0"/>
+                      <a:ext cx="2412535" cy="4195424"/>
+                    </a:xfrm>
+                    <a:prstGeom prst="rect">
+                      <a:avLst/>
+                    </a:prstGeom>
+                  </pic:spPr>
+                </pic:pic>
+              </a:graphicData>
+            </a:graphic>
+          </wp:inline>
+        </w:drawing>
+      </w:r>
+    </w:p>
+    <w:p>
+      <w:pPr>
+        <w:rPr>
+          <w:b/>
+          <w:iCs/>
+          <w:szCs w:val="14"/>
+        </w:rPr>
+      </w:pPr>
+      <w:r>
+        <w:rPr>
+          <w:noProof/>
+          <w:lang w:val="fr-CH" w:eastAsia="fr-CH"/>
+        </w:rPr>
+        <w:drawing>
+          <wp:inline distT="0" distB="0" distL="0" distR="0" wp14:anchorId="7ACB2E6F" wp14:editId="717E89E2">
+            <wp:extent cx="2406152" cy="593387"/>
+            <wp:effectExtent l="0" t="0" r="0" b="0"/>
+            <wp:docPr id="43" name="Image 43"/>
+            <wp:cNvGraphicFramePr>
+              <a:graphicFrameLocks xmlns:a="http://schemas.openxmlformats.org/drawingml/2006/main" noChangeAspect="1"/>
+            </wp:cNvGraphicFramePr>
+            <a:graphic xmlns:a="http://schemas.openxmlformats.org/drawingml/2006/main">
+              <a:graphicData uri="http://schemas.openxmlformats.org/drawingml/2006/picture">
+                <pic:pic xmlns:pic="http://schemas.openxmlformats.org/drawingml/2006/picture">
+                  <pic:nvPicPr>
+                    <pic:cNvPr id="1" name=""/>
+                    <pic:cNvPicPr/>
+                  </pic:nvPicPr>
+                  <pic:blipFill>
+                    <a:blip r:embed="rId22"/>
+                    <a:stretch>
+                      <a:fillRect/>
+                    </a:stretch>
+                  </pic:blipFill>
+                  <pic:spPr>
+                    <a:xfrm>
+                      <a:off x="0" y="0"/>
+                      <a:ext cx="2437516" cy="601122"/>
+                    </a:xfrm>
+                    <a:prstGeom prst="rect">
+                      <a:avLst/>
+                    </a:prstGeom>
+                  </pic:spPr>
+                </pic:pic>
+              </a:graphicData>
+            </a:graphic>
+          </wp:inline>
+        </w:drawing>
+      </w:r>
+    </w:p>
+    <w:p>
+      <w:pPr>
+        <w:rPr>
+          <w:b/>
+          <w:iCs/>
+          <w:szCs w:val="14"/>
+        </w:rPr>
+      </w:pPr>
+    </w:p>
+    <w:p>
+      <w:pPr>
+        <w:rPr>
+          <w:b/>
+          <w:iCs/>
+          <w:szCs w:val="14"/>
+        </w:rPr>
+      </w:pPr>
+      <w:r>
+        <w:rPr>
+          <w:noProof/>
+          <w:lang w:val="fr-CH" w:eastAsia="fr-CH"/>
+        </w:rPr>
+        <w:lastRenderedPageBreak/>
+        <w:drawing>
+          <wp:inline distT="0" distB="0" distL="0" distR="0" wp14:anchorId="7B0BF5BB" wp14:editId="41EEFFAF">
+            <wp:extent cx="4340332" cy="4182893"/>
+            <wp:effectExtent l="0" t="0" r="3175" b="8255"/>
+            <wp:docPr id="44" name="Image 44"/>
+            <wp:cNvGraphicFramePr>
+              <a:graphicFrameLocks xmlns:a="http://schemas.openxmlformats.org/drawingml/2006/main" noChangeAspect="1"/>
+            </wp:cNvGraphicFramePr>
+            <a:graphic xmlns:a="http://schemas.openxmlformats.org/drawingml/2006/main">
+              <a:graphicData uri="http://schemas.openxmlformats.org/drawingml/2006/picture">
+                <pic:pic xmlns:pic="http://schemas.openxmlformats.org/drawingml/2006/picture">
+                  <pic:nvPicPr>
+                    <pic:cNvPr id="1" name=""/>
+                    <pic:cNvPicPr/>
+                  </pic:nvPicPr>
+                  <pic:blipFill>
+                    <a:blip r:embed="rId23"/>
+                    <a:stretch>
+                      <a:fillRect/>
+                    </a:stretch>
+                  </pic:blipFill>
+                  <pic:spPr>
+                    <a:xfrm>
+                      <a:off x="0" y="0"/>
+                      <a:ext cx="4371382" cy="4212817"/>
+                    </a:xfrm>
+                    <a:prstGeom prst="rect">
+                      <a:avLst/>
+                    </a:prstGeom>
+                  </pic:spPr>
+                </pic:pic>
+              </a:graphicData>
+            </a:graphic>
+          </wp:inline>
+        </w:drawing>
+      </w:r>
+    </w:p>
+    <w:p>
+      <w:pPr>
+        <w:rPr>
+          <w:b/>
+          <w:iCs/>
+          <w:szCs w:val="14"/>
+        </w:rPr>
+      </w:pPr>
+      <w:r>
+        <w:rPr>
+          <w:noProof/>
+          <w:lang w:val="fr-CH" w:eastAsia="fr-CH"/>
+        </w:rPr>
+        <w:drawing>
+          <wp:inline distT="0" distB="0" distL="0" distR="0" wp14:anchorId="3B1BC465" wp14:editId="4AB1B88C">
+            <wp:extent cx="4340225" cy="1053713"/>
+            <wp:effectExtent l="0" t="0" r="3175" b="0"/>
+            <wp:docPr id="45" name="Image 45"/>
+            <wp:cNvGraphicFramePr>
+              <a:graphicFrameLocks xmlns:a="http://schemas.openxmlformats.org/drawingml/2006/main" noChangeAspect="1"/>
+            </wp:cNvGraphicFramePr>
+            <a:graphic xmlns:a="http://schemas.openxmlformats.org/drawingml/2006/main">
+              <a:graphicData uri="http://schemas.openxmlformats.org/drawingml/2006/picture">
+                <pic:pic xmlns:pic="http://schemas.openxmlformats.org/drawingml/2006/picture">
+                  <pic:nvPicPr>
+                    <pic:cNvPr id="1" name=""/>
+                    <pic:cNvPicPr/>
+                  </pic:nvPicPr>
+                  <pic:blipFill>
+                    <a:blip r:embed="rId24"/>
+                    <a:stretch>
+                      <a:fillRect/>
+                    </a:stretch>
+                  </pic:blipFill>
+                  <pic:spPr>
+                    <a:xfrm>
+                      <a:off x="0" y="0"/>
+                      <a:ext cx="4369197" cy="1060747"/>
+                    </a:xfrm>
+                    <a:prstGeom prst="rect">
+                      <a:avLst/>
+                    </a:prstGeom>
+                  </pic:spPr>
+                </pic:pic>
+              </a:graphicData>
+            </a:graphic>
+          </wp:inline>
+        </w:drawing>
+      </w:r>
+    </w:p>
+    <w:p>
+      <w:pPr>
+        <w:rPr>
+          <w:b/>
+          <w:iCs/>
+          <w:szCs w:val="14"/>
+        </w:rPr>
+      </w:pPr>
+    </w:p>
+    <w:p>
+      <w:pPr>
+        <w:rPr>
+          <w:b/>
+          <w:iCs/>
+          <w:szCs w:val="14"/>
+        </w:rPr>
+      </w:pPr>
+      <w:r>
+        <w:rPr>
+          <w:noProof/>
+          <w:lang w:val="fr-CH" w:eastAsia="fr-CH"/>
+        </w:rPr>
+        <w:drawing>
+          <wp:inline distT="0" distB="0" distL="0" distR="0" wp14:anchorId="6DAEEB0F" wp14:editId="21102412">
+            <wp:extent cx="2468394" cy="1974715"/>
+            <wp:effectExtent l="0" t="0" r="8255" b="6985"/>
+            <wp:docPr id="46" name="Image 46"/>
+            <wp:cNvGraphicFramePr>
+              <a:graphicFrameLocks xmlns:a="http://schemas.openxmlformats.org/drawingml/2006/main" noChangeAspect="1"/>
+            </wp:cNvGraphicFramePr>
+            <a:graphic xmlns:a="http://schemas.openxmlformats.org/drawingml/2006/main">
+              <a:graphicData uri="http://schemas.openxmlformats.org/drawingml/2006/picture">
+                <pic:pic xmlns:pic="http://schemas.openxmlformats.org/drawingml/2006/picture">
+                  <pic:nvPicPr>
+                    <pic:cNvPr id="1" name=""/>
+                    <pic:cNvPicPr/>
+                  </pic:nvPicPr>
+                  <pic:blipFill>
+                    <a:blip r:embed="rId25"/>
+                    <a:stretch>
+                      <a:fillRect/>
+                    </a:stretch>
+                  </pic:blipFill>
+                  <pic:spPr>
+                    <a:xfrm>
+                      <a:off x="0" y="0"/>
+                      <a:ext cx="2494947" cy="1995957"/>
+                    </a:xfrm>
+                    <a:prstGeom prst="rect">
+                      <a:avLst/>
+                    </a:prstGeom>
+                  </pic:spPr>
+                </pic:pic>
+              </a:graphicData>
+            </a:graphic>
+          </wp:inline>
+        </w:drawing>
+      </w:r>
+    </w:p>
+    <w:p>
+      <w:pPr>
+        <w:rPr>
+          <w:b/>
+          <w:iCs/>
+          <w:szCs w:val="14"/>
+        </w:rPr>
+      </w:pPr>
+    </w:p>
+    <w:p>
+      <w:pPr>
+        <w:rPr>
+          <w:b/>
+          <w:iCs/>
+          <w:szCs w:val="14"/>
+        </w:rPr>
+      </w:pPr>
+    </w:p>
+    <w:p>
+      <w:pPr>
+        <w:rPr>
+          <w:b/>
+          <w:iCs/>
+          <w:szCs w:val="14"/>
+        </w:rPr>
+      </w:pPr>
+    </w:p>
+    <w:p>
+      <w:pPr>
+        <w:rPr>
+          <w:b/>
+          <w:iCs/>
+          <w:szCs w:val="14"/>
+        </w:rPr>
+      </w:pPr>
+    </w:p>
+    <w:p>
+      <w:pPr>
+        <w:rPr>
+          <w:b/>
+          <w:iCs/>
+          <w:szCs w:val="14"/>
+        </w:rPr>
+      </w:pPr>
+    </w:p>
+    <w:p>
+      <w:pPr>
+        <w:rPr>
+          <w:b/>
+          <w:iCs/>
+          <w:szCs w:val="14"/>
+        </w:rPr>
+      </w:pPr>
+    </w:p>
+    <w:p>
+      <w:pPr>
+        <w:rPr>
+          <w:b/>
+          <w:iCs/>
+          <w:szCs w:val="14"/>
+        </w:rPr>
+      </w:pPr>
+      <w:bookmarkStart w:id="4" w:name="_GoBack"/>
+      <w:r>
+        <w:rPr>
+          <w:noProof/>
+          <w:lang w:val="fr-CH" w:eastAsia="fr-CH"/>
+        </w:rPr>
+        <w:lastRenderedPageBreak/>
+        <w:drawing>
+          <wp:inline distT="0" distB="0" distL="0" distR="0" wp14:anchorId="648C75A0" wp14:editId="5E6FD88B">
+            <wp:extent cx="2833394" cy="3375498"/>
+            <wp:effectExtent l="0" t="0" r="5080" b="0"/>
+            <wp:docPr id="47" name="Image 47"/>
+            <wp:cNvGraphicFramePr>
+              <a:graphicFrameLocks xmlns:a="http://schemas.openxmlformats.org/drawingml/2006/main" noChangeAspect="1"/>
+            </wp:cNvGraphicFramePr>
+            <a:graphic xmlns:a="http://schemas.openxmlformats.org/drawingml/2006/main">
+              <a:graphicData uri="http://schemas.openxmlformats.org/drawingml/2006/picture">
+                <pic:pic xmlns:pic="http://schemas.openxmlformats.org/drawingml/2006/picture">
+                  <pic:nvPicPr>
+                    <pic:cNvPr id="1" name=""/>
+                    <pic:cNvPicPr/>
+                  </pic:nvPicPr>
+                  <pic:blipFill>
+                    <a:blip r:embed="rId26"/>
+                    <a:stretch>
+                      <a:fillRect/>
+                    </a:stretch>
+                  </pic:blipFill>
+                  <pic:spPr>
+                    <a:xfrm>
+                      <a:off x="0" y="0"/>
+                      <a:ext cx="2859413" cy="3406495"/>
+                    </a:xfrm>
+                    <a:prstGeom prst="rect">
+                      <a:avLst/>
+                    </a:prstGeom>
+                  </pic:spPr>
+                </pic:pic>
+              </a:graphicData>
+            </a:graphic>
+          </wp:inline>
+        </w:drawing>
+      </w:r>
+      <w:bookmarkEnd w:id="4"/>
+    </w:p>
+    <w:p>
+      <w:pPr>
+        <w:rPr>
+          <w:b/>
+          <w:iCs/>
+          <w:szCs w:val="14"/>
+        </w:rPr>
+      </w:pPr>
+      <w:r>
+        <w:rPr>
+          <w:b/>
+          <w:iCs/>
+          <w:szCs w:val="14"/>
+        </w:rPr>
+        <w:br w:type="page"/>
+      </w:r>
+    </w:p>
+    <w:p>
+      <w:pPr>
+        <w:rPr>
+          <w:b/>
+          <w:iCs/>
+          <w:szCs w:val="14"/>
+        </w:rPr>
+      </w:pPr>
+      <w:r>
+        <w:rPr>
+          <w:b/>
+          <w:iCs/>
+          <w:szCs w:val="14"/>
+        </w:rPr>
+        <w:lastRenderedPageBreak/>
         <w:t xml:space="preserve">Sprint 1 / </w:t>
       </w:r>
       <w:r>
@@ -2728,13 +3212,23 @@
           <w:szCs w:val="14"/>
         </w:rPr>
       </w:pPr>
+      <w:proofErr w:type="spellStart"/>
       <w:r>
         <w:rPr>
           <w:iCs/>
           <w:sz w:val="22"/>
           <w:szCs w:val="14"/>
         </w:rPr>
-        <w:t>Plannification initiale</w:t>
+        <w:t>Plannification</w:t>
+      </w:r>
+      <w:proofErr w:type="spellEnd"/>
+      <w:r>
+        <w:rPr>
+          <w:iCs/>
+          <w:sz w:val="22"/>
+          <w:szCs w:val="14"/>
+        </w:rPr>
+        <w:t xml:space="preserve"> initiale</w:t>
       </w:r>
       <w:r>
         <w:rPr>
@@ -2784,6 +3278,7 @@
           <w:szCs w:val="14"/>
         </w:rPr>
       </w:pPr>
+      <w:proofErr w:type="spellStart"/>
       <w:r>
         <w:rPr>
           <w:iCs/>
@@ -2798,7 +3293,16 @@
           <w:sz w:val="22"/>
           <w:szCs w:val="14"/>
         </w:rPr>
-        <w:t>ceScrum :</w:t>
+        <w:t>ceScrum</w:t>
+      </w:r>
+      <w:proofErr w:type="spellEnd"/>
+      <w:r>
+        <w:rPr>
+          <w:iCs/>
+          <w:sz w:val="22"/>
+          <w:szCs w:val="14"/>
+        </w:rPr>
+        <w:t> :</w:t>
       </w:r>
     </w:p>
     <w:p>
@@ -2814,13 +3318,23 @@
           <w:szCs w:val="14"/>
         </w:rPr>
       </w:pPr>
+      <w:proofErr w:type="spellStart"/>
       <w:r>
         <w:rPr>
           <w:iCs/>
           <w:sz w:val="22"/>
           <w:szCs w:val="14"/>
         </w:rPr>
-        <w:t>Plannification initiale</w:t>
+        <w:t>Plannification</w:t>
+      </w:r>
+      <w:proofErr w:type="spellEnd"/>
+      <w:r>
+        <w:rPr>
+          <w:iCs/>
+          <w:sz w:val="22"/>
+          <w:szCs w:val="14"/>
+        </w:rPr>
+        <w:t xml:space="preserve"> initiale</w:t>
       </w:r>
     </w:p>
     <w:p>
@@ -3140,6 +3654,7 @@
         </w:rPr>
         <w:t xml:space="preserve">Création du </w:t>
       </w:r>
+      <w:proofErr w:type="spellStart"/>
       <w:r>
         <w:rPr>
           <w:iCs/>
@@ -3156,6 +3671,7 @@
         </w:rPr>
         <w:t>ceScrum</w:t>
       </w:r>
+      <w:proofErr w:type="spellEnd"/>
       <w:r>
         <w:rPr>
           <w:rStyle w:val="Appelnotedebasdep"/>
@@ -3902,21 +4418,31 @@
           <w:sz w:val="22"/>
           <w:szCs w:val="14"/>
         </w:rPr>
-        <w:t>Rendre l’application user-friendly</w:t>
-      </w:r>
-    </w:p>
-    <w:p>
-      <w:pPr>
+        <w:t>Rendre l’application user-</w:t>
+      </w:r>
+      <w:proofErr w:type="spellStart"/>
+      <w:r>
         <w:rPr>
           <w:iCs/>
-          <w:szCs w:val="14"/>
-        </w:rPr>
-      </w:pPr>
-      <w:r>
+          <w:sz w:val="22"/>
+          <w:szCs w:val="14"/>
+        </w:rPr>
+        <w:t>friendly</w:t>
+      </w:r>
+      <w:proofErr w:type="spellEnd"/>
+    </w:p>
+    <w:p>
+      <w:pPr>
         <w:rPr>
           <w:iCs/>
           <w:szCs w:val="14"/>
         </w:rPr>
+      </w:pPr>
+      <w:r>
+        <w:rPr>
+          <w:iCs/>
+          <w:szCs w:val="14"/>
+        </w:rPr>
         <w:br w:type="page"/>
       </w:r>
     </w:p>
@@ -3924,7 +4450,7 @@
       <w:pPr>
         <w:pStyle w:val="Titre1"/>
       </w:pPr>
-      <w:bookmarkStart w:id="4" w:name="_Toc102564853"/>
+      <w:bookmarkStart w:id="5" w:name="_Toc102564853"/>
       <w:r>
         <w:lastRenderedPageBreak/>
         <w:t>Analyse</w:t>
@@ -3932,17 +4458,17 @@
       <w:r>
         <w:t xml:space="preserve"> / Conception</w:t>
       </w:r>
-      <w:bookmarkEnd w:id="4"/>
+      <w:bookmarkEnd w:id="5"/>
     </w:p>
     <w:p>
       <w:pPr>
         <w:pStyle w:val="Titre2"/>
       </w:pPr>
-      <w:bookmarkStart w:id="5" w:name="_Toc102564854"/>
+      <w:bookmarkStart w:id="6" w:name="_Toc102564854"/>
       <w:r>
         <w:t>Concept</w:t>
       </w:r>
-      <w:bookmarkEnd w:id="5"/>
+      <w:bookmarkEnd w:id="6"/>
     </w:p>
     <w:p/>
     <w:p>
@@ -3997,8 +4523,13 @@
           <w:numId w:val="15"/>
         </w:numPr>
       </w:pPr>
-      <w:r>
-        <w:t>Build du système d’exploitation :</w:t>
+      <w:proofErr w:type="spellStart"/>
+      <w:r>
+        <w:t>Build</w:t>
+      </w:r>
+      <w:proofErr w:type="spellEnd"/>
+      <w:r>
+        <w:t xml:space="preserve"> du système d’exploitation :</w:t>
       </w:r>
       <w:r>
         <w:t xml:space="preserve"> </w:t>
@@ -4010,7 +4541,15 @@
     <w:p/>
     <w:p>
       <w:r>
-        <w:t>Les logiciels qui seront mis à dipositions :</w:t>
+        <w:t xml:space="preserve">Les logiciels qui seront mis à </w:t>
+      </w:r>
+      <w:proofErr w:type="spellStart"/>
+      <w:r>
+        <w:t>dipositions</w:t>
+      </w:r>
+      <w:proofErr w:type="spellEnd"/>
+      <w:r>
+        <w:t> :</w:t>
       </w:r>
     </w:p>
     <w:p>
@@ -4036,8 +4575,13 @@
           <w:numId w:val="15"/>
         </w:numPr>
       </w:pPr>
-      <w:r>
-        <w:t>MockFlow (version internet)</w:t>
+      <w:proofErr w:type="spellStart"/>
+      <w:r>
+        <w:t>MockFlow</w:t>
+      </w:r>
+      <w:proofErr w:type="spellEnd"/>
+      <w:r>
+        <w:t xml:space="preserve"> (version internet)</w:t>
       </w:r>
     </w:p>
     <w:p>
@@ -5367,8 +5911,8 @@
             <v:path o:extrusionok="f" gradientshapeok="t" o:connecttype="rect"/>
             <o:lock v:ext="edit" aspectratio="t"/>
           </v:shapetype>
-          <v:shape id="_x0000_i1134" type="#_x0000_t75" style="width:452.7pt;height:405.2pt">
-            <v:imagedata r:id="rId21" o:title="ChatPublic_Maquette"/>
+          <v:shape id="_x0000_i1025" type="#_x0000_t75" style="width:452.7pt;height:405.2pt">
+            <v:imagedata r:id="rId27" o:title="ChatPublic_Maquette"/>
           </v:shape>
         </w:pict>
       </w:r>
@@ -6692,8 +7236,8 @@
       </w:r>
       <w:r>
         <w:pict w14:anchorId="76ABB558">
-          <v:shape id="_x0000_i1135" type="#_x0000_t75" style="width:452.7pt;height:405.2pt">
-            <v:imagedata r:id="rId22" o:title="ChatPrivé_Maquette"/>
+          <v:shape id="_x0000_i1026" type="#_x0000_t75" style="width:452.7pt;height:405.2pt">
+            <v:imagedata r:id="rId28" o:title="ChatPrivé_Maquette"/>
           </v:shape>
         </w:pict>
       </w:r>
@@ -6759,7 +7303,7 @@
         <mc:AlternateContent>
           <mc:Choice Requires="wps">
             <w:drawing>
-              <wp:anchor distT="0" distB="0" distL="114300" distR="114300" simplePos="0" relativeHeight="251706368" behindDoc="0" locked="0" layoutInCell="1" allowOverlap="1" wp14:anchorId="10C574B1" wp14:editId="68F27371">
+              <wp:anchor distT="0" distB="0" distL="114300" distR="114300" simplePos="0" relativeHeight="251706368" behindDoc="0" locked="0" layoutInCell="1" allowOverlap="1" wp14:anchorId="10C574B1" wp14:editId="53F1F2F9">
                 <wp:simplePos x="0" y="0"/>
                 <wp:positionH relativeFrom="margin">
                   <wp:posOffset>3161665</wp:posOffset>
@@ -8166,8 +8710,8 @@
       </w:r>
       <w:r>
         <w:pict w14:anchorId="592788EC">
-          <v:shape id="_x0000_i1136" type="#_x0000_t75" style="width:453.45pt;height:371.5pt">
-            <v:imagedata r:id="rId23" o:title="Option_UtilStandard"/>
+          <v:shape id="_x0000_i1027" type="#_x0000_t75" style="width:453.45pt;height:371.5pt">
+            <v:imagedata r:id="rId29" o:title="Option_UtilStandard"/>
           </v:shape>
         </w:pict>
       </w:r>
@@ -8222,6 +8766,1353 @@
     <w:p>
       <w:r>
         <w:t>9 : Cette section est le menu de l’application.</w:t>
+      </w:r>
+    </w:p>
+    <w:p>
+      <w:r>
+        <w:br w:type="page"/>
+      </w:r>
+    </w:p>
+    <w:p>
+      <w:r>
+        <w:lastRenderedPageBreak/>
+        <w:t>Maquette pour la gestion des collaborateurs :</w:t>
+      </w:r>
+    </w:p>
+    <w:p/>
+    <w:p>
+      <w:r>
+        <w:rPr>
+          <w:noProof/>
+          <w:lang w:val="fr-CH" w:eastAsia="fr-CH"/>
+        </w:rPr>
+        <mc:AlternateContent>
+          <mc:Choice Requires="wps">
+            <w:drawing>
+              <wp:anchor distT="0" distB="0" distL="114300" distR="114300" simplePos="0" relativeHeight="251724800" behindDoc="0" locked="0" layoutInCell="1" allowOverlap="1" wp14:anchorId="33D61CC9" wp14:editId="4522FD7B">
+                <wp:simplePos x="0" y="0"/>
+                <wp:positionH relativeFrom="margin">
+                  <wp:posOffset>360626</wp:posOffset>
+                </wp:positionH>
+                <wp:positionV relativeFrom="paragraph">
+                  <wp:posOffset>4149495</wp:posOffset>
+                </wp:positionV>
+                <wp:extent cx="276225" cy="247650"/>
+                <wp:effectExtent l="0" t="0" r="0" b="0"/>
+                <wp:wrapNone/>
+                <wp:docPr id="36" name="Zone de texte 36"/>
+                <wp:cNvGraphicFramePr/>
+                <a:graphic xmlns:a="http://schemas.openxmlformats.org/drawingml/2006/main">
+                  <a:graphicData uri="http://schemas.microsoft.com/office/word/2010/wordprocessingShape">
+                    <wps:wsp>
+                      <wps:cNvSpPr txBox="1"/>
+                      <wps:spPr>
+                        <a:xfrm>
+                          <a:off x="0" y="0"/>
+                          <a:ext cx="276225" cy="247650"/>
+                        </a:xfrm>
+                        <a:prstGeom prst="rect">
+                          <a:avLst/>
+                        </a:prstGeom>
+                        <a:noFill/>
+                        <a:ln>
+                          <a:noFill/>
+                        </a:ln>
+                      </wps:spPr>
+                      <wps:txbx>
+                        <w:txbxContent>
+                          <w:p>
+                            <w:pPr>
+                              <w:jc w:val="center"/>
+                              <w:rPr>
+                                <w:b/>
+                                <w:color w:val="FF0000"/>
+                                <w:sz w:val="22"/>
+                                <w:szCs w:val="72"/>
+                                <w:lang w:val="fr-CH"/>
+                                <w14:shadow w14:blurRad="38100" w14:dist="19050" w14:dir="2700000" w14:sx="100000" w14:sy="100000" w14:kx="0" w14:ky="0" w14:algn="tl">
+                                  <w14:schemeClr w14:val="dk1">
+                                    <w14:alpha w14:val="60000"/>
+                                  </w14:schemeClr>
+                                </w14:shadow>
+                                <w14:textOutline w14:w="0" w14:cap="flat" w14:cmpd="sng" w14:algn="ctr">
+                                  <w14:noFill/>
+                                  <w14:prstDash w14:val="solid"/>
+                                  <w14:round/>
+                                </w14:textOutline>
+                              </w:rPr>
+                            </w:pPr>
+                            <w:r>
+                              <w:rPr>
+                                <w:b/>
+                                <w:color w:val="FF0000"/>
+                                <w:sz w:val="22"/>
+                                <w:szCs w:val="72"/>
+                                <w:lang w:val="fr-CH"/>
+                                <w14:shadow w14:blurRad="38100" w14:dist="19050" w14:dir="2700000" w14:sx="100000" w14:sy="100000" w14:kx="0" w14:ky="0" w14:algn="tl">
+                                  <w14:schemeClr w14:val="dk1">
+                                    <w14:alpha w14:val="60000"/>
+                                  </w14:schemeClr>
+                                </w14:shadow>
+                                <w14:textOutline w14:w="0" w14:cap="flat" w14:cmpd="sng" w14:algn="ctr">
+                                  <w14:noFill/>
+                                  <w14:prstDash w14:val="solid"/>
+                                  <w14:round/>
+                                </w14:textOutline>
+                              </w:rPr>
+                              <w:t>8</w:t>
+                            </w:r>
+                          </w:p>
+                        </w:txbxContent>
+                      </wps:txbx>
+                      <wps:bodyPr rot="0" spcFirstLastPara="0" vertOverflow="overflow" horzOverflow="overflow" vert="horz" wrap="square" lIns="91440" tIns="45720" rIns="91440" bIns="45720" numCol="1" spcCol="0" rtlCol="0" fromWordArt="0" anchor="t" anchorCtr="0" forceAA="0" compatLnSpc="1">
+                        <a:prstTxWarp prst="textNoShape">
+                          <a:avLst/>
+                        </a:prstTxWarp>
+                        <a:noAutofit/>
+                      </wps:bodyPr>
+                    </wps:wsp>
+                  </a:graphicData>
+                </a:graphic>
+                <wp14:sizeRelH relativeFrom="margin">
+                  <wp14:pctWidth>0</wp14:pctWidth>
+                </wp14:sizeRelH>
+                <wp14:sizeRelV relativeFrom="margin">
+                  <wp14:pctHeight>0</wp14:pctHeight>
+                </wp14:sizeRelV>
+              </wp:anchor>
+            </w:drawing>
+          </mc:Choice>
+          <mc:Fallback>
+            <w:pict>
+              <v:shape w14:anchorId="33D61CC9" id="Zone de texte 36" o:spid="_x0000_s1051" type="#_x0000_t202" style="position:absolute;margin-left:28.4pt;margin-top:326.75pt;width:21.75pt;height:19.5pt;z-index:251724800;visibility:visible;mso-wrap-style:square;mso-width-percent:0;mso-height-percent:0;mso-wrap-distance-left:9pt;mso-wrap-distance-top:0;mso-wrap-distance-right:9pt;mso-wrap-distance-bottom:0;mso-position-horizontal:absolute;mso-position-horizontal-relative:margin;mso-position-vertical:absolute;mso-position-vertical-relative:text;mso-width-percent:0;mso-height-percent:0;mso-width-relative:margin;mso-height-relative:margin;v-text-anchor:top" o:gfxdata="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" filled="f" stroked="f">
+                <v:textbox>
+                  <w:txbxContent>
+                    <w:p>
+                      <w:pPr>
+                        <w:jc w:val="center"/>
+                        <w:rPr>
+                          <w:b/>
+                          <w:color w:val="FF0000"/>
+                          <w:sz w:val="22"/>
+                          <w:szCs w:val="72"/>
+                          <w:lang w:val="fr-CH"/>
+                          <w14:shadow w14:blurRad="38100" w14:dist="19050" w14:dir="2700000" w14:sx="100000" w14:sy="100000" w14:kx="0" w14:ky="0" w14:algn="tl">
+                            <w14:schemeClr w14:val="dk1">
+                              <w14:alpha w14:val="60000"/>
+                            </w14:schemeClr>
+                          </w14:shadow>
+                          <w14:textOutline w14:w="0" w14:cap="flat" w14:cmpd="sng" w14:algn="ctr">
+                            <w14:noFill/>
+                            <w14:prstDash w14:val="solid"/>
+                            <w14:round/>
+                          </w14:textOutline>
+                        </w:rPr>
+                      </w:pPr>
+                      <w:r>
+                        <w:rPr>
+                          <w:b/>
+                          <w:color w:val="FF0000"/>
+                          <w:sz w:val="22"/>
+                          <w:szCs w:val="72"/>
+                          <w:lang w:val="fr-CH"/>
+                          <w14:shadow w14:blurRad="38100" w14:dist="19050" w14:dir="2700000" w14:sx="100000" w14:sy="100000" w14:kx="0" w14:ky="0" w14:algn="tl">
+                            <w14:schemeClr w14:val="dk1">
+                              <w14:alpha w14:val="60000"/>
+                            </w14:schemeClr>
+                          </w14:shadow>
+                          <w14:textOutline w14:w="0" w14:cap="flat" w14:cmpd="sng" w14:algn="ctr">
+                            <w14:noFill/>
+                            <w14:prstDash w14:val="solid"/>
+                            <w14:round/>
+                          </w14:textOutline>
+                        </w:rPr>
+                        <w:t>8</w:t>
+                      </w:r>
+                    </w:p>
+                  </w:txbxContent>
+                </v:textbox>
+                <w10:wrap anchorx="margin"/>
+              </v:shape>
+            </w:pict>
+          </mc:Fallback>
+        </mc:AlternateContent>
+      </w:r>
+      <w:r>
+        <w:rPr>
+          <w:noProof/>
+          <w:lang w:val="fr-CH" w:eastAsia="fr-CH"/>
+        </w:rPr>
+        <mc:AlternateContent>
+          <mc:Choice Requires="wps">
+            <w:drawing>
+              <wp:anchor distT="0" distB="0" distL="114300" distR="114300" simplePos="0" relativeHeight="251722752" behindDoc="0" locked="0" layoutInCell="1" allowOverlap="1" wp14:anchorId="233E83D1" wp14:editId="29B8793A">
+                <wp:simplePos x="0" y="0"/>
+                <wp:positionH relativeFrom="margin">
+                  <wp:posOffset>2432388</wp:posOffset>
+                </wp:positionH>
+                <wp:positionV relativeFrom="paragraph">
+                  <wp:posOffset>3517035</wp:posOffset>
+                </wp:positionV>
+                <wp:extent cx="276225" cy="247650"/>
+                <wp:effectExtent l="0" t="0" r="0" b="0"/>
+                <wp:wrapNone/>
+                <wp:docPr id="35" name="Zone de texte 35"/>
+                <wp:cNvGraphicFramePr/>
+                <a:graphic xmlns:a="http://schemas.openxmlformats.org/drawingml/2006/main">
+                  <a:graphicData uri="http://schemas.microsoft.com/office/word/2010/wordprocessingShape">
+                    <wps:wsp>
+                      <wps:cNvSpPr txBox="1"/>
+                      <wps:spPr>
+                        <a:xfrm>
+                          <a:off x="0" y="0"/>
+                          <a:ext cx="276225" cy="247650"/>
+                        </a:xfrm>
+                        <a:prstGeom prst="rect">
+                          <a:avLst/>
+                        </a:prstGeom>
+                        <a:noFill/>
+                        <a:ln>
+                          <a:noFill/>
+                        </a:ln>
+                      </wps:spPr>
+                      <wps:txbx>
+                        <w:txbxContent>
+                          <w:p>
+                            <w:pPr>
+                              <w:jc w:val="center"/>
+                              <w:rPr>
+                                <w:b/>
+                                <w:color w:val="FF0000"/>
+                                <w:sz w:val="22"/>
+                                <w:szCs w:val="72"/>
+                                <w:lang w:val="fr-CH"/>
+                                <w14:shadow w14:blurRad="38100" w14:dist="19050" w14:dir="2700000" w14:sx="100000" w14:sy="100000" w14:kx="0" w14:ky="0" w14:algn="tl">
+                                  <w14:schemeClr w14:val="dk1">
+                                    <w14:alpha w14:val="60000"/>
+                                  </w14:schemeClr>
+                                </w14:shadow>
+                                <w14:textOutline w14:w="0" w14:cap="flat" w14:cmpd="sng" w14:algn="ctr">
+                                  <w14:noFill/>
+                                  <w14:prstDash w14:val="solid"/>
+                                  <w14:round/>
+                                </w14:textOutline>
+                              </w:rPr>
+                            </w:pPr>
+                            <w:r>
+                              <w:rPr>
+                                <w:b/>
+                                <w:color w:val="FF0000"/>
+                                <w:sz w:val="22"/>
+                                <w:szCs w:val="72"/>
+                                <w:lang w:val="fr-CH"/>
+                                <w14:shadow w14:blurRad="38100" w14:dist="19050" w14:dir="2700000" w14:sx="100000" w14:sy="100000" w14:kx="0" w14:ky="0" w14:algn="tl">
+                                  <w14:schemeClr w14:val="dk1">
+                                    <w14:alpha w14:val="60000"/>
+                                  </w14:schemeClr>
+                                </w14:shadow>
+                                <w14:textOutline w14:w="0" w14:cap="flat" w14:cmpd="sng" w14:algn="ctr">
+                                  <w14:noFill/>
+                                  <w14:prstDash w14:val="solid"/>
+                                  <w14:round/>
+                                </w14:textOutline>
+                              </w:rPr>
+                              <w:t>7</w:t>
+                            </w:r>
+                          </w:p>
+                        </w:txbxContent>
+                      </wps:txbx>
+                      <wps:bodyPr rot="0" spcFirstLastPara="0" vertOverflow="overflow" horzOverflow="overflow" vert="horz" wrap="square" lIns="91440" tIns="45720" rIns="91440" bIns="45720" numCol="1" spcCol="0" rtlCol="0" fromWordArt="0" anchor="t" anchorCtr="0" forceAA="0" compatLnSpc="1">
+                        <a:prstTxWarp prst="textNoShape">
+                          <a:avLst/>
+                        </a:prstTxWarp>
+                        <a:noAutofit/>
+                      </wps:bodyPr>
+                    </wps:wsp>
+                  </a:graphicData>
+                </a:graphic>
+                <wp14:sizeRelH relativeFrom="margin">
+                  <wp14:pctWidth>0</wp14:pctWidth>
+                </wp14:sizeRelH>
+                <wp14:sizeRelV relativeFrom="margin">
+                  <wp14:pctHeight>0</wp14:pctHeight>
+                </wp14:sizeRelV>
+              </wp:anchor>
+            </w:drawing>
+          </mc:Choice>
+          <mc:Fallback>
+            <w:pict>
+              <v:shape w14:anchorId="233E83D1" id="Zone de texte 35" o:spid="_x0000_s1052" type="#_x0000_t202" style="position:absolute;margin-left:191.55pt;margin-top:276.95pt;width:21.75pt;height:19.5pt;z-index:251722752;visibility:visible;mso-wrap-style:square;mso-width-percent:0;mso-height-percent:0;mso-wrap-distance-left:9pt;mso-wrap-distance-top:0;mso-wrap-distance-right:9pt;mso-wrap-distance-bottom:0;mso-position-horizontal:absolute;mso-position-horizontal-relative:margin;mso-position-vertical:absolute;mso-position-vertical-relative:text;mso-width-percent:0;mso-height-percent:0;mso-width-relative:margin;mso-height-relative:margin;v-text-anchor:top" o:gfxdata="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" filled="f" stroked="f">
+                <v:textbox>
+                  <w:txbxContent>
+                    <w:p>
+                      <w:pPr>
+                        <w:jc w:val="center"/>
+                        <w:rPr>
+                          <w:b/>
+                          <w:color w:val="FF0000"/>
+                          <w:sz w:val="22"/>
+                          <w:szCs w:val="72"/>
+                          <w:lang w:val="fr-CH"/>
+                          <w14:shadow w14:blurRad="38100" w14:dist="19050" w14:dir="2700000" w14:sx="100000" w14:sy="100000" w14:kx="0" w14:ky="0" w14:algn="tl">
+                            <w14:schemeClr w14:val="dk1">
+                              <w14:alpha w14:val="60000"/>
+                            </w14:schemeClr>
+                          </w14:shadow>
+                          <w14:textOutline w14:w="0" w14:cap="flat" w14:cmpd="sng" w14:algn="ctr">
+                            <w14:noFill/>
+                            <w14:prstDash w14:val="solid"/>
+                            <w14:round/>
+                          </w14:textOutline>
+                        </w:rPr>
+                      </w:pPr>
+                      <w:r>
+                        <w:rPr>
+                          <w:b/>
+                          <w:color w:val="FF0000"/>
+                          <w:sz w:val="22"/>
+                          <w:szCs w:val="72"/>
+                          <w:lang w:val="fr-CH"/>
+                          <w14:shadow w14:blurRad="38100" w14:dist="19050" w14:dir="2700000" w14:sx="100000" w14:sy="100000" w14:kx="0" w14:ky="0" w14:algn="tl">
+                            <w14:schemeClr w14:val="dk1">
+                              <w14:alpha w14:val="60000"/>
+                            </w14:schemeClr>
+                          </w14:shadow>
+                          <w14:textOutline w14:w="0" w14:cap="flat" w14:cmpd="sng" w14:algn="ctr">
+                            <w14:noFill/>
+                            <w14:prstDash w14:val="solid"/>
+                            <w14:round/>
+                          </w14:textOutline>
+                        </w:rPr>
+                        <w:t>7</w:t>
+                      </w:r>
+                    </w:p>
+                  </w:txbxContent>
+                </v:textbox>
+                <w10:wrap anchorx="margin"/>
+              </v:shape>
+            </w:pict>
+          </mc:Fallback>
+        </mc:AlternateContent>
+      </w:r>
+      <w:r>
+        <w:rPr>
+          <w:noProof/>
+          <w:lang w:val="fr-CH" w:eastAsia="fr-CH"/>
+        </w:rPr>
+        <mc:AlternateContent>
+          <mc:Choice Requires="wps">
+            <w:drawing>
+              <wp:anchor distT="0" distB="0" distL="114300" distR="114300" simplePos="0" relativeHeight="251720704" behindDoc="0" locked="0" layoutInCell="1" allowOverlap="1" wp14:anchorId="1D2ED37B" wp14:editId="66547601">
+                <wp:simplePos x="0" y="0"/>
+                <wp:positionH relativeFrom="margin">
+                  <wp:posOffset>4699311</wp:posOffset>
+                </wp:positionH>
+                <wp:positionV relativeFrom="paragraph">
+                  <wp:posOffset>1061720</wp:posOffset>
+                </wp:positionV>
+                <wp:extent cx="276225" cy="247650"/>
+                <wp:effectExtent l="0" t="0" r="0" b="0"/>
+                <wp:wrapNone/>
+                <wp:docPr id="34" name="Zone de texte 34"/>
+                <wp:cNvGraphicFramePr/>
+                <a:graphic xmlns:a="http://schemas.openxmlformats.org/drawingml/2006/main">
+                  <a:graphicData uri="http://schemas.microsoft.com/office/word/2010/wordprocessingShape">
+                    <wps:wsp>
+                      <wps:cNvSpPr txBox="1"/>
+                      <wps:spPr>
+                        <a:xfrm>
+                          <a:off x="0" y="0"/>
+                          <a:ext cx="276225" cy="247650"/>
+                        </a:xfrm>
+                        <a:prstGeom prst="rect">
+                          <a:avLst/>
+                        </a:prstGeom>
+                        <a:noFill/>
+                        <a:ln>
+                          <a:noFill/>
+                        </a:ln>
+                      </wps:spPr>
+                      <wps:txbx>
+                        <w:txbxContent>
+                          <w:p>
+                            <w:pPr>
+                              <w:jc w:val="center"/>
+                              <w:rPr>
+                                <w:b/>
+                                <w:color w:val="FF0000"/>
+                                <w:sz w:val="22"/>
+                                <w:szCs w:val="72"/>
+                                <w:lang w:val="fr-CH"/>
+                                <w14:shadow w14:blurRad="38100" w14:dist="19050" w14:dir="2700000" w14:sx="100000" w14:sy="100000" w14:kx="0" w14:ky="0" w14:algn="tl">
+                                  <w14:schemeClr w14:val="dk1">
+                                    <w14:alpha w14:val="60000"/>
+                                  </w14:schemeClr>
+                                </w14:shadow>
+                                <w14:textOutline w14:w="0" w14:cap="flat" w14:cmpd="sng" w14:algn="ctr">
+                                  <w14:noFill/>
+                                  <w14:prstDash w14:val="solid"/>
+                                  <w14:round/>
+                                </w14:textOutline>
+                              </w:rPr>
+                            </w:pPr>
+                            <w:r>
+                              <w:rPr>
+                                <w:b/>
+                                <w:color w:val="FF0000"/>
+                                <w:sz w:val="22"/>
+                                <w:szCs w:val="72"/>
+                                <w:lang w:val="fr-CH"/>
+                                <w14:shadow w14:blurRad="38100" w14:dist="19050" w14:dir="2700000" w14:sx="100000" w14:sy="100000" w14:kx="0" w14:ky="0" w14:algn="tl">
+                                  <w14:schemeClr w14:val="dk1">
+                                    <w14:alpha w14:val="60000"/>
+                                  </w14:schemeClr>
+                                </w14:shadow>
+                                <w14:textOutline w14:w="0" w14:cap="flat" w14:cmpd="sng" w14:algn="ctr">
+                                  <w14:noFill/>
+                                  <w14:prstDash w14:val="solid"/>
+                                  <w14:round/>
+                                </w14:textOutline>
+                              </w:rPr>
+                              <w:t>6</w:t>
+                            </w:r>
+                          </w:p>
+                        </w:txbxContent>
+                      </wps:txbx>
+                      <wps:bodyPr rot="0" spcFirstLastPara="0" vertOverflow="overflow" horzOverflow="overflow" vert="horz" wrap="square" lIns="91440" tIns="45720" rIns="91440" bIns="45720" numCol="1" spcCol="0" rtlCol="0" fromWordArt="0" anchor="t" anchorCtr="0" forceAA="0" compatLnSpc="1">
+                        <a:prstTxWarp prst="textNoShape">
+                          <a:avLst/>
+                        </a:prstTxWarp>
+                        <a:noAutofit/>
+                      </wps:bodyPr>
+                    </wps:wsp>
+                  </a:graphicData>
+                </a:graphic>
+                <wp14:sizeRelH relativeFrom="margin">
+                  <wp14:pctWidth>0</wp14:pctWidth>
+                </wp14:sizeRelH>
+                <wp14:sizeRelV relativeFrom="margin">
+                  <wp14:pctHeight>0</wp14:pctHeight>
+                </wp14:sizeRelV>
+              </wp:anchor>
+            </w:drawing>
+          </mc:Choice>
+          <mc:Fallback>
+            <w:pict>
+              <v:shape w14:anchorId="1D2ED37B" id="Zone de texte 34" o:spid="_x0000_s1053" type="#_x0000_t202" style="position:absolute;margin-left:370pt;margin-top:83.6pt;width:21.75pt;height:19.5pt;z-index:251720704;visibility:visible;mso-wrap-style:square;mso-width-percent:0;mso-height-percent:0;mso-wrap-distance-left:9pt;mso-wrap-distance-top:0;mso-wrap-distance-right:9pt;mso-wrap-distance-bottom:0;mso-position-horizontal:absolute;mso-position-horizontal-relative:margin;mso-position-vertical:absolute;mso-position-vertical-relative:text;mso-width-percent:0;mso-height-percent:0;mso-width-relative:margin;mso-height-relative:margin;v-text-anchor:top" o:gfxdata="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" filled="f" stroked="f">
+                <v:textbox>
+                  <w:txbxContent>
+                    <w:p>
+                      <w:pPr>
+                        <w:jc w:val="center"/>
+                        <w:rPr>
+                          <w:b/>
+                          <w:color w:val="FF0000"/>
+                          <w:sz w:val="22"/>
+                          <w:szCs w:val="72"/>
+                          <w:lang w:val="fr-CH"/>
+                          <w14:shadow w14:blurRad="38100" w14:dist="19050" w14:dir="2700000" w14:sx="100000" w14:sy="100000" w14:kx="0" w14:ky="0" w14:algn="tl">
+                            <w14:schemeClr w14:val="dk1">
+                              <w14:alpha w14:val="60000"/>
+                            </w14:schemeClr>
+                          </w14:shadow>
+                          <w14:textOutline w14:w="0" w14:cap="flat" w14:cmpd="sng" w14:algn="ctr">
+                            <w14:noFill/>
+                            <w14:prstDash w14:val="solid"/>
+                            <w14:round/>
+                          </w14:textOutline>
+                        </w:rPr>
+                      </w:pPr>
+                      <w:r>
+                        <w:rPr>
+                          <w:b/>
+                          <w:color w:val="FF0000"/>
+                          <w:sz w:val="22"/>
+                          <w:szCs w:val="72"/>
+                          <w:lang w:val="fr-CH"/>
+                          <w14:shadow w14:blurRad="38100" w14:dist="19050" w14:dir="2700000" w14:sx="100000" w14:sy="100000" w14:kx="0" w14:ky="0" w14:algn="tl">
+                            <w14:schemeClr w14:val="dk1">
+                              <w14:alpha w14:val="60000"/>
+                            </w14:schemeClr>
+                          </w14:shadow>
+                          <w14:textOutline w14:w="0" w14:cap="flat" w14:cmpd="sng" w14:algn="ctr">
+                            <w14:noFill/>
+                            <w14:prstDash w14:val="solid"/>
+                            <w14:round/>
+                          </w14:textOutline>
+                        </w:rPr>
+                        <w:t>6</w:t>
+                      </w:r>
+                    </w:p>
+                  </w:txbxContent>
+                </v:textbox>
+                <w10:wrap anchorx="margin"/>
+              </v:shape>
+            </w:pict>
+          </mc:Fallback>
+        </mc:AlternateContent>
+      </w:r>
+      <w:r>
+        <w:rPr>
+          <w:noProof/>
+          <w:lang w:val="fr-CH" w:eastAsia="fr-CH"/>
+        </w:rPr>
+        <mc:AlternateContent>
+          <mc:Choice Requires="wps">
+            <w:drawing>
+              <wp:anchor distT="0" distB="0" distL="114300" distR="114300" simplePos="0" relativeHeight="251718656" behindDoc="0" locked="0" layoutInCell="1" allowOverlap="1" wp14:anchorId="0C7379CA" wp14:editId="7CBAC998">
+                <wp:simplePos x="0" y="0"/>
+                <wp:positionH relativeFrom="margin">
+                  <wp:posOffset>3279058</wp:posOffset>
+                </wp:positionH>
+                <wp:positionV relativeFrom="paragraph">
+                  <wp:posOffset>1153322</wp:posOffset>
+                </wp:positionV>
+                <wp:extent cx="276225" cy="247650"/>
+                <wp:effectExtent l="0" t="0" r="0" b="0"/>
+                <wp:wrapNone/>
+                <wp:docPr id="33" name="Zone de texte 33"/>
+                <wp:cNvGraphicFramePr/>
+                <a:graphic xmlns:a="http://schemas.openxmlformats.org/drawingml/2006/main">
+                  <a:graphicData uri="http://schemas.microsoft.com/office/word/2010/wordprocessingShape">
+                    <wps:wsp>
+                      <wps:cNvSpPr txBox="1"/>
+                      <wps:spPr>
+                        <a:xfrm>
+                          <a:off x="0" y="0"/>
+                          <a:ext cx="276225" cy="247650"/>
+                        </a:xfrm>
+                        <a:prstGeom prst="rect">
+                          <a:avLst/>
+                        </a:prstGeom>
+                        <a:noFill/>
+                        <a:ln>
+                          <a:noFill/>
+                        </a:ln>
+                      </wps:spPr>
+                      <wps:txbx>
+                        <w:txbxContent>
+                          <w:p>
+                            <w:pPr>
+                              <w:jc w:val="center"/>
+                              <w:rPr>
+                                <w:b/>
+                                <w:color w:val="FF0000"/>
+                                <w:sz w:val="22"/>
+                                <w:szCs w:val="72"/>
+                                <w:lang w:val="fr-CH"/>
+                                <w14:shadow w14:blurRad="38100" w14:dist="19050" w14:dir="2700000" w14:sx="100000" w14:sy="100000" w14:kx="0" w14:ky="0" w14:algn="tl">
+                                  <w14:schemeClr w14:val="dk1">
+                                    <w14:alpha w14:val="60000"/>
+                                  </w14:schemeClr>
+                                </w14:shadow>
+                                <w14:textOutline w14:w="0" w14:cap="flat" w14:cmpd="sng" w14:algn="ctr">
+                                  <w14:noFill/>
+                                  <w14:prstDash w14:val="solid"/>
+                                  <w14:round/>
+                                </w14:textOutline>
+                              </w:rPr>
+                            </w:pPr>
+                            <w:r>
+                              <w:rPr>
+                                <w:b/>
+                                <w:color w:val="FF0000"/>
+                                <w:sz w:val="22"/>
+                                <w:szCs w:val="72"/>
+                                <w:lang w:val="fr-CH"/>
+                                <w14:shadow w14:blurRad="38100" w14:dist="19050" w14:dir="2700000" w14:sx="100000" w14:sy="100000" w14:kx="0" w14:ky="0" w14:algn="tl">
+                                  <w14:schemeClr w14:val="dk1">
+                                    <w14:alpha w14:val="60000"/>
+                                  </w14:schemeClr>
+                                </w14:shadow>
+                                <w14:textOutline w14:w="0" w14:cap="flat" w14:cmpd="sng" w14:algn="ctr">
+                                  <w14:noFill/>
+                                  <w14:prstDash w14:val="solid"/>
+                                  <w14:round/>
+                                </w14:textOutline>
+                              </w:rPr>
+                              <w:t>5</w:t>
+                            </w:r>
+                          </w:p>
+                        </w:txbxContent>
+                      </wps:txbx>
+                      <wps:bodyPr rot="0" spcFirstLastPara="0" vertOverflow="overflow" horzOverflow="overflow" vert="horz" wrap="square" lIns="91440" tIns="45720" rIns="91440" bIns="45720" numCol="1" spcCol="0" rtlCol="0" fromWordArt="0" anchor="t" anchorCtr="0" forceAA="0" compatLnSpc="1">
+                        <a:prstTxWarp prst="textNoShape">
+                          <a:avLst/>
+                        </a:prstTxWarp>
+                        <a:noAutofit/>
+                      </wps:bodyPr>
+                    </wps:wsp>
+                  </a:graphicData>
+                </a:graphic>
+                <wp14:sizeRelH relativeFrom="margin">
+                  <wp14:pctWidth>0</wp14:pctWidth>
+                </wp14:sizeRelH>
+                <wp14:sizeRelV relativeFrom="margin">
+                  <wp14:pctHeight>0</wp14:pctHeight>
+                </wp14:sizeRelV>
+              </wp:anchor>
+            </w:drawing>
+          </mc:Choice>
+          <mc:Fallback>
+            <w:pict>
+              <v:shape w14:anchorId="0C7379CA" id="Zone de texte 33" o:spid="_x0000_s1054" type="#_x0000_t202" style="position:absolute;margin-left:258.2pt;margin-top:90.8pt;width:21.75pt;height:19.5pt;z-index:251718656;visibility:visible;mso-wrap-style:square;mso-width-percent:0;mso-height-percent:0;mso-wrap-distance-left:9pt;mso-wrap-distance-top:0;mso-wrap-distance-right:9pt;mso-wrap-distance-bottom:0;mso-position-horizontal:absolute;mso-position-horizontal-relative:margin;mso-position-vertical:absolute;mso-position-vertical-relative:text;mso-width-percent:0;mso-height-percent:0;mso-width-relative:margin;mso-height-relative:margin;v-text-anchor:top" o:gfxdata="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" filled="f" stroked="f">
+                <v:textbox>
+                  <w:txbxContent>
+                    <w:p>
+                      <w:pPr>
+                        <w:jc w:val="center"/>
+                        <w:rPr>
+                          <w:b/>
+                          <w:color w:val="FF0000"/>
+                          <w:sz w:val="22"/>
+                          <w:szCs w:val="72"/>
+                          <w:lang w:val="fr-CH"/>
+                          <w14:shadow w14:blurRad="38100" w14:dist="19050" w14:dir="2700000" w14:sx="100000" w14:sy="100000" w14:kx="0" w14:ky="0" w14:algn="tl">
+                            <w14:schemeClr w14:val="dk1">
+                              <w14:alpha w14:val="60000"/>
+                            </w14:schemeClr>
+                          </w14:shadow>
+                          <w14:textOutline w14:w="0" w14:cap="flat" w14:cmpd="sng" w14:algn="ctr">
+                            <w14:noFill/>
+                            <w14:prstDash w14:val="solid"/>
+                            <w14:round/>
+                          </w14:textOutline>
+                        </w:rPr>
+                      </w:pPr>
+                      <w:r>
+                        <w:rPr>
+                          <w:b/>
+                          <w:color w:val="FF0000"/>
+                          <w:sz w:val="22"/>
+                          <w:szCs w:val="72"/>
+                          <w:lang w:val="fr-CH"/>
+                          <w14:shadow w14:blurRad="38100" w14:dist="19050" w14:dir="2700000" w14:sx="100000" w14:sy="100000" w14:kx="0" w14:ky="0" w14:algn="tl">
+                            <w14:schemeClr w14:val="dk1">
+                              <w14:alpha w14:val="60000"/>
+                            </w14:schemeClr>
+                          </w14:shadow>
+                          <w14:textOutline w14:w="0" w14:cap="flat" w14:cmpd="sng" w14:algn="ctr">
+                            <w14:noFill/>
+                            <w14:prstDash w14:val="solid"/>
+                            <w14:round/>
+                          </w14:textOutline>
+                        </w:rPr>
+                        <w:t>5</w:t>
+                      </w:r>
+                    </w:p>
+                  </w:txbxContent>
+                </v:textbox>
+                <w10:wrap anchorx="margin"/>
+              </v:shape>
+            </w:pict>
+          </mc:Fallback>
+        </mc:AlternateContent>
+      </w:r>
+      <w:r>
+        <w:rPr>
+          <w:noProof/>
+          <w:lang w:val="fr-CH" w:eastAsia="fr-CH"/>
+        </w:rPr>
+        <mc:AlternateContent>
+          <mc:Choice Requires="wps">
+            <w:drawing>
+              <wp:anchor distT="0" distB="0" distL="114300" distR="114300" simplePos="0" relativeHeight="251716608" behindDoc="0" locked="0" layoutInCell="1" allowOverlap="1" wp14:anchorId="023FEBAA" wp14:editId="58906E7E">
+                <wp:simplePos x="0" y="0"/>
+                <wp:positionH relativeFrom="margin">
+                  <wp:posOffset>2121562</wp:posOffset>
+                </wp:positionH>
+                <wp:positionV relativeFrom="paragraph">
+                  <wp:posOffset>1172777</wp:posOffset>
+                </wp:positionV>
+                <wp:extent cx="276225" cy="247650"/>
+                <wp:effectExtent l="0" t="0" r="0" b="0"/>
+                <wp:wrapNone/>
+                <wp:docPr id="32" name="Zone de texte 32"/>
+                <wp:cNvGraphicFramePr/>
+                <a:graphic xmlns:a="http://schemas.openxmlformats.org/drawingml/2006/main">
+                  <a:graphicData uri="http://schemas.microsoft.com/office/word/2010/wordprocessingShape">
+                    <wps:wsp>
+                      <wps:cNvSpPr txBox="1"/>
+                      <wps:spPr>
+                        <a:xfrm>
+                          <a:off x="0" y="0"/>
+                          <a:ext cx="276225" cy="247650"/>
+                        </a:xfrm>
+                        <a:prstGeom prst="rect">
+                          <a:avLst/>
+                        </a:prstGeom>
+                        <a:noFill/>
+                        <a:ln>
+                          <a:noFill/>
+                        </a:ln>
+                      </wps:spPr>
+                      <wps:txbx>
+                        <w:txbxContent>
+                          <w:p>
+                            <w:pPr>
+                              <w:jc w:val="center"/>
+                              <w:rPr>
+                                <w:b/>
+                                <w:color w:val="FF0000"/>
+                                <w:sz w:val="22"/>
+                                <w:szCs w:val="72"/>
+                                <w:lang w:val="fr-CH"/>
+                                <w14:shadow w14:blurRad="38100" w14:dist="19050" w14:dir="2700000" w14:sx="100000" w14:sy="100000" w14:kx="0" w14:ky="0" w14:algn="tl">
+                                  <w14:schemeClr w14:val="dk1">
+                                    <w14:alpha w14:val="60000"/>
+                                  </w14:schemeClr>
+                                </w14:shadow>
+                                <w14:textOutline w14:w="0" w14:cap="flat" w14:cmpd="sng" w14:algn="ctr">
+                                  <w14:noFill/>
+                                  <w14:prstDash w14:val="solid"/>
+                                  <w14:round/>
+                                </w14:textOutline>
+                              </w:rPr>
+                            </w:pPr>
+                            <w:r>
+                              <w:rPr>
+                                <w:b/>
+                                <w:color w:val="FF0000"/>
+                                <w:sz w:val="22"/>
+                                <w:szCs w:val="72"/>
+                                <w:lang w:val="fr-CH"/>
+                                <w14:shadow w14:blurRad="38100" w14:dist="19050" w14:dir="2700000" w14:sx="100000" w14:sy="100000" w14:kx="0" w14:ky="0" w14:algn="tl">
+                                  <w14:schemeClr w14:val="dk1">
+                                    <w14:alpha w14:val="60000"/>
+                                  </w14:schemeClr>
+                                </w14:shadow>
+                                <w14:textOutline w14:w="0" w14:cap="flat" w14:cmpd="sng" w14:algn="ctr">
+                                  <w14:noFill/>
+                                  <w14:prstDash w14:val="solid"/>
+                                  <w14:round/>
+                                </w14:textOutline>
+                              </w:rPr>
+                              <w:t>4</w:t>
+                            </w:r>
+                          </w:p>
+                        </w:txbxContent>
+                      </wps:txbx>
+                      <wps:bodyPr rot="0" spcFirstLastPara="0" vertOverflow="overflow" horzOverflow="overflow" vert="horz" wrap="square" lIns="91440" tIns="45720" rIns="91440" bIns="45720" numCol="1" spcCol="0" rtlCol="0" fromWordArt="0" anchor="t" anchorCtr="0" forceAA="0" compatLnSpc="1">
+                        <a:prstTxWarp prst="textNoShape">
+                          <a:avLst/>
+                        </a:prstTxWarp>
+                        <a:noAutofit/>
+                      </wps:bodyPr>
+                    </wps:wsp>
+                  </a:graphicData>
+                </a:graphic>
+                <wp14:sizeRelH relativeFrom="margin">
+                  <wp14:pctWidth>0</wp14:pctWidth>
+                </wp14:sizeRelH>
+                <wp14:sizeRelV relativeFrom="margin">
+                  <wp14:pctHeight>0</wp14:pctHeight>
+                </wp14:sizeRelV>
+              </wp:anchor>
+            </w:drawing>
+          </mc:Choice>
+          <mc:Fallback>
+            <w:pict>
+              <v:shape w14:anchorId="023FEBAA" id="Zone de texte 32" o:spid="_x0000_s1055" type="#_x0000_t202" style="position:absolute;margin-left:167.05pt;margin-top:92.35pt;width:21.75pt;height:19.5pt;z-index:251716608;visibility:visible;mso-wrap-style:square;mso-width-percent:0;mso-height-percent:0;mso-wrap-distance-left:9pt;mso-wrap-distance-top:0;mso-wrap-distance-right:9pt;mso-wrap-distance-bottom:0;mso-position-horizontal:absolute;mso-position-horizontal-relative:margin;mso-position-vertical:absolute;mso-position-vertical-relative:text;mso-width-percent:0;mso-height-percent:0;mso-width-relative:margin;mso-height-relative:margin;v-text-anchor:top" o:gfxdata="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" filled="f" stroked="f">
+                <v:textbox>
+                  <w:txbxContent>
+                    <w:p>
+                      <w:pPr>
+                        <w:jc w:val="center"/>
+                        <w:rPr>
+                          <w:b/>
+                          <w:color w:val="FF0000"/>
+                          <w:sz w:val="22"/>
+                          <w:szCs w:val="72"/>
+                          <w:lang w:val="fr-CH"/>
+                          <w14:shadow w14:blurRad="38100" w14:dist="19050" w14:dir="2700000" w14:sx="100000" w14:sy="100000" w14:kx="0" w14:ky="0" w14:algn="tl">
+                            <w14:schemeClr w14:val="dk1">
+                              <w14:alpha w14:val="60000"/>
+                            </w14:schemeClr>
+                          </w14:shadow>
+                          <w14:textOutline w14:w="0" w14:cap="flat" w14:cmpd="sng" w14:algn="ctr">
+                            <w14:noFill/>
+                            <w14:prstDash w14:val="solid"/>
+                            <w14:round/>
+                          </w14:textOutline>
+                        </w:rPr>
+                      </w:pPr>
+                      <w:r>
+                        <w:rPr>
+                          <w:b/>
+                          <w:color w:val="FF0000"/>
+                          <w:sz w:val="22"/>
+                          <w:szCs w:val="72"/>
+                          <w:lang w:val="fr-CH"/>
+                          <w14:shadow w14:blurRad="38100" w14:dist="19050" w14:dir="2700000" w14:sx="100000" w14:sy="100000" w14:kx="0" w14:ky="0" w14:algn="tl">
+                            <w14:schemeClr w14:val="dk1">
+                              <w14:alpha w14:val="60000"/>
+                            </w14:schemeClr>
+                          </w14:shadow>
+                          <w14:textOutline w14:w="0" w14:cap="flat" w14:cmpd="sng" w14:algn="ctr">
+                            <w14:noFill/>
+                            <w14:prstDash w14:val="solid"/>
+                            <w14:round/>
+                          </w14:textOutline>
+                        </w:rPr>
+                        <w:t>4</w:t>
+                      </w:r>
+                    </w:p>
+                  </w:txbxContent>
+                </v:textbox>
+                <w10:wrap anchorx="margin"/>
+              </v:shape>
+            </w:pict>
+          </mc:Fallback>
+        </mc:AlternateContent>
+      </w:r>
+      <w:r>
+        <w:rPr>
+          <w:noProof/>
+          <w:lang w:val="fr-CH" w:eastAsia="fr-CH"/>
+        </w:rPr>
+        <mc:AlternateContent>
+          <mc:Choice Requires="wps">
+            <w:drawing>
+              <wp:anchor distT="0" distB="0" distL="114300" distR="114300" simplePos="0" relativeHeight="251714560" behindDoc="0" locked="0" layoutInCell="1" allowOverlap="1" wp14:anchorId="3931E80E" wp14:editId="01F77646">
+                <wp:simplePos x="0" y="0"/>
+                <wp:positionH relativeFrom="margin">
+                  <wp:posOffset>1080310</wp:posOffset>
+                </wp:positionH>
+                <wp:positionV relativeFrom="paragraph">
+                  <wp:posOffset>1172642</wp:posOffset>
+                </wp:positionV>
+                <wp:extent cx="276225" cy="247650"/>
+                <wp:effectExtent l="0" t="0" r="0" b="0"/>
+                <wp:wrapNone/>
+                <wp:docPr id="31" name="Zone de texte 31"/>
+                <wp:cNvGraphicFramePr/>
+                <a:graphic xmlns:a="http://schemas.openxmlformats.org/drawingml/2006/main">
+                  <a:graphicData uri="http://schemas.microsoft.com/office/word/2010/wordprocessingShape">
+                    <wps:wsp>
+                      <wps:cNvSpPr txBox="1"/>
+                      <wps:spPr>
+                        <a:xfrm>
+                          <a:off x="0" y="0"/>
+                          <a:ext cx="276225" cy="247650"/>
+                        </a:xfrm>
+                        <a:prstGeom prst="rect">
+                          <a:avLst/>
+                        </a:prstGeom>
+                        <a:noFill/>
+                        <a:ln>
+                          <a:noFill/>
+                        </a:ln>
+                      </wps:spPr>
+                      <wps:txbx>
+                        <w:txbxContent>
+                          <w:p>
+                            <w:pPr>
+                              <w:jc w:val="center"/>
+                              <w:rPr>
+                                <w:b/>
+                                <w:color w:val="FF0000"/>
+                                <w:sz w:val="22"/>
+                                <w:szCs w:val="72"/>
+                                <w:lang w:val="fr-CH"/>
+                                <w14:shadow w14:blurRad="38100" w14:dist="19050" w14:dir="2700000" w14:sx="100000" w14:sy="100000" w14:kx="0" w14:ky="0" w14:algn="tl">
+                                  <w14:schemeClr w14:val="dk1">
+                                    <w14:alpha w14:val="60000"/>
+                                  </w14:schemeClr>
+                                </w14:shadow>
+                                <w14:textOutline w14:w="0" w14:cap="flat" w14:cmpd="sng" w14:algn="ctr">
+                                  <w14:noFill/>
+                                  <w14:prstDash w14:val="solid"/>
+                                  <w14:round/>
+                                </w14:textOutline>
+                              </w:rPr>
+                            </w:pPr>
+                            <w:r>
+                              <w:rPr>
+                                <w:b/>
+                                <w:color w:val="FF0000"/>
+                                <w:sz w:val="22"/>
+                                <w:szCs w:val="72"/>
+                                <w:lang w:val="fr-CH"/>
+                                <w14:shadow w14:blurRad="38100" w14:dist="19050" w14:dir="2700000" w14:sx="100000" w14:sy="100000" w14:kx="0" w14:ky="0" w14:algn="tl">
+                                  <w14:schemeClr w14:val="dk1">
+                                    <w14:alpha w14:val="60000"/>
+                                  </w14:schemeClr>
+                                </w14:shadow>
+                                <w14:textOutline w14:w="0" w14:cap="flat" w14:cmpd="sng" w14:algn="ctr">
+                                  <w14:noFill/>
+                                  <w14:prstDash w14:val="solid"/>
+                                  <w14:round/>
+                                </w14:textOutline>
+                              </w:rPr>
+                              <w:t>3</w:t>
+                            </w:r>
+                          </w:p>
+                        </w:txbxContent>
+                      </wps:txbx>
+                      <wps:bodyPr rot="0" spcFirstLastPara="0" vertOverflow="overflow" horzOverflow="overflow" vert="horz" wrap="square" lIns="91440" tIns="45720" rIns="91440" bIns="45720" numCol="1" spcCol="0" rtlCol="0" fromWordArt="0" anchor="t" anchorCtr="0" forceAA="0" compatLnSpc="1">
+                        <a:prstTxWarp prst="textNoShape">
+                          <a:avLst/>
+                        </a:prstTxWarp>
+                        <a:noAutofit/>
+                      </wps:bodyPr>
+                    </wps:wsp>
+                  </a:graphicData>
+                </a:graphic>
+                <wp14:sizeRelH relativeFrom="margin">
+                  <wp14:pctWidth>0</wp14:pctWidth>
+                </wp14:sizeRelH>
+                <wp14:sizeRelV relativeFrom="margin">
+                  <wp14:pctHeight>0</wp14:pctHeight>
+                </wp14:sizeRelV>
+              </wp:anchor>
+            </w:drawing>
+          </mc:Choice>
+          <mc:Fallback>
+            <w:pict>
+              <v:shape w14:anchorId="3931E80E" id="Zone de texte 31" o:spid="_x0000_s1056" type="#_x0000_t202" style="position:absolute;margin-left:85.05pt;margin-top:92.35pt;width:21.75pt;height:19.5pt;z-index:251714560;visibility:visible;mso-wrap-style:square;mso-width-percent:0;mso-height-percent:0;mso-wrap-distance-left:9pt;mso-wrap-distance-top:0;mso-wrap-distance-right:9pt;mso-wrap-distance-bottom:0;mso-position-horizontal:absolute;mso-position-horizontal-relative:margin;mso-position-vertical:absolute;mso-position-vertical-relative:text;mso-width-percent:0;mso-height-percent:0;mso-width-relative:margin;mso-height-relative:margin;v-text-anchor:top" o:gfxdata="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" filled="f" stroked="f">
+                <v:textbox>
+                  <w:txbxContent>
+                    <w:p>
+                      <w:pPr>
+                        <w:jc w:val="center"/>
+                        <w:rPr>
+                          <w:b/>
+                          <w:color w:val="FF0000"/>
+                          <w:sz w:val="22"/>
+                          <w:szCs w:val="72"/>
+                          <w:lang w:val="fr-CH"/>
+                          <w14:shadow w14:blurRad="38100" w14:dist="19050" w14:dir="2700000" w14:sx="100000" w14:sy="100000" w14:kx="0" w14:ky="0" w14:algn="tl">
+                            <w14:schemeClr w14:val="dk1">
+                              <w14:alpha w14:val="60000"/>
+                            </w14:schemeClr>
+                          </w14:shadow>
+                          <w14:textOutline w14:w="0" w14:cap="flat" w14:cmpd="sng" w14:algn="ctr">
+                            <w14:noFill/>
+                            <w14:prstDash w14:val="solid"/>
+                            <w14:round/>
+                          </w14:textOutline>
+                        </w:rPr>
+                      </w:pPr>
+                      <w:r>
+                        <w:rPr>
+                          <w:b/>
+                          <w:color w:val="FF0000"/>
+                          <w:sz w:val="22"/>
+                          <w:szCs w:val="72"/>
+                          <w:lang w:val="fr-CH"/>
+                          <w14:shadow w14:blurRad="38100" w14:dist="19050" w14:dir="2700000" w14:sx="100000" w14:sy="100000" w14:kx="0" w14:ky="0" w14:algn="tl">
+                            <w14:schemeClr w14:val="dk1">
+                              <w14:alpha w14:val="60000"/>
+                            </w14:schemeClr>
+                          </w14:shadow>
+                          <w14:textOutline w14:w="0" w14:cap="flat" w14:cmpd="sng" w14:algn="ctr">
+                            <w14:noFill/>
+                            <w14:prstDash w14:val="solid"/>
+                            <w14:round/>
+                          </w14:textOutline>
+                        </w:rPr>
+                        <w:t>3</w:t>
+                      </w:r>
+                    </w:p>
+                  </w:txbxContent>
+                </v:textbox>
+                <w10:wrap anchorx="margin"/>
+              </v:shape>
+            </w:pict>
+          </mc:Fallback>
+        </mc:AlternateContent>
+      </w:r>
+      <w:r>
+        <w:rPr>
+          <w:noProof/>
+          <w:lang w:val="fr-CH" w:eastAsia="fr-CH"/>
+        </w:rPr>
+        <mc:AlternateContent>
+          <mc:Choice Requires="wps">
+            <w:drawing>
+              <wp:anchor distT="0" distB="0" distL="114300" distR="114300" simplePos="0" relativeHeight="251712512" behindDoc="0" locked="0" layoutInCell="1" allowOverlap="1" wp14:anchorId="1F9697A4" wp14:editId="436F14AD">
+                <wp:simplePos x="0" y="0"/>
+                <wp:positionH relativeFrom="margin">
+                  <wp:posOffset>885717</wp:posOffset>
+                </wp:positionH>
+                <wp:positionV relativeFrom="paragraph">
+                  <wp:posOffset>1027052</wp:posOffset>
+                </wp:positionV>
+                <wp:extent cx="276225" cy="247650"/>
+                <wp:effectExtent l="0" t="0" r="0" b="0"/>
+                <wp:wrapNone/>
+                <wp:docPr id="30" name="Zone de texte 30"/>
+                <wp:cNvGraphicFramePr/>
+                <a:graphic xmlns:a="http://schemas.openxmlformats.org/drawingml/2006/main">
+                  <a:graphicData uri="http://schemas.microsoft.com/office/word/2010/wordprocessingShape">
+                    <wps:wsp>
+                      <wps:cNvSpPr txBox="1"/>
+                      <wps:spPr>
+                        <a:xfrm>
+                          <a:off x="0" y="0"/>
+                          <a:ext cx="276225" cy="247650"/>
+                        </a:xfrm>
+                        <a:prstGeom prst="rect">
+                          <a:avLst/>
+                        </a:prstGeom>
+                        <a:noFill/>
+                        <a:ln>
+                          <a:noFill/>
+                        </a:ln>
+                      </wps:spPr>
+                      <wps:txbx>
+                        <w:txbxContent>
+                          <w:p>
+                            <w:pPr>
+                              <w:jc w:val="center"/>
+                              <w:rPr>
+                                <w:b/>
+                                <w:color w:val="FF0000"/>
+                                <w:sz w:val="22"/>
+                                <w:szCs w:val="72"/>
+                                <w:lang w:val="fr-CH"/>
+                                <w14:shadow w14:blurRad="38100" w14:dist="19050" w14:dir="2700000" w14:sx="100000" w14:sy="100000" w14:kx="0" w14:ky="0" w14:algn="tl">
+                                  <w14:schemeClr w14:val="dk1">
+                                    <w14:alpha w14:val="60000"/>
+                                  </w14:schemeClr>
+                                </w14:shadow>
+                                <w14:textOutline w14:w="0" w14:cap="flat" w14:cmpd="sng" w14:algn="ctr">
+                                  <w14:noFill/>
+                                  <w14:prstDash w14:val="solid"/>
+                                  <w14:round/>
+                                </w14:textOutline>
+                              </w:rPr>
+                            </w:pPr>
+                            <w:r>
+                              <w:rPr>
+                                <w:b/>
+                                <w:color w:val="FF0000"/>
+                                <w:sz w:val="22"/>
+                                <w:szCs w:val="72"/>
+                                <w:lang w:val="fr-CH"/>
+                                <w14:shadow w14:blurRad="38100" w14:dist="19050" w14:dir="2700000" w14:sx="100000" w14:sy="100000" w14:kx="0" w14:ky="0" w14:algn="tl">
+                                  <w14:schemeClr w14:val="dk1">
+                                    <w14:alpha w14:val="60000"/>
+                                  </w14:schemeClr>
+                                </w14:shadow>
+                                <w14:textOutline w14:w="0" w14:cap="flat" w14:cmpd="sng" w14:algn="ctr">
+                                  <w14:noFill/>
+                                  <w14:prstDash w14:val="solid"/>
+                                  <w14:round/>
+                                </w14:textOutline>
+                              </w:rPr>
+                              <w:t>2</w:t>
+                            </w:r>
+                          </w:p>
+                        </w:txbxContent>
+                      </wps:txbx>
+                      <wps:bodyPr rot="0" spcFirstLastPara="0" vertOverflow="overflow" horzOverflow="overflow" vert="horz" wrap="square" lIns="91440" tIns="45720" rIns="91440" bIns="45720" numCol="1" spcCol="0" rtlCol="0" fromWordArt="0" anchor="t" anchorCtr="0" forceAA="0" compatLnSpc="1">
+                        <a:prstTxWarp prst="textNoShape">
+                          <a:avLst/>
+                        </a:prstTxWarp>
+                        <a:noAutofit/>
+                      </wps:bodyPr>
+                    </wps:wsp>
+                  </a:graphicData>
+                </a:graphic>
+                <wp14:sizeRelH relativeFrom="margin">
+                  <wp14:pctWidth>0</wp14:pctWidth>
+                </wp14:sizeRelH>
+                <wp14:sizeRelV relativeFrom="margin">
+                  <wp14:pctHeight>0</wp14:pctHeight>
+                </wp14:sizeRelV>
+              </wp:anchor>
+            </w:drawing>
+          </mc:Choice>
+          <mc:Fallback>
+            <w:pict>
+              <v:shape w14:anchorId="1F9697A4" id="Zone de texte 30" o:spid="_x0000_s1057" type="#_x0000_t202" style="position:absolute;margin-left:69.75pt;margin-top:80.85pt;width:21.75pt;height:19.5pt;z-index:251712512;visibility:visible;mso-wrap-style:square;mso-width-percent:0;mso-height-percent:0;mso-wrap-distance-left:9pt;mso-wrap-distance-top:0;mso-wrap-distance-right:9pt;mso-wrap-distance-bottom:0;mso-position-horizontal:absolute;mso-position-horizontal-relative:margin;mso-position-vertical:absolute;mso-position-vertical-relative:text;mso-width-percent:0;mso-height-percent:0;mso-width-relative:margin;mso-height-relative:margin;v-text-anchor:top" o:gfxdata="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" filled="f" stroked="f">
+                <v:textbox>
+                  <w:txbxContent>
+                    <w:p>
+                      <w:pPr>
+                        <w:jc w:val="center"/>
+                        <w:rPr>
+                          <w:b/>
+                          <w:color w:val="FF0000"/>
+                          <w:sz w:val="22"/>
+                          <w:szCs w:val="72"/>
+                          <w:lang w:val="fr-CH"/>
+                          <w14:shadow w14:blurRad="38100" w14:dist="19050" w14:dir="2700000" w14:sx="100000" w14:sy="100000" w14:kx="0" w14:ky="0" w14:algn="tl">
+                            <w14:schemeClr w14:val="dk1">
+                              <w14:alpha w14:val="60000"/>
+                            </w14:schemeClr>
+                          </w14:shadow>
+                          <w14:textOutline w14:w="0" w14:cap="flat" w14:cmpd="sng" w14:algn="ctr">
+                            <w14:noFill/>
+                            <w14:prstDash w14:val="solid"/>
+                            <w14:round/>
+                          </w14:textOutline>
+                        </w:rPr>
+                      </w:pPr>
+                      <w:r>
+                        <w:rPr>
+                          <w:b/>
+                          <w:color w:val="FF0000"/>
+                          <w:sz w:val="22"/>
+                          <w:szCs w:val="72"/>
+                          <w:lang w:val="fr-CH"/>
+                          <w14:shadow w14:blurRad="38100" w14:dist="19050" w14:dir="2700000" w14:sx="100000" w14:sy="100000" w14:kx="0" w14:ky="0" w14:algn="tl">
+                            <w14:schemeClr w14:val="dk1">
+                              <w14:alpha w14:val="60000"/>
+                            </w14:schemeClr>
+                          </w14:shadow>
+                          <w14:textOutline w14:w="0" w14:cap="flat" w14:cmpd="sng" w14:algn="ctr">
+                            <w14:noFill/>
+                            <w14:prstDash w14:val="solid"/>
+                            <w14:round/>
+                          </w14:textOutline>
+                        </w:rPr>
+                        <w:t>2</w:t>
+                      </w:r>
+                    </w:p>
+                  </w:txbxContent>
+                </v:textbox>
+                <w10:wrap anchorx="margin"/>
+              </v:shape>
+            </w:pict>
+          </mc:Fallback>
+        </mc:AlternateContent>
+      </w:r>
+      <w:r>
+        <w:rPr>
+          <w:noProof/>
+          <w:lang w:val="fr-CH" w:eastAsia="fr-CH"/>
+        </w:rPr>
+        <mc:AlternateContent>
+          <mc:Choice Requires="wps">
+            <w:drawing>
+              <wp:anchor distT="0" distB="0" distL="114300" distR="114300" simplePos="0" relativeHeight="251710464" behindDoc="0" locked="0" layoutInCell="1" allowOverlap="1" wp14:anchorId="619E234D" wp14:editId="0DBDF815">
+                <wp:simplePos x="0" y="0"/>
+                <wp:positionH relativeFrom="margin">
+                  <wp:posOffset>2899572</wp:posOffset>
+                </wp:positionH>
+                <wp:positionV relativeFrom="paragraph">
+                  <wp:posOffset>5566</wp:posOffset>
+                </wp:positionV>
+                <wp:extent cx="276225" cy="247650"/>
+                <wp:effectExtent l="0" t="0" r="0" b="0"/>
+                <wp:wrapNone/>
+                <wp:docPr id="18" name="Zone de texte 18"/>
+                <wp:cNvGraphicFramePr/>
+                <a:graphic xmlns:a="http://schemas.openxmlformats.org/drawingml/2006/main">
+                  <a:graphicData uri="http://schemas.microsoft.com/office/word/2010/wordprocessingShape">
+                    <wps:wsp>
+                      <wps:cNvSpPr txBox="1"/>
+                      <wps:spPr>
+                        <a:xfrm>
+                          <a:off x="0" y="0"/>
+                          <a:ext cx="276225" cy="247650"/>
+                        </a:xfrm>
+                        <a:prstGeom prst="rect">
+                          <a:avLst/>
+                        </a:prstGeom>
+                        <a:noFill/>
+                        <a:ln>
+                          <a:noFill/>
+                        </a:ln>
+                      </wps:spPr>
+                      <wps:txbx>
+                        <w:txbxContent>
+                          <w:p>
+                            <w:pPr>
+                              <w:jc w:val="center"/>
+                              <w:rPr>
+                                <w:b/>
+                                <w:color w:val="FF0000"/>
+                                <w:sz w:val="22"/>
+                                <w:szCs w:val="72"/>
+                                <w:lang w:val="fr-CH"/>
+                                <w14:shadow w14:blurRad="38100" w14:dist="19050" w14:dir="2700000" w14:sx="100000" w14:sy="100000" w14:kx="0" w14:ky="0" w14:algn="tl">
+                                  <w14:schemeClr w14:val="dk1">
+                                    <w14:alpha w14:val="60000"/>
+                                  </w14:schemeClr>
+                                </w14:shadow>
+                                <w14:textOutline w14:w="0" w14:cap="flat" w14:cmpd="sng" w14:algn="ctr">
+                                  <w14:noFill/>
+                                  <w14:prstDash w14:val="solid"/>
+                                  <w14:round/>
+                                </w14:textOutline>
+                              </w:rPr>
+                            </w:pPr>
+                            <w:r>
+                              <w:rPr>
+                                <w:b/>
+                                <w:color w:val="FF0000"/>
+                                <w:sz w:val="22"/>
+                                <w:szCs w:val="72"/>
+                                <w:lang w:val="fr-CH"/>
+                                <w14:shadow w14:blurRad="38100" w14:dist="19050" w14:dir="2700000" w14:sx="100000" w14:sy="100000" w14:kx="0" w14:ky="0" w14:algn="tl">
+                                  <w14:schemeClr w14:val="dk1">
+                                    <w14:alpha w14:val="60000"/>
+                                  </w14:schemeClr>
+                                </w14:shadow>
+                                <w14:textOutline w14:w="0" w14:cap="flat" w14:cmpd="sng" w14:algn="ctr">
+                                  <w14:noFill/>
+                                  <w14:prstDash w14:val="solid"/>
+                                  <w14:round/>
+                                </w14:textOutline>
+                              </w:rPr>
+                              <w:t>1</w:t>
+                            </w:r>
+                          </w:p>
+                        </w:txbxContent>
+                      </wps:txbx>
+                      <wps:bodyPr rot="0" spcFirstLastPara="0" vertOverflow="overflow" horzOverflow="overflow" vert="horz" wrap="square" lIns="91440" tIns="45720" rIns="91440" bIns="45720" numCol="1" spcCol="0" rtlCol="0" fromWordArt="0" anchor="t" anchorCtr="0" forceAA="0" compatLnSpc="1">
+                        <a:prstTxWarp prst="textNoShape">
+                          <a:avLst/>
+                        </a:prstTxWarp>
+                        <a:noAutofit/>
+                      </wps:bodyPr>
+                    </wps:wsp>
+                  </a:graphicData>
+                </a:graphic>
+                <wp14:sizeRelH relativeFrom="margin">
+                  <wp14:pctWidth>0</wp14:pctWidth>
+                </wp14:sizeRelH>
+                <wp14:sizeRelV relativeFrom="margin">
+                  <wp14:pctHeight>0</wp14:pctHeight>
+                </wp14:sizeRelV>
+              </wp:anchor>
+            </w:drawing>
+          </mc:Choice>
+          <mc:Fallback>
+            <w:pict>
+              <v:shape w14:anchorId="619E234D" id="Zone de texte 18" o:spid="_x0000_s1058" type="#_x0000_t202" style="position:absolute;margin-left:228.3pt;margin-top:.45pt;width:21.75pt;height:19.5pt;z-index:251710464;visibility:visible;mso-wrap-style:square;mso-width-percent:0;mso-height-percent:0;mso-wrap-distance-left:9pt;mso-wrap-distance-top:0;mso-wrap-distance-right:9pt;mso-wrap-distance-bottom:0;mso-position-horizontal:absolute;mso-position-horizontal-relative:margin;mso-position-vertical:absolute;mso-position-vertical-relative:text;mso-width-percent:0;mso-height-percent:0;mso-width-relative:margin;mso-height-relative:margin;v-text-anchor:top" o:gfxdata="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" filled="f" stroked="f">
+                <v:textbox>
+                  <w:txbxContent>
+                    <w:p>
+                      <w:pPr>
+                        <w:jc w:val="center"/>
+                        <w:rPr>
+                          <w:b/>
+                          <w:color w:val="FF0000"/>
+                          <w:sz w:val="22"/>
+                          <w:szCs w:val="72"/>
+                          <w:lang w:val="fr-CH"/>
+                          <w14:shadow w14:blurRad="38100" w14:dist="19050" w14:dir="2700000" w14:sx="100000" w14:sy="100000" w14:kx="0" w14:ky="0" w14:algn="tl">
+                            <w14:schemeClr w14:val="dk1">
+                              <w14:alpha w14:val="60000"/>
+                            </w14:schemeClr>
+                          </w14:shadow>
+                          <w14:textOutline w14:w="0" w14:cap="flat" w14:cmpd="sng" w14:algn="ctr">
+                            <w14:noFill/>
+                            <w14:prstDash w14:val="solid"/>
+                            <w14:round/>
+                          </w14:textOutline>
+                        </w:rPr>
+                      </w:pPr>
+                      <w:r>
+                        <w:rPr>
+                          <w:b/>
+                          <w:color w:val="FF0000"/>
+                          <w:sz w:val="22"/>
+                          <w:szCs w:val="72"/>
+                          <w:lang w:val="fr-CH"/>
+                          <w14:shadow w14:blurRad="38100" w14:dist="19050" w14:dir="2700000" w14:sx="100000" w14:sy="100000" w14:kx="0" w14:ky="0" w14:algn="tl">
+                            <w14:schemeClr w14:val="dk1">
+                              <w14:alpha w14:val="60000"/>
+                            </w14:schemeClr>
+                          </w14:shadow>
+                          <w14:textOutline w14:w="0" w14:cap="flat" w14:cmpd="sng" w14:algn="ctr">
+                            <w14:noFill/>
+                            <w14:prstDash w14:val="solid"/>
+                            <w14:round/>
+                          </w14:textOutline>
+                        </w:rPr>
+                        <w:t>1</w:t>
+                      </w:r>
+                    </w:p>
+                  </w:txbxContent>
+                </v:textbox>
+                <w10:wrap anchorx="margin"/>
+              </v:shape>
+            </w:pict>
+          </mc:Fallback>
+        </mc:AlternateContent>
+      </w:r>
+      <w:r>
+        <w:pict w14:anchorId="5AB1900E">
+          <v:shape id="_x0000_i1035" type="#_x0000_t75" style="width:452.7pt;height:405.2pt">
+            <v:imagedata r:id="rId30" o:title="GestionDesCollab_Maquette"/>
+          </v:shape>
+        </w:pict>
+      </w:r>
+    </w:p>
+    <w:p>
+      <w:r>
+        <w:t>1 : La fenêtre du programme</w:t>
+      </w:r>
+    </w:p>
+    <w:p>
+      <w:r>
+        <w:t xml:space="preserve">2 : Cette section </w:t>
+      </w:r>
+      <w:r>
+        <w:t xml:space="preserve">contient la liste des comptes des collaborateurs </w:t>
+      </w:r>
+    </w:p>
+    <w:p>
+      <w:r>
+        <w:t xml:space="preserve">3 : Cette section contient le </w:t>
+      </w:r>
+      <w:r>
+        <w:t>nom d’utilisateur du collaborateur</w:t>
+      </w:r>
+      <w:r>
+        <w:t>.</w:t>
+      </w:r>
+    </w:p>
+    <w:p>
+      <w:r>
+        <w:t>4 : Ce</w:t>
+      </w:r>
+      <w:r>
+        <w:t>tte section contient le type de compte du collaborateur</w:t>
+      </w:r>
+      <w:r>
+        <w:t>.</w:t>
+      </w:r>
+    </w:p>
+    <w:p>
+      <w:r>
+        <w:t xml:space="preserve">5 : Cette section </w:t>
+      </w:r>
+      <w:r>
+        <w:t>est un bouton permettant de modifier le compte du collaborateur</w:t>
+      </w:r>
+      <w:r>
+        <w:t>.</w:t>
+      </w:r>
+    </w:p>
+    <w:p>
+      <w:r>
+        <w:t xml:space="preserve">6 : Cette section </w:t>
+      </w:r>
+      <w:r>
+        <w:t>est un bouton permettant de supprimer le compte du collaborateur</w:t>
+      </w:r>
+      <w:r>
+        <w:t>.</w:t>
+      </w:r>
+    </w:p>
+    <w:p>
+      <w:r>
+        <w:t xml:space="preserve">7 : </w:t>
+      </w:r>
+      <w:r>
+        <w:t>Cette section est un bouton permettant d’ajouter (de créer) un compte collaborateur.</w:t>
+      </w:r>
+    </w:p>
+    <w:p>
+      <w:r>
+        <w:t>8 : Cette section est le menu de l’application.</w:t>
       </w:r>
     </w:p>
     <w:p/>
@@ -8248,7 +10139,7 @@
     <w:p/>
     <w:tbl>
       <w:tblPr>
-        <w:tblW w:w="7382" w:type="dxa"/>
+        <w:tblW w:w="7426" w:type="dxa"/>
         <w:tblInd w:w="-5" w:type="dxa"/>
         <w:tblCellMar>
           <w:left w:w="70" w:type="dxa"/>
@@ -8257,17 +10148,17 @@
         <w:tblLook w:val="04A0" w:firstRow="1" w:lastRow="0" w:firstColumn="1" w:lastColumn="0" w:noHBand="0" w:noVBand="1"/>
       </w:tblPr>
       <w:tblGrid>
-        <w:gridCol w:w="1555"/>
-        <w:gridCol w:w="2818"/>
-        <w:gridCol w:w="3009"/>
+        <w:gridCol w:w="1564"/>
+        <w:gridCol w:w="2835"/>
+        <w:gridCol w:w="3027"/>
       </w:tblGrid>
       <w:tr>
         <w:trPr>
-          <w:trHeight w:val="304"/>
+          <w:trHeight w:val="319"/>
         </w:trPr>
         <w:tc>
           <w:tcPr>
-            <w:tcW w:w="1555" w:type="dxa"/>
+            <w:tcW w:w="1564" w:type="dxa"/>
             <w:tcBorders>
               <w:top w:val="single" w:sz="4" w:space="0" w:color="auto"/>
               <w:left w:val="single" w:sz="4" w:space="0" w:color="auto"/>
@@ -8303,7 +10194,7 @@
         </w:tc>
         <w:tc>
           <w:tcPr>
-            <w:tcW w:w="2818" w:type="dxa"/>
+            <w:tcW w:w="2835" w:type="dxa"/>
             <w:tcBorders>
               <w:top w:val="single" w:sz="4" w:space="0" w:color="auto"/>
               <w:left w:val="nil"/>
@@ -8339,7 +10230,7 @@
         </w:tc>
         <w:tc>
           <w:tcPr>
-            <w:tcW w:w="3009" w:type="dxa"/>
+            <w:tcW w:w="3027" w:type="dxa"/>
             <w:tcBorders>
               <w:top w:val="nil"/>
               <w:left w:val="nil"/>
@@ -8366,11 +10257,11 @@
       </w:tr>
       <w:tr>
         <w:trPr>
-          <w:trHeight w:val="304"/>
+          <w:trHeight w:val="319"/>
         </w:trPr>
         <w:tc>
           <w:tcPr>
-            <w:tcW w:w="1555" w:type="dxa"/>
+            <w:tcW w:w="1564" w:type="dxa"/>
             <w:tcBorders>
               <w:top w:val="nil"/>
               <w:left w:val="single" w:sz="4" w:space="0" w:color="auto"/>
@@ -8406,7 +10297,7 @@
         </w:tc>
         <w:tc>
           <w:tcPr>
-            <w:tcW w:w="2818" w:type="dxa"/>
+            <w:tcW w:w="2835" w:type="dxa"/>
             <w:tcBorders>
               <w:top w:val="nil"/>
               <w:left w:val="nil"/>
@@ -8452,7 +10343,7 @@
         </w:tc>
         <w:tc>
           <w:tcPr>
-            <w:tcW w:w="3009" w:type="dxa"/>
+            <w:tcW w:w="3027" w:type="dxa"/>
             <w:tcBorders>
               <w:top w:val="nil"/>
               <w:left w:val="nil"/>
@@ -8479,11 +10370,11 @@
       </w:tr>
       <w:tr>
         <w:trPr>
-          <w:trHeight w:val="319"/>
+          <w:trHeight w:val="335"/>
         </w:trPr>
         <w:tc>
           <w:tcPr>
-            <w:tcW w:w="1555" w:type="dxa"/>
+            <w:tcW w:w="1564" w:type="dxa"/>
             <w:tcBorders>
               <w:top w:val="nil"/>
               <w:left w:val="nil"/>
@@ -8507,7 +10398,7 @@
         </w:tc>
         <w:tc>
           <w:tcPr>
-            <w:tcW w:w="2818" w:type="dxa"/>
+            <w:tcW w:w="2835" w:type="dxa"/>
             <w:tcBorders>
               <w:top w:val="nil"/>
               <w:left w:val="nil"/>
@@ -8531,7 +10422,7 @@
         </w:tc>
         <w:tc>
           <w:tcPr>
-            <w:tcW w:w="3009" w:type="dxa"/>
+            <w:tcW w:w="3027" w:type="dxa"/>
             <w:tcBorders>
               <w:top w:val="nil"/>
               <w:left w:val="nil"/>
@@ -8556,11 +10447,11 @@
       </w:tr>
       <w:tr>
         <w:trPr>
-          <w:trHeight w:val="304"/>
+          <w:trHeight w:val="319"/>
         </w:trPr>
         <w:tc>
           <w:tcPr>
-            <w:tcW w:w="1555" w:type="dxa"/>
+            <w:tcW w:w="1564" w:type="dxa"/>
             <w:tcBorders>
               <w:top w:val="single" w:sz="8" w:space="0" w:color="auto"/>
               <w:left w:val="single" w:sz="8" w:space="0" w:color="auto"/>
@@ -8601,7 +10492,7 @@
         </w:tc>
         <w:tc>
           <w:tcPr>
-            <w:tcW w:w="2818" w:type="dxa"/>
+            <w:tcW w:w="2835" w:type="dxa"/>
             <w:tcBorders>
               <w:top w:val="single" w:sz="8" w:space="0" w:color="auto"/>
               <w:left w:val="nil"/>
@@ -8642,7 +10533,7 @@
         </w:tc>
         <w:tc>
           <w:tcPr>
-            <w:tcW w:w="3009" w:type="dxa"/>
+            <w:tcW w:w="3027" w:type="dxa"/>
             <w:tcBorders>
               <w:top w:val="single" w:sz="8" w:space="0" w:color="auto"/>
               <w:left w:val="nil"/>
@@ -8684,11 +10575,11 @@
       </w:tr>
       <w:tr>
         <w:trPr>
-          <w:trHeight w:val="304"/>
+          <w:trHeight w:val="319"/>
         </w:trPr>
         <w:tc>
           <w:tcPr>
-            <w:tcW w:w="1555" w:type="dxa"/>
+            <w:tcW w:w="1564" w:type="dxa"/>
             <w:vMerge w:val="restart"/>
             <w:tcBorders>
               <w:top w:val="nil"/>
@@ -8726,7 +10617,7 @@
         </w:tc>
         <w:tc>
           <w:tcPr>
-            <w:tcW w:w="2818" w:type="dxa"/>
+            <w:tcW w:w="2835" w:type="dxa"/>
             <w:tcBorders>
               <w:top w:val="nil"/>
               <w:left w:val="nil"/>
@@ -8763,7 +10654,7 @@
         </w:tc>
         <w:tc>
           <w:tcPr>
-            <w:tcW w:w="3009" w:type="dxa"/>
+            <w:tcW w:w="3027" w:type="dxa"/>
             <w:tcBorders>
               <w:top w:val="nil"/>
               <w:left w:val="nil"/>
@@ -8801,11 +10692,11 @@
       </w:tr>
       <w:tr>
         <w:trPr>
-          <w:trHeight w:val="304"/>
+          <w:trHeight w:val="319"/>
         </w:trPr>
         <w:tc>
           <w:tcPr>
-            <w:tcW w:w="1555" w:type="dxa"/>
+            <w:tcW w:w="1564" w:type="dxa"/>
             <w:vMerge/>
             <w:tcBorders>
               <w:top w:val="nil"/>
@@ -8830,7 +10721,7 @@
         </w:tc>
         <w:tc>
           <w:tcPr>
-            <w:tcW w:w="2818" w:type="dxa"/>
+            <w:tcW w:w="2835" w:type="dxa"/>
             <w:tcBorders>
               <w:top w:val="nil"/>
               <w:left w:val="nil"/>
@@ -8867,7 +10758,7 @@
         </w:tc>
         <w:tc>
           <w:tcPr>
-            <w:tcW w:w="3009" w:type="dxa"/>
+            <w:tcW w:w="3027" w:type="dxa"/>
             <w:tcBorders>
               <w:top w:val="nil"/>
               <w:left w:val="nil"/>
@@ -8905,11 +10796,11 @@
       </w:tr>
       <w:tr>
         <w:trPr>
-          <w:trHeight w:val="319"/>
+          <w:trHeight w:val="335"/>
         </w:trPr>
         <w:tc>
           <w:tcPr>
-            <w:tcW w:w="1555" w:type="dxa"/>
+            <w:tcW w:w="1564" w:type="dxa"/>
             <w:tcBorders>
               <w:top w:val="nil"/>
               <w:left w:val="single" w:sz="8" w:space="0" w:color="auto"/>
@@ -8946,7 +10837,7 @@
         </w:tc>
         <w:tc>
           <w:tcPr>
-            <w:tcW w:w="2818" w:type="dxa"/>
+            <w:tcW w:w="2835" w:type="dxa"/>
             <w:tcBorders>
               <w:top w:val="nil"/>
               <w:left w:val="nil"/>
@@ -8983,7 +10874,7 @@
         </w:tc>
         <w:tc>
           <w:tcPr>
-            <w:tcW w:w="3009" w:type="dxa"/>
+            <w:tcW w:w="3027" w:type="dxa"/>
             <w:tcBorders>
               <w:top w:val="nil"/>
               <w:left w:val="nil"/>
@@ -10718,7 +12609,27 @@
                 <w:szCs w:val="22"/>
                 <w:lang w:val="fr-CH" w:eastAsia="fr-CH"/>
               </w:rPr>
-              <w:t>Le message s'envoit dans la base de données</w:t>
+              <w:t>Le message s'</w:t>
+            </w:r>
+            <w:r>
+              <w:rPr>
+                <w:rFonts w:ascii="Calibri" w:hAnsi="Calibri" w:cs="Calibri"/>
+                <w:color w:val="000000"/>
+                <w:sz w:val="22"/>
+                <w:szCs w:val="22"/>
+                <w:lang w:val="fr-CH" w:eastAsia="fr-CH"/>
+              </w:rPr>
+              <w:t>envoi</w:t>
+            </w:r>
+            <w:r>
+              <w:rPr>
+                <w:rFonts w:ascii="Calibri" w:hAnsi="Calibri" w:cs="Calibri"/>
+                <w:color w:val="000000"/>
+                <w:sz w:val="22"/>
+                <w:szCs w:val="22"/>
+                <w:lang w:val="fr-CH" w:eastAsia="fr-CH"/>
+              </w:rPr>
+              <w:t xml:space="preserve"> dans la base de données</w:t>
             </w:r>
           </w:p>
         </w:tc>
@@ -11560,8 +13471,8 @@
     <w:p>
       <w:r>
         <w:pict w14:anchorId="5922B898">
-          <v:shape id="_x0000_i1137" type="#_x0000_t75" style="width:496.35pt;height:370.7pt">
-            <v:imagedata r:id="rId24" o:title="DiagrammeLancementProgramme"/>
+          <v:shape id="_x0000_i1028" type="#_x0000_t75" style="width:496.35pt;height:370.7pt">
+            <v:imagedata r:id="rId31" o:title="DiagrammeLancementProgramme"/>
           </v:shape>
         </w:pict>
       </w:r>
@@ -11582,8 +13493,8 @@
     <w:p>
       <w:r>
         <w:pict w14:anchorId="484BC221">
-          <v:shape id="_x0000_i1138" type="#_x0000_t75" style="width:216.75pt;height:207.55pt">
-            <v:imagedata r:id="rId25" o:title="DiagrammeSuppressionDeSonMessage"/>
+          <v:shape id="_x0000_i1029" type="#_x0000_t75" style="width:216.75pt;height:207.55pt">
+            <v:imagedata r:id="rId32" o:title="DiagrammeSuppressionDeSonMessage"/>
           </v:shape>
         </w:pict>
       </w:r>
@@ -11737,8 +13648,19 @@
           <w:szCs w:val="14"/>
           <w:lang w:eastAsia="fr-FR"/>
         </w:rPr>
-        <w:t>Eliot Primeau</w:t>
-      </w:r>
+        <w:t xml:space="preserve">Eliot </w:t>
+      </w:r>
+      <w:proofErr w:type="spellStart"/>
+      <w:r>
+        <w:rPr>
+          <w:rFonts w:ascii="Arial" w:hAnsi="Arial"/>
+          <w:sz w:val="24"/>
+          <w:szCs w:val="14"/>
+          <w:lang w:eastAsia="fr-FR"/>
+        </w:rPr>
+        <w:t>Primeau</w:t>
+      </w:r>
+      <w:proofErr w:type="spellEnd"/>
     </w:p>
     <w:p>
       <w:pPr>
@@ -11780,6 +13702,7 @@
           <w:lang w:eastAsia="fr-FR"/>
         </w:rPr>
       </w:pPr>
+      <w:proofErr w:type="spellStart"/>
       <w:r>
         <w:rPr>
           <w:rFonts w:ascii="Arial" w:hAnsi="Arial"/>
@@ -11787,7 +13710,17 @@
           <w:szCs w:val="14"/>
           <w:lang w:eastAsia="fr-FR"/>
         </w:rPr>
-        <w:t>Auriville Lebrun</w:t>
+        <w:t>Auriville</w:t>
+      </w:r>
+      <w:proofErr w:type="spellEnd"/>
+      <w:r>
+        <w:rPr>
+          <w:rFonts w:ascii="Arial" w:hAnsi="Arial"/>
+          <w:sz w:val="24"/>
+          <w:szCs w:val="14"/>
+          <w:lang w:eastAsia="fr-FR"/>
+        </w:rPr>
+        <w:t xml:space="preserve"> Lebrun</w:t>
       </w:r>
     </w:p>
     <w:p>
@@ -11805,6 +13738,7 @@
           <w:lang w:eastAsia="fr-FR"/>
         </w:rPr>
       </w:pPr>
+      <w:proofErr w:type="spellStart"/>
       <w:r>
         <w:rPr>
           <w:rFonts w:ascii="Arial" w:hAnsi="Arial"/>
@@ -11812,7 +13746,17 @@
           <w:szCs w:val="14"/>
           <w:lang w:eastAsia="fr-FR"/>
         </w:rPr>
-        <w:t>Senapus Brunelle</w:t>
+        <w:t>Senapus</w:t>
+      </w:r>
+      <w:proofErr w:type="spellEnd"/>
+      <w:r>
+        <w:rPr>
+          <w:rFonts w:ascii="Arial" w:hAnsi="Arial"/>
+          <w:sz w:val="24"/>
+          <w:szCs w:val="14"/>
+          <w:lang w:eastAsia="fr-FR"/>
+        </w:rPr>
+        <w:t xml:space="preserve"> Brunelle</w:t>
       </w:r>
     </w:p>
     <w:p>
@@ -11930,6 +13874,7 @@
           <w:lang w:eastAsia="fr-FR"/>
         </w:rPr>
       </w:pPr>
+      <w:proofErr w:type="spellStart"/>
       <w:r>
         <w:rPr>
           <w:rFonts w:ascii="Arial" w:hAnsi="Arial"/>
@@ -11937,8 +13882,29 @@
           <w:szCs w:val="14"/>
           <w:lang w:eastAsia="fr-FR"/>
         </w:rPr>
-        <w:t>Arianne Bizier</w:t>
-      </w:r>
+        <w:t>Arianne</w:t>
+      </w:r>
+      <w:proofErr w:type="spellEnd"/>
+      <w:r>
+        <w:rPr>
+          <w:rFonts w:ascii="Arial" w:hAnsi="Arial"/>
+          <w:sz w:val="24"/>
+          <w:szCs w:val="14"/>
+          <w:lang w:eastAsia="fr-FR"/>
+        </w:rPr>
+        <w:t xml:space="preserve"> </w:t>
+      </w:r>
+      <w:proofErr w:type="spellStart"/>
+      <w:r>
+        <w:rPr>
+          <w:rFonts w:ascii="Arial" w:hAnsi="Arial"/>
+          <w:sz w:val="24"/>
+          <w:szCs w:val="14"/>
+          <w:lang w:eastAsia="fr-FR"/>
+        </w:rPr>
+        <w:t>Bizier</w:t>
+      </w:r>
+      <w:proofErr w:type="spellEnd"/>
     </w:p>
     <w:p>
       <w:pPr>
@@ -12005,6 +13971,7 @@
           <w:lang w:eastAsia="fr-FR"/>
         </w:rPr>
       </w:pPr>
+      <w:proofErr w:type="spellStart"/>
       <w:r>
         <w:rPr>
           <w:rFonts w:ascii="Arial" w:hAnsi="Arial"/>
@@ -12012,7 +13979,17 @@
           <w:szCs w:val="14"/>
           <w:lang w:eastAsia="fr-FR"/>
         </w:rPr>
-        <w:t>Brunella Poisson</w:t>
+        <w:t>Brunella</w:t>
+      </w:r>
+      <w:proofErr w:type="spellEnd"/>
+      <w:r>
+        <w:rPr>
+          <w:rFonts w:ascii="Arial" w:hAnsi="Arial"/>
+          <w:sz w:val="24"/>
+          <w:szCs w:val="14"/>
+          <w:lang w:eastAsia="fr-FR"/>
+        </w:rPr>
+        <w:t xml:space="preserve"> Poisson</w:t>
       </w:r>
     </w:p>
     <w:p>
@@ -12037,8 +14014,19 @@
           <w:szCs w:val="14"/>
           <w:lang w:eastAsia="fr-FR"/>
         </w:rPr>
-        <w:t>Gauthier Desnoyer</w:t>
-      </w:r>
+        <w:t xml:space="preserve">Gauthier </w:t>
+      </w:r>
+      <w:proofErr w:type="spellStart"/>
+      <w:r>
+        <w:rPr>
+          <w:rFonts w:ascii="Arial" w:hAnsi="Arial"/>
+          <w:sz w:val="24"/>
+          <w:szCs w:val="14"/>
+          <w:lang w:eastAsia="fr-FR"/>
+        </w:rPr>
+        <w:t>Desnoyer</w:t>
+      </w:r>
+      <w:proofErr w:type="spellEnd"/>
     </w:p>
     <w:p>
       <w:pPr>
@@ -12055,6 +14043,7 @@
           <w:lang w:eastAsia="fr-FR"/>
         </w:rPr>
       </w:pPr>
+      <w:proofErr w:type="spellStart"/>
       <w:r>
         <w:rPr>
           <w:rFonts w:ascii="Arial" w:hAnsi="Arial"/>
@@ -12062,8 +14051,29 @@
           <w:szCs w:val="14"/>
           <w:lang w:eastAsia="fr-FR"/>
         </w:rPr>
-        <w:t>Noelle Laboissonnière</w:t>
-      </w:r>
+        <w:t>Noelle</w:t>
+      </w:r>
+      <w:proofErr w:type="spellEnd"/>
+      <w:r>
+        <w:rPr>
+          <w:rFonts w:ascii="Arial" w:hAnsi="Arial"/>
+          <w:sz w:val="24"/>
+          <w:szCs w:val="14"/>
+          <w:lang w:eastAsia="fr-FR"/>
+        </w:rPr>
+        <w:t xml:space="preserve"> </w:t>
+      </w:r>
+      <w:proofErr w:type="spellStart"/>
+      <w:r>
+        <w:rPr>
+          <w:rFonts w:ascii="Arial" w:hAnsi="Arial"/>
+          <w:sz w:val="24"/>
+          <w:szCs w:val="14"/>
+          <w:lang w:eastAsia="fr-FR"/>
+        </w:rPr>
+        <w:t>Laboissonnière</w:t>
+      </w:r>
+      <w:proofErr w:type="spellEnd"/>
     </w:p>
     <w:p>
       <w:pPr>
@@ -12382,6 +14392,7 @@
           <w:lang w:eastAsia="fr-FR"/>
         </w:rPr>
       </w:pPr>
+      <w:proofErr w:type="spellStart"/>
       <w:r>
         <w:rPr>
           <w:rFonts w:ascii="Arial" w:hAnsi="Arial"/>
@@ -12389,7 +14400,17 @@
           <w:szCs w:val="14"/>
           <w:lang w:eastAsia="fr-FR"/>
         </w:rPr>
-        <w:t>Auriville Lebrun</w:t>
+        <w:t>Auriville</w:t>
+      </w:r>
+      <w:proofErr w:type="spellEnd"/>
+      <w:r>
+        <w:rPr>
+          <w:rFonts w:ascii="Arial" w:hAnsi="Arial"/>
+          <w:sz w:val="24"/>
+          <w:szCs w:val="14"/>
+          <w:lang w:eastAsia="fr-FR"/>
+        </w:rPr>
+        <w:t xml:space="preserve"> Lebrun</w:t>
       </w:r>
     </w:p>
     <w:p>
@@ -12913,6 +14934,7 @@
           <w:lang w:eastAsia="fr-FR"/>
         </w:rPr>
       </w:pPr>
+      <w:proofErr w:type="gramStart"/>
       <w:r>
         <w:rPr>
           <w:rFonts w:ascii="Arial" w:hAnsi="Arial"/>
@@ -12920,7 +14942,17 @@
           <w:szCs w:val="14"/>
           <w:lang w:eastAsia="fr-FR"/>
         </w:rPr>
-        <w:t>de l’employé.</w:t>
+        <w:t>de</w:t>
+      </w:r>
+      <w:proofErr w:type="gramEnd"/>
+      <w:r>
+        <w:rPr>
+          <w:rFonts w:ascii="Arial" w:hAnsi="Arial"/>
+          <w:sz w:val="24"/>
+          <w:szCs w:val="14"/>
+          <w:lang w:eastAsia="fr-FR"/>
+        </w:rPr>
+        <w:t xml:space="preserve"> l’employé.</w:t>
       </w:r>
       <w:r>
         <w:rPr>
@@ -13093,8 +15125,19 @@
           <w:szCs w:val="14"/>
           <w:lang w:eastAsia="fr-FR"/>
         </w:rPr>
-        <w:t>Eliot Primeau</w:t>
-      </w:r>
+        <w:t xml:space="preserve">Eliot </w:t>
+      </w:r>
+      <w:proofErr w:type="spellStart"/>
+      <w:r>
+        <w:rPr>
+          <w:rFonts w:ascii="Arial" w:hAnsi="Arial"/>
+          <w:sz w:val="24"/>
+          <w:szCs w:val="14"/>
+          <w:lang w:eastAsia="fr-FR"/>
+        </w:rPr>
+        <w:t>Primeau</w:t>
+      </w:r>
+      <w:proofErr w:type="spellEnd"/>
       <w:r>
         <w:rPr>
           <w:rFonts w:ascii="Arial" w:hAnsi="Arial"/>
@@ -13264,6 +15307,7 @@
           <w:lang w:eastAsia="fr-FR"/>
         </w:rPr>
       </w:pPr>
+      <w:proofErr w:type="spellStart"/>
       <w:r>
         <w:rPr>
           <w:rFonts w:ascii="Arial" w:hAnsi="Arial"/>
@@ -13271,7 +15315,17 @@
           <w:szCs w:val="14"/>
           <w:lang w:eastAsia="fr-FR"/>
         </w:rPr>
-        <w:t>Auriville Lebrun</w:t>
+        <w:t>Auriville</w:t>
+      </w:r>
+      <w:proofErr w:type="spellEnd"/>
+      <w:r>
+        <w:rPr>
+          <w:rFonts w:ascii="Arial" w:hAnsi="Arial"/>
+          <w:sz w:val="24"/>
+          <w:szCs w:val="14"/>
+          <w:lang w:eastAsia="fr-FR"/>
+        </w:rPr>
+        <w:t xml:space="preserve"> Lebrun</w:t>
       </w:r>
       <w:r>
         <w:rPr>
@@ -13353,6 +15407,7 @@
           <w:lang w:eastAsia="fr-FR"/>
         </w:rPr>
       </w:pPr>
+      <w:proofErr w:type="spellStart"/>
       <w:r>
         <w:rPr>
           <w:rFonts w:ascii="Arial" w:hAnsi="Arial"/>
@@ -13360,7 +15415,17 @@
           <w:szCs w:val="14"/>
           <w:lang w:eastAsia="fr-FR"/>
         </w:rPr>
-        <w:t>Senapus Brunelle</w:t>
+        <w:t>Senapus</w:t>
+      </w:r>
+      <w:proofErr w:type="spellEnd"/>
+      <w:r>
+        <w:rPr>
+          <w:rFonts w:ascii="Arial" w:hAnsi="Arial"/>
+          <w:sz w:val="24"/>
+          <w:szCs w:val="14"/>
+          <w:lang w:eastAsia="fr-FR"/>
+        </w:rPr>
+        <w:t xml:space="preserve"> Brunelle</w:t>
       </w:r>
       <w:r>
         <w:rPr>
@@ -13807,6 +15872,7 @@
           <w:lang w:eastAsia="fr-FR"/>
         </w:rPr>
       </w:pPr>
+      <w:proofErr w:type="spellStart"/>
       <w:r>
         <w:rPr>
           <w:rFonts w:ascii="Arial" w:hAnsi="Arial"/>
@@ -13814,8 +15880,29 @@
           <w:szCs w:val="14"/>
           <w:lang w:eastAsia="fr-FR"/>
         </w:rPr>
-        <w:t>Arianne Bizier</w:t>
-      </w:r>
+        <w:t>Arianne</w:t>
+      </w:r>
+      <w:proofErr w:type="spellEnd"/>
+      <w:r>
+        <w:rPr>
+          <w:rFonts w:ascii="Arial" w:hAnsi="Arial"/>
+          <w:sz w:val="24"/>
+          <w:szCs w:val="14"/>
+          <w:lang w:eastAsia="fr-FR"/>
+        </w:rPr>
+        <w:t xml:space="preserve"> </w:t>
+      </w:r>
+      <w:proofErr w:type="spellStart"/>
+      <w:r>
+        <w:rPr>
+          <w:rFonts w:ascii="Arial" w:hAnsi="Arial"/>
+          <w:sz w:val="24"/>
+          <w:szCs w:val="14"/>
+          <w:lang w:eastAsia="fr-FR"/>
+        </w:rPr>
+        <w:t>Bizier</w:t>
+      </w:r>
+      <w:proofErr w:type="spellEnd"/>
       <w:r>
         <w:rPr>
           <w:rFonts w:ascii="Arial" w:hAnsi="Arial"/>
@@ -14065,6 +16152,7 @@
           <w:lang w:eastAsia="fr-FR"/>
         </w:rPr>
       </w:pPr>
+      <w:proofErr w:type="spellStart"/>
       <w:r>
         <w:rPr>
           <w:rFonts w:ascii="Arial" w:hAnsi="Arial"/>
@@ -14072,7 +16160,17 @@
           <w:szCs w:val="14"/>
           <w:lang w:eastAsia="fr-FR"/>
         </w:rPr>
-        <w:t>Brunella Poisson</w:t>
+        <w:t>Brunella</w:t>
+      </w:r>
+      <w:proofErr w:type="spellEnd"/>
+      <w:r>
+        <w:rPr>
+          <w:rFonts w:ascii="Arial" w:hAnsi="Arial"/>
+          <w:sz w:val="24"/>
+          <w:szCs w:val="14"/>
+          <w:lang w:eastAsia="fr-FR"/>
+        </w:rPr>
+        <w:t xml:space="preserve"> Poisson</w:t>
       </w:r>
       <w:r>
         <w:rPr>
@@ -14161,8 +16259,19 @@
           <w:szCs w:val="14"/>
           <w:lang w:eastAsia="fr-FR"/>
         </w:rPr>
-        <w:t>Gauthier Desnoyer</w:t>
-      </w:r>
+        <w:t xml:space="preserve">Gauthier </w:t>
+      </w:r>
+      <w:proofErr w:type="spellStart"/>
+      <w:r>
+        <w:rPr>
+          <w:rFonts w:ascii="Arial" w:hAnsi="Arial"/>
+          <w:sz w:val="24"/>
+          <w:szCs w:val="14"/>
+          <w:lang w:eastAsia="fr-FR"/>
+        </w:rPr>
+        <w:t>Desnoyer</w:t>
+      </w:r>
+      <w:proofErr w:type="spellEnd"/>
       <w:r>
         <w:rPr>
           <w:rFonts w:ascii="Arial" w:hAnsi="Arial"/>
@@ -14243,6 +16352,7 @@
           <w:lang w:eastAsia="fr-FR"/>
         </w:rPr>
       </w:pPr>
+      <w:proofErr w:type="spellStart"/>
       <w:r>
         <w:rPr>
           <w:rFonts w:ascii="Arial" w:hAnsi="Arial"/>
@@ -14250,8 +16360,29 @@
           <w:szCs w:val="14"/>
           <w:lang w:eastAsia="fr-FR"/>
         </w:rPr>
-        <w:t>Noelle Laboissonnière</w:t>
-      </w:r>
+        <w:t>Noelle</w:t>
+      </w:r>
+      <w:proofErr w:type="spellEnd"/>
+      <w:r>
+        <w:rPr>
+          <w:rFonts w:ascii="Arial" w:hAnsi="Arial"/>
+          <w:sz w:val="24"/>
+          <w:szCs w:val="14"/>
+          <w:lang w:eastAsia="fr-FR"/>
+        </w:rPr>
+        <w:t xml:space="preserve"> </w:t>
+      </w:r>
+      <w:proofErr w:type="spellStart"/>
+      <w:r>
+        <w:rPr>
+          <w:rFonts w:ascii="Arial" w:hAnsi="Arial"/>
+          <w:sz w:val="24"/>
+          <w:szCs w:val="14"/>
+          <w:lang w:eastAsia="fr-FR"/>
+        </w:rPr>
+        <w:t>Laboissonnière</w:t>
+      </w:r>
+      <w:proofErr w:type="spellEnd"/>
       <w:r>
         <w:rPr>
           <w:rFonts w:ascii="Arial" w:hAnsi="Arial"/>
@@ -14539,7 +16670,7 @@
                     <pic:cNvPicPr/>
                   </pic:nvPicPr>
                   <pic:blipFill>
-                    <a:blip r:embed="rId26"/>
+                    <a:blip r:embed="rId33"/>
                     <a:stretch>
                       <a:fillRect/>
                     </a:stretch>
@@ -14701,8 +16832,19 @@
           <w:szCs w:val="14"/>
           <w:lang w:eastAsia="fr-FR"/>
         </w:rPr>
-        <w:t> : btnNomDuBouton</w:t>
-      </w:r>
+        <w:t xml:space="preserve"> : </w:t>
+      </w:r>
+      <w:proofErr w:type="spellStart"/>
+      <w:r>
+        <w:rPr>
+          <w:rFonts w:ascii="Arial" w:hAnsi="Arial"/>
+          <w:sz w:val="24"/>
+          <w:szCs w:val="14"/>
+          <w:lang w:eastAsia="fr-FR"/>
+        </w:rPr>
+        <w:t>btnNomDuBouton</w:t>
+      </w:r>
+      <w:proofErr w:type="spellEnd"/>
     </w:p>
     <w:p>
       <w:pPr>
@@ -14718,6 +16860,7 @@
           <w:lang w:eastAsia="fr-FR"/>
         </w:rPr>
       </w:pPr>
+      <w:proofErr w:type="spellStart"/>
       <w:r>
         <w:rPr>
           <w:rFonts w:ascii="Arial" w:hAnsi="Arial"/>
@@ -14725,8 +16868,29 @@
           <w:szCs w:val="14"/>
           <w:lang w:eastAsia="fr-FR"/>
         </w:rPr>
-        <w:t>TextBox : txtNomDuTextBox</w:t>
-      </w:r>
+        <w:t>TextBox</w:t>
+      </w:r>
+      <w:proofErr w:type="spellEnd"/>
+      <w:r>
+        <w:rPr>
+          <w:rFonts w:ascii="Arial" w:hAnsi="Arial"/>
+          <w:sz w:val="24"/>
+          <w:szCs w:val="14"/>
+          <w:lang w:eastAsia="fr-FR"/>
+        </w:rPr>
+        <w:t xml:space="preserve"> : </w:t>
+      </w:r>
+      <w:proofErr w:type="spellStart"/>
+      <w:r>
+        <w:rPr>
+          <w:rFonts w:ascii="Arial" w:hAnsi="Arial"/>
+          <w:sz w:val="24"/>
+          <w:szCs w:val="14"/>
+          <w:lang w:eastAsia="fr-FR"/>
+        </w:rPr>
+        <w:t>txtNomDuTextBox</w:t>
+      </w:r>
+      <w:proofErr w:type="spellEnd"/>
     </w:p>
     <w:p>
       <w:pPr>
@@ -14749,8 +16913,19 @@
           <w:szCs w:val="14"/>
           <w:lang w:eastAsia="fr-FR"/>
         </w:rPr>
-        <w:t>Labels : lblNomDuLabel</w:t>
-      </w:r>
+        <w:t xml:space="preserve">Labels : </w:t>
+      </w:r>
+      <w:proofErr w:type="spellStart"/>
+      <w:r>
+        <w:rPr>
+          <w:rFonts w:ascii="Arial" w:hAnsi="Arial"/>
+          <w:sz w:val="24"/>
+          <w:szCs w:val="14"/>
+          <w:lang w:eastAsia="fr-FR"/>
+        </w:rPr>
+        <w:t>lblNomDuLabel</w:t>
+      </w:r>
+      <w:proofErr w:type="spellEnd"/>
     </w:p>
     <w:p>
       <w:pPr>
@@ -14794,46 +16969,11 @@
         <w:ind w:left="360"/>
         <w:rPr>
           <w:rFonts w:ascii="Arial" w:hAnsi="Arial"/>
-          <w:i/>
-          <w:iCs/>
-          <w:sz w:val="24"/>
-          <w:szCs w:val="24"/>
+          <w:sz w:val="24"/>
+          <w:szCs w:val="14"/>
           <w:lang w:eastAsia="fr-FR"/>
         </w:rPr>
       </w:pPr>
-      <w:r>
-        <w:rPr>
-          <w:rFonts w:ascii="Arial" w:hAnsi="Arial"/>
-          <w:i/>
-          <w:iCs/>
-          <w:sz w:val="24"/>
-          <w:szCs w:val="24"/>
-          <w:lang w:eastAsia="fr-FR"/>
-        </w:rPr>
-        <w:t>Le concept</w:t>
-      </w:r>
-      <w:r>
-        <w:rPr>
-          <w:rFonts w:ascii="Arial" w:hAnsi="Arial"/>
-          <w:i/>
-          <w:iCs/>
-          <w:sz w:val="24"/>
-          <w:szCs w:val="24"/>
-          <w:lang w:eastAsia="fr-FR"/>
-        </w:rPr>
-        <w:t xml:space="preserve"> complet avec toutes ses </w:t>
-      </w:r>
-      <w:r>
-        <w:rPr>
-          <w:rFonts w:ascii="Arial" w:hAnsi="Arial"/>
-          <w:i/>
-          <w:iCs/>
-          <w:sz w:val="24"/>
-          <w:szCs w:val="24"/>
-          <w:lang w:eastAsia="fr-FR"/>
-        </w:rPr>
-        <w:t>annexes :</w:t>
-      </w:r>
     </w:p>
     <w:p>
       <w:pPr>
@@ -14848,10 +16988,43 @@
           <w:i/>
           <w:iCs/>
           <w:sz w:val="24"/>
-          <w:szCs w:val="14"/>
+          <w:szCs w:val="24"/>
           <w:lang w:eastAsia="fr-FR"/>
         </w:rPr>
       </w:pPr>
+      <w:r>
+        <w:rPr>
+          <w:rFonts w:ascii="Arial" w:hAnsi="Arial"/>
+          <w:i/>
+          <w:iCs/>
+          <w:sz w:val="24"/>
+          <w:szCs w:val="24"/>
+          <w:lang w:eastAsia="fr-FR"/>
+        </w:rPr>
+        <w:t>Le concept</w:t>
+      </w:r>
+      <w:r>
+        <w:rPr>
+          <w:rFonts w:ascii="Arial" w:hAnsi="Arial"/>
+          <w:i/>
+          <w:iCs/>
+          <w:sz w:val="24"/>
+          <w:szCs w:val="24"/>
+          <w:lang w:eastAsia="fr-FR"/>
+        </w:rPr>
+        <w:t xml:space="preserve"> complet avec toutes ses </w:t>
+      </w:r>
+      <w:r>
+        <w:rPr>
+          <w:rFonts w:ascii="Arial" w:hAnsi="Arial"/>
+          <w:i/>
+          <w:iCs/>
+          <w:sz w:val="24"/>
+          <w:szCs w:val="24"/>
+          <w:lang w:eastAsia="fr-FR"/>
+        </w:rPr>
+        <w:t>annexes :</w:t>
+      </w:r>
     </w:p>
     <w:p>
       <w:pPr>
@@ -14870,6 +17043,24 @@
           <w:lang w:eastAsia="fr-FR"/>
         </w:rPr>
       </w:pPr>
+    </w:p>
+    <w:p>
+      <w:pPr>
+        <w:pStyle w:val="Retraitnormal1"/>
+        <w:numPr>
+          <w:ilvl w:val="0"/>
+          <w:numId w:val="0"/>
+        </w:numPr>
+        <w:ind w:left="360"/>
+        <w:rPr>
+          <w:rFonts w:ascii="Arial" w:hAnsi="Arial"/>
+          <w:i/>
+          <w:iCs/>
+          <w:sz w:val="24"/>
+          <w:szCs w:val="14"/>
+          <w:lang w:eastAsia="fr-FR"/>
+        </w:rPr>
+      </w:pPr>
       <w:r>
         <w:rPr>
           <w:rFonts w:ascii="Arial" w:hAnsi="Arial"/>
@@ -14898,6 +17089,7 @@
           <w:lang w:eastAsia="fr-FR"/>
         </w:rPr>
       </w:pPr>
+      <w:proofErr w:type="gramStart"/>
       <w:r>
         <w:rPr>
           <w:rFonts w:ascii="Arial" w:hAnsi="Arial"/>
@@ -14918,7 +17110,43 @@
           <w:szCs w:val="14"/>
           <w:lang w:eastAsia="fr-FR"/>
         </w:rPr>
-        <w:t>ultimédia: carte de site, maquettes papier, story board préliminaire, …</w:t>
+        <w:t>ultimédia:</w:t>
+      </w:r>
+      <w:proofErr w:type="gramEnd"/>
+      <w:r>
+        <w:rPr>
+          <w:rFonts w:ascii="Arial" w:hAnsi="Arial"/>
+          <w:i/>
+          <w:iCs/>
+          <w:sz w:val="24"/>
+          <w:szCs w:val="14"/>
+          <w:lang w:eastAsia="fr-FR"/>
+        </w:rPr>
+        <w:t xml:space="preserve"> carte de site, maquettes papier, story </w:t>
+      </w:r>
+      <w:proofErr w:type="spellStart"/>
+      <w:r>
+        <w:rPr>
+          <w:rFonts w:ascii="Arial" w:hAnsi="Arial"/>
+          <w:i/>
+          <w:iCs/>
+          <w:sz w:val="24"/>
+          <w:szCs w:val="14"/>
+          <w:lang w:eastAsia="fr-FR"/>
+        </w:rPr>
+        <w:t>board</w:t>
+      </w:r>
+      <w:proofErr w:type="spellEnd"/>
+      <w:r>
+        <w:rPr>
+          <w:rFonts w:ascii="Arial" w:hAnsi="Arial"/>
+          <w:i/>
+          <w:iCs/>
+          <w:sz w:val="24"/>
+          <w:szCs w:val="14"/>
+          <w:lang w:eastAsia="fr-FR"/>
+        </w:rPr>
+        <w:t xml:space="preserve"> préliminaire, …</w:t>
       </w:r>
     </w:p>
     <w:p>
@@ -14957,7 +17185,31 @@
           <w:szCs w:val="14"/>
           <w:lang w:eastAsia="fr-FR"/>
         </w:rPr>
-        <w:t>ases de données: interfaces graphiques, modèle conceptuel</w:t>
+        <w:t xml:space="preserve">ases de </w:t>
+      </w:r>
+      <w:proofErr w:type="gramStart"/>
+      <w:r>
+        <w:rPr>
+          <w:rFonts w:ascii="Arial" w:hAnsi="Arial"/>
+          <w:i/>
+          <w:iCs/>
+          <w:sz w:val="24"/>
+          <w:szCs w:val="14"/>
+          <w:lang w:eastAsia="fr-FR"/>
+        </w:rPr>
+        <w:t>données:</w:t>
+      </w:r>
+      <w:proofErr w:type="gramEnd"/>
+      <w:r>
+        <w:rPr>
+          <w:rFonts w:ascii="Arial" w:hAnsi="Arial"/>
+          <w:i/>
+          <w:iCs/>
+          <w:sz w:val="24"/>
+          <w:szCs w:val="14"/>
+          <w:lang w:eastAsia="fr-FR"/>
+        </w:rPr>
+        <w:t xml:space="preserve"> interfaces graphiques, modèle conceptuel</w:t>
       </w:r>
       <w:r>
         <w:rPr>
@@ -14987,6 +17239,7 @@
           <w:lang w:eastAsia="fr-FR"/>
         </w:rPr>
       </w:pPr>
+      <w:proofErr w:type="gramStart"/>
       <w:r>
         <w:rPr>
           <w:rFonts w:ascii="Arial" w:hAnsi="Arial"/>
@@ -15007,7 +17260,19 @@
           <w:szCs w:val="14"/>
           <w:lang w:eastAsia="fr-FR"/>
         </w:rPr>
-        <w:t>rogrammation: interfaces graphiques, maquettes, analyse fonctionnelle…</w:t>
+        <w:t>rogrammation:</w:t>
+      </w:r>
+      <w:proofErr w:type="gramEnd"/>
+      <w:r>
+        <w:rPr>
+          <w:rFonts w:ascii="Arial" w:hAnsi="Arial"/>
+          <w:i/>
+          <w:iCs/>
+          <w:sz w:val="24"/>
+          <w:szCs w:val="14"/>
+          <w:lang w:eastAsia="fr-FR"/>
+        </w:rPr>
+        <w:t xml:space="preserve"> interfaces graphiques, maquettes, analyse fonctionnelle…</w:t>
       </w:r>
     </w:p>
     <w:p>
@@ -15062,8 +17327,8 @@
           <w:u w:val="single"/>
         </w:rPr>
       </w:pPr>
-      <w:bookmarkStart w:id="6" w:name="_Toc71691012"/>
-      <w:bookmarkStart w:id="7" w:name="_Toc102564855"/>
+      <w:bookmarkStart w:id="7" w:name="_Toc71691012"/>
+      <w:bookmarkStart w:id="8" w:name="_Toc102564855"/>
       <w:r>
         <w:rPr>
           <w:i/>
@@ -15080,8 +17345,8 @@
         <w:lastRenderedPageBreak/>
         <w:t>Stratégie de test</w:t>
       </w:r>
-      <w:bookmarkEnd w:id="6"/>
       <w:bookmarkEnd w:id="7"/>
+      <w:bookmarkEnd w:id="8"/>
     </w:p>
     <w:p/>
     <w:p>
@@ -15446,7 +17711,25 @@
           <w:iCs/>
           <w:szCs w:val="14"/>
         </w:rPr>
-        <w:t xml:space="preserve">Décrire la stratégie globale de test: </w:t>
+        <w:t xml:space="preserve">Décrire la stratégie globale de </w:t>
+      </w:r>
+      <w:proofErr w:type="gramStart"/>
+      <w:r>
+        <w:rPr>
+          <w:i/>
+          <w:iCs/>
+          <w:szCs w:val="14"/>
+        </w:rPr>
+        <w:t>test:</w:t>
+      </w:r>
+      <w:proofErr w:type="gramEnd"/>
+      <w:r>
+        <w:rPr>
+          <w:i/>
+          <w:iCs/>
+          <w:szCs w:val="14"/>
+        </w:rPr>
+        <w:t xml:space="preserve"> </w:t>
       </w:r>
     </w:p>
     <w:p>
@@ -15477,6 +17760,7 @@
           <w:szCs w:val="14"/>
         </w:rPr>
       </w:pPr>
+      <w:proofErr w:type="gramStart"/>
       <w:r>
         <w:rPr>
           <w:i/>
@@ -15491,7 +17775,16 @@
           <w:iCs/>
           <w:szCs w:val="14"/>
         </w:rPr>
-        <w:t>ypes de des tests et ordre dans lequel ils seront effectués.</w:t>
+        <w:t>ypes</w:t>
+      </w:r>
+      <w:proofErr w:type="gramEnd"/>
+      <w:r>
+        <w:rPr>
+          <w:i/>
+          <w:iCs/>
+          <w:szCs w:val="14"/>
+        </w:rPr>
+        <w:t xml:space="preserve"> de des tests et ordre dans lequel ils seront effectués.</w:t>
       </w:r>
     </w:p>
     <w:p>
@@ -15511,6 +17804,7 @@
           <w:szCs w:val="14"/>
         </w:rPr>
       </w:pPr>
+      <w:proofErr w:type="gramStart"/>
       <w:r>
         <w:rPr>
           <w:i/>
@@ -15525,7 +17819,16 @@
           <w:iCs/>
           <w:szCs w:val="14"/>
         </w:rPr>
-        <w:t>es moyens à mettre en œuvre</w:t>
+        <w:t>es</w:t>
+      </w:r>
+      <w:proofErr w:type="gramEnd"/>
+      <w:r>
+        <w:rPr>
+          <w:i/>
+          <w:iCs/>
+          <w:szCs w:val="14"/>
+        </w:rPr>
+        <w:t xml:space="preserve"> moyens à mettre en œuvre</w:t>
       </w:r>
       <w:r>
         <w:rPr>
@@ -15553,6 +17856,7 @@
           <w:szCs w:val="14"/>
         </w:rPr>
       </w:pPr>
+      <w:proofErr w:type="gramStart"/>
       <w:r>
         <w:rPr>
           <w:i/>
@@ -15568,7 +17872,16 @@
           <w:iCs/>
           <w:szCs w:val="14"/>
         </w:rPr>
-        <w:t>ouverture des tests (tests exhaustifs ou non, si non, pourquoi ?)</w:t>
+        <w:t>ouverture</w:t>
+      </w:r>
+      <w:proofErr w:type="gramEnd"/>
+      <w:r>
+        <w:rPr>
+          <w:i/>
+          <w:iCs/>
+          <w:szCs w:val="14"/>
+        </w:rPr>
+        <w:t xml:space="preserve"> des tests (tests exhaustifs ou non, si non, pourquoi ?)</w:t>
       </w:r>
       <w:r>
         <w:rPr>
@@ -15596,6 +17909,7 @@
           <w:szCs w:val="14"/>
         </w:rPr>
       </w:pPr>
+      <w:proofErr w:type="gramStart"/>
       <w:r>
         <w:rPr>
           <w:i/>
@@ -15610,7 +17924,16 @@
           <w:iCs/>
           <w:szCs w:val="14"/>
         </w:rPr>
-        <w:t>onnées de test à prévoir (données réelles ?)</w:t>
+        <w:t>onnées</w:t>
+      </w:r>
+      <w:proofErr w:type="gramEnd"/>
+      <w:r>
+        <w:rPr>
+          <w:i/>
+          <w:iCs/>
+          <w:szCs w:val="14"/>
+        </w:rPr>
+        <w:t xml:space="preserve"> de test à prévoir (données réelles ?)</w:t>
       </w:r>
       <w:r>
         <w:rPr>
@@ -15638,13 +17961,23 @@
           <w:szCs w:val="14"/>
         </w:rPr>
       </w:pPr>
+      <w:proofErr w:type="gramStart"/>
       <w:r>
         <w:rPr>
           <w:i/>
           <w:iCs/>
           <w:szCs w:val="14"/>
         </w:rPr>
-        <w:t>les testeurs extérieurs éventuels.</w:t>
+        <w:t>les</w:t>
+      </w:r>
+      <w:proofErr w:type="gramEnd"/>
+      <w:r>
+        <w:rPr>
+          <w:i/>
+          <w:iCs/>
+          <w:szCs w:val="14"/>
+        </w:rPr>
+        <w:t xml:space="preserve"> testeurs extérieurs éventuels.</w:t>
       </w:r>
     </w:p>
     <w:p>
@@ -15683,23 +18016,18 @@
           <w:i/>
         </w:rPr>
       </w:pPr>
-      <w:bookmarkStart w:id="8" w:name="_Toc25553310"/>
-      <w:bookmarkStart w:id="9" w:name="_Toc71691015"/>
-      <w:bookmarkStart w:id="10" w:name="_Toc102564856"/>
+      <w:bookmarkStart w:id="9" w:name="_Toc25553310"/>
+      <w:bookmarkStart w:id="10" w:name="_Toc71691015"/>
+      <w:bookmarkStart w:id="11" w:name="_Toc102564856"/>
       <w:r>
         <w:t>R</w:t>
       </w:r>
       <w:r>
-        <w:t>isques tec</w:t>
-      </w:r>
-      <w:bookmarkStart w:id="11" w:name="_GoBack"/>
-      <w:bookmarkEnd w:id="11"/>
-      <w:r>
-        <w:t>hniques</w:t>
-      </w:r>
-      <w:bookmarkEnd w:id="8"/>
+        <w:t>isques techniques</w:t>
+      </w:r>
       <w:bookmarkEnd w:id="9"/>
       <w:bookmarkEnd w:id="10"/>
+      <w:bookmarkEnd w:id="11"/>
     </w:p>
     <w:p>
       <w:pPr>
@@ -15729,13 +18057,23 @@
           <w:sz w:val="24"/>
         </w:rPr>
       </w:pPr>
+      <w:proofErr w:type="gramStart"/>
       <w:r>
         <w:rPr>
           <w:rFonts w:ascii="Arial" w:hAnsi="Arial" w:cs="Arial"/>
           <w:i/>
           <w:sz w:val="24"/>
         </w:rPr>
-        <w:t>risques techniques (complexité, manque de compétences, …)</w:t>
+        <w:t>risques</w:t>
+      </w:r>
+      <w:proofErr w:type="gramEnd"/>
+      <w:r>
+        <w:rPr>
+          <w:rFonts w:ascii="Arial" w:hAnsi="Arial" w:cs="Arial"/>
+          <w:i/>
+          <w:sz w:val="24"/>
+        </w:rPr>
+        <w:t xml:space="preserve"> techniques (complexité, manque de compétences, …)</w:t>
       </w:r>
       <w:r>
         <w:rPr>
@@ -15881,6 +18219,7 @@
           <w:lang w:eastAsia="fr-FR"/>
         </w:rPr>
       </w:pPr>
+      <w:proofErr w:type="gramStart"/>
       <w:r>
         <w:rPr>
           <w:rFonts w:ascii="Arial" w:hAnsi="Arial"/>
@@ -15890,7 +18229,19 @@
           <w:szCs w:val="14"/>
           <w:lang w:eastAsia="fr-FR"/>
         </w:rPr>
-        <w:t xml:space="preserve">planning indiquant les dates de début et de fin du projet ainsi que le découpage connu des diverses phases. </w:t>
+        <w:t>planning</w:t>
+      </w:r>
+      <w:proofErr w:type="gramEnd"/>
+      <w:r>
+        <w:rPr>
+          <w:rFonts w:ascii="Arial" w:hAnsi="Arial"/>
+          <w:i/>
+          <w:iCs/>
+          <w:sz w:val="24"/>
+          <w:szCs w:val="14"/>
+          <w:lang w:eastAsia="fr-FR"/>
+        </w:rPr>
+        <w:t xml:space="preserve"> indiquant les dates de début et de fin du projet ainsi que le découpage connu des diverses phases. </w:t>
       </w:r>
     </w:p>
     <w:p>
@@ -15909,6 +18260,7 @@
           <w:lang w:eastAsia="fr-FR"/>
         </w:rPr>
       </w:pPr>
+      <w:proofErr w:type="gramStart"/>
       <w:r>
         <w:rPr>
           <w:rFonts w:ascii="Arial" w:hAnsi="Arial"/>
@@ -15918,7 +18270,19 @@
           <w:szCs w:val="14"/>
           <w:lang w:eastAsia="fr-FR"/>
         </w:rPr>
-        <w:t>partage des tâches en cas de travail à plusieurs.</w:t>
+        <w:t>partage</w:t>
+      </w:r>
+      <w:proofErr w:type="gramEnd"/>
+      <w:r>
+        <w:rPr>
+          <w:rFonts w:ascii="Arial" w:hAnsi="Arial"/>
+          <w:i/>
+          <w:iCs/>
+          <w:sz w:val="24"/>
+          <w:szCs w:val="14"/>
+          <w:lang w:eastAsia="fr-FR"/>
+        </w:rPr>
+        <w:t xml:space="preserve"> des tâches en cas de travail à plusieurs.</w:t>
       </w:r>
     </w:p>
     <w:p>
@@ -16058,8 +18422,18 @@
           <w:i/>
           <w:sz w:val="24"/>
         </w:rPr>
-        <w:t>Fournir tous les document de conception:</w:t>
-      </w:r>
+        <w:t xml:space="preserve">Fournir tous les document de </w:t>
+      </w:r>
+      <w:proofErr w:type="gramStart"/>
+      <w:r>
+        <w:rPr>
+          <w:rFonts w:ascii="Arial" w:hAnsi="Arial" w:cs="Arial"/>
+          <w:i/>
+          <w:sz w:val="24"/>
+        </w:rPr>
+        <w:t>conception:</w:t>
+      </w:r>
+      <w:proofErr w:type="gramEnd"/>
     </w:p>
     <w:p>
       <w:pPr>
@@ -16089,13 +18463,23 @@
           <w:sz w:val="24"/>
         </w:rPr>
       </w:pPr>
+      <w:proofErr w:type="gramStart"/>
       <w:r>
         <w:rPr>
           <w:rFonts w:ascii="Arial" w:hAnsi="Arial" w:cs="Arial"/>
           <w:i/>
           <w:sz w:val="24"/>
         </w:rPr>
-        <w:t>le choix du matériel HW</w:t>
+        <w:t>le</w:t>
+      </w:r>
+      <w:proofErr w:type="gramEnd"/>
+      <w:r>
+        <w:rPr>
+          <w:rFonts w:ascii="Arial" w:hAnsi="Arial" w:cs="Arial"/>
+          <w:i/>
+          <w:sz w:val="24"/>
+        </w:rPr>
+        <w:t xml:space="preserve"> choix du matériel HW</w:t>
       </w:r>
     </w:p>
     <w:p>
@@ -16111,13 +18495,23 @@
           <w:sz w:val="24"/>
         </w:rPr>
       </w:pPr>
+      <w:proofErr w:type="gramStart"/>
       <w:r>
         <w:rPr>
           <w:rFonts w:ascii="Arial" w:hAnsi="Arial" w:cs="Arial"/>
           <w:i/>
           <w:sz w:val="24"/>
         </w:rPr>
-        <w:t xml:space="preserve">le choix des systèmes d'exploitation pour la réalisation </w:t>
+        <w:t>le</w:t>
+      </w:r>
+      <w:proofErr w:type="gramEnd"/>
+      <w:r>
+        <w:rPr>
+          <w:rFonts w:ascii="Arial" w:hAnsi="Arial" w:cs="Arial"/>
+          <w:i/>
+          <w:sz w:val="24"/>
+        </w:rPr>
+        <w:t xml:space="preserve"> choix des systèmes d'exploitation pour la réalisation </w:t>
       </w:r>
       <w:r>
         <w:rPr>
@@ -16150,13 +18544,23 @@
           <w:sz w:val="24"/>
         </w:rPr>
       </w:pPr>
+      <w:proofErr w:type="gramStart"/>
       <w:r>
         <w:rPr>
           <w:rFonts w:ascii="Arial" w:hAnsi="Arial" w:cs="Arial"/>
           <w:i/>
           <w:sz w:val="24"/>
         </w:rPr>
-        <w:t xml:space="preserve">le choix des outils logiciels pour la réalisation </w:t>
+        <w:t>le</w:t>
+      </w:r>
+      <w:proofErr w:type="gramEnd"/>
+      <w:r>
+        <w:rPr>
+          <w:rFonts w:ascii="Arial" w:hAnsi="Arial" w:cs="Arial"/>
+          <w:i/>
+          <w:sz w:val="24"/>
+        </w:rPr>
+        <w:t xml:space="preserve"> choix des outils logiciels pour la réalisation </w:t>
       </w:r>
       <w:r>
         <w:rPr>
@@ -16189,13 +18593,23 @@
           <w:sz w:val="24"/>
         </w:rPr>
       </w:pPr>
+      <w:proofErr w:type="gramStart"/>
       <w:r>
         <w:rPr>
           <w:rFonts w:ascii="Arial" w:hAnsi="Arial" w:cs="Arial"/>
           <w:i/>
           <w:sz w:val="24"/>
         </w:rPr>
-        <w:t xml:space="preserve">site web: </w:t>
+        <w:t>site</w:t>
+      </w:r>
+      <w:proofErr w:type="gramEnd"/>
+      <w:r>
+        <w:rPr>
+          <w:rFonts w:ascii="Arial" w:hAnsi="Arial" w:cs="Arial"/>
+          <w:i/>
+          <w:sz w:val="24"/>
+        </w:rPr>
+        <w:t xml:space="preserve"> web: </w:t>
       </w:r>
       <w:r>
         <w:rPr>
@@ -16219,13 +18633,23 @@
           <w:sz w:val="24"/>
         </w:rPr>
       </w:pPr>
+      <w:proofErr w:type="gramStart"/>
       <w:r>
         <w:rPr>
           <w:rFonts w:ascii="Arial" w:hAnsi="Arial" w:cs="Arial"/>
           <w:i/>
           <w:sz w:val="24"/>
         </w:rPr>
-        <w:t>bases de données: décrire le modèle relationnel, le contenu détaillé des tables (caractéristiques de chaque champs) et les requêtes.</w:t>
+        <w:t>bases</w:t>
+      </w:r>
+      <w:proofErr w:type="gramEnd"/>
+      <w:r>
+        <w:rPr>
+          <w:rFonts w:ascii="Arial" w:hAnsi="Arial" w:cs="Arial"/>
+          <w:i/>
+          <w:sz w:val="24"/>
+        </w:rPr>
+        <w:t xml:space="preserve"> de données: décrire le modèle relationnel, le contenu détaillé des tables (caractéristiques de chaque champs) et les requêtes.</w:t>
       </w:r>
     </w:p>
     <w:p>
@@ -16241,30 +18665,34 @@
           <w:sz w:val="24"/>
         </w:rPr>
       </w:pPr>
+      <w:proofErr w:type="gramStart"/>
       <w:r>
         <w:rPr>
           <w:rFonts w:ascii="Arial" w:hAnsi="Arial" w:cs="Arial"/>
           <w:i/>
           <w:sz w:val="24"/>
         </w:rPr>
-        <w:t>programmation et scripts: organigramme, architecture du programme, découpage modulaire, entrées-sorties des modules, pseudo-code</w:t>
-      </w:r>
+        <w:t>programmation</w:t>
+      </w:r>
+      <w:proofErr w:type="gramEnd"/>
       <w:r>
         <w:rPr>
           <w:rFonts w:ascii="Arial" w:hAnsi="Arial" w:cs="Arial"/>
           <w:i/>
           <w:sz w:val="24"/>
         </w:rPr>
-        <w:t xml:space="preserve"> </w:t>
-      </w:r>
+        <w:t xml:space="preserve"> et scripts: organigramme, architecture du programme, découpage modulaire, entrées-sorties des modules, </w:t>
+      </w:r>
+      <w:proofErr w:type="spellStart"/>
       <w:r>
         <w:rPr>
           <w:rFonts w:ascii="Arial" w:hAnsi="Arial" w:cs="Arial"/>
           <w:i/>
           <w:sz w:val="24"/>
         </w:rPr>
-        <w:t>/</w:t>
-      </w:r>
+        <w:t>pseudo-code</w:t>
+      </w:r>
+      <w:proofErr w:type="spellEnd"/>
       <w:r>
         <w:rPr>
           <w:rFonts w:ascii="Arial" w:hAnsi="Arial" w:cs="Arial"/>
@@ -16279,7 +18707,33 @@
           <w:i/>
           <w:sz w:val="24"/>
         </w:rPr>
-        <w:t>structogramme…</w:t>
+        <w:t>/</w:t>
+      </w:r>
+      <w:r>
+        <w:rPr>
+          <w:rFonts w:ascii="Arial" w:hAnsi="Arial" w:cs="Arial"/>
+          <w:i/>
+          <w:sz w:val="24"/>
+        </w:rPr>
+        <w:t xml:space="preserve"> </w:t>
+      </w:r>
+      <w:proofErr w:type="spellStart"/>
+      <w:r>
+        <w:rPr>
+          <w:rFonts w:ascii="Arial" w:hAnsi="Arial" w:cs="Arial"/>
+          <w:i/>
+          <w:sz w:val="24"/>
+        </w:rPr>
+        <w:t>structogramme</w:t>
+      </w:r>
+      <w:proofErr w:type="spellEnd"/>
+      <w:r>
+        <w:rPr>
+          <w:rFonts w:ascii="Arial" w:hAnsi="Arial" w:cs="Arial"/>
+          <w:i/>
+          <w:sz w:val="24"/>
+        </w:rPr>
+        <w:t>…</w:t>
       </w:r>
     </w:p>
     <w:p>
@@ -16402,7 +18856,19 @@
         <w:rPr>
           <w:iCs/>
         </w:rPr>
-        <w:t>Voici les différents dossier que l’on peut trouver sur GitHub :</w:t>
+        <w:t>Voici les différents dossier</w:t>
+      </w:r>
+      <w:r>
+        <w:rPr>
+          <w:iCs/>
+        </w:rPr>
+        <w:t>s</w:t>
+      </w:r>
+      <w:r>
+        <w:rPr>
+          <w:iCs/>
+        </w:rPr>
+        <w:t xml:space="preserve"> que l’on peut trouver sur GitHub :</w:t>
       </w:r>
     </w:p>
     <w:p>
@@ -16425,8 +18891,8 @@
           <w:iCs/>
         </w:rPr>
         <w:pict w14:anchorId="387D71BD">
-          <v:shape id="_x0000_i1133" type="#_x0000_t75" style="width:406.7pt;height:346.2pt">
-            <v:imagedata r:id="rId27" o:title="DossierHierarchie"/>
+          <v:shape id="_x0000_i1030" type="#_x0000_t75" style="width:327.05pt;height:278.8pt">
+            <v:imagedata r:id="rId34" o:title="DossierHierarchie"/>
           </v:shape>
         </w:pict>
       </w:r>
@@ -16701,7 +19167,6 @@
       <w:bookmarkStart w:id="23" w:name="_Toc71691025"/>
       <w:bookmarkStart w:id="24" w:name="_Toc102564861"/>
       <w:r>
-        <w:lastRenderedPageBreak/>
         <w:t>Description des test</w:t>
       </w:r>
       <w:bookmarkEnd w:id="22"/>
@@ -17544,7 +20009,19 @@
         <w:rPr>
           <w:i/>
         </w:rPr>
-        <w:t>Pour chaque partie testée de votre projet, il faut décrire:</w:t>
+        <w:t>Pour chaque partie testée de votre projet, il faut décrire</w:t>
+      </w:r>
+      <w:r>
+        <w:rPr>
+          <w:i/>
+        </w:rPr>
+        <w:t xml:space="preserve"> </w:t>
+      </w:r>
+      <w:r>
+        <w:rPr>
+          <w:i/>
+        </w:rPr>
+        <w:t>:</w:t>
       </w:r>
     </w:p>
     <w:p>
@@ -18319,8 +20796,8 @@
       </w:pPr>
     </w:p>
     <w:sectPr>
-      <w:headerReference w:type="default" r:id="rId28"/>
-      <w:footerReference w:type="default" r:id="rId29"/>
+      <w:headerReference w:type="default" r:id="rId35"/>
+      <w:footerReference w:type="default" r:id="rId36"/>
       <w:pgSz w:w="11906" w:h="16838" w:code="9"/>
       <w:pgMar w:top="1418" w:right="1418" w:bottom="1418" w:left="1418" w:header="720" w:footer="720" w:gutter="0"/>
       <w:cols w:space="720"/>
@@ -18362,12 +20839,21 @@
         <w:szCs w:val="16"/>
       </w:rPr>
     </w:pPr>
+    <w:proofErr w:type="spellStart"/>
     <w:r>
       <w:rPr>
         <w:sz w:val="16"/>
         <w:szCs w:val="16"/>
       </w:rPr>
-      <w:t>Eaaswaralingam Kaarththigan</w:t>
+      <w:t>Eaaswaralingam</w:t>
+    </w:r>
+    <w:proofErr w:type="spellEnd"/>
+    <w:r>
+      <w:rPr>
+        <w:sz w:val="16"/>
+        <w:szCs w:val="16"/>
+      </w:rPr>
+      <w:t xml:space="preserve"> Kaarththigan</w:t>
     </w:r>
     <w:r>
       <w:rPr>
@@ -18407,7 +20893,7 @@
         <w:sz w:val="16"/>
         <w:szCs w:val="16"/>
       </w:rPr>
-      <w:t>22</w:t>
+      <w:t>7</w:t>
     </w:r>
     <w:r>
       <w:rPr>
@@ -18456,7 +20942,7 @@
         <w:sz w:val="16"/>
         <w:szCs w:val="16"/>
       </w:rPr>
-      <w:t>17/05/2022</w:t>
+      <w:t>19/05/2022</w:t>
     </w:r>
     <w:r>
       <w:rPr>
@@ -18528,8 +21014,23 @@
       <w:r>
         <w:t xml:space="preserve"> </w:t>
       </w:r>
-      <w:r>
-        <w:t>iceScrum est un outil de gestion de projets basé sur les principes Agiles et la méthode Scrum.</w:t>
+      <w:proofErr w:type="spellStart"/>
+      <w:proofErr w:type="gramStart"/>
+      <w:r>
+        <w:t>iceScrum</w:t>
+      </w:r>
+      <w:proofErr w:type="spellEnd"/>
+      <w:proofErr w:type="gramEnd"/>
+      <w:r>
+        <w:t xml:space="preserve"> est un outil de gestion de projets basé sur les principes Agiles et la méthode </w:t>
+      </w:r>
+      <w:proofErr w:type="spellStart"/>
+      <w:r>
+        <w:t>Scrum</w:t>
+      </w:r>
+      <w:proofErr w:type="spellEnd"/>
+      <w:r>
+        <w:t>.</w:t>
       </w:r>
     </w:p>
   </w:footnote>
@@ -33099,21 +35600,6 @@
 </file>
 
 <file path=customXml/item1.xml><?xml version="1.0" encoding="utf-8"?>
-<?mso-contentType ?>
-<FormTemplates xmlns="http://schemas.microsoft.com/sharepoint/v3/contenttype/forms">
-  <Display>DocumentLibraryForm</Display>
-  <Edit>DocumentLibraryForm</Edit>
-  <New>DocumentLibraryForm</New>
-</FormTemplates>
-</file>
-
-<file path=customXml/item2.xml><?xml version="1.0" encoding="utf-8"?>
-<p:properties xmlns:p="http://schemas.microsoft.com/office/2006/metadata/properties" xmlns:xsi="http://www.w3.org/2001/XMLSchema-instance" xmlns:pc="http://schemas.microsoft.com/office/infopath/2007/PartnerControls">
-  <documentManagement/>
-</p:properties>
-</file>
-
-<file path=customXml/item3.xml><?xml version="1.0" encoding="utf-8"?>
 <ct:contentTypeSchema xmlns:ct="http://schemas.microsoft.com/office/2006/metadata/contentType" xmlns:ma="http://schemas.microsoft.com/office/2006/metadata/properties/metaAttributes" ct:_="" ma:_="" ma:contentTypeName="Document" ma:contentTypeID="0x0101000B38552FA7D4254E8845977232CFE53B" ma:contentTypeVersion="7" ma:contentTypeDescription="Crée un document." ma:contentTypeScope="" ma:versionID="03e14c2536b56bc7dd47f79481c7176c">
   <xsd:schema xmlns:xsd="http://www.w3.org/2001/XMLSchema" xmlns:xs="http://www.w3.org/2001/XMLSchema" xmlns:p="http://schemas.microsoft.com/office/2006/metadata/properties" xmlns:ns2="0119da2b-60ce-4773-88fa-ebab2cde1f55" xmlns:ns3="c00db93e-a012-41a1-8dae-1f2fb8b40d56" targetNamespace="http://schemas.microsoft.com/office/2006/metadata/properties" ma:root="true" ma:fieldsID="5b7050275a68257b53998f6363dd12a8" ns2:_="" ns3:_="">
     <xsd:import namespace="0119da2b-60ce-4773-88fa-ebab2cde1f55"/>
@@ -33296,28 +35782,26 @@
 </ct:contentTypeSchema>
 </file>
 
+<file path=customXml/item2.xml><?xml version="1.0" encoding="utf-8"?>
+<p:properties xmlns:p="http://schemas.microsoft.com/office/2006/metadata/properties" xmlns:xsi="http://www.w3.org/2001/XMLSchema-instance" xmlns:pc="http://schemas.microsoft.com/office/infopath/2007/PartnerControls">
+  <documentManagement/>
+</p:properties>
+</file>
+
+<file path=customXml/item3.xml><?xml version="1.0" encoding="utf-8"?>
+<?mso-contentType ?>
+<FormTemplates xmlns="http://schemas.microsoft.com/sharepoint/v3/contenttype/forms">
+  <Display>DocumentLibraryForm</Display>
+  <Edit>DocumentLibraryForm</Edit>
+  <New>DocumentLibraryForm</New>
+</FormTemplates>
+</file>
+
 <file path=customXml/item4.xml><?xml version="1.0" encoding="utf-8"?>
 <b:Sources xmlns:b="http://schemas.openxmlformats.org/officeDocument/2006/bibliography" xmlns="http://schemas.openxmlformats.org/officeDocument/2006/bibliography" SelectedStyle="\APASixthEditionOfficeOnline.xsl" StyleName="APA" Version="6"/>
 </file>
 
 <file path=customXml/itemProps1.xml><?xml version="1.0" encoding="utf-8"?>
-<ds:datastoreItem xmlns:ds="http://schemas.openxmlformats.org/officeDocument/2006/customXml" ds:itemID="{C3C0D82A-5D77-4930-8043-FB93232D4EC3}">
-  <ds:schemaRefs>
-    <ds:schemaRef ds:uri="http://schemas.microsoft.com/sharepoint/v3/contenttype/forms"/>
-  </ds:schemaRefs>
-</ds:datastoreItem>
-</file>
-
-<file path=customXml/itemProps2.xml><?xml version="1.0" encoding="utf-8"?>
-<ds:datastoreItem xmlns:ds="http://schemas.openxmlformats.org/officeDocument/2006/customXml" ds:itemID="{B1DFFEE4-49B1-4AF1-9FFD-BDCB1D4C88F0}">
-  <ds:schemaRefs>
-    <ds:schemaRef ds:uri="http://schemas.microsoft.com/office/2006/metadata/properties"/>
-    <ds:schemaRef ds:uri="http://schemas.microsoft.com/office/infopath/2007/PartnerControls"/>
-  </ds:schemaRefs>
-</ds:datastoreItem>
-</file>
-
-<file path=customXml/itemProps3.xml><?xml version="1.0" encoding="utf-8"?>
 <ds:datastoreItem xmlns:ds="http://schemas.openxmlformats.org/officeDocument/2006/customXml" ds:itemID="{20E4FF95-0622-4398-8C8D-926BEF890A1D}">
   <ds:schemaRefs>
     <ds:schemaRef ds:uri="http://schemas.microsoft.com/office/2006/metadata/contentType"/>
@@ -33336,8 +35820,25 @@
 </ds:datastoreItem>
 </file>
 
+<file path=customXml/itemProps2.xml><?xml version="1.0" encoding="utf-8"?>
+<ds:datastoreItem xmlns:ds="http://schemas.openxmlformats.org/officeDocument/2006/customXml" ds:itemID="{B1DFFEE4-49B1-4AF1-9FFD-BDCB1D4C88F0}">
+  <ds:schemaRefs>
+    <ds:schemaRef ds:uri="http://schemas.microsoft.com/office/2006/metadata/properties"/>
+    <ds:schemaRef ds:uri="http://schemas.microsoft.com/office/infopath/2007/PartnerControls"/>
+  </ds:schemaRefs>
+</ds:datastoreItem>
+</file>
+
+<file path=customXml/itemProps3.xml><?xml version="1.0" encoding="utf-8"?>
+<ds:datastoreItem xmlns:ds="http://schemas.openxmlformats.org/officeDocument/2006/customXml" ds:itemID="{C3C0D82A-5D77-4930-8043-FB93232D4EC3}">
+  <ds:schemaRefs>
+    <ds:schemaRef ds:uri="http://schemas.microsoft.com/sharepoint/v3/contenttype/forms"/>
+  </ds:schemaRefs>
+</ds:datastoreItem>
+</file>
+
 <file path=customXml/itemProps4.xml><?xml version="1.0" encoding="utf-8"?>
-<ds:datastoreItem xmlns:ds="http://schemas.openxmlformats.org/officeDocument/2006/customXml" ds:itemID="{09C8D5D3-600B-42A5-A5BB-327D392663AC}">
+<ds:datastoreItem xmlns:ds="http://schemas.openxmlformats.org/officeDocument/2006/customXml" ds:itemID="{759B97EB-96FA-4605-A342-6F6C31176A2D}">
   <ds:schemaRefs>
     <ds:schemaRef ds:uri="http://schemas.openxmlformats.org/officeDocument/2006/bibliography"/>
   </ds:schemaRefs>

</xml_diff>

<commit_message>
Implémentation de l'affichage des messages
</commit_message>
<xml_diff>
--- a/Documentation/Documentation Word/TPI-Documentation-EaaswaralingamKaarththigan-2022.docx
+++ b/Documentation/Documentation Word/TPI-Documentation-EaaswaralingamKaarththigan-2022.docx
@@ -3034,7 +3034,6 @@
           <w:szCs w:val="14"/>
         </w:rPr>
       </w:pPr>
-      <w:bookmarkStart w:id="4" w:name="_GoBack"/>
       <w:r>
         <w:rPr>
           <w:noProof/>
@@ -3077,7 +3076,6 @@
           </wp:inline>
         </w:drawing>
       </w:r>
-      <w:bookmarkEnd w:id="4"/>
     </w:p>
     <w:p>
       <w:pPr>
@@ -4450,7 +4448,7 @@
       <w:pPr>
         <w:pStyle w:val="Titre1"/>
       </w:pPr>
-      <w:bookmarkStart w:id="5" w:name="_Toc102564853"/>
+      <w:bookmarkStart w:id="4" w:name="_Toc102564853"/>
       <w:r>
         <w:lastRenderedPageBreak/>
         <w:t>Analyse</w:t>
@@ -4458,17 +4456,17 @@
       <w:r>
         <w:t xml:space="preserve"> / Conception</w:t>
       </w:r>
+      <w:bookmarkEnd w:id="4"/>
+    </w:p>
+    <w:p>
+      <w:pPr>
+        <w:pStyle w:val="Titre2"/>
+      </w:pPr>
+      <w:bookmarkStart w:id="5" w:name="_Toc102564854"/>
+      <w:r>
+        <w:t>Concept</w:t>
+      </w:r>
       <w:bookmarkEnd w:id="5"/>
-    </w:p>
-    <w:p>
-      <w:pPr>
-        <w:pStyle w:val="Titre2"/>
-      </w:pPr>
-      <w:bookmarkStart w:id="6" w:name="_Toc102564854"/>
-      <w:r>
-        <w:t>Concept</w:t>
-      </w:r>
-      <w:bookmarkEnd w:id="6"/>
     </w:p>
     <w:p/>
     <w:p>
@@ -8885,7 +8883,7 @@
           </mc:Choice>
           <mc:Fallback>
             <w:pict>
-              <v:shape w14:anchorId="33D61CC9" id="Zone de texte 36" o:spid="_x0000_s1051" type="#_x0000_t202" style="position:absolute;margin-left:28.4pt;margin-top:326.75pt;width:21.75pt;height:19.5pt;z-index:251724800;visibility:visible;mso-wrap-style:square;mso-width-percent:0;mso-height-percent:0;mso-wrap-distance-left:9pt;mso-wrap-distance-top:0;mso-wrap-distance-right:9pt;mso-wrap-distance-bottom:0;mso-position-horizontal:absolute;mso-position-horizontal-relative:margin;mso-position-vertical:absolute;mso-position-vertical-relative:text;mso-width-percent:0;mso-height-percent:0;mso-width-relative:margin;mso-height-relative:margin;v-text-anchor:top" o:gfxdata="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" filled="f" stroked="f">
+              <v:shape w14:anchorId="33D61CC9" id="Zone de texte 36" o:spid="_x0000_s1051" type="#_x0000_t202" style="position:absolute;margin-left:28.4pt;margin-top:326.75pt;width:21.75pt;height:19.5pt;z-index:251724800;visibility:visible;mso-wrap-style:square;mso-width-percent:0;mso-height-percent:0;mso-wrap-distance-left:9pt;mso-wrap-distance-top:0;mso-wrap-distance-right:9pt;mso-wrap-distance-bottom:0;mso-position-horizontal:absolute;mso-position-horizontal-relative:margin;mso-position-vertical:absolute;mso-position-vertical-relative:text;mso-width-percent:0;mso-height-percent:0;mso-width-relative:margin;mso-height-relative:margin;v-text-anchor:top" o:gfxdata="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" filled="f" stroked="f">
                 <v:textbox>
                   <w:txbxContent>
                     <w:p>
@@ -9042,7 +9040,7 @@
           </mc:Choice>
           <mc:Fallback>
             <w:pict>
-              <v:shape w14:anchorId="233E83D1" id="Zone de texte 35" o:spid="_x0000_s1052" type="#_x0000_t202" style="position:absolute;margin-left:191.55pt;margin-top:276.95pt;width:21.75pt;height:19.5pt;z-index:251722752;visibility:visible;mso-wrap-style:square;mso-width-percent:0;mso-height-percent:0;mso-wrap-distance-left:9pt;mso-wrap-distance-top:0;mso-wrap-distance-right:9pt;mso-wrap-distance-bottom:0;mso-position-horizontal:absolute;mso-position-horizontal-relative:margin;mso-position-vertical:absolute;mso-position-vertical-relative:text;mso-width-percent:0;mso-height-percent:0;mso-width-relative:margin;mso-height-relative:margin;v-text-anchor:top" o:gfxdata="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" filled="f" stroked="f">
+              <v:shape w14:anchorId="233E83D1" id="Zone de texte 35" o:spid="_x0000_s1052" type="#_x0000_t202" style="position:absolute;margin-left:191.55pt;margin-top:276.95pt;width:21.75pt;height:19.5pt;z-index:251722752;visibility:visible;mso-wrap-style:square;mso-width-percent:0;mso-height-percent:0;mso-wrap-distance-left:9pt;mso-wrap-distance-top:0;mso-wrap-distance-right:9pt;mso-wrap-distance-bottom:0;mso-position-horizontal:absolute;mso-position-horizontal-relative:margin;mso-position-vertical:absolute;mso-position-vertical-relative:text;mso-width-percent:0;mso-height-percent:0;mso-width-relative:margin;mso-height-relative:margin;v-text-anchor:top" o:gfxdata="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" filled="f" stroked="f">
                 <v:textbox>
                   <w:txbxContent>
                     <w:p>
@@ -9199,7 +9197,7 @@
           </mc:Choice>
           <mc:Fallback>
             <w:pict>
-              <v:shape w14:anchorId="1D2ED37B" id="Zone de texte 34" o:spid="_x0000_s1053" type="#_x0000_t202" style="position:absolute;margin-left:370pt;margin-top:83.6pt;width:21.75pt;height:19.5pt;z-index:251720704;visibility:visible;mso-wrap-style:square;mso-width-percent:0;mso-height-percent:0;mso-wrap-distance-left:9pt;mso-wrap-distance-top:0;mso-wrap-distance-right:9pt;mso-wrap-distance-bottom:0;mso-position-horizontal:absolute;mso-position-horizontal-relative:margin;mso-position-vertical:absolute;mso-position-vertical-relative:text;mso-width-percent:0;mso-height-percent:0;mso-width-relative:margin;mso-height-relative:margin;v-text-anchor:top" o:gfxdata="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" filled="f" stroked="f">
+              <v:shape w14:anchorId="1D2ED37B" id="Zone de texte 34" o:spid="_x0000_s1053" type="#_x0000_t202" style="position:absolute;margin-left:370pt;margin-top:83.6pt;width:21.75pt;height:19.5pt;z-index:251720704;visibility:visible;mso-wrap-style:square;mso-width-percent:0;mso-height-percent:0;mso-wrap-distance-left:9pt;mso-wrap-distance-top:0;mso-wrap-distance-right:9pt;mso-wrap-distance-bottom:0;mso-position-horizontal:absolute;mso-position-horizontal-relative:margin;mso-position-vertical:absolute;mso-position-vertical-relative:text;mso-width-percent:0;mso-height-percent:0;mso-width-relative:margin;mso-height-relative:margin;v-text-anchor:top" o:gfxdata="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" filled="f" stroked="f">
                 <v:textbox>
                   <w:txbxContent>
                     <w:p>
@@ -9356,7 +9354,7 @@
           </mc:Choice>
           <mc:Fallback>
             <w:pict>
-              <v:shape w14:anchorId="0C7379CA" id="Zone de texte 33" o:spid="_x0000_s1054" type="#_x0000_t202" style="position:absolute;margin-left:258.2pt;margin-top:90.8pt;width:21.75pt;height:19.5pt;z-index:251718656;visibility:visible;mso-wrap-style:square;mso-width-percent:0;mso-height-percent:0;mso-wrap-distance-left:9pt;mso-wrap-distance-top:0;mso-wrap-distance-right:9pt;mso-wrap-distance-bottom:0;mso-position-horizontal:absolute;mso-position-horizontal-relative:margin;mso-position-vertical:absolute;mso-position-vertical-relative:text;mso-width-percent:0;mso-height-percent:0;mso-width-relative:margin;mso-height-relative:margin;v-text-anchor:top" o:gfxdata="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" filled="f" stroked="f">
+              <v:shape w14:anchorId="0C7379CA" id="Zone de texte 33" o:spid="_x0000_s1054" type="#_x0000_t202" style="position:absolute;margin-left:258.2pt;margin-top:90.8pt;width:21.75pt;height:19.5pt;z-index:251718656;visibility:visible;mso-wrap-style:square;mso-width-percent:0;mso-height-percent:0;mso-wrap-distance-left:9pt;mso-wrap-distance-top:0;mso-wrap-distance-right:9pt;mso-wrap-distance-bottom:0;mso-position-horizontal:absolute;mso-position-horizontal-relative:margin;mso-position-vertical:absolute;mso-position-vertical-relative:text;mso-width-percent:0;mso-height-percent:0;mso-width-relative:margin;mso-height-relative:margin;v-text-anchor:top" o:gfxdata="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" filled="f" stroked="f">
                 <v:textbox>
                   <w:txbxContent>
                     <w:p>
@@ -9513,7 +9511,7 @@
           </mc:Choice>
           <mc:Fallback>
             <w:pict>
-              <v:shape w14:anchorId="023FEBAA" id="Zone de texte 32" o:spid="_x0000_s1055" type="#_x0000_t202" style="position:absolute;margin-left:167.05pt;margin-top:92.35pt;width:21.75pt;height:19.5pt;z-index:251716608;visibility:visible;mso-wrap-style:square;mso-width-percent:0;mso-height-percent:0;mso-wrap-distance-left:9pt;mso-wrap-distance-top:0;mso-wrap-distance-right:9pt;mso-wrap-distance-bottom:0;mso-position-horizontal:absolute;mso-position-horizontal-relative:margin;mso-position-vertical:absolute;mso-position-vertical-relative:text;mso-width-percent:0;mso-height-percent:0;mso-width-relative:margin;mso-height-relative:margin;v-text-anchor:top" o:gfxdata="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" filled="f" stroked="f">
+              <v:shape w14:anchorId="023FEBAA" id="Zone de texte 32" o:spid="_x0000_s1055" type="#_x0000_t202" style="position:absolute;margin-left:167.05pt;margin-top:92.35pt;width:21.75pt;height:19.5pt;z-index:251716608;visibility:visible;mso-wrap-style:square;mso-width-percent:0;mso-height-percent:0;mso-wrap-distance-left:9pt;mso-wrap-distance-top:0;mso-wrap-distance-right:9pt;mso-wrap-distance-bottom:0;mso-position-horizontal:absolute;mso-position-horizontal-relative:margin;mso-position-vertical:absolute;mso-position-vertical-relative:text;mso-width-percent:0;mso-height-percent:0;mso-width-relative:margin;mso-height-relative:margin;v-text-anchor:top" o:gfxdata="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" filled="f" stroked="f">
                 <v:textbox>
                   <w:txbxContent>
                     <w:p>
@@ -9670,7 +9668,7 @@
           </mc:Choice>
           <mc:Fallback>
             <w:pict>
-              <v:shape w14:anchorId="3931E80E" id="Zone de texte 31" o:spid="_x0000_s1056" type="#_x0000_t202" style="position:absolute;margin-left:85.05pt;margin-top:92.35pt;width:21.75pt;height:19.5pt;z-index:251714560;visibility:visible;mso-wrap-style:square;mso-width-percent:0;mso-height-percent:0;mso-wrap-distance-left:9pt;mso-wrap-distance-top:0;mso-wrap-distance-right:9pt;mso-wrap-distance-bottom:0;mso-position-horizontal:absolute;mso-position-horizontal-relative:margin;mso-position-vertical:absolute;mso-position-vertical-relative:text;mso-width-percent:0;mso-height-percent:0;mso-width-relative:margin;mso-height-relative:margin;v-text-anchor:top" o:gfxdata="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" filled="f" stroked="f">
+              <v:shape w14:anchorId="3931E80E" id="Zone de texte 31" o:spid="_x0000_s1056" type="#_x0000_t202" style="position:absolute;margin-left:85.05pt;margin-top:92.35pt;width:21.75pt;height:19.5pt;z-index:251714560;visibility:visible;mso-wrap-style:square;mso-width-percent:0;mso-height-percent:0;mso-wrap-distance-left:9pt;mso-wrap-distance-top:0;mso-wrap-distance-right:9pt;mso-wrap-distance-bottom:0;mso-position-horizontal:absolute;mso-position-horizontal-relative:margin;mso-position-vertical:absolute;mso-position-vertical-relative:text;mso-width-percent:0;mso-height-percent:0;mso-width-relative:margin;mso-height-relative:margin;v-text-anchor:top" o:gfxdata="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" filled="f" stroked="f">
                 <v:textbox>
                   <w:txbxContent>
                     <w:p>
@@ -9827,7 +9825,7 @@
           </mc:Choice>
           <mc:Fallback>
             <w:pict>
-              <v:shape w14:anchorId="1F9697A4" id="Zone de texte 30" o:spid="_x0000_s1057" type="#_x0000_t202" style="position:absolute;margin-left:69.75pt;margin-top:80.85pt;width:21.75pt;height:19.5pt;z-index:251712512;visibility:visible;mso-wrap-style:square;mso-width-percent:0;mso-height-percent:0;mso-wrap-distance-left:9pt;mso-wrap-distance-top:0;mso-wrap-distance-right:9pt;mso-wrap-distance-bottom:0;mso-position-horizontal:absolute;mso-position-horizontal-relative:margin;mso-position-vertical:absolute;mso-position-vertical-relative:text;mso-width-percent:0;mso-height-percent:0;mso-width-relative:margin;mso-height-relative:margin;v-text-anchor:top" o:gfxdata="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" filled="f" stroked="f">
+              <v:shape w14:anchorId="1F9697A4" id="Zone de texte 30" o:spid="_x0000_s1057" type="#_x0000_t202" style="position:absolute;margin-left:69.75pt;margin-top:80.85pt;width:21.75pt;height:19.5pt;z-index:251712512;visibility:visible;mso-wrap-style:square;mso-width-percent:0;mso-height-percent:0;mso-wrap-distance-left:9pt;mso-wrap-distance-top:0;mso-wrap-distance-right:9pt;mso-wrap-distance-bottom:0;mso-position-horizontal:absolute;mso-position-horizontal-relative:margin;mso-position-vertical:absolute;mso-position-vertical-relative:text;mso-width-percent:0;mso-height-percent:0;mso-width-relative:margin;mso-height-relative:margin;v-text-anchor:top" o:gfxdata="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" filled="f" stroked="f">
                 <v:textbox>
                   <w:txbxContent>
                     <w:p>
@@ -9984,7 +9982,7 @@
           </mc:Choice>
           <mc:Fallback>
             <w:pict>
-              <v:shape w14:anchorId="619E234D" id="Zone de texte 18" o:spid="_x0000_s1058" type="#_x0000_t202" style="position:absolute;margin-left:228.3pt;margin-top:.45pt;width:21.75pt;height:19.5pt;z-index:251710464;visibility:visible;mso-wrap-style:square;mso-width-percent:0;mso-height-percent:0;mso-wrap-distance-left:9pt;mso-wrap-distance-top:0;mso-wrap-distance-right:9pt;mso-wrap-distance-bottom:0;mso-position-horizontal:absolute;mso-position-horizontal-relative:margin;mso-position-vertical:absolute;mso-position-vertical-relative:text;mso-width-percent:0;mso-height-percent:0;mso-width-relative:margin;mso-height-relative:margin;v-text-anchor:top" o:gfxdata="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" filled="f" stroked="f">
+              <v:shape w14:anchorId="619E234D" id="Zone de texte 18" o:spid="_x0000_s1058" type="#_x0000_t202" style="position:absolute;margin-left:228.3pt;margin-top:.45pt;width:21.75pt;height:19.5pt;z-index:251710464;visibility:visible;mso-wrap-style:square;mso-width-percent:0;mso-height-percent:0;mso-wrap-distance-left:9pt;mso-wrap-distance-top:0;mso-wrap-distance-right:9pt;mso-wrap-distance-bottom:0;mso-position-horizontal:absolute;mso-position-horizontal-relative:margin;mso-position-vertical:absolute;mso-position-vertical-relative:text;mso-width-percent:0;mso-height-percent:0;mso-width-relative:margin;mso-height-relative:margin;v-text-anchor:top" o:gfxdata="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" filled="f" stroked="f">
                 <v:textbox>
                   <w:txbxContent>
                     <w:p>
@@ -17327,8 +17325,8 @@
           <w:u w:val="single"/>
         </w:rPr>
       </w:pPr>
-      <w:bookmarkStart w:id="7" w:name="_Toc71691012"/>
-      <w:bookmarkStart w:id="8" w:name="_Toc102564855"/>
+      <w:bookmarkStart w:id="6" w:name="_Toc71691012"/>
+      <w:bookmarkStart w:id="7" w:name="_Toc102564855"/>
       <w:r>
         <w:rPr>
           <w:i/>
@@ -17345,8 +17343,8 @@
         <w:lastRenderedPageBreak/>
         <w:t>Stratégie de test</w:t>
       </w:r>
+      <w:bookmarkEnd w:id="6"/>
       <w:bookmarkEnd w:id="7"/>
-      <w:bookmarkEnd w:id="8"/>
     </w:p>
     <w:p/>
     <w:p>
@@ -18016,18 +18014,18 @@
           <w:i/>
         </w:rPr>
       </w:pPr>
-      <w:bookmarkStart w:id="9" w:name="_Toc25553310"/>
-      <w:bookmarkStart w:id="10" w:name="_Toc71691015"/>
-      <w:bookmarkStart w:id="11" w:name="_Toc102564856"/>
+      <w:bookmarkStart w:id="8" w:name="_Toc25553310"/>
+      <w:bookmarkStart w:id="9" w:name="_Toc71691015"/>
+      <w:bookmarkStart w:id="10" w:name="_Toc102564856"/>
       <w:r>
         <w:t>R</w:t>
       </w:r>
       <w:r>
         <w:t>isques techniques</w:t>
       </w:r>
+      <w:bookmarkEnd w:id="8"/>
       <w:bookmarkEnd w:id="9"/>
       <w:bookmarkEnd w:id="10"/>
-      <w:bookmarkEnd w:id="11"/>
     </w:p>
     <w:p>
       <w:pPr>
@@ -18149,11 +18147,11 @@
       <w:pPr>
         <w:pStyle w:val="Titre2"/>
       </w:pPr>
-      <w:bookmarkStart w:id="12" w:name="_Toc102564857"/>
+      <w:bookmarkStart w:id="11" w:name="_Toc102564857"/>
       <w:r>
         <w:t>Planification</w:t>
       </w:r>
-      <w:bookmarkEnd w:id="12"/>
+      <w:bookmarkEnd w:id="11"/>
     </w:p>
     <w:p/>
     <w:p>
@@ -18378,15 +18376,15 @@
       <w:pPr>
         <w:pStyle w:val="Titre2"/>
       </w:pPr>
-      <w:bookmarkStart w:id="13" w:name="_Toc25553314"/>
-      <w:bookmarkStart w:id="14" w:name="_Toc71691019"/>
-      <w:bookmarkStart w:id="15" w:name="_Toc102564858"/>
+      <w:bookmarkStart w:id="12" w:name="_Toc25553314"/>
+      <w:bookmarkStart w:id="13" w:name="_Toc71691019"/>
+      <w:bookmarkStart w:id="14" w:name="_Toc102564858"/>
       <w:r>
         <w:t>Dossier de conception</w:t>
       </w:r>
+      <w:bookmarkEnd w:id="12"/>
       <w:bookmarkEnd w:id="13"/>
       <w:bookmarkEnd w:id="14"/>
-      <w:bookmarkEnd w:id="15"/>
     </w:p>
     <w:p>
       <w:pPr>
@@ -18808,34 +18806,34 @@
           <w:tab w:val="num" w:pos="360"/>
         </w:tabs>
       </w:pPr>
-      <w:bookmarkStart w:id="16" w:name="_Toc71703259"/>
-      <w:bookmarkStart w:id="17" w:name="_Toc102564859"/>
+      <w:bookmarkStart w:id="15" w:name="_Toc71703259"/>
+      <w:bookmarkStart w:id="16" w:name="_Toc102564859"/>
       <w:r>
         <w:lastRenderedPageBreak/>
         <w:t>R</w:t>
       </w:r>
+      <w:bookmarkEnd w:id="15"/>
+      <w:r>
+        <w:t>éalisation</w:t>
+      </w:r>
       <w:bookmarkEnd w:id="16"/>
-      <w:r>
-        <w:t>éalisation</w:t>
-      </w:r>
+    </w:p>
+    <w:p>
+      <w:pPr>
+        <w:pStyle w:val="Titre2"/>
+      </w:pPr>
+      <w:bookmarkStart w:id="17" w:name="_Toc25553317"/>
+      <w:bookmarkStart w:id="18" w:name="_Toc71691022"/>
+      <w:bookmarkStart w:id="19" w:name="_Toc102564860"/>
+      <w:r>
+        <w:t>Dossier de réalisation</w:t>
+      </w:r>
+      <w:bookmarkStart w:id="20" w:name="_Toc25553318"/>
       <w:bookmarkEnd w:id="17"/>
-    </w:p>
-    <w:p>
-      <w:pPr>
-        <w:pStyle w:val="Titre2"/>
-      </w:pPr>
-      <w:bookmarkStart w:id="18" w:name="_Toc25553317"/>
-      <w:bookmarkStart w:id="19" w:name="_Toc71691022"/>
-      <w:bookmarkStart w:id="20" w:name="_Toc102564860"/>
-      <w:r>
-        <w:t>Dossier de réalisation</w:t>
-      </w:r>
-      <w:bookmarkStart w:id="21" w:name="_Toc25553318"/>
       <w:bookmarkEnd w:id="18"/>
       <w:bookmarkEnd w:id="19"/>
-      <w:bookmarkEnd w:id="20"/>
-    </w:p>
-    <w:bookmarkEnd w:id="21"/>
+    </w:p>
+    <w:bookmarkEnd w:id="20"/>
     <w:p>
       <w:pPr>
         <w:ind w:firstLine="360"/>
@@ -19161,20 +19159,32 @@
     </w:p>
     <w:p>
       <w:pPr>
+        <w:rPr>
+          <w:b/>
+          <w:iCs/>
+          <w:u w:val="single"/>
+        </w:rPr>
+      </w:pPr>
+      <w:bookmarkStart w:id="21" w:name="_Toc25553321"/>
+      <w:bookmarkStart w:id="22" w:name="_Toc71691025"/>
+      <w:bookmarkStart w:id="23" w:name="_Toc102564861"/>
+      <w:r>
+        <w:br w:type="page"/>
+      </w:r>
+    </w:p>
+    <w:p>
+      <w:pPr>
         <w:pStyle w:val="Titre2"/>
       </w:pPr>
-      <w:bookmarkStart w:id="22" w:name="_Toc25553321"/>
-      <w:bookmarkStart w:id="23" w:name="_Toc71691025"/>
-      <w:bookmarkStart w:id="24" w:name="_Toc102564861"/>
       <w:r>
         <w:t>Description des test</w:t>
       </w:r>
+      <w:bookmarkEnd w:id="21"/>
+      <w:r>
+        <w:t>s effectués</w:t>
+      </w:r>
       <w:bookmarkEnd w:id="22"/>
-      <w:r>
-        <w:t>s effectués</w:t>
-      </w:r>
       <w:bookmarkEnd w:id="23"/>
-      <w:bookmarkEnd w:id="24"/>
     </w:p>
     <w:p>
       <w:pPr>
@@ -19973,7 +19983,19 @@
                 <w:szCs w:val="22"/>
                 <w:lang w:val="fr-CH" w:eastAsia="fr-CH"/>
               </w:rPr>
-              <w:t>L'interface est la même que pour les autres types de comptes. L'administrateur doit avoir un menu en plus.</w:t>
+              <w:t>L'interface est la même que pour les autres types</w:t>
+            </w:r>
+            <w:bookmarkStart w:id="24" w:name="_GoBack"/>
+            <w:bookmarkEnd w:id="24"/>
+            <w:r>
+              <w:rPr>
+                <w:rFonts w:ascii="Calibri" w:hAnsi="Calibri" w:cs="Calibri"/>
+                <w:color w:val="000000"/>
+                <w:sz w:val="22"/>
+                <w:szCs w:val="22"/>
+                <w:lang w:val="fr-CH" w:eastAsia="fr-CH"/>
+              </w:rPr>
+              <w:t xml:space="preserve"> de comptes. L'administrateur doit avoir un menu en plus.</w:t>
             </w:r>
           </w:p>
         </w:tc>
@@ -20893,7 +20915,7 @@
         <w:sz w:val="16"/>
         <w:szCs w:val="16"/>
       </w:rPr>
-      <w:t>7</w:t>
+      <w:t>18</w:t>
     </w:r>
     <w:r>
       <w:rPr>
@@ -26913,43 +26935,43 @@
     </dgm:pt>
   </dgm:ptLst>
   <dgm:cxnLst>
+    <dgm:cxn modelId="{084EF90A-A37C-4B6A-8726-424C5C3B513C}" srcId="{47A5130E-5CFA-49FE-B200-427F13E38DC0}" destId="{6A9CA5E8-09C7-4367-B364-00BBE0BD5184}" srcOrd="1" destOrd="0" parTransId="{8ADFAED7-8F68-4864-A85D-74F367ABC13C}" sibTransId="{E7D26F58-6FF6-44AE-A33B-36DE9D482CFC}"/>
+    <dgm:cxn modelId="{EF90F576-00AF-46D4-96B7-01AC0A5EE045}" type="presOf" srcId="{A6D1C981-8D85-45AE-81F3-47EB0C460294}" destId="{27DF5108-FC0D-4E52-AA74-1BF96C509D8C}" srcOrd="0" destOrd="3" presId="urn:microsoft.com/office/officeart/2009/3/layout/StepUpProcess"/>
+    <dgm:cxn modelId="{72964C30-D03B-4907-A37D-A8ADD1D5D7EA}" srcId="{001058E9-6587-4121-8270-091D2E313941}" destId="{787BD22A-8CF5-4C27-8629-ECEFA393B73B}" srcOrd="0" destOrd="0" parTransId="{58BE99B4-4988-4396-952A-98444CF6FBD7}" sibTransId="{7EB45A62-23CB-4588-9E42-507EE603B6BF}"/>
+    <dgm:cxn modelId="{5B1CDAE4-93F9-4676-8990-B1C963AA5B04}" type="presOf" srcId="{47A5130E-5CFA-49FE-B200-427F13E38DC0}" destId="{97B8EBC5-8AC9-449F-B2E7-698021B35209}" srcOrd="0" destOrd="0" presId="urn:microsoft.com/office/officeart/2009/3/layout/StepUpProcess"/>
+    <dgm:cxn modelId="{1FABE874-2FE8-47DE-B2C2-7DBEB7A96914}" type="presOf" srcId="{1A85134B-8C23-4507-B5CD-E1C83A58E77B}" destId="{27DF5108-FC0D-4E52-AA74-1BF96C509D8C}" srcOrd="0" destOrd="5" presId="urn:microsoft.com/office/officeart/2009/3/layout/StepUpProcess"/>
+    <dgm:cxn modelId="{E4EFDB8D-E85D-407C-B3BD-A67561BD9179}" type="presOf" srcId="{54EABAA8-06F3-4BB7-81E1-660260CA2823}" destId="{56386C99-9A6C-4300-A3F4-E8DAFC55DFD9}" srcOrd="0" destOrd="0" presId="urn:microsoft.com/office/officeart/2009/3/layout/StepUpProcess"/>
+    <dgm:cxn modelId="{52CE7026-03F9-4CDF-B675-94CEF3DAAA1A}" srcId="{C8205A2C-959F-4828-98EA-2D9659FE39D0}" destId="{A6D1C981-8D85-45AE-81F3-47EB0C460294}" srcOrd="2" destOrd="0" parTransId="{AFAF1746-C22F-47E1-84C6-E48F72208C5D}" sibTransId="{3911E6FA-FB17-48B0-83F7-9EA5DE127751}"/>
+    <dgm:cxn modelId="{A71182E7-7991-4216-BE00-A7F98A8AF6DD}" type="presOf" srcId="{B6F72300-E65E-4B9B-B6E2-AC75F95C1C37}" destId="{E8110E3B-E841-4DBC-9BDF-F53D98D33ACD}" srcOrd="0" destOrd="3" presId="urn:microsoft.com/office/officeart/2009/3/layout/StepUpProcess"/>
+    <dgm:cxn modelId="{9234C8C0-1735-4C36-9B30-2B5408E636D0}" type="presOf" srcId="{D2C28C6B-803F-4626-B671-C3FEAB7110D5}" destId="{27DF5108-FC0D-4E52-AA74-1BF96C509D8C}" srcOrd="0" destOrd="1" presId="urn:microsoft.com/office/officeart/2009/3/layout/StepUpProcess"/>
+    <dgm:cxn modelId="{E6650606-6A06-497E-A663-D5821C0AC129}" srcId="{47A5130E-5CFA-49FE-B200-427F13E38DC0}" destId="{0C140914-8E63-4F62-883C-DDC76BF8AC2A}" srcOrd="2" destOrd="0" parTransId="{7EFACD63-F3AE-460B-9B7A-1399DBD1239B}" sibTransId="{FFE239EB-EA19-4E21-9960-1B288AC04F04}"/>
+    <dgm:cxn modelId="{CF5EA450-B1D4-4FDF-BE54-8939BC00E26A}" srcId="{54EABAA8-06F3-4BB7-81E1-660260CA2823}" destId="{BEEDDD72-8E76-4C6E-A078-4E968D259540}" srcOrd="1" destOrd="0" parTransId="{019624F3-9B27-42B5-A416-1D357CCCA036}" sibTransId="{CFFAEEE7-629A-455F-8B88-650918F32DB2}"/>
+    <dgm:cxn modelId="{D054FF00-819E-4A44-8222-7E8BD4AF4594}" srcId="{6992DB66-EAE9-46A5-8C1B-E4565CAC6887}" destId="{47A5130E-5CFA-49FE-B200-427F13E38DC0}" srcOrd="0" destOrd="0" parTransId="{4B9789FB-2927-4C09-911B-BBC6004B47E6}" sibTransId="{37E3F2B1-DC11-4A5A-8310-42643CC60279}"/>
+    <dgm:cxn modelId="{D5A0A9B5-3F6A-4E9F-B9BC-36A3C4543D05}" type="presOf" srcId="{88296B84-A17B-46E6-B94F-6A4FBDF45498}" destId="{56386C99-9A6C-4300-A3F4-E8DAFC55DFD9}" srcOrd="0" destOrd="3" presId="urn:microsoft.com/office/officeart/2009/3/layout/StepUpProcess"/>
+    <dgm:cxn modelId="{DFE6F4AA-CDA3-4DAC-954B-5375243ABD82}" type="presOf" srcId="{BEEDDD72-8E76-4C6E-A078-4E968D259540}" destId="{56386C99-9A6C-4300-A3F4-E8DAFC55DFD9}" srcOrd="0" destOrd="2" presId="urn:microsoft.com/office/officeart/2009/3/layout/StepUpProcess"/>
+    <dgm:cxn modelId="{0436847B-7619-448A-841C-75C41B008583}" srcId="{54EABAA8-06F3-4BB7-81E1-660260CA2823}" destId="{88296B84-A17B-46E6-B94F-6A4FBDF45498}" srcOrd="2" destOrd="0" parTransId="{B73E14F8-0D54-4FBF-8E28-B4D1F3E0BAB3}" sibTransId="{22EF724F-34DA-47C9-9F11-3D6D340AE52E}"/>
+    <dgm:cxn modelId="{7E63CC64-720C-47BD-9330-E0176B1EDBA9}" srcId="{001058E9-6587-4121-8270-091D2E313941}" destId="{2A7A1B81-9D22-432B-B678-9AC964E6699F}" srcOrd="1" destOrd="0" parTransId="{825AC428-D184-44DE-8499-1D82A3713D6D}" sibTransId="{86958A5D-224A-42D7-942D-608001BE76C4}"/>
+    <dgm:cxn modelId="{2221A77C-B761-4942-B3C0-014ADF9682E7}" srcId="{C8205A2C-959F-4828-98EA-2D9659FE39D0}" destId="{D2C28C6B-803F-4626-B671-C3FEAB7110D5}" srcOrd="0" destOrd="0" parTransId="{9742162D-35B1-4CBA-A225-20F0AE1EC10B}" sibTransId="{CC31EC3C-F20E-4B17-9A80-D2DAAD30FC6A}"/>
+    <dgm:cxn modelId="{6C864137-917A-452A-A3C0-7BD4819C5F7C}" type="presOf" srcId="{6992DB66-EAE9-46A5-8C1B-E4565CAC6887}" destId="{9342BB99-49B2-4329-BC21-CDA1C2A38C80}" srcOrd="0" destOrd="0" presId="urn:microsoft.com/office/officeart/2009/3/layout/StepUpProcess"/>
     <dgm:cxn modelId="{5A633A0D-2B99-4413-A36A-78B62021F4BC}" type="presOf" srcId="{C8205A2C-959F-4828-98EA-2D9659FE39D0}" destId="{27DF5108-FC0D-4E52-AA74-1BF96C509D8C}" srcOrd="0" destOrd="0" presId="urn:microsoft.com/office/officeart/2009/3/layout/StepUpProcess"/>
-    <dgm:cxn modelId="{6C864137-917A-452A-A3C0-7BD4819C5F7C}" type="presOf" srcId="{6992DB66-EAE9-46A5-8C1B-E4565CAC6887}" destId="{9342BB99-49B2-4329-BC21-CDA1C2A38C80}" srcOrd="0" destOrd="0" presId="urn:microsoft.com/office/officeart/2009/3/layout/StepUpProcess"/>
+    <dgm:cxn modelId="{8A113845-B432-457E-91ED-FC5FC3352295}" srcId="{6992DB66-EAE9-46A5-8C1B-E4565CAC6887}" destId="{001058E9-6587-4121-8270-091D2E313941}" srcOrd="1" destOrd="0" parTransId="{4DAC9FA3-8DA9-454C-AE23-5036D1BEA4AD}" sibTransId="{DBC312F6-2C6A-4B7F-AA53-08A7AC3CB41F}"/>
+    <dgm:cxn modelId="{76F7BE57-B58C-4417-AA95-61E39919903C}" srcId="{6992DB66-EAE9-46A5-8C1B-E4565CAC6887}" destId="{54EABAA8-06F3-4BB7-81E1-660260CA2823}" srcOrd="2" destOrd="0" parTransId="{24647694-2ABA-439C-B49A-21729CE264A0}" sibTransId="{15C140CE-7D9E-446B-90B4-95C33637F510}"/>
+    <dgm:cxn modelId="{2BB9ABD7-7C2C-439D-B81F-655298FCE881}" srcId="{47A5130E-5CFA-49FE-B200-427F13E38DC0}" destId="{F64453EB-BBE9-4B38-91C7-7AF3B6D63C73}" srcOrd="0" destOrd="0" parTransId="{316D31E3-57E8-448B-AD76-B6A30AE00DA8}" sibTransId="{F05BFA70-BD7F-4874-A394-5C4B87D50323}"/>
+    <dgm:cxn modelId="{7F3AA884-92D9-4E65-A42B-6F03B40EDA71}" srcId="{C8205A2C-959F-4828-98EA-2D9659FE39D0}" destId="{A5BBC40E-756D-4733-A459-3A710E039186}" srcOrd="1" destOrd="0" parTransId="{38008D96-233E-45CF-9220-E1663C682F54}" sibTransId="{B091121B-D11A-4DAD-BDB6-868E8F22E0B7}"/>
+    <dgm:cxn modelId="{799B11D3-8053-45A8-97B7-F123DC5F833B}" type="presOf" srcId="{82C3F69F-2557-489C-AFE8-B14BE0D5434F}" destId="{56386C99-9A6C-4300-A3F4-E8DAFC55DFD9}" srcOrd="0" destOrd="1" presId="urn:microsoft.com/office/officeart/2009/3/layout/StepUpProcess"/>
+    <dgm:cxn modelId="{B951C7C1-29E5-4B2F-916E-C2379BAD6F97}" type="presOf" srcId="{2A7A1B81-9D22-432B-B678-9AC964E6699F}" destId="{E8110E3B-E841-4DBC-9BDF-F53D98D33ACD}" srcOrd="0" destOrd="2" presId="urn:microsoft.com/office/officeart/2009/3/layout/StepUpProcess"/>
+    <dgm:cxn modelId="{7C38CA0C-F043-4F02-8544-B096B69218D3}" srcId="{6992DB66-EAE9-46A5-8C1B-E4565CAC6887}" destId="{C8205A2C-959F-4828-98EA-2D9659FE39D0}" srcOrd="3" destOrd="0" parTransId="{B6A924E6-41D8-4467-B764-3E494F946037}" sibTransId="{86292FA8-5070-44F2-AFFB-B6515C569DC2}"/>
+    <dgm:cxn modelId="{7AA942F9-08D6-4DF2-8A91-816FBE5DAC0F}" srcId="{54EABAA8-06F3-4BB7-81E1-660260CA2823}" destId="{82C3F69F-2557-489C-AFE8-B14BE0D5434F}" srcOrd="0" destOrd="0" parTransId="{11360956-4544-4E0B-B61E-FDE5A41E4BA8}" sibTransId="{ACE14C7F-1D53-476A-A705-35EE46476572}"/>
+    <dgm:cxn modelId="{4D315DF4-2A76-45DA-8729-0E1A64DDD5D9}" type="presOf" srcId="{001058E9-6587-4121-8270-091D2E313941}" destId="{E8110E3B-E841-4DBC-9BDF-F53D98D33ACD}" srcOrd="0" destOrd="0" presId="urn:microsoft.com/office/officeart/2009/3/layout/StepUpProcess"/>
+    <dgm:cxn modelId="{DE2672A1-93C0-451F-AB08-9587F2BC2D52}" type="presOf" srcId="{1C741FF4-3EA3-4854-9801-24ED97EF9E28}" destId="{27DF5108-FC0D-4E52-AA74-1BF96C509D8C}" srcOrd="0" destOrd="4" presId="urn:microsoft.com/office/officeart/2009/3/layout/StepUpProcess"/>
+    <dgm:cxn modelId="{D827167B-0BA2-4684-9B2E-96CBBD9A1B5F}" srcId="{C8205A2C-959F-4828-98EA-2D9659FE39D0}" destId="{1A85134B-8C23-4507-B5CD-E1C83A58E77B}" srcOrd="4" destOrd="0" parTransId="{058184CE-796D-4A99-8E4D-3EC7EDBFA5E9}" sibTransId="{61C1D08D-D80E-4AD9-8F7E-54ED946742B0}"/>
+    <dgm:cxn modelId="{EDC67054-B4BA-4203-9DCB-FE58344AE8A9}" type="presOf" srcId="{6A9CA5E8-09C7-4367-B364-00BBE0BD5184}" destId="{97B8EBC5-8AC9-449F-B2E7-698021B35209}" srcOrd="0" destOrd="2" presId="urn:microsoft.com/office/officeart/2009/3/layout/StepUpProcess"/>
+    <dgm:cxn modelId="{27498823-D4F6-44FB-B544-52A4D541BA06}" srcId="{C8205A2C-959F-4828-98EA-2D9659FE39D0}" destId="{1C741FF4-3EA3-4854-9801-24ED97EF9E28}" srcOrd="3" destOrd="0" parTransId="{D851FBC8-866B-4F0E-9CC9-85216E38D649}" sibTransId="{E7C13E11-7103-429D-AA72-5BAA36E1CE07}"/>
+    <dgm:cxn modelId="{6925C413-7BCC-4EB8-A15E-C14CDCE045C1}" type="presOf" srcId="{F64453EB-BBE9-4B38-91C7-7AF3B6D63C73}" destId="{97B8EBC5-8AC9-449F-B2E7-698021B35209}" srcOrd="0" destOrd="1" presId="urn:microsoft.com/office/officeart/2009/3/layout/StepUpProcess"/>
     <dgm:cxn modelId="{C8B231F6-2281-40C6-BA2A-CB2D015B2291}" type="presOf" srcId="{A5BBC40E-756D-4733-A459-3A710E039186}" destId="{27DF5108-FC0D-4E52-AA74-1BF96C509D8C}" srcOrd="0" destOrd="2" presId="urn:microsoft.com/office/officeart/2009/3/layout/StepUpProcess"/>
-    <dgm:cxn modelId="{DFE6F4AA-CDA3-4DAC-954B-5375243ABD82}" type="presOf" srcId="{BEEDDD72-8E76-4C6E-A078-4E968D259540}" destId="{56386C99-9A6C-4300-A3F4-E8DAFC55DFD9}" srcOrd="0" destOrd="2" presId="urn:microsoft.com/office/officeart/2009/3/layout/StepUpProcess"/>
     <dgm:cxn modelId="{C7968CEF-D72E-442B-AF79-4A9D4983A899}" srcId="{001058E9-6587-4121-8270-091D2E313941}" destId="{B6F72300-E65E-4B9B-B6E2-AC75F95C1C37}" srcOrd="2" destOrd="0" parTransId="{1B1262D6-8A6D-418A-AF7F-089F51FBB884}" sibTransId="{44027CB1-AB79-4AB5-9D8C-018B4A68748F}"/>
-    <dgm:cxn modelId="{2221A77C-B761-4942-B3C0-014ADF9682E7}" srcId="{C8205A2C-959F-4828-98EA-2D9659FE39D0}" destId="{D2C28C6B-803F-4626-B671-C3FEAB7110D5}" srcOrd="0" destOrd="0" parTransId="{9742162D-35B1-4CBA-A225-20F0AE1EC10B}" sibTransId="{CC31EC3C-F20E-4B17-9A80-D2DAAD30FC6A}"/>
-    <dgm:cxn modelId="{52CE7026-03F9-4CDF-B675-94CEF3DAAA1A}" srcId="{C8205A2C-959F-4828-98EA-2D9659FE39D0}" destId="{A6D1C981-8D85-45AE-81F3-47EB0C460294}" srcOrd="2" destOrd="0" parTransId="{AFAF1746-C22F-47E1-84C6-E48F72208C5D}" sibTransId="{3911E6FA-FB17-48B0-83F7-9EA5DE127751}"/>
-    <dgm:cxn modelId="{7E63CC64-720C-47BD-9330-E0176B1EDBA9}" srcId="{001058E9-6587-4121-8270-091D2E313941}" destId="{2A7A1B81-9D22-432B-B678-9AC964E6699F}" srcOrd="1" destOrd="0" parTransId="{825AC428-D184-44DE-8499-1D82A3713D6D}" sibTransId="{86958A5D-224A-42D7-942D-608001BE76C4}"/>
-    <dgm:cxn modelId="{76F7BE57-B58C-4417-AA95-61E39919903C}" srcId="{6992DB66-EAE9-46A5-8C1B-E4565CAC6887}" destId="{54EABAA8-06F3-4BB7-81E1-660260CA2823}" srcOrd="2" destOrd="0" parTransId="{24647694-2ABA-439C-B49A-21729CE264A0}" sibTransId="{15C140CE-7D9E-446B-90B4-95C33637F510}"/>
-    <dgm:cxn modelId="{A71182E7-7991-4216-BE00-A7F98A8AF6DD}" type="presOf" srcId="{B6F72300-E65E-4B9B-B6E2-AC75F95C1C37}" destId="{E8110E3B-E841-4DBC-9BDF-F53D98D33ACD}" srcOrd="0" destOrd="3" presId="urn:microsoft.com/office/officeart/2009/3/layout/StepUpProcess"/>
-    <dgm:cxn modelId="{D827167B-0BA2-4684-9B2E-96CBBD9A1B5F}" srcId="{C8205A2C-959F-4828-98EA-2D9659FE39D0}" destId="{1A85134B-8C23-4507-B5CD-E1C83A58E77B}" srcOrd="4" destOrd="0" parTransId="{058184CE-796D-4A99-8E4D-3EC7EDBFA5E9}" sibTransId="{61C1D08D-D80E-4AD9-8F7E-54ED946742B0}"/>
-    <dgm:cxn modelId="{7C38CA0C-F043-4F02-8544-B096B69218D3}" srcId="{6992DB66-EAE9-46A5-8C1B-E4565CAC6887}" destId="{C8205A2C-959F-4828-98EA-2D9659FE39D0}" srcOrd="3" destOrd="0" parTransId="{B6A924E6-41D8-4467-B764-3E494F946037}" sibTransId="{86292FA8-5070-44F2-AFFB-B6515C569DC2}"/>
-    <dgm:cxn modelId="{72964C30-D03B-4907-A37D-A8ADD1D5D7EA}" srcId="{001058E9-6587-4121-8270-091D2E313941}" destId="{787BD22A-8CF5-4C27-8629-ECEFA393B73B}" srcOrd="0" destOrd="0" parTransId="{58BE99B4-4988-4396-952A-98444CF6FBD7}" sibTransId="{7EB45A62-23CB-4588-9E42-507EE603B6BF}"/>
-    <dgm:cxn modelId="{0436847B-7619-448A-841C-75C41B008583}" srcId="{54EABAA8-06F3-4BB7-81E1-660260CA2823}" destId="{88296B84-A17B-46E6-B94F-6A4FBDF45498}" srcOrd="2" destOrd="0" parTransId="{B73E14F8-0D54-4FBF-8E28-B4D1F3E0BAB3}" sibTransId="{22EF724F-34DA-47C9-9F11-3D6D340AE52E}"/>
     <dgm:cxn modelId="{B00EB982-42B4-4AEB-9468-F752343FE2E5}" type="presOf" srcId="{787BD22A-8CF5-4C27-8629-ECEFA393B73B}" destId="{E8110E3B-E841-4DBC-9BDF-F53D98D33ACD}" srcOrd="0" destOrd="1" presId="urn:microsoft.com/office/officeart/2009/3/layout/StepUpProcess"/>
-    <dgm:cxn modelId="{DE2672A1-93C0-451F-AB08-9587F2BC2D52}" type="presOf" srcId="{1C741FF4-3EA3-4854-9801-24ED97EF9E28}" destId="{27DF5108-FC0D-4E52-AA74-1BF96C509D8C}" srcOrd="0" destOrd="4" presId="urn:microsoft.com/office/officeart/2009/3/layout/StepUpProcess"/>
-    <dgm:cxn modelId="{7AA942F9-08D6-4DF2-8A91-816FBE5DAC0F}" srcId="{54EABAA8-06F3-4BB7-81E1-660260CA2823}" destId="{82C3F69F-2557-489C-AFE8-B14BE0D5434F}" srcOrd="0" destOrd="0" parTransId="{11360956-4544-4E0B-B61E-FDE5A41E4BA8}" sibTransId="{ACE14C7F-1D53-476A-A705-35EE46476572}"/>
-    <dgm:cxn modelId="{9234C8C0-1735-4C36-9B30-2B5408E636D0}" type="presOf" srcId="{D2C28C6B-803F-4626-B671-C3FEAB7110D5}" destId="{27DF5108-FC0D-4E52-AA74-1BF96C509D8C}" srcOrd="0" destOrd="1" presId="urn:microsoft.com/office/officeart/2009/3/layout/StepUpProcess"/>
-    <dgm:cxn modelId="{6925C413-7BCC-4EB8-A15E-C14CDCE045C1}" type="presOf" srcId="{F64453EB-BBE9-4B38-91C7-7AF3B6D63C73}" destId="{97B8EBC5-8AC9-449F-B2E7-698021B35209}" srcOrd="0" destOrd="1" presId="urn:microsoft.com/office/officeart/2009/3/layout/StepUpProcess"/>
-    <dgm:cxn modelId="{8A113845-B432-457E-91ED-FC5FC3352295}" srcId="{6992DB66-EAE9-46A5-8C1B-E4565CAC6887}" destId="{001058E9-6587-4121-8270-091D2E313941}" srcOrd="1" destOrd="0" parTransId="{4DAC9FA3-8DA9-454C-AE23-5036D1BEA4AD}" sibTransId="{DBC312F6-2C6A-4B7F-AA53-08A7AC3CB41F}"/>
-    <dgm:cxn modelId="{EF90F576-00AF-46D4-96B7-01AC0A5EE045}" type="presOf" srcId="{A6D1C981-8D85-45AE-81F3-47EB0C460294}" destId="{27DF5108-FC0D-4E52-AA74-1BF96C509D8C}" srcOrd="0" destOrd="3" presId="urn:microsoft.com/office/officeart/2009/3/layout/StepUpProcess"/>
-    <dgm:cxn modelId="{CF5EA450-B1D4-4FDF-BE54-8939BC00E26A}" srcId="{54EABAA8-06F3-4BB7-81E1-660260CA2823}" destId="{BEEDDD72-8E76-4C6E-A078-4E968D259540}" srcOrd="1" destOrd="0" parTransId="{019624F3-9B27-42B5-A416-1D357CCCA036}" sibTransId="{CFFAEEE7-629A-455F-8B88-650918F32DB2}"/>
-    <dgm:cxn modelId="{2BB9ABD7-7C2C-439D-B81F-655298FCE881}" srcId="{47A5130E-5CFA-49FE-B200-427F13E38DC0}" destId="{F64453EB-BBE9-4B38-91C7-7AF3B6D63C73}" srcOrd="0" destOrd="0" parTransId="{316D31E3-57E8-448B-AD76-B6A30AE00DA8}" sibTransId="{F05BFA70-BD7F-4874-A394-5C4B87D50323}"/>
-    <dgm:cxn modelId="{799B11D3-8053-45A8-97B7-F123DC5F833B}" type="presOf" srcId="{82C3F69F-2557-489C-AFE8-B14BE0D5434F}" destId="{56386C99-9A6C-4300-A3F4-E8DAFC55DFD9}" srcOrd="0" destOrd="1" presId="urn:microsoft.com/office/officeart/2009/3/layout/StepUpProcess"/>
     <dgm:cxn modelId="{FD242F00-B634-433F-8BBB-13B382426A81}" type="presOf" srcId="{0C140914-8E63-4F62-883C-DDC76BF8AC2A}" destId="{97B8EBC5-8AC9-449F-B2E7-698021B35209}" srcOrd="0" destOrd="3" presId="urn:microsoft.com/office/officeart/2009/3/layout/StepUpProcess"/>
-    <dgm:cxn modelId="{D5A0A9B5-3F6A-4E9F-B9BC-36A3C4543D05}" type="presOf" srcId="{88296B84-A17B-46E6-B94F-6A4FBDF45498}" destId="{56386C99-9A6C-4300-A3F4-E8DAFC55DFD9}" srcOrd="0" destOrd="3" presId="urn:microsoft.com/office/officeart/2009/3/layout/StepUpProcess"/>
-    <dgm:cxn modelId="{1FABE874-2FE8-47DE-B2C2-7DBEB7A96914}" type="presOf" srcId="{1A85134B-8C23-4507-B5CD-E1C83A58E77B}" destId="{27DF5108-FC0D-4E52-AA74-1BF96C509D8C}" srcOrd="0" destOrd="5" presId="urn:microsoft.com/office/officeart/2009/3/layout/StepUpProcess"/>
-    <dgm:cxn modelId="{4D315DF4-2A76-45DA-8729-0E1A64DDD5D9}" type="presOf" srcId="{001058E9-6587-4121-8270-091D2E313941}" destId="{E8110E3B-E841-4DBC-9BDF-F53D98D33ACD}" srcOrd="0" destOrd="0" presId="urn:microsoft.com/office/officeart/2009/3/layout/StepUpProcess"/>
-    <dgm:cxn modelId="{5B1CDAE4-93F9-4676-8990-B1C963AA5B04}" type="presOf" srcId="{47A5130E-5CFA-49FE-B200-427F13E38DC0}" destId="{97B8EBC5-8AC9-449F-B2E7-698021B35209}" srcOrd="0" destOrd="0" presId="urn:microsoft.com/office/officeart/2009/3/layout/StepUpProcess"/>
-    <dgm:cxn modelId="{084EF90A-A37C-4B6A-8726-424C5C3B513C}" srcId="{47A5130E-5CFA-49FE-B200-427F13E38DC0}" destId="{6A9CA5E8-09C7-4367-B364-00BBE0BD5184}" srcOrd="1" destOrd="0" parTransId="{8ADFAED7-8F68-4864-A85D-74F367ABC13C}" sibTransId="{E7D26F58-6FF6-44AE-A33B-36DE9D482CFC}"/>
-    <dgm:cxn modelId="{B951C7C1-29E5-4B2F-916E-C2379BAD6F97}" type="presOf" srcId="{2A7A1B81-9D22-432B-B678-9AC964E6699F}" destId="{E8110E3B-E841-4DBC-9BDF-F53D98D33ACD}" srcOrd="0" destOrd="2" presId="urn:microsoft.com/office/officeart/2009/3/layout/StepUpProcess"/>
-    <dgm:cxn modelId="{7F3AA884-92D9-4E65-A42B-6F03B40EDA71}" srcId="{C8205A2C-959F-4828-98EA-2D9659FE39D0}" destId="{A5BBC40E-756D-4733-A459-3A710E039186}" srcOrd="1" destOrd="0" parTransId="{38008D96-233E-45CF-9220-E1663C682F54}" sibTransId="{B091121B-D11A-4DAD-BDB6-868E8F22E0B7}"/>
-    <dgm:cxn modelId="{27498823-D4F6-44FB-B544-52A4D541BA06}" srcId="{C8205A2C-959F-4828-98EA-2D9659FE39D0}" destId="{1C741FF4-3EA3-4854-9801-24ED97EF9E28}" srcOrd="3" destOrd="0" parTransId="{D851FBC8-866B-4F0E-9CC9-85216E38D649}" sibTransId="{E7C13E11-7103-429D-AA72-5BAA36E1CE07}"/>
-    <dgm:cxn modelId="{E6650606-6A06-497E-A663-D5821C0AC129}" srcId="{47A5130E-5CFA-49FE-B200-427F13E38DC0}" destId="{0C140914-8E63-4F62-883C-DDC76BF8AC2A}" srcOrd="2" destOrd="0" parTransId="{7EFACD63-F3AE-460B-9B7A-1399DBD1239B}" sibTransId="{FFE239EB-EA19-4E21-9960-1B288AC04F04}"/>
-    <dgm:cxn modelId="{D054FF00-819E-4A44-8222-7E8BD4AF4594}" srcId="{6992DB66-EAE9-46A5-8C1B-E4565CAC6887}" destId="{47A5130E-5CFA-49FE-B200-427F13E38DC0}" srcOrd="0" destOrd="0" parTransId="{4B9789FB-2927-4C09-911B-BBC6004B47E6}" sibTransId="{37E3F2B1-DC11-4A5A-8310-42643CC60279}"/>
-    <dgm:cxn modelId="{E4EFDB8D-E85D-407C-B3BD-A67561BD9179}" type="presOf" srcId="{54EABAA8-06F3-4BB7-81E1-660260CA2823}" destId="{56386C99-9A6C-4300-A3F4-E8DAFC55DFD9}" srcOrd="0" destOrd="0" presId="urn:microsoft.com/office/officeart/2009/3/layout/StepUpProcess"/>
-    <dgm:cxn modelId="{EDC67054-B4BA-4203-9DCB-FE58344AE8A9}" type="presOf" srcId="{6A9CA5E8-09C7-4367-B364-00BBE0BD5184}" destId="{97B8EBC5-8AC9-449F-B2E7-698021B35209}" srcOrd="0" destOrd="2" presId="urn:microsoft.com/office/officeart/2009/3/layout/StepUpProcess"/>
     <dgm:cxn modelId="{7DBED055-B390-4C50-91B0-E5CDACAC436F}" type="presParOf" srcId="{9342BB99-49B2-4329-BC21-CDA1C2A38C80}" destId="{DC9C62C5-880D-4B89-945C-452A5E038D9D}" srcOrd="0" destOrd="0" presId="urn:microsoft.com/office/officeart/2009/3/layout/StepUpProcess"/>
     <dgm:cxn modelId="{F50D5F2E-6BE6-45B6-B0ED-F00C9D028BE3}" type="presParOf" srcId="{DC9C62C5-880D-4B89-945C-452A5E038D9D}" destId="{212EF70C-E730-405C-B594-793A5F90BE45}" srcOrd="0" destOrd="0" presId="urn:microsoft.com/office/officeart/2009/3/layout/StepUpProcess"/>
     <dgm:cxn modelId="{BEA84091-D494-42A2-8F01-EC9B453793C0}" type="presParOf" srcId="{DC9C62C5-880D-4B89-945C-452A5E038D9D}" destId="{97B8EBC5-8AC9-449F-B2E7-698021B35209}" srcOrd="1" destOrd="0" presId="urn:microsoft.com/office/officeart/2009/3/layout/StepUpProcess"/>
@@ -35838,7 +35860,7 @@
 </file>
 
 <file path=customXml/itemProps4.xml><?xml version="1.0" encoding="utf-8"?>
-<ds:datastoreItem xmlns:ds="http://schemas.openxmlformats.org/officeDocument/2006/customXml" ds:itemID="{759B97EB-96FA-4605-A342-6F6C31176A2D}">
+<ds:datastoreItem xmlns:ds="http://schemas.openxmlformats.org/officeDocument/2006/customXml" ds:itemID="{7E8B9532-F3AC-49D5-9EE5-34A1DFCDC178}">
   <ds:schemaRefs>
     <ds:schemaRef ds:uri="http://schemas.openxmlformats.org/officeDocument/2006/bibliography"/>
   </ds:schemaRefs>

</xml_diff>

<commit_message>
Implémentation du rafraîchissement des message affichés dans la listbox
Pour l'instant, une fonction timer permet de rafraîchir le listbox toutes les 2 secondes
</commit_message>
<xml_diff>
--- a/Documentation/Documentation Word/TPI-Documentation-EaaswaralingamKaarththigan-2022.docx
+++ b/Documentation/Documentation Word/TPI-Documentation-EaaswaralingamKaarththigan-2022.docx
@@ -593,7 +593,7 @@
           <w:rPr>
             <w:webHidden/>
           </w:rPr>
-          <w:t>8</w:t>
+          <w:t>11</w:t>
         </w:r>
         <w:r>
           <w:rPr>
@@ -684,7 +684,7 @@
             <w:noProof/>
             <w:webHidden/>
           </w:rPr>
-          <w:t>8</w:t>
+          <w:t>11</w:t>
         </w:r>
         <w:r>
           <w:rPr>
@@ -776,7 +776,7 @@
             <w:noProof/>
             <w:webHidden/>
           </w:rPr>
-          <w:t>18</w:t>
+          <w:t>22</w:t>
         </w:r>
         <w:r>
           <w:rPr>
@@ -868,7 +868,7 @@
             <w:noProof/>
             <w:webHidden/>
           </w:rPr>
-          <w:t>19</w:t>
+          <w:t>23</w:t>
         </w:r>
         <w:r>
           <w:rPr>
@@ -960,7 +960,7 @@
             <w:noProof/>
             <w:webHidden/>
           </w:rPr>
-          <w:t>19</w:t>
+          <w:t>23</w:t>
         </w:r>
         <w:r>
           <w:rPr>
@@ -1052,7 +1052,7 @@
             <w:noProof/>
             <w:webHidden/>
           </w:rPr>
-          <w:t>19</w:t>
+          <w:t>24</w:t>
         </w:r>
         <w:r>
           <w:rPr>
@@ -1128,7 +1128,7 @@
           <w:rPr>
             <w:webHidden/>
           </w:rPr>
-          <w:t>20</w:t>
+          <w:t>24</w:t>
         </w:r>
         <w:r>
           <w:rPr>
@@ -1219,7 +1219,7 @@
             <w:noProof/>
             <w:webHidden/>
           </w:rPr>
-          <w:t>20</w:t>
+          <w:t>24</w:t>
         </w:r>
         <w:r>
           <w:rPr>
@@ -1311,7 +1311,7 @@
             <w:noProof/>
             <w:webHidden/>
           </w:rPr>
-          <w:t>20</w:t>
+          <w:t>26</w:t>
         </w:r>
         <w:r>
           <w:rPr>
@@ -1403,7 +1403,7 @@
             <w:noProof/>
             <w:webHidden/>
           </w:rPr>
-          <w:t>20</w:t>
+          <w:t>26</w:t>
         </w:r>
         <w:r>
           <w:rPr>
@@ -1495,7 +1495,7 @@
             <w:noProof/>
             <w:webHidden/>
           </w:rPr>
-          <w:t>20</w:t>
+          <w:t>26</w:t>
         </w:r>
         <w:r>
           <w:rPr>
@@ -1571,7 +1571,7 @@
           <w:rPr>
             <w:webHidden/>
           </w:rPr>
-          <w:t>21</w:t>
+          <w:t>26</w:t>
         </w:r>
         <w:r>
           <w:rPr>
@@ -1646,7 +1646,7 @@
           <w:rPr>
             <w:webHidden/>
           </w:rPr>
-          <w:t>22</w:t>
+          <w:t>28</w:t>
         </w:r>
         <w:r>
           <w:rPr>
@@ -1737,7 +1737,7 @@
             <w:noProof/>
             <w:webHidden/>
           </w:rPr>
-          <w:t>22</w:t>
+          <w:t>28</w:t>
         </w:r>
         <w:r>
           <w:rPr>
@@ -1829,7 +1829,7 @@
             <w:noProof/>
             <w:webHidden/>
           </w:rPr>
-          <w:t>22</w:t>
+          <w:t>28</w:t>
         </w:r>
         <w:r>
           <w:rPr>
@@ -1921,7 +1921,7 @@
             <w:noProof/>
             <w:webHidden/>
           </w:rPr>
-          <w:t>22</w:t>
+          <w:t>28</w:t>
         </w:r>
         <w:r>
           <w:rPr>
@@ -2011,7 +2011,7 @@
             <w:noProof/>
             <w:webHidden/>
           </w:rPr>
-          <w:t>22</w:t>
+          <w:t>28</w:t>
         </w:r>
         <w:r>
           <w:rPr>
@@ -8883,7 +8883,7 @@
           </mc:Choice>
           <mc:Fallback>
             <w:pict>
-              <v:shape w14:anchorId="33D61CC9" id="Zone de texte 36" o:spid="_x0000_s1051" type="#_x0000_t202" style="position:absolute;margin-left:28.4pt;margin-top:326.75pt;width:21.75pt;height:19.5pt;z-index:251724800;visibility:visible;mso-wrap-style:square;mso-width-percent:0;mso-height-percent:0;mso-wrap-distance-left:9pt;mso-wrap-distance-top:0;mso-wrap-distance-right:9pt;mso-wrap-distance-bottom:0;mso-position-horizontal:absolute;mso-position-horizontal-relative:margin;mso-position-vertical:absolute;mso-position-vertical-relative:text;mso-width-percent:0;mso-height-percent:0;mso-width-relative:margin;mso-height-relative:margin;v-text-anchor:top" o:gfxdata="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" filled="f" stroked="f">
+              <v:shape w14:anchorId="33D61CC9" id="Zone de texte 36" o:spid="_x0000_s1051" type="#_x0000_t202" style="position:absolute;margin-left:28.4pt;margin-top:326.75pt;width:21.75pt;height:19.5pt;z-index:251724800;visibility:visible;mso-wrap-style:square;mso-width-percent:0;mso-height-percent:0;mso-wrap-distance-left:9pt;mso-wrap-distance-top:0;mso-wrap-distance-right:9pt;mso-wrap-distance-bottom:0;mso-position-horizontal:absolute;mso-position-horizontal-relative:margin;mso-position-vertical:absolute;mso-position-vertical-relative:text;mso-width-percent:0;mso-height-percent:0;mso-width-relative:margin;mso-height-relative:margin;v-text-anchor:top" o:gfxdata="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" filled="f" stroked="f">
                 <v:textbox>
                   <w:txbxContent>
                     <w:p>
@@ -9040,7 +9040,7 @@
           </mc:Choice>
           <mc:Fallback>
             <w:pict>
-              <v:shape w14:anchorId="233E83D1" id="Zone de texte 35" o:spid="_x0000_s1052" type="#_x0000_t202" style="position:absolute;margin-left:191.55pt;margin-top:276.95pt;width:21.75pt;height:19.5pt;z-index:251722752;visibility:visible;mso-wrap-style:square;mso-width-percent:0;mso-height-percent:0;mso-wrap-distance-left:9pt;mso-wrap-distance-top:0;mso-wrap-distance-right:9pt;mso-wrap-distance-bottom:0;mso-position-horizontal:absolute;mso-position-horizontal-relative:margin;mso-position-vertical:absolute;mso-position-vertical-relative:text;mso-width-percent:0;mso-height-percent:0;mso-width-relative:margin;mso-height-relative:margin;v-text-anchor:top" o:gfxdata="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" filled="f" stroked="f">
+              <v:shape w14:anchorId="233E83D1" id="Zone de texte 35" o:spid="_x0000_s1052" type="#_x0000_t202" style="position:absolute;margin-left:191.55pt;margin-top:276.95pt;width:21.75pt;height:19.5pt;z-index:251722752;visibility:visible;mso-wrap-style:square;mso-width-percent:0;mso-height-percent:0;mso-wrap-distance-left:9pt;mso-wrap-distance-top:0;mso-wrap-distance-right:9pt;mso-wrap-distance-bottom:0;mso-position-horizontal:absolute;mso-position-horizontal-relative:margin;mso-position-vertical:absolute;mso-position-vertical-relative:text;mso-width-percent:0;mso-height-percent:0;mso-width-relative:margin;mso-height-relative:margin;v-text-anchor:top" o:gfxdata="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" filled="f" stroked="f">
                 <v:textbox>
                   <w:txbxContent>
                     <w:p>
@@ -9197,7 +9197,7 @@
           </mc:Choice>
           <mc:Fallback>
             <w:pict>
-              <v:shape w14:anchorId="1D2ED37B" id="Zone de texte 34" o:spid="_x0000_s1053" type="#_x0000_t202" style="position:absolute;margin-left:370pt;margin-top:83.6pt;width:21.75pt;height:19.5pt;z-index:251720704;visibility:visible;mso-wrap-style:square;mso-width-percent:0;mso-height-percent:0;mso-wrap-distance-left:9pt;mso-wrap-distance-top:0;mso-wrap-distance-right:9pt;mso-wrap-distance-bottom:0;mso-position-horizontal:absolute;mso-position-horizontal-relative:margin;mso-position-vertical:absolute;mso-position-vertical-relative:text;mso-width-percent:0;mso-height-percent:0;mso-width-relative:margin;mso-height-relative:margin;v-text-anchor:top" o:gfxdata="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" filled="f" stroked="f">
+              <v:shape w14:anchorId="1D2ED37B" id="Zone de texte 34" o:spid="_x0000_s1053" type="#_x0000_t202" style="position:absolute;margin-left:370pt;margin-top:83.6pt;width:21.75pt;height:19.5pt;z-index:251720704;visibility:visible;mso-wrap-style:square;mso-width-percent:0;mso-height-percent:0;mso-wrap-distance-left:9pt;mso-wrap-distance-top:0;mso-wrap-distance-right:9pt;mso-wrap-distance-bottom:0;mso-position-horizontal:absolute;mso-position-horizontal-relative:margin;mso-position-vertical:absolute;mso-position-vertical-relative:text;mso-width-percent:0;mso-height-percent:0;mso-width-relative:margin;mso-height-relative:margin;v-text-anchor:top" o:gfxdata="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" filled="f" stroked="f">
                 <v:textbox>
                   <w:txbxContent>
                     <w:p>
@@ -9354,7 +9354,7 @@
           </mc:Choice>
           <mc:Fallback>
             <w:pict>
-              <v:shape w14:anchorId="0C7379CA" id="Zone de texte 33" o:spid="_x0000_s1054" type="#_x0000_t202" style="position:absolute;margin-left:258.2pt;margin-top:90.8pt;width:21.75pt;height:19.5pt;z-index:251718656;visibility:visible;mso-wrap-style:square;mso-width-percent:0;mso-height-percent:0;mso-wrap-distance-left:9pt;mso-wrap-distance-top:0;mso-wrap-distance-right:9pt;mso-wrap-distance-bottom:0;mso-position-horizontal:absolute;mso-position-horizontal-relative:margin;mso-position-vertical:absolute;mso-position-vertical-relative:text;mso-width-percent:0;mso-height-percent:0;mso-width-relative:margin;mso-height-relative:margin;v-text-anchor:top" o:gfxdata="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" filled="f" stroked="f">
+              <v:shape w14:anchorId="0C7379CA" id="Zone de texte 33" o:spid="_x0000_s1054" type="#_x0000_t202" style="position:absolute;margin-left:258.2pt;margin-top:90.8pt;width:21.75pt;height:19.5pt;z-index:251718656;visibility:visible;mso-wrap-style:square;mso-width-percent:0;mso-height-percent:0;mso-wrap-distance-left:9pt;mso-wrap-distance-top:0;mso-wrap-distance-right:9pt;mso-wrap-distance-bottom:0;mso-position-horizontal:absolute;mso-position-horizontal-relative:margin;mso-position-vertical:absolute;mso-position-vertical-relative:text;mso-width-percent:0;mso-height-percent:0;mso-width-relative:margin;mso-height-relative:margin;v-text-anchor:top" o:gfxdata="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" filled="f" stroked="f">
                 <v:textbox>
                   <w:txbxContent>
                     <w:p>
@@ -9511,7 +9511,7 @@
           </mc:Choice>
           <mc:Fallback>
             <w:pict>
-              <v:shape w14:anchorId="023FEBAA" id="Zone de texte 32" o:spid="_x0000_s1055" type="#_x0000_t202" style="position:absolute;margin-left:167.05pt;margin-top:92.35pt;width:21.75pt;height:19.5pt;z-index:251716608;visibility:visible;mso-wrap-style:square;mso-width-percent:0;mso-height-percent:0;mso-wrap-distance-left:9pt;mso-wrap-distance-top:0;mso-wrap-distance-right:9pt;mso-wrap-distance-bottom:0;mso-position-horizontal:absolute;mso-position-horizontal-relative:margin;mso-position-vertical:absolute;mso-position-vertical-relative:text;mso-width-percent:0;mso-height-percent:0;mso-width-relative:margin;mso-height-relative:margin;v-text-anchor:top" o:gfxdata="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" filled="f" stroked="f">
+              <v:shape w14:anchorId="023FEBAA" id="Zone de texte 32" o:spid="_x0000_s1055" type="#_x0000_t202" style="position:absolute;margin-left:167.05pt;margin-top:92.35pt;width:21.75pt;height:19.5pt;z-index:251716608;visibility:visible;mso-wrap-style:square;mso-width-percent:0;mso-height-percent:0;mso-wrap-distance-left:9pt;mso-wrap-distance-top:0;mso-wrap-distance-right:9pt;mso-wrap-distance-bottom:0;mso-position-horizontal:absolute;mso-position-horizontal-relative:margin;mso-position-vertical:absolute;mso-position-vertical-relative:text;mso-width-percent:0;mso-height-percent:0;mso-width-relative:margin;mso-height-relative:margin;v-text-anchor:top" o:gfxdata="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" filled="f" stroked="f">
                 <v:textbox>
                   <w:txbxContent>
                     <w:p>
@@ -9668,7 +9668,7 @@
           </mc:Choice>
           <mc:Fallback>
             <w:pict>
-              <v:shape w14:anchorId="3931E80E" id="Zone de texte 31" o:spid="_x0000_s1056" type="#_x0000_t202" style="position:absolute;margin-left:85.05pt;margin-top:92.35pt;width:21.75pt;height:19.5pt;z-index:251714560;visibility:visible;mso-wrap-style:square;mso-width-percent:0;mso-height-percent:0;mso-wrap-distance-left:9pt;mso-wrap-distance-top:0;mso-wrap-distance-right:9pt;mso-wrap-distance-bottom:0;mso-position-horizontal:absolute;mso-position-horizontal-relative:margin;mso-position-vertical:absolute;mso-position-vertical-relative:text;mso-width-percent:0;mso-height-percent:0;mso-width-relative:margin;mso-height-relative:margin;v-text-anchor:top" o:gfxdata="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" filled="f" stroked="f">
+              <v:shape w14:anchorId="3931E80E" id="Zone de texte 31" o:spid="_x0000_s1056" type="#_x0000_t202" style="position:absolute;margin-left:85.05pt;margin-top:92.35pt;width:21.75pt;height:19.5pt;z-index:251714560;visibility:visible;mso-wrap-style:square;mso-width-percent:0;mso-height-percent:0;mso-wrap-distance-left:9pt;mso-wrap-distance-top:0;mso-wrap-distance-right:9pt;mso-wrap-distance-bottom:0;mso-position-horizontal:absolute;mso-position-horizontal-relative:margin;mso-position-vertical:absolute;mso-position-vertical-relative:text;mso-width-percent:0;mso-height-percent:0;mso-width-relative:margin;mso-height-relative:margin;v-text-anchor:top" o:gfxdata="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" filled="f" stroked="f">
                 <v:textbox>
                   <w:txbxContent>
                     <w:p>
@@ -9825,7 +9825,7 @@
           </mc:Choice>
           <mc:Fallback>
             <w:pict>
-              <v:shape w14:anchorId="1F9697A4" id="Zone de texte 30" o:spid="_x0000_s1057" type="#_x0000_t202" style="position:absolute;margin-left:69.75pt;margin-top:80.85pt;width:21.75pt;height:19.5pt;z-index:251712512;visibility:visible;mso-wrap-style:square;mso-width-percent:0;mso-height-percent:0;mso-wrap-distance-left:9pt;mso-wrap-distance-top:0;mso-wrap-distance-right:9pt;mso-wrap-distance-bottom:0;mso-position-horizontal:absolute;mso-position-horizontal-relative:margin;mso-position-vertical:absolute;mso-position-vertical-relative:text;mso-width-percent:0;mso-height-percent:0;mso-width-relative:margin;mso-height-relative:margin;v-text-anchor:top" o:gfxdata="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" filled="f" stroked="f">
+              <v:shape w14:anchorId="1F9697A4" id="Zone de texte 30" o:spid="_x0000_s1057" type="#_x0000_t202" style="position:absolute;margin-left:69.75pt;margin-top:80.85pt;width:21.75pt;height:19.5pt;z-index:251712512;visibility:visible;mso-wrap-style:square;mso-width-percent:0;mso-height-percent:0;mso-wrap-distance-left:9pt;mso-wrap-distance-top:0;mso-wrap-distance-right:9pt;mso-wrap-distance-bottom:0;mso-position-horizontal:absolute;mso-position-horizontal-relative:margin;mso-position-vertical:absolute;mso-position-vertical-relative:text;mso-width-percent:0;mso-height-percent:0;mso-width-relative:margin;mso-height-relative:margin;v-text-anchor:top" o:gfxdata="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" filled="f" stroked="f">
                 <v:textbox>
                   <w:txbxContent>
                     <w:p>
@@ -9982,7 +9982,7 @@
           </mc:Choice>
           <mc:Fallback>
             <w:pict>
-              <v:shape w14:anchorId="619E234D" id="Zone de texte 18" o:spid="_x0000_s1058" type="#_x0000_t202" style="position:absolute;margin-left:228.3pt;margin-top:.45pt;width:21.75pt;height:19.5pt;z-index:251710464;visibility:visible;mso-wrap-style:square;mso-width-percent:0;mso-height-percent:0;mso-wrap-distance-left:9pt;mso-wrap-distance-top:0;mso-wrap-distance-right:9pt;mso-wrap-distance-bottom:0;mso-position-horizontal:absolute;mso-position-horizontal-relative:margin;mso-position-vertical:absolute;mso-position-vertical-relative:text;mso-width-percent:0;mso-height-percent:0;mso-width-relative:margin;mso-height-relative:margin;v-text-anchor:top" o:gfxdata="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" filled="f" stroked="f">
+              <v:shape w14:anchorId="619E234D" id="Zone de texte 18" o:spid="_x0000_s1058" type="#_x0000_t202" style="position:absolute;margin-left:228.3pt;margin-top:.45pt;width:21.75pt;height:19.5pt;z-index:251710464;visibility:visible;mso-wrap-style:square;mso-width-percent:0;mso-height-percent:0;mso-wrap-distance-left:9pt;mso-wrap-distance-top:0;mso-wrap-distance-right:9pt;mso-wrap-distance-bottom:0;mso-position-horizontal:absolute;mso-position-horizontal-relative:margin;mso-position-vertical:absolute;mso-position-vertical-relative:text;mso-width-percent:0;mso-height-percent:0;mso-width-relative:margin;mso-height-relative:margin;v-text-anchor:top" o:gfxdata="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" filled="f" stroked="f">
                 <v:textbox>
                   <w:txbxContent>
                     <w:p>
@@ -10037,7 +10037,7 @@
       </w:r>
       <w:r>
         <w:pict w14:anchorId="5AB1900E">
-          <v:shape id="_x0000_i1035" type="#_x0000_t75" style="width:452.7pt;height:405.2pt">
+          <v:shape id="_x0000_i1028" type="#_x0000_t75" style="width:452.7pt;height:405.2pt">
             <v:imagedata r:id="rId30" o:title="GestionDesCollab_Maquette"/>
           </v:shape>
         </w:pict>
@@ -10050,62 +10050,32 @@
     </w:p>
     <w:p>
       <w:r>
-        <w:t xml:space="preserve">2 : Cette section </w:t>
-      </w:r>
-      <w:r>
-        <w:t xml:space="preserve">contient la liste des comptes des collaborateurs </w:t>
-      </w:r>
-    </w:p>
-    <w:p>
-      <w:r>
-        <w:t xml:space="preserve">3 : Cette section contient le </w:t>
-      </w:r>
-      <w:r>
-        <w:t>nom d’utilisateur du collaborateur</w:t>
-      </w:r>
-      <w:r>
-        <w:t>.</w:t>
-      </w:r>
-    </w:p>
-    <w:p>
-      <w:r>
-        <w:t>4 : Ce</w:t>
-      </w:r>
-      <w:r>
-        <w:t>tte section contient le type de compte du collaborateur</w:t>
-      </w:r>
-      <w:r>
-        <w:t>.</w:t>
-      </w:r>
-    </w:p>
-    <w:p>
-      <w:r>
-        <w:t xml:space="preserve">5 : Cette section </w:t>
-      </w:r>
-      <w:r>
-        <w:t>est un bouton permettant de modifier le compte du collaborateur</w:t>
-      </w:r>
-      <w:r>
-        <w:t>.</w:t>
-      </w:r>
-    </w:p>
-    <w:p>
-      <w:r>
-        <w:t xml:space="preserve">6 : Cette section </w:t>
-      </w:r>
-      <w:r>
-        <w:t>est un bouton permettant de supprimer le compte du collaborateur</w:t>
-      </w:r>
-      <w:r>
-        <w:t>.</w:t>
-      </w:r>
-    </w:p>
-    <w:p>
-      <w:r>
-        <w:t xml:space="preserve">7 : </w:t>
-      </w:r>
-      <w:r>
-        <w:t>Cette section est un bouton permettant d’ajouter (de créer) un compte collaborateur.</w:t>
+        <w:t xml:space="preserve">2 : Cette section contient la liste des comptes des collaborateurs </w:t>
+      </w:r>
+    </w:p>
+    <w:p>
+      <w:r>
+        <w:t>3 : Cette section contient le nom d’utilisateur du collaborateur.</w:t>
+      </w:r>
+    </w:p>
+    <w:p>
+      <w:r>
+        <w:t>4 : Cette section contient le type de compte du collaborateur.</w:t>
+      </w:r>
+    </w:p>
+    <w:p>
+      <w:r>
+        <w:t>5 : Cette section est un bouton permettant de modifier le compte du collaborateur.</w:t>
+      </w:r>
+    </w:p>
+    <w:p>
+      <w:r>
+        <w:t>6 : Cette section est un bouton permettant de supprimer le compte du collaborateur.</w:t>
+      </w:r>
+    </w:p>
+    <w:p>
+      <w:r>
+        <w:t>7 : Cette section est un bouton permettant d’ajouter (de créer) un compte collaborateur.</w:t>
       </w:r>
     </w:p>
     <w:p>
@@ -13469,7 +13439,7 @@
     <w:p>
       <w:r>
         <w:pict w14:anchorId="5922B898">
-          <v:shape id="_x0000_i1028" type="#_x0000_t75" style="width:496.35pt;height:370.7pt">
+          <v:shape id="_x0000_i1029" type="#_x0000_t75" style="width:496.35pt;height:370.7pt">
             <v:imagedata r:id="rId31" o:title="DiagrammeLancementProgramme"/>
           </v:shape>
         </w:pict>
@@ -13491,7 +13461,7 @@
     <w:p>
       <w:r>
         <w:pict w14:anchorId="484BC221">
-          <v:shape id="_x0000_i1029" type="#_x0000_t75" style="width:216.75pt;height:207.55pt">
+          <v:shape id="_x0000_i1030" type="#_x0000_t75" style="width:216.75pt;height:207.55pt">
             <v:imagedata r:id="rId32" o:title="DiagrammeSuppressionDeSonMessage"/>
           </v:shape>
         </w:pict>
@@ -17695,6 +17665,203 @@
     <w:p/>
     <w:p>
       <w:pPr>
+        <w:rPr>
+          <w:b/>
+        </w:rPr>
+      </w:pPr>
+      <w:r>
+        <w:br w:type="page"/>
+      </w:r>
+    </w:p>
+    <w:p>
+      <w:pPr>
+        <w:pStyle w:val="Titre3"/>
+      </w:pPr>
+      <w:r>
+        <w:lastRenderedPageBreak/>
+        <w:t>Test concernant le modérateur :</w:t>
+      </w:r>
+    </w:p>
+    <w:p/>
+    <w:p>
+      <w:pPr>
+        <w:ind w:left="360"/>
+      </w:pPr>
+      <w:r>
+        <w:t>Pour prouver le modérateur a les droits de gestions des messages :</w:t>
+      </w:r>
+    </w:p>
+    <w:p>
+      <w:pPr>
+        <w:pStyle w:val="Paragraphedeliste"/>
+        <w:numPr>
+          <w:ilvl w:val="0"/>
+          <w:numId w:val="15"/>
+        </w:numPr>
+        <w:ind w:left="1080"/>
+      </w:pPr>
+      <w:r>
+        <w:t>Tester s’il peut supprimer n’importe quel message de n’importe qui</w:t>
+      </w:r>
+    </w:p>
+    <w:p/>
+    <w:p/>
+    <w:p>
+      <w:pPr>
+        <w:pStyle w:val="Titre3"/>
+      </w:pPr>
+      <w:r>
+        <w:t>Test concernant l’administrateur :</w:t>
+      </w:r>
+    </w:p>
+    <w:p/>
+    <w:p>
+      <w:pPr>
+        <w:ind w:left="360"/>
+      </w:pPr>
+      <w:r>
+        <w:t>Pour prouver que l’administrateur a les droits de gestion des messages :</w:t>
+      </w:r>
+    </w:p>
+    <w:p>
+      <w:pPr>
+        <w:pStyle w:val="Paragraphedeliste"/>
+        <w:numPr>
+          <w:ilvl w:val="0"/>
+          <w:numId w:val="15"/>
+        </w:numPr>
+        <w:ind w:left="1080"/>
+      </w:pPr>
+      <w:r>
+        <w:t>Tester s’il peut supprimer n’importe quel message</w:t>
+      </w:r>
+      <w:r>
+        <w:t xml:space="preserve"> de n’importe qui</w:t>
+      </w:r>
+    </w:p>
+    <w:p>
+      <w:pPr>
+        <w:ind w:left="360"/>
+      </w:pPr>
+    </w:p>
+    <w:p>
+      <w:pPr>
+        <w:ind w:left="360"/>
+      </w:pPr>
+      <w:r>
+        <w:t>Pour prouver que l’administrateur peut gérer les collaborateurs dans la liste de celles-ci :</w:t>
+      </w:r>
+    </w:p>
+    <w:p>
+      <w:pPr>
+        <w:pStyle w:val="Paragraphedeliste"/>
+        <w:numPr>
+          <w:ilvl w:val="0"/>
+          <w:numId w:val="15"/>
+        </w:numPr>
+        <w:ind w:left="1080"/>
+      </w:pPr>
+      <w:r>
+        <w:t xml:space="preserve">Tester s’il peut ajouter un collaborateur </w:t>
+      </w:r>
+    </w:p>
+    <w:p>
+      <w:pPr>
+        <w:pStyle w:val="Paragraphedeliste"/>
+        <w:numPr>
+          <w:ilvl w:val="0"/>
+          <w:numId w:val="15"/>
+        </w:numPr>
+        <w:ind w:left="1080"/>
+      </w:pPr>
+      <w:r>
+        <w:t>Tester s’il peut modifier un collaborateur</w:t>
+      </w:r>
+    </w:p>
+    <w:p>
+      <w:pPr>
+        <w:pStyle w:val="Paragraphedeliste"/>
+        <w:numPr>
+          <w:ilvl w:val="0"/>
+          <w:numId w:val="15"/>
+        </w:numPr>
+        <w:ind w:left="1080"/>
+      </w:pPr>
+      <w:r>
+        <w:t>Tester s’il peut supprimer un collaborateur</w:t>
+      </w:r>
+    </w:p>
+    <w:p>
+      <w:pPr>
+        <w:ind w:left="360"/>
+      </w:pPr>
+      <w:bookmarkStart w:id="8" w:name="_GoBack"/>
+      <w:bookmarkEnd w:id="8"/>
+    </w:p>
+    <w:p>
+      <w:pPr>
+        <w:ind w:left="360"/>
+      </w:pPr>
+      <w:r>
+        <w:t>Pour prouver que l’administrateur peut gérer les comptes des collaborateurs dans la liste de celles-ci :</w:t>
+      </w:r>
+    </w:p>
+    <w:p>
+      <w:pPr>
+        <w:pStyle w:val="Paragraphedeliste"/>
+        <w:numPr>
+          <w:ilvl w:val="0"/>
+          <w:numId w:val="15"/>
+        </w:numPr>
+        <w:ind w:left="1080"/>
+      </w:pPr>
+      <w:r>
+        <w:t>Tester s’il peut ajouter un collaborateur</w:t>
+      </w:r>
+    </w:p>
+    <w:p>
+      <w:pPr>
+        <w:pStyle w:val="Paragraphedeliste"/>
+        <w:numPr>
+          <w:ilvl w:val="0"/>
+          <w:numId w:val="15"/>
+        </w:numPr>
+        <w:ind w:left="1080"/>
+      </w:pPr>
+      <w:r>
+        <w:t>Tester s’il peut modifier un collaborateur</w:t>
+      </w:r>
+    </w:p>
+    <w:p>
+      <w:pPr>
+        <w:pStyle w:val="Paragraphedeliste"/>
+        <w:numPr>
+          <w:ilvl w:val="0"/>
+          <w:numId w:val="15"/>
+        </w:numPr>
+        <w:ind w:left="1080"/>
+      </w:pPr>
+      <w:r>
+        <w:t>Tester s’il peut supprimer un collaborateur</w:t>
+      </w:r>
+    </w:p>
+    <w:p>
+      <w:pPr>
+        <w:pStyle w:val="Paragraphedeliste"/>
+        <w:numPr>
+          <w:ilvl w:val="0"/>
+          <w:numId w:val="15"/>
+        </w:numPr>
+        <w:ind w:left="1080"/>
+      </w:pPr>
+      <w:r>
+        <w:t>Tester s’il peut gérer les rôle d’un compte collaborateur</w:t>
+      </w:r>
+    </w:p>
+    <w:p/>
+    <w:p/>
+    <w:p>
+      <w:pPr>
         <w:pStyle w:val="En-tte"/>
         <w:ind w:firstLine="360"/>
         <w:rPr>
@@ -17861,7 +18028,6 @@
           <w:iCs/>
           <w:szCs w:val="14"/>
         </w:rPr>
-        <w:lastRenderedPageBreak/>
         <w:t>c</w:t>
       </w:r>
       <w:r>
@@ -18014,18 +18180,18 @@
           <w:i/>
         </w:rPr>
       </w:pPr>
-      <w:bookmarkStart w:id="8" w:name="_Toc25553310"/>
-      <w:bookmarkStart w:id="9" w:name="_Toc71691015"/>
-      <w:bookmarkStart w:id="10" w:name="_Toc102564856"/>
+      <w:bookmarkStart w:id="9" w:name="_Toc25553310"/>
+      <w:bookmarkStart w:id="10" w:name="_Toc71691015"/>
+      <w:bookmarkStart w:id="11" w:name="_Toc102564856"/>
       <w:r>
         <w:t>R</w:t>
       </w:r>
       <w:r>
         <w:t>isques techniques</w:t>
       </w:r>
-      <w:bookmarkEnd w:id="8"/>
       <w:bookmarkEnd w:id="9"/>
       <w:bookmarkEnd w:id="10"/>
+      <w:bookmarkEnd w:id="11"/>
     </w:p>
     <w:p>
       <w:pPr>
@@ -18147,11 +18313,11 @@
       <w:pPr>
         <w:pStyle w:val="Titre2"/>
       </w:pPr>
-      <w:bookmarkStart w:id="11" w:name="_Toc102564857"/>
+      <w:bookmarkStart w:id="12" w:name="_Toc102564857"/>
       <w:r>
         <w:t>Planification</w:t>
       </w:r>
-      <w:bookmarkEnd w:id="11"/>
+      <w:bookmarkEnd w:id="12"/>
     </w:p>
     <w:p/>
     <w:p>
@@ -18227,6 +18393,7 @@
           <w:szCs w:val="14"/>
           <w:lang w:eastAsia="fr-FR"/>
         </w:rPr>
+        <w:lastRenderedPageBreak/>
         <w:t>planning</w:t>
       </w:r>
       <w:proofErr w:type="gramEnd"/>
@@ -18376,16 +18543,70 @@
       <w:pPr>
         <w:pStyle w:val="Titre2"/>
       </w:pPr>
-      <w:bookmarkStart w:id="12" w:name="_Toc25553314"/>
-      <w:bookmarkStart w:id="13" w:name="_Toc71691019"/>
-      <w:bookmarkStart w:id="14" w:name="_Toc102564858"/>
+      <w:bookmarkStart w:id="13" w:name="_Toc25553314"/>
+      <w:bookmarkStart w:id="14" w:name="_Toc71691019"/>
+      <w:bookmarkStart w:id="15" w:name="_Toc102564858"/>
       <w:r>
         <w:t>Dossier de conception</w:t>
       </w:r>
-      <w:bookmarkEnd w:id="12"/>
       <w:bookmarkEnd w:id="13"/>
       <w:bookmarkEnd w:id="14"/>
-    </w:p>
+      <w:bookmarkEnd w:id="15"/>
+    </w:p>
+    <w:p/>
+    <w:p>
+      <w:r>
+        <w:t>Pour tous les matériaux utilisés, le poste du travail du CPNV suffisait largement pour la réalisation de ce TPI.</w:t>
+      </w:r>
+    </w:p>
+    <w:p/>
+    <w:p>
+      <w:r>
+        <w:t xml:space="preserve">Système d’exploitation : </w:t>
+      </w:r>
+    </w:p>
+    <w:p>
+      <w:pPr>
+        <w:pStyle w:val="Paragraphedeliste"/>
+        <w:numPr>
+          <w:ilvl w:val="0"/>
+          <w:numId w:val="15"/>
+        </w:numPr>
+      </w:pPr>
+      <w:r>
+        <w:t>Édition : Windows 10 Éducation</w:t>
+      </w:r>
+    </w:p>
+    <w:p>
+      <w:pPr>
+        <w:pStyle w:val="Paragraphedeliste"/>
+        <w:numPr>
+          <w:ilvl w:val="0"/>
+          <w:numId w:val="15"/>
+        </w:numPr>
+      </w:pPr>
+      <w:r>
+        <w:t>Version : 21H2</w:t>
+      </w:r>
+    </w:p>
+    <w:p>
+      <w:pPr>
+        <w:pStyle w:val="Paragraphedeliste"/>
+        <w:numPr>
+          <w:ilvl w:val="0"/>
+          <w:numId w:val="15"/>
+        </w:numPr>
+      </w:pPr>
+      <w:proofErr w:type="spellStart"/>
+      <w:r>
+        <w:t>Build</w:t>
+      </w:r>
+      <w:proofErr w:type="spellEnd"/>
+      <w:r>
+        <w:t xml:space="preserve"> du système d’exploitation : 19044.1645</w:t>
+      </w:r>
+    </w:p>
+    <w:p/>
     <w:p>
       <w:pPr>
         <w:pStyle w:val="Retraitnormal1"/>
@@ -18806,34 +19027,33 @@
           <w:tab w:val="num" w:pos="360"/>
         </w:tabs>
       </w:pPr>
-      <w:bookmarkStart w:id="15" w:name="_Toc71703259"/>
-      <w:bookmarkStart w:id="16" w:name="_Toc102564859"/>
-      <w:r>
-        <w:lastRenderedPageBreak/>
+      <w:bookmarkStart w:id="16" w:name="_Toc71703259"/>
+      <w:bookmarkStart w:id="17" w:name="_Toc102564859"/>
+      <w:r>
         <w:t>R</w:t>
       </w:r>
-      <w:bookmarkEnd w:id="15"/>
+      <w:bookmarkEnd w:id="16"/>
       <w:r>
         <w:t>éalisation</w:t>
       </w:r>
-      <w:bookmarkEnd w:id="16"/>
+      <w:bookmarkEnd w:id="17"/>
     </w:p>
     <w:p>
       <w:pPr>
         <w:pStyle w:val="Titre2"/>
       </w:pPr>
-      <w:bookmarkStart w:id="17" w:name="_Toc25553317"/>
-      <w:bookmarkStart w:id="18" w:name="_Toc71691022"/>
-      <w:bookmarkStart w:id="19" w:name="_Toc102564860"/>
+      <w:bookmarkStart w:id="18" w:name="_Toc25553317"/>
+      <w:bookmarkStart w:id="19" w:name="_Toc71691022"/>
+      <w:bookmarkStart w:id="20" w:name="_Toc102564860"/>
       <w:r>
         <w:t>Dossier de réalisation</w:t>
       </w:r>
-      <w:bookmarkStart w:id="20" w:name="_Toc25553318"/>
-      <w:bookmarkEnd w:id="17"/>
+      <w:bookmarkStart w:id="21" w:name="_Toc25553318"/>
       <w:bookmarkEnd w:id="18"/>
       <w:bookmarkEnd w:id="19"/>
-    </w:p>
-    <w:bookmarkEnd w:id="20"/>
+      <w:bookmarkEnd w:id="20"/>
+    </w:p>
+    <w:bookmarkEnd w:id="21"/>
     <w:p>
       <w:pPr>
         <w:ind w:firstLine="360"/>
@@ -18888,8 +19108,9 @@
         <w:rPr>
           <w:iCs/>
         </w:rPr>
+        <w:lastRenderedPageBreak/>
         <w:pict w14:anchorId="387D71BD">
-          <v:shape id="_x0000_i1030" type="#_x0000_t75" style="width:327.05pt;height:278.8pt">
+          <v:shape id="_x0000_i1031" type="#_x0000_t75" style="width:327.05pt;height:278.8pt">
             <v:imagedata r:id="rId34" o:title="DossierHierarchie"/>
           </v:shape>
         </w:pict>
@@ -19165,9 +19386,9 @@
           <w:u w:val="single"/>
         </w:rPr>
       </w:pPr>
-      <w:bookmarkStart w:id="21" w:name="_Toc25553321"/>
-      <w:bookmarkStart w:id="22" w:name="_Toc71691025"/>
-      <w:bookmarkStart w:id="23" w:name="_Toc102564861"/>
+      <w:bookmarkStart w:id="22" w:name="_Toc25553321"/>
+      <w:bookmarkStart w:id="23" w:name="_Toc71691025"/>
+      <w:bookmarkStart w:id="24" w:name="_Toc102564861"/>
       <w:r>
         <w:br w:type="page"/>
       </w:r>
@@ -19177,14 +19398,15 @@
         <w:pStyle w:val="Titre2"/>
       </w:pPr>
       <w:r>
+        <w:lastRenderedPageBreak/>
         <w:t>Description des test</w:t>
       </w:r>
-      <w:bookmarkEnd w:id="21"/>
+      <w:bookmarkEnd w:id="22"/>
       <w:r>
         <w:t>s effectués</w:t>
       </w:r>
-      <w:bookmarkEnd w:id="22"/>
       <w:bookmarkEnd w:id="23"/>
+      <w:bookmarkEnd w:id="24"/>
     </w:p>
     <w:p>
       <w:pPr>
@@ -19983,19 +20205,7 @@
                 <w:szCs w:val="22"/>
                 <w:lang w:val="fr-CH" w:eastAsia="fr-CH"/>
               </w:rPr>
-              <w:t>L'interface est la même que pour les autres types</w:t>
-            </w:r>
-            <w:bookmarkStart w:id="24" w:name="_GoBack"/>
-            <w:bookmarkEnd w:id="24"/>
-            <w:r>
-              <w:rPr>
-                <w:rFonts w:ascii="Calibri" w:hAnsi="Calibri" w:cs="Calibri"/>
-                <w:color w:val="000000"/>
-                <w:sz w:val="22"/>
-                <w:szCs w:val="22"/>
-                <w:lang w:val="fr-CH" w:eastAsia="fr-CH"/>
-              </w:rPr>
-              <w:t xml:space="preserve"> de comptes. L'administrateur doit avoir un menu en plus.</w:t>
+              <w:t>L'interface est la même que pour les autres types de comptes. L'administrateur doit avoir un menu en plus.</w:t>
             </w:r>
           </w:p>
         </w:tc>
@@ -20915,7 +21125,7 @@
         <w:sz w:val="16"/>
         <w:szCs w:val="16"/>
       </w:rPr>
-      <w:t>18</w:t>
+      <w:t>7</w:t>
     </w:r>
     <w:r>
       <w:rPr>
@@ -20964,7 +21174,7 @@
         <w:sz w:val="16"/>
         <w:szCs w:val="16"/>
       </w:rPr>
-      <w:t>19/05/2022</w:t>
+      <w:t>20/05/2022</w:t>
     </w:r>
     <w:r>
       <w:rPr>
@@ -26935,43 +27145,43 @@
     </dgm:pt>
   </dgm:ptLst>
   <dgm:cxnLst>
+    <dgm:cxn modelId="{5A633A0D-2B99-4413-A36A-78B62021F4BC}" type="presOf" srcId="{C8205A2C-959F-4828-98EA-2D9659FE39D0}" destId="{27DF5108-FC0D-4E52-AA74-1BF96C509D8C}" srcOrd="0" destOrd="0" presId="urn:microsoft.com/office/officeart/2009/3/layout/StepUpProcess"/>
+    <dgm:cxn modelId="{6C864137-917A-452A-A3C0-7BD4819C5F7C}" type="presOf" srcId="{6992DB66-EAE9-46A5-8C1B-E4565CAC6887}" destId="{9342BB99-49B2-4329-BC21-CDA1C2A38C80}" srcOrd="0" destOrd="0" presId="urn:microsoft.com/office/officeart/2009/3/layout/StepUpProcess"/>
+    <dgm:cxn modelId="{C8B231F6-2281-40C6-BA2A-CB2D015B2291}" type="presOf" srcId="{A5BBC40E-756D-4733-A459-3A710E039186}" destId="{27DF5108-FC0D-4E52-AA74-1BF96C509D8C}" srcOrd="0" destOrd="2" presId="urn:microsoft.com/office/officeart/2009/3/layout/StepUpProcess"/>
+    <dgm:cxn modelId="{DFE6F4AA-CDA3-4DAC-954B-5375243ABD82}" type="presOf" srcId="{BEEDDD72-8E76-4C6E-A078-4E968D259540}" destId="{56386C99-9A6C-4300-A3F4-E8DAFC55DFD9}" srcOrd="0" destOrd="2" presId="urn:microsoft.com/office/officeart/2009/3/layout/StepUpProcess"/>
+    <dgm:cxn modelId="{C7968CEF-D72E-442B-AF79-4A9D4983A899}" srcId="{001058E9-6587-4121-8270-091D2E313941}" destId="{B6F72300-E65E-4B9B-B6E2-AC75F95C1C37}" srcOrd="2" destOrd="0" parTransId="{1B1262D6-8A6D-418A-AF7F-089F51FBB884}" sibTransId="{44027CB1-AB79-4AB5-9D8C-018B4A68748F}"/>
+    <dgm:cxn modelId="{2221A77C-B761-4942-B3C0-014ADF9682E7}" srcId="{C8205A2C-959F-4828-98EA-2D9659FE39D0}" destId="{D2C28C6B-803F-4626-B671-C3FEAB7110D5}" srcOrd="0" destOrd="0" parTransId="{9742162D-35B1-4CBA-A225-20F0AE1EC10B}" sibTransId="{CC31EC3C-F20E-4B17-9A80-D2DAAD30FC6A}"/>
+    <dgm:cxn modelId="{52CE7026-03F9-4CDF-B675-94CEF3DAAA1A}" srcId="{C8205A2C-959F-4828-98EA-2D9659FE39D0}" destId="{A6D1C981-8D85-45AE-81F3-47EB0C460294}" srcOrd="2" destOrd="0" parTransId="{AFAF1746-C22F-47E1-84C6-E48F72208C5D}" sibTransId="{3911E6FA-FB17-48B0-83F7-9EA5DE127751}"/>
+    <dgm:cxn modelId="{7E63CC64-720C-47BD-9330-E0176B1EDBA9}" srcId="{001058E9-6587-4121-8270-091D2E313941}" destId="{2A7A1B81-9D22-432B-B678-9AC964E6699F}" srcOrd="1" destOrd="0" parTransId="{825AC428-D184-44DE-8499-1D82A3713D6D}" sibTransId="{86958A5D-224A-42D7-942D-608001BE76C4}"/>
+    <dgm:cxn modelId="{76F7BE57-B58C-4417-AA95-61E39919903C}" srcId="{6992DB66-EAE9-46A5-8C1B-E4565CAC6887}" destId="{54EABAA8-06F3-4BB7-81E1-660260CA2823}" srcOrd="2" destOrd="0" parTransId="{24647694-2ABA-439C-B49A-21729CE264A0}" sibTransId="{15C140CE-7D9E-446B-90B4-95C33637F510}"/>
+    <dgm:cxn modelId="{A71182E7-7991-4216-BE00-A7F98A8AF6DD}" type="presOf" srcId="{B6F72300-E65E-4B9B-B6E2-AC75F95C1C37}" destId="{E8110E3B-E841-4DBC-9BDF-F53D98D33ACD}" srcOrd="0" destOrd="3" presId="urn:microsoft.com/office/officeart/2009/3/layout/StepUpProcess"/>
+    <dgm:cxn modelId="{D827167B-0BA2-4684-9B2E-96CBBD9A1B5F}" srcId="{C8205A2C-959F-4828-98EA-2D9659FE39D0}" destId="{1A85134B-8C23-4507-B5CD-E1C83A58E77B}" srcOrd="4" destOrd="0" parTransId="{058184CE-796D-4A99-8E4D-3EC7EDBFA5E9}" sibTransId="{61C1D08D-D80E-4AD9-8F7E-54ED946742B0}"/>
+    <dgm:cxn modelId="{7C38CA0C-F043-4F02-8544-B096B69218D3}" srcId="{6992DB66-EAE9-46A5-8C1B-E4565CAC6887}" destId="{C8205A2C-959F-4828-98EA-2D9659FE39D0}" srcOrd="3" destOrd="0" parTransId="{B6A924E6-41D8-4467-B764-3E494F946037}" sibTransId="{86292FA8-5070-44F2-AFFB-B6515C569DC2}"/>
+    <dgm:cxn modelId="{72964C30-D03B-4907-A37D-A8ADD1D5D7EA}" srcId="{001058E9-6587-4121-8270-091D2E313941}" destId="{787BD22A-8CF5-4C27-8629-ECEFA393B73B}" srcOrd="0" destOrd="0" parTransId="{58BE99B4-4988-4396-952A-98444CF6FBD7}" sibTransId="{7EB45A62-23CB-4588-9E42-507EE603B6BF}"/>
+    <dgm:cxn modelId="{0436847B-7619-448A-841C-75C41B008583}" srcId="{54EABAA8-06F3-4BB7-81E1-660260CA2823}" destId="{88296B84-A17B-46E6-B94F-6A4FBDF45498}" srcOrd="2" destOrd="0" parTransId="{B73E14F8-0D54-4FBF-8E28-B4D1F3E0BAB3}" sibTransId="{22EF724F-34DA-47C9-9F11-3D6D340AE52E}"/>
+    <dgm:cxn modelId="{B00EB982-42B4-4AEB-9468-F752343FE2E5}" type="presOf" srcId="{787BD22A-8CF5-4C27-8629-ECEFA393B73B}" destId="{E8110E3B-E841-4DBC-9BDF-F53D98D33ACD}" srcOrd="0" destOrd="1" presId="urn:microsoft.com/office/officeart/2009/3/layout/StepUpProcess"/>
+    <dgm:cxn modelId="{DE2672A1-93C0-451F-AB08-9587F2BC2D52}" type="presOf" srcId="{1C741FF4-3EA3-4854-9801-24ED97EF9E28}" destId="{27DF5108-FC0D-4E52-AA74-1BF96C509D8C}" srcOrd="0" destOrd="4" presId="urn:microsoft.com/office/officeart/2009/3/layout/StepUpProcess"/>
+    <dgm:cxn modelId="{7AA942F9-08D6-4DF2-8A91-816FBE5DAC0F}" srcId="{54EABAA8-06F3-4BB7-81E1-660260CA2823}" destId="{82C3F69F-2557-489C-AFE8-B14BE0D5434F}" srcOrd="0" destOrd="0" parTransId="{11360956-4544-4E0B-B61E-FDE5A41E4BA8}" sibTransId="{ACE14C7F-1D53-476A-A705-35EE46476572}"/>
+    <dgm:cxn modelId="{9234C8C0-1735-4C36-9B30-2B5408E636D0}" type="presOf" srcId="{D2C28C6B-803F-4626-B671-C3FEAB7110D5}" destId="{27DF5108-FC0D-4E52-AA74-1BF96C509D8C}" srcOrd="0" destOrd="1" presId="urn:microsoft.com/office/officeart/2009/3/layout/StepUpProcess"/>
+    <dgm:cxn modelId="{6925C413-7BCC-4EB8-A15E-C14CDCE045C1}" type="presOf" srcId="{F64453EB-BBE9-4B38-91C7-7AF3B6D63C73}" destId="{97B8EBC5-8AC9-449F-B2E7-698021B35209}" srcOrd="0" destOrd="1" presId="urn:microsoft.com/office/officeart/2009/3/layout/StepUpProcess"/>
+    <dgm:cxn modelId="{8A113845-B432-457E-91ED-FC5FC3352295}" srcId="{6992DB66-EAE9-46A5-8C1B-E4565CAC6887}" destId="{001058E9-6587-4121-8270-091D2E313941}" srcOrd="1" destOrd="0" parTransId="{4DAC9FA3-8DA9-454C-AE23-5036D1BEA4AD}" sibTransId="{DBC312F6-2C6A-4B7F-AA53-08A7AC3CB41F}"/>
+    <dgm:cxn modelId="{EF90F576-00AF-46D4-96B7-01AC0A5EE045}" type="presOf" srcId="{A6D1C981-8D85-45AE-81F3-47EB0C460294}" destId="{27DF5108-FC0D-4E52-AA74-1BF96C509D8C}" srcOrd="0" destOrd="3" presId="urn:microsoft.com/office/officeart/2009/3/layout/StepUpProcess"/>
+    <dgm:cxn modelId="{CF5EA450-B1D4-4FDF-BE54-8939BC00E26A}" srcId="{54EABAA8-06F3-4BB7-81E1-660260CA2823}" destId="{BEEDDD72-8E76-4C6E-A078-4E968D259540}" srcOrd="1" destOrd="0" parTransId="{019624F3-9B27-42B5-A416-1D357CCCA036}" sibTransId="{CFFAEEE7-629A-455F-8B88-650918F32DB2}"/>
+    <dgm:cxn modelId="{2BB9ABD7-7C2C-439D-B81F-655298FCE881}" srcId="{47A5130E-5CFA-49FE-B200-427F13E38DC0}" destId="{F64453EB-BBE9-4B38-91C7-7AF3B6D63C73}" srcOrd="0" destOrd="0" parTransId="{316D31E3-57E8-448B-AD76-B6A30AE00DA8}" sibTransId="{F05BFA70-BD7F-4874-A394-5C4B87D50323}"/>
+    <dgm:cxn modelId="{799B11D3-8053-45A8-97B7-F123DC5F833B}" type="presOf" srcId="{82C3F69F-2557-489C-AFE8-B14BE0D5434F}" destId="{56386C99-9A6C-4300-A3F4-E8DAFC55DFD9}" srcOrd="0" destOrd="1" presId="urn:microsoft.com/office/officeart/2009/3/layout/StepUpProcess"/>
+    <dgm:cxn modelId="{FD242F00-B634-433F-8BBB-13B382426A81}" type="presOf" srcId="{0C140914-8E63-4F62-883C-DDC76BF8AC2A}" destId="{97B8EBC5-8AC9-449F-B2E7-698021B35209}" srcOrd="0" destOrd="3" presId="urn:microsoft.com/office/officeart/2009/3/layout/StepUpProcess"/>
+    <dgm:cxn modelId="{D5A0A9B5-3F6A-4E9F-B9BC-36A3C4543D05}" type="presOf" srcId="{88296B84-A17B-46E6-B94F-6A4FBDF45498}" destId="{56386C99-9A6C-4300-A3F4-E8DAFC55DFD9}" srcOrd="0" destOrd="3" presId="urn:microsoft.com/office/officeart/2009/3/layout/StepUpProcess"/>
+    <dgm:cxn modelId="{1FABE874-2FE8-47DE-B2C2-7DBEB7A96914}" type="presOf" srcId="{1A85134B-8C23-4507-B5CD-E1C83A58E77B}" destId="{27DF5108-FC0D-4E52-AA74-1BF96C509D8C}" srcOrd="0" destOrd="5" presId="urn:microsoft.com/office/officeart/2009/3/layout/StepUpProcess"/>
+    <dgm:cxn modelId="{4D315DF4-2A76-45DA-8729-0E1A64DDD5D9}" type="presOf" srcId="{001058E9-6587-4121-8270-091D2E313941}" destId="{E8110E3B-E841-4DBC-9BDF-F53D98D33ACD}" srcOrd="0" destOrd="0" presId="urn:microsoft.com/office/officeart/2009/3/layout/StepUpProcess"/>
+    <dgm:cxn modelId="{5B1CDAE4-93F9-4676-8990-B1C963AA5B04}" type="presOf" srcId="{47A5130E-5CFA-49FE-B200-427F13E38DC0}" destId="{97B8EBC5-8AC9-449F-B2E7-698021B35209}" srcOrd="0" destOrd="0" presId="urn:microsoft.com/office/officeart/2009/3/layout/StepUpProcess"/>
     <dgm:cxn modelId="{084EF90A-A37C-4B6A-8726-424C5C3B513C}" srcId="{47A5130E-5CFA-49FE-B200-427F13E38DC0}" destId="{6A9CA5E8-09C7-4367-B364-00BBE0BD5184}" srcOrd="1" destOrd="0" parTransId="{8ADFAED7-8F68-4864-A85D-74F367ABC13C}" sibTransId="{E7D26F58-6FF6-44AE-A33B-36DE9D482CFC}"/>
-    <dgm:cxn modelId="{EF90F576-00AF-46D4-96B7-01AC0A5EE045}" type="presOf" srcId="{A6D1C981-8D85-45AE-81F3-47EB0C460294}" destId="{27DF5108-FC0D-4E52-AA74-1BF96C509D8C}" srcOrd="0" destOrd="3" presId="urn:microsoft.com/office/officeart/2009/3/layout/StepUpProcess"/>
-    <dgm:cxn modelId="{72964C30-D03B-4907-A37D-A8ADD1D5D7EA}" srcId="{001058E9-6587-4121-8270-091D2E313941}" destId="{787BD22A-8CF5-4C27-8629-ECEFA393B73B}" srcOrd="0" destOrd="0" parTransId="{58BE99B4-4988-4396-952A-98444CF6FBD7}" sibTransId="{7EB45A62-23CB-4588-9E42-507EE603B6BF}"/>
-    <dgm:cxn modelId="{5B1CDAE4-93F9-4676-8990-B1C963AA5B04}" type="presOf" srcId="{47A5130E-5CFA-49FE-B200-427F13E38DC0}" destId="{97B8EBC5-8AC9-449F-B2E7-698021B35209}" srcOrd="0" destOrd="0" presId="urn:microsoft.com/office/officeart/2009/3/layout/StepUpProcess"/>
-    <dgm:cxn modelId="{1FABE874-2FE8-47DE-B2C2-7DBEB7A96914}" type="presOf" srcId="{1A85134B-8C23-4507-B5CD-E1C83A58E77B}" destId="{27DF5108-FC0D-4E52-AA74-1BF96C509D8C}" srcOrd="0" destOrd="5" presId="urn:microsoft.com/office/officeart/2009/3/layout/StepUpProcess"/>
+    <dgm:cxn modelId="{B951C7C1-29E5-4B2F-916E-C2379BAD6F97}" type="presOf" srcId="{2A7A1B81-9D22-432B-B678-9AC964E6699F}" destId="{E8110E3B-E841-4DBC-9BDF-F53D98D33ACD}" srcOrd="0" destOrd="2" presId="urn:microsoft.com/office/officeart/2009/3/layout/StepUpProcess"/>
+    <dgm:cxn modelId="{7F3AA884-92D9-4E65-A42B-6F03B40EDA71}" srcId="{C8205A2C-959F-4828-98EA-2D9659FE39D0}" destId="{A5BBC40E-756D-4733-A459-3A710E039186}" srcOrd="1" destOrd="0" parTransId="{38008D96-233E-45CF-9220-E1663C682F54}" sibTransId="{B091121B-D11A-4DAD-BDB6-868E8F22E0B7}"/>
+    <dgm:cxn modelId="{27498823-D4F6-44FB-B544-52A4D541BA06}" srcId="{C8205A2C-959F-4828-98EA-2D9659FE39D0}" destId="{1C741FF4-3EA3-4854-9801-24ED97EF9E28}" srcOrd="3" destOrd="0" parTransId="{D851FBC8-866B-4F0E-9CC9-85216E38D649}" sibTransId="{E7C13E11-7103-429D-AA72-5BAA36E1CE07}"/>
+    <dgm:cxn modelId="{E6650606-6A06-497E-A663-D5821C0AC129}" srcId="{47A5130E-5CFA-49FE-B200-427F13E38DC0}" destId="{0C140914-8E63-4F62-883C-DDC76BF8AC2A}" srcOrd="2" destOrd="0" parTransId="{7EFACD63-F3AE-460B-9B7A-1399DBD1239B}" sibTransId="{FFE239EB-EA19-4E21-9960-1B288AC04F04}"/>
+    <dgm:cxn modelId="{D054FF00-819E-4A44-8222-7E8BD4AF4594}" srcId="{6992DB66-EAE9-46A5-8C1B-E4565CAC6887}" destId="{47A5130E-5CFA-49FE-B200-427F13E38DC0}" srcOrd="0" destOrd="0" parTransId="{4B9789FB-2927-4C09-911B-BBC6004B47E6}" sibTransId="{37E3F2B1-DC11-4A5A-8310-42643CC60279}"/>
     <dgm:cxn modelId="{E4EFDB8D-E85D-407C-B3BD-A67561BD9179}" type="presOf" srcId="{54EABAA8-06F3-4BB7-81E1-660260CA2823}" destId="{56386C99-9A6C-4300-A3F4-E8DAFC55DFD9}" srcOrd="0" destOrd="0" presId="urn:microsoft.com/office/officeart/2009/3/layout/StepUpProcess"/>
-    <dgm:cxn modelId="{52CE7026-03F9-4CDF-B675-94CEF3DAAA1A}" srcId="{C8205A2C-959F-4828-98EA-2D9659FE39D0}" destId="{A6D1C981-8D85-45AE-81F3-47EB0C460294}" srcOrd="2" destOrd="0" parTransId="{AFAF1746-C22F-47E1-84C6-E48F72208C5D}" sibTransId="{3911E6FA-FB17-48B0-83F7-9EA5DE127751}"/>
-    <dgm:cxn modelId="{A71182E7-7991-4216-BE00-A7F98A8AF6DD}" type="presOf" srcId="{B6F72300-E65E-4B9B-B6E2-AC75F95C1C37}" destId="{E8110E3B-E841-4DBC-9BDF-F53D98D33ACD}" srcOrd="0" destOrd="3" presId="urn:microsoft.com/office/officeart/2009/3/layout/StepUpProcess"/>
-    <dgm:cxn modelId="{9234C8C0-1735-4C36-9B30-2B5408E636D0}" type="presOf" srcId="{D2C28C6B-803F-4626-B671-C3FEAB7110D5}" destId="{27DF5108-FC0D-4E52-AA74-1BF96C509D8C}" srcOrd="0" destOrd="1" presId="urn:microsoft.com/office/officeart/2009/3/layout/StepUpProcess"/>
-    <dgm:cxn modelId="{E6650606-6A06-497E-A663-D5821C0AC129}" srcId="{47A5130E-5CFA-49FE-B200-427F13E38DC0}" destId="{0C140914-8E63-4F62-883C-DDC76BF8AC2A}" srcOrd="2" destOrd="0" parTransId="{7EFACD63-F3AE-460B-9B7A-1399DBD1239B}" sibTransId="{FFE239EB-EA19-4E21-9960-1B288AC04F04}"/>
-    <dgm:cxn modelId="{CF5EA450-B1D4-4FDF-BE54-8939BC00E26A}" srcId="{54EABAA8-06F3-4BB7-81E1-660260CA2823}" destId="{BEEDDD72-8E76-4C6E-A078-4E968D259540}" srcOrd="1" destOrd="0" parTransId="{019624F3-9B27-42B5-A416-1D357CCCA036}" sibTransId="{CFFAEEE7-629A-455F-8B88-650918F32DB2}"/>
-    <dgm:cxn modelId="{D054FF00-819E-4A44-8222-7E8BD4AF4594}" srcId="{6992DB66-EAE9-46A5-8C1B-E4565CAC6887}" destId="{47A5130E-5CFA-49FE-B200-427F13E38DC0}" srcOrd="0" destOrd="0" parTransId="{4B9789FB-2927-4C09-911B-BBC6004B47E6}" sibTransId="{37E3F2B1-DC11-4A5A-8310-42643CC60279}"/>
-    <dgm:cxn modelId="{D5A0A9B5-3F6A-4E9F-B9BC-36A3C4543D05}" type="presOf" srcId="{88296B84-A17B-46E6-B94F-6A4FBDF45498}" destId="{56386C99-9A6C-4300-A3F4-E8DAFC55DFD9}" srcOrd="0" destOrd="3" presId="urn:microsoft.com/office/officeart/2009/3/layout/StepUpProcess"/>
-    <dgm:cxn modelId="{DFE6F4AA-CDA3-4DAC-954B-5375243ABD82}" type="presOf" srcId="{BEEDDD72-8E76-4C6E-A078-4E968D259540}" destId="{56386C99-9A6C-4300-A3F4-E8DAFC55DFD9}" srcOrd="0" destOrd="2" presId="urn:microsoft.com/office/officeart/2009/3/layout/StepUpProcess"/>
-    <dgm:cxn modelId="{0436847B-7619-448A-841C-75C41B008583}" srcId="{54EABAA8-06F3-4BB7-81E1-660260CA2823}" destId="{88296B84-A17B-46E6-B94F-6A4FBDF45498}" srcOrd="2" destOrd="0" parTransId="{B73E14F8-0D54-4FBF-8E28-B4D1F3E0BAB3}" sibTransId="{22EF724F-34DA-47C9-9F11-3D6D340AE52E}"/>
-    <dgm:cxn modelId="{7E63CC64-720C-47BD-9330-E0176B1EDBA9}" srcId="{001058E9-6587-4121-8270-091D2E313941}" destId="{2A7A1B81-9D22-432B-B678-9AC964E6699F}" srcOrd="1" destOrd="0" parTransId="{825AC428-D184-44DE-8499-1D82A3713D6D}" sibTransId="{86958A5D-224A-42D7-942D-608001BE76C4}"/>
-    <dgm:cxn modelId="{2221A77C-B761-4942-B3C0-014ADF9682E7}" srcId="{C8205A2C-959F-4828-98EA-2D9659FE39D0}" destId="{D2C28C6B-803F-4626-B671-C3FEAB7110D5}" srcOrd="0" destOrd="0" parTransId="{9742162D-35B1-4CBA-A225-20F0AE1EC10B}" sibTransId="{CC31EC3C-F20E-4B17-9A80-D2DAAD30FC6A}"/>
-    <dgm:cxn modelId="{6C864137-917A-452A-A3C0-7BD4819C5F7C}" type="presOf" srcId="{6992DB66-EAE9-46A5-8C1B-E4565CAC6887}" destId="{9342BB99-49B2-4329-BC21-CDA1C2A38C80}" srcOrd="0" destOrd="0" presId="urn:microsoft.com/office/officeart/2009/3/layout/StepUpProcess"/>
-    <dgm:cxn modelId="{5A633A0D-2B99-4413-A36A-78B62021F4BC}" type="presOf" srcId="{C8205A2C-959F-4828-98EA-2D9659FE39D0}" destId="{27DF5108-FC0D-4E52-AA74-1BF96C509D8C}" srcOrd="0" destOrd="0" presId="urn:microsoft.com/office/officeart/2009/3/layout/StepUpProcess"/>
-    <dgm:cxn modelId="{8A113845-B432-457E-91ED-FC5FC3352295}" srcId="{6992DB66-EAE9-46A5-8C1B-E4565CAC6887}" destId="{001058E9-6587-4121-8270-091D2E313941}" srcOrd="1" destOrd="0" parTransId="{4DAC9FA3-8DA9-454C-AE23-5036D1BEA4AD}" sibTransId="{DBC312F6-2C6A-4B7F-AA53-08A7AC3CB41F}"/>
-    <dgm:cxn modelId="{76F7BE57-B58C-4417-AA95-61E39919903C}" srcId="{6992DB66-EAE9-46A5-8C1B-E4565CAC6887}" destId="{54EABAA8-06F3-4BB7-81E1-660260CA2823}" srcOrd="2" destOrd="0" parTransId="{24647694-2ABA-439C-B49A-21729CE264A0}" sibTransId="{15C140CE-7D9E-446B-90B4-95C33637F510}"/>
-    <dgm:cxn modelId="{2BB9ABD7-7C2C-439D-B81F-655298FCE881}" srcId="{47A5130E-5CFA-49FE-B200-427F13E38DC0}" destId="{F64453EB-BBE9-4B38-91C7-7AF3B6D63C73}" srcOrd="0" destOrd="0" parTransId="{316D31E3-57E8-448B-AD76-B6A30AE00DA8}" sibTransId="{F05BFA70-BD7F-4874-A394-5C4B87D50323}"/>
-    <dgm:cxn modelId="{7F3AA884-92D9-4E65-A42B-6F03B40EDA71}" srcId="{C8205A2C-959F-4828-98EA-2D9659FE39D0}" destId="{A5BBC40E-756D-4733-A459-3A710E039186}" srcOrd="1" destOrd="0" parTransId="{38008D96-233E-45CF-9220-E1663C682F54}" sibTransId="{B091121B-D11A-4DAD-BDB6-868E8F22E0B7}"/>
-    <dgm:cxn modelId="{799B11D3-8053-45A8-97B7-F123DC5F833B}" type="presOf" srcId="{82C3F69F-2557-489C-AFE8-B14BE0D5434F}" destId="{56386C99-9A6C-4300-A3F4-E8DAFC55DFD9}" srcOrd="0" destOrd="1" presId="urn:microsoft.com/office/officeart/2009/3/layout/StepUpProcess"/>
-    <dgm:cxn modelId="{B951C7C1-29E5-4B2F-916E-C2379BAD6F97}" type="presOf" srcId="{2A7A1B81-9D22-432B-B678-9AC964E6699F}" destId="{E8110E3B-E841-4DBC-9BDF-F53D98D33ACD}" srcOrd="0" destOrd="2" presId="urn:microsoft.com/office/officeart/2009/3/layout/StepUpProcess"/>
-    <dgm:cxn modelId="{7C38CA0C-F043-4F02-8544-B096B69218D3}" srcId="{6992DB66-EAE9-46A5-8C1B-E4565CAC6887}" destId="{C8205A2C-959F-4828-98EA-2D9659FE39D0}" srcOrd="3" destOrd="0" parTransId="{B6A924E6-41D8-4467-B764-3E494F946037}" sibTransId="{86292FA8-5070-44F2-AFFB-B6515C569DC2}"/>
-    <dgm:cxn modelId="{7AA942F9-08D6-4DF2-8A91-816FBE5DAC0F}" srcId="{54EABAA8-06F3-4BB7-81E1-660260CA2823}" destId="{82C3F69F-2557-489C-AFE8-B14BE0D5434F}" srcOrd="0" destOrd="0" parTransId="{11360956-4544-4E0B-B61E-FDE5A41E4BA8}" sibTransId="{ACE14C7F-1D53-476A-A705-35EE46476572}"/>
-    <dgm:cxn modelId="{4D315DF4-2A76-45DA-8729-0E1A64DDD5D9}" type="presOf" srcId="{001058E9-6587-4121-8270-091D2E313941}" destId="{E8110E3B-E841-4DBC-9BDF-F53D98D33ACD}" srcOrd="0" destOrd="0" presId="urn:microsoft.com/office/officeart/2009/3/layout/StepUpProcess"/>
-    <dgm:cxn modelId="{DE2672A1-93C0-451F-AB08-9587F2BC2D52}" type="presOf" srcId="{1C741FF4-3EA3-4854-9801-24ED97EF9E28}" destId="{27DF5108-FC0D-4E52-AA74-1BF96C509D8C}" srcOrd="0" destOrd="4" presId="urn:microsoft.com/office/officeart/2009/3/layout/StepUpProcess"/>
-    <dgm:cxn modelId="{D827167B-0BA2-4684-9B2E-96CBBD9A1B5F}" srcId="{C8205A2C-959F-4828-98EA-2D9659FE39D0}" destId="{1A85134B-8C23-4507-B5CD-E1C83A58E77B}" srcOrd="4" destOrd="0" parTransId="{058184CE-796D-4A99-8E4D-3EC7EDBFA5E9}" sibTransId="{61C1D08D-D80E-4AD9-8F7E-54ED946742B0}"/>
     <dgm:cxn modelId="{EDC67054-B4BA-4203-9DCB-FE58344AE8A9}" type="presOf" srcId="{6A9CA5E8-09C7-4367-B364-00BBE0BD5184}" destId="{97B8EBC5-8AC9-449F-B2E7-698021B35209}" srcOrd="0" destOrd="2" presId="urn:microsoft.com/office/officeart/2009/3/layout/StepUpProcess"/>
-    <dgm:cxn modelId="{27498823-D4F6-44FB-B544-52A4D541BA06}" srcId="{C8205A2C-959F-4828-98EA-2D9659FE39D0}" destId="{1C741FF4-3EA3-4854-9801-24ED97EF9E28}" srcOrd="3" destOrd="0" parTransId="{D851FBC8-866B-4F0E-9CC9-85216E38D649}" sibTransId="{E7C13E11-7103-429D-AA72-5BAA36E1CE07}"/>
-    <dgm:cxn modelId="{6925C413-7BCC-4EB8-A15E-C14CDCE045C1}" type="presOf" srcId="{F64453EB-BBE9-4B38-91C7-7AF3B6D63C73}" destId="{97B8EBC5-8AC9-449F-B2E7-698021B35209}" srcOrd="0" destOrd="1" presId="urn:microsoft.com/office/officeart/2009/3/layout/StepUpProcess"/>
-    <dgm:cxn modelId="{C8B231F6-2281-40C6-BA2A-CB2D015B2291}" type="presOf" srcId="{A5BBC40E-756D-4733-A459-3A710E039186}" destId="{27DF5108-FC0D-4E52-AA74-1BF96C509D8C}" srcOrd="0" destOrd="2" presId="urn:microsoft.com/office/officeart/2009/3/layout/StepUpProcess"/>
-    <dgm:cxn modelId="{C7968CEF-D72E-442B-AF79-4A9D4983A899}" srcId="{001058E9-6587-4121-8270-091D2E313941}" destId="{B6F72300-E65E-4B9B-B6E2-AC75F95C1C37}" srcOrd="2" destOrd="0" parTransId="{1B1262D6-8A6D-418A-AF7F-089F51FBB884}" sibTransId="{44027CB1-AB79-4AB5-9D8C-018B4A68748F}"/>
-    <dgm:cxn modelId="{B00EB982-42B4-4AEB-9468-F752343FE2E5}" type="presOf" srcId="{787BD22A-8CF5-4C27-8629-ECEFA393B73B}" destId="{E8110E3B-E841-4DBC-9BDF-F53D98D33ACD}" srcOrd="0" destOrd="1" presId="urn:microsoft.com/office/officeart/2009/3/layout/StepUpProcess"/>
-    <dgm:cxn modelId="{FD242F00-B634-433F-8BBB-13B382426A81}" type="presOf" srcId="{0C140914-8E63-4F62-883C-DDC76BF8AC2A}" destId="{97B8EBC5-8AC9-449F-B2E7-698021B35209}" srcOrd="0" destOrd="3" presId="urn:microsoft.com/office/officeart/2009/3/layout/StepUpProcess"/>
     <dgm:cxn modelId="{7DBED055-B390-4C50-91B0-E5CDACAC436F}" type="presParOf" srcId="{9342BB99-49B2-4329-BC21-CDA1C2A38C80}" destId="{DC9C62C5-880D-4B89-945C-452A5E038D9D}" srcOrd="0" destOrd="0" presId="urn:microsoft.com/office/officeart/2009/3/layout/StepUpProcess"/>
     <dgm:cxn modelId="{F50D5F2E-6BE6-45B6-B0ED-F00C9D028BE3}" type="presParOf" srcId="{DC9C62C5-880D-4B89-945C-452A5E038D9D}" destId="{212EF70C-E730-405C-B594-793A5F90BE45}" srcOrd="0" destOrd="0" presId="urn:microsoft.com/office/officeart/2009/3/layout/StepUpProcess"/>
     <dgm:cxn modelId="{BEA84091-D494-42A2-8F01-EC9B453793C0}" type="presParOf" srcId="{DC9C62C5-880D-4B89-945C-452A5E038D9D}" destId="{97B8EBC5-8AC9-449F-B2E7-698021B35209}" srcOrd="1" destOrd="0" presId="urn:microsoft.com/office/officeart/2009/3/layout/StepUpProcess"/>
@@ -35622,6 +35832,21 @@
 </file>
 
 <file path=customXml/item1.xml><?xml version="1.0" encoding="utf-8"?>
+<?mso-contentType ?>
+<FormTemplates xmlns="http://schemas.microsoft.com/sharepoint/v3/contenttype/forms">
+  <Display>DocumentLibraryForm</Display>
+  <Edit>DocumentLibraryForm</Edit>
+  <New>DocumentLibraryForm</New>
+</FormTemplates>
+</file>
+
+<file path=customXml/item2.xml><?xml version="1.0" encoding="utf-8"?>
+<p:properties xmlns:p="http://schemas.microsoft.com/office/2006/metadata/properties" xmlns:xsi="http://www.w3.org/2001/XMLSchema-instance" xmlns:pc="http://schemas.microsoft.com/office/infopath/2007/PartnerControls">
+  <documentManagement/>
+</p:properties>
+</file>
+
+<file path=customXml/item3.xml><?xml version="1.0" encoding="utf-8"?>
 <ct:contentTypeSchema xmlns:ct="http://schemas.microsoft.com/office/2006/metadata/contentType" xmlns:ma="http://schemas.microsoft.com/office/2006/metadata/properties/metaAttributes" ct:_="" ma:_="" ma:contentTypeName="Document" ma:contentTypeID="0x0101000B38552FA7D4254E8845977232CFE53B" ma:contentTypeVersion="7" ma:contentTypeDescription="Crée un document." ma:contentTypeScope="" ma:versionID="03e14c2536b56bc7dd47f79481c7176c">
   <xsd:schema xmlns:xsd="http://www.w3.org/2001/XMLSchema" xmlns:xs="http://www.w3.org/2001/XMLSchema" xmlns:p="http://schemas.microsoft.com/office/2006/metadata/properties" xmlns:ns2="0119da2b-60ce-4773-88fa-ebab2cde1f55" xmlns:ns3="c00db93e-a012-41a1-8dae-1f2fb8b40d56" targetNamespace="http://schemas.microsoft.com/office/2006/metadata/properties" ma:root="true" ma:fieldsID="5b7050275a68257b53998f6363dd12a8" ns2:_="" ns3:_="">
     <xsd:import namespace="0119da2b-60ce-4773-88fa-ebab2cde1f55"/>
@@ -35804,26 +36029,28 @@
 </ct:contentTypeSchema>
 </file>
 
-<file path=customXml/item2.xml><?xml version="1.0" encoding="utf-8"?>
-<p:properties xmlns:p="http://schemas.microsoft.com/office/2006/metadata/properties" xmlns:xsi="http://www.w3.org/2001/XMLSchema-instance" xmlns:pc="http://schemas.microsoft.com/office/infopath/2007/PartnerControls">
-  <documentManagement/>
-</p:properties>
-</file>
-
-<file path=customXml/item3.xml><?xml version="1.0" encoding="utf-8"?>
-<?mso-contentType ?>
-<FormTemplates xmlns="http://schemas.microsoft.com/sharepoint/v3/contenttype/forms">
-  <Display>DocumentLibraryForm</Display>
-  <Edit>DocumentLibraryForm</Edit>
-  <New>DocumentLibraryForm</New>
-</FormTemplates>
-</file>
-
 <file path=customXml/item4.xml><?xml version="1.0" encoding="utf-8"?>
 <b:Sources xmlns:b="http://schemas.openxmlformats.org/officeDocument/2006/bibliography" xmlns="http://schemas.openxmlformats.org/officeDocument/2006/bibliography" SelectedStyle="\APASixthEditionOfficeOnline.xsl" StyleName="APA" Version="6"/>
 </file>
 
 <file path=customXml/itemProps1.xml><?xml version="1.0" encoding="utf-8"?>
+<ds:datastoreItem xmlns:ds="http://schemas.openxmlformats.org/officeDocument/2006/customXml" ds:itemID="{C3C0D82A-5D77-4930-8043-FB93232D4EC3}">
+  <ds:schemaRefs>
+    <ds:schemaRef ds:uri="http://schemas.microsoft.com/sharepoint/v3/contenttype/forms"/>
+  </ds:schemaRefs>
+</ds:datastoreItem>
+</file>
+
+<file path=customXml/itemProps2.xml><?xml version="1.0" encoding="utf-8"?>
+<ds:datastoreItem xmlns:ds="http://schemas.openxmlformats.org/officeDocument/2006/customXml" ds:itemID="{B1DFFEE4-49B1-4AF1-9FFD-BDCB1D4C88F0}">
+  <ds:schemaRefs>
+    <ds:schemaRef ds:uri="http://schemas.microsoft.com/office/2006/metadata/properties"/>
+    <ds:schemaRef ds:uri="http://schemas.microsoft.com/office/infopath/2007/PartnerControls"/>
+  </ds:schemaRefs>
+</ds:datastoreItem>
+</file>
+
+<file path=customXml/itemProps3.xml><?xml version="1.0" encoding="utf-8"?>
 <ds:datastoreItem xmlns:ds="http://schemas.openxmlformats.org/officeDocument/2006/customXml" ds:itemID="{20E4FF95-0622-4398-8C8D-926BEF890A1D}">
   <ds:schemaRefs>
     <ds:schemaRef ds:uri="http://schemas.microsoft.com/office/2006/metadata/contentType"/>
@@ -35842,25 +36069,8 @@
 </ds:datastoreItem>
 </file>
 
-<file path=customXml/itemProps2.xml><?xml version="1.0" encoding="utf-8"?>
-<ds:datastoreItem xmlns:ds="http://schemas.openxmlformats.org/officeDocument/2006/customXml" ds:itemID="{B1DFFEE4-49B1-4AF1-9FFD-BDCB1D4C88F0}">
-  <ds:schemaRefs>
-    <ds:schemaRef ds:uri="http://schemas.microsoft.com/office/2006/metadata/properties"/>
-    <ds:schemaRef ds:uri="http://schemas.microsoft.com/office/infopath/2007/PartnerControls"/>
-  </ds:schemaRefs>
-</ds:datastoreItem>
-</file>
-
-<file path=customXml/itemProps3.xml><?xml version="1.0" encoding="utf-8"?>
-<ds:datastoreItem xmlns:ds="http://schemas.openxmlformats.org/officeDocument/2006/customXml" ds:itemID="{C3C0D82A-5D77-4930-8043-FB93232D4EC3}">
-  <ds:schemaRefs>
-    <ds:schemaRef ds:uri="http://schemas.microsoft.com/sharepoint/v3/contenttype/forms"/>
-  </ds:schemaRefs>
-</ds:datastoreItem>
-</file>
-
 <file path=customXml/itemProps4.xml><?xml version="1.0" encoding="utf-8"?>
-<ds:datastoreItem xmlns:ds="http://schemas.openxmlformats.org/officeDocument/2006/customXml" ds:itemID="{7E8B9532-F3AC-49D5-9EE5-34A1DFCDC178}">
+<ds:datastoreItem xmlns:ds="http://schemas.openxmlformats.org/officeDocument/2006/customXml" ds:itemID="{FBE2ADB7-71CF-4748-B96D-29D9EB7C1BEF}">
   <ds:schemaRefs>
     <ds:schemaRef ds:uri="http://schemas.openxmlformats.org/officeDocument/2006/bibliography"/>
   </ds:schemaRefs>

</xml_diff>

<commit_message>
Fonction gestion admin compte collaborateurs
</commit_message>
<xml_diff>
--- a/Documentation/Documentation Word/TPI-Documentation-EaaswaralingamKaarththigan-2022.docx
+++ b/Documentation/Documentation Word/TPI-Documentation-EaaswaralingamKaarththigan-2022.docx
@@ -1,6 +1,6 @@
 
 <file path=word/document.xml><?xml version="1.0" encoding="utf-8"?>
-<w:document xmlns:wpc="http://schemas.microsoft.com/office/word/2010/wordprocessingCanvas" xmlns:cx="http://schemas.microsoft.com/office/drawing/2014/chartex" xmlns:cx1="http://schemas.microsoft.com/office/drawing/2015/9/8/chartex" xmlns:cx2="http://schemas.microsoft.com/office/drawing/2015/10/21/chartex" xmlns:cx3="http://schemas.microsoft.com/office/drawing/2016/5/9/chartex" xmlns:cx4="http://schemas.microsoft.com/office/drawing/2016/5/10/chartex" xmlns:cx5="http://schemas.microsoft.com/office/drawing/2016/5/11/chartex" xmlns:cx6="http://schemas.microsoft.com/office/drawing/2016/5/12/chartex" xmlns:cx7="http://schemas.microsoft.com/office/drawing/2016/5/13/chartex" xmlns:cx8="http://schemas.microsoft.com/office/drawing/2016/5/14/chartex" xmlns:mc="http://schemas.openxmlformats.org/markup-compatibility/2006" xmlns:aink="http://schemas.microsoft.com/office/drawing/2016/ink" xmlns:am3d="http://schemas.microsoft.com/office/drawing/2017/model3d" xmlns:o="urn:schemas-microsoft-com:office:office" xmlns:r="http://schemas.openxmlformats.org/officeDocument/2006/relationships" xmlns:m="http://schemas.openxmlformats.org/officeDocument/2006/math" xmlns:v="urn:schemas-microsoft-com:vml" xmlns:wp14="http://schemas.microsoft.com/office/word/2010/wordprocessingDrawing" xmlns:wp="http://schemas.openxmlformats.org/drawingml/2006/wordprocessingDrawing" xmlns:w10="urn:schemas-microsoft-com:office:word" xmlns:w="http://schemas.openxmlformats.org/wordprocessingml/2006/main" xmlns:w14="http://schemas.microsoft.com/office/word/2010/wordml" xmlns:w15="http://schemas.microsoft.com/office/word/2012/wordml" xmlns:w16cex="http://schemas.microsoft.com/office/word/2018/wordml/cex" xmlns:w16cid="http://schemas.microsoft.com/office/word/2016/wordml/cid" xmlns:w16="http://schemas.microsoft.com/office/word/2018/wordml" xmlns:w16sdtdh="http://schemas.microsoft.com/office/word/2020/wordml/sdtdatahash" xmlns:w16se="http://schemas.microsoft.com/office/word/2015/wordml/symex" xmlns:wpg="http://schemas.microsoft.com/office/word/2010/wordprocessingGroup" xmlns:wpi="http://schemas.microsoft.com/office/word/2010/wordprocessingInk" xmlns:wne="http://schemas.microsoft.com/office/word/2006/wordml" xmlns:wps="http://schemas.microsoft.com/office/word/2010/wordprocessingShape" mc:Ignorable="w14 w15 w16se w16cid w16 w16cex w16sdtdh wp14">
+<w:document xmlns:wpc="http://schemas.microsoft.com/office/word/2010/wordprocessingCanvas" xmlns:cx="http://schemas.microsoft.com/office/drawing/2014/chartex" xmlns:cx1="http://schemas.microsoft.com/office/drawing/2015/9/8/chartex" xmlns:mc="http://schemas.openxmlformats.org/markup-compatibility/2006" xmlns:o="urn:schemas-microsoft-com:office:office" xmlns:r="http://schemas.openxmlformats.org/officeDocument/2006/relationships" xmlns:m="http://schemas.openxmlformats.org/officeDocument/2006/math" xmlns:v="urn:schemas-microsoft-com:vml" xmlns:wp14="http://schemas.microsoft.com/office/word/2010/wordprocessingDrawing" xmlns:wp="http://schemas.openxmlformats.org/drawingml/2006/wordprocessingDrawing" xmlns:w10="urn:schemas-microsoft-com:office:word" xmlns:w="http://schemas.openxmlformats.org/wordprocessingml/2006/main" xmlns:w14="http://schemas.microsoft.com/office/word/2010/wordml" xmlns:w15="http://schemas.microsoft.com/office/word/2012/wordml" xmlns:w16se="http://schemas.microsoft.com/office/word/2015/wordml/symex" xmlns:wpg="http://schemas.microsoft.com/office/word/2010/wordprocessingGroup" xmlns:wpi="http://schemas.microsoft.com/office/word/2010/wordprocessingInk" xmlns:wne="http://schemas.microsoft.com/office/word/2006/wordml" xmlns:wps="http://schemas.microsoft.com/office/word/2010/wordprocessingShape" mc:Ignorable="w14 w15 w16se wp14">
   <w:body>
     <w:p>
       <w:pPr>
@@ -11,6 +11,32 @@
       <w:pPr>
         <w:pStyle w:val="TM1"/>
       </w:pPr>
+      <w:r>
+        <w:pict w14:anchorId="3DF01A28">
+          <v:shapetype id="_x0000_t75" coordsize="21600,21600" o:spt="75" o:preferrelative="t" path="m@4@5l@4@11@9@11@9@5xe" filled="f" stroked="f">
+            <v:stroke joinstyle="miter"/>
+            <v:formulas>
+              <v:f eqn="if lineDrawn pixelLineWidth 0"/>
+              <v:f eqn="sum @0 1 0"/>
+              <v:f eqn="sum 0 0 @1"/>
+              <v:f eqn="prod @2 1 2"/>
+              <v:f eqn="prod @3 21600 pixelWidth"/>
+              <v:f eqn="prod @3 21600 pixelHeight"/>
+              <v:f eqn="sum @0 0 1"/>
+              <v:f eqn="prod @6 1 2"/>
+              <v:f eqn="prod @7 21600 pixelWidth"/>
+              <v:f eqn="sum @8 21600 0"/>
+              <v:f eqn="prod @7 21600 pixelHeight"/>
+              <v:f eqn="sum @10 21600 0"/>
+            </v:formulas>
+            <v:path o:extrusionok="f" gradientshapeok="t" o:connecttype="rect"/>
+            <o:lock v:ext="edit" aspectratio="t"/>
+          </v:shapetype>
+          <v:shape id="_x0000_s1034" type="#_x0000_t75" style="position:absolute;margin-left:-66.15pt;margin-top:21.5pt;width:589.55pt;height:551.55pt;z-index:-251542528;mso-position-horizontal-relative:text;mso-position-vertical-relative:text;mso-width-relative:page;mso-height-relative:page">
+            <v:imagedata r:id="rId11" o:title="blank-message-bubbles-chat-or-messenger-vector-32218492" cropbottom="4870f"/>
+          </v:shape>
+        </w:pict>
+      </w:r>
     </w:p>
     <w:p>
       <w:pPr>
@@ -45,14 +71,6 @@
     <w:tbl>
       <w:tblPr>
         <w:tblW w:w="0" w:type="auto"/>
-        <w:tblBorders>
-          <w:top w:val="single" w:sz="4" w:space="0" w:color="auto"/>
-          <w:left w:val="single" w:sz="4" w:space="0" w:color="auto"/>
-          <w:bottom w:val="single" w:sz="4" w:space="0" w:color="auto"/>
-          <w:right w:val="single" w:sz="4" w:space="0" w:color="auto"/>
-          <w:insideH w:val="single" w:sz="4" w:space="0" w:color="auto"/>
-          <w:insideV w:val="single" w:sz="4" w:space="0" w:color="auto"/>
-        </w:tblBorders>
         <w:tblCellMar>
           <w:left w:w="70" w:type="dxa"/>
           <w:right w:w="70" w:type="dxa"/>
@@ -60,7 +78,7 @@
         <w:tblLook w:val="0000" w:firstRow="0" w:lastRow="0" w:firstColumn="0" w:lastColumn="0" w:noHBand="0" w:noVBand="0"/>
       </w:tblPr>
       <w:tblGrid>
-        <w:gridCol w:w="9060"/>
+        <w:gridCol w:w="9070"/>
       </w:tblGrid>
       <w:tr>
         <w:tc>
@@ -3004,87 +3022,6 @@
       </w:pPr>
     </w:p>
     <w:p>
-      <w:pPr>
-        <w:rPr>
-          <w:bCs/>
-          <w:i/>
-          <w:sz w:val="20"/>
-        </w:rPr>
-      </w:pPr>
-      <w:r>
-        <w:rPr>
-          <w:bCs/>
-          <w:i/>
-          <w:sz w:val="20"/>
-          <w:u w:val="single"/>
-        </w:rPr>
-        <w:t xml:space="preserve">NOTE L’INTENTION DES UTILISATEURS DE CE </w:t>
-      </w:r>
-      <w:proofErr w:type="gramStart"/>
-      <w:r>
-        <w:rPr>
-          <w:bCs/>
-          <w:i/>
-          <w:sz w:val="20"/>
-          <w:u w:val="single"/>
-        </w:rPr>
-        <w:t>CANEVAS</w:t>
-      </w:r>
-      <w:r>
-        <w:rPr>
-          <w:bCs/>
-          <w:i/>
-          <w:sz w:val="20"/>
-        </w:rPr>
-        <w:t>:</w:t>
-      </w:r>
-      <w:proofErr w:type="gramEnd"/>
-      <w:r>
-        <w:rPr>
-          <w:bCs/>
-          <w:i/>
-          <w:sz w:val="20"/>
-        </w:rPr>
-        <w:br/>
-        <w:t>Toutes les parties en italiques sont là pour aider à comprendre ce qu’il faut mettre dans cette partie du document. Elles n’ont donc aucune raison d’être dans le document final.</w:t>
-      </w:r>
-    </w:p>
-    <w:p>
-      <w:pPr>
-        <w:rPr>
-          <w:bCs/>
-          <w:i/>
-          <w:sz w:val="20"/>
-        </w:rPr>
-      </w:pPr>
-      <w:r>
-        <w:rPr>
-          <w:bCs/>
-          <w:i/>
-          <w:sz w:val="20"/>
-        </w:rPr>
-        <w:t xml:space="preserve">De plus, en fonction du type de </w:t>
-      </w:r>
-      <w:proofErr w:type="gramStart"/>
-      <w:r>
-        <w:rPr>
-          <w:bCs/>
-          <w:i/>
-          <w:sz w:val="20"/>
-        </w:rPr>
-        <w:t>projet,  il</w:t>
-      </w:r>
-      <w:proofErr w:type="gramEnd"/>
-      <w:r>
-        <w:rPr>
-          <w:bCs/>
-          <w:i/>
-          <w:sz w:val="20"/>
-        </w:rPr>
-        <w:t xml:space="preserve"> est tout à fait possible que certains chapitres ou paragraphes n’aient aucun sens. Dans ce cas il est recommandé de les retirer du document pour éviter de l’alourdir inutilement.  </w:t>
-      </w:r>
-    </w:p>
-    <w:p>
       <w:r>
         <w:br w:type="page"/>
       </w:r>
@@ -3687,7 +3624,7 @@
             <wp:cNvGraphicFramePr/>
             <a:graphic xmlns:a="http://schemas.openxmlformats.org/drawingml/2006/main">
               <a:graphicData uri="http://schemas.openxmlformats.org/drawingml/2006/diagram">
-                <dgm:relIds xmlns:dgm="http://schemas.openxmlformats.org/drawingml/2006/diagram" xmlns:r="http://schemas.openxmlformats.org/officeDocument/2006/relationships" r:dm="rId11" r:lo="rId12" r:qs="rId13" r:cs="rId14"/>
+                <dgm:relIds xmlns:dgm="http://schemas.openxmlformats.org/drawingml/2006/diagram" xmlns:r="http://schemas.openxmlformats.org/officeDocument/2006/relationships" r:dm="rId12" r:lo="rId13" r:qs="rId14" r:cs="rId15"/>
               </a:graphicData>
             </a:graphic>
           </wp:inline>
@@ -3786,7 +3723,7 @@
             <wp:cNvGraphicFramePr/>
             <a:graphic xmlns:a="http://schemas.openxmlformats.org/drawingml/2006/main">
               <a:graphicData uri="http://schemas.openxmlformats.org/drawingml/2006/diagram">
-                <dgm:relIds xmlns:dgm="http://schemas.openxmlformats.org/drawingml/2006/diagram" xmlns:r="http://schemas.openxmlformats.org/officeDocument/2006/relationships" r:dm="rId16" r:lo="rId17" r:qs="rId18" r:cs="rId19"/>
+                <dgm:relIds xmlns:dgm="http://schemas.openxmlformats.org/drawingml/2006/diagram" xmlns:r="http://schemas.openxmlformats.org/officeDocument/2006/relationships" r:dm="rId17" r:lo="rId18" r:qs="rId19" r:cs="rId20"/>
               </a:graphicData>
             </a:graphic>
           </wp:inline>
@@ -3856,56 +3793,6 @@
             <wp:extent cx="2405329" cy="4182893"/>
             <wp:effectExtent l="0" t="0" r="0" b="8255"/>
             <wp:docPr id="42" name="Image 42"/>
-            <wp:cNvGraphicFramePr>
-              <a:graphicFrameLocks xmlns:a="http://schemas.openxmlformats.org/drawingml/2006/main" noChangeAspect="1"/>
-            </wp:cNvGraphicFramePr>
-            <a:graphic xmlns:a="http://schemas.openxmlformats.org/drawingml/2006/main">
-              <a:graphicData uri="http://schemas.openxmlformats.org/drawingml/2006/picture">
-                <pic:pic xmlns:pic="http://schemas.openxmlformats.org/drawingml/2006/picture">
-                  <pic:nvPicPr>
-                    <pic:cNvPr id="1" name=""/>
-                    <pic:cNvPicPr/>
-                  </pic:nvPicPr>
-                  <pic:blipFill>
-                    <a:blip r:embed="rId21"/>
-                    <a:stretch>
-                      <a:fillRect/>
-                    </a:stretch>
-                  </pic:blipFill>
-                  <pic:spPr>
-                    <a:xfrm>
-                      <a:off x="0" y="0"/>
-                      <a:ext cx="2412535" cy="4195424"/>
-                    </a:xfrm>
-                    <a:prstGeom prst="rect">
-                      <a:avLst/>
-                    </a:prstGeom>
-                  </pic:spPr>
-                </pic:pic>
-              </a:graphicData>
-            </a:graphic>
-          </wp:inline>
-        </w:drawing>
-      </w:r>
-    </w:p>
-    <w:p>
-      <w:pPr>
-        <w:rPr>
-          <w:b/>
-          <w:iCs/>
-          <w:szCs w:val="14"/>
-        </w:rPr>
-      </w:pPr>
-      <w:r>
-        <w:rPr>
-          <w:noProof/>
-          <w:lang w:val="fr-CH" w:eastAsia="fr-CH"/>
-        </w:rPr>
-        <w:drawing>
-          <wp:inline distT="0" distB="0" distL="0" distR="0" wp14:anchorId="7ACB2E6F" wp14:editId="717E89E2">
-            <wp:extent cx="2406152" cy="593387"/>
-            <wp:effectExtent l="0" t="0" r="0" b="0"/>
-            <wp:docPr id="43" name="Image 43"/>
             <wp:cNvGraphicFramePr>
               <a:graphicFrameLocks xmlns:a="http://schemas.openxmlformats.org/drawingml/2006/main" noChangeAspect="1"/>
             </wp:cNvGraphicFramePr>
@@ -3925,7 +3812,7 @@
                   <pic:spPr>
                     <a:xfrm>
                       <a:off x="0" y="0"/>
-                      <a:ext cx="2437516" cy="601122"/>
+                      <a:ext cx="2412535" cy="4195424"/>
                     </a:xfrm>
                     <a:prstGeom prst="rect">
                       <a:avLst/>
@@ -3946,26 +3833,16 @@
           <w:szCs w:val="14"/>
         </w:rPr>
       </w:pPr>
-    </w:p>
-    <w:p>
-      <w:pPr>
-        <w:rPr>
-          <w:b/>
-          <w:iCs/>
-          <w:szCs w:val="14"/>
-        </w:rPr>
-      </w:pPr>
       <w:r>
         <w:rPr>
           <w:noProof/>
           <w:lang w:val="fr-CH" w:eastAsia="fr-CH"/>
         </w:rPr>
-        <w:lastRenderedPageBreak/>
         <w:drawing>
-          <wp:inline distT="0" distB="0" distL="0" distR="0" wp14:anchorId="7B0BF5BB" wp14:editId="41EEFFAF">
-            <wp:extent cx="4340332" cy="4182893"/>
-            <wp:effectExtent l="0" t="0" r="3175" b="8255"/>
-            <wp:docPr id="44" name="Image 44"/>
+          <wp:inline distT="0" distB="0" distL="0" distR="0" wp14:anchorId="7ACB2E6F" wp14:editId="717E89E2">
+            <wp:extent cx="2406152" cy="593387"/>
+            <wp:effectExtent l="0" t="0" r="0" b="0"/>
+            <wp:docPr id="43" name="Image 43"/>
             <wp:cNvGraphicFramePr>
               <a:graphicFrameLocks xmlns:a="http://schemas.openxmlformats.org/drawingml/2006/main" noChangeAspect="1"/>
             </wp:cNvGraphicFramePr>
@@ -3985,7 +3862,7 @@
                   <pic:spPr>
                     <a:xfrm>
                       <a:off x="0" y="0"/>
-                      <a:ext cx="4371382" cy="4212817"/>
+                      <a:ext cx="2437516" cy="601122"/>
                     </a:xfrm>
                     <a:prstGeom prst="rect">
                       <a:avLst/>
@@ -4006,16 +3883,26 @@
           <w:szCs w:val="14"/>
         </w:rPr>
       </w:pPr>
+    </w:p>
+    <w:p>
+      <w:pPr>
+        <w:rPr>
+          <w:b/>
+          <w:iCs/>
+          <w:szCs w:val="14"/>
+        </w:rPr>
+      </w:pPr>
       <w:r>
         <w:rPr>
           <w:noProof/>
           <w:lang w:val="fr-CH" w:eastAsia="fr-CH"/>
         </w:rPr>
+        <w:lastRenderedPageBreak/>
         <w:drawing>
-          <wp:inline distT="0" distB="0" distL="0" distR="0" wp14:anchorId="3B1BC465" wp14:editId="4AB1B88C">
-            <wp:extent cx="4340225" cy="1053713"/>
-            <wp:effectExtent l="0" t="0" r="3175" b="0"/>
-            <wp:docPr id="45" name="Image 45"/>
+          <wp:inline distT="0" distB="0" distL="0" distR="0" wp14:anchorId="7B0BF5BB" wp14:editId="41EEFFAF">
+            <wp:extent cx="4340332" cy="4182893"/>
+            <wp:effectExtent l="0" t="0" r="3175" b="8255"/>
+            <wp:docPr id="44" name="Image 44"/>
             <wp:cNvGraphicFramePr>
               <a:graphicFrameLocks xmlns:a="http://schemas.openxmlformats.org/drawingml/2006/main" noChangeAspect="1"/>
             </wp:cNvGraphicFramePr>
@@ -4035,7 +3922,7 @@
                   <pic:spPr>
                     <a:xfrm>
                       <a:off x="0" y="0"/>
-                      <a:ext cx="4369197" cy="1060747"/>
+                      <a:ext cx="4371382" cy="4212817"/>
                     </a:xfrm>
                     <a:prstGeom prst="rect">
                       <a:avLst/>
@@ -4056,25 +3943,16 @@
           <w:szCs w:val="14"/>
         </w:rPr>
       </w:pPr>
-    </w:p>
-    <w:p>
-      <w:pPr>
-        <w:rPr>
-          <w:b/>
-          <w:iCs/>
-          <w:szCs w:val="14"/>
-        </w:rPr>
-      </w:pPr>
       <w:r>
         <w:rPr>
           <w:noProof/>
           <w:lang w:val="fr-CH" w:eastAsia="fr-CH"/>
         </w:rPr>
         <w:drawing>
-          <wp:inline distT="0" distB="0" distL="0" distR="0" wp14:anchorId="6DAEEB0F" wp14:editId="21102412">
-            <wp:extent cx="2468394" cy="1974715"/>
-            <wp:effectExtent l="0" t="0" r="8255" b="6985"/>
-            <wp:docPr id="46" name="Image 46"/>
+          <wp:inline distT="0" distB="0" distL="0" distR="0" wp14:anchorId="3B1BC465" wp14:editId="4AB1B88C">
+            <wp:extent cx="4340225" cy="1053713"/>
+            <wp:effectExtent l="0" t="0" r="3175" b="0"/>
+            <wp:docPr id="45" name="Image 45"/>
             <wp:cNvGraphicFramePr>
               <a:graphicFrameLocks xmlns:a="http://schemas.openxmlformats.org/drawingml/2006/main" noChangeAspect="1"/>
             </wp:cNvGraphicFramePr>
@@ -4094,7 +3972,7 @@
                   <pic:spPr>
                     <a:xfrm>
                       <a:off x="0" y="0"/>
-                      <a:ext cx="2494947" cy="1995957"/>
+                      <a:ext cx="4369197" cy="1060747"/>
                     </a:xfrm>
                     <a:prstGeom prst="rect">
                       <a:avLst/>
@@ -4124,62 +4002,16 @@
           <w:szCs w:val="14"/>
         </w:rPr>
       </w:pPr>
-    </w:p>
-    <w:p>
-      <w:pPr>
-        <w:rPr>
-          <w:b/>
-          <w:iCs/>
-          <w:szCs w:val="14"/>
-        </w:rPr>
-      </w:pPr>
-    </w:p>
-    <w:p>
-      <w:pPr>
-        <w:rPr>
-          <w:b/>
-          <w:iCs/>
-          <w:szCs w:val="14"/>
-        </w:rPr>
-      </w:pPr>
-    </w:p>
-    <w:p>
-      <w:pPr>
-        <w:rPr>
-          <w:b/>
-          <w:iCs/>
-          <w:szCs w:val="14"/>
-        </w:rPr>
-      </w:pPr>
-    </w:p>
-    <w:p>
-      <w:pPr>
-        <w:rPr>
-          <w:b/>
-          <w:iCs/>
-          <w:szCs w:val="14"/>
-        </w:rPr>
-      </w:pPr>
-    </w:p>
-    <w:p>
-      <w:pPr>
-        <w:rPr>
-          <w:b/>
-          <w:iCs/>
-          <w:szCs w:val="14"/>
-        </w:rPr>
-      </w:pPr>
       <w:r>
         <w:rPr>
           <w:noProof/>
           <w:lang w:val="fr-CH" w:eastAsia="fr-CH"/>
         </w:rPr>
-        <w:lastRenderedPageBreak/>
         <w:drawing>
-          <wp:inline distT="0" distB="0" distL="0" distR="0" wp14:anchorId="648C75A0" wp14:editId="5E6FD88B">
-            <wp:extent cx="2833394" cy="3375498"/>
-            <wp:effectExtent l="0" t="0" r="5080" b="0"/>
-            <wp:docPr id="47" name="Image 47"/>
+          <wp:inline distT="0" distB="0" distL="0" distR="0" wp14:anchorId="6DAEEB0F" wp14:editId="21102412">
+            <wp:extent cx="2468394" cy="1974715"/>
+            <wp:effectExtent l="0" t="0" r="8255" b="6985"/>
+            <wp:docPr id="46" name="Image 46"/>
             <wp:cNvGraphicFramePr>
               <a:graphicFrameLocks xmlns:a="http://schemas.openxmlformats.org/drawingml/2006/main" noChangeAspect="1"/>
             </wp:cNvGraphicFramePr>
@@ -4199,6 +4031,111 @@
                   <pic:spPr>
                     <a:xfrm>
                       <a:off x="0" y="0"/>
+                      <a:ext cx="2494947" cy="1995957"/>
+                    </a:xfrm>
+                    <a:prstGeom prst="rect">
+                      <a:avLst/>
+                    </a:prstGeom>
+                  </pic:spPr>
+                </pic:pic>
+              </a:graphicData>
+            </a:graphic>
+          </wp:inline>
+        </w:drawing>
+      </w:r>
+    </w:p>
+    <w:p>
+      <w:pPr>
+        <w:rPr>
+          <w:b/>
+          <w:iCs/>
+          <w:szCs w:val="14"/>
+        </w:rPr>
+      </w:pPr>
+    </w:p>
+    <w:p>
+      <w:pPr>
+        <w:rPr>
+          <w:b/>
+          <w:iCs/>
+          <w:szCs w:val="14"/>
+        </w:rPr>
+      </w:pPr>
+    </w:p>
+    <w:p>
+      <w:pPr>
+        <w:rPr>
+          <w:b/>
+          <w:iCs/>
+          <w:szCs w:val="14"/>
+        </w:rPr>
+      </w:pPr>
+    </w:p>
+    <w:p>
+      <w:pPr>
+        <w:rPr>
+          <w:b/>
+          <w:iCs/>
+          <w:szCs w:val="14"/>
+        </w:rPr>
+      </w:pPr>
+    </w:p>
+    <w:p>
+      <w:pPr>
+        <w:rPr>
+          <w:b/>
+          <w:iCs/>
+          <w:szCs w:val="14"/>
+        </w:rPr>
+      </w:pPr>
+    </w:p>
+    <w:p>
+      <w:pPr>
+        <w:rPr>
+          <w:b/>
+          <w:iCs/>
+          <w:szCs w:val="14"/>
+        </w:rPr>
+      </w:pPr>
+    </w:p>
+    <w:p>
+      <w:pPr>
+        <w:rPr>
+          <w:b/>
+          <w:iCs/>
+          <w:szCs w:val="14"/>
+        </w:rPr>
+      </w:pPr>
+      <w:r>
+        <w:rPr>
+          <w:noProof/>
+          <w:lang w:val="fr-CH" w:eastAsia="fr-CH"/>
+        </w:rPr>
+        <w:lastRenderedPageBreak/>
+        <w:drawing>
+          <wp:inline distT="0" distB="0" distL="0" distR="0" wp14:anchorId="648C75A0" wp14:editId="5E6FD88B">
+            <wp:extent cx="2833394" cy="3375498"/>
+            <wp:effectExtent l="0" t="0" r="5080" b="0"/>
+            <wp:docPr id="47" name="Image 47"/>
+            <wp:cNvGraphicFramePr>
+              <a:graphicFrameLocks xmlns:a="http://schemas.openxmlformats.org/drawingml/2006/main" noChangeAspect="1"/>
+            </wp:cNvGraphicFramePr>
+            <a:graphic xmlns:a="http://schemas.openxmlformats.org/drawingml/2006/main">
+              <a:graphicData uri="http://schemas.openxmlformats.org/drawingml/2006/picture">
+                <pic:pic xmlns:pic="http://schemas.openxmlformats.org/drawingml/2006/picture">
+                  <pic:nvPicPr>
+                    <pic:cNvPr id="1" name=""/>
+                    <pic:cNvPicPr/>
+                  </pic:nvPicPr>
+                  <pic:blipFill>
+                    <a:blip r:embed="rId27"/>
+                    <a:stretch>
+                      <a:fillRect/>
+                    </a:stretch>
+                  </pic:blipFill>
+                  <pic:spPr>
+                    <a:xfrm>
+                      <a:off x="0" y="0"/>
                       <a:ext cx="2859413" cy="3406495"/>
                     </a:xfrm>
                     <a:prstGeom prst="rect">
@@ -4925,23 +4862,13 @@
           <w:szCs w:val="14"/>
         </w:rPr>
       </w:pPr>
-      <w:proofErr w:type="gramStart"/>
       <w:r>
         <w:rPr>
           <w:iCs/>
           <w:sz w:val="22"/>
           <w:szCs w:val="14"/>
         </w:rPr>
-        <w:t>Uses</w:t>
-      </w:r>
-      <w:proofErr w:type="gramEnd"/>
-      <w:r>
-        <w:rPr>
-          <w:iCs/>
-          <w:sz w:val="22"/>
-          <w:szCs w:val="14"/>
-        </w:rPr>
-        <w:t xml:space="preserve"> cases scenarios</w:t>
+        <w:t>Uses cases scenarios</w:t>
       </w:r>
     </w:p>
     <w:p>
@@ -5790,6 +5717,7 @@
       <w:r>
         <w:rPr>
           <w:noProof/>
+          <w:lang w:val="fr-CH" w:eastAsia="fr-CH"/>
         </w:rPr>
         <w:drawing>
           <wp:inline distT="0" distB="0" distL="0" distR="0" wp14:anchorId="343D740C" wp14:editId="0FFD4088">
@@ -5809,7 +5737,7 @@
                     </pic:cNvPicPr>
                   </pic:nvPicPr>
                   <pic:blipFill>
-                    <a:blip r:embed="rId27">
+                    <a:blip r:embed="rId28">
                       <a:extLst>
                         <a:ext uri="{28A0092B-C50C-407E-A947-70E740481C1C}">
                           <a14:useLocalDpi xmlns:a14="http://schemas.microsoft.com/office/drawing/2010/main" val="0"/>
@@ -5873,6 +5801,7 @@
       <w:r>
         <w:rPr>
           <w:noProof/>
+          <w:lang w:val="fr-CH" w:eastAsia="fr-CH"/>
         </w:rPr>
         <w:drawing>
           <wp:inline distT="0" distB="0" distL="0" distR="0" wp14:anchorId="7A7C0E1C" wp14:editId="1E2B52B7">
@@ -5890,7 +5819,7 @@
                     <pic:cNvPicPr/>
                   </pic:nvPicPr>
                   <pic:blipFill>
-                    <a:blip r:embed="rId28"/>
+                    <a:blip r:embed="rId29"/>
                     <a:stretch>
                       <a:fillRect/>
                     </a:stretch>
@@ -7193,27 +7122,8 @@
       </w:r>
       <w:r>
         <w:pict w14:anchorId="555C92E4">
-          <v:shapetype id="_x0000_t75" coordsize="21600,21600" o:spt="75" o:preferrelative="t" path="m@4@5l@4@11@9@11@9@5xe" filled="f" stroked="f">
-            <v:stroke joinstyle="miter"/>
-            <v:formulas>
-              <v:f eqn="if lineDrawn pixelLineWidth 0"/>
-              <v:f eqn="sum @0 1 0"/>
-              <v:f eqn="sum 0 0 @1"/>
-              <v:f eqn="prod @2 1 2"/>
-              <v:f eqn="prod @3 21600 pixelWidth"/>
-              <v:f eqn="prod @3 21600 pixelHeight"/>
-              <v:f eqn="sum @0 0 1"/>
-              <v:f eqn="prod @6 1 2"/>
-              <v:f eqn="prod @7 21600 pixelWidth"/>
-              <v:f eqn="sum @8 21600 0"/>
-              <v:f eqn="prod @7 21600 pixelHeight"/>
-              <v:f eqn="sum @10 21600 0"/>
-            </v:formulas>
-            <v:path o:extrusionok="f" gradientshapeok="t" o:connecttype="rect"/>
-            <o:lock v:ext="edit" aspectratio="t"/>
-          </v:shapetype>
-          <v:shape id="_x0000_i1025" type="#_x0000_t75" style="width:452.4pt;height:405.6pt">
-            <v:imagedata r:id="rId29" o:title="ChatPublic_Maquette"/>
+          <v:shape id="_x0000_i1025" type="#_x0000_t75" style="width:452.4pt;height:405.5pt">
+            <v:imagedata r:id="rId30" o:title="ChatPublic_Maquette"/>
           </v:shape>
         </w:pict>
       </w:r>
@@ -8537,8 +8447,8 @@
       </w:r>
       <w:r>
         <w:pict w14:anchorId="76ABB558">
-          <v:shape id="_x0000_i1026" type="#_x0000_t75" style="width:452.4pt;height:405.6pt">
-            <v:imagedata r:id="rId30" o:title="ChatPrivé_Maquette"/>
+          <v:shape id="_x0000_i1026" type="#_x0000_t75" style="width:452.4pt;height:405.5pt">
+            <v:imagedata r:id="rId31" o:title="ChatPrivé_Maquette"/>
           </v:shape>
         </w:pict>
       </w:r>
@@ -10011,8 +9921,8 @@
       </w:r>
       <w:r>
         <w:pict w14:anchorId="592788EC">
-          <v:shape id="_x0000_i1027" type="#_x0000_t75" style="width:452.4pt;height:372pt">
-            <v:imagedata r:id="rId31" o:title="Option_UtilStandard"/>
+          <v:shape id="_x0000_i1027" type="#_x0000_t75" style="width:452.4pt;height:372.25pt">
+            <v:imagedata r:id="rId32" o:title="Option_UtilStandard"/>
           </v:shape>
         </w:pict>
       </w:r>
@@ -11354,8 +11264,8 @@
       </w:r>
       <w:r>
         <w:pict w14:anchorId="5AB1900E">
-          <v:shape id="_x0000_i1028" type="#_x0000_t75" style="width:452.4pt;height:405.6pt">
-            <v:imagedata r:id="rId32" o:title="GestionDesCollab_Maquette"/>
+          <v:shape id="_x0000_i1028" type="#_x0000_t75" style="width:452.4pt;height:405.5pt">
+            <v:imagedata r:id="rId33" o:title="GestionDesCollab_Maquette"/>
           </v:shape>
         </w:pict>
       </w:r>
@@ -12673,6 +12583,7 @@
       <w:r>
         <w:rPr>
           <w:noProof/>
+          <w:lang w:val="fr-CH" w:eastAsia="fr-CH"/>
         </w:rPr>
         <w:drawing>
           <wp:inline distT="0" distB="0" distL="0" distR="0" wp14:anchorId="62D1B470" wp14:editId="14920E2B">
@@ -12692,7 +12603,7 @@
                     </pic:cNvPicPr>
                   </pic:nvPicPr>
                   <pic:blipFill>
-                    <a:blip r:embed="rId33">
+                    <a:blip r:embed="rId34">
                       <a:extLst>
                         <a:ext uri="{28A0092B-C50C-407E-A947-70E740481C1C}">
                           <a14:useLocalDpi xmlns:a14="http://schemas.microsoft.com/office/drawing/2010/main" val="0"/>
@@ -13205,7 +13116,7 @@
                                 <w:color w:val="FF0000"/>
                                 <w:sz w:val="22"/>
                                 <w:szCs w:val="72"/>
-                                <w:lang w:val="fr-CH"/>
+                                <w:lang w:val="fr-CH" w:eastAsia="fr-CH"/>
                                 <w14:shadow w14:blurRad="38100" w14:dist="19050" w14:dir="2700000" w14:sx="100000" w14:sy="100000" w14:kx="0" w14:ky="0" w14:algn="tl">
                                   <w14:schemeClr w14:val="dk1">
                                     <w14:alpha w14:val="60000"/>
@@ -13235,7 +13146,7 @@
                                           </pic:cNvPicPr>
                                         </pic:nvPicPr>
                                         <pic:blipFill>
-                                          <a:blip r:embed="rId34">
+                                          <a:blip r:embed="rId35">
                                             <a:extLst>
                                               <a:ext uri="{28A0092B-C50C-407E-A947-70E740481C1C}">
                                                 <a14:useLocalDpi xmlns:a14="http://schemas.microsoft.com/office/drawing/2010/main" val="0"/>
@@ -13340,7 +13251,7 @@
                           <w:color w:val="FF0000"/>
                           <w:sz w:val="22"/>
                           <w:szCs w:val="72"/>
-                          <w:lang w:val="fr-CH"/>
+                          <w:lang w:val="fr-CH" w:eastAsia="fr-CH"/>
                           <w14:shadow w14:blurRad="38100" w14:dist="19050" w14:dir="2700000" w14:sx="100000" w14:sy="100000" w14:kx="0" w14:ky="0" w14:algn="tl">
                             <w14:schemeClr w14:val="dk1">
                               <w14:alpha w14:val="60000"/>
@@ -13370,7 +13281,7 @@
                                     </pic:cNvPicPr>
                                   </pic:nvPicPr>
                                   <pic:blipFill>
-                                    <a:blip r:embed="rId34">
+                                    <a:blip r:embed="rId35">
                                       <a:extLst>
                                         <a:ext uri="{28A0092B-C50C-407E-A947-70E740481C1C}">
                                           <a14:useLocalDpi xmlns:a14="http://schemas.microsoft.com/office/drawing/2010/main" val="0"/>
@@ -13570,6 +13481,7 @@
       <w:r>
         <w:rPr>
           <w:noProof/>
+          <w:lang w:val="fr-CH" w:eastAsia="fr-CH"/>
         </w:rPr>
         <w:drawing>
           <wp:inline distT="0" distB="0" distL="0" distR="0" wp14:anchorId="3AD78825" wp14:editId="6C97B34E">
@@ -13589,7 +13501,7 @@
                     </pic:cNvPicPr>
                   </pic:nvPicPr>
                   <pic:blipFill>
-                    <a:blip r:embed="rId35">
+                    <a:blip r:embed="rId36">
                       <a:extLst>
                         <a:ext uri="{28A0092B-C50C-407E-A947-70E740481C1C}">
                           <a14:useLocalDpi xmlns:a14="http://schemas.microsoft.com/office/drawing/2010/main" val="0"/>
@@ -14458,6 +14370,7 @@
       <w:r>
         <w:rPr>
           <w:noProof/>
+          <w:lang w:val="fr-CH" w:eastAsia="fr-CH"/>
         </w:rPr>
         <w:drawing>
           <wp:inline distT="0" distB="0" distL="0" distR="0" wp14:anchorId="7EBD90BE" wp14:editId="509BD6A1">
@@ -14477,7 +14390,7 @@
                     </pic:cNvPicPr>
                   </pic:nvPicPr>
                   <pic:blipFill>
-                    <a:blip r:embed="rId36">
+                    <a:blip r:embed="rId37">
                       <a:extLst>
                         <a:ext uri="{28A0092B-C50C-407E-A947-70E740481C1C}">
                           <a14:useLocalDpi xmlns:a14="http://schemas.microsoft.com/office/drawing/2010/main" val="0"/>
@@ -15184,6 +15097,7 @@
       <w:r>
         <w:rPr>
           <w:noProof/>
+          <w:lang w:val="fr-CH" w:eastAsia="fr-CH"/>
         </w:rPr>
         <w:drawing>
           <wp:inline distT="0" distB="0" distL="0" distR="0" wp14:anchorId="4BF1809C" wp14:editId="58392F9D">
@@ -15203,7 +15117,7 @@
                     </pic:cNvPicPr>
                   </pic:nvPicPr>
                   <pic:blipFill>
-                    <a:blip r:embed="rId37">
+                    <a:blip r:embed="rId38">
                       <a:extLst>
                         <a:ext uri="{28A0092B-C50C-407E-A947-70E740481C1C}">
                           <a14:useLocalDpi xmlns:a14="http://schemas.microsoft.com/office/drawing/2010/main" val="0"/>
@@ -15525,7 +15439,7 @@
                                 <w:color w:val="FF0000"/>
                                 <w:sz w:val="22"/>
                                 <w:szCs w:val="72"/>
-                                <w:lang w:val="fr-CH"/>
+                                <w:lang w:val="fr-CH" w:eastAsia="fr-CH"/>
                                 <w14:shadow w14:blurRad="38100" w14:dist="19050" w14:dir="2700000" w14:sx="100000" w14:sy="100000" w14:kx="0" w14:ky="0" w14:algn="tl">
                                   <w14:schemeClr w14:val="dk1">
                                     <w14:alpha w14:val="60000"/>
@@ -15555,7 +15469,7 @@
                                           </pic:cNvPicPr>
                                         </pic:nvPicPr>
                                         <pic:blipFill>
-                                          <a:blip r:embed="rId34">
+                                          <a:blip r:embed="rId35">
                                             <a:extLst>
                                               <a:ext uri="{28A0092B-C50C-407E-A947-70E740481C1C}">
                                                 <a14:useLocalDpi xmlns:a14="http://schemas.microsoft.com/office/drawing/2010/main" val="0"/>
@@ -15660,7 +15574,7 @@
                           <w:color w:val="FF0000"/>
                           <w:sz w:val="22"/>
                           <w:szCs w:val="72"/>
-                          <w:lang w:val="fr-CH"/>
+                          <w:lang w:val="fr-CH" w:eastAsia="fr-CH"/>
                           <w14:shadow w14:blurRad="38100" w14:dist="19050" w14:dir="2700000" w14:sx="100000" w14:sy="100000" w14:kx="0" w14:ky="0" w14:algn="tl">
                             <w14:schemeClr w14:val="dk1">
                               <w14:alpha w14:val="60000"/>
@@ -15690,7 +15604,7 @@
                                     </pic:cNvPicPr>
                                   </pic:nvPicPr>
                                   <pic:blipFill>
-                                    <a:blip r:embed="rId34">
+                                    <a:blip r:embed="rId35">
                                       <a:extLst>
                                         <a:ext uri="{28A0092B-C50C-407E-A947-70E740481C1C}">
                                           <a14:useLocalDpi xmlns:a14="http://schemas.microsoft.com/office/drawing/2010/main" val="0"/>
@@ -16204,6 +16118,7 @@
       <w:r>
         <w:rPr>
           <w:noProof/>
+          <w:lang w:val="fr-CH" w:eastAsia="fr-CH"/>
         </w:rPr>
         <w:drawing>
           <wp:inline distT="0" distB="0" distL="0" distR="0" wp14:anchorId="68BA5F3C" wp14:editId="04BB0CEF">
@@ -16223,7 +16138,7 @@
                     </pic:cNvPicPr>
                   </pic:nvPicPr>
                   <pic:blipFill>
-                    <a:blip r:embed="rId38">
+                    <a:blip r:embed="rId39">
                       <a:extLst>
                         <a:ext uri="{28A0092B-C50C-407E-A947-70E740481C1C}">
                           <a14:useLocalDpi xmlns:a14="http://schemas.microsoft.com/office/drawing/2010/main" val="0"/>
@@ -16296,14 +16211,9 @@
       <w:pPr>
         <w:pStyle w:val="Titre3"/>
       </w:pPr>
-      <w:proofErr w:type="gramStart"/>
       <w:r>
         <w:lastRenderedPageBreak/>
-        <w:t>Uses</w:t>
-      </w:r>
-      <w:proofErr w:type="gramEnd"/>
-      <w:r>
-        <w:t xml:space="preserve"> cases scenarios</w:t>
+        <w:t>Uses cases scenarios</w:t>
       </w:r>
       <w:bookmarkEnd w:id="8"/>
     </w:p>
@@ -16325,13 +16235,8 @@
     </w:p>
     <w:p/>
     <w:p>
-      <w:proofErr w:type="gramStart"/>
-      <w:r>
-        <w:t>Uses</w:t>
-      </w:r>
-      <w:proofErr w:type="gramEnd"/>
-      <w:r>
-        <w:t xml:space="preserve"> cases du lancement de l’application :</w:t>
+      <w:r>
+        <w:t>Uses cases du lancement de l’application :</w:t>
       </w:r>
     </w:p>
     <w:p/>
@@ -17923,13 +17828,8 @@
     </w:p>
     <w:p/>
     <w:p>
-      <w:proofErr w:type="gramStart"/>
-      <w:r>
-        <w:t>Uses</w:t>
-      </w:r>
-      <w:proofErr w:type="gramEnd"/>
-      <w:r>
-        <w:t xml:space="preserve"> cases scénario de l’envoi d’un message dans le fil de discussion public :</w:t>
+      <w:r>
+        <w:t>Uses cases scénario de l’envoi d’un message dans le fil de discussion public :</w:t>
       </w:r>
     </w:p>
     <w:p>
@@ -18969,14 +18869,9 @@
     </w:p>
     <w:p/>
     <w:p>
-      <w:proofErr w:type="gramStart"/>
       <w:r>
         <w:lastRenderedPageBreak/>
-        <w:t>Uses</w:t>
-      </w:r>
-      <w:proofErr w:type="gramEnd"/>
-      <w:r>
-        <w:t xml:space="preserve"> case scénario suppression de son message :</w:t>
+        <w:t>Uses case scénario suppression de son message :</w:t>
       </w:r>
     </w:p>
     <w:p/>
@@ -19648,13 +19543,8 @@
     </w:tbl>
     <w:p/>
     <w:p>
-      <w:proofErr w:type="gramStart"/>
-      <w:r>
-        <w:t>Uses</w:t>
-      </w:r>
-      <w:proofErr w:type="gramEnd"/>
-      <w:r>
-        <w:t xml:space="preserve"> case scénario modification de son message :</w:t>
+      <w:r>
+        <w:t>Uses case scénario modification de son message :</w:t>
       </w:r>
     </w:p>
     <w:p/>
@@ -20642,29 +20532,7 @@
                 <w:szCs w:val="22"/>
                 <w:lang w:val="fr-CH" w:eastAsia="fr-CH"/>
               </w:rPr>
-              <w:t xml:space="preserve">La modification sera </w:t>
-            </w:r>
-            <w:proofErr w:type="gramStart"/>
-            <w:r>
-              <w:rPr>
-                <w:rFonts w:ascii="Calibri" w:hAnsi="Calibri" w:cs="Calibri"/>
-                <w:color w:val="000000"/>
-                <w:sz w:val="22"/>
-                <w:szCs w:val="22"/>
-                <w:lang w:val="fr-CH" w:eastAsia="fr-CH"/>
-              </w:rPr>
-              <w:t>envoyé</w:t>
-            </w:r>
-            <w:proofErr w:type="gramEnd"/>
-            <w:r>
-              <w:rPr>
-                <w:rFonts w:ascii="Calibri" w:hAnsi="Calibri" w:cs="Calibri"/>
-                <w:color w:val="000000"/>
-                <w:sz w:val="22"/>
-                <w:szCs w:val="22"/>
-                <w:lang w:val="fr-CH" w:eastAsia="fr-CH"/>
-              </w:rPr>
-              <w:t xml:space="preserve"> à la base de données</w:t>
+              <w:t>La modification sera envoyé à la base de données</w:t>
             </w:r>
           </w:p>
         </w:tc>
@@ -20721,19 +20589,11 @@
           <w:lang w:val="fr-CH"/>
         </w:rPr>
       </w:pPr>
-      <w:proofErr w:type="gramStart"/>
       <w:r>
         <w:rPr>
           <w:lang w:val="fr-CH"/>
         </w:rPr>
-        <w:t>Uses</w:t>
-      </w:r>
-      <w:proofErr w:type="gramEnd"/>
-      <w:r>
-        <w:rPr>
-          <w:lang w:val="fr-CH"/>
-        </w:rPr>
-        <w:t xml:space="preserve"> cases scénario ajout d’un collaborateur :</w:t>
+        <w:t>Uses cases scénario ajout d’un collaborateur :</w:t>
       </w:r>
     </w:p>
     <w:p>
@@ -21799,20 +21659,12 @@
           <w:lang w:val="fr-CH"/>
         </w:rPr>
       </w:pPr>
-      <w:proofErr w:type="gramStart"/>
       <w:r>
         <w:rPr>
           <w:lang w:val="fr-CH"/>
         </w:rPr>
         <w:lastRenderedPageBreak/>
-        <w:t>Uses</w:t>
-      </w:r>
-      <w:proofErr w:type="gramEnd"/>
-      <w:r>
-        <w:rPr>
-          <w:lang w:val="fr-CH"/>
-        </w:rPr>
-        <w:t xml:space="preserve"> cases scénario modification d’un collaborateur</w:t>
+        <w:t>Uses cases scénario modification d’un collaborateur</w:t>
       </w:r>
       <w:r>
         <w:rPr>
@@ -22708,19 +22560,11 @@
           <w:lang w:val="fr-CH"/>
         </w:rPr>
       </w:pPr>
-      <w:proofErr w:type="gramStart"/>
       <w:r>
         <w:rPr>
           <w:lang w:val="fr-CH"/>
         </w:rPr>
-        <w:t>Uses</w:t>
-      </w:r>
-      <w:proofErr w:type="gramEnd"/>
-      <w:r>
-        <w:rPr>
-          <w:lang w:val="fr-CH"/>
-        </w:rPr>
-        <w:t xml:space="preserve"> cases scénario suppression d’un collaborateur</w:t>
+        <w:t>Uses cases scénario suppression d’un collaborateur</w:t>
       </w:r>
       <w:r>
         <w:rPr>
@@ -23527,8 +23371,8 @@
     <w:p>
       <w:r>
         <w:pict w14:anchorId="5922B898">
-          <v:shape id="_x0000_i1029" type="#_x0000_t75" style="width:496.8pt;height:371.4pt">
-            <v:imagedata r:id="rId39" o:title="DiagrammeLancementProgramme"/>
+          <v:shape id="_x0000_i1029" type="#_x0000_t75" style="width:496.55pt;height:371.55pt">
+            <v:imagedata r:id="rId40" o:title="DiagrammeLancementProgramme"/>
           </v:shape>
         </w:pict>
       </w:r>
@@ -23549,8 +23393,8 @@
     <w:p>
       <w:r>
         <w:pict w14:anchorId="484BC221">
-          <v:shape id="_x0000_i1030" type="#_x0000_t75" style="width:216.6pt;height:208.2pt">
-            <v:imagedata r:id="rId40" o:title="DiagrammeSuppressionDeSonMessage"/>
+          <v:shape id="_x0000_i1030" type="#_x0000_t75" style="width:216.7pt;height:208.55pt">
+            <v:imagedata r:id="rId41" o:title="DiagrammeSuppressionDeSonMessage"/>
           </v:shape>
         </w:pict>
       </w:r>
@@ -23570,6 +23414,7 @@
       <w:r>
         <w:rPr>
           <w:noProof/>
+          <w:lang w:val="fr-CH" w:eastAsia="fr-CH"/>
         </w:rPr>
         <w:drawing>
           <wp:inline distT="0" distB="0" distL="0" distR="0" wp14:anchorId="1E69B259" wp14:editId="57EBB2AF">
@@ -23589,7 +23434,7 @@
                     </pic:cNvPicPr>
                   </pic:nvPicPr>
                   <pic:blipFill>
-                    <a:blip r:embed="rId41">
+                    <a:blip r:embed="rId42">
                       <a:extLst>
                         <a:ext uri="{28A0092B-C50C-407E-A947-70E740481C1C}">
                           <a14:useLocalDpi xmlns:a14="http://schemas.microsoft.com/office/drawing/2010/main" val="0"/>
@@ -23641,6 +23486,7 @@
       <w:r>
         <w:rPr>
           <w:noProof/>
+          <w:lang w:val="fr-CH" w:eastAsia="fr-CH"/>
         </w:rPr>
         <w:drawing>
           <wp:inline distT="0" distB="0" distL="0" distR="0" wp14:anchorId="5A386BE9" wp14:editId="0008A36D">
@@ -23660,7 +23506,7 @@
                     </pic:cNvPicPr>
                   </pic:nvPicPr>
                   <pic:blipFill>
-                    <a:blip r:embed="rId42">
+                    <a:blip r:embed="rId43">
                       <a:extLst>
                         <a:ext uri="{28A0092B-C50C-407E-A947-70E740481C1C}">
                           <a14:useLocalDpi xmlns:a14="http://schemas.microsoft.com/office/drawing/2010/main" val="0"/>
@@ -24069,6 +23915,7 @@
           <w:lang w:eastAsia="fr-FR"/>
         </w:rPr>
       </w:pPr>
+      <w:proofErr w:type="spellStart"/>
       <w:r>
         <w:rPr>
           <w:rFonts w:ascii="Arial" w:hAnsi="Arial"/>
@@ -24076,7 +23923,17 @@
           <w:szCs w:val="14"/>
           <w:lang w:eastAsia="fr-FR"/>
         </w:rPr>
-        <w:t xml:space="preserve">Arianne </w:t>
+        <w:t>Arianne</w:t>
+      </w:r>
+      <w:proofErr w:type="spellEnd"/>
+      <w:r>
+        <w:rPr>
+          <w:rFonts w:ascii="Arial" w:hAnsi="Arial"/>
+          <w:sz w:val="24"/>
+          <w:szCs w:val="14"/>
+          <w:lang w:eastAsia="fr-FR"/>
+        </w:rPr>
+        <w:t xml:space="preserve"> </w:t>
       </w:r>
       <w:proofErr w:type="spellStart"/>
       <w:r>
@@ -24205,6 +24062,7 @@
           <w:lang w:eastAsia="fr-FR"/>
         </w:rPr>
       </w:pPr>
+      <w:proofErr w:type="spellStart"/>
       <w:r>
         <w:rPr>
           <w:rFonts w:ascii="Arial" w:hAnsi="Arial"/>
@@ -24212,7 +24070,17 @@
           <w:szCs w:val="14"/>
           <w:lang w:eastAsia="fr-FR"/>
         </w:rPr>
-        <w:t xml:space="preserve">Noelle </w:t>
+        <w:t>Noelle</w:t>
+      </w:r>
+      <w:proofErr w:type="spellEnd"/>
+      <w:r>
+        <w:rPr>
+          <w:rFonts w:ascii="Arial" w:hAnsi="Arial"/>
+          <w:sz w:val="24"/>
+          <w:szCs w:val="14"/>
+          <w:lang w:eastAsia="fr-FR"/>
+        </w:rPr>
+        <w:t xml:space="preserve"> </w:t>
       </w:r>
       <w:proofErr w:type="spellStart"/>
       <w:r>
@@ -25985,6 +25853,7 @@
           <w:lang w:eastAsia="fr-FR"/>
         </w:rPr>
       </w:pPr>
+      <w:proofErr w:type="spellStart"/>
       <w:r>
         <w:rPr>
           <w:rFonts w:ascii="Arial" w:hAnsi="Arial"/>
@@ -25992,7 +25861,17 @@
           <w:szCs w:val="14"/>
           <w:lang w:eastAsia="fr-FR"/>
         </w:rPr>
-        <w:t xml:space="preserve">Arianne </w:t>
+        <w:t>Arianne</w:t>
+      </w:r>
+      <w:proofErr w:type="spellEnd"/>
+      <w:r>
+        <w:rPr>
+          <w:rFonts w:ascii="Arial" w:hAnsi="Arial"/>
+          <w:sz w:val="24"/>
+          <w:szCs w:val="14"/>
+          <w:lang w:eastAsia="fr-FR"/>
+        </w:rPr>
+        <w:t xml:space="preserve"> </w:t>
       </w:r>
       <w:proofErr w:type="spellStart"/>
       <w:r>
@@ -26432,6 +26311,7 @@
           <w:lang w:eastAsia="fr-FR"/>
         </w:rPr>
       </w:pPr>
+      <w:proofErr w:type="spellStart"/>
       <w:r>
         <w:rPr>
           <w:rFonts w:ascii="Arial" w:hAnsi="Arial"/>
@@ -26439,7 +26319,17 @@
           <w:szCs w:val="14"/>
           <w:lang w:eastAsia="fr-FR"/>
         </w:rPr>
-        <w:t xml:space="preserve">Noelle </w:t>
+        <w:t>Noelle</w:t>
+      </w:r>
+      <w:proofErr w:type="spellEnd"/>
+      <w:r>
+        <w:rPr>
+          <w:rFonts w:ascii="Arial" w:hAnsi="Arial"/>
+          <w:sz w:val="24"/>
+          <w:szCs w:val="14"/>
+          <w:lang w:eastAsia="fr-FR"/>
+        </w:rPr>
+        <w:t xml:space="preserve"> </w:t>
       </w:r>
       <w:proofErr w:type="spellStart"/>
       <w:r>
@@ -26779,27 +26669,7 @@
           <w:szCs w:val="14"/>
           <w:lang w:eastAsia="fr-FR"/>
         </w:rPr>
-        <w:t xml:space="preserve">Tout d’abord nous avons les différents « formulaires ». </w:t>
-      </w:r>
-      <w:proofErr w:type="gramStart"/>
-      <w:r>
-        <w:rPr>
-          <w:rFonts w:ascii="Arial" w:hAnsi="Arial"/>
-          <w:sz w:val="24"/>
-          <w:szCs w:val="14"/>
-          <w:lang w:eastAsia="fr-FR"/>
-        </w:rPr>
-        <w:t>C’est</w:t>
-      </w:r>
-      <w:proofErr w:type="gramEnd"/>
-      <w:r>
-        <w:rPr>
-          <w:rFonts w:ascii="Arial" w:hAnsi="Arial"/>
-          <w:sz w:val="24"/>
-          <w:szCs w:val="14"/>
-          <w:lang w:eastAsia="fr-FR"/>
-        </w:rPr>
-        <w:t xml:space="preserve"> les pages nécessaires pour l’application.</w:t>
+        <w:t>Tout d’abord nous avons les différents « formulaires ». C’est les pages nécessaires pour l’application.</w:t>
       </w:r>
     </w:p>
     <w:p>
@@ -26876,7 +26746,7 @@
                     <pic:cNvPicPr/>
                   </pic:nvPicPr>
                   <pic:blipFill>
-                    <a:blip r:embed="rId43"/>
+                    <a:blip r:embed="rId44"/>
                     <a:stretch>
                       <a:fillRect/>
                     </a:stretch>
@@ -28496,6 +28366,21 @@
           <w:ilvl w:val="0"/>
           <w:numId w:val="0"/>
         </w:numPr>
+        <w:ind w:left="360" w:hanging="360"/>
+        <w:rPr>
+          <w:rFonts w:ascii="Arial" w:hAnsi="Arial" w:cs="Arial"/>
+          <w:iCs/>
+          <w:sz w:val="24"/>
+        </w:rPr>
+      </w:pPr>
+    </w:p>
+    <w:p>
+      <w:pPr>
+        <w:pStyle w:val="Retraitnormal1"/>
+        <w:numPr>
+          <w:ilvl w:val="0"/>
+          <w:numId w:val="0"/>
+        </w:numPr>
         <w:ind w:left="360"/>
         <w:rPr>
           <w:rFonts w:ascii="Arial" w:hAnsi="Arial" w:cs="Arial"/>
@@ -28521,9 +28406,91 @@
     </w:p>
     <w:p>
       <w:pPr>
+        <w:rPr>
+          <w:b/>
+          <w:iCs/>
+          <w:u w:val="single"/>
+        </w:rPr>
+      </w:pPr>
+      <w:bookmarkStart w:id="21" w:name="_Toc104296210"/>
+      <w:r>
+        <w:br w:type="page"/>
+      </w:r>
+    </w:p>
+    <w:p>
+      <w:pPr>
         <w:pStyle w:val="Titre2"/>
       </w:pPr>
-      <w:bookmarkStart w:id="21" w:name="_Toc104296210"/>
+      <w:r>
+        <w:rPr>
+          <w:noProof/>
+          <w:lang w:val="fr-CH" w:eastAsia="fr-CH"/>
+        </w:rPr>
+        <w:lastRenderedPageBreak/>
+        <w:drawing>
+          <wp:anchor distT="0" distB="0" distL="114300" distR="114300" simplePos="0" relativeHeight="251771904" behindDoc="0" locked="0" layoutInCell="1" allowOverlap="1" wp14:anchorId="0DB24D6D" wp14:editId="19045E66">
+            <wp:simplePos x="0" y="0"/>
+            <wp:positionH relativeFrom="page">
+              <wp:align>right</wp:align>
+            </wp:positionH>
+            <wp:positionV relativeFrom="paragraph">
+              <wp:posOffset>520700</wp:posOffset>
+            </wp:positionV>
+            <wp:extent cx="7546975" cy="3562350"/>
+            <wp:effectExtent l="0" t="0" r="0" b="0"/>
+            <wp:wrapThrough wrapText="bothSides">
+              <wp:wrapPolygon edited="0">
+                <wp:start x="0" y="0"/>
+                <wp:lineTo x="0" y="21484"/>
+                <wp:lineTo x="21536" y="21484"/>
+                <wp:lineTo x="21536" y="0"/>
+                <wp:lineTo x="0" y="0"/>
+              </wp:wrapPolygon>
+            </wp:wrapThrough>
+            <wp:docPr id="82" name="Image 82"/>
+            <wp:cNvGraphicFramePr>
+              <a:graphicFrameLocks xmlns:a="http://schemas.openxmlformats.org/drawingml/2006/main" noChangeAspect="1"/>
+            </wp:cNvGraphicFramePr>
+            <a:graphic xmlns:a="http://schemas.openxmlformats.org/drawingml/2006/main">
+              <a:graphicData uri="http://schemas.openxmlformats.org/drawingml/2006/picture">
+                <pic:pic xmlns:pic="http://schemas.openxmlformats.org/drawingml/2006/picture">
+                  <pic:nvPicPr>
+                    <pic:cNvPr id="1" name=""/>
+                    <pic:cNvPicPr/>
+                  </pic:nvPicPr>
+                  <pic:blipFill>
+                    <a:blip r:embed="rId45">
+                      <a:extLst>
+                        <a:ext uri="{28A0092B-C50C-407E-A947-70E740481C1C}">
+                          <a14:useLocalDpi xmlns:a14="http://schemas.microsoft.com/office/drawing/2010/main" val="0"/>
+                        </a:ext>
+                      </a:extLst>
+                    </a:blip>
+                    <a:stretch>
+                      <a:fillRect/>
+                    </a:stretch>
+                  </pic:blipFill>
+                  <pic:spPr>
+                    <a:xfrm>
+                      <a:off x="0" y="0"/>
+                      <a:ext cx="7546975" cy="3562350"/>
+                    </a:xfrm>
+                    <a:prstGeom prst="rect">
+                      <a:avLst/>
+                    </a:prstGeom>
+                  </pic:spPr>
+                </pic:pic>
+              </a:graphicData>
+            </a:graphic>
+            <wp14:sizeRelH relativeFrom="margin">
+              <wp14:pctWidth>0</wp14:pctWidth>
+            </wp14:sizeRelH>
+            <wp14:sizeRelV relativeFrom="margin">
+              <wp14:pctHeight>0</wp14:pctHeight>
+            </wp14:sizeRelV>
+          </wp:anchor>
+        </w:drawing>
+      </w:r>
       <w:r>
         <w:t>Planification</w:t>
       </w:r>
@@ -28537,7 +28504,6 @@
           <w:ilvl w:val="0"/>
           <w:numId w:val="0"/>
         </w:numPr>
-        <w:ind w:left="349"/>
         <w:rPr>
           <w:rFonts w:ascii="Arial" w:hAnsi="Arial"/>
           <w:i/>
@@ -28550,203 +28516,12 @@
       <w:r>
         <w:rPr>
           <w:rFonts w:ascii="Arial" w:hAnsi="Arial"/>
-          <w:i/>
-          <w:iCs/>
           <w:sz w:val="24"/>
-          <w:szCs w:val="14"/>
+          <w:szCs w:val="20"/>
           <w:lang w:eastAsia="fr-FR"/>
         </w:rPr>
-        <w:t>Révision de la planification initiale du projet :</w:t>
-      </w:r>
-    </w:p>
-    <w:p>
-      <w:pPr>
-        <w:pStyle w:val="Retraitnormal1"/>
-        <w:numPr>
-          <w:ilvl w:val="0"/>
-          <w:numId w:val="0"/>
-        </w:numPr>
-        <w:ind w:left="349"/>
-        <w:rPr>
-          <w:rFonts w:ascii="Arial" w:hAnsi="Arial"/>
-          <w:i/>
-          <w:iCs/>
-          <w:sz w:val="24"/>
-          <w:szCs w:val="14"/>
-          <w:lang w:eastAsia="fr-FR"/>
-        </w:rPr>
-      </w:pPr>
-    </w:p>
-    <w:p>
-      <w:pPr>
-        <w:pStyle w:val="Retraitnormal1"/>
-        <w:numPr>
-          <w:ilvl w:val="0"/>
-          <w:numId w:val="8"/>
-        </w:numPr>
-        <w:rPr>
-          <w:rFonts w:ascii="Arial" w:hAnsi="Arial"/>
-          <w:i/>
-          <w:iCs/>
-          <w:sz w:val="24"/>
-          <w:szCs w:val="14"/>
-          <w:lang w:eastAsia="fr-FR"/>
-        </w:rPr>
-      </w:pPr>
-      <w:proofErr w:type="gramStart"/>
-      <w:r>
-        <w:rPr>
-          <w:rFonts w:ascii="Arial" w:hAnsi="Arial"/>
-          <w:i/>
-          <w:iCs/>
-          <w:sz w:val="24"/>
-          <w:szCs w:val="14"/>
-          <w:lang w:eastAsia="fr-FR"/>
-        </w:rPr>
-        <w:t>planning</w:t>
-      </w:r>
-      <w:proofErr w:type="gramEnd"/>
-      <w:r>
-        <w:rPr>
-          <w:rFonts w:ascii="Arial" w:hAnsi="Arial"/>
-          <w:i/>
-          <w:iCs/>
-          <w:sz w:val="24"/>
-          <w:szCs w:val="14"/>
-          <w:lang w:eastAsia="fr-FR"/>
-        </w:rPr>
-        <w:t xml:space="preserve"> indiquant les dates de début et de fin du projet ainsi que le découpage connu des diverses phases. </w:t>
-      </w:r>
-    </w:p>
-    <w:p>
-      <w:pPr>
-        <w:pStyle w:val="Retraitnormal1"/>
-        <w:numPr>
-          <w:ilvl w:val="0"/>
-          <w:numId w:val="8"/>
-        </w:numPr>
-        <w:rPr>
-          <w:rFonts w:ascii="Arial" w:hAnsi="Arial"/>
-          <w:i/>
-          <w:iCs/>
-          <w:sz w:val="24"/>
-          <w:szCs w:val="14"/>
-          <w:lang w:eastAsia="fr-FR"/>
-        </w:rPr>
-      </w:pPr>
-      <w:proofErr w:type="gramStart"/>
-      <w:r>
-        <w:rPr>
-          <w:rFonts w:ascii="Arial" w:hAnsi="Arial"/>
-          <w:i/>
-          <w:iCs/>
-          <w:sz w:val="24"/>
-          <w:szCs w:val="14"/>
-          <w:lang w:eastAsia="fr-FR"/>
-        </w:rPr>
-        <w:t>partage</w:t>
-      </w:r>
-      <w:proofErr w:type="gramEnd"/>
-      <w:r>
-        <w:rPr>
-          <w:rFonts w:ascii="Arial" w:hAnsi="Arial"/>
-          <w:i/>
-          <w:iCs/>
-          <w:sz w:val="24"/>
-          <w:szCs w:val="14"/>
-          <w:lang w:eastAsia="fr-FR"/>
-        </w:rPr>
-        <w:t xml:space="preserve"> des tâches en cas de travail à plusieurs.</w:t>
-      </w:r>
-    </w:p>
-    <w:p>
-      <w:pPr>
-        <w:pStyle w:val="Retraitnormal1"/>
-        <w:numPr>
-          <w:ilvl w:val="0"/>
-          <w:numId w:val="0"/>
-        </w:numPr>
-        <w:ind w:left="720"/>
-        <w:rPr>
-          <w:rFonts w:ascii="Arial" w:hAnsi="Arial"/>
-          <w:i/>
-          <w:iCs/>
-          <w:sz w:val="24"/>
-          <w:szCs w:val="14"/>
-          <w:lang w:eastAsia="fr-FR"/>
-        </w:rPr>
-      </w:pPr>
-    </w:p>
-    <w:p>
-      <w:pPr>
-        <w:pStyle w:val="Retraitnormal1"/>
-        <w:numPr>
-          <w:ilvl w:val="0"/>
-          <w:numId w:val="0"/>
-        </w:numPr>
-        <w:ind w:left="360"/>
-        <w:rPr>
-          <w:rFonts w:ascii="Arial" w:hAnsi="Arial"/>
-          <w:i/>
-          <w:iCs/>
-          <w:sz w:val="24"/>
-          <w:szCs w:val="14"/>
-          <w:lang w:eastAsia="fr-FR"/>
-        </w:rPr>
-      </w:pPr>
-      <w:r>
-        <w:rPr>
-          <w:rFonts w:ascii="Arial" w:hAnsi="Arial"/>
-          <w:i/>
-          <w:iCs/>
-          <w:sz w:val="24"/>
-          <w:szCs w:val="14"/>
-          <w:lang w:eastAsia="fr-FR"/>
-        </w:rPr>
-        <w:t xml:space="preserve">Il s’agit en principe de la planification </w:t>
-      </w:r>
-      <w:r>
-        <w:rPr>
-          <w:rFonts w:ascii="Arial" w:hAnsi="Arial"/>
-          <w:b/>
-          <w:bCs/>
-          <w:i/>
-          <w:iCs/>
-          <w:sz w:val="24"/>
-          <w:szCs w:val="14"/>
-          <w:lang w:eastAsia="fr-FR"/>
-        </w:rPr>
-        <w:t>définitive du projet</w:t>
-      </w:r>
-      <w:r>
-        <w:rPr>
-          <w:rFonts w:ascii="Arial" w:hAnsi="Arial"/>
-          <w:i/>
-          <w:iCs/>
-          <w:sz w:val="24"/>
-          <w:szCs w:val="14"/>
-          <w:lang w:eastAsia="fr-FR"/>
-        </w:rPr>
-        <w:t>. Elle peut être ensuite affinée (découpage des tâches). Si les délais doivent être ensuite modifiés, le responsable de projet doit être avisé, et les raisons doivent être expliquées dans l’historique.</w:t>
-      </w:r>
-    </w:p>
-    <w:p>
-      <w:pPr>
-        <w:pStyle w:val="Retraitnormal1"/>
-        <w:numPr>
-          <w:ilvl w:val="0"/>
-          <w:numId w:val="0"/>
-        </w:numPr>
-        <w:ind w:left="360"/>
-        <w:rPr>
-          <w:rFonts w:ascii="Arial" w:hAnsi="Arial"/>
-          <w:i/>
-          <w:iCs/>
-          <w:sz w:val="24"/>
-          <w:szCs w:val="14"/>
-          <w:lang w:eastAsia="fr-FR"/>
-        </w:rPr>
-      </w:pPr>
+        <w:t>Un document PDF concernant le planning final se trouve dans le répertoire GitHub (dans le dossier « Documentation »).</w:t>
+      </w:r>
     </w:p>
     <w:p>
       <w:pPr>
@@ -28930,7 +28705,6 @@
       <w:bookmarkStart w:id="25" w:name="_Toc71703259"/>
       <w:bookmarkStart w:id="26" w:name="_Toc104296212"/>
       <w:r>
-        <w:lastRenderedPageBreak/>
         <w:t>R</w:t>
       </w:r>
       <w:bookmarkEnd w:id="25"/>
@@ -29010,8 +28784,8 @@
           <w:iCs/>
         </w:rPr>
         <w:pict w14:anchorId="387D71BD">
-          <v:shape id="_x0000_i1031" type="#_x0000_t75" style="width:327pt;height:278.4pt">
-            <v:imagedata r:id="rId44" o:title="DossierHierarchie"/>
+          <v:shape id="_x0000_i1031" type="#_x0000_t75" style="width:326.7pt;height:278.5pt">
+            <v:imagedata r:id="rId46" o:title="DossierHierarchie"/>
           </v:shape>
         </w:pict>
       </w:r>
@@ -34239,7 +34013,6 @@
                 <w:lang w:val="fr-CH" w:eastAsia="fr-CH"/>
               </w:rPr>
             </w:pPr>
-            <w:proofErr w:type="gramStart"/>
             <w:r>
               <w:rPr>
                 <w:rFonts w:ascii="Calibri" w:hAnsi="Calibri" w:cs="Calibri"/>
@@ -34248,18 +34021,7 @@
                 <w:szCs w:val="22"/>
                 <w:lang w:val="fr-CH" w:eastAsia="fr-CH"/>
               </w:rPr>
-              <w:t>Les utilisateur</w:t>
-            </w:r>
-            <w:proofErr w:type="gramEnd"/>
-            <w:r>
-              <w:rPr>
-                <w:rFonts w:ascii="Calibri" w:hAnsi="Calibri" w:cs="Calibri"/>
-                <w:color w:val="000000"/>
-                <w:sz w:val="22"/>
-                <w:szCs w:val="22"/>
-                <w:lang w:val="fr-CH" w:eastAsia="fr-CH"/>
-              </w:rPr>
-              <w:t xml:space="preserve"> peuvent créer un canal</w:t>
+              <w:t>Les utilisateur peuvent créer un canal</w:t>
             </w:r>
           </w:p>
         </w:tc>
@@ -34557,29 +34319,7 @@
                 <w:szCs w:val="22"/>
                 <w:lang w:val="fr-CH" w:eastAsia="fr-CH"/>
               </w:rPr>
-              <w:t xml:space="preserve">Les utilisateurs doivent entrer </w:t>
-            </w:r>
-            <w:proofErr w:type="spellStart"/>
-            <w:r>
-              <w:rPr>
-                <w:rFonts w:ascii="Calibri" w:hAnsi="Calibri" w:cs="Calibri"/>
-                <w:color w:val="000000"/>
-                <w:sz w:val="22"/>
-                <w:szCs w:val="22"/>
-                <w:lang w:val="fr-CH" w:eastAsia="fr-CH"/>
-              </w:rPr>
-              <w:t>l'id</w:t>
-            </w:r>
-            <w:proofErr w:type="spellEnd"/>
-            <w:r>
-              <w:rPr>
-                <w:rFonts w:ascii="Calibri" w:hAnsi="Calibri" w:cs="Calibri"/>
-                <w:color w:val="000000"/>
-                <w:sz w:val="22"/>
-                <w:szCs w:val="22"/>
-                <w:lang w:val="fr-CH" w:eastAsia="fr-CH"/>
-              </w:rPr>
-              <w:t xml:space="preserve"> des utilisateurs qu'ils veulent ajouter</w:t>
+              <w:t>Les utilisateurs doivent entrer l'id des utilisateurs qu'ils veulent ajouter</w:t>
             </w:r>
           </w:p>
         </w:tc>
@@ -35224,20 +34964,8 @@
                 <w:szCs w:val="22"/>
                 <w:lang w:val="fr-CH" w:eastAsia="fr-CH"/>
               </w:rPr>
-              <w:t xml:space="preserve">Les utilisateurs inscrits au canal sont </w:t>
+              <w:t>Les utilisateurs inscrits au canal sont visible</w:t>
             </w:r>
-            <w:proofErr w:type="gramStart"/>
-            <w:r>
-              <w:rPr>
-                <w:rFonts w:ascii="Calibri" w:hAnsi="Calibri" w:cs="Calibri"/>
-                <w:color w:val="000000"/>
-                <w:sz w:val="22"/>
-                <w:szCs w:val="22"/>
-                <w:lang w:val="fr-CH" w:eastAsia="fr-CH"/>
-              </w:rPr>
-              <w:t>visible</w:t>
-            </w:r>
-            <w:proofErr w:type="gramEnd"/>
           </w:p>
         </w:tc>
         <w:tc>
@@ -35566,130 +35294,22 @@
     </w:p>
     <w:p>
       <w:pPr>
-        <w:ind w:left="426"/>
+        <w:pStyle w:val="Paragraphedeliste"/>
+        <w:numPr>
+          <w:ilvl w:val="0"/>
+          <w:numId w:val="15"/>
+        </w:numPr>
         <w:rPr>
           <w:rFonts w:cs="Arial"/>
           <w:iCs/>
         </w:rPr>
       </w:pPr>
-    </w:p>
-    <w:p>
-      <w:pPr>
-        <w:ind w:left="426"/>
+      <w:r>
         <w:rPr>
           <w:rFonts w:cs="Arial"/>
           <w:iCs/>
         </w:rPr>
-      </w:pPr>
-    </w:p>
-    <w:p>
-      <w:pPr>
-        <w:ind w:left="426"/>
-        <w:rPr>
-          <w:rFonts w:cs="Arial"/>
-          <w:i/>
-        </w:rPr>
-      </w:pPr>
-      <w:r>
-        <w:rPr>
-          <w:rFonts w:cs="Arial"/>
-          <w:i/>
-        </w:rPr>
-        <w:t>Lister les documents fournis au client avec votre produit, en indiquant les numéros de versions</w:t>
-      </w:r>
-      <w:r>
-        <w:rPr>
-          <w:rFonts w:cs="Arial"/>
-          <w:i/>
-        </w:rPr>
-        <w:t xml:space="preserve"> </w:t>
-      </w:r>
-    </w:p>
-    <w:p>
-      <w:pPr>
-        <w:ind w:left="426"/>
-        <w:rPr>
-          <w:rFonts w:cs="Arial"/>
-          <w:i/>
-        </w:rPr>
-      </w:pPr>
-    </w:p>
-    <w:p>
-      <w:pPr>
-        <w:numPr>
-          <w:ilvl w:val="0"/>
-          <w:numId w:val="4"/>
-        </w:numPr>
-        <w:rPr>
-          <w:rFonts w:cs="Arial"/>
-          <w:i/>
-        </w:rPr>
-      </w:pPr>
-      <w:r>
-        <w:rPr>
-          <w:rFonts w:cs="Arial"/>
-          <w:i/>
-        </w:rPr>
-        <w:t>le rapport de projet</w:t>
-      </w:r>
-    </w:p>
-    <w:p>
-      <w:pPr>
-        <w:numPr>
-          <w:ilvl w:val="0"/>
-          <w:numId w:val="4"/>
-        </w:numPr>
-        <w:rPr>
-          <w:rFonts w:cs="Arial"/>
-          <w:i/>
-        </w:rPr>
-      </w:pPr>
-      <w:r>
-        <w:rPr>
-          <w:rFonts w:cs="Arial"/>
-          <w:i/>
-        </w:rPr>
-        <w:t>le manuel d'Installation (en annexe)</w:t>
-      </w:r>
-    </w:p>
-    <w:p>
-      <w:pPr>
-        <w:numPr>
-          <w:ilvl w:val="0"/>
-          <w:numId w:val="4"/>
-        </w:numPr>
-        <w:rPr>
-          <w:rFonts w:cs="Arial"/>
-          <w:i/>
-        </w:rPr>
-      </w:pPr>
-      <w:r>
-        <w:rPr>
-          <w:rFonts w:cs="Arial"/>
-          <w:i/>
-        </w:rPr>
-        <w:t>le manuel d'Utilisation avec des exemples graphiques (en annexe)</w:t>
-      </w:r>
-    </w:p>
-    <w:p>
-      <w:pPr>
-        <w:numPr>
-          <w:ilvl w:val="0"/>
-          <w:numId w:val="4"/>
-        </w:numPr>
-        <w:rPr>
-          <w:rFonts w:cs="Arial"/>
-          <w:i/>
-          <w:iCs/>
-        </w:rPr>
-      </w:pPr>
-      <w:r>
-        <w:rPr>
-          <w:rFonts w:cs="Arial"/>
-          <w:i/>
-          <w:iCs/>
-        </w:rPr>
-        <w:t>autres…</w:t>
+        <w:t>Manuel pour utilisateur sera fourni aux deux experts ainsi qu’au chef de projet.</w:t>
       </w:r>
     </w:p>
     <w:p>
@@ -35719,133 +35339,32 @@
       </w:r>
       <w:bookmarkEnd w:id="42"/>
     </w:p>
-    <w:p>
-      <w:pPr>
-        <w:pStyle w:val="En-tte"/>
-        <w:ind w:left="357"/>
-      </w:pPr>
-    </w:p>
-    <w:p>
-      <w:pPr>
-        <w:pStyle w:val="Retraitnormal1"/>
-        <w:numPr>
-          <w:ilvl w:val="0"/>
-          <w:numId w:val="0"/>
-        </w:numPr>
-        <w:ind w:left="357"/>
-        <w:rPr>
-          <w:rFonts w:ascii="Arial" w:hAnsi="Arial" w:cs="Arial"/>
-          <w:i/>
-          <w:sz w:val="24"/>
-        </w:rPr>
-      </w:pPr>
-      <w:r>
-        <w:rPr>
-          <w:rFonts w:ascii="Arial" w:hAnsi="Arial" w:cs="Arial"/>
-          <w:i/>
-          <w:sz w:val="24"/>
-        </w:rPr>
-        <w:t>Développez en tous cas les points suivants:</w:t>
-      </w:r>
-    </w:p>
-    <w:p>
-      <w:pPr>
-        <w:pStyle w:val="Retraitnormal1"/>
-        <w:numPr>
-          <w:ilvl w:val="0"/>
-          <w:numId w:val="0"/>
-        </w:numPr>
-        <w:ind w:left="357"/>
-        <w:rPr>
-          <w:rFonts w:ascii="Arial" w:hAnsi="Arial" w:cs="Arial"/>
-          <w:i/>
-          <w:sz w:val="24"/>
-        </w:rPr>
-      </w:pPr>
-    </w:p>
-    <w:p>
-      <w:pPr>
-        <w:numPr>
-          <w:ilvl w:val="0"/>
-          <w:numId w:val="4"/>
-        </w:numPr>
-        <w:rPr>
-          <w:rFonts w:cs="Arial"/>
-          <w:i/>
-        </w:rPr>
-      </w:pPr>
-      <w:r>
-        <w:rPr>
-          <w:rFonts w:cs="Arial"/>
-          <w:i/>
-        </w:rPr>
-        <w:t>Objectifs atteints / non-atteints</w:t>
-      </w:r>
-    </w:p>
-    <w:p>
-      <w:pPr>
-        <w:numPr>
-          <w:ilvl w:val="0"/>
-          <w:numId w:val="4"/>
-        </w:numPr>
-        <w:rPr>
-          <w:rFonts w:cs="Arial"/>
-          <w:i/>
-        </w:rPr>
-      </w:pPr>
-      <w:r>
-        <w:rPr>
-          <w:rFonts w:cs="Arial"/>
-          <w:i/>
-        </w:rPr>
-        <w:t>Points positifs / négatifs</w:t>
-      </w:r>
-    </w:p>
-    <w:p>
-      <w:pPr>
-        <w:numPr>
-          <w:ilvl w:val="0"/>
-          <w:numId w:val="4"/>
-        </w:numPr>
-        <w:rPr>
-          <w:rFonts w:cs="Arial"/>
-          <w:i/>
-        </w:rPr>
-      </w:pPr>
-      <w:r>
-        <w:rPr>
-          <w:rFonts w:cs="Arial"/>
-          <w:i/>
-        </w:rPr>
-        <w:t>Difficultés particulières</w:t>
-      </w:r>
-    </w:p>
-    <w:p>
-      <w:pPr>
-        <w:numPr>
-          <w:ilvl w:val="0"/>
-          <w:numId w:val="4"/>
-        </w:numPr>
-        <w:rPr>
-          <w:rFonts w:cs="Arial"/>
-          <w:i/>
-        </w:rPr>
-      </w:pPr>
-      <w:r>
-        <w:rPr>
-          <w:rFonts w:cs="Arial"/>
-          <w:i/>
-        </w:rPr>
-        <w:t>Suites possibles pour le projet (évolutions &amp; améliorations)</w:t>
-      </w:r>
-    </w:p>
-    <w:p>
-      <w:pPr>
-        <w:rPr>
-          <w:szCs w:val="14"/>
-        </w:rPr>
-      </w:pPr>
-    </w:p>
+    <w:p/>
+    <w:p>
+      <w:r>
+        <w:t>Objectifs atteint :</w:t>
+      </w:r>
+    </w:p>
+    <w:p/>
+    <w:p>
+      <w:pPr>
+        <w:rPr>
+          <w:b/>
+        </w:rPr>
+      </w:pPr>
+      <w:r>
+        <w:rPr>
+          <w:b/>
+        </w:rPr>
+        <w:t>Chaque utilisateur peut envoyer un message</w:t>
+      </w:r>
+    </w:p>
+    <w:p>
+      <w:r>
+        <w:t>Cette fonction a bien été implémenté</w:t>
+      </w:r>
+    </w:p>
+    <w:p/>
     <w:p>
       <w:pPr>
         <w:rPr>
@@ -35914,44 +35433,389 @@
       <w:pPr>
         <w:ind w:left="426"/>
         <w:rPr>
-          <w:i/>
-        </w:rPr>
-      </w:pPr>
-      <w:r>
-        <w:rPr>
-          <w:i/>
-        </w:rPr>
-        <w:t>Liste des livres utilisé</w:t>
-      </w:r>
-      <w:r>
-        <w:rPr>
-          <w:i/>
-        </w:rPr>
-        <w:t>s</w:t>
-      </w:r>
-      <w:r>
-        <w:rPr>
-          <w:i/>
-        </w:rPr>
-        <w:t xml:space="preserve"> (Titre, auteur, date), des sites Internet (URL) consultés, des articles (Revue, date, titre, auteur)… Et de toutes les aides externes (noms)   </w:t>
-      </w:r>
+          <w:iCs/>
+        </w:rPr>
+      </w:pPr>
+      <w:r>
+        <w:rPr>
+          <w:iCs/>
+        </w:rPr>
+        <w:t>Sites :</w:t>
+      </w:r>
+    </w:p>
+    <w:p>
+      <w:pPr>
+        <w:ind w:left="426"/>
+        <w:rPr>
+          <w:iCs/>
+        </w:rPr>
+      </w:pPr>
+      <w:hyperlink r:id="rId47" w:history="1">
+        <w:r>
+          <w:rPr>
+            <w:rStyle w:val="Lienhypertexte"/>
+            <w:iCs/>
+          </w:rPr>
+          <w:t>https://stackoverflow.com/</w:t>
+        </w:r>
+      </w:hyperlink>
+      <w:r>
+        <w:rPr>
+          <w:iCs/>
+        </w:rPr>
+        <w:t> :</w:t>
+      </w:r>
+    </w:p>
+    <w:p>
+      <w:pPr>
+        <w:ind w:left="426"/>
+        <w:rPr>
+          <w:iCs/>
+        </w:rPr>
+      </w:pPr>
+    </w:p>
+    <w:p>
+      <w:pPr>
+        <w:ind w:left="426"/>
+        <w:rPr>
+          <w:iCs/>
+        </w:rPr>
+      </w:pPr>
+      <w:hyperlink r:id="rId48" w:history="1">
+        <w:r>
+          <w:rPr>
+            <w:rStyle w:val="Lienhypertexte"/>
+            <w:iCs/>
+          </w:rPr>
+          <w:t>https://stackoverflow.com/questions/19859096/c-sharp-chat-application</w:t>
+        </w:r>
+      </w:hyperlink>
+    </w:p>
+    <w:p>
+      <w:pPr>
+        <w:ind w:left="426"/>
+        <w:rPr>
+          <w:iCs/>
+        </w:rPr>
+      </w:pPr>
+      <w:hyperlink r:id="rId49" w:history="1">
+        <w:r>
+          <w:rPr>
+            <w:rStyle w:val="Lienhypertexte"/>
+            <w:iCs/>
+          </w:rPr>
+          <w:t>https://stackoverflow.com/questions/12013792/how-to-get-number-of-items-in-listbox</w:t>
+        </w:r>
+      </w:hyperlink>
+    </w:p>
+    <w:p>
+      <w:pPr>
+        <w:ind w:left="426"/>
+        <w:rPr>
+          <w:iCs/>
+        </w:rPr>
+      </w:pPr>
+      <w:hyperlink r:id="rId50" w:history="1">
+        <w:r>
+          <w:rPr>
+            <w:rStyle w:val="Lienhypertexte"/>
+            <w:iCs/>
+          </w:rPr>
+          <w:t>https://stackoverflow.com/questions/17126745/get-id-from-selected-item-listbox</w:t>
+        </w:r>
+      </w:hyperlink>
+    </w:p>
+    <w:p>
+      <w:pPr>
+        <w:ind w:left="426"/>
+        <w:rPr>
+          <w:iCs/>
+        </w:rPr>
+      </w:pPr>
+      <w:hyperlink r:id="rId51" w:history="1">
+        <w:r>
+          <w:rPr>
+            <w:rStyle w:val="Lienhypertexte"/>
+            <w:iCs/>
+          </w:rPr>
+          <w:t>https://stackoverflow.com/questions/4668911/capturing-count-from-an-sql-query</w:t>
+        </w:r>
+      </w:hyperlink>
+    </w:p>
+    <w:p>
+      <w:pPr>
+        <w:ind w:left="426"/>
+        <w:rPr>
+          <w:iCs/>
+        </w:rPr>
+      </w:pPr>
+      <w:hyperlink r:id="rId52" w:history="1">
+        <w:r>
+          <w:rPr>
+            <w:rStyle w:val="Lienhypertexte"/>
+            <w:iCs/>
+          </w:rPr>
+          <w:t>https://stackoverflow.com/questions/20038494/how-do-you-know-if-a-sql-table-has-been-changed-since-the-last-time-you-used-it</w:t>
+        </w:r>
+      </w:hyperlink>
+    </w:p>
+    <w:p>
+      <w:pPr>
+        <w:ind w:left="426"/>
+        <w:rPr>
+          <w:iCs/>
+        </w:rPr>
+      </w:pPr>
+    </w:p>
+    <w:p>
+      <w:pPr>
+        <w:ind w:left="426"/>
+        <w:rPr>
+          <w:iCs/>
+        </w:rPr>
+      </w:pPr>
+    </w:p>
+    <w:p>
+      <w:pPr>
+        <w:ind w:left="426"/>
+        <w:rPr>
+          <w:iCs/>
+        </w:rPr>
+      </w:pPr>
+      <w:hyperlink r:id="rId53" w:history="1">
+        <w:r>
+          <w:rPr>
+            <w:rStyle w:val="Lienhypertexte"/>
+            <w:iCs/>
+          </w:rPr>
+          <w:t>https://youtube.com/</w:t>
+        </w:r>
+      </w:hyperlink>
+      <w:r>
+        <w:rPr>
+          <w:iCs/>
+        </w:rPr>
+        <w:t> :</w:t>
+      </w:r>
+    </w:p>
+    <w:p>
+      <w:pPr>
+        <w:ind w:left="426"/>
+        <w:rPr>
+          <w:iCs/>
+        </w:rPr>
+      </w:pPr>
+    </w:p>
+    <w:p>
+      <w:pPr>
+        <w:ind w:left="426"/>
+        <w:rPr>
+          <w:iCs/>
+        </w:rPr>
+      </w:pPr>
+      <w:hyperlink r:id="rId54" w:history="1">
+        <w:r>
+          <w:rPr>
+            <w:rStyle w:val="Lienhypertexte"/>
+            <w:iCs/>
+          </w:rPr>
+          <w:t>https://www.youtube.com/watch?v=yLhTrmWfpHk</w:t>
+        </w:r>
+      </w:hyperlink>
+      <w:r>
+        <w:rPr>
+          <w:iCs/>
+        </w:rPr>
+        <w:t xml:space="preserve">   (Créer un setup.exe)</w:t>
+      </w:r>
+    </w:p>
+    <w:p>
+      <w:pPr>
+        <w:ind w:left="426"/>
+        <w:rPr>
+          <w:iCs/>
+        </w:rPr>
+      </w:pPr>
+      <w:hyperlink r:id="rId55" w:history="1">
+        <w:r>
+          <w:rPr>
+            <w:rStyle w:val="Lienhypertexte"/>
+            <w:iCs/>
+          </w:rPr>
+          <w:t>https://www.youtube.com/watch?v=HAq9vo0Q2Ro</w:t>
+        </w:r>
+      </w:hyperlink>
+      <w:r>
+        <w:rPr>
+          <w:iCs/>
+        </w:rPr>
+        <w:t xml:space="preserve">  (Créer un setup.exe)</w:t>
+      </w:r>
+    </w:p>
+    <w:p>
+      <w:pPr>
+        <w:ind w:left="426"/>
+        <w:rPr>
+          <w:iCs/>
+        </w:rPr>
+      </w:pPr>
+      <w:hyperlink r:id="rId56" w:history="1">
+        <w:r>
+          <w:rPr>
+            <w:rStyle w:val="Lienhypertexte"/>
+            <w:iCs/>
+          </w:rPr>
+          <w:t>https://www.youtube.com/watch?v=uW0kqj7WUTc</w:t>
+        </w:r>
+      </w:hyperlink>
+      <w:r>
+        <w:rPr>
+          <w:iCs/>
+        </w:rPr>
+        <w:t xml:space="preserve">  (Clic droit menu)</w:t>
+      </w:r>
+    </w:p>
+    <w:p>
+      <w:pPr>
+        <w:ind w:left="426"/>
+        <w:rPr>
+          <w:iCs/>
+        </w:rPr>
+      </w:pPr>
+      <w:hyperlink r:id="rId57" w:history="1">
+        <w:r>
+          <w:rPr>
+            <w:rStyle w:val="Lienhypertexte"/>
+            <w:iCs/>
+          </w:rPr>
+          <w:t>https://www.youtube.com/watch?v=I5qvyyhUKfY&amp;t=306s</w:t>
+        </w:r>
+      </w:hyperlink>
+      <w:r>
+        <w:rPr>
+          <w:iCs/>
+        </w:rPr>
+        <w:t xml:space="preserve"> (Lier base de données et </w:t>
+      </w:r>
+      <w:proofErr w:type="spellStart"/>
+      <w:r>
+        <w:rPr>
+          <w:iCs/>
+        </w:rPr>
+        <w:t>listbox</w:t>
+      </w:r>
+      <w:proofErr w:type="spellEnd"/>
+      <w:r>
+        <w:rPr>
+          <w:iCs/>
+        </w:rPr>
+        <w:t>)</w:t>
+      </w:r>
+    </w:p>
+    <w:p>
+      <w:pPr>
+        <w:ind w:left="426"/>
+        <w:rPr>
+          <w:iCs/>
+        </w:rPr>
+      </w:pPr>
+    </w:p>
+    <w:p>
+      <w:pPr>
+        <w:ind w:left="426"/>
+        <w:rPr>
+          <w:iCs/>
+        </w:rPr>
+      </w:pPr>
+      <w:r>
+        <w:rPr>
+          <w:iCs/>
+        </w:rPr>
+        <w:t>Aide externes :</w:t>
+      </w:r>
+    </w:p>
+    <w:p>
+      <w:pPr>
+        <w:pStyle w:val="Paragraphedeliste"/>
+        <w:numPr>
+          <w:ilvl w:val="0"/>
+          <w:numId w:val="15"/>
+        </w:numPr>
+        <w:rPr>
+          <w:iCs/>
+        </w:rPr>
+      </w:pPr>
+      <w:r>
+        <w:rPr>
+          <w:iCs/>
+        </w:rPr>
+        <w:t>Adam G</w:t>
+      </w:r>
+      <w:r>
+        <w:rPr>
+          <w:iCs/>
+        </w:rPr>
+        <w:t>ruber : Pour différentes techniques de programmations.</w:t>
+      </w:r>
+    </w:p>
+    <w:p>
+      <w:pPr>
+        <w:pStyle w:val="Paragraphedeliste"/>
+        <w:numPr>
+          <w:ilvl w:val="0"/>
+          <w:numId w:val="15"/>
+        </w:numPr>
+        <w:rPr>
+          <w:iCs/>
+        </w:rPr>
+      </w:pPr>
+      <w:proofErr w:type="spellStart"/>
+      <w:r>
+        <w:rPr>
+          <w:iCs/>
+        </w:rPr>
+        <w:t>Kiala-Binga</w:t>
+      </w:r>
+      <w:proofErr w:type="spellEnd"/>
+      <w:r>
+        <w:rPr>
+          <w:iCs/>
+        </w:rPr>
+        <w:t xml:space="preserve"> Christnovie : Pour le chang</w:t>
+      </w:r>
+      <w:bookmarkStart w:id="48" w:name="_GoBack"/>
+      <w:bookmarkEnd w:id="48"/>
+      <w:r>
+        <w:rPr>
+          <w:iCs/>
+        </w:rPr>
+        <w:t>ement de page dynamique.</w:t>
+      </w:r>
+    </w:p>
+    <w:p>
+      <w:pPr>
+        <w:ind w:left="426"/>
+        <w:rPr>
+          <w:iCs/>
+        </w:rPr>
+      </w:pPr>
     </w:p>
     <w:p>
       <w:pPr>
         <w:pStyle w:val="Titre2"/>
       </w:pPr>
-      <w:bookmarkStart w:id="48" w:name="_Toc25553330"/>
-      <w:bookmarkStart w:id="49" w:name="_Toc71703266"/>
-      <w:bookmarkStart w:id="50" w:name="_Toc104296221"/>
+      <w:bookmarkStart w:id="49" w:name="_Toc25553330"/>
+      <w:bookmarkStart w:id="50" w:name="_Toc71703266"/>
+      <w:bookmarkStart w:id="51" w:name="_Toc104296221"/>
       <w:r>
         <w:t xml:space="preserve">Journal de </w:t>
       </w:r>
-      <w:bookmarkEnd w:id="48"/>
       <w:bookmarkEnd w:id="49"/>
+      <w:bookmarkEnd w:id="50"/>
       <w:r>
         <w:t>travail</w:t>
       </w:r>
-      <w:bookmarkEnd w:id="50"/>
+      <w:bookmarkEnd w:id="51"/>
     </w:p>
     <w:p/>
     <w:tbl>
@@ -36102,28 +35966,28 @@
       </w:tr>
     </w:tbl>
     <w:p>
-      <w:bookmarkStart w:id="51" w:name="_Toc25553331"/>
-      <w:bookmarkEnd w:id="51"/>
+      <w:bookmarkStart w:id="52" w:name="_Toc25553331"/>
+      <w:bookmarkEnd w:id="52"/>
     </w:p>
     <w:p>
       <w:pPr>
         <w:pStyle w:val="Titre2"/>
       </w:pPr>
-      <w:bookmarkStart w:id="52" w:name="_Toc71703270"/>
-      <w:bookmarkStart w:id="53" w:name="_Toc104296222"/>
-      <w:bookmarkStart w:id="54" w:name="_Toc25553334"/>
+      <w:bookmarkStart w:id="53" w:name="_Toc71703270"/>
+      <w:bookmarkStart w:id="54" w:name="_Toc104296222"/>
+      <w:bookmarkStart w:id="55" w:name="_Toc25553334"/>
       <w:r>
         <w:t>A</w:t>
       </w:r>
       <w:r>
         <w:t>rchives du projet</w:t>
       </w:r>
-      <w:bookmarkEnd w:id="52"/>
       <w:bookmarkEnd w:id="53"/>
+      <w:bookmarkEnd w:id="54"/>
       <w:r>
         <w:t xml:space="preserve"> </w:t>
       </w:r>
-      <w:bookmarkEnd w:id="54"/>
+      <w:bookmarkEnd w:id="55"/>
     </w:p>
     <w:p/>
     <w:p>
@@ -36155,8 +36019,8 @@
       </w:pPr>
     </w:p>
     <w:sectPr>
-      <w:headerReference w:type="default" r:id="rId45"/>
-      <w:footerReference w:type="default" r:id="rId46"/>
+      <w:headerReference w:type="default" r:id="rId58"/>
+      <w:footerReference w:type="default" r:id="rId59"/>
       <w:pgSz w:w="11906" w:h="16838" w:code="9"/>
       <w:pgMar w:top="1418" w:right="1418" w:bottom="1418" w:left="1418" w:header="720" w:footer="720" w:gutter="0"/>
       <w:cols w:space="720"/>
@@ -36167,7 +36031,7 @@
 </file>
 
 <file path=word/endnotes.xml><?xml version="1.0" encoding="utf-8"?>
-<w:endnotes xmlns:wpc="http://schemas.microsoft.com/office/word/2010/wordprocessingCanvas" xmlns:cx="http://schemas.microsoft.com/office/drawing/2014/chartex" xmlns:cx1="http://schemas.microsoft.com/office/drawing/2015/9/8/chartex" xmlns:cx2="http://schemas.microsoft.com/office/drawing/2015/10/21/chartex" xmlns:cx3="http://schemas.microsoft.com/office/drawing/2016/5/9/chartex" xmlns:cx4="http://schemas.microsoft.com/office/drawing/2016/5/10/chartex" xmlns:cx5="http://schemas.microsoft.com/office/drawing/2016/5/11/chartex" xmlns:cx6="http://schemas.microsoft.com/office/drawing/2016/5/12/chartex" xmlns:cx7="http://schemas.microsoft.com/office/drawing/2016/5/13/chartex" xmlns:cx8="http://schemas.microsoft.com/office/drawing/2016/5/14/chartex" xmlns:mc="http://schemas.openxmlformats.org/markup-compatibility/2006" xmlns:aink="http://schemas.microsoft.com/office/drawing/2016/ink" xmlns:am3d="http://schemas.microsoft.com/office/drawing/2017/model3d" xmlns:o="urn:schemas-microsoft-com:office:office" xmlns:r="http://schemas.openxmlformats.org/officeDocument/2006/relationships" xmlns:m="http://schemas.openxmlformats.org/officeDocument/2006/math" xmlns:v="urn:schemas-microsoft-com:vml" xmlns:wp14="http://schemas.microsoft.com/office/word/2010/wordprocessingDrawing" xmlns:wp="http://schemas.openxmlformats.org/drawingml/2006/wordprocessingDrawing" xmlns:w10="urn:schemas-microsoft-com:office:word" xmlns:w="http://schemas.openxmlformats.org/wordprocessingml/2006/main" xmlns:w14="http://schemas.microsoft.com/office/word/2010/wordml" xmlns:w15="http://schemas.microsoft.com/office/word/2012/wordml" xmlns:w16cex="http://schemas.microsoft.com/office/word/2018/wordml/cex" xmlns:w16cid="http://schemas.microsoft.com/office/word/2016/wordml/cid" xmlns:w16="http://schemas.microsoft.com/office/word/2018/wordml" xmlns:w16sdtdh="http://schemas.microsoft.com/office/word/2020/wordml/sdtdatahash" xmlns:w16se="http://schemas.microsoft.com/office/word/2015/wordml/symex" xmlns:wpg="http://schemas.microsoft.com/office/word/2010/wordprocessingGroup" xmlns:wpi="http://schemas.microsoft.com/office/word/2010/wordprocessingInk" xmlns:wne="http://schemas.microsoft.com/office/word/2006/wordml" xmlns:wps="http://schemas.microsoft.com/office/word/2010/wordprocessingShape" mc:Ignorable="w14 w15 w16se w16cid w16 w16cex w16sdtdh wp14">
+<w:endnotes xmlns:wpc="http://schemas.microsoft.com/office/word/2010/wordprocessingCanvas" xmlns:cx="http://schemas.microsoft.com/office/drawing/2014/chartex" xmlns:cx1="http://schemas.microsoft.com/office/drawing/2015/9/8/chartex" xmlns:mc="http://schemas.openxmlformats.org/markup-compatibility/2006" xmlns:o="urn:schemas-microsoft-com:office:office" xmlns:r="http://schemas.openxmlformats.org/officeDocument/2006/relationships" xmlns:m="http://schemas.openxmlformats.org/officeDocument/2006/math" xmlns:v="urn:schemas-microsoft-com:vml" xmlns:wp14="http://schemas.microsoft.com/office/word/2010/wordprocessingDrawing" xmlns:wp="http://schemas.openxmlformats.org/drawingml/2006/wordprocessingDrawing" xmlns:w10="urn:schemas-microsoft-com:office:word" xmlns:w="http://schemas.openxmlformats.org/wordprocessingml/2006/main" xmlns:w14="http://schemas.microsoft.com/office/word/2010/wordml" xmlns:w15="http://schemas.microsoft.com/office/word/2012/wordml" xmlns:w16se="http://schemas.microsoft.com/office/word/2015/wordml/symex" xmlns:wpg="http://schemas.microsoft.com/office/word/2010/wordprocessingGroup" xmlns:wpi="http://schemas.microsoft.com/office/word/2010/wordprocessingInk" xmlns:wne="http://schemas.microsoft.com/office/word/2006/wordml" xmlns:wps="http://schemas.microsoft.com/office/word/2010/wordprocessingShape" mc:Ignorable="w14 w15 w16se wp14">
   <w:endnote w:type="separator" w:id="-1">
     <w:p>
       <w:r>
@@ -36186,7 +36050,7 @@
 </file>
 
 <file path=word/footer1.xml><?xml version="1.0" encoding="utf-8"?>
-<w:ftr xmlns:wpc="http://schemas.microsoft.com/office/word/2010/wordprocessingCanvas" xmlns:cx="http://schemas.microsoft.com/office/drawing/2014/chartex" xmlns:cx1="http://schemas.microsoft.com/office/drawing/2015/9/8/chartex" xmlns:cx2="http://schemas.microsoft.com/office/drawing/2015/10/21/chartex" xmlns:cx3="http://schemas.microsoft.com/office/drawing/2016/5/9/chartex" xmlns:cx4="http://schemas.microsoft.com/office/drawing/2016/5/10/chartex" xmlns:cx5="http://schemas.microsoft.com/office/drawing/2016/5/11/chartex" xmlns:cx6="http://schemas.microsoft.com/office/drawing/2016/5/12/chartex" xmlns:cx7="http://schemas.microsoft.com/office/drawing/2016/5/13/chartex" xmlns:cx8="http://schemas.microsoft.com/office/drawing/2016/5/14/chartex" xmlns:mc="http://schemas.openxmlformats.org/markup-compatibility/2006" xmlns:aink="http://schemas.microsoft.com/office/drawing/2016/ink" xmlns:am3d="http://schemas.microsoft.com/office/drawing/2017/model3d" xmlns:o="urn:schemas-microsoft-com:office:office" xmlns:r="http://schemas.openxmlformats.org/officeDocument/2006/relationships" xmlns:m="http://schemas.openxmlformats.org/officeDocument/2006/math" xmlns:v="urn:schemas-microsoft-com:vml" xmlns:wp14="http://schemas.microsoft.com/office/word/2010/wordprocessingDrawing" xmlns:wp="http://schemas.openxmlformats.org/drawingml/2006/wordprocessingDrawing" xmlns:w10="urn:schemas-microsoft-com:office:word" xmlns:w="http://schemas.openxmlformats.org/wordprocessingml/2006/main" xmlns:w14="http://schemas.microsoft.com/office/word/2010/wordml" xmlns:w15="http://schemas.microsoft.com/office/word/2012/wordml" xmlns:w16cex="http://schemas.microsoft.com/office/word/2018/wordml/cex" xmlns:w16cid="http://schemas.microsoft.com/office/word/2016/wordml/cid" xmlns:w16="http://schemas.microsoft.com/office/word/2018/wordml" xmlns:w16sdtdh="http://schemas.microsoft.com/office/word/2020/wordml/sdtdatahash" xmlns:w16se="http://schemas.microsoft.com/office/word/2015/wordml/symex" xmlns:wpg="http://schemas.microsoft.com/office/word/2010/wordprocessingGroup" xmlns:wpi="http://schemas.microsoft.com/office/word/2010/wordprocessingInk" xmlns:wne="http://schemas.microsoft.com/office/word/2006/wordml" xmlns:wps="http://schemas.microsoft.com/office/word/2010/wordprocessingShape" mc:Ignorable="w14 w15 w16se w16cid w16 w16cex w16sdtdh wp14">
+<w:ftr xmlns:wpc="http://schemas.microsoft.com/office/word/2010/wordprocessingCanvas" xmlns:cx="http://schemas.microsoft.com/office/drawing/2014/chartex" xmlns:cx1="http://schemas.microsoft.com/office/drawing/2015/9/8/chartex" xmlns:mc="http://schemas.openxmlformats.org/markup-compatibility/2006" xmlns:o="urn:schemas-microsoft-com:office:office" xmlns:r="http://schemas.openxmlformats.org/officeDocument/2006/relationships" xmlns:m="http://schemas.openxmlformats.org/officeDocument/2006/math" xmlns:v="urn:schemas-microsoft-com:vml" xmlns:wp14="http://schemas.microsoft.com/office/word/2010/wordprocessingDrawing" xmlns:wp="http://schemas.openxmlformats.org/drawingml/2006/wordprocessingDrawing" xmlns:w10="urn:schemas-microsoft-com:office:word" xmlns:w="http://schemas.openxmlformats.org/wordprocessingml/2006/main" xmlns:w14="http://schemas.microsoft.com/office/word/2010/wordml" xmlns:w15="http://schemas.microsoft.com/office/word/2012/wordml" xmlns:w16se="http://schemas.microsoft.com/office/word/2015/wordml/symex" xmlns:wpg="http://schemas.microsoft.com/office/word/2010/wordprocessingGroup" xmlns:wpi="http://schemas.microsoft.com/office/word/2010/wordprocessingInk" xmlns:wne="http://schemas.microsoft.com/office/word/2006/wordml" xmlns:wps="http://schemas.microsoft.com/office/word/2010/wordprocessingShape" mc:Ignorable="w14 w15 w16se wp14">
   <w:p>
     <w:pPr>
       <w:pStyle w:val="Pieddepage"/>
@@ -36243,7 +36107,7 @@
         <w:sz w:val="16"/>
         <w:szCs w:val="16"/>
       </w:rPr>
-      <w:t>31</w:t>
+      <w:t>44</w:t>
     </w:r>
     <w:r>
       <w:rPr>
@@ -36307,7 +36171,7 @@
 </file>
 
 <file path=word/footnotes.xml><?xml version="1.0" encoding="utf-8"?>
-<w:footnotes xmlns:wpc="http://schemas.microsoft.com/office/word/2010/wordprocessingCanvas" xmlns:cx="http://schemas.microsoft.com/office/drawing/2014/chartex" xmlns:cx1="http://schemas.microsoft.com/office/drawing/2015/9/8/chartex" xmlns:cx2="http://schemas.microsoft.com/office/drawing/2015/10/21/chartex" xmlns:cx3="http://schemas.microsoft.com/office/drawing/2016/5/9/chartex" xmlns:cx4="http://schemas.microsoft.com/office/drawing/2016/5/10/chartex" xmlns:cx5="http://schemas.microsoft.com/office/drawing/2016/5/11/chartex" xmlns:cx6="http://schemas.microsoft.com/office/drawing/2016/5/12/chartex" xmlns:cx7="http://schemas.microsoft.com/office/drawing/2016/5/13/chartex" xmlns:cx8="http://schemas.microsoft.com/office/drawing/2016/5/14/chartex" xmlns:mc="http://schemas.openxmlformats.org/markup-compatibility/2006" xmlns:aink="http://schemas.microsoft.com/office/drawing/2016/ink" xmlns:am3d="http://schemas.microsoft.com/office/drawing/2017/model3d" xmlns:o="urn:schemas-microsoft-com:office:office" xmlns:r="http://schemas.openxmlformats.org/officeDocument/2006/relationships" xmlns:m="http://schemas.openxmlformats.org/officeDocument/2006/math" xmlns:v="urn:schemas-microsoft-com:vml" xmlns:wp14="http://schemas.microsoft.com/office/word/2010/wordprocessingDrawing" xmlns:wp="http://schemas.openxmlformats.org/drawingml/2006/wordprocessingDrawing" xmlns:w10="urn:schemas-microsoft-com:office:word" xmlns:w="http://schemas.openxmlformats.org/wordprocessingml/2006/main" xmlns:w14="http://schemas.microsoft.com/office/word/2010/wordml" xmlns:w15="http://schemas.microsoft.com/office/word/2012/wordml" xmlns:w16cex="http://schemas.microsoft.com/office/word/2018/wordml/cex" xmlns:w16cid="http://schemas.microsoft.com/office/word/2016/wordml/cid" xmlns:w16="http://schemas.microsoft.com/office/word/2018/wordml" xmlns:w16sdtdh="http://schemas.microsoft.com/office/word/2020/wordml/sdtdatahash" xmlns:w16se="http://schemas.microsoft.com/office/word/2015/wordml/symex" xmlns:wpg="http://schemas.microsoft.com/office/word/2010/wordprocessingGroup" xmlns:wpi="http://schemas.microsoft.com/office/word/2010/wordprocessingInk" xmlns:wne="http://schemas.microsoft.com/office/word/2006/wordml" xmlns:wps="http://schemas.microsoft.com/office/word/2010/wordprocessingShape" mc:Ignorable="w14 w15 w16se w16cid w16 w16cex w16sdtdh wp14">
+<w:footnotes xmlns:wpc="http://schemas.microsoft.com/office/word/2010/wordprocessingCanvas" xmlns:cx="http://schemas.microsoft.com/office/drawing/2014/chartex" xmlns:cx1="http://schemas.microsoft.com/office/drawing/2015/9/8/chartex" xmlns:mc="http://schemas.openxmlformats.org/markup-compatibility/2006" xmlns:o="urn:schemas-microsoft-com:office:office" xmlns:r="http://schemas.openxmlformats.org/officeDocument/2006/relationships" xmlns:m="http://schemas.openxmlformats.org/officeDocument/2006/math" xmlns:v="urn:schemas-microsoft-com:vml" xmlns:wp14="http://schemas.microsoft.com/office/word/2010/wordprocessingDrawing" xmlns:wp="http://schemas.openxmlformats.org/drawingml/2006/wordprocessingDrawing" xmlns:w10="urn:schemas-microsoft-com:office:word" xmlns:w="http://schemas.openxmlformats.org/wordprocessingml/2006/main" xmlns:w14="http://schemas.microsoft.com/office/word/2010/wordml" xmlns:w15="http://schemas.microsoft.com/office/word/2012/wordml" xmlns:w16se="http://schemas.microsoft.com/office/word/2015/wordml/symex" xmlns:wpg="http://schemas.microsoft.com/office/word/2010/wordprocessingGroup" xmlns:wpi="http://schemas.microsoft.com/office/word/2010/wordprocessingInk" xmlns:wne="http://schemas.microsoft.com/office/word/2006/wordml" xmlns:wps="http://schemas.microsoft.com/office/word/2010/wordprocessingShape" mc:Ignorable="w14 w15 w16se wp14">
   <w:footnote w:type="separator" w:id="-1">
     <w:p>
       <w:r>
@@ -36408,7 +36272,7 @@
 </file>
 
 <file path=word/header1.xml><?xml version="1.0" encoding="utf-8"?>
-<w:hdr xmlns:wpc="http://schemas.microsoft.com/office/word/2010/wordprocessingCanvas" xmlns:cx="http://schemas.microsoft.com/office/drawing/2014/chartex" xmlns:cx1="http://schemas.microsoft.com/office/drawing/2015/9/8/chartex" xmlns:cx2="http://schemas.microsoft.com/office/drawing/2015/10/21/chartex" xmlns:cx3="http://schemas.microsoft.com/office/drawing/2016/5/9/chartex" xmlns:cx4="http://schemas.microsoft.com/office/drawing/2016/5/10/chartex" xmlns:cx5="http://schemas.microsoft.com/office/drawing/2016/5/11/chartex" xmlns:cx6="http://schemas.microsoft.com/office/drawing/2016/5/12/chartex" xmlns:cx7="http://schemas.microsoft.com/office/drawing/2016/5/13/chartex" xmlns:cx8="http://schemas.microsoft.com/office/drawing/2016/5/14/chartex" xmlns:mc="http://schemas.openxmlformats.org/markup-compatibility/2006" xmlns:aink="http://schemas.microsoft.com/office/drawing/2016/ink" xmlns:am3d="http://schemas.microsoft.com/office/drawing/2017/model3d" xmlns:o="urn:schemas-microsoft-com:office:office" xmlns:r="http://schemas.openxmlformats.org/officeDocument/2006/relationships" xmlns:m="http://schemas.openxmlformats.org/officeDocument/2006/math" xmlns:v="urn:schemas-microsoft-com:vml" xmlns:wp14="http://schemas.microsoft.com/office/word/2010/wordprocessingDrawing" xmlns:wp="http://schemas.openxmlformats.org/drawingml/2006/wordprocessingDrawing" xmlns:w10="urn:schemas-microsoft-com:office:word" xmlns:w="http://schemas.openxmlformats.org/wordprocessingml/2006/main" xmlns:w14="http://schemas.microsoft.com/office/word/2010/wordml" xmlns:w15="http://schemas.microsoft.com/office/word/2012/wordml" xmlns:w16cex="http://schemas.microsoft.com/office/word/2018/wordml/cex" xmlns:w16cid="http://schemas.microsoft.com/office/word/2016/wordml/cid" xmlns:w16="http://schemas.microsoft.com/office/word/2018/wordml" xmlns:w16sdtdh="http://schemas.microsoft.com/office/word/2020/wordml/sdtdatahash" xmlns:w16se="http://schemas.microsoft.com/office/word/2015/wordml/symex" xmlns:wpg="http://schemas.microsoft.com/office/word/2010/wordprocessingGroup" xmlns:wpi="http://schemas.microsoft.com/office/word/2010/wordprocessingInk" xmlns:wne="http://schemas.microsoft.com/office/word/2006/wordml" xmlns:wps="http://schemas.microsoft.com/office/word/2010/wordprocessingShape" mc:Ignorable="w14 w15 w16se w16cid w16 w16cex w16sdtdh wp14">
+<w:hdr xmlns:wpc="http://schemas.microsoft.com/office/word/2010/wordprocessingCanvas" xmlns:cx="http://schemas.microsoft.com/office/drawing/2014/chartex" xmlns:cx1="http://schemas.microsoft.com/office/drawing/2015/9/8/chartex" xmlns:mc="http://schemas.openxmlformats.org/markup-compatibility/2006" xmlns:o="urn:schemas-microsoft-com:office:office" xmlns:r="http://schemas.openxmlformats.org/officeDocument/2006/relationships" xmlns:m="http://schemas.openxmlformats.org/officeDocument/2006/math" xmlns:v="urn:schemas-microsoft-com:vml" xmlns:wp14="http://schemas.microsoft.com/office/word/2010/wordprocessingDrawing" xmlns:wp="http://schemas.openxmlformats.org/drawingml/2006/wordprocessingDrawing" xmlns:w10="urn:schemas-microsoft-com:office:word" xmlns:w="http://schemas.openxmlformats.org/wordprocessingml/2006/main" xmlns:w14="http://schemas.microsoft.com/office/word/2010/wordml" xmlns:w15="http://schemas.microsoft.com/office/word/2012/wordml" xmlns:w16se="http://schemas.microsoft.com/office/word/2015/wordml/symex" xmlns:wpg="http://schemas.microsoft.com/office/word/2010/wordprocessingGroup" xmlns:wpi="http://schemas.microsoft.com/office/word/2010/wordprocessingInk" xmlns:wne="http://schemas.microsoft.com/office/word/2006/wordml" xmlns:wps="http://schemas.microsoft.com/office/word/2010/wordprocessingShape" mc:Ignorable="w14 w15 w16se wp14">
   <w:p>
     <w:pPr>
       <w:pStyle w:val="En-tte"/>
@@ -36480,7 +36344,7 @@
 </file>
 
 <file path=word/numbering.xml><?xml version="1.0" encoding="utf-8"?>
-<w:numbering xmlns:wpc="http://schemas.microsoft.com/office/word/2010/wordprocessingCanvas" xmlns:cx="http://schemas.microsoft.com/office/drawing/2014/chartex" xmlns:cx1="http://schemas.microsoft.com/office/drawing/2015/9/8/chartex" xmlns:cx2="http://schemas.microsoft.com/office/drawing/2015/10/21/chartex" xmlns:cx3="http://schemas.microsoft.com/office/drawing/2016/5/9/chartex" xmlns:cx4="http://schemas.microsoft.com/office/drawing/2016/5/10/chartex" xmlns:cx5="http://schemas.microsoft.com/office/drawing/2016/5/11/chartex" xmlns:cx6="http://schemas.microsoft.com/office/drawing/2016/5/12/chartex" xmlns:cx7="http://schemas.microsoft.com/office/drawing/2016/5/13/chartex" xmlns:cx8="http://schemas.microsoft.com/office/drawing/2016/5/14/chartex" xmlns:mc="http://schemas.openxmlformats.org/markup-compatibility/2006" xmlns:aink="http://schemas.microsoft.com/office/drawing/2016/ink" xmlns:am3d="http://schemas.microsoft.com/office/drawing/2017/model3d" xmlns:o="urn:schemas-microsoft-com:office:office" xmlns:r="http://schemas.openxmlformats.org/officeDocument/2006/relationships" xmlns:m="http://schemas.openxmlformats.org/officeDocument/2006/math" xmlns:v="urn:schemas-microsoft-com:vml" xmlns:wp14="http://schemas.microsoft.com/office/word/2010/wordprocessingDrawing" xmlns:wp="http://schemas.openxmlformats.org/drawingml/2006/wordprocessingDrawing" xmlns:w10="urn:schemas-microsoft-com:office:word" xmlns:w="http://schemas.openxmlformats.org/wordprocessingml/2006/main" xmlns:w14="http://schemas.microsoft.com/office/word/2010/wordml" xmlns:w15="http://schemas.microsoft.com/office/word/2012/wordml" xmlns:w16cex="http://schemas.microsoft.com/office/word/2018/wordml/cex" xmlns:w16cid="http://schemas.microsoft.com/office/word/2016/wordml/cid" xmlns:w16="http://schemas.microsoft.com/office/word/2018/wordml" xmlns:w16sdtdh="http://schemas.microsoft.com/office/word/2020/wordml/sdtdatahash" xmlns:w16se="http://schemas.microsoft.com/office/word/2015/wordml/symex" xmlns:wpg="http://schemas.microsoft.com/office/word/2010/wordprocessingGroup" xmlns:wpi="http://schemas.microsoft.com/office/word/2010/wordprocessingInk" xmlns:wne="http://schemas.microsoft.com/office/word/2006/wordml" xmlns:wps="http://schemas.microsoft.com/office/word/2010/wordprocessingShape" mc:Ignorable="w14 w15 w16se w16cid w16 w16cex w16sdtdh wp14">
+<w:numbering xmlns:wpc="http://schemas.microsoft.com/office/word/2010/wordprocessingCanvas" xmlns:cx="http://schemas.microsoft.com/office/drawing/2014/chartex" xmlns:cx1="http://schemas.microsoft.com/office/drawing/2015/9/8/chartex" xmlns:mc="http://schemas.openxmlformats.org/markup-compatibility/2006" xmlns:o="urn:schemas-microsoft-com:office:office" xmlns:r="http://schemas.openxmlformats.org/officeDocument/2006/relationships" xmlns:m="http://schemas.openxmlformats.org/officeDocument/2006/math" xmlns:v="urn:schemas-microsoft-com:vml" xmlns:wp14="http://schemas.microsoft.com/office/word/2010/wordprocessingDrawing" xmlns:wp="http://schemas.openxmlformats.org/drawingml/2006/wordprocessingDrawing" xmlns:w10="urn:schemas-microsoft-com:office:word" xmlns:w="http://schemas.openxmlformats.org/wordprocessingml/2006/main" xmlns:w14="http://schemas.microsoft.com/office/word/2010/wordml" xmlns:w15="http://schemas.microsoft.com/office/word/2012/wordml" xmlns:w16se="http://schemas.microsoft.com/office/word/2015/wordml/symex" xmlns:wpg="http://schemas.microsoft.com/office/word/2010/wordprocessingGroup" xmlns:wpi="http://schemas.microsoft.com/office/word/2010/wordprocessingInk" xmlns:wne="http://schemas.microsoft.com/office/word/2006/wordml" xmlns:wps="http://schemas.microsoft.com/office/word/2010/wordprocessingShape" mc:Ignorable="w14 w15 w16se wp14">
   <w:abstractNum w:abstractNumId="0" w15:restartNumberingAfterBreak="0">
     <w:nsid w:val="049D17F7"/>
     <w:multiLevelType w:val="multilevel"/>
@@ -39062,7 +38926,7 @@
 </file>
 
 <file path=word/styles.xml><?xml version="1.0" encoding="utf-8"?>
-<w:styles xmlns:mc="http://schemas.openxmlformats.org/markup-compatibility/2006" xmlns:r="http://schemas.openxmlformats.org/officeDocument/2006/relationships" xmlns:w="http://schemas.openxmlformats.org/wordprocessingml/2006/main" xmlns:w14="http://schemas.microsoft.com/office/word/2010/wordml" xmlns:w15="http://schemas.microsoft.com/office/word/2012/wordml" xmlns:w16cex="http://schemas.microsoft.com/office/word/2018/wordml/cex" xmlns:w16cid="http://schemas.microsoft.com/office/word/2016/wordml/cid" xmlns:w16="http://schemas.microsoft.com/office/word/2018/wordml" xmlns:w16sdtdh="http://schemas.microsoft.com/office/word/2020/wordml/sdtdatahash" xmlns:w16se="http://schemas.microsoft.com/office/word/2015/wordml/symex" mc:Ignorable="w14 w15 w16se w16cid w16 w16cex w16sdtdh">
+<w:styles xmlns:mc="http://schemas.openxmlformats.org/markup-compatibility/2006" xmlns:r="http://schemas.openxmlformats.org/officeDocument/2006/relationships" xmlns:w="http://schemas.openxmlformats.org/wordprocessingml/2006/main" xmlns:w14="http://schemas.microsoft.com/office/word/2010/wordml" xmlns:w15="http://schemas.microsoft.com/office/word/2012/wordml" xmlns:w16se="http://schemas.microsoft.com/office/word/2015/wordml/symex" mc:Ignorable="w14 w15 w16se">
   <w:docDefaults>
     <w:rPrDefault>
       <w:rPr>
@@ -39072,7 +38936,7 @@
     </w:rPrDefault>
     <w:pPrDefault/>
   </w:docDefaults>
-  <w:latentStyles w:defLockedState="0" w:defUIPriority="0" w:defSemiHidden="0" w:defUnhideWhenUsed="0" w:defQFormat="0" w:count="376">
+  <w:latentStyles w:defLockedState="0" w:defUIPriority="0" w:defSemiHidden="0" w:defUnhideWhenUsed="0" w:defQFormat="0" w:count="371">
     <w:lsdException w:name="Normal" w:qFormat="1"/>
     <w:lsdException w:name="heading 1" w:qFormat="1"/>
     <w:lsdException w:name="heading 2" w:qFormat="1"/>
@@ -39359,11 +39223,6 @@
     <w:lsdException w:name="List Table 5 Dark Accent 6" w:uiPriority="50"/>
     <w:lsdException w:name="List Table 6 Colorful Accent 6" w:uiPriority="51"/>
     <w:lsdException w:name="List Table 7 Colorful Accent 6" w:uiPriority="52"/>
-    <w:lsdException w:name="Mention" w:semiHidden="1" w:uiPriority="99" w:unhideWhenUsed="1"/>
-    <w:lsdException w:name="Smart Hyperlink" w:semiHidden="1" w:uiPriority="99" w:unhideWhenUsed="1"/>
-    <w:lsdException w:name="Hashtag" w:semiHidden="1" w:uiPriority="99" w:unhideWhenUsed="1"/>
-    <w:lsdException w:name="Unresolved Mention" w:semiHidden="1" w:uiPriority="99" w:unhideWhenUsed="1"/>
-    <w:lsdException w:name="Smart Link" w:semiHidden="1" w:uiPriority="99" w:unhideWhenUsed="1"/>
   </w:latentStyles>
   <w:style w:type="paragraph" w:default="1" w:styleId="Normal">
     <w:name w:val="Normal"/>
@@ -42129,6 +41988,13 @@
         </dgm:presLayoutVars>
       </dgm:prSet>
       <dgm:spPr/>
+      <dgm:t>
+        <a:bodyPr/>
+        <a:lstStyle/>
+        <a:p>
+          <a:endParaRPr lang="fr-FR"/>
+        </a:p>
+      </dgm:t>
     </dgm:pt>
     <dgm:pt modelId="{DC9C62C5-880D-4B89-945C-452A5E038D9D}" type="pres">
       <dgm:prSet presAssocID="{47A5130E-5CFA-49FE-B200-427F13E38DC0}" presName="composite" presStyleCnt="0"/>
@@ -42147,6 +42013,13 @@
         </dgm:presLayoutVars>
       </dgm:prSet>
       <dgm:spPr/>
+      <dgm:t>
+        <a:bodyPr/>
+        <a:lstStyle/>
+        <a:p>
+          <a:endParaRPr lang="fr-FR"/>
+        </a:p>
+      </dgm:t>
     </dgm:pt>
     <dgm:pt modelId="{39BC8BC1-4DE6-4879-9857-BB5569BE2E99}" type="pres">
       <dgm:prSet presAssocID="{47A5130E-5CFA-49FE-B200-427F13E38DC0}" presName="Triangle" presStyleLbl="alignNode1" presStyleIdx="1" presStyleCnt="7"/>
@@ -42177,6 +42050,13 @@
         </dgm:presLayoutVars>
       </dgm:prSet>
       <dgm:spPr/>
+      <dgm:t>
+        <a:bodyPr/>
+        <a:lstStyle/>
+        <a:p>
+          <a:endParaRPr lang="fr-FR"/>
+        </a:p>
+      </dgm:t>
     </dgm:pt>
     <dgm:pt modelId="{F96745E7-9952-4395-A54F-845B6B9C92D1}" type="pres">
       <dgm:prSet presAssocID="{001058E9-6587-4121-8270-091D2E313941}" presName="Triangle" presStyleLbl="alignNode1" presStyleIdx="3" presStyleCnt="7"/>
@@ -42207,6 +42087,13 @@
         </dgm:presLayoutVars>
       </dgm:prSet>
       <dgm:spPr/>
+      <dgm:t>
+        <a:bodyPr/>
+        <a:lstStyle/>
+        <a:p>
+          <a:endParaRPr lang="fr-FR"/>
+        </a:p>
+      </dgm:t>
     </dgm:pt>
     <dgm:pt modelId="{BAF2201F-D0F7-4356-B019-71443BD59161}" type="pres">
       <dgm:prSet presAssocID="{54EABAA8-06F3-4BB7-81E1-660260CA2823}" presName="Triangle" presStyleLbl="alignNode1" presStyleIdx="5" presStyleCnt="7"/>
@@ -42237,46 +42124,53 @@
         </dgm:presLayoutVars>
       </dgm:prSet>
       <dgm:spPr/>
+      <dgm:t>
+        <a:bodyPr/>
+        <a:lstStyle/>
+        <a:p>
+          <a:endParaRPr lang="fr-FR"/>
+        </a:p>
+      </dgm:t>
     </dgm:pt>
   </dgm:ptLst>
   <dgm:cxnLst>
+    <dgm:cxn modelId="{5A633A0D-2B99-4413-A36A-78B62021F4BC}" type="presOf" srcId="{C8205A2C-959F-4828-98EA-2D9659FE39D0}" destId="{27DF5108-FC0D-4E52-AA74-1BF96C509D8C}" srcOrd="0" destOrd="0" presId="urn:microsoft.com/office/officeart/2009/3/layout/StepUpProcess"/>
+    <dgm:cxn modelId="{6C864137-917A-452A-A3C0-7BD4819C5F7C}" type="presOf" srcId="{6992DB66-EAE9-46A5-8C1B-E4565CAC6887}" destId="{9342BB99-49B2-4329-BC21-CDA1C2A38C80}" srcOrd="0" destOrd="0" presId="urn:microsoft.com/office/officeart/2009/3/layout/StepUpProcess"/>
+    <dgm:cxn modelId="{C8B231F6-2281-40C6-BA2A-CB2D015B2291}" type="presOf" srcId="{A5BBC40E-756D-4733-A459-3A710E039186}" destId="{27DF5108-FC0D-4E52-AA74-1BF96C509D8C}" srcOrd="0" destOrd="2" presId="urn:microsoft.com/office/officeart/2009/3/layout/StepUpProcess"/>
+    <dgm:cxn modelId="{DFE6F4AA-CDA3-4DAC-954B-5375243ABD82}" type="presOf" srcId="{BEEDDD72-8E76-4C6E-A078-4E968D259540}" destId="{56386C99-9A6C-4300-A3F4-E8DAFC55DFD9}" srcOrd="0" destOrd="2" presId="urn:microsoft.com/office/officeart/2009/3/layout/StepUpProcess"/>
+    <dgm:cxn modelId="{C7968CEF-D72E-442B-AF79-4A9D4983A899}" srcId="{001058E9-6587-4121-8270-091D2E313941}" destId="{B6F72300-E65E-4B9B-B6E2-AC75F95C1C37}" srcOrd="2" destOrd="0" parTransId="{1B1262D6-8A6D-418A-AF7F-089F51FBB884}" sibTransId="{44027CB1-AB79-4AB5-9D8C-018B4A68748F}"/>
+    <dgm:cxn modelId="{2221A77C-B761-4942-B3C0-014ADF9682E7}" srcId="{C8205A2C-959F-4828-98EA-2D9659FE39D0}" destId="{D2C28C6B-803F-4626-B671-C3FEAB7110D5}" srcOrd="0" destOrd="0" parTransId="{9742162D-35B1-4CBA-A225-20F0AE1EC10B}" sibTransId="{CC31EC3C-F20E-4B17-9A80-D2DAAD30FC6A}"/>
+    <dgm:cxn modelId="{52CE7026-03F9-4CDF-B675-94CEF3DAAA1A}" srcId="{C8205A2C-959F-4828-98EA-2D9659FE39D0}" destId="{A6D1C981-8D85-45AE-81F3-47EB0C460294}" srcOrd="2" destOrd="0" parTransId="{AFAF1746-C22F-47E1-84C6-E48F72208C5D}" sibTransId="{3911E6FA-FB17-48B0-83F7-9EA5DE127751}"/>
+    <dgm:cxn modelId="{7E63CC64-720C-47BD-9330-E0176B1EDBA9}" srcId="{001058E9-6587-4121-8270-091D2E313941}" destId="{2A7A1B81-9D22-432B-B678-9AC964E6699F}" srcOrd="1" destOrd="0" parTransId="{825AC428-D184-44DE-8499-1D82A3713D6D}" sibTransId="{86958A5D-224A-42D7-942D-608001BE76C4}"/>
+    <dgm:cxn modelId="{76F7BE57-B58C-4417-AA95-61E39919903C}" srcId="{6992DB66-EAE9-46A5-8C1B-E4565CAC6887}" destId="{54EABAA8-06F3-4BB7-81E1-660260CA2823}" srcOrd="2" destOrd="0" parTransId="{24647694-2ABA-439C-B49A-21729CE264A0}" sibTransId="{15C140CE-7D9E-446B-90B4-95C33637F510}"/>
+    <dgm:cxn modelId="{A71182E7-7991-4216-BE00-A7F98A8AF6DD}" type="presOf" srcId="{B6F72300-E65E-4B9B-B6E2-AC75F95C1C37}" destId="{E8110E3B-E841-4DBC-9BDF-F53D98D33ACD}" srcOrd="0" destOrd="3" presId="urn:microsoft.com/office/officeart/2009/3/layout/StepUpProcess"/>
+    <dgm:cxn modelId="{D827167B-0BA2-4684-9B2E-96CBBD9A1B5F}" srcId="{C8205A2C-959F-4828-98EA-2D9659FE39D0}" destId="{1A85134B-8C23-4507-B5CD-E1C83A58E77B}" srcOrd="4" destOrd="0" parTransId="{058184CE-796D-4A99-8E4D-3EC7EDBFA5E9}" sibTransId="{61C1D08D-D80E-4AD9-8F7E-54ED946742B0}"/>
+    <dgm:cxn modelId="{7C38CA0C-F043-4F02-8544-B096B69218D3}" srcId="{6992DB66-EAE9-46A5-8C1B-E4565CAC6887}" destId="{C8205A2C-959F-4828-98EA-2D9659FE39D0}" srcOrd="3" destOrd="0" parTransId="{B6A924E6-41D8-4467-B764-3E494F946037}" sibTransId="{86292FA8-5070-44F2-AFFB-B6515C569DC2}"/>
+    <dgm:cxn modelId="{72964C30-D03B-4907-A37D-A8ADD1D5D7EA}" srcId="{001058E9-6587-4121-8270-091D2E313941}" destId="{787BD22A-8CF5-4C27-8629-ECEFA393B73B}" srcOrd="0" destOrd="0" parTransId="{58BE99B4-4988-4396-952A-98444CF6FBD7}" sibTransId="{7EB45A62-23CB-4588-9E42-507EE603B6BF}"/>
+    <dgm:cxn modelId="{0436847B-7619-448A-841C-75C41B008583}" srcId="{54EABAA8-06F3-4BB7-81E1-660260CA2823}" destId="{88296B84-A17B-46E6-B94F-6A4FBDF45498}" srcOrd="2" destOrd="0" parTransId="{B73E14F8-0D54-4FBF-8E28-B4D1F3E0BAB3}" sibTransId="{22EF724F-34DA-47C9-9F11-3D6D340AE52E}"/>
+    <dgm:cxn modelId="{B00EB982-42B4-4AEB-9468-F752343FE2E5}" type="presOf" srcId="{787BD22A-8CF5-4C27-8629-ECEFA393B73B}" destId="{E8110E3B-E841-4DBC-9BDF-F53D98D33ACD}" srcOrd="0" destOrd="1" presId="urn:microsoft.com/office/officeart/2009/3/layout/StepUpProcess"/>
+    <dgm:cxn modelId="{DE2672A1-93C0-451F-AB08-9587F2BC2D52}" type="presOf" srcId="{1C741FF4-3EA3-4854-9801-24ED97EF9E28}" destId="{27DF5108-FC0D-4E52-AA74-1BF96C509D8C}" srcOrd="0" destOrd="4" presId="urn:microsoft.com/office/officeart/2009/3/layout/StepUpProcess"/>
+    <dgm:cxn modelId="{7AA942F9-08D6-4DF2-8A91-816FBE5DAC0F}" srcId="{54EABAA8-06F3-4BB7-81E1-660260CA2823}" destId="{82C3F69F-2557-489C-AFE8-B14BE0D5434F}" srcOrd="0" destOrd="0" parTransId="{11360956-4544-4E0B-B61E-FDE5A41E4BA8}" sibTransId="{ACE14C7F-1D53-476A-A705-35EE46476572}"/>
+    <dgm:cxn modelId="{9234C8C0-1735-4C36-9B30-2B5408E636D0}" type="presOf" srcId="{D2C28C6B-803F-4626-B671-C3FEAB7110D5}" destId="{27DF5108-FC0D-4E52-AA74-1BF96C509D8C}" srcOrd="0" destOrd="1" presId="urn:microsoft.com/office/officeart/2009/3/layout/StepUpProcess"/>
+    <dgm:cxn modelId="{6925C413-7BCC-4EB8-A15E-C14CDCE045C1}" type="presOf" srcId="{F64453EB-BBE9-4B38-91C7-7AF3B6D63C73}" destId="{97B8EBC5-8AC9-449F-B2E7-698021B35209}" srcOrd="0" destOrd="1" presId="urn:microsoft.com/office/officeart/2009/3/layout/StepUpProcess"/>
+    <dgm:cxn modelId="{8A113845-B432-457E-91ED-FC5FC3352295}" srcId="{6992DB66-EAE9-46A5-8C1B-E4565CAC6887}" destId="{001058E9-6587-4121-8270-091D2E313941}" srcOrd="1" destOrd="0" parTransId="{4DAC9FA3-8DA9-454C-AE23-5036D1BEA4AD}" sibTransId="{DBC312F6-2C6A-4B7F-AA53-08A7AC3CB41F}"/>
+    <dgm:cxn modelId="{EF90F576-00AF-46D4-96B7-01AC0A5EE045}" type="presOf" srcId="{A6D1C981-8D85-45AE-81F3-47EB0C460294}" destId="{27DF5108-FC0D-4E52-AA74-1BF96C509D8C}" srcOrd="0" destOrd="3" presId="urn:microsoft.com/office/officeart/2009/3/layout/StepUpProcess"/>
+    <dgm:cxn modelId="{CF5EA450-B1D4-4FDF-BE54-8939BC00E26A}" srcId="{54EABAA8-06F3-4BB7-81E1-660260CA2823}" destId="{BEEDDD72-8E76-4C6E-A078-4E968D259540}" srcOrd="1" destOrd="0" parTransId="{019624F3-9B27-42B5-A416-1D357CCCA036}" sibTransId="{CFFAEEE7-629A-455F-8B88-650918F32DB2}"/>
+    <dgm:cxn modelId="{2BB9ABD7-7C2C-439D-B81F-655298FCE881}" srcId="{47A5130E-5CFA-49FE-B200-427F13E38DC0}" destId="{F64453EB-BBE9-4B38-91C7-7AF3B6D63C73}" srcOrd="0" destOrd="0" parTransId="{316D31E3-57E8-448B-AD76-B6A30AE00DA8}" sibTransId="{F05BFA70-BD7F-4874-A394-5C4B87D50323}"/>
+    <dgm:cxn modelId="{799B11D3-8053-45A8-97B7-F123DC5F833B}" type="presOf" srcId="{82C3F69F-2557-489C-AFE8-B14BE0D5434F}" destId="{56386C99-9A6C-4300-A3F4-E8DAFC55DFD9}" srcOrd="0" destOrd="1" presId="urn:microsoft.com/office/officeart/2009/3/layout/StepUpProcess"/>
+    <dgm:cxn modelId="{D5A0A9B5-3F6A-4E9F-B9BC-36A3C4543D05}" type="presOf" srcId="{88296B84-A17B-46E6-B94F-6A4FBDF45498}" destId="{56386C99-9A6C-4300-A3F4-E8DAFC55DFD9}" srcOrd="0" destOrd="3" presId="urn:microsoft.com/office/officeart/2009/3/layout/StepUpProcess"/>
     <dgm:cxn modelId="{FD242F00-B634-433F-8BBB-13B382426A81}" type="presOf" srcId="{0C140914-8E63-4F62-883C-DDC76BF8AC2A}" destId="{97B8EBC5-8AC9-449F-B2E7-698021B35209}" srcOrd="0" destOrd="3" presId="urn:microsoft.com/office/officeart/2009/3/layout/StepUpProcess"/>
+    <dgm:cxn modelId="{1FABE874-2FE8-47DE-B2C2-7DBEB7A96914}" type="presOf" srcId="{1A85134B-8C23-4507-B5CD-E1C83A58E77B}" destId="{27DF5108-FC0D-4E52-AA74-1BF96C509D8C}" srcOrd="0" destOrd="5" presId="urn:microsoft.com/office/officeart/2009/3/layout/StepUpProcess"/>
+    <dgm:cxn modelId="{4D315DF4-2A76-45DA-8729-0E1A64DDD5D9}" type="presOf" srcId="{001058E9-6587-4121-8270-091D2E313941}" destId="{E8110E3B-E841-4DBC-9BDF-F53D98D33ACD}" srcOrd="0" destOrd="0" presId="urn:microsoft.com/office/officeart/2009/3/layout/StepUpProcess"/>
+    <dgm:cxn modelId="{5B1CDAE4-93F9-4676-8990-B1C963AA5B04}" type="presOf" srcId="{47A5130E-5CFA-49FE-B200-427F13E38DC0}" destId="{97B8EBC5-8AC9-449F-B2E7-698021B35209}" srcOrd="0" destOrd="0" presId="urn:microsoft.com/office/officeart/2009/3/layout/StepUpProcess"/>
+    <dgm:cxn modelId="{084EF90A-A37C-4B6A-8726-424C5C3B513C}" srcId="{47A5130E-5CFA-49FE-B200-427F13E38DC0}" destId="{6A9CA5E8-09C7-4367-B364-00BBE0BD5184}" srcOrd="1" destOrd="0" parTransId="{8ADFAED7-8F68-4864-A85D-74F367ABC13C}" sibTransId="{E7D26F58-6FF6-44AE-A33B-36DE9D482CFC}"/>
+    <dgm:cxn modelId="{B951C7C1-29E5-4B2F-916E-C2379BAD6F97}" type="presOf" srcId="{2A7A1B81-9D22-432B-B678-9AC964E6699F}" destId="{E8110E3B-E841-4DBC-9BDF-F53D98D33ACD}" srcOrd="0" destOrd="2" presId="urn:microsoft.com/office/officeart/2009/3/layout/StepUpProcess"/>
+    <dgm:cxn modelId="{7F3AA884-92D9-4E65-A42B-6F03B40EDA71}" srcId="{C8205A2C-959F-4828-98EA-2D9659FE39D0}" destId="{A5BBC40E-756D-4733-A459-3A710E039186}" srcOrd="1" destOrd="0" parTransId="{38008D96-233E-45CF-9220-E1663C682F54}" sibTransId="{B091121B-D11A-4DAD-BDB6-868E8F22E0B7}"/>
+    <dgm:cxn modelId="{27498823-D4F6-44FB-B544-52A4D541BA06}" srcId="{C8205A2C-959F-4828-98EA-2D9659FE39D0}" destId="{1C741FF4-3EA3-4854-9801-24ED97EF9E28}" srcOrd="3" destOrd="0" parTransId="{D851FBC8-866B-4F0E-9CC9-85216E38D649}" sibTransId="{E7C13E11-7103-429D-AA72-5BAA36E1CE07}"/>
+    <dgm:cxn modelId="{E6650606-6A06-497E-A663-D5821C0AC129}" srcId="{47A5130E-5CFA-49FE-B200-427F13E38DC0}" destId="{0C140914-8E63-4F62-883C-DDC76BF8AC2A}" srcOrd="2" destOrd="0" parTransId="{7EFACD63-F3AE-460B-9B7A-1399DBD1239B}" sibTransId="{FFE239EB-EA19-4E21-9960-1B288AC04F04}"/>
     <dgm:cxn modelId="{D054FF00-819E-4A44-8222-7E8BD4AF4594}" srcId="{6992DB66-EAE9-46A5-8C1B-E4565CAC6887}" destId="{47A5130E-5CFA-49FE-B200-427F13E38DC0}" srcOrd="0" destOrd="0" parTransId="{4B9789FB-2927-4C09-911B-BBC6004B47E6}" sibTransId="{37E3F2B1-DC11-4A5A-8310-42643CC60279}"/>
-    <dgm:cxn modelId="{E6650606-6A06-497E-A663-D5821C0AC129}" srcId="{47A5130E-5CFA-49FE-B200-427F13E38DC0}" destId="{0C140914-8E63-4F62-883C-DDC76BF8AC2A}" srcOrd="2" destOrd="0" parTransId="{7EFACD63-F3AE-460B-9B7A-1399DBD1239B}" sibTransId="{FFE239EB-EA19-4E21-9960-1B288AC04F04}"/>
-    <dgm:cxn modelId="{084EF90A-A37C-4B6A-8726-424C5C3B513C}" srcId="{47A5130E-5CFA-49FE-B200-427F13E38DC0}" destId="{6A9CA5E8-09C7-4367-B364-00BBE0BD5184}" srcOrd="1" destOrd="0" parTransId="{8ADFAED7-8F68-4864-A85D-74F367ABC13C}" sibTransId="{E7D26F58-6FF6-44AE-A33B-36DE9D482CFC}"/>
-    <dgm:cxn modelId="{7C38CA0C-F043-4F02-8544-B096B69218D3}" srcId="{6992DB66-EAE9-46A5-8C1B-E4565CAC6887}" destId="{C8205A2C-959F-4828-98EA-2D9659FE39D0}" srcOrd="3" destOrd="0" parTransId="{B6A924E6-41D8-4467-B764-3E494F946037}" sibTransId="{86292FA8-5070-44F2-AFFB-B6515C569DC2}"/>
-    <dgm:cxn modelId="{5A633A0D-2B99-4413-A36A-78B62021F4BC}" type="presOf" srcId="{C8205A2C-959F-4828-98EA-2D9659FE39D0}" destId="{27DF5108-FC0D-4E52-AA74-1BF96C509D8C}" srcOrd="0" destOrd="0" presId="urn:microsoft.com/office/officeart/2009/3/layout/StepUpProcess"/>
-    <dgm:cxn modelId="{6925C413-7BCC-4EB8-A15E-C14CDCE045C1}" type="presOf" srcId="{F64453EB-BBE9-4B38-91C7-7AF3B6D63C73}" destId="{97B8EBC5-8AC9-449F-B2E7-698021B35209}" srcOrd="0" destOrd="1" presId="urn:microsoft.com/office/officeart/2009/3/layout/StepUpProcess"/>
-    <dgm:cxn modelId="{27498823-D4F6-44FB-B544-52A4D541BA06}" srcId="{C8205A2C-959F-4828-98EA-2D9659FE39D0}" destId="{1C741FF4-3EA3-4854-9801-24ED97EF9E28}" srcOrd="3" destOrd="0" parTransId="{D851FBC8-866B-4F0E-9CC9-85216E38D649}" sibTransId="{E7C13E11-7103-429D-AA72-5BAA36E1CE07}"/>
-    <dgm:cxn modelId="{52CE7026-03F9-4CDF-B675-94CEF3DAAA1A}" srcId="{C8205A2C-959F-4828-98EA-2D9659FE39D0}" destId="{A6D1C981-8D85-45AE-81F3-47EB0C460294}" srcOrd="2" destOrd="0" parTransId="{AFAF1746-C22F-47E1-84C6-E48F72208C5D}" sibTransId="{3911E6FA-FB17-48B0-83F7-9EA5DE127751}"/>
-    <dgm:cxn modelId="{72964C30-D03B-4907-A37D-A8ADD1D5D7EA}" srcId="{001058E9-6587-4121-8270-091D2E313941}" destId="{787BD22A-8CF5-4C27-8629-ECEFA393B73B}" srcOrd="0" destOrd="0" parTransId="{58BE99B4-4988-4396-952A-98444CF6FBD7}" sibTransId="{7EB45A62-23CB-4588-9E42-507EE603B6BF}"/>
-    <dgm:cxn modelId="{6C864137-917A-452A-A3C0-7BD4819C5F7C}" type="presOf" srcId="{6992DB66-EAE9-46A5-8C1B-E4565CAC6887}" destId="{9342BB99-49B2-4329-BC21-CDA1C2A38C80}" srcOrd="0" destOrd="0" presId="urn:microsoft.com/office/officeart/2009/3/layout/StepUpProcess"/>
-    <dgm:cxn modelId="{7E63CC64-720C-47BD-9330-E0176B1EDBA9}" srcId="{001058E9-6587-4121-8270-091D2E313941}" destId="{2A7A1B81-9D22-432B-B678-9AC964E6699F}" srcOrd="1" destOrd="0" parTransId="{825AC428-D184-44DE-8499-1D82A3713D6D}" sibTransId="{86958A5D-224A-42D7-942D-608001BE76C4}"/>
-    <dgm:cxn modelId="{8A113845-B432-457E-91ED-FC5FC3352295}" srcId="{6992DB66-EAE9-46A5-8C1B-E4565CAC6887}" destId="{001058E9-6587-4121-8270-091D2E313941}" srcOrd="1" destOrd="0" parTransId="{4DAC9FA3-8DA9-454C-AE23-5036D1BEA4AD}" sibTransId="{DBC312F6-2C6A-4B7F-AA53-08A7AC3CB41F}"/>
-    <dgm:cxn modelId="{CF5EA450-B1D4-4FDF-BE54-8939BC00E26A}" srcId="{54EABAA8-06F3-4BB7-81E1-660260CA2823}" destId="{BEEDDD72-8E76-4C6E-A078-4E968D259540}" srcOrd="1" destOrd="0" parTransId="{019624F3-9B27-42B5-A416-1D357CCCA036}" sibTransId="{CFFAEEE7-629A-455F-8B88-650918F32DB2}"/>
+    <dgm:cxn modelId="{E4EFDB8D-E85D-407C-B3BD-A67561BD9179}" type="presOf" srcId="{54EABAA8-06F3-4BB7-81E1-660260CA2823}" destId="{56386C99-9A6C-4300-A3F4-E8DAFC55DFD9}" srcOrd="0" destOrd="0" presId="urn:microsoft.com/office/officeart/2009/3/layout/StepUpProcess"/>
     <dgm:cxn modelId="{EDC67054-B4BA-4203-9DCB-FE58344AE8A9}" type="presOf" srcId="{6A9CA5E8-09C7-4367-B364-00BBE0BD5184}" destId="{97B8EBC5-8AC9-449F-B2E7-698021B35209}" srcOrd="0" destOrd="2" presId="urn:microsoft.com/office/officeart/2009/3/layout/StepUpProcess"/>
-    <dgm:cxn modelId="{1FABE874-2FE8-47DE-B2C2-7DBEB7A96914}" type="presOf" srcId="{1A85134B-8C23-4507-B5CD-E1C83A58E77B}" destId="{27DF5108-FC0D-4E52-AA74-1BF96C509D8C}" srcOrd="0" destOrd="5" presId="urn:microsoft.com/office/officeart/2009/3/layout/StepUpProcess"/>
-    <dgm:cxn modelId="{EF90F576-00AF-46D4-96B7-01AC0A5EE045}" type="presOf" srcId="{A6D1C981-8D85-45AE-81F3-47EB0C460294}" destId="{27DF5108-FC0D-4E52-AA74-1BF96C509D8C}" srcOrd="0" destOrd="3" presId="urn:microsoft.com/office/officeart/2009/3/layout/StepUpProcess"/>
-    <dgm:cxn modelId="{76F7BE57-B58C-4417-AA95-61E39919903C}" srcId="{6992DB66-EAE9-46A5-8C1B-E4565CAC6887}" destId="{54EABAA8-06F3-4BB7-81E1-660260CA2823}" srcOrd="2" destOrd="0" parTransId="{24647694-2ABA-439C-B49A-21729CE264A0}" sibTransId="{15C140CE-7D9E-446B-90B4-95C33637F510}"/>
-    <dgm:cxn modelId="{D827167B-0BA2-4684-9B2E-96CBBD9A1B5F}" srcId="{C8205A2C-959F-4828-98EA-2D9659FE39D0}" destId="{1A85134B-8C23-4507-B5CD-E1C83A58E77B}" srcOrd="4" destOrd="0" parTransId="{058184CE-796D-4A99-8E4D-3EC7EDBFA5E9}" sibTransId="{61C1D08D-D80E-4AD9-8F7E-54ED946742B0}"/>
-    <dgm:cxn modelId="{0436847B-7619-448A-841C-75C41B008583}" srcId="{54EABAA8-06F3-4BB7-81E1-660260CA2823}" destId="{88296B84-A17B-46E6-B94F-6A4FBDF45498}" srcOrd="2" destOrd="0" parTransId="{B73E14F8-0D54-4FBF-8E28-B4D1F3E0BAB3}" sibTransId="{22EF724F-34DA-47C9-9F11-3D6D340AE52E}"/>
-    <dgm:cxn modelId="{2221A77C-B761-4942-B3C0-014ADF9682E7}" srcId="{C8205A2C-959F-4828-98EA-2D9659FE39D0}" destId="{D2C28C6B-803F-4626-B671-C3FEAB7110D5}" srcOrd="0" destOrd="0" parTransId="{9742162D-35B1-4CBA-A225-20F0AE1EC10B}" sibTransId="{CC31EC3C-F20E-4B17-9A80-D2DAAD30FC6A}"/>
-    <dgm:cxn modelId="{B00EB982-42B4-4AEB-9468-F752343FE2E5}" type="presOf" srcId="{787BD22A-8CF5-4C27-8629-ECEFA393B73B}" destId="{E8110E3B-E841-4DBC-9BDF-F53D98D33ACD}" srcOrd="0" destOrd="1" presId="urn:microsoft.com/office/officeart/2009/3/layout/StepUpProcess"/>
-    <dgm:cxn modelId="{7F3AA884-92D9-4E65-A42B-6F03B40EDA71}" srcId="{C8205A2C-959F-4828-98EA-2D9659FE39D0}" destId="{A5BBC40E-756D-4733-A459-3A710E039186}" srcOrd="1" destOrd="0" parTransId="{38008D96-233E-45CF-9220-E1663C682F54}" sibTransId="{B091121B-D11A-4DAD-BDB6-868E8F22E0B7}"/>
-    <dgm:cxn modelId="{E4EFDB8D-E85D-407C-B3BD-A67561BD9179}" type="presOf" srcId="{54EABAA8-06F3-4BB7-81E1-660260CA2823}" destId="{56386C99-9A6C-4300-A3F4-E8DAFC55DFD9}" srcOrd="0" destOrd="0" presId="urn:microsoft.com/office/officeart/2009/3/layout/StepUpProcess"/>
-    <dgm:cxn modelId="{DE2672A1-93C0-451F-AB08-9587F2BC2D52}" type="presOf" srcId="{1C741FF4-3EA3-4854-9801-24ED97EF9E28}" destId="{27DF5108-FC0D-4E52-AA74-1BF96C509D8C}" srcOrd="0" destOrd="4" presId="urn:microsoft.com/office/officeart/2009/3/layout/StepUpProcess"/>
-    <dgm:cxn modelId="{DFE6F4AA-CDA3-4DAC-954B-5375243ABD82}" type="presOf" srcId="{BEEDDD72-8E76-4C6E-A078-4E968D259540}" destId="{56386C99-9A6C-4300-A3F4-E8DAFC55DFD9}" srcOrd="0" destOrd="2" presId="urn:microsoft.com/office/officeart/2009/3/layout/StepUpProcess"/>
-    <dgm:cxn modelId="{D5A0A9B5-3F6A-4E9F-B9BC-36A3C4543D05}" type="presOf" srcId="{88296B84-A17B-46E6-B94F-6A4FBDF45498}" destId="{56386C99-9A6C-4300-A3F4-E8DAFC55DFD9}" srcOrd="0" destOrd="3" presId="urn:microsoft.com/office/officeart/2009/3/layout/StepUpProcess"/>
-    <dgm:cxn modelId="{9234C8C0-1735-4C36-9B30-2B5408E636D0}" type="presOf" srcId="{D2C28C6B-803F-4626-B671-C3FEAB7110D5}" destId="{27DF5108-FC0D-4E52-AA74-1BF96C509D8C}" srcOrd="0" destOrd="1" presId="urn:microsoft.com/office/officeart/2009/3/layout/StepUpProcess"/>
-    <dgm:cxn modelId="{B951C7C1-29E5-4B2F-916E-C2379BAD6F97}" type="presOf" srcId="{2A7A1B81-9D22-432B-B678-9AC964E6699F}" destId="{E8110E3B-E841-4DBC-9BDF-F53D98D33ACD}" srcOrd="0" destOrd="2" presId="urn:microsoft.com/office/officeart/2009/3/layout/StepUpProcess"/>
-    <dgm:cxn modelId="{799B11D3-8053-45A8-97B7-F123DC5F833B}" type="presOf" srcId="{82C3F69F-2557-489C-AFE8-B14BE0D5434F}" destId="{56386C99-9A6C-4300-A3F4-E8DAFC55DFD9}" srcOrd="0" destOrd="1" presId="urn:microsoft.com/office/officeart/2009/3/layout/StepUpProcess"/>
-    <dgm:cxn modelId="{2BB9ABD7-7C2C-439D-B81F-655298FCE881}" srcId="{47A5130E-5CFA-49FE-B200-427F13E38DC0}" destId="{F64453EB-BBE9-4B38-91C7-7AF3B6D63C73}" srcOrd="0" destOrd="0" parTransId="{316D31E3-57E8-448B-AD76-B6A30AE00DA8}" sibTransId="{F05BFA70-BD7F-4874-A394-5C4B87D50323}"/>
-    <dgm:cxn modelId="{5B1CDAE4-93F9-4676-8990-B1C963AA5B04}" type="presOf" srcId="{47A5130E-5CFA-49FE-B200-427F13E38DC0}" destId="{97B8EBC5-8AC9-449F-B2E7-698021B35209}" srcOrd="0" destOrd="0" presId="urn:microsoft.com/office/officeart/2009/3/layout/StepUpProcess"/>
-    <dgm:cxn modelId="{A71182E7-7991-4216-BE00-A7F98A8AF6DD}" type="presOf" srcId="{B6F72300-E65E-4B9B-B6E2-AC75F95C1C37}" destId="{E8110E3B-E841-4DBC-9BDF-F53D98D33ACD}" srcOrd="0" destOrd="3" presId="urn:microsoft.com/office/officeart/2009/3/layout/StepUpProcess"/>
-    <dgm:cxn modelId="{C7968CEF-D72E-442B-AF79-4A9D4983A899}" srcId="{001058E9-6587-4121-8270-091D2E313941}" destId="{B6F72300-E65E-4B9B-B6E2-AC75F95C1C37}" srcOrd="2" destOrd="0" parTransId="{1B1262D6-8A6D-418A-AF7F-089F51FBB884}" sibTransId="{44027CB1-AB79-4AB5-9D8C-018B4A68748F}"/>
-    <dgm:cxn modelId="{4D315DF4-2A76-45DA-8729-0E1A64DDD5D9}" type="presOf" srcId="{001058E9-6587-4121-8270-091D2E313941}" destId="{E8110E3B-E841-4DBC-9BDF-F53D98D33ACD}" srcOrd="0" destOrd="0" presId="urn:microsoft.com/office/officeart/2009/3/layout/StepUpProcess"/>
-    <dgm:cxn modelId="{C8B231F6-2281-40C6-BA2A-CB2D015B2291}" type="presOf" srcId="{A5BBC40E-756D-4733-A459-3A710E039186}" destId="{27DF5108-FC0D-4E52-AA74-1BF96C509D8C}" srcOrd="0" destOrd="2" presId="urn:microsoft.com/office/officeart/2009/3/layout/StepUpProcess"/>
-    <dgm:cxn modelId="{7AA942F9-08D6-4DF2-8A91-816FBE5DAC0F}" srcId="{54EABAA8-06F3-4BB7-81E1-660260CA2823}" destId="{82C3F69F-2557-489C-AFE8-B14BE0D5434F}" srcOrd="0" destOrd="0" parTransId="{11360956-4544-4E0B-B61E-FDE5A41E4BA8}" sibTransId="{ACE14C7F-1D53-476A-A705-35EE46476572}"/>
     <dgm:cxn modelId="{7DBED055-B390-4C50-91B0-E5CDACAC436F}" type="presParOf" srcId="{9342BB99-49B2-4329-BC21-CDA1C2A38C80}" destId="{DC9C62C5-880D-4B89-945C-452A5E038D9D}" srcOrd="0" destOrd="0" presId="urn:microsoft.com/office/officeart/2009/3/layout/StepUpProcess"/>
     <dgm:cxn modelId="{F50D5F2E-6BE6-45B6-B0ED-F00C9D028BE3}" type="presParOf" srcId="{DC9C62C5-880D-4B89-945C-452A5E038D9D}" destId="{212EF70C-E730-405C-B594-793A5F90BE45}" srcOrd="0" destOrd="0" presId="urn:microsoft.com/office/officeart/2009/3/layout/StepUpProcess"/>
     <dgm:cxn modelId="{BEA84091-D494-42A2-8F01-EC9B453793C0}" type="presParOf" srcId="{DC9C62C5-880D-4B89-945C-452A5E038D9D}" destId="{97B8EBC5-8AC9-449F-B2E7-698021B35209}" srcOrd="1" destOrd="0" presId="urn:microsoft.com/office/officeart/2009/3/layout/StepUpProcess"/>
@@ -42303,7 +42197,7 @@
   <dgm:whole/>
   <dgm:extLst>
     <a:ext uri="http://schemas.microsoft.com/office/drawing/2008/diagram">
-      <dsp:dataModelExt xmlns:dsp="http://schemas.microsoft.com/office/drawing/2008/diagram" relId="rId15" minVer="http://schemas.openxmlformats.org/drawingml/2006/diagram"/>
+      <dsp:dataModelExt xmlns:dsp="http://schemas.microsoft.com/office/drawing/2008/diagram" relId="rId16" minVer="http://schemas.openxmlformats.org/drawingml/2006/diagram"/>
     </a:ext>
   </dgm:extLst>
 </dgm:dataModel>
@@ -44011,6 +43905,13 @@
         </dgm:presLayoutVars>
       </dgm:prSet>
       <dgm:spPr/>
+      <dgm:t>
+        <a:bodyPr/>
+        <a:lstStyle/>
+        <a:p>
+          <a:endParaRPr lang="fr-FR"/>
+        </a:p>
+      </dgm:t>
     </dgm:pt>
     <dgm:pt modelId="{E39E30BC-CDCD-4AEE-A318-3B85B3E7CBBF}" type="pres">
       <dgm:prSet presAssocID="{F4E49A44-7071-41A8-9AA5-139AC31A778F}" presName="root" presStyleCnt="0"/>
@@ -44023,10 +43924,24 @@
     <dgm:pt modelId="{3768C635-916C-4736-9A14-DD9DA20F8D88}" type="pres">
       <dgm:prSet presAssocID="{F4E49A44-7071-41A8-9AA5-139AC31A778F}" presName="rootText" presStyleLbl="node1" presStyleIdx="0" presStyleCnt="4"/>
       <dgm:spPr/>
+      <dgm:t>
+        <a:bodyPr/>
+        <a:lstStyle/>
+        <a:p>
+          <a:endParaRPr lang="fr-FR"/>
+        </a:p>
+      </dgm:t>
     </dgm:pt>
     <dgm:pt modelId="{56494BEC-A3DC-461E-808E-AA95DBC3ACBD}" type="pres">
       <dgm:prSet presAssocID="{F4E49A44-7071-41A8-9AA5-139AC31A778F}" presName="rootConnector" presStyleLbl="node1" presStyleIdx="0" presStyleCnt="4"/>
       <dgm:spPr/>
+      <dgm:t>
+        <a:bodyPr/>
+        <a:lstStyle/>
+        <a:p>
+          <a:endParaRPr lang="fr-FR"/>
+        </a:p>
+      </dgm:t>
     </dgm:pt>
     <dgm:pt modelId="{E0AC6EB4-AB6D-48CC-94E7-3FBAF29D2D8D}" type="pres">
       <dgm:prSet presAssocID="{F4E49A44-7071-41A8-9AA5-139AC31A778F}" presName="childShape" presStyleCnt="0"/>
@@ -44035,6 +43950,13 @@
     <dgm:pt modelId="{B14430F7-344E-4520-9392-CAB63B22AFAE}" type="pres">
       <dgm:prSet presAssocID="{45EFB72A-A95E-49CD-8F9C-07F49F5BEC62}" presName="Name13" presStyleLbl="parChTrans1D2" presStyleIdx="0" presStyleCnt="12"/>
       <dgm:spPr/>
+      <dgm:t>
+        <a:bodyPr/>
+        <a:lstStyle/>
+        <a:p>
+          <a:endParaRPr lang="fr-FR"/>
+        </a:p>
+      </dgm:t>
     </dgm:pt>
     <dgm:pt modelId="{9D944FBE-20F3-4495-BC4F-FB0D6EB6D1BF}" type="pres">
       <dgm:prSet presAssocID="{0BD68F15-E0CC-4B49-B878-B55847508F1E}" presName="childText" presStyleLbl="bgAcc1" presStyleIdx="0" presStyleCnt="12" custScaleY="225811">
@@ -44043,10 +43965,24 @@
         </dgm:presLayoutVars>
       </dgm:prSet>
       <dgm:spPr/>
+      <dgm:t>
+        <a:bodyPr/>
+        <a:lstStyle/>
+        <a:p>
+          <a:endParaRPr lang="fr-FR"/>
+        </a:p>
+      </dgm:t>
     </dgm:pt>
     <dgm:pt modelId="{8007CB06-7E8B-44B4-A4CE-74F2527C3A9B}" type="pres">
       <dgm:prSet presAssocID="{A1CDFFF2-80DE-4648-9002-4D44865226EA}" presName="Name13" presStyleLbl="parChTrans1D2" presStyleIdx="1" presStyleCnt="12"/>
       <dgm:spPr/>
+      <dgm:t>
+        <a:bodyPr/>
+        <a:lstStyle/>
+        <a:p>
+          <a:endParaRPr lang="fr-FR"/>
+        </a:p>
+      </dgm:t>
     </dgm:pt>
     <dgm:pt modelId="{F3B3F4EF-9B7C-4469-8DCB-2559388BA6AB}" type="pres">
       <dgm:prSet presAssocID="{11A7E910-985B-4AEF-A983-76E0CADA179B}" presName="childText" presStyleLbl="bgAcc1" presStyleIdx="1" presStyleCnt="12">
@@ -44055,10 +43991,24 @@
         </dgm:presLayoutVars>
       </dgm:prSet>
       <dgm:spPr/>
+      <dgm:t>
+        <a:bodyPr/>
+        <a:lstStyle/>
+        <a:p>
+          <a:endParaRPr lang="fr-FR"/>
+        </a:p>
+      </dgm:t>
     </dgm:pt>
     <dgm:pt modelId="{AB655844-899D-4DC1-BAA9-C25C7ABBD8C5}" type="pres">
       <dgm:prSet presAssocID="{338229F6-4360-481B-9B0D-D1D763B82376}" presName="Name13" presStyleLbl="parChTrans1D2" presStyleIdx="2" presStyleCnt="12"/>
       <dgm:spPr/>
+      <dgm:t>
+        <a:bodyPr/>
+        <a:lstStyle/>
+        <a:p>
+          <a:endParaRPr lang="fr-FR"/>
+        </a:p>
+      </dgm:t>
     </dgm:pt>
     <dgm:pt modelId="{1FF9DB33-9D0D-4332-81B1-0ABB6AB5E056}" type="pres">
       <dgm:prSet presAssocID="{4A0F96CF-E79E-4C37-B600-96AE58133D8E}" presName="childText" presStyleLbl="bgAcc1" presStyleIdx="2" presStyleCnt="12" custScaleY="255380">
@@ -44067,10 +44017,24 @@
         </dgm:presLayoutVars>
       </dgm:prSet>
       <dgm:spPr/>
+      <dgm:t>
+        <a:bodyPr/>
+        <a:lstStyle/>
+        <a:p>
+          <a:endParaRPr lang="fr-FR"/>
+        </a:p>
+      </dgm:t>
     </dgm:pt>
     <dgm:pt modelId="{7E2B6C18-A247-488B-9AEB-71B2ACEC36FC}" type="pres">
       <dgm:prSet presAssocID="{313B91FE-C011-453D-8E72-374F6DA7EAA5}" presName="Name13" presStyleLbl="parChTrans1D2" presStyleIdx="3" presStyleCnt="12"/>
       <dgm:spPr/>
+      <dgm:t>
+        <a:bodyPr/>
+        <a:lstStyle/>
+        <a:p>
+          <a:endParaRPr lang="fr-FR"/>
+        </a:p>
+      </dgm:t>
     </dgm:pt>
     <dgm:pt modelId="{0493E857-1CD6-49A5-B527-8E3281E3C5D6}" type="pres">
       <dgm:prSet presAssocID="{8C651905-D8C3-4F35-93EE-90BBC0DB253E}" presName="childText" presStyleLbl="bgAcc1" presStyleIdx="3" presStyleCnt="12" custScaleY="241482">
@@ -44079,10 +44043,24 @@
         </dgm:presLayoutVars>
       </dgm:prSet>
       <dgm:spPr/>
+      <dgm:t>
+        <a:bodyPr/>
+        <a:lstStyle/>
+        <a:p>
+          <a:endParaRPr lang="fr-FR"/>
+        </a:p>
+      </dgm:t>
     </dgm:pt>
     <dgm:pt modelId="{5B7B0708-BCC1-4D12-8773-7712333B6864}" type="pres">
       <dgm:prSet presAssocID="{87293CE2-E549-4CD5-B9EA-C692395A8697}" presName="Name13" presStyleLbl="parChTrans1D2" presStyleIdx="4" presStyleCnt="12"/>
       <dgm:spPr/>
+      <dgm:t>
+        <a:bodyPr/>
+        <a:lstStyle/>
+        <a:p>
+          <a:endParaRPr lang="fr-FR"/>
+        </a:p>
+      </dgm:t>
     </dgm:pt>
     <dgm:pt modelId="{918F4B2C-93F7-43CA-9795-1B2A41A35694}" type="pres">
       <dgm:prSet presAssocID="{A4BD762A-46EB-4117-BEDC-1EF6BB340DB9}" presName="childText" presStyleLbl="bgAcc1" presStyleIdx="4" presStyleCnt="12" custScaleY="383274">
@@ -44091,6 +44069,13 @@
         </dgm:presLayoutVars>
       </dgm:prSet>
       <dgm:spPr/>
+      <dgm:t>
+        <a:bodyPr/>
+        <a:lstStyle/>
+        <a:p>
+          <a:endParaRPr lang="fr-FR"/>
+        </a:p>
+      </dgm:t>
     </dgm:pt>
     <dgm:pt modelId="{774516E0-C5B3-408A-A0DD-9083E0CE4512}" type="pres">
       <dgm:prSet presAssocID="{6B4AB936-2C80-4C21-8CE8-676FA68A3487}" presName="root" presStyleCnt="0"/>
@@ -44103,10 +44088,24 @@
     <dgm:pt modelId="{D9B70AB9-CD80-49A9-8B13-EEB771B67C8C}" type="pres">
       <dgm:prSet presAssocID="{6B4AB936-2C80-4C21-8CE8-676FA68A3487}" presName="rootText" presStyleLbl="node1" presStyleIdx="1" presStyleCnt="4"/>
       <dgm:spPr/>
+      <dgm:t>
+        <a:bodyPr/>
+        <a:lstStyle/>
+        <a:p>
+          <a:endParaRPr lang="fr-FR"/>
+        </a:p>
+      </dgm:t>
     </dgm:pt>
     <dgm:pt modelId="{C460F28E-5159-4B0D-8AE3-5F6348A96C0C}" type="pres">
       <dgm:prSet presAssocID="{6B4AB936-2C80-4C21-8CE8-676FA68A3487}" presName="rootConnector" presStyleLbl="node1" presStyleIdx="1" presStyleCnt="4"/>
       <dgm:spPr/>
+      <dgm:t>
+        <a:bodyPr/>
+        <a:lstStyle/>
+        <a:p>
+          <a:endParaRPr lang="fr-FR"/>
+        </a:p>
+      </dgm:t>
     </dgm:pt>
     <dgm:pt modelId="{2EB24790-DBC1-43A0-AB5A-F098FD8B3C18}" type="pres">
       <dgm:prSet presAssocID="{6B4AB936-2C80-4C21-8CE8-676FA68A3487}" presName="childShape" presStyleCnt="0"/>
@@ -44115,6 +44114,13 @@
     <dgm:pt modelId="{7985BBA7-BBC1-43CF-A820-5A713B43BB14}" type="pres">
       <dgm:prSet presAssocID="{26095922-68BA-4881-B51A-36D630909F3C}" presName="Name13" presStyleLbl="parChTrans1D2" presStyleIdx="5" presStyleCnt="12"/>
       <dgm:spPr/>
+      <dgm:t>
+        <a:bodyPr/>
+        <a:lstStyle/>
+        <a:p>
+          <a:endParaRPr lang="fr-FR"/>
+        </a:p>
+      </dgm:t>
     </dgm:pt>
     <dgm:pt modelId="{23C0BDF5-ACFD-4767-B21B-B128196181FB}" type="pres">
       <dgm:prSet presAssocID="{5A52A6BC-BF2E-4354-8C11-D24EBFBAA7E0}" presName="childText" presStyleLbl="bgAcc1" presStyleIdx="5" presStyleCnt="12" custScaleY="184033">
@@ -44123,10 +44129,24 @@
         </dgm:presLayoutVars>
       </dgm:prSet>
       <dgm:spPr/>
+      <dgm:t>
+        <a:bodyPr/>
+        <a:lstStyle/>
+        <a:p>
+          <a:endParaRPr lang="fr-FR"/>
+        </a:p>
+      </dgm:t>
     </dgm:pt>
     <dgm:pt modelId="{CC114043-B3EB-4AA2-BC0C-1A54E09FFB77}" type="pres">
       <dgm:prSet presAssocID="{754A1539-751E-4666-985B-E64F54ACF0E2}" presName="Name13" presStyleLbl="parChTrans1D2" presStyleIdx="6" presStyleCnt="12"/>
       <dgm:spPr/>
+      <dgm:t>
+        <a:bodyPr/>
+        <a:lstStyle/>
+        <a:p>
+          <a:endParaRPr lang="fr-FR"/>
+        </a:p>
+      </dgm:t>
     </dgm:pt>
     <dgm:pt modelId="{F294C874-4309-4836-9975-C89A024387BF}" type="pres">
       <dgm:prSet presAssocID="{8E9474BC-9762-4198-8CD0-504E1CB11E50}" presName="childText" presStyleLbl="bgAcc1" presStyleIdx="6" presStyleCnt="12" custScaleY="290361">
@@ -44135,10 +44155,24 @@
         </dgm:presLayoutVars>
       </dgm:prSet>
       <dgm:spPr/>
+      <dgm:t>
+        <a:bodyPr/>
+        <a:lstStyle/>
+        <a:p>
+          <a:endParaRPr lang="fr-FR"/>
+        </a:p>
+      </dgm:t>
     </dgm:pt>
     <dgm:pt modelId="{1B503914-A125-4B0C-910C-7E54D1FDA877}" type="pres">
       <dgm:prSet presAssocID="{83A11C11-3AE7-4892-B37F-5DA86AB9B7B8}" presName="Name13" presStyleLbl="parChTrans1D2" presStyleIdx="7" presStyleCnt="12"/>
       <dgm:spPr/>
+      <dgm:t>
+        <a:bodyPr/>
+        <a:lstStyle/>
+        <a:p>
+          <a:endParaRPr lang="fr-FR"/>
+        </a:p>
+      </dgm:t>
     </dgm:pt>
     <dgm:pt modelId="{65ABF418-ED14-4CBF-9221-477E7DFC883B}" type="pres">
       <dgm:prSet presAssocID="{36FD12F2-B5E5-4F45-AB37-D80ED3F110B1}" presName="childText" presStyleLbl="bgAcc1" presStyleIdx="7" presStyleCnt="12" custScaleY="145171">
@@ -44147,6 +44181,13 @@
         </dgm:presLayoutVars>
       </dgm:prSet>
       <dgm:spPr/>
+      <dgm:t>
+        <a:bodyPr/>
+        <a:lstStyle/>
+        <a:p>
+          <a:endParaRPr lang="fr-FR"/>
+        </a:p>
+      </dgm:t>
     </dgm:pt>
     <dgm:pt modelId="{4E7BAFE8-0E95-4338-94BD-CF20E4378AE6}" type="pres">
       <dgm:prSet presAssocID="{7D4EE03E-042B-4B9F-B77B-5E57A85C5C91}" presName="root" presStyleCnt="0"/>
@@ -44159,10 +44200,24 @@
     <dgm:pt modelId="{7C7C0777-4628-4404-9305-21244AC27518}" type="pres">
       <dgm:prSet presAssocID="{7D4EE03E-042B-4B9F-B77B-5E57A85C5C91}" presName="rootText" presStyleLbl="node1" presStyleIdx="2" presStyleCnt="4"/>
       <dgm:spPr/>
+      <dgm:t>
+        <a:bodyPr/>
+        <a:lstStyle/>
+        <a:p>
+          <a:endParaRPr lang="fr-FR"/>
+        </a:p>
+      </dgm:t>
     </dgm:pt>
     <dgm:pt modelId="{7850224B-8344-4F71-A6EA-3F5D94301B02}" type="pres">
       <dgm:prSet presAssocID="{7D4EE03E-042B-4B9F-B77B-5E57A85C5C91}" presName="rootConnector" presStyleLbl="node1" presStyleIdx="2" presStyleCnt="4"/>
       <dgm:spPr/>
+      <dgm:t>
+        <a:bodyPr/>
+        <a:lstStyle/>
+        <a:p>
+          <a:endParaRPr lang="fr-FR"/>
+        </a:p>
+      </dgm:t>
     </dgm:pt>
     <dgm:pt modelId="{2FAFA416-C7B1-4D79-8B4E-E630E5985A32}" type="pres">
       <dgm:prSet presAssocID="{7D4EE03E-042B-4B9F-B77B-5E57A85C5C91}" presName="childShape" presStyleCnt="0"/>
@@ -44171,6 +44226,13 @@
     <dgm:pt modelId="{901D210F-DAF3-4807-BC0A-37289B77C80F}" type="pres">
       <dgm:prSet presAssocID="{541CD15F-3A8C-44D7-829A-1AF40069FEC1}" presName="Name13" presStyleLbl="parChTrans1D2" presStyleIdx="8" presStyleCnt="12"/>
       <dgm:spPr/>
+      <dgm:t>
+        <a:bodyPr/>
+        <a:lstStyle/>
+        <a:p>
+          <a:endParaRPr lang="fr-FR"/>
+        </a:p>
+      </dgm:t>
     </dgm:pt>
     <dgm:pt modelId="{A99EA53C-93C8-497D-9648-D20373BD2849}" type="pres">
       <dgm:prSet presAssocID="{30F89ADC-0A63-479D-91C4-08BB11D463E9}" presName="childText" presStyleLbl="bgAcc1" presStyleIdx="8" presStyleCnt="12" custScaleY="119504">
@@ -44179,10 +44241,24 @@
         </dgm:presLayoutVars>
       </dgm:prSet>
       <dgm:spPr/>
+      <dgm:t>
+        <a:bodyPr/>
+        <a:lstStyle/>
+        <a:p>
+          <a:endParaRPr lang="fr-FR"/>
+        </a:p>
+      </dgm:t>
     </dgm:pt>
     <dgm:pt modelId="{46623CBA-4F6D-44AD-89C7-16C0E696532C}" type="pres">
       <dgm:prSet presAssocID="{19F3200E-918A-416A-89DD-4AB5FD123D31}" presName="Name13" presStyleLbl="parChTrans1D2" presStyleIdx="9" presStyleCnt="12"/>
       <dgm:spPr/>
+      <dgm:t>
+        <a:bodyPr/>
+        <a:lstStyle/>
+        <a:p>
+          <a:endParaRPr lang="fr-FR"/>
+        </a:p>
+      </dgm:t>
     </dgm:pt>
     <dgm:pt modelId="{09904CD9-6DCA-4B13-877B-86BAD6B2A0CA}" type="pres">
       <dgm:prSet presAssocID="{946F36D1-6068-4355-9AF5-B2D4138E6F29}" presName="childText" presStyleLbl="bgAcc1" presStyleIdx="9" presStyleCnt="12" custScaleY="192150">
@@ -44191,6 +44267,13 @@
         </dgm:presLayoutVars>
       </dgm:prSet>
       <dgm:spPr/>
+      <dgm:t>
+        <a:bodyPr/>
+        <a:lstStyle/>
+        <a:p>
+          <a:endParaRPr lang="fr-FR"/>
+        </a:p>
+      </dgm:t>
     </dgm:pt>
     <dgm:pt modelId="{51B3285A-1680-4822-9023-2252F4DFE956}" type="pres">
       <dgm:prSet presAssocID="{0AF80CD6-D55D-4A04-BEA1-3AA5EBD63D2E}" presName="root" presStyleCnt="0"/>
@@ -44203,10 +44286,24 @@
     <dgm:pt modelId="{C71ABA68-3AF5-47C2-AF65-26E6C83A5B61}" type="pres">
       <dgm:prSet presAssocID="{0AF80CD6-D55D-4A04-BEA1-3AA5EBD63D2E}" presName="rootText" presStyleLbl="node1" presStyleIdx="3" presStyleCnt="4"/>
       <dgm:spPr/>
+      <dgm:t>
+        <a:bodyPr/>
+        <a:lstStyle/>
+        <a:p>
+          <a:endParaRPr lang="fr-FR"/>
+        </a:p>
+      </dgm:t>
     </dgm:pt>
     <dgm:pt modelId="{80FDD627-6925-49E9-A9B1-16BD5601D049}" type="pres">
       <dgm:prSet presAssocID="{0AF80CD6-D55D-4A04-BEA1-3AA5EBD63D2E}" presName="rootConnector" presStyleLbl="node1" presStyleIdx="3" presStyleCnt="4"/>
       <dgm:spPr/>
+      <dgm:t>
+        <a:bodyPr/>
+        <a:lstStyle/>
+        <a:p>
+          <a:endParaRPr lang="fr-FR"/>
+        </a:p>
+      </dgm:t>
     </dgm:pt>
     <dgm:pt modelId="{AD9F5ADA-1544-4373-8FDE-7227433716C2}" type="pres">
       <dgm:prSet presAssocID="{0AF80CD6-D55D-4A04-BEA1-3AA5EBD63D2E}" presName="childShape" presStyleCnt="0"/>
@@ -44215,6 +44312,13 @@
     <dgm:pt modelId="{36A2469F-3506-4407-95AC-CA47DA5734F3}" type="pres">
       <dgm:prSet presAssocID="{60BA15DE-9B08-4334-8264-ACB55EB5EDD3}" presName="Name13" presStyleLbl="parChTrans1D2" presStyleIdx="10" presStyleCnt="12"/>
       <dgm:spPr/>
+      <dgm:t>
+        <a:bodyPr/>
+        <a:lstStyle/>
+        <a:p>
+          <a:endParaRPr lang="fr-FR"/>
+        </a:p>
+      </dgm:t>
     </dgm:pt>
     <dgm:pt modelId="{7EC46545-FDD4-491C-8EA1-7577E41F297D}" type="pres">
       <dgm:prSet presAssocID="{2F8C4442-5108-4197-A88A-04087D57427C}" presName="childText" presStyleLbl="bgAcc1" presStyleIdx="10" presStyleCnt="12" custScaleY="116133">
@@ -44223,10 +44327,24 @@
         </dgm:presLayoutVars>
       </dgm:prSet>
       <dgm:spPr/>
+      <dgm:t>
+        <a:bodyPr/>
+        <a:lstStyle/>
+        <a:p>
+          <a:endParaRPr lang="fr-FR"/>
+        </a:p>
+      </dgm:t>
     </dgm:pt>
     <dgm:pt modelId="{A508DA70-7802-4FD2-B5BF-4DF9F10E0511}" type="pres">
       <dgm:prSet presAssocID="{2BF5EF31-8E13-485A-85C6-78027199A8C1}" presName="Name13" presStyleLbl="parChTrans1D2" presStyleIdx="11" presStyleCnt="12"/>
       <dgm:spPr/>
+      <dgm:t>
+        <a:bodyPr/>
+        <a:lstStyle/>
+        <a:p>
+          <a:endParaRPr lang="fr-FR"/>
+        </a:p>
+      </dgm:t>
     </dgm:pt>
     <dgm:pt modelId="{DBAED1FF-4EF7-45DB-A974-2DF5D42C8274}" type="pres">
       <dgm:prSet presAssocID="{F1CC85BE-1ED1-42AA-A866-C1176C5AED1A}" presName="childText" presStyleLbl="bgAcc1" presStyleIdx="11" presStyleCnt="12" custScaleY="274229">
@@ -44235,117 +44353,124 @@
         </dgm:presLayoutVars>
       </dgm:prSet>
       <dgm:spPr/>
+      <dgm:t>
+        <a:bodyPr/>
+        <a:lstStyle/>
+        <a:p>
+          <a:endParaRPr lang="fr-FR"/>
+        </a:p>
+      </dgm:t>
     </dgm:pt>
   </dgm:ptLst>
   <dgm:cxnLst>
+    <dgm:cxn modelId="{D7BA9247-2699-4263-B7F6-2665A5FA64CD}" srcId="{8E9474BC-9762-4198-8CD0-504E1CB11E50}" destId="{4D5F43AA-DAE0-4431-AF2F-72791661C105}" srcOrd="3" destOrd="0" parTransId="{A3C0908C-E0A7-4688-8152-2F0524102A8F}" sibTransId="{04F1D914-4450-48A5-B583-57A119EF7608}"/>
+    <dgm:cxn modelId="{7AF17371-6FE0-4AAC-B9EA-CD3841BA52BA}" type="presOf" srcId="{681A5949-34C2-441B-934A-4FAB9060F033}" destId="{F294C874-4309-4836-9975-C89A024387BF}" srcOrd="0" destOrd="2" presId="urn:microsoft.com/office/officeart/2005/8/layout/hierarchy3"/>
+    <dgm:cxn modelId="{4ED9D331-4549-40FD-86BB-0F3A29D3EE42}" type="presOf" srcId="{313B91FE-C011-453D-8E72-374F6DA7EAA5}" destId="{7E2B6C18-A247-488B-9AEB-71B2ACEC36FC}" srcOrd="0" destOrd="0" presId="urn:microsoft.com/office/officeart/2005/8/layout/hierarchy3"/>
+    <dgm:cxn modelId="{DDAEC808-DD29-49A2-A125-86BB7083A0E6}" type="presOf" srcId="{785257FF-753B-45D6-B3E2-352683959844}" destId="{9D944FBE-20F3-4495-BC4F-FB0D6EB6D1BF}" srcOrd="0" destOrd="3" presId="urn:microsoft.com/office/officeart/2005/8/layout/hierarchy3"/>
+    <dgm:cxn modelId="{5E60CCA1-C434-4BF6-B4BD-287D449A608C}" type="presOf" srcId="{A1CDFFF2-80DE-4648-9002-4D44865226EA}" destId="{8007CB06-7E8B-44B4-A4CE-74F2527C3A9B}" srcOrd="0" destOrd="0" presId="urn:microsoft.com/office/officeart/2005/8/layout/hierarchy3"/>
+    <dgm:cxn modelId="{4BB678F1-0E73-4DB0-A90B-CDE68210E7BF}" srcId="{946F36D1-6068-4355-9AF5-B2D4138E6F29}" destId="{FAACE5AA-68F2-4D16-9421-EECFA5E6D903}" srcOrd="0" destOrd="0" parTransId="{CEB44454-A1E3-4DC5-90B9-3191237307EC}" sibTransId="{E57EAEB6-77DF-4610-826C-360DB6829885}"/>
+    <dgm:cxn modelId="{26F40261-5FBC-4327-B533-B2BF7F537A45}" srcId="{6B4AB936-2C80-4C21-8CE8-676FA68A3487}" destId="{5A52A6BC-BF2E-4354-8C11-D24EBFBAA7E0}" srcOrd="0" destOrd="0" parTransId="{26095922-68BA-4881-B51A-36D630909F3C}" sibTransId="{E65C2DA3-4057-4C8D-BC45-6CA09D40DA8F}"/>
+    <dgm:cxn modelId="{E45F0670-467E-479B-A954-8DE5C3CFDC07}" srcId="{0BD68F15-E0CC-4B49-B878-B55847508F1E}" destId="{785257FF-753B-45D6-B3E2-352683959844}" srcOrd="2" destOrd="0" parTransId="{C3553CEB-7291-4630-9E3D-D229CC7CA335}" sibTransId="{473220FF-2D8B-488E-A3D3-0DFA29907532}"/>
+    <dgm:cxn modelId="{0E2B5398-B3B4-442C-92B6-3DC01A377AE5}" srcId="{A4BD762A-46EB-4117-BEDC-1EF6BB340DB9}" destId="{4720DCB0-FA39-44D2-8753-6CCBAB216F62}" srcOrd="0" destOrd="0" parTransId="{C8876903-1201-4606-8136-FF4F60813715}" sibTransId="{41506DCB-2A60-44BD-AA42-409E485DC9A5}"/>
+    <dgm:cxn modelId="{03BD7C47-D238-4B04-9B49-189AAF25DB73}" srcId="{4B594D10-7445-4F23-A169-4E9DFAC4B863}" destId="{6B4AB936-2C80-4C21-8CE8-676FA68A3487}" srcOrd="1" destOrd="0" parTransId="{A3F5A589-594B-4FBE-A067-5590A2C4DD57}" sibTransId="{E0EC851B-6E10-4157-B4E6-68EDD32B6C1E}"/>
+    <dgm:cxn modelId="{BA088261-5E39-4324-881D-DE558243553A}" srcId="{11A7E910-985B-4AEF-A983-76E0CADA179B}" destId="{7AE9F56F-C90F-417C-AD99-C4D11A633543}" srcOrd="0" destOrd="0" parTransId="{26D5832A-3BF8-444B-8644-BAAA1368470A}" sibTransId="{0243C93F-0DE6-42DB-8ED6-F1E704DDAC4A}"/>
+    <dgm:cxn modelId="{1ECA1B13-1995-41B9-A8A9-0E943B8117D3}" type="presOf" srcId="{2F8C4442-5108-4197-A88A-04087D57427C}" destId="{7EC46545-FDD4-491C-8EA1-7577E41F297D}" srcOrd="0" destOrd="0" presId="urn:microsoft.com/office/officeart/2005/8/layout/hierarchy3"/>
+    <dgm:cxn modelId="{85B0FB30-AFF0-4500-9DFA-64F489C11CBC}" type="presOf" srcId="{45EFB72A-A95E-49CD-8F9C-07F49F5BEC62}" destId="{B14430F7-344E-4520-9392-CAB63B22AFAE}" srcOrd="0" destOrd="0" presId="urn:microsoft.com/office/officeart/2005/8/layout/hierarchy3"/>
+    <dgm:cxn modelId="{D08731C7-DA8A-4A15-A50E-288180EE3EB2}" type="presOf" srcId="{FAACE5AA-68F2-4D16-9421-EECFA5E6D903}" destId="{09904CD9-6DCA-4B13-877B-86BAD6B2A0CA}" srcOrd="0" destOrd="1" presId="urn:microsoft.com/office/officeart/2005/8/layout/hierarchy3"/>
+    <dgm:cxn modelId="{64F8D540-EF50-4BD6-9C17-BA25022C5C78}" srcId="{7D4EE03E-042B-4B9F-B77B-5E57A85C5C91}" destId="{946F36D1-6068-4355-9AF5-B2D4138E6F29}" srcOrd="1" destOrd="0" parTransId="{19F3200E-918A-416A-89DD-4AB5FD123D31}" sibTransId="{E5D56BD9-D8F1-4C7F-85D2-2CC70ABC6B72}"/>
+    <dgm:cxn modelId="{40D3FC9B-BC6E-41CF-BAA3-B0ACF45FA5E1}" type="presOf" srcId="{560ADE7E-A33A-46CA-8437-C3A4919B3DE5}" destId="{DBAED1FF-4EF7-45DB-A974-2DF5D42C8274}" srcOrd="0" destOrd="3" presId="urn:microsoft.com/office/officeart/2005/8/layout/hierarchy3"/>
+    <dgm:cxn modelId="{1B599FC7-FC4D-45D9-A1D4-69C9C90DE25B}" type="presOf" srcId="{0FC229EE-28D1-45BB-BE09-3E8EB526E86B}" destId="{918F4B2C-93F7-43CA-9795-1B2A41A35694}" srcOrd="0" destOrd="2" presId="urn:microsoft.com/office/officeart/2005/8/layout/hierarchy3"/>
+    <dgm:cxn modelId="{C75B3D5C-5282-4A5A-9279-55E978C97C92}" type="presOf" srcId="{7D4EE03E-042B-4B9F-B77B-5E57A85C5C91}" destId="{7850224B-8344-4F71-A6EA-3F5D94301B02}" srcOrd="1" destOrd="0" presId="urn:microsoft.com/office/officeart/2005/8/layout/hierarchy3"/>
+    <dgm:cxn modelId="{F5940C43-0314-4B20-8384-D2FA5A19F7E6}" type="presOf" srcId="{AE33181A-0480-49AB-9337-F8DFC73246A5}" destId="{DBAED1FF-4EF7-45DB-A974-2DF5D42C8274}" srcOrd="0" destOrd="1" presId="urn:microsoft.com/office/officeart/2005/8/layout/hierarchy3"/>
+    <dgm:cxn modelId="{44B5C926-FD35-46FE-A5FE-713B979D6036}" type="presOf" srcId="{C83140D1-5B81-4A37-8485-09C861239609}" destId="{9D944FBE-20F3-4495-BC4F-FB0D6EB6D1BF}" srcOrd="0" destOrd="1" presId="urn:microsoft.com/office/officeart/2005/8/layout/hierarchy3"/>
+    <dgm:cxn modelId="{168FB83F-5533-45E2-AF49-437ABFFBD9CE}" type="presOf" srcId="{4B594D10-7445-4F23-A169-4E9DFAC4B863}" destId="{92980BE0-5893-44AB-A640-B50C42B78BDC}" srcOrd="0" destOrd="0" presId="urn:microsoft.com/office/officeart/2005/8/layout/hierarchy3"/>
+    <dgm:cxn modelId="{A5D25257-AA87-45B1-978B-9E7910E1E96E}" type="presOf" srcId="{0AF80CD6-D55D-4A04-BEA1-3AA5EBD63D2E}" destId="{80FDD627-6925-49E9-A9B1-16BD5601D049}" srcOrd="1" destOrd="0" presId="urn:microsoft.com/office/officeart/2005/8/layout/hierarchy3"/>
+    <dgm:cxn modelId="{C01166B6-51E8-4EC3-B45D-975EF99C5D37}" srcId="{4B594D10-7445-4F23-A169-4E9DFAC4B863}" destId="{7D4EE03E-042B-4B9F-B77B-5E57A85C5C91}" srcOrd="2" destOrd="0" parTransId="{52485572-F52B-4986-B28E-E55BA2A75A2A}" sibTransId="{29B111F8-C973-42E4-AB87-BD33DFF62537}"/>
+    <dgm:cxn modelId="{0CFA7610-B826-47BB-8B56-500E661FD953}" srcId="{6B4AB936-2C80-4C21-8CE8-676FA68A3487}" destId="{8E9474BC-9762-4198-8CD0-504E1CB11E50}" srcOrd="1" destOrd="0" parTransId="{754A1539-751E-4666-985B-E64F54ACF0E2}" sibTransId="{31D76349-91B0-40CD-A929-06D6D813BDCA}"/>
+    <dgm:cxn modelId="{7271E1A0-6FD0-4937-902F-8091F539C415}" srcId="{A4BD762A-46EB-4117-BEDC-1EF6BB340DB9}" destId="{0FC229EE-28D1-45BB-BE09-3E8EB526E86B}" srcOrd="1" destOrd="0" parTransId="{62051031-35AE-432C-9DFC-009D0927E474}" sibTransId="{48C5A8E7-0C6D-4D68-99C6-B2661605C4F4}"/>
+    <dgm:cxn modelId="{7F35C942-972B-4FE5-A7D8-621DA87A6975}" type="presOf" srcId="{6B4AB936-2C80-4C21-8CE8-676FA68A3487}" destId="{C460F28E-5159-4B0D-8AE3-5F6348A96C0C}" srcOrd="1" destOrd="0" presId="urn:microsoft.com/office/officeart/2005/8/layout/hierarchy3"/>
+    <dgm:cxn modelId="{044A5753-F1CD-49E7-9B25-61E42654B1F7}" type="presOf" srcId="{705A45E9-0D77-4C9C-873A-06888F735588}" destId="{F294C874-4309-4836-9975-C89A024387BF}" srcOrd="0" destOrd="1" presId="urn:microsoft.com/office/officeart/2005/8/layout/hierarchy3"/>
+    <dgm:cxn modelId="{8F34F535-B988-4AE7-9F27-1C146E4A74AA}" type="presOf" srcId="{DAD4FA01-C5A5-4958-BBA2-BF4D1C0870DA}" destId="{F294C874-4309-4836-9975-C89A024387BF}" srcOrd="0" destOrd="3" presId="urn:microsoft.com/office/officeart/2005/8/layout/hierarchy3"/>
+    <dgm:cxn modelId="{801EFF6D-07EF-4DAC-B99E-0D150C8F6AAC}" type="presOf" srcId="{7D4EE03E-042B-4B9F-B77B-5E57A85C5C91}" destId="{7C7C0777-4628-4404-9305-21244AC27518}" srcOrd="0" destOrd="0" presId="urn:microsoft.com/office/officeart/2005/8/layout/hierarchy3"/>
+    <dgm:cxn modelId="{A74D8276-49E7-43F2-AD9C-F9761E6819CE}" type="presOf" srcId="{4D8056EB-BD29-49E4-9971-5D1608083477}" destId="{F294C874-4309-4836-9975-C89A024387BF}" srcOrd="0" destOrd="5" presId="urn:microsoft.com/office/officeart/2005/8/layout/hierarchy3"/>
+    <dgm:cxn modelId="{A1DD2185-539F-4945-A7F5-FEA083A0534C}" type="presOf" srcId="{754A1539-751E-4666-985B-E64F54ACF0E2}" destId="{CC114043-B3EB-4AA2-BC0C-1A54E09FFB77}" srcOrd="0" destOrd="0" presId="urn:microsoft.com/office/officeart/2005/8/layout/hierarchy3"/>
+    <dgm:cxn modelId="{31D96363-0DF6-47C2-9791-900686D92CD6}" type="presOf" srcId="{0AF80CD6-D55D-4A04-BEA1-3AA5EBD63D2E}" destId="{C71ABA68-3AF5-47C2-AF65-26E6C83A5B61}" srcOrd="0" destOrd="0" presId="urn:microsoft.com/office/officeart/2005/8/layout/hierarchy3"/>
+    <dgm:cxn modelId="{7C24595A-9BFC-4454-BB37-468002427450}" srcId="{8E9474BC-9762-4198-8CD0-504E1CB11E50}" destId="{DAD4FA01-C5A5-4958-BBA2-BF4D1C0870DA}" srcOrd="2" destOrd="0" parTransId="{F8293F0B-ED96-43D8-B49D-5064E8D331CD}" sibTransId="{28708A16-E543-43A6-AF36-052EBD429EC6}"/>
+    <dgm:cxn modelId="{5223D0F3-ADDE-4408-B981-D136DE6588EC}" srcId="{F1CC85BE-1ED1-42AA-A866-C1176C5AED1A}" destId="{AE33181A-0480-49AB-9337-F8DFC73246A5}" srcOrd="0" destOrd="0" parTransId="{AC8B9182-68EB-4D7E-8DF7-F6ABD1E6CB1D}" sibTransId="{5994F831-BBBE-4161-9F53-0519A0EA5D26}"/>
+    <dgm:cxn modelId="{632684F5-DB28-4117-B484-BD4293511E03}" type="presOf" srcId="{26095922-68BA-4881-B51A-36D630909F3C}" destId="{7985BBA7-BBC1-43CF-A820-5A713B43BB14}" srcOrd="0" destOrd="0" presId="urn:microsoft.com/office/officeart/2005/8/layout/hierarchy3"/>
+    <dgm:cxn modelId="{EB049A25-62F3-4787-9148-AD02502ECF7E}" type="presOf" srcId="{F1CC85BE-1ED1-42AA-A866-C1176C5AED1A}" destId="{DBAED1FF-4EF7-45DB-A974-2DF5D42C8274}" srcOrd="0" destOrd="0" presId="urn:microsoft.com/office/officeart/2005/8/layout/hierarchy3"/>
+    <dgm:cxn modelId="{54612551-9B45-4D2C-819E-F30124C4F6D8}" type="presOf" srcId="{4A0F96CF-E79E-4C37-B600-96AE58133D8E}" destId="{1FF9DB33-9D0D-4332-81B1-0ABB6AB5E056}" srcOrd="0" destOrd="0" presId="urn:microsoft.com/office/officeart/2005/8/layout/hierarchy3"/>
+    <dgm:cxn modelId="{0E69BACF-6A34-488F-9983-778F92EDB3A3}" type="presOf" srcId="{4D26EC9D-DBC8-4F55-AE99-8586EA405A34}" destId="{7EC46545-FDD4-491C-8EA1-7577E41F297D}" srcOrd="0" destOrd="1" presId="urn:microsoft.com/office/officeart/2005/8/layout/hierarchy3"/>
+    <dgm:cxn modelId="{3765449A-0AED-43AF-90DF-495002839E99}" srcId="{4A0F96CF-E79E-4C37-B600-96AE58133D8E}" destId="{E2657BF6-F520-440D-872D-7A8039BF07B7}" srcOrd="0" destOrd="0" parTransId="{6598DEDB-990A-4A49-8DD9-B0186E77E4C2}" sibTransId="{6CE4AB26-866F-458F-A988-941C863086B8}"/>
+    <dgm:cxn modelId="{CA0812BF-D058-48EF-95AA-5E9ED57F32A7}" type="presOf" srcId="{8E9474BC-9762-4198-8CD0-504E1CB11E50}" destId="{F294C874-4309-4836-9975-C89A024387BF}" srcOrd="0" destOrd="0" presId="urn:microsoft.com/office/officeart/2005/8/layout/hierarchy3"/>
+    <dgm:cxn modelId="{FA579C4A-7093-4208-86C9-F6ABCA4696AA}" srcId="{36FD12F2-B5E5-4F45-AB37-D80ED3F110B1}" destId="{5A3A6400-73ED-4DE5-8692-0FAE680727C6}" srcOrd="0" destOrd="0" parTransId="{06A745C2-CFAB-42F2-9D36-48462CEBAB0B}" sibTransId="{4409A0B6-AC27-4D7C-81C2-5A223DD193EF}"/>
+    <dgm:cxn modelId="{92E969AA-BD4D-46A2-A099-26A80DFCC0D6}" type="presOf" srcId="{11A7E910-985B-4AEF-A983-76E0CADA179B}" destId="{F3B3F4EF-9B7C-4469-8DCB-2559388BA6AB}" srcOrd="0" destOrd="0" presId="urn:microsoft.com/office/officeart/2005/8/layout/hierarchy3"/>
     <dgm:cxn modelId="{B3224401-745B-469C-80AE-34BC40F87C94}" type="presOf" srcId="{0BD68F15-E0CC-4B49-B878-B55847508F1E}" destId="{9D944FBE-20F3-4495-BC4F-FB0D6EB6D1BF}" srcOrd="0" destOrd="0" presId="urn:microsoft.com/office/officeart/2005/8/layout/hierarchy3"/>
+    <dgm:cxn modelId="{DB4F558F-F1A4-40FF-8DB3-7D509D683707}" srcId="{4B594D10-7445-4F23-A169-4E9DFAC4B863}" destId="{0AF80CD6-D55D-4A04-BEA1-3AA5EBD63D2E}" srcOrd="3" destOrd="0" parTransId="{975ABBA0-8090-4B94-A024-5E608A23ECDC}" sibTransId="{0BDA80AB-B871-4B45-B2F6-AB1542F8CB4B}"/>
+    <dgm:cxn modelId="{387441AD-4788-4F06-BED0-84259135379C}" srcId="{F4E49A44-7071-41A8-9AA5-139AC31A778F}" destId="{0BD68F15-E0CC-4B49-B878-B55847508F1E}" srcOrd="0" destOrd="0" parTransId="{45EFB72A-A95E-49CD-8F9C-07F49F5BEC62}" sibTransId="{34A25C33-EB14-42A9-B4CA-F007EC161D93}"/>
+    <dgm:cxn modelId="{BFF8716D-A34E-4766-B33A-FF7F8B404E27}" srcId="{2F8C4442-5108-4197-A88A-04087D57427C}" destId="{4D26EC9D-DBC8-4F55-AE99-8586EA405A34}" srcOrd="0" destOrd="0" parTransId="{117F5FE9-34CD-47E7-AB98-4E098FC70497}" sibTransId="{B43F4BCB-C742-439A-9CC1-27AE3AC8F8A6}"/>
+    <dgm:cxn modelId="{C105658C-FDA5-4FB9-8722-0196FF98E299}" type="presOf" srcId="{E682869A-6733-492A-8D5A-774E091DEE49}" destId="{9D944FBE-20F3-4495-BC4F-FB0D6EB6D1BF}" srcOrd="0" destOrd="4" presId="urn:microsoft.com/office/officeart/2005/8/layout/hierarchy3"/>
+    <dgm:cxn modelId="{723ECEAF-9681-4349-8E29-E97A4D3B05A6}" type="presOf" srcId="{E3ED1D7D-9E6B-42B5-AE0E-6D8334C089F7}" destId="{1FF9DB33-9D0D-4332-81B1-0ABB6AB5E056}" srcOrd="0" destOrd="2" presId="urn:microsoft.com/office/officeart/2005/8/layout/hierarchy3"/>
+    <dgm:cxn modelId="{9F7D465B-7C80-4924-8079-A3B805D9DC30}" srcId="{0BD68F15-E0CC-4B49-B878-B55847508F1E}" destId="{8DAC64A1-8ED2-4604-B2D8-6F943F02DF68}" srcOrd="1" destOrd="0" parTransId="{9E6FB445-9275-4B60-BC57-EC350704D326}" sibTransId="{9E6A265D-B581-4B2F-8F18-4955F585187C}"/>
+    <dgm:cxn modelId="{FE19AFA2-D76D-4AD6-991F-10B1B963E818}" srcId="{4A0F96CF-E79E-4C37-B600-96AE58133D8E}" destId="{E3ED1D7D-9E6B-42B5-AE0E-6D8334C089F7}" srcOrd="1" destOrd="0" parTransId="{322CC36C-5B31-4EBD-866E-164DD6212604}" sibTransId="{5EBEEF27-AB2B-455B-A065-AD92B6DDBD02}"/>
+    <dgm:cxn modelId="{D2D156EC-29C0-4580-AAE5-AD42E54E9E6C}" type="presOf" srcId="{E2657BF6-F520-440D-872D-7A8039BF07B7}" destId="{1FF9DB33-9D0D-4332-81B1-0ABB6AB5E056}" srcOrd="0" destOrd="1" presId="urn:microsoft.com/office/officeart/2005/8/layout/hierarchy3"/>
+    <dgm:cxn modelId="{05979455-1E94-4352-B8ED-0584865F329D}" type="presOf" srcId="{83A11C11-3AE7-4892-B37F-5DA86AB9B7B8}" destId="{1B503914-A125-4B0C-910C-7E54D1FDA877}" srcOrd="0" destOrd="0" presId="urn:microsoft.com/office/officeart/2005/8/layout/hierarchy3"/>
+    <dgm:cxn modelId="{74B63C15-8DAD-4BD9-9C0E-A2E092527668}" type="presOf" srcId="{EEA7C881-FFAF-473B-AB01-F7614EEFF804}" destId="{09904CD9-6DCA-4B13-877B-86BAD6B2A0CA}" srcOrd="0" destOrd="2" presId="urn:microsoft.com/office/officeart/2005/8/layout/hierarchy3"/>
+    <dgm:cxn modelId="{0A344E61-62C2-4C1B-B0F9-4E67DA6A62C5}" srcId="{F4E49A44-7071-41A8-9AA5-139AC31A778F}" destId="{8C651905-D8C3-4F35-93EE-90BBC0DB253E}" srcOrd="3" destOrd="0" parTransId="{313B91FE-C011-453D-8E72-374F6DA7EAA5}" sibTransId="{77855194-C608-474E-85E4-FCC5F06A9C1A}"/>
+    <dgm:cxn modelId="{0372717C-A5E8-4CD7-AB1F-09884B2988CE}" type="presOf" srcId="{DB6654A6-4C84-4D40-8034-9DD3B1543C21}" destId="{0493E857-1CD6-49A5-B527-8E3281E3C5D6}" srcOrd="0" destOrd="2" presId="urn:microsoft.com/office/officeart/2005/8/layout/hierarchy3"/>
+    <dgm:cxn modelId="{0501254B-E9DB-4C32-B594-41D0083C1659}" srcId="{7D4EE03E-042B-4B9F-B77B-5E57A85C5C91}" destId="{30F89ADC-0A63-479D-91C4-08BB11D463E9}" srcOrd="0" destOrd="0" parTransId="{541CD15F-3A8C-44D7-829A-1AF40069FEC1}" sibTransId="{CB9D8022-2700-42E3-BE38-93602E665BBC}"/>
+    <dgm:cxn modelId="{065FB082-11D4-48CE-81E8-853578C0FA98}" srcId="{F1CC85BE-1ED1-42AA-A866-C1176C5AED1A}" destId="{560ADE7E-A33A-46CA-8437-C3A4919B3DE5}" srcOrd="2" destOrd="0" parTransId="{0B2C428C-FCF4-4D9C-916B-CA56F3E224D9}" sibTransId="{B77E0261-7E46-44E5-9E8A-5ED7A1B2B2F3}"/>
+    <dgm:cxn modelId="{7D6E222E-065C-4172-BD2D-7177F3F10A87}" type="presOf" srcId="{5A3A6400-73ED-4DE5-8692-0FAE680727C6}" destId="{65ABF418-ED14-4CBF-9221-477E7DFC883B}" srcOrd="0" destOrd="1" presId="urn:microsoft.com/office/officeart/2005/8/layout/hierarchy3"/>
+    <dgm:cxn modelId="{A11D4CFA-5232-4104-AAD0-4490441589E4}" type="presOf" srcId="{F1AD21F7-4906-46C7-9E3D-F7BF8D838F42}" destId="{918F4B2C-93F7-43CA-9795-1B2A41A35694}" srcOrd="0" destOrd="4" presId="urn:microsoft.com/office/officeart/2005/8/layout/hierarchy3"/>
+    <dgm:cxn modelId="{E2B3F917-74A9-4DBD-9F80-E2182FD1F438}" type="presOf" srcId="{6B4AB936-2C80-4C21-8CE8-676FA68A3487}" destId="{D9B70AB9-CD80-49A9-8B13-EEB771B67C8C}" srcOrd="0" destOrd="0" presId="urn:microsoft.com/office/officeart/2005/8/layout/hierarchy3"/>
+    <dgm:cxn modelId="{A46B5D3C-2FD4-4A57-BFA5-8181A3C38076}" type="presOf" srcId="{8DAC64A1-8ED2-4604-B2D8-6F943F02DF68}" destId="{9D944FBE-20F3-4495-BC4F-FB0D6EB6D1BF}" srcOrd="0" destOrd="2" presId="urn:microsoft.com/office/officeart/2005/8/layout/hierarchy3"/>
+    <dgm:cxn modelId="{8C8A04A0-5F90-4205-A593-D5714CC27289}" srcId="{0AF80CD6-D55D-4A04-BEA1-3AA5EBD63D2E}" destId="{2F8C4442-5108-4197-A88A-04087D57427C}" srcOrd="0" destOrd="0" parTransId="{60BA15DE-9B08-4334-8264-ACB55EB5EDD3}" sibTransId="{9005FC8C-7645-473F-96C3-8E40C9B872F0}"/>
+    <dgm:cxn modelId="{1875E594-F3EC-4781-8856-982C87FBE4FF}" type="presOf" srcId="{7AE9F56F-C90F-417C-AD99-C4D11A633543}" destId="{F3B3F4EF-9B7C-4469-8DCB-2559388BA6AB}" srcOrd="0" destOrd="1" presId="urn:microsoft.com/office/officeart/2005/8/layout/hierarchy3"/>
     <dgm:cxn modelId="{D24D1104-2B3D-495D-9B2A-8FF192ADA958}" type="presOf" srcId="{541CD15F-3A8C-44D7-829A-1AF40069FEC1}" destId="{901D210F-DAF3-4807-BC0A-37289B77C80F}" srcOrd="0" destOrd="0" presId="urn:microsoft.com/office/officeart/2005/8/layout/hierarchy3"/>
-    <dgm:cxn modelId="{1A742505-5194-4C44-9C87-2CCF26D5C0B9}" srcId="{8E9474BC-9762-4198-8CD0-504E1CB11E50}" destId="{681A5949-34C2-441B-934A-4FAB9060F033}" srcOrd="1" destOrd="0" parTransId="{541A5CB5-2AD5-408D-A27C-787812411A3E}" sibTransId="{59CE2018-0D46-4BAC-B6DA-C51D4F867656}"/>
-    <dgm:cxn modelId="{BE674A06-10D4-4C00-BA14-F5436EC7F84C}" type="presOf" srcId="{60BA15DE-9B08-4334-8264-ACB55EB5EDD3}" destId="{36A2469F-3506-4407-95AC-CA47DA5734F3}" srcOrd="0" destOrd="0" presId="urn:microsoft.com/office/officeart/2005/8/layout/hierarchy3"/>
-    <dgm:cxn modelId="{39178D06-FE83-44DB-91A5-AAAF29CD5528}" type="presOf" srcId="{2BF5EF31-8E13-485A-85C6-78027199A8C1}" destId="{A508DA70-7802-4FD2-B5BF-4DF9F10E0511}" srcOrd="0" destOrd="0" presId="urn:microsoft.com/office/officeart/2005/8/layout/hierarchy3"/>
-    <dgm:cxn modelId="{29231F07-16CB-4D17-A19E-290AC9853A65}" type="presOf" srcId="{66ADAAEE-38ED-41EA-9015-B1AC19F33661}" destId="{1FF9DB33-9D0D-4332-81B1-0ABB6AB5E056}" srcOrd="0" destOrd="3" presId="urn:microsoft.com/office/officeart/2005/8/layout/hierarchy3"/>
-    <dgm:cxn modelId="{DDAEC808-DD29-49A2-A125-86BB7083A0E6}" type="presOf" srcId="{785257FF-753B-45D6-B3E2-352683959844}" destId="{9D944FBE-20F3-4495-BC4F-FB0D6EB6D1BF}" srcOrd="0" destOrd="3" presId="urn:microsoft.com/office/officeart/2005/8/layout/hierarchy3"/>
+    <dgm:cxn modelId="{A9FB7927-49A8-43C6-A8FD-DF8C435716AF}" type="presOf" srcId="{8C651905-D8C3-4F35-93EE-90BBC0DB253E}" destId="{0493E857-1CD6-49A5-B527-8E3281E3C5D6}" srcOrd="0" destOrd="0" presId="urn:microsoft.com/office/officeart/2005/8/layout/hierarchy3"/>
     <dgm:cxn modelId="{EE83D50C-2A27-4A7F-99A1-D17992BB8C45}" srcId="{8C651905-D8C3-4F35-93EE-90BBC0DB253E}" destId="{DB6654A6-4C84-4D40-8034-9DD3B1543C21}" srcOrd="1" destOrd="0" parTransId="{54D2FF88-ACCD-4534-A6D0-AD2F19B86C20}" sibTransId="{FA89FF48-A5D6-4B01-8953-843787F0827D}"/>
-    <dgm:cxn modelId="{0CFA7610-B826-47BB-8B56-500E661FD953}" srcId="{6B4AB936-2C80-4C21-8CE8-676FA68A3487}" destId="{8E9474BC-9762-4198-8CD0-504E1CB11E50}" srcOrd="1" destOrd="0" parTransId="{754A1539-751E-4666-985B-E64F54ACF0E2}" sibTransId="{31D76349-91B0-40CD-A929-06D6D813BDCA}"/>
-    <dgm:cxn modelId="{1ECA1B13-1995-41B9-A8A9-0E943B8117D3}" type="presOf" srcId="{2F8C4442-5108-4197-A88A-04087D57427C}" destId="{7EC46545-FDD4-491C-8EA1-7577E41F297D}" srcOrd="0" destOrd="0" presId="urn:microsoft.com/office/officeart/2005/8/layout/hierarchy3"/>
-    <dgm:cxn modelId="{74B63C15-8DAD-4BD9-9C0E-A2E092527668}" type="presOf" srcId="{EEA7C881-FFAF-473B-AB01-F7614EEFF804}" destId="{09904CD9-6DCA-4B13-877B-86BAD6B2A0CA}" srcOrd="0" destOrd="2" presId="urn:microsoft.com/office/officeart/2005/8/layout/hierarchy3"/>
-    <dgm:cxn modelId="{E2B3F917-74A9-4DBD-9F80-E2182FD1F438}" type="presOf" srcId="{6B4AB936-2C80-4C21-8CE8-676FA68A3487}" destId="{D9B70AB9-CD80-49A9-8B13-EEB771B67C8C}" srcOrd="0" destOrd="0" presId="urn:microsoft.com/office/officeart/2005/8/layout/hierarchy3"/>
-    <dgm:cxn modelId="{EB049A25-62F3-4787-9148-AD02502ECF7E}" type="presOf" srcId="{F1CC85BE-1ED1-42AA-A866-C1176C5AED1A}" destId="{DBAED1FF-4EF7-45DB-A974-2DF5D42C8274}" srcOrd="0" destOrd="0" presId="urn:microsoft.com/office/officeart/2005/8/layout/hierarchy3"/>
-    <dgm:cxn modelId="{44B5C926-FD35-46FE-A5FE-713B979D6036}" type="presOf" srcId="{C83140D1-5B81-4A37-8485-09C861239609}" destId="{9D944FBE-20F3-4495-BC4F-FB0D6EB6D1BF}" srcOrd="0" destOrd="1" presId="urn:microsoft.com/office/officeart/2005/8/layout/hierarchy3"/>
-    <dgm:cxn modelId="{A9FB7927-49A8-43C6-A8FD-DF8C435716AF}" type="presOf" srcId="{8C651905-D8C3-4F35-93EE-90BBC0DB253E}" destId="{0493E857-1CD6-49A5-B527-8E3281E3C5D6}" srcOrd="0" destOrd="0" presId="urn:microsoft.com/office/officeart/2005/8/layout/hierarchy3"/>
-    <dgm:cxn modelId="{D3B43228-5140-4C4B-99C0-90A4E97BFFD3}" srcId="{4B594D10-7445-4F23-A169-4E9DFAC4B863}" destId="{F4E49A44-7071-41A8-9AA5-139AC31A778F}" srcOrd="0" destOrd="0" parTransId="{E1604FD3-1E2C-4DE8-B58E-3C9F5AECE870}" sibTransId="{2C56AA32-2900-40A6-88C2-B9521BEC0800}"/>
+    <dgm:cxn modelId="{71DCFF3E-FEE2-4FFB-BF32-1E9C9E316216}" type="presOf" srcId="{1AAB25C0-EF98-453E-B525-A9293DC79F09}" destId="{DBAED1FF-4EF7-45DB-A974-2DF5D42C8274}" srcOrd="0" destOrd="2" presId="urn:microsoft.com/office/officeart/2005/8/layout/hierarchy3"/>
+    <dgm:cxn modelId="{CA894C79-3B34-4975-9819-DDC19A14965B}" srcId="{F1CC85BE-1ED1-42AA-A866-C1176C5AED1A}" destId="{1AAB25C0-EF98-453E-B525-A9293DC79F09}" srcOrd="1" destOrd="0" parTransId="{4354D792-6D22-4E96-B0D7-41ED31C16EA3}" sibTransId="{2C1AD110-CE94-4213-A9AB-BA5E3EBDA7EB}"/>
+    <dgm:cxn modelId="{29D07A7D-C544-4ADD-B4BA-A5B2917154D6}" type="presOf" srcId="{946F36D1-6068-4355-9AF5-B2D4138E6F29}" destId="{09904CD9-6DCA-4B13-877B-86BAD6B2A0CA}" srcOrd="0" destOrd="0" presId="urn:microsoft.com/office/officeart/2005/8/layout/hierarchy3"/>
+    <dgm:cxn modelId="{C8B732F3-E974-4228-A3D9-213A34244261}" srcId="{0BD68F15-E0CC-4B49-B878-B55847508F1E}" destId="{C83140D1-5B81-4A37-8485-09C861239609}" srcOrd="0" destOrd="0" parTransId="{9F2225F3-844F-49B1-95CE-48A956F9A0DF}" sibTransId="{8C158009-8823-429F-B440-94328D7CF613}"/>
+    <dgm:cxn modelId="{DA4A5D40-B638-43A6-AF60-32D0334DAF1C}" type="presOf" srcId="{9666A608-6147-4B5B-B922-97F837895B39}" destId="{A99EA53C-93C8-497D-9648-D20373BD2849}" srcOrd="0" destOrd="1" presId="urn:microsoft.com/office/officeart/2005/8/layout/hierarchy3"/>
+    <dgm:cxn modelId="{0E1D6876-D96F-4CBB-9AA6-EBF7EFBE90F0}" srcId="{F4E49A44-7071-41A8-9AA5-139AC31A778F}" destId="{4A0F96CF-E79E-4C37-B600-96AE58133D8E}" srcOrd="2" destOrd="0" parTransId="{338229F6-4360-481B-9B0D-D1D763B82376}" sibTransId="{2F1BC1A7-36FC-4809-A8F1-45B173E0AF9F}"/>
+    <dgm:cxn modelId="{8A04E372-1F5D-4746-8501-EBFF63CF1EEC}" srcId="{A4BD762A-46EB-4117-BEDC-1EF6BB340DB9}" destId="{F1AD21F7-4906-46C7-9E3D-F7BF8D838F42}" srcOrd="3" destOrd="0" parTransId="{2D9A3F6A-C11B-4481-A6BD-9C55E084E7D1}" sibTransId="{D21DF52E-57CA-49CF-8DC2-DA337212625A}"/>
     <dgm:cxn modelId="{190D7B28-CC77-4403-965C-EA42C62EF9A2}" srcId="{0BD68F15-E0CC-4B49-B878-B55847508F1E}" destId="{E682869A-6733-492A-8D5A-774E091DEE49}" srcOrd="3" destOrd="0" parTransId="{1B4B81E7-29C6-48E7-AA76-B572D54AAF21}" sibTransId="{27C608D7-0D88-480E-911D-9026AC389C42}"/>
-    <dgm:cxn modelId="{C215C82B-A1B6-44FB-A0CF-81DCB1522B84}" srcId="{F4E49A44-7071-41A8-9AA5-139AC31A778F}" destId="{11A7E910-985B-4AEF-A983-76E0CADA179B}" srcOrd="1" destOrd="0" parTransId="{A1CDFFF2-80DE-4648-9002-4D44865226EA}" sibTransId="{37C43707-EA23-4909-917F-9BA231F1E182}"/>
-    <dgm:cxn modelId="{7D6E222E-065C-4172-BD2D-7177F3F10A87}" type="presOf" srcId="{5A3A6400-73ED-4DE5-8692-0FAE680727C6}" destId="{65ABF418-ED14-4CBF-9221-477E7DFC883B}" srcOrd="0" destOrd="1" presId="urn:microsoft.com/office/officeart/2005/8/layout/hierarchy3"/>
-    <dgm:cxn modelId="{33C83E2F-F0C4-4C11-A583-62C9BAAC2941}" srcId="{4A0F96CF-E79E-4C37-B600-96AE58133D8E}" destId="{66ADAAEE-38ED-41EA-9015-B1AC19F33661}" srcOrd="2" destOrd="0" parTransId="{32C70259-2B3F-44CD-9563-DCF2EC4B6B3F}" sibTransId="{F732958C-06AC-4735-A0A7-FED1FF540E34}"/>
-    <dgm:cxn modelId="{85B0FB30-AFF0-4500-9DFA-64F489C11CBC}" type="presOf" srcId="{45EFB72A-A95E-49CD-8F9C-07F49F5BEC62}" destId="{B14430F7-344E-4520-9392-CAB63B22AFAE}" srcOrd="0" destOrd="0" presId="urn:microsoft.com/office/officeart/2005/8/layout/hierarchy3"/>
-    <dgm:cxn modelId="{4ED9D331-4549-40FD-86BB-0F3A29D3EE42}" type="presOf" srcId="{313B91FE-C011-453D-8E72-374F6DA7EAA5}" destId="{7E2B6C18-A247-488B-9AEB-71B2ACEC36FC}" srcOrd="0" destOrd="0" presId="urn:microsoft.com/office/officeart/2005/8/layout/hierarchy3"/>
-    <dgm:cxn modelId="{D36DBE33-CE95-48B9-A3A1-20AF17AF2566}" srcId="{30F89ADC-0A63-479D-91C4-08BB11D463E9}" destId="{9666A608-6147-4B5B-B922-97F837895B39}" srcOrd="0" destOrd="0" parTransId="{FAE8EE71-0A0B-4AB6-8DF0-82FC6B153933}" sibTransId="{836F00D1-3800-4207-B822-91E251217946}"/>
-    <dgm:cxn modelId="{8F34F535-B988-4AE7-9F27-1C146E4A74AA}" type="presOf" srcId="{DAD4FA01-C5A5-4958-BBA2-BF4D1C0870DA}" destId="{F294C874-4309-4836-9975-C89A024387BF}" srcOrd="0" destOrd="3" presId="urn:microsoft.com/office/officeart/2005/8/layout/hierarchy3"/>
+    <dgm:cxn modelId="{8F31B079-4F86-46CC-AA3D-DDE2E82A1519}" srcId="{5A52A6BC-BF2E-4354-8C11-D24EBFBAA7E0}" destId="{EA37D93D-DAB7-428B-B932-6BDD7FB1AEBC}" srcOrd="0" destOrd="0" parTransId="{EF694E8D-F710-4023-AFB1-E494FEB0F478}" sibTransId="{E7DE5AD0-A284-4600-A2E8-D765D2F9F854}"/>
+    <dgm:cxn modelId="{F7548F93-C627-4889-A65F-7F03421A2F2C}" type="presOf" srcId="{338229F6-4360-481B-9B0D-D1D763B82376}" destId="{AB655844-899D-4DC1-BAA9-C25C7ABBD8C5}" srcOrd="0" destOrd="0" presId="urn:microsoft.com/office/officeart/2005/8/layout/hierarchy3"/>
+    <dgm:cxn modelId="{9B4C475D-9D84-4026-9FAF-8890B7515E6D}" type="presOf" srcId="{87293CE2-E549-4CD5-B9EA-C692395A8697}" destId="{5B7B0708-BCC1-4D12-8773-7712333B6864}" srcOrd="0" destOrd="0" presId="urn:microsoft.com/office/officeart/2005/8/layout/hierarchy3"/>
+    <dgm:cxn modelId="{9D5A01F6-678E-4CEC-9789-971DBFF0D855}" srcId="{F4E49A44-7071-41A8-9AA5-139AC31A778F}" destId="{A4BD762A-46EB-4117-BEDC-1EF6BB340DB9}" srcOrd="4" destOrd="0" parTransId="{87293CE2-E549-4CD5-B9EA-C692395A8697}" sibTransId="{B5C8E65C-60AB-4580-A6DA-845FAFCB611A}"/>
+    <dgm:cxn modelId="{4673EB96-313C-480A-9E6D-BA1C6EBE5DA0}" type="presOf" srcId="{FEAA3255-E521-462C-8EC0-1DD0B5639298}" destId="{23C0BDF5-ACFD-4767-B21B-B128196181FB}" srcOrd="0" destOrd="2" presId="urn:microsoft.com/office/officeart/2005/8/layout/hierarchy3"/>
+    <dgm:cxn modelId="{B38C57C3-3E62-4A10-860C-626CE523365B}" srcId="{8E9474BC-9762-4198-8CD0-504E1CB11E50}" destId="{4D8056EB-BD29-49E4-9971-5D1608083477}" srcOrd="4" destOrd="0" parTransId="{89989EE4-7A98-46CF-8042-62A737ED4F2E}" sibTransId="{C324BB29-A1B3-4A66-ABC5-A7C86E6A94D2}"/>
+    <dgm:cxn modelId="{1CE4767F-1F5E-4D86-AA5B-A8CFCAF951C6}" srcId="{8C651905-D8C3-4F35-93EE-90BBC0DB253E}" destId="{6E8FE6BE-7C1E-4B11-BE4C-ED2D7DFBE522}" srcOrd="0" destOrd="0" parTransId="{8640F87F-E6C8-42BC-9C23-B49733C2231D}" sibTransId="{70CDB2BF-68CF-47D7-8FCE-BEE6B673C538}"/>
     <dgm:cxn modelId="{18571439-C114-49CB-8A77-7EC618CB842E}" type="presOf" srcId="{30F89ADC-0A63-479D-91C4-08BB11D463E9}" destId="{A99EA53C-93C8-497D-9648-D20373BD2849}" srcOrd="0" destOrd="0" presId="urn:microsoft.com/office/officeart/2005/8/layout/hierarchy3"/>
     <dgm:cxn modelId="{C0046A39-89A6-4B2D-B779-DDF1FF48778B}" type="presOf" srcId="{19F3200E-918A-416A-89DD-4AB5FD123D31}" destId="{46623CBA-4F6D-44AD-89C7-16C0E696532C}" srcOrd="0" destOrd="0" presId="urn:microsoft.com/office/officeart/2005/8/layout/hierarchy3"/>
-    <dgm:cxn modelId="{A46B5D3C-2FD4-4A57-BFA5-8181A3C38076}" type="presOf" srcId="{8DAC64A1-8ED2-4604-B2D8-6F943F02DF68}" destId="{9D944FBE-20F3-4495-BC4F-FB0D6EB6D1BF}" srcOrd="0" destOrd="2" presId="urn:microsoft.com/office/officeart/2005/8/layout/hierarchy3"/>
-    <dgm:cxn modelId="{71DCFF3E-FEE2-4FFB-BF32-1E9C9E316216}" type="presOf" srcId="{1AAB25C0-EF98-453E-B525-A9293DC79F09}" destId="{DBAED1FF-4EF7-45DB-A974-2DF5D42C8274}" srcOrd="0" destOrd="2" presId="urn:microsoft.com/office/officeart/2005/8/layout/hierarchy3"/>
-    <dgm:cxn modelId="{168FB83F-5533-45E2-AF49-437ABFFBD9CE}" type="presOf" srcId="{4B594D10-7445-4F23-A169-4E9DFAC4B863}" destId="{92980BE0-5893-44AB-A640-B50C42B78BDC}" srcOrd="0" destOrd="0" presId="urn:microsoft.com/office/officeart/2005/8/layout/hierarchy3"/>
-    <dgm:cxn modelId="{DA4A5D40-B638-43A6-AF60-32D0334DAF1C}" type="presOf" srcId="{9666A608-6147-4B5B-B922-97F837895B39}" destId="{A99EA53C-93C8-497D-9648-D20373BD2849}" srcOrd="0" destOrd="1" presId="urn:microsoft.com/office/officeart/2005/8/layout/hierarchy3"/>
-    <dgm:cxn modelId="{64F8D540-EF50-4BD6-9C17-BA25022C5C78}" srcId="{7D4EE03E-042B-4B9F-B77B-5E57A85C5C91}" destId="{946F36D1-6068-4355-9AF5-B2D4138E6F29}" srcOrd="1" destOrd="0" parTransId="{19F3200E-918A-416A-89DD-4AB5FD123D31}" sibTransId="{E5D56BD9-D8F1-4C7F-85D2-2CC70ABC6B72}"/>
-    <dgm:cxn modelId="{9F7D465B-7C80-4924-8079-A3B805D9DC30}" srcId="{0BD68F15-E0CC-4B49-B878-B55847508F1E}" destId="{8DAC64A1-8ED2-4604-B2D8-6F943F02DF68}" srcOrd="1" destOrd="0" parTransId="{9E6FB445-9275-4B60-BC57-EC350704D326}" sibTransId="{9E6A265D-B581-4B2F-8F18-4955F585187C}"/>
-    <dgm:cxn modelId="{C75B3D5C-5282-4A5A-9279-55E978C97C92}" type="presOf" srcId="{7D4EE03E-042B-4B9F-B77B-5E57A85C5C91}" destId="{7850224B-8344-4F71-A6EA-3F5D94301B02}" srcOrd="1" destOrd="0" presId="urn:microsoft.com/office/officeart/2005/8/layout/hierarchy3"/>
+    <dgm:cxn modelId="{45E6DC6D-BF82-49B3-9B63-53EF143ADA69}" type="presOf" srcId="{4D5F43AA-DAE0-4431-AF2F-72791661C105}" destId="{F294C874-4309-4836-9975-C89A024387BF}" srcOrd="0" destOrd="4" presId="urn:microsoft.com/office/officeart/2005/8/layout/hierarchy3"/>
+    <dgm:cxn modelId="{FC536192-969E-466A-9EE7-5B95BCF3684C}" srcId="{6B4AB936-2C80-4C21-8CE8-676FA68A3487}" destId="{36FD12F2-B5E5-4F45-AB37-D80ED3F110B1}" srcOrd="2" destOrd="0" parTransId="{83A11C11-3AE7-4892-B37F-5DA86AB9B7B8}" sibTransId="{591A4B2D-28A2-4D7D-A68C-F6091773F486}"/>
+    <dgm:cxn modelId="{D3B43228-5140-4C4B-99C0-90A4E97BFFD3}" srcId="{4B594D10-7445-4F23-A169-4E9DFAC4B863}" destId="{F4E49A44-7071-41A8-9AA5-139AC31A778F}" srcOrd="0" destOrd="0" parTransId="{E1604FD3-1E2C-4DE8-B58E-3C9F5AECE870}" sibTransId="{2C56AA32-2900-40A6-88C2-B9521BEC0800}"/>
+    <dgm:cxn modelId="{735AF8E8-2664-4D6B-A6C7-ED54DFFED63A}" srcId="{0AF80CD6-D55D-4A04-BEA1-3AA5EBD63D2E}" destId="{F1CC85BE-1ED1-42AA-A866-C1176C5AED1A}" srcOrd="1" destOrd="0" parTransId="{2BF5EF31-8E13-485A-85C6-78027199A8C1}" sibTransId="{A9B58832-5787-4B0E-A9EB-0DC00FB44352}"/>
+    <dgm:cxn modelId="{29231F07-16CB-4D17-A19E-290AC9853A65}" type="presOf" srcId="{66ADAAEE-38ED-41EA-9015-B1AC19F33661}" destId="{1FF9DB33-9D0D-4332-81B1-0ABB6AB5E056}" srcOrd="0" destOrd="3" presId="urn:microsoft.com/office/officeart/2005/8/layout/hierarchy3"/>
+    <dgm:cxn modelId="{B994387E-9AA7-450A-B40B-0C99AA2B5ACA}" type="presOf" srcId="{6E8FE6BE-7C1E-4B11-BE4C-ED2D7DFBE522}" destId="{0493E857-1CD6-49A5-B527-8E3281E3C5D6}" srcOrd="0" destOrd="1" presId="urn:microsoft.com/office/officeart/2005/8/layout/hierarchy3"/>
+    <dgm:cxn modelId="{D36DBE33-CE95-48B9-A3A1-20AF17AF2566}" srcId="{30F89ADC-0A63-479D-91C4-08BB11D463E9}" destId="{9666A608-6147-4B5B-B922-97F837895B39}" srcOrd="0" destOrd="0" parTransId="{FAE8EE71-0A0B-4AB6-8DF0-82FC6B153933}" sibTransId="{836F00D1-3800-4207-B822-91E251217946}"/>
+    <dgm:cxn modelId="{5D6D41A1-D0FC-4594-88A2-4B91B540B598}" type="presOf" srcId="{F4E49A44-7071-41A8-9AA5-139AC31A778F}" destId="{3768C635-916C-4736-9A14-DD9DA20F8D88}" srcOrd="0" destOrd="0" presId="urn:microsoft.com/office/officeart/2005/8/layout/hierarchy3"/>
+    <dgm:cxn modelId="{D4C9924A-7228-4CAC-B7AB-E96A8B497B27}" type="presOf" srcId="{A6C740B3-D530-41AF-B7E2-100BADCFBD27}" destId="{918F4B2C-93F7-43CA-9795-1B2A41A35694}" srcOrd="0" destOrd="3" presId="urn:microsoft.com/office/officeart/2005/8/layout/hierarchy3"/>
+    <dgm:cxn modelId="{33C83E2F-F0C4-4C11-A583-62C9BAAC2941}" srcId="{4A0F96CF-E79E-4C37-B600-96AE58133D8E}" destId="{66ADAAEE-38ED-41EA-9015-B1AC19F33661}" srcOrd="2" destOrd="0" parTransId="{32C70259-2B3F-44CD-9563-DCF2EC4B6B3F}" sibTransId="{F732958C-06AC-4735-A0A7-FED1FF540E34}"/>
+    <dgm:cxn modelId="{407DE76B-AF49-479E-A7FD-ED3C28761FEF}" type="presOf" srcId="{74669D50-9C47-4028-9192-F4847EDFBC65}" destId="{0493E857-1CD6-49A5-B527-8E3281E3C5D6}" srcOrd="0" destOrd="3" presId="urn:microsoft.com/office/officeart/2005/8/layout/hierarchy3"/>
+    <dgm:cxn modelId="{8C2FFE5C-3CFE-4412-9549-C449F3048C69}" srcId="{946F36D1-6068-4355-9AF5-B2D4138E6F29}" destId="{EEA7C881-FFAF-473B-AB01-F7614EEFF804}" srcOrd="1" destOrd="0" parTransId="{0F614F83-5276-4F81-89C6-B849AE8DE6F2}" sibTransId="{FA740B02-AEEE-4F9B-B268-5AA3BF852FE5}"/>
+    <dgm:cxn modelId="{FA1121C0-41E3-490C-9F70-E0E3304C43E9}" srcId="{8E9474BC-9762-4198-8CD0-504E1CB11E50}" destId="{705A45E9-0D77-4C9C-873A-06888F735588}" srcOrd="0" destOrd="0" parTransId="{293BCF47-0454-4972-9BCE-6C2FF1A49F0B}" sibTransId="{AAAA7224-8BEB-4501-91D5-7FD98065E666}"/>
+    <dgm:cxn modelId="{CF6AF3A2-44A7-4055-BCE0-A86FE21517CB}" type="presOf" srcId="{5A52A6BC-BF2E-4354-8C11-D24EBFBAA7E0}" destId="{23C0BDF5-ACFD-4767-B21B-B128196181FB}" srcOrd="0" destOrd="0" presId="urn:microsoft.com/office/officeart/2005/8/layout/hierarchy3"/>
+    <dgm:cxn modelId="{356F7563-42C6-4F3D-8813-FB1C01B99575}" type="presOf" srcId="{A4BD762A-46EB-4117-BEDC-1EF6BB340DB9}" destId="{918F4B2C-93F7-43CA-9795-1B2A41A35694}" srcOrd="0" destOrd="0" presId="urn:microsoft.com/office/officeart/2005/8/layout/hierarchy3"/>
+    <dgm:cxn modelId="{39178D06-FE83-44DB-91A5-AAAF29CD5528}" type="presOf" srcId="{2BF5EF31-8E13-485A-85C6-78027199A8C1}" destId="{A508DA70-7802-4FD2-B5BF-4DF9F10E0511}" srcOrd="0" destOrd="0" presId="urn:microsoft.com/office/officeart/2005/8/layout/hierarchy3"/>
+    <dgm:cxn modelId="{39C992EB-4035-4AED-91BA-330BE1252109}" type="presOf" srcId="{4720DCB0-FA39-44D2-8753-6CCBAB216F62}" destId="{918F4B2C-93F7-43CA-9795-1B2A41A35694}" srcOrd="0" destOrd="1" presId="urn:microsoft.com/office/officeart/2005/8/layout/hierarchy3"/>
+    <dgm:cxn modelId="{F8B81643-C8C6-4D58-B07E-D61FAE5A1718}" srcId="{A4BD762A-46EB-4117-BEDC-1EF6BB340DB9}" destId="{A6C740B3-D530-41AF-B7E2-100BADCFBD27}" srcOrd="2" destOrd="0" parTransId="{050EA0CD-23B4-43E5-870B-F6800DC2D4A9}" sibTransId="{F4EA51BB-C176-47BF-AF06-B73763AA29DF}"/>
+    <dgm:cxn modelId="{C215C82B-A1B6-44FB-A0CF-81DCB1522B84}" srcId="{F4E49A44-7071-41A8-9AA5-139AC31A778F}" destId="{11A7E910-985B-4AEF-A983-76E0CADA179B}" srcOrd="1" destOrd="0" parTransId="{A1CDFFF2-80DE-4648-9002-4D44865226EA}" sibTransId="{37C43707-EA23-4909-917F-9BA231F1E182}"/>
+    <dgm:cxn modelId="{3AC248E9-7D9D-49C2-B104-016E9C00C17F}" srcId="{5A52A6BC-BF2E-4354-8C11-D24EBFBAA7E0}" destId="{FEAA3255-E521-462C-8EC0-1DD0B5639298}" srcOrd="1" destOrd="0" parTransId="{AA898D4E-1799-48AE-B89B-E80E31725B8B}" sibTransId="{E289D5E0-4349-44A4-A94F-2F000D4E006F}"/>
     <dgm:cxn modelId="{649B975C-3675-4AD7-A346-2779DD2851A2}" type="presOf" srcId="{36FD12F2-B5E5-4F45-AB37-D80ED3F110B1}" destId="{65ABF418-ED14-4CBF-9221-477E7DFC883B}" srcOrd="0" destOrd="0" presId="urn:microsoft.com/office/officeart/2005/8/layout/hierarchy3"/>
-    <dgm:cxn modelId="{8C2FFE5C-3CFE-4412-9549-C449F3048C69}" srcId="{946F36D1-6068-4355-9AF5-B2D4138E6F29}" destId="{EEA7C881-FFAF-473B-AB01-F7614EEFF804}" srcOrd="1" destOrd="0" parTransId="{0F614F83-5276-4F81-89C6-B849AE8DE6F2}" sibTransId="{FA740B02-AEEE-4F9B-B268-5AA3BF852FE5}"/>
-    <dgm:cxn modelId="{9B4C475D-9D84-4026-9FAF-8890B7515E6D}" type="presOf" srcId="{87293CE2-E549-4CD5-B9EA-C692395A8697}" destId="{5B7B0708-BCC1-4D12-8773-7712333B6864}" srcOrd="0" destOrd="0" presId="urn:microsoft.com/office/officeart/2005/8/layout/hierarchy3"/>
-    <dgm:cxn modelId="{26F40261-5FBC-4327-B533-B2BF7F537A45}" srcId="{6B4AB936-2C80-4C21-8CE8-676FA68A3487}" destId="{5A52A6BC-BF2E-4354-8C11-D24EBFBAA7E0}" srcOrd="0" destOrd="0" parTransId="{26095922-68BA-4881-B51A-36D630909F3C}" sibTransId="{E65C2DA3-4057-4C8D-BC45-6CA09D40DA8F}"/>
-    <dgm:cxn modelId="{0A344E61-62C2-4C1B-B0F9-4E67DA6A62C5}" srcId="{F4E49A44-7071-41A8-9AA5-139AC31A778F}" destId="{8C651905-D8C3-4F35-93EE-90BBC0DB253E}" srcOrd="3" destOrd="0" parTransId="{313B91FE-C011-453D-8E72-374F6DA7EAA5}" sibTransId="{77855194-C608-474E-85E4-FCC5F06A9C1A}"/>
-    <dgm:cxn modelId="{BA088261-5E39-4324-881D-DE558243553A}" srcId="{11A7E910-985B-4AEF-A983-76E0CADA179B}" destId="{7AE9F56F-C90F-417C-AD99-C4D11A633543}" srcOrd="0" destOrd="0" parTransId="{26D5832A-3BF8-444B-8644-BAAA1368470A}" sibTransId="{0243C93F-0DE6-42DB-8ED6-F1E704DDAC4A}"/>
-    <dgm:cxn modelId="{7F35C942-972B-4FE5-A7D8-621DA87A6975}" type="presOf" srcId="{6B4AB936-2C80-4C21-8CE8-676FA68A3487}" destId="{C460F28E-5159-4B0D-8AE3-5F6348A96C0C}" srcOrd="1" destOrd="0" presId="urn:microsoft.com/office/officeart/2005/8/layout/hierarchy3"/>
-    <dgm:cxn modelId="{F5940C43-0314-4B20-8384-D2FA5A19F7E6}" type="presOf" srcId="{AE33181A-0480-49AB-9337-F8DFC73246A5}" destId="{DBAED1FF-4EF7-45DB-A974-2DF5D42C8274}" srcOrd="0" destOrd="1" presId="urn:microsoft.com/office/officeart/2005/8/layout/hierarchy3"/>
-    <dgm:cxn modelId="{F8B81643-C8C6-4D58-B07E-D61FAE5A1718}" srcId="{A4BD762A-46EB-4117-BEDC-1EF6BB340DB9}" destId="{A6C740B3-D530-41AF-B7E2-100BADCFBD27}" srcOrd="2" destOrd="0" parTransId="{050EA0CD-23B4-43E5-870B-F6800DC2D4A9}" sibTransId="{F4EA51BB-C176-47BF-AF06-B73763AA29DF}"/>
-    <dgm:cxn modelId="{31D96363-0DF6-47C2-9791-900686D92CD6}" type="presOf" srcId="{0AF80CD6-D55D-4A04-BEA1-3AA5EBD63D2E}" destId="{C71ABA68-3AF5-47C2-AF65-26E6C83A5B61}" srcOrd="0" destOrd="0" presId="urn:microsoft.com/office/officeart/2005/8/layout/hierarchy3"/>
-    <dgm:cxn modelId="{356F7563-42C6-4F3D-8813-FB1C01B99575}" type="presOf" srcId="{A4BD762A-46EB-4117-BEDC-1EF6BB340DB9}" destId="{918F4B2C-93F7-43CA-9795-1B2A41A35694}" srcOrd="0" destOrd="0" presId="urn:microsoft.com/office/officeart/2005/8/layout/hierarchy3"/>
-    <dgm:cxn modelId="{03BD7C47-D238-4B04-9B49-189AAF25DB73}" srcId="{4B594D10-7445-4F23-A169-4E9DFAC4B863}" destId="{6B4AB936-2C80-4C21-8CE8-676FA68A3487}" srcOrd="1" destOrd="0" parTransId="{A3F5A589-594B-4FBE-A067-5590A2C4DD57}" sibTransId="{E0EC851B-6E10-4157-B4E6-68EDD32B6C1E}"/>
-    <dgm:cxn modelId="{D7BA9247-2699-4263-B7F6-2665A5FA64CD}" srcId="{8E9474BC-9762-4198-8CD0-504E1CB11E50}" destId="{4D5F43AA-DAE0-4431-AF2F-72791661C105}" srcOrd="3" destOrd="0" parTransId="{A3C0908C-E0A7-4688-8152-2F0524102A8F}" sibTransId="{04F1D914-4450-48A5-B583-57A119EF7608}"/>
-    <dgm:cxn modelId="{D4C9924A-7228-4CAC-B7AB-E96A8B497B27}" type="presOf" srcId="{A6C740B3-D530-41AF-B7E2-100BADCFBD27}" destId="{918F4B2C-93F7-43CA-9795-1B2A41A35694}" srcOrd="0" destOrd="3" presId="urn:microsoft.com/office/officeart/2005/8/layout/hierarchy3"/>
-    <dgm:cxn modelId="{FA579C4A-7093-4208-86C9-F6ABCA4696AA}" srcId="{36FD12F2-B5E5-4F45-AB37-D80ED3F110B1}" destId="{5A3A6400-73ED-4DE5-8692-0FAE680727C6}" srcOrd="0" destOrd="0" parTransId="{06A745C2-CFAB-42F2-9D36-48462CEBAB0B}" sibTransId="{4409A0B6-AC27-4D7C-81C2-5A223DD193EF}"/>
-    <dgm:cxn modelId="{0501254B-E9DB-4C32-B594-41D0083C1659}" srcId="{7D4EE03E-042B-4B9F-B77B-5E57A85C5C91}" destId="{30F89ADC-0A63-479D-91C4-08BB11D463E9}" srcOrd="0" destOrd="0" parTransId="{541CD15F-3A8C-44D7-829A-1AF40069FEC1}" sibTransId="{CB9D8022-2700-42E3-BE38-93602E665BBC}"/>
-    <dgm:cxn modelId="{407DE76B-AF49-479E-A7FD-ED3C28761FEF}" type="presOf" srcId="{74669D50-9C47-4028-9192-F4847EDFBC65}" destId="{0493E857-1CD6-49A5-B527-8E3281E3C5D6}" srcOrd="0" destOrd="3" presId="urn:microsoft.com/office/officeart/2005/8/layout/hierarchy3"/>
-    <dgm:cxn modelId="{BFF8716D-A34E-4766-B33A-FF7F8B404E27}" srcId="{2F8C4442-5108-4197-A88A-04087D57427C}" destId="{4D26EC9D-DBC8-4F55-AE99-8586EA405A34}" srcOrd="0" destOrd="0" parTransId="{117F5FE9-34CD-47E7-AB98-4E098FC70497}" sibTransId="{B43F4BCB-C742-439A-9CC1-27AE3AC8F8A6}"/>
-    <dgm:cxn modelId="{45E6DC6D-BF82-49B3-9B63-53EF143ADA69}" type="presOf" srcId="{4D5F43AA-DAE0-4431-AF2F-72791661C105}" destId="{F294C874-4309-4836-9975-C89A024387BF}" srcOrd="0" destOrd="4" presId="urn:microsoft.com/office/officeart/2005/8/layout/hierarchy3"/>
-    <dgm:cxn modelId="{801EFF6D-07EF-4DAC-B99E-0D150C8F6AAC}" type="presOf" srcId="{7D4EE03E-042B-4B9F-B77B-5E57A85C5C91}" destId="{7C7C0777-4628-4404-9305-21244AC27518}" srcOrd="0" destOrd="0" presId="urn:microsoft.com/office/officeart/2005/8/layout/hierarchy3"/>
-    <dgm:cxn modelId="{E45F0670-467E-479B-A954-8DE5C3CFDC07}" srcId="{0BD68F15-E0CC-4B49-B878-B55847508F1E}" destId="{785257FF-753B-45D6-B3E2-352683959844}" srcOrd="2" destOrd="0" parTransId="{C3553CEB-7291-4630-9E3D-D229CC7CA335}" sibTransId="{473220FF-2D8B-488E-A3D3-0DFA29907532}"/>
-    <dgm:cxn modelId="{54612551-9B45-4D2C-819E-F30124C4F6D8}" type="presOf" srcId="{4A0F96CF-E79E-4C37-B600-96AE58133D8E}" destId="{1FF9DB33-9D0D-4332-81B1-0ABB6AB5E056}" srcOrd="0" destOrd="0" presId="urn:microsoft.com/office/officeart/2005/8/layout/hierarchy3"/>
-    <dgm:cxn modelId="{7AF17371-6FE0-4AAC-B9EA-CD3841BA52BA}" type="presOf" srcId="{681A5949-34C2-441B-934A-4FAB9060F033}" destId="{F294C874-4309-4836-9975-C89A024387BF}" srcOrd="0" destOrd="2" presId="urn:microsoft.com/office/officeart/2005/8/layout/hierarchy3"/>
-    <dgm:cxn modelId="{8A04E372-1F5D-4746-8501-EBFF63CF1EEC}" srcId="{A4BD762A-46EB-4117-BEDC-1EF6BB340DB9}" destId="{F1AD21F7-4906-46C7-9E3D-F7BF8D838F42}" srcOrd="3" destOrd="0" parTransId="{2D9A3F6A-C11B-4481-A6BD-9C55E084E7D1}" sibTransId="{D21DF52E-57CA-49CF-8DC2-DA337212625A}"/>
-    <dgm:cxn modelId="{044A5753-F1CD-49E7-9B25-61E42654B1F7}" type="presOf" srcId="{705A45E9-0D77-4C9C-873A-06888F735588}" destId="{F294C874-4309-4836-9975-C89A024387BF}" srcOrd="0" destOrd="1" presId="urn:microsoft.com/office/officeart/2005/8/layout/hierarchy3"/>
-    <dgm:cxn modelId="{05979455-1E94-4352-B8ED-0584865F329D}" type="presOf" srcId="{83A11C11-3AE7-4892-B37F-5DA86AB9B7B8}" destId="{1B503914-A125-4B0C-910C-7E54D1FDA877}" srcOrd="0" destOrd="0" presId="urn:microsoft.com/office/officeart/2005/8/layout/hierarchy3"/>
+    <dgm:cxn modelId="{BE674A06-10D4-4C00-BA14-F5436EC7F84C}" type="presOf" srcId="{60BA15DE-9B08-4334-8264-ACB55EB5EDD3}" destId="{36A2469F-3506-4407-95AC-CA47DA5734F3}" srcOrd="0" destOrd="0" presId="urn:microsoft.com/office/officeart/2005/8/layout/hierarchy3"/>
+    <dgm:cxn modelId="{1A742505-5194-4C44-9C87-2CCF26D5C0B9}" srcId="{8E9474BC-9762-4198-8CD0-504E1CB11E50}" destId="{681A5949-34C2-441B-934A-4FAB9060F033}" srcOrd="1" destOrd="0" parTransId="{541A5CB5-2AD5-408D-A27C-787812411A3E}" sibTransId="{59CE2018-0D46-4BAC-B6DA-C51D4F867656}"/>
+    <dgm:cxn modelId="{365E3BD8-3CCE-45C0-965C-C37084DBEAEA}" srcId="{8C651905-D8C3-4F35-93EE-90BBC0DB253E}" destId="{74669D50-9C47-4028-9192-F4847EDFBC65}" srcOrd="2" destOrd="0" parTransId="{49FE4624-7E45-427B-8167-9B948C0B5435}" sibTransId="{DEB027E8-19BF-4AC5-9423-B09311A4F453}"/>
     <dgm:cxn modelId="{3FD19D75-A1A5-4D5B-9A65-24435A4B25FC}" type="presOf" srcId="{EA37D93D-DAB7-428B-B932-6BDD7FB1AEBC}" destId="{23C0BDF5-ACFD-4767-B21B-B128196181FB}" srcOrd="0" destOrd="1" presId="urn:microsoft.com/office/officeart/2005/8/layout/hierarchy3"/>
-    <dgm:cxn modelId="{0E1D6876-D96F-4CBB-9AA6-EBF7EFBE90F0}" srcId="{F4E49A44-7071-41A8-9AA5-139AC31A778F}" destId="{4A0F96CF-E79E-4C37-B600-96AE58133D8E}" srcOrd="2" destOrd="0" parTransId="{338229F6-4360-481B-9B0D-D1D763B82376}" sibTransId="{2F1BC1A7-36FC-4809-A8F1-45B173E0AF9F}"/>
-    <dgm:cxn modelId="{A74D8276-49E7-43F2-AD9C-F9761E6819CE}" type="presOf" srcId="{4D8056EB-BD29-49E4-9971-5D1608083477}" destId="{F294C874-4309-4836-9975-C89A024387BF}" srcOrd="0" destOrd="5" presId="urn:microsoft.com/office/officeart/2005/8/layout/hierarchy3"/>
-    <dgm:cxn modelId="{A5D25257-AA87-45B1-978B-9E7910E1E96E}" type="presOf" srcId="{0AF80CD6-D55D-4A04-BEA1-3AA5EBD63D2E}" destId="{80FDD627-6925-49E9-A9B1-16BD5601D049}" srcOrd="1" destOrd="0" presId="urn:microsoft.com/office/officeart/2005/8/layout/hierarchy3"/>
-    <dgm:cxn modelId="{CA894C79-3B34-4975-9819-DDC19A14965B}" srcId="{F1CC85BE-1ED1-42AA-A866-C1176C5AED1A}" destId="{1AAB25C0-EF98-453E-B525-A9293DC79F09}" srcOrd="1" destOrd="0" parTransId="{4354D792-6D22-4E96-B0D7-41ED31C16EA3}" sibTransId="{2C1AD110-CE94-4213-A9AB-BA5E3EBDA7EB}"/>
-    <dgm:cxn modelId="{8F31B079-4F86-46CC-AA3D-DDE2E82A1519}" srcId="{5A52A6BC-BF2E-4354-8C11-D24EBFBAA7E0}" destId="{EA37D93D-DAB7-428B-B932-6BDD7FB1AEBC}" srcOrd="0" destOrd="0" parTransId="{EF694E8D-F710-4023-AFB1-E494FEB0F478}" sibTransId="{E7DE5AD0-A284-4600-A2E8-D765D2F9F854}"/>
-    <dgm:cxn modelId="{7C24595A-9BFC-4454-BB37-468002427450}" srcId="{8E9474BC-9762-4198-8CD0-504E1CB11E50}" destId="{DAD4FA01-C5A5-4958-BBA2-BF4D1C0870DA}" srcOrd="2" destOrd="0" parTransId="{F8293F0B-ED96-43D8-B49D-5064E8D331CD}" sibTransId="{28708A16-E543-43A6-AF36-052EBD429EC6}"/>
-    <dgm:cxn modelId="{0372717C-A5E8-4CD7-AB1F-09884B2988CE}" type="presOf" srcId="{DB6654A6-4C84-4D40-8034-9DD3B1543C21}" destId="{0493E857-1CD6-49A5-B527-8E3281E3C5D6}" srcOrd="0" destOrd="2" presId="urn:microsoft.com/office/officeart/2005/8/layout/hierarchy3"/>
-    <dgm:cxn modelId="{29D07A7D-C544-4ADD-B4BA-A5B2917154D6}" type="presOf" srcId="{946F36D1-6068-4355-9AF5-B2D4138E6F29}" destId="{09904CD9-6DCA-4B13-877B-86BAD6B2A0CA}" srcOrd="0" destOrd="0" presId="urn:microsoft.com/office/officeart/2005/8/layout/hierarchy3"/>
-    <dgm:cxn modelId="{B994387E-9AA7-450A-B40B-0C99AA2B5ACA}" type="presOf" srcId="{6E8FE6BE-7C1E-4B11-BE4C-ED2D7DFBE522}" destId="{0493E857-1CD6-49A5-B527-8E3281E3C5D6}" srcOrd="0" destOrd="1" presId="urn:microsoft.com/office/officeart/2005/8/layout/hierarchy3"/>
-    <dgm:cxn modelId="{1CE4767F-1F5E-4D86-AA5B-A8CFCAF951C6}" srcId="{8C651905-D8C3-4F35-93EE-90BBC0DB253E}" destId="{6E8FE6BE-7C1E-4B11-BE4C-ED2D7DFBE522}" srcOrd="0" destOrd="0" parTransId="{8640F87F-E6C8-42BC-9C23-B49733C2231D}" sibTransId="{70CDB2BF-68CF-47D7-8FCE-BEE6B673C538}"/>
-    <dgm:cxn modelId="{065FB082-11D4-48CE-81E8-853578C0FA98}" srcId="{F1CC85BE-1ED1-42AA-A866-C1176C5AED1A}" destId="{560ADE7E-A33A-46CA-8437-C3A4919B3DE5}" srcOrd="2" destOrd="0" parTransId="{0B2C428C-FCF4-4D9C-916B-CA56F3E224D9}" sibTransId="{B77E0261-7E46-44E5-9E8A-5ED7A1B2B2F3}"/>
-    <dgm:cxn modelId="{A1DD2185-539F-4945-A7F5-FEA083A0534C}" type="presOf" srcId="{754A1539-751E-4666-985B-E64F54ACF0E2}" destId="{CC114043-B3EB-4AA2-BC0C-1A54E09FFB77}" srcOrd="0" destOrd="0" presId="urn:microsoft.com/office/officeart/2005/8/layout/hierarchy3"/>
-    <dgm:cxn modelId="{C105658C-FDA5-4FB9-8722-0196FF98E299}" type="presOf" srcId="{E682869A-6733-492A-8D5A-774E091DEE49}" destId="{9D944FBE-20F3-4495-BC4F-FB0D6EB6D1BF}" srcOrd="0" destOrd="4" presId="urn:microsoft.com/office/officeart/2005/8/layout/hierarchy3"/>
-    <dgm:cxn modelId="{DB4F558F-F1A4-40FF-8DB3-7D509D683707}" srcId="{4B594D10-7445-4F23-A169-4E9DFAC4B863}" destId="{0AF80CD6-D55D-4A04-BEA1-3AA5EBD63D2E}" srcOrd="3" destOrd="0" parTransId="{975ABBA0-8090-4B94-A024-5E608A23ECDC}" sibTransId="{0BDA80AB-B871-4B45-B2F6-AB1542F8CB4B}"/>
-    <dgm:cxn modelId="{FC536192-969E-466A-9EE7-5B95BCF3684C}" srcId="{6B4AB936-2C80-4C21-8CE8-676FA68A3487}" destId="{36FD12F2-B5E5-4F45-AB37-D80ED3F110B1}" srcOrd="2" destOrd="0" parTransId="{83A11C11-3AE7-4892-B37F-5DA86AB9B7B8}" sibTransId="{591A4B2D-28A2-4D7D-A68C-F6091773F486}"/>
-    <dgm:cxn modelId="{F7548F93-C627-4889-A65F-7F03421A2F2C}" type="presOf" srcId="{338229F6-4360-481B-9B0D-D1D763B82376}" destId="{AB655844-899D-4DC1-BAA9-C25C7ABBD8C5}" srcOrd="0" destOrd="0" presId="urn:microsoft.com/office/officeart/2005/8/layout/hierarchy3"/>
-    <dgm:cxn modelId="{1875E594-F3EC-4781-8856-982C87FBE4FF}" type="presOf" srcId="{7AE9F56F-C90F-417C-AD99-C4D11A633543}" destId="{F3B3F4EF-9B7C-4469-8DCB-2559388BA6AB}" srcOrd="0" destOrd="1" presId="urn:microsoft.com/office/officeart/2005/8/layout/hierarchy3"/>
-    <dgm:cxn modelId="{4673EB96-313C-480A-9E6D-BA1C6EBE5DA0}" type="presOf" srcId="{FEAA3255-E521-462C-8EC0-1DD0B5639298}" destId="{23C0BDF5-ACFD-4767-B21B-B128196181FB}" srcOrd="0" destOrd="2" presId="urn:microsoft.com/office/officeart/2005/8/layout/hierarchy3"/>
-    <dgm:cxn modelId="{0E2B5398-B3B4-442C-92B6-3DC01A377AE5}" srcId="{A4BD762A-46EB-4117-BEDC-1EF6BB340DB9}" destId="{4720DCB0-FA39-44D2-8753-6CCBAB216F62}" srcOrd="0" destOrd="0" parTransId="{C8876903-1201-4606-8136-FF4F60813715}" sibTransId="{41506DCB-2A60-44BD-AA42-409E485DC9A5}"/>
-    <dgm:cxn modelId="{3765449A-0AED-43AF-90DF-495002839E99}" srcId="{4A0F96CF-E79E-4C37-B600-96AE58133D8E}" destId="{E2657BF6-F520-440D-872D-7A8039BF07B7}" srcOrd="0" destOrd="0" parTransId="{6598DEDB-990A-4A49-8DD9-B0186E77E4C2}" sibTransId="{6CE4AB26-866F-458F-A988-941C863086B8}"/>
-    <dgm:cxn modelId="{40D3FC9B-BC6E-41CF-BAA3-B0ACF45FA5E1}" type="presOf" srcId="{560ADE7E-A33A-46CA-8437-C3A4919B3DE5}" destId="{DBAED1FF-4EF7-45DB-A974-2DF5D42C8274}" srcOrd="0" destOrd="3" presId="urn:microsoft.com/office/officeart/2005/8/layout/hierarchy3"/>
-    <dgm:cxn modelId="{8C8A04A0-5F90-4205-A593-D5714CC27289}" srcId="{0AF80CD6-D55D-4A04-BEA1-3AA5EBD63D2E}" destId="{2F8C4442-5108-4197-A88A-04087D57427C}" srcOrd="0" destOrd="0" parTransId="{60BA15DE-9B08-4334-8264-ACB55EB5EDD3}" sibTransId="{9005FC8C-7645-473F-96C3-8E40C9B872F0}"/>
-    <dgm:cxn modelId="{7271E1A0-6FD0-4937-902F-8091F539C415}" srcId="{A4BD762A-46EB-4117-BEDC-1EF6BB340DB9}" destId="{0FC229EE-28D1-45BB-BE09-3E8EB526E86B}" srcOrd="1" destOrd="0" parTransId="{62051031-35AE-432C-9DFC-009D0927E474}" sibTransId="{48C5A8E7-0C6D-4D68-99C6-B2661605C4F4}"/>
-    <dgm:cxn modelId="{5D6D41A1-D0FC-4594-88A2-4B91B540B598}" type="presOf" srcId="{F4E49A44-7071-41A8-9AA5-139AC31A778F}" destId="{3768C635-916C-4736-9A14-DD9DA20F8D88}" srcOrd="0" destOrd="0" presId="urn:microsoft.com/office/officeart/2005/8/layout/hierarchy3"/>
-    <dgm:cxn modelId="{5E60CCA1-C434-4BF6-B4BD-287D449A608C}" type="presOf" srcId="{A1CDFFF2-80DE-4648-9002-4D44865226EA}" destId="{8007CB06-7E8B-44B4-A4CE-74F2527C3A9B}" srcOrd="0" destOrd="0" presId="urn:microsoft.com/office/officeart/2005/8/layout/hierarchy3"/>
-    <dgm:cxn modelId="{FE19AFA2-D76D-4AD6-991F-10B1B963E818}" srcId="{4A0F96CF-E79E-4C37-B600-96AE58133D8E}" destId="{E3ED1D7D-9E6B-42B5-AE0E-6D8334C089F7}" srcOrd="1" destOrd="0" parTransId="{322CC36C-5B31-4EBD-866E-164DD6212604}" sibTransId="{5EBEEF27-AB2B-455B-A065-AD92B6DDBD02}"/>
-    <dgm:cxn modelId="{CF6AF3A2-44A7-4055-BCE0-A86FE21517CB}" type="presOf" srcId="{5A52A6BC-BF2E-4354-8C11-D24EBFBAA7E0}" destId="{23C0BDF5-ACFD-4767-B21B-B128196181FB}" srcOrd="0" destOrd="0" presId="urn:microsoft.com/office/officeart/2005/8/layout/hierarchy3"/>
-    <dgm:cxn modelId="{92E969AA-BD4D-46A2-A099-26A80DFCC0D6}" type="presOf" srcId="{11A7E910-985B-4AEF-A983-76E0CADA179B}" destId="{F3B3F4EF-9B7C-4469-8DCB-2559388BA6AB}" srcOrd="0" destOrd="0" presId="urn:microsoft.com/office/officeart/2005/8/layout/hierarchy3"/>
-    <dgm:cxn modelId="{387441AD-4788-4F06-BED0-84259135379C}" srcId="{F4E49A44-7071-41A8-9AA5-139AC31A778F}" destId="{0BD68F15-E0CC-4B49-B878-B55847508F1E}" srcOrd="0" destOrd="0" parTransId="{45EFB72A-A95E-49CD-8F9C-07F49F5BEC62}" sibTransId="{34A25C33-EB14-42A9-B4CA-F007EC161D93}"/>
-    <dgm:cxn modelId="{723ECEAF-9681-4349-8E29-E97A4D3B05A6}" type="presOf" srcId="{E3ED1D7D-9E6B-42B5-AE0E-6D8334C089F7}" destId="{1FF9DB33-9D0D-4332-81B1-0ABB6AB5E056}" srcOrd="0" destOrd="2" presId="urn:microsoft.com/office/officeart/2005/8/layout/hierarchy3"/>
-    <dgm:cxn modelId="{C01166B6-51E8-4EC3-B45D-975EF99C5D37}" srcId="{4B594D10-7445-4F23-A169-4E9DFAC4B863}" destId="{7D4EE03E-042B-4B9F-B77B-5E57A85C5C91}" srcOrd="2" destOrd="0" parTransId="{52485572-F52B-4986-B28E-E55BA2A75A2A}" sibTransId="{29B111F8-C973-42E4-AB87-BD33DFF62537}"/>
-    <dgm:cxn modelId="{CA0812BF-D058-48EF-95AA-5E9ED57F32A7}" type="presOf" srcId="{8E9474BC-9762-4198-8CD0-504E1CB11E50}" destId="{F294C874-4309-4836-9975-C89A024387BF}" srcOrd="0" destOrd="0" presId="urn:microsoft.com/office/officeart/2005/8/layout/hierarchy3"/>
-    <dgm:cxn modelId="{FA1121C0-41E3-490C-9F70-E0E3304C43E9}" srcId="{8E9474BC-9762-4198-8CD0-504E1CB11E50}" destId="{705A45E9-0D77-4C9C-873A-06888F735588}" srcOrd="0" destOrd="0" parTransId="{293BCF47-0454-4972-9BCE-6C2FF1A49F0B}" sibTransId="{AAAA7224-8BEB-4501-91D5-7FD98065E666}"/>
-    <dgm:cxn modelId="{B38C57C3-3E62-4A10-860C-626CE523365B}" srcId="{8E9474BC-9762-4198-8CD0-504E1CB11E50}" destId="{4D8056EB-BD29-49E4-9971-5D1608083477}" srcOrd="4" destOrd="0" parTransId="{89989EE4-7A98-46CF-8042-62A737ED4F2E}" sibTransId="{C324BB29-A1B3-4A66-ABC5-A7C86E6A94D2}"/>
-    <dgm:cxn modelId="{D08731C7-DA8A-4A15-A50E-288180EE3EB2}" type="presOf" srcId="{FAACE5AA-68F2-4D16-9421-EECFA5E6D903}" destId="{09904CD9-6DCA-4B13-877B-86BAD6B2A0CA}" srcOrd="0" destOrd="1" presId="urn:microsoft.com/office/officeart/2005/8/layout/hierarchy3"/>
-    <dgm:cxn modelId="{1B599FC7-FC4D-45D9-A1D4-69C9C90DE25B}" type="presOf" srcId="{0FC229EE-28D1-45BB-BE09-3E8EB526E86B}" destId="{918F4B2C-93F7-43CA-9795-1B2A41A35694}" srcOrd="0" destOrd="2" presId="urn:microsoft.com/office/officeart/2005/8/layout/hierarchy3"/>
-    <dgm:cxn modelId="{0E69BACF-6A34-488F-9983-778F92EDB3A3}" type="presOf" srcId="{4D26EC9D-DBC8-4F55-AE99-8586EA405A34}" destId="{7EC46545-FDD4-491C-8EA1-7577E41F297D}" srcOrd="0" destOrd="1" presId="urn:microsoft.com/office/officeart/2005/8/layout/hierarchy3"/>
-    <dgm:cxn modelId="{365E3BD8-3CCE-45C0-965C-C37084DBEAEA}" srcId="{8C651905-D8C3-4F35-93EE-90BBC0DB253E}" destId="{74669D50-9C47-4028-9192-F4847EDFBC65}" srcOrd="2" destOrd="0" parTransId="{49FE4624-7E45-427B-8167-9B948C0B5435}" sibTransId="{DEB027E8-19BF-4AC5-9423-B09311A4F453}"/>
-    <dgm:cxn modelId="{735AF8E8-2664-4D6B-A6C7-ED54DFFED63A}" srcId="{0AF80CD6-D55D-4A04-BEA1-3AA5EBD63D2E}" destId="{F1CC85BE-1ED1-42AA-A866-C1176C5AED1A}" srcOrd="1" destOrd="0" parTransId="{2BF5EF31-8E13-485A-85C6-78027199A8C1}" sibTransId="{A9B58832-5787-4B0E-A9EB-0DC00FB44352}"/>
-    <dgm:cxn modelId="{3AC248E9-7D9D-49C2-B104-016E9C00C17F}" srcId="{5A52A6BC-BF2E-4354-8C11-D24EBFBAA7E0}" destId="{FEAA3255-E521-462C-8EC0-1DD0B5639298}" srcOrd="1" destOrd="0" parTransId="{AA898D4E-1799-48AE-B89B-E80E31725B8B}" sibTransId="{E289D5E0-4349-44A4-A94F-2F000D4E006F}"/>
-    <dgm:cxn modelId="{39C992EB-4035-4AED-91BA-330BE1252109}" type="presOf" srcId="{4720DCB0-FA39-44D2-8753-6CCBAB216F62}" destId="{918F4B2C-93F7-43CA-9795-1B2A41A35694}" srcOrd="0" destOrd="1" presId="urn:microsoft.com/office/officeart/2005/8/layout/hierarchy3"/>
-    <dgm:cxn modelId="{D2D156EC-29C0-4580-AAE5-AD42E54E9E6C}" type="presOf" srcId="{E2657BF6-F520-440D-872D-7A8039BF07B7}" destId="{1FF9DB33-9D0D-4332-81B1-0ABB6AB5E056}" srcOrd="0" destOrd="1" presId="urn:microsoft.com/office/officeart/2005/8/layout/hierarchy3"/>
-    <dgm:cxn modelId="{4BB678F1-0E73-4DB0-A90B-CDE68210E7BF}" srcId="{946F36D1-6068-4355-9AF5-B2D4138E6F29}" destId="{FAACE5AA-68F2-4D16-9421-EECFA5E6D903}" srcOrd="0" destOrd="0" parTransId="{CEB44454-A1E3-4DC5-90B9-3191237307EC}" sibTransId="{E57EAEB6-77DF-4610-826C-360DB6829885}"/>
-    <dgm:cxn modelId="{C8B732F3-E974-4228-A3D9-213A34244261}" srcId="{0BD68F15-E0CC-4B49-B878-B55847508F1E}" destId="{C83140D1-5B81-4A37-8485-09C861239609}" srcOrd="0" destOrd="0" parTransId="{9F2225F3-844F-49B1-95CE-48A956F9A0DF}" sibTransId="{8C158009-8823-429F-B440-94328D7CF613}"/>
-    <dgm:cxn modelId="{5223D0F3-ADDE-4408-B981-D136DE6588EC}" srcId="{F1CC85BE-1ED1-42AA-A866-C1176C5AED1A}" destId="{AE33181A-0480-49AB-9337-F8DFC73246A5}" srcOrd="0" destOrd="0" parTransId="{AC8B9182-68EB-4D7E-8DF7-F6ABD1E6CB1D}" sibTransId="{5994F831-BBBE-4161-9F53-0519A0EA5D26}"/>
-    <dgm:cxn modelId="{632684F5-DB28-4117-B484-BD4293511E03}" type="presOf" srcId="{26095922-68BA-4881-B51A-36D630909F3C}" destId="{7985BBA7-BBC1-43CF-A820-5A713B43BB14}" srcOrd="0" destOrd="0" presId="urn:microsoft.com/office/officeart/2005/8/layout/hierarchy3"/>
-    <dgm:cxn modelId="{9D5A01F6-678E-4CEC-9789-971DBFF0D855}" srcId="{F4E49A44-7071-41A8-9AA5-139AC31A778F}" destId="{A4BD762A-46EB-4117-BEDC-1EF6BB340DB9}" srcOrd="4" destOrd="0" parTransId="{87293CE2-E549-4CD5-B9EA-C692395A8697}" sibTransId="{B5C8E65C-60AB-4580-A6DA-845FAFCB611A}"/>
-    <dgm:cxn modelId="{A11D4CFA-5232-4104-AAD0-4490441589E4}" type="presOf" srcId="{F1AD21F7-4906-46C7-9E3D-F7BF8D838F42}" destId="{918F4B2C-93F7-43CA-9795-1B2A41A35694}" srcOrd="0" destOrd="4" presId="urn:microsoft.com/office/officeart/2005/8/layout/hierarchy3"/>
     <dgm:cxn modelId="{49D9B0FA-2BBB-424F-A7E5-A2EC9B2EF0B7}" type="presOf" srcId="{F4E49A44-7071-41A8-9AA5-139AC31A778F}" destId="{56494BEC-A3DC-461E-808E-AA95DBC3ACBD}" srcOrd="1" destOrd="0" presId="urn:microsoft.com/office/officeart/2005/8/layout/hierarchy3"/>
     <dgm:cxn modelId="{0CFB6EE8-54F2-4031-A086-50808DF51664}" type="presParOf" srcId="{92980BE0-5893-44AB-A640-B50C42B78BDC}" destId="{E39E30BC-CDCD-4AEE-A318-3B85B3E7CBBF}" srcOrd="0" destOrd="0" presId="urn:microsoft.com/office/officeart/2005/8/layout/hierarchy3"/>
     <dgm:cxn modelId="{0A23BB35-B492-45F5-B7A0-F57896CAABB6}" type="presParOf" srcId="{E39E30BC-CDCD-4AEE-A318-3B85B3E7CBBF}" destId="{A84B1B42-0F4D-44E8-A4BB-6D6A28B5D089}" srcOrd="0" destOrd="0" presId="urn:microsoft.com/office/officeart/2005/8/layout/hierarchy3"/>
@@ -44396,7 +44521,7 @@
   <dgm:whole/>
   <dgm:extLst>
     <a:ext uri="http://schemas.microsoft.com/office/drawing/2008/diagram">
-      <dsp:dataModelExt xmlns:dsp="http://schemas.microsoft.com/office/drawing/2008/diagram" relId="rId20" minVer="http://schemas.openxmlformats.org/drawingml/2006/diagram"/>
+      <dsp:dataModelExt xmlns:dsp="http://schemas.microsoft.com/office/drawing/2008/diagram" relId="rId21" minVer="http://schemas.openxmlformats.org/drawingml/2006/diagram"/>
     </a:ext>
   </dgm:extLst>
 </dgm:dataModel>
@@ -44500,7 +44625,7 @@
         </a:bodyPr>
         <a:lstStyle/>
         <a:p>
-          <a:pPr marL="0" lvl="0" indent="0" algn="l" defTabSz="622300">
+          <a:pPr lvl="0" algn="l" defTabSz="622300">
             <a:lnSpc>
               <a:spcPct val="90000"/>
             </a:lnSpc>
@@ -44510,7 +44635,6 @@
             <a:spcAft>
               <a:spcPct val="35000"/>
             </a:spcAft>
-            <a:buNone/>
           </a:pPr>
           <a:r>
             <a:rPr lang="fr-FR" sz="1400" b="1" kern="1200"/>
@@ -44528,7 +44652,7 @@
             <a:spcAft>
               <a:spcPct val="15000"/>
             </a:spcAft>
-            <a:buChar char="•"/>
+            <a:buChar char="••"/>
           </a:pPr>
           <a:r>
             <a:rPr lang="fr-FR" sz="1100" b="0" kern="1200"/>
@@ -44546,7 +44670,7 @@
             <a:spcAft>
               <a:spcPct val="15000"/>
             </a:spcAft>
-            <a:buChar char="•"/>
+            <a:buChar char="••"/>
           </a:pPr>
           <a:endParaRPr lang="fr-FR" sz="1100" b="0" kern="1200"/>
         </a:p>
@@ -44561,7 +44685,7 @@
             <a:spcAft>
               <a:spcPct val="15000"/>
             </a:spcAft>
-            <a:buChar char="•"/>
+            <a:buChar char="••"/>
           </a:pPr>
           <a:r>
             <a:rPr lang="fr-FR" sz="1100" b="0" kern="1200"/>
@@ -44716,7 +44840,7 @@
         </a:bodyPr>
         <a:lstStyle/>
         <a:p>
-          <a:pPr marL="0" lvl="0" indent="0" algn="l" defTabSz="622300">
+          <a:pPr lvl="0" algn="l" defTabSz="622300">
             <a:lnSpc>
               <a:spcPct val="90000"/>
             </a:lnSpc>
@@ -44726,7 +44850,6 @@
             <a:spcAft>
               <a:spcPct val="35000"/>
             </a:spcAft>
-            <a:buNone/>
           </a:pPr>
           <a:r>
             <a:rPr lang="fr-FR" sz="1400" b="1" kern="1200"/>
@@ -44744,7 +44867,7 @@
             <a:spcAft>
               <a:spcPct val="15000"/>
             </a:spcAft>
-            <a:buChar char="•"/>
+            <a:buChar char="••"/>
           </a:pPr>
           <a:r>
             <a:rPr lang="fr-FR" sz="1100" kern="1200"/>
@@ -44762,7 +44885,7 @@
             <a:spcAft>
               <a:spcPct val="15000"/>
             </a:spcAft>
-            <a:buChar char="•"/>
+            <a:buChar char="••"/>
           </a:pPr>
           <a:endParaRPr lang="fr-FR" sz="1100" kern="1200"/>
         </a:p>
@@ -44777,7 +44900,7 @@
             <a:spcAft>
               <a:spcPct val="15000"/>
             </a:spcAft>
-            <a:buChar char="•"/>
+            <a:buChar char="••"/>
           </a:pPr>
           <a:r>
             <a:rPr lang="fr-FR" sz="1100" kern="1200"/>
@@ -44932,7 +45055,7 @@
         </a:bodyPr>
         <a:lstStyle/>
         <a:p>
-          <a:pPr marL="0" lvl="0" indent="0" algn="l" defTabSz="622300">
+          <a:pPr lvl="0" algn="l" defTabSz="622300">
             <a:lnSpc>
               <a:spcPct val="90000"/>
             </a:lnSpc>
@@ -44942,7 +45065,6 @@
             <a:spcAft>
               <a:spcPct val="35000"/>
             </a:spcAft>
-            <a:buNone/>
           </a:pPr>
           <a:r>
             <a:rPr lang="fr-FR" sz="1400" b="1" kern="1200"/>
@@ -44960,7 +45082,7 @@
             <a:spcAft>
               <a:spcPct val="15000"/>
             </a:spcAft>
-            <a:buChar char="•"/>
+            <a:buChar char="••"/>
           </a:pPr>
           <a:r>
             <a:rPr lang="fr-FR" sz="1100" kern="1200"/>
@@ -44978,7 +45100,7 @@
             <a:spcAft>
               <a:spcPct val="15000"/>
             </a:spcAft>
-            <a:buChar char="•"/>
+            <a:buChar char="••"/>
           </a:pPr>
           <a:endParaRPr lang="fr-FR" sz="1100" kern="1200"/>
         </a:p>
@@ -44993,7 +45115,7 @@
             <a:spcAft>
               <a:spcPct val="15000"/>
             </a:spcAft>
-            <a:buChar char="•"/>
+            <a:buChar char="••"/>
           </a:pPr>
           <a:r>
             <a:rPr lang="fr-FR" sz="1100" kern="1200"/>
@@ -45148,7 +45270,7 @@
         </a:bodyPr>
         <a:lstStyle/>
         <a:p>
-          <a:pPr marL="0" lvl="0" indent="0" algn="l" defTabSz="622300">
+          <a:pPr lvl="0" algn="l" defTabSz="622300">
             <a:lnSpc>
               <a:spcPct val="90000"/>
             </a:lnSpc>
@@ -45158,7 +45280,6 @@
             <a:spcAft>
               <a:spcPct val="35000"/>
             </a:spcAft>
-            <a:buNone/>
           </a:pPr>
           <a:r>
             <a:rPr lang="fr-FR" sz="1400" b="1" kern="1200"/>
@@ -45176,7 +45297,7 @@
             <a:spcAft>
               <a:spcPct val="15000"/>
             </a:spcAft>
-            <a:buChar char="•"/>
+            <a:buChar char="••"/>
           </a:pPr>
           <a:r>
             <a:rPr lang="fr-FR" sz="1100" kern="1200"/>
@@ -45194,7 +45315,7 @@
             <a:spcAft>
               <a:spcPct val="15000"/>
             </a:spcAft>
-            <a:buChar char="•"/>
+            <a:buChar char="••"/>
           </a:pPr>
           <a:endParaRPr lang="fr-FR" sz="1100" kern="1200"/>
         </a:p>
@@ -45209,7 +45330,7 @@
             <a:spcAft>
               <a:spcPct val="15000"/>
             </a:spcAft>
-            <a:buChar char="•"/>
+            <a:buChar char="••"/>
           </a:pPr>
           <a:r>
             <a:rPr lang="fr-FR" sz="1100" kern="1200"/>
@@ -45227,7 +45348,7 @@
             <a:spcAft>
               <a:spcPct val="15000"/>
             </a:spcAft>
-            <a:buChar char="•"/>
+            <a:buChar char="••"/>
           </a:pPr>
           <a:endParaRPr lang="fr-FR" sz="1100" kern="1200"/>
         </a:p>
@@ -45242,7 +45363,7 @@
             <a:spcAft>
               <a:spcPct val="15000"/>
             </a:spcAft>
-            <a:buChar char="•"/>
+            <a:buChar char="••"/>
           </a:pPr>
           <a:r>
             <a:rPr lang="fr-FR" sz="1100" kern="1200"/>
@@ -45324,7 +45445,7 @@
         </a:bodyPr>
         <a:lstStyle/>
         <a:p>
-          <a:pPr marL="0" lvl="0" indent="0" algn="ctr" defTabSz="533400">
+          <a:pPr lvl="0" algn="ctr" defTabSz="533400">
             <a:lnSpc>
               <a:spcPct val="90000"/>
             </a:lnSpc>
@@ -45334,7 +45455,6 @@
             <a:spcAft>
               <a:spcPct val="35000"/>
             </a:spcAft>
-            <a:buNone/>
           </a:pPr>
           <a:r>
             <a:rPr lang="fr-FR" sz="1200" kern="1200"/>
@@ -45462,7 +45582,7 @@
         </a:bodyPr>
         <a:lstStyle/>
         <a:p>
-          <a:pPr marL="0" lvl="0" indent="0" algn="l" defTabSz="444500">
+          <a:pPr lvl="0" algn="l" defTabSz="444500">
             <a:lnSpc>
               <a:spcPct val="90000"/>
             </a:lnSpc>
@@ -45472,7 +45592,6 @@
             <a:spcAft>
               <a:spcPct val="35000"/>
             </a:spcAft>
-            <a:buNone/>
           </a:pPr>
           <a:r>
             <a:rPr lang="fr-FR" sz="1000" b="1" kern="1200"/>
@@ -45490,7 +45609,7 @@
             <a:spcAft>
               <a:spcPct val="15000"/>
             </a:spcAft>
-            <a:buChar char="•"/>
+            <a:buChar char="••"/>
           </a:pPr>
           <a:r>
             <a:rPr lang="fr-FR" sz="1000" kern="1200"/>
@@ -45508,7 +45627,7 @@
             <a:spcAft>
               <a:spcPct val="15000"/>
             </a:spcAft>
-            <a:buChar char="•"/>
+            <a:buChar char="••"/>
           </a:pPr>
           <a:r>
             <a:rPr lang="fr-FR" sz="1000" kern="1200"/>
@@ -45527,7 +45646,7 @@
             <a:spcAft>
               <a:spcPct val="15000"/>
             </a:spcAft>
-            <a:buChar char="•"/>
+            <a:buChar char="••"/>
           </a:pPr>
           <a:r>
             <a:rPr lang="fr-FR" sz="1000" kern="1200"/>
@@ -45546,7 +45665,7 @@
             <a:spcAft>
               <a:spcPct val="15000"/>
             </a:spcAft>
-            <a:buChar char="•"/>
+            <a:buChar char="••"/>
           </a:pPr>
           <a:r>
             <a:rPr lang="fr-FR" sz="1000" kern="1200"/>
@@ -45675,7 +45794,7 @@
         </a:bodyPr>
         <a:lstStyle/>
         <a:p>
-          <a:pPr marL="0" lvl="0" indent="0" algn="l" defTabSz="444500">
+          <a:pPr lvl="0" algn="l" defTabSz="444500">
             <a:lnSpc>
               <a:spcPct val="90000"/>
             </a:lnSpc>
@@ -45685,7 +45804,6 @@
             <a:spcAft>
               <a:spcPct val="35000"/>
             </a:spcAft>
-            <a:buNone/>
           </a:pPr>
           <a:r>
             <a:rPr lang="fr-FR" sz="1000" b="1" kern="1200"/>
@@ -45703,7 +45821,7 @@
             <a:spcAft>
               <a:spcPct val="15000"/>
             </a:spcAft>
-            <a:buChar char="•"/>
+            <a:buChar char="••"/>
           </a:pPr>
           <a:r>
             <a:rPr lang="fr-FR" sz="1000" b="0" kern="1200"/>
@@ -45831,7 +45949,7 @@
         </a:bodyPr>
         <a:lstStyle/>
         <a:p>
-          <a:pPr marL="0" lvl="0" indent="0" algn="l" defTabSz="444500">
+          <a:pPr lvl="0" algn="l" defTabSz="444500">
             <a:lnSpc>
               <a:spcPct val="90000"/>
             </a:lnSpc>
@@ -45841,7 +45959,6 @@
             <a:spcAft>
               <a:spcPct val="35000"/>
             </a:spcAft>
-            <a:buNone/>
           </a:pPr>
           <a:r>
             <a:rPr lang="fr-FR" sz="1000" b="1" kern="1200"/>
@@ -45859,7 +45976,7 @@
             <a:spcAft>
               <a:spcPct val="15000"/>
             </a:spcAft>
-            <a:buChar char="•"/>
+            <a:buChar char="••"/>
           </a:pPr>
           <a:r>
             <a:rPr lang="fr-FR" sz="1000" kern="1200"/>
@@ -45878,7 +45995,7 @@
             <a:spcAft>
               <a:spcPct val="15000"/>
             </a:spcAft>
-            <a:buChar char="•"/>
+            <a:buChar char="••"/>
           </a:pPr>
           <a:r>
             <a:rPr lang="fr-FR" sz="1000" kern="1200"/>
@@ -45897,7 +46014,7 @@
             <a:spcAft>
               <a:spcPct val="15000"/>
             </a:spcAft>
-            <a:buChar char="•"/>
+            <a:buChar char="••"/>
           </a:pPr>
           <a:r>
             <a:rPr lang="fr-FR" sz="1000" kern="1200"/>
@@ -46026,7 +46143,7 @@
         </a:bodyPr>
         <a:lstStyle/>
         <a:p>
-          <a:pPr marL="0" lvl="0" indent="0" algn="l" defTabSz="444500">
+          <a:pPr lvl="0" algn="l" defTabSz="444500">
             <a:lnSpc>
               <a:spcPct val="90000"/>
             </a:lnSpc>
@@ -46036,7 +46153,6 @@
             <a:spcAft>
               <a:spcPct val="35000"/>
             </a:spcAft>
-            <a:buNone/>
           </a:pPr>
           <a:r>
             <a:rPr lang="fr-CH" sz="1000" b="1" kern="1200"/>
@@ -46054,7 +46170,7 @@
             <a:spcAft>
               <a:spcPct val="15000"/>
             </a:spcAft>
-            <a:buChar char="•"/>
+            <a:buChar char="••"/>
           </a:pPr>
           <a:r>
             <a:rPr lang="fr-FR" sz="1000" kern="1200"/>
@@ -46073,7 +46189,7 @@
             <a:spcAft>
               <a:spcPct val="15000"/>
             </a:spcAft>
-            <a:buChar char="•"/>
+            <a:buChar char="••"/>
           </a:pPr>
           <a:r>
             <a:rPr lang="fr-FR" sz="1000" kern="1200"/>
@@ -46092,7 +46208,7 @@
             <a:spcAft>
               <a:spcPct val="15000"/>
             </a:spcAft>
-            <a:buChar char="•"/>
+            <a:buChar char="••"/>
           </a:pPr>
           <a:r>
             <a:rPr lang="fr-FR" sz="1000" kern="1200"/>
@@ -46221,7 +46337,7 @@
         </a:bodyPr>
         <a:lstStyle/>
         <a:p>
-          <a:pPr marL="0" lvl="0" indent="0" algn="l" defTabSz="444500">
+          <a:pPr lvl="0" algn="l" defTabSz="444500">
             <a:lnSpc>
               <a:spcPct val="90000"/>
             </a:lnSpc>
@@ -46231,7 +46347,6 @@
             <a:spcAft>
               <a:spcPct val="35000"/>
             </a:spcAft>
-            <a:buNone/>
           </a:pPr>
           <a:r>
             <a:rPr lang="fr-CH" sz="1000" b="1" kern="1200"/>
@@ -46249,7 +46364,7 @@
             <a:spcAft>
               <a:spcPct val="15000"/>
             </a:spcAft>
-            <a:buChar char="•"/>
+            <a:buChar char="••"/>
           </a:pPr>
           <a:r>
             <a:rPr lang="fr-FR" sz="1000" kern="1200"/>
@@ -46268,7 +46383,7 @@
             <a:spcAft>
               <a:spcPct val="15000"/>
             </a:spcAft>
-            <a:buChar char="•"/>
+            <a:buChar char="••"/>
           </a:pPr>
           <a:r>
             <a:rPr lang="fr-FR" sz="1000" kern="1200"/>
@@ -46287,7 +46402,7 @@
             <a:spcAft>
               <a:spcPct val="15000"/>
             </a:spcAft>
-            <a:buChar char="•"/>
+            <a:buChar char="••"/>
           </a:pPr>
           <a:r>
             <a:rPr lang="fr-FR" sz="1000" kern="1200"/>
@@ -46306,7 +46421,7 @@
             <a:spcAft>
               <a:spcPct val="15000"/>
             </a:spcAft>
-            <a:buChar char="•"/>
+            <a:buChar char="••"/>
           </a:pPr>
           <a:r>
             <a:rPr lang="fr-FR" sz="1000" kern="1200"/>
@@ -46377,7 +46492,7 @@
         </a:bodyPr>
         <a:lstStyle/>
         <a:p>
-          <a:pPr marL="0" lvl="0" indent="0" algn="ctr" defTabSz="533400">
+          <a:pPr lvl="0" algn="ctr" defTabSz="533400">
             <a:lnSpc>
               <a:spcPct val="90000"/>
             </a:lnSpc>
@@ -46387,7 +46502,6 @@
             <a:spcAft>
               <a:spcPct val="35000"/>
             </a:spcAft>
-            <a:buNone/>
           </a:pPr>
           <a:r>
             <a:rPr lang="fr-FR" sz="1200" kern="1200"/>
@@ -46515,7 +46629,7 @@
         </a:bodyPr>
         <a:lstStyle/>
         <a:p>
-          <a:pPr marL="0" lvl="0" indent="0" algn="l" defTabSz="444500">
+          <a:pPr lvl="0" algn="l" defTabSz="444500">
             <a:lnSpc>
               <a:spcPct val="90000"/>
             </a:lnSpc>
@@ -46525,7 +46639,6 @@
             <a:spcAft>
               <a:spcPct val="35000"/>
             </a:spcAft>
-            <a:buNone/>
           </a:pPr>
           <a:r>
             <a:rPr lang="fr-FR" sz="1000" b="1" kern="1200"/>
@@ -46543,7 +46656,7 @@
             <a:spcAft>
               <a:spcPct val="15000"/>
             </a:spcAft>
-            <a:buChar char="•"/>
+            <a:buChar char="••"/>
           </a:pPr>
           <a:r>
             <a:rPr lang="fr-FR" sz="1000" kern="1200"/>
@@ -46561,7 +46674,7 @@
             <a:spcAft>
               <a:spcPct val="15000"/>
             </a:spcAft>
-            <a:buChar char="•"/>
+            <a:buChar char="••"/>
           </a:pPr>
           <a:r>
             <a:rPr lang="fr-FR" sz="1000" kern="1200"/>
@@ -46690,7 +46803,7 @@
         </a:bodyPr>
         <a:lstStyle/>
         <a:p>
-          <a:pPr marL="0" lvl="0" indent="0" algn="l" defTabSz="444500">
+          <a:pPr lvl="0" algn="l" defTabSz="444500">
             <a:lnSpc>
               <a:spcPct val="90000"/>
             </a:lnSpc>
@@ -46700,7 +46813,6 @@
             <a:spcAft>
               <a:spcPct val="35000"/>
             </a:spcAft>
-            <a:buNone/>
           </a:pPr>
           <a:r>
             <a:rPr lang="fr-FR" sz="1000" b="1" kern="1200"/>
@@ -46718,7 +46830,7 @@
             <a:spcAft>
               <a:spcPct val="15000"/>
             </a:spcAft>
-            <a:buChar char="•"/>
+            <a:buChar char="••"/>
           </a:pPr>
           <a:r>
             <a:rPr lang="fr-FR" sz="1000" kern="1200"/>
@@ -46736,7 +46848,7 @@
             <a:spcAft>
               <a:spcPct val="15000"/>
             </a:spcAft>
-            <a:buChar char="•"/>
+            <a:buChar char="••"/>
           </a:pPr>
           <a:r>
             <a:rPr lang="fr-FR" sz="1000" kern="1200"/>
@@ -46755,7 +46867,7 @@
             <a:spcAft>
               <a:spcPct val="15000"/>
             </a:spcAft>
-            <a:buChar char="•"/>
+            <a:buChar char="••"/>
           </a:pPr>
           <a:r>
             <a:rPr lang="fr-FR" sz="1000" kern="1200"/>
@@ -46774,7 +46886,7 @@
             <a:spcAft>
               <a:spcPct val="15000"/>
             </a:spcAft>
-            <a:buChar char="•"/>
+            <a:buChar char="••"/>
           </a:pPr>
           <a:r>
             <a:rPr lang="fr-FR" sz="1000" kern="1200"/>
@@ -46793,7 +46905,7 @@
             <a:spcAft>
               <a:spcPct val="15000"/>
             </a:spcAft>
-            <a:buChar char="•"/>
+            <a:buChar char="••"/>
           </a:pPr>
           <a:r>
             <a:rPr lang="fr-FR" sz="1000" kern="1200"/>
@@ -46922,7 +47034,7 @@
         </a:bodyPr>
         <a:lstStyle/>
         <a:p>
-          <a:pPr marL="0" lvl="0" indent="0" algn="l" defTabSz="444500">
+          <a:pPr lvl="0" algn="l" defTabSz="444500">
             <a:lnSpc>
               <a:spcPct val="90000"/>
             </a:lnSpc>
@@ -46932,7 +47044,6 @@
             <a:spcAft>
               <a:spcPct val="35000"/>
             </a:spcAft>
-            <a:buNone/>
           </a:pPr>
           <a:r>
             <a:rPr lang="fr-CH" sz="1000" b="1" kern="1200"/>
@@ -46950,7 +47061,7 @@
             <a:spcAft>
               <a:spcPct val="15000"/>
             </a:spcAft>
-            <a:buChar char="•"/>
+            <a:buChar char="••"/>
           </a:pPr>
           <a:r>
             <a:rPr lang="fr-CH" sz="1000" kern="1200"/>
@@ -47020,7 +47131,7 @@
         </a:bodyPr>
         <a:lstStyle/>
         <a:p>
-          <a:pPr marL="0" lvl="0" indent="0" algn="ctr" defTabSz="533400">
+          <a:pPr lvl="0" algn="ctr" defTabSz="533400">
             <a:lnSpc>
               <a:spcPct val="90000"/>
             </a:lnSpc>
@@ -47030,7 +47141,6 @@
             <a:spcAft>
               <a:spcPct val="35000"/>
             </a:spcAft>
-            <a:buNone/>
           </a:pPr>
           <a:r>
             <a:rPr lang="fr-FR" sz="1200" kern="1200"/>
@@ -47158,7 +47268,7 @@
         </a:bodyPr>
         <a:lstStyle/>
         <a:p>
-          <a:pPr marL="0" lvl="0" indent="0" algn="l" defTabSz="444500">
+          <a:pPr lvl="0" algn="l" defTabSz="444500">
             <a:lnSpc>
               <a:spcPct val="90000"/>
             </a:lnSpc>
@@ -47168,7 +47278,6 @@
             <a:spcAft>
               <a:spcPct val="35000"/>
             </a:spcAft>
-            <a:buNone/>
           </a:pPr>
           <a:r>
             <a:rPr lang="fr-FR" sz="1000" b="1" kern="1200"/>
@@ -47186,7 +47295,7 @@
             <a:spcAft>
               <a:spcPct val="15000"/>
             </a:spcAft>
-            <a:buChar char="•"/>
+            <a:buChar char="••"/>
           </a:pPr>
           <a:r>
             <a:rPr lang="fr-FR" sz="1000" kern="1200"/>
@@ -47314,7 +47423,7 @@
         </a:bodyPr>
         <a:lstStyle/>
         <a:p>
-          <a:pPr marL="0" lvl="0" indent="0" algn="l" defTabSz="444500">
+          <a:pPr lvl="0" algn="l" defTabSz="444500">
             <a:lnSpc>
               <a:spcPct val="90000"/>
             </a:lnSpc>
@@ -47324,7 +47433,6 @@
             <a:spcAft>
               <a:spcPct val="35000"/>
             </a:spcAft>
-            <a:buNone/>
           </a:pPr>
           <a:r>
             <a:rPr lang="fr-FR" sz="1000" b="1" kern="1200"/>
@@ -47342,7 +47450,7 @@
             <a:spcAft>
               <a:spcPct val="15000"/>
             </a:spcAft>
-            <a:buChar char="•"/>
+            <a:buChar char="••"/>
           </a:pPr>
           <a:r>
             <a:rPr lang="fr-FR" sz="1000" kern="1200"/>
@@ -47360,7 +47468,7 @@
             <a:spcAft>
               <a:spcPct val="15000"/>
             </a:spcAft>
-            <a:buChar char="•"/>
+            <a:buChar char="••"/>
           </a:pPr>
           <a:r>
             <a:rPr lang="fr-FR" sz="1000" kern="1200"/>
@@ -47430,7 +47538,7 @@
         </a:bodyPr>
         <a:lstStyle/>
         <a:p>
-          <a:pPr marL="0" lvl="0" indent="0" algn="ctr" defTabSz="533400">
+          <a:pPr lvl="0" algn="ctr" defTabSz="533400">
             <a:lnSpc>
               <a:spcPct val="90000"/>
             </a:lnSpc>
@@ -47440,7 +47548,6 @@
             <a:spcAft>
               <a:spcPct val="35000"/>
             </a:spcAft>
-            <a:buNone/>
           </a:pPr>
           <a:r>
             <a:rPr lang="fr-FR" sz="1200" kern="1200"/>
@@ -47568,7 +47675,7 @@
         </a:bodyPr>
         <a:lstStyle/>
         <a:p>
-          <a:pPr marL="0" lvl="0" indent="0" algn="l" defTabSz="444500">
+          <a:pPr lvl="0" algn="l" defTabSz="444500">
             <a:lnSpc>
               <a:spcPct val="90000"/>
             </a:lnSpc>
@@ -47578,7 +47685,6 @@
             <a:spcAft>
               <a:spcPct val="35000"/>
             </a:spcAft>
-            <a:buNone/>
           </a:pPr>
           <a:r>
             <a:rPr lang="fr-FR" sz="1000" b="1" kern="1200"/>
@@ -47596,7 +47702,7 @@
             <a:spcAft>
               <a:spcPct val="15000"/>
             </a:spcAft>
-            <a:buChar char="•"/>
+            <a:buChar char="••"/>
           </a:pPr>
           <a:r>
             <a:rPr lang="fr-FR" sz="1000" b="0" kern="1200"/>
@@ -47724,7 +47830,7 @@
         </a:bodyPr>
         <a:lstStyle/>
         <a:p>
-          <a:pPr marL="0" lvl="0" indent="0" algn="l" defTabSz="444500">
+          <a:pPr lvl="0" algn="l" defTabSz="444500">
             <a:lnSpc>
               <a:spcPct val="90000"/>
             </a:lnSpc>
@@ -47734,7 +47840,6 @@
             <a:spcAft>
               <a:spcPct val="35000"/>
             </a:spcAft>
-            <a:buNone/>
           </a:pPr>
           <a:r>
             <a:rPr lang="fr-FR" sz="1000" b="1" kern="1200"/>
@@ -47752,7 +47857,7 @@
             <a:spcAft>
               <a:spcPct val="15000"/>
             </a:spcAft>
-            <a:buChar char="•"/>
+            <a:buChar char="••"/>
           </a:pPr>
           <a:r>
             <a:rPr lang="fr-FR" sz="1000" kern="1200"/>
@@ -47771,7 +47876,7 @@
             <a:spcAft>
               <a:spcPct val="15000"/>
             </a:spcAft>
-            <a:buChar char="•"/>
+            <a:buChar char="••"/>
           </a:pPr>
           <a:r>
             <a:rPr lang="fr-FR" sz="1000" kern="1200"/>
@@ -47790,7 +47895,7 @@
             <a:spcAft>
               <a:spcPct val="15000"/>
             </a:spcAft>
-            <a:buChar char="•"/>
+            <a:buChar char="••"/>
           </a:pPr>
           <a:r>
             <a:rPr lang="fr-FR" sz="1000" kern="1200"/>
@@ -50716,6 +50821,21 @@
 </file>
 
 <file path=customXml/item1.xml><?xml version="1.0" encoding="utf-8"?>
+<?mso-contentType ?>
+<FormTemplates xmlns="http://schemas.microsoft.com/sharepoint/v3/contenttype/forms">
+  <Display>DocumentLibraryForm</Display>
+  <Edit>DocumentLibraryForm</Edit>
+  <New>DocumentLibraryForm</New>
+</FormTemplates>
+</file>
+
+<file path=customXml/item2.xml><?xml version="1.0" encoding="utf-8"?>
+<p:properties xmlns:p="http://schemas.microsoft.com/office/2006/metadata/properties" xmlns:xsi="http://www.w3.org/2001/XMLSchema-instance" xmlns:pc="http://schemas.microsoft.com/office/infopath/2007/PartnerControls">
+  <documentManagement/>
+</p:properties>
+</file>
+
+<file path=customXml/item3.xml><?xml version="1.0" encoding="utf-8"?>
 <ct:contentTypeSchema xmlns:ct="http://schemas.microsoft.com/office/2006/metadata/contentType" xmlns:ma="http://schemas.microsoft.com/office/2006/metadata/properties/metaAttributes" ct:_="" ma:_="" ma:contentTypeName="Document" ma:contentTypeID="0x0101000B38552FA7D4254E8845977232CFE53B" ma:contentTypeVersion="7" ma:contentTypeDescription="Crée un document." ma:contentTypeScope="" ma:versionID="03e14c2536b56bc7dd47f79481c7176c">
   <xsd:schema xmlns:xsd="http://www.w3.org/2001/XMLSchema" xmlns:xs="http://www.w3.org/2001/XMLSchema" xmlns:p="http://schemas.microsoft.com/office/2006/metadata/properties" xmlns:ns2="0119da2b-60ce-4773-88fa-ebab2cde1f55" xmlns:ns3="c00db93e-a012-41a1-8dae-1f2fb8b40d56" targetNamespace="http://schemas.microsoft.com/office/2006/metadata/properties" ma:root="true" ma:fieldsID="5b7050275a68257b53998f6363dd12a8" ns2:_="" ns3:_="">
     <xsd:import namespace="0119da2b-60ce-4773-88fa-ebab2cde1f55"/>
@@ -50898,26 +51018,28 @@
 </ct:contentTypeSchema>
 </file>
 
-<file path=customXml/item2.xml><?xml version="1.0" encoding="utf-8"?>
-<p:properties xmlns:p="http://schemas.microsoft.com/office/2006/metadata/properties" xmlns:xsi="http://www.w3.org/2001/XMLSchema-instance" xmlns:pc="http://schemas.microsoft.com/office/infopath/2007/PartnerControls">
-  <documentManagement/>
-</p:properties>
-</file>
-
-<file path=customXml/item3.xml><?xml version="1.0" encoding="utf-8"?>
-<?mso-contentType ?>
-<FormTemplates xmlns="http://schemas.microsoft.com/sharepoint/v3/contenttype/forms">
-  <Display>DocumentLibraryForm</Display>
-  <Edit>DocumentLibraryForm</Edit>
-  <New>DocumentLibraryForm</New>
-</FormTemplates>
-</file>
-
 <file path=customXml/item4.xml><?xml version="1.0" encoding="utf-8"?>
 <b:Sources xmlns:b="http://schemas.openxmlformats.org/officeDocument/2006/bibliography" xmlns="http://schemas.openxmlformats.org/officeDocument/2006/bibliography" SelectedStyle="\APASixthEditionOfficeOnline.xsl" StyleName="APA" Version="6"/>
 </file>
 
 <file path=customXml/itemProps1.xml><?xml version="1.0" encoding="utf-8"?>
+<ds:datastoreItem xmlns:ds="http://schemas.openxmlformats.org/officeDocument/2006/customXml" ds:itemID="{C3C0D82A-5D77-4930-8043-FB93232D4EC3}">
+  <ds:schemaRefs>
+    <ds:schemaRef ds:uri="http://schemas.microsoft.com/sharepoint/v3/contenttype/forms"/>
+  </ds:schemaRefs>
+</ds:datastoreItem>
+</file>
+
+<file path=customXml/itemProps2.xml><?xml version="1.0" encoding="utf-8"?>
+<ds:datastoreItem xmlns:ds="http://schemas.openxmlformats.org/officeDocument/2006/customXml" ds:itemID="{B1DFFEE4-49B1-4AF1-9FFD-BDCB1D4C88F0}">
+  <ds:schemaRefs>
+    <ds:schemaRef ds:uri="http://schemas.microsoft.com/office/2006/metadata/properties"/>
+    <ds:schemaRef ds:uri="http://schemas.microsoft.com/office/infopath/2007/PartnerControls"/>
+  </ds:schemaRefs>
+</ds:datastoreItem>
+</file>
+
+<file path=customXml/itemProps3.xml><?xml version="1.0" encoding="utf-8"?>
 <ds:datastoreItem xmlns:ds="http://schemas.openxmlformats.org/officeDocument/2006/customXml" ds:itemID="{20E4FF95-0622-4398-8C8D-926BEF890A1D}">
   <ds:schemaRefs>
     <ds:schemaRef ds:uri="http://schemas.microsoft.com/office/2006/metadata/contentType"/>
@@ -50936,25 +51058,8 @@
 </ds:datastoreItem>
 </file>
 
-<file path=customXml/itemProps2.xml><?xml version="1.0" encoding="utf-8"?>
-<ds:datastoreItem xmlns:ds="http://schemas.openxmlformats.org/officeDocument/2006/customXml" ds:itemID="{B1DFFEE4-49B1-4AF1-9FFD-BDCB1D4C88F0}">
-  <ds:schemaRefs>
-    <ds:schemaRef ds:uri="http://schemas.microsoft.com/office/2006/metadata/properties"/>
-    <ds:schemaRef ds:uri="http://schemas.microsoft.com/office/infopath/2007/PartnerControls"/>
-  </ds:schemaRefs>
-</ds:datastoreItem>
-</file>
-
-<file path=customXml/itemProps3.xml><?xml version="1.0" encoding="utf-8"?>
-<ds:datastoreItem xmlns:ds="http://schemas.openxmlformats.org/officeDocument/2006/customXml" ds:itemID="{C3C0D82A-5D77-4930-8043-FB93232D4EC3}">
-  <ds:schemaRefs>
-    <ds:schemaRef ds:uri="http://schemas.microsoft.com/sharepoint/v3/contenttype/forms"/>
-  </ds:schemaRefs>
-</ds:datastoreItem>
-</file>
-
 <file path=customXml/itemProps4.xml><?xml version="1.0" encoding="utf-8"?>
-<ds:datastoreItem xmlns:ds="http://schemas.openxmlformats.org/officeDocument/2006/customXml" ds:itemID="{1F601D30-8743-43CF-B04E-4AFEA2965626}">
+<ds:datastoreItem xmlns:ds="http://schemas.openxmlformats.org/officeDocument/2006/customXml" ds:itemID="{E58F1643-8747-4461-A3AE-0391EA5147E4}">
   <ds:schemaRefs>
     <ds:schemaRef ds:uri="http://schemas.openxmlformats.org/officeDocument/2006/bibliography"/>
   </ds:schemaRefs>

</xml_diff>